<commit_message>
Updated the documentation with info about spacing and naming
</commit_message>
<xml_diff>
--- a/assets/Documentation.docx
+++ b/assets/Documentation.docx
@@ -6277,8 +6277,6 @@
             </w:r>
           </w:p>
         </w:tc>
-        <w:bookmarkStart w:id="0" w:name="_GoBack"/>
-        <w:bookmarkEnd w:id="0"/>
       </w:tr>
     </w:tbl>
     <w:p>
@@ -7121,12 +7119,135 @@
     </w:p>
     <w:p>
       <w:pPr>
-        <w:pStyle w:val="NoSpacing"/>
-        <w:rPr>
-          <w:sz w:val="16"/>
-          <w:szCs w:val="16"/>
-        </w:rPr>
-      </w:pPr>
+        <w:rPr>
+          <w:rFonts w:ascii="Courier New" w:hAnsi="Courier New" w:cs="Courier New"/>
+        </w:rPr>
+      </w:pPr>
+    </w:p>
+    <w:p>
+      <w:pPr>
+        <w:pStyle w:val="Heading2"/>
+      </w:pPr>
+      <w:r>
+        <w:t>Ignored Characters</w:t>
+      </w:r>
+    </w:p>
+    <w:p>
+      <w:pPr>
+        <w:pStyle w:val="NoSpacing"/>
+      </w:pPr>
+      <w:r>
+        <w:t>Space characters are vital to separate keywords, function names, variable names and arguments.</w:t>
+      </w:r>
+      <w:r>
+        <w:br/>
+        <w:t>The user can add as many of these characters in-between the source code tokens as desired, without any effect on the actual code.</w:t>
+      </w:r>
+    </w:p>
+    <w:p>
+      <w:pPr>
+        <w:pStyle w:val="NoSpacing"/>
+      </w:pPr>
+      <w:r>
+        <w:t xml:space="preserve">These characters are: </w:t>
+      </w:r>
+      <w:proofErr w:type="gramStart"/>
+      <w:r>
+        <w:t>space(</w:t>
+      </w:r>
+      <w:proofErr w:type="gramEnd"/>
+      <w:r>
+        <w:t xml:space="preserve"> ), new line(\n), carriage return(\r), tab(\t), vertical tab(\v), form feed(\f)</w:t>
+      </w:r>
+    </w:p>
+    <w:p>
+      <w:pPr>
+        <w:pStyle w:val="NoSpacing"/>
+      </w:pPr>
+    </w:p>
+    <w:p>
+      <w:pPr>
+        <w:pStyle w:val="Heading2"/>
+      </w:pPr>
+      <w:r>
+        <w:t>Naming</w:t>
+      </w:r>
+    </w:p>
+    <w:p>
+      <w:pPr>
+        <w:pStyle w:val="NoSpacing"/>
+        <w:numPr>
+          <w:ilvl w:val="0"/>
+          <w:numId w:val="1"/>
+        </w:numPr>
+      </w:pPr>
+      <w:r>
+        <w:t xml:space="preserve">The interpreter treats the source code in a case-insensitive manner. This means that capitalization does not alter the way a token is conceived. </w:t>
+      </w:r>
+      <w:r>
+        <w:t>E.g.</w:t>
+      </w:r>
+      <w:r>
+        <w:t xml:space="preserve">, </w:t>
+      </w:r>
+      <w:proofErr w:type="spellStart"/>
+      <w:r>
+        <w:rPr>
+          <w:rFonts w:ascii="Courier New" w:hAnsi="Courier New" w:cs="Courier New"/>
+          <w:sz w:val="20"/>
+          <w:szCs w:val="20"/>
+        </w:rPr>
+        <w:t>EnD</w:t>
+      </w:r>
+      <w:proofErr w:type="spellEnd"/>
+      <w:r>
+        <w:t xml:space="preserve"> is the same as </w:t>
+      </w:r>
+      <w:r>
+        <w:rPr>
+          <w:rFonts w:ascii="Courier New" w:hAnsi="Courier New" w:cs="Courier New"/>
+          <w:sz w:val="20"/>
+          <w:szCs w:val="20"/>
+        </w:rPr>
+        <w:t>end</w:t>
+      </w:r>
+    </w:p>
+    <w:p>
+      <w:pPr>
+        <w:pStyle w:val="NoSpacing"/>
+        <w:numPr>
+          <w:ilvl w:val="0"/>
+          <w:numId w:val="1"/>
+        </w:numPr>
+      </w:pPr>
+      <w:r>
+        <w:t>Variable names and function names may contain any sequence of alphanumeric characters. Symbols as any of the operators (+,-,*</w:t>
+      </w:r>
+      <w:proofErr w:type="gramStart"/>
+      <w:r>
+        <w:t>,/</w:t>
+      </w:r>
+      <w:proofErr w:type="gramEnd"/>
+      <w:r>
+        <w:t>,&lt;,&gt;,=),  parentheses or brackets or ‘;’ are not allowed.</w:t>
+      </w:r>
+    </w:p>
+    <w:p>
+      <w:pPr>
+        <w:pStyle w:val="NoSpacing"/>
+        <w:numPr>
+          <w:ilvl w:val="0"/>
+          <w:numId w:val="1"/>
+        </w:numPr>
+      </w:pPr>
+      <w:r>
+        <w:t xml:space="preserve">The symbols mentioned above also cannot be part of literals used with the prefix </w:t>
+      </w:r>
+      <w:bookmarkStart w:id="0" w:name="_GoBack"/>
+      <w:bookmarkEnd w:id="0"/>
+      <w:r>
+        <w:t>“</w:t>
+      </w:r>
     </w:p>
     <w:sectPr>
       <w:pgSz w:w="12240" w:h="15840"/>
@@ -8593,7 +8714,7 @@
 </file>
 
 <file path=customXml/itemProps1.xml><?xml version="1.0" encoding="utf-8"?>
-<ds:datastoreItem xmlns:ds="http://schemas.openxmlformats.org/officeDocument/2006/customXml" ds:itemID="{5E2AE01F-E515-44A4-B380-D695A60CD575}">
+<ds:datastoreItem xmlns:ds="http://schemas.openxmlformats.org/officeDocument/2006/customXml" ds:itemID="{70964D1E-C910-4EFF-B9DA-59CDD5F8123B}">
   <ds:schemaRefs>
     <ds:schemaRef ds:uri="http://schemas.openxmlformats.org/officeDocument/2006/bibliography"/>
   </ds:schemaRefs>

</xml_diff>

<commit_message>
minor details changed in documentation
</commit_message>
<xml_diff>
--- a/assets/Documentation.docx
+++ b/assets/Documentation.docx
@@ -1354,7 +1354,16 @@
         </w:tc>
       </w:tr>
     </w:tbl>
-    <w:p/>
+    <w:p>
+      <w:pPr>
+        <w:pStyle w:val="NoSpacing"/>
+      </w:pPr>
+    </w:p>
+    <w:p>
+      <w:pPr>
+        <w:pStyle w:val="NoSpacing"/>
+      </w:pPr>
+    </w:p>
     <w:p>
       <w:pPr>
         <w:pStyle w:val="Heading2"/>
@@ -1695,12 +1704,12 @@
         </w:tc>
       </w:tr>
     </w:tbl>
-    <w:p/>
     <w:p>
       <w:pPr>
         <w:pStyle w:val="Heading2"/>
       </w:pPr>
       <w:r>
+        <w:lastRenderedPageBreak/>
         <w:t>Tr</w:t>
       </w:r>
       <w:r>
@@ -2130,7 +2139,16 @@
         </w:tc>
       </w:tr>
     </w:tbl>
-    <w:p/>
+    <w:p>
+      <w:pPr>
+        <w:pStyle w:val="NoSpacing"/>
+      </w:pPr>
+    </w:p>
+    <w:p>
+      <w:pPr>
+        <w:pStyle w:val="NoSpacing"/>
+      </w:pPr>
+    </w:p>
     <w:p>
       <w:pPr>
         <w:pStyle w:val="Heading2"/>
@@ -2410,6 +2428,11 @@
     </w:p>
     <w:p>
       <w:pPr>
+        <w:pStyle w:val="NoSpacing"/>
+      </w:pPr>
+    </w:p>
+    <w:p>
+      <w:pPr>
         <w:pStyle w:val="Heading2"/>
       </w:pPr>
       <w:r>
@@ -3131,7 +3154,10 @@
         <w:t>make</w:t>
       </w:r>
       <w:r>
-        <w:t>, if the variables already exists at the current scope, it is assigned a new value. Otherwise, it is created.</w:t>
+        <w:t>, if the variable</w:t>
+      </w:r>
+      <w:r>
+        <w:t xml:space="preserve"> already exists at the current scope, it is assigned a new value. Otherwise, it is created.</w:t>
       </w:r>
     </w:p>
     <w:p>
@@ -3193,7 +3219,13 @@
       </w:r>
       <w:proofErr w:type="gramEnd"/>
       <w:r>
-        <w:t xml:space="preserve"> name literal&gt;</w:t>
+        <w:t xml:space="preserve"> name</w:t>
+      </w:r>
+      <w:r>
+        <w:t xml:space="preserve"> </w:t>
+      </w:r>
+      <w:r>
+        <w:t>&gt;</w:t>
       </w:r>
     </w:p>
     <w:p>
@@ -3318,9 +3350,6 @@
       <w:pPr>
         <w:pStyle w:val="NoSpacing"/>
       </w:pPr>
-      <w:r>
-        <w:br/>
-      </w:r>
     </w:p>
     <w:p>
       <w:pPr>
@@ -4363,13 +4392,25 @@
         <w:t xml:space="preserve">predefined </w:t>
       </w:r>
       <w:r>
-        <w:t>number of parameters and use them inside its body as variables. The definition of the parameters</w:t>
+        <w:t>number of parameters and use them inside its body as variables. The de</w:t>
+      </w:r>
+      <w:r>
+        <w:t>claration</w:t>
+      </w:r>
+      <w:r>
+        <w:t xml:space="preserve"> of the parameters</w:t>
       </w:r>
       <w:r>
         <w:t xml:space="preserve"> names</w:t>
       </w:r>
       <w:r>
-        <w:t xml:space="preserve"> is by using the prefix ‘:’</w:t>
+        <w:t xml:space="preserve"> is </w:t>
+      </w:r>
+      <w:r>
+        <w:t xml:space="preserve">done </w:t>
+      </w:r>
+      <w:r>
+        <w:t>by using the prefix ‘:’</w:t>
       </w:r>
     </w:p>
     <w:p>
@@ -4841,7 +4882,11 @@
         <w:pStyle w:val="NoSpacing"/>
       </w:pPr>
     </w:p>
-    <w:p/>
+    <w:p>
+      <w:pPr>
+        <w:pStyle w:val="NoSpacing"/>
+      </w:pPr>
+    </w:p>
     <w:p>
       <w:pPr>
         <w:pStyle w:val="Heading2"/>
@@ -6281,10 +6326,14 @@
     </w:tbl>
     <w:p>
       <w:pPr>
-        <w:pStyle w:val="Heading2"/>
-      </w:pPr>
-    </w:p>
-    <w:p/>
+        <w:pStyle w:val="NoSpacing"/>
+      </w:pPr>
+    </w:p>
+    <w:p>
+      <w:pPr>
+        <w:pStyle w:val="NoSpacing"/>
+      </w:pPr>
+    </w:p>
     <w:p>
       <w:pPr>
         <w:pStyle w:val="Heading2"/>
@@ -6793,13 +6842,36 @@
           <w:sz w:val="16"/>
           <w:szCs w:val="16"/>
         </w:rPr>
-        <w:lastRenderedPageBreak/>
-        <w:t xml:space="preserve">*If the drawing is repeated in every frame of the display, the same random number will be returned at every execution. Alternatively, use </w:t>
+        <w:t>*Since</w:t>
+      </w:r>
+      <w:r>
+        <w:rPr>
+          <w:sz w:val="16"/>
+          <w:szCs w:val="16"/>
+        </w:rPr>
+        <w:t xml:space="preserve"> the drawing is repeated in every frame of the display, the same random number will</w:t>
+      </w:r>
+      <w:r>
+        <w:rPr>
+          <w:sz w:val="16"/>
+          <w:szCs w:val="16"/>
+        </w:rPr>
+        <w:t xml:space="preserve"> be returned at every execution, but a different one for each new run of the program.</w:t>
+      </w:r>
+      <w:bookmarkStart w:id="0" w:name="_GoBack"/>
+      <w:bookmarkEnd w:id="0"/>
+      <w:r>
+        <w:rPr>
+          <w:sz w:val="16"/>
+          <w:szCs w:val="16"/>
+        </w:rPr>
+        <w:t xml:space="preserve"> Alternatively, use </w:t>
       </w:r>
       <w:proofErr w:type="spellStart"/>
       <w:r>
         <w:rPr>
           <w:rFonts w:ascii="Courier New" w:hAnsi="Courier New" w:cs="Courier New"/>
+          <w:b/>
           <w:sz w:val="20"/>
           <w:szCs w:val="20"/>
         </w:rPr>
@@ -6828,6 +6900,7 @@
         <w:pStyle w:val="Heading2"/>
       </w:pPr>
       <w:r>
+        <w:lastRenderedPageBreak/>
         <w:t>Timing commands</w:t>
       </w:r>
     </w:p>
@@ -7032,13 +7105,13 @@
     </w:p>
     <w:p>
       <w:pPr>
+        <w:pStyle w:val="NoSpacing"/>
+      </w:pPr>
+    </w:p>
+    <w:p>
+      <w:pPr>
         <w:pStyle w:val="Heading2"/>
       </w:pPr>
-    </w:p>
-    <w:p>
-      <w:pPr>
-        <w:pStyle w:val="Heading2"/>
-      </w:pPr>
       <w:r>
         <w:t>Comments</w:t>
       </w:r>
@@ -7119,9 +7192,12 @@
     </w:p>
     <w:p>
       <w:pPr>
-        <w:rPr>
-          <w:rFonts w:ascii="Courier New" w:hAnsi="Courier New" w:cs="Courier New"/>
-        </w:rPr>
+        <w:pStyle w:val="NoSpacing"/>
+      </w:pPr>
+    </w:p>
+    <w:p>
+      <w:pPr>
+        <w:pStyle w:val="NoSpacing"/>
       </w:pPr>
     </w:p>
     <w:p>
@@ -7159,6 +7235,11 @@
       <w:r>
         <w:t xml:space="preserve"> ), new line(\n), carriage return(\r), tab(\t), vertical tab(\v), form feed(\f)</w:t>
       </w:r>
+    </w:p>
+    <w:p>
+      <w:pPr>
+        <w:pStyle w:val="NoSpacing"/>
+      </w:pPr>
     </w:p>
     <w:p>
       <w:pPr>
@@ -7241,12 +7322,7 @@
         </w:numPr>
       </w:pPr>
       <w:r>
-        <w:t xml:space="preserve">The symbols mentioned above also cannot be part of literals used with the prefix </w:t>
-      </w:r>
-      <w:bookmarkStart w:id="0" w:name="_GoBack"/>
-      <w:bookmarkEnd w:id="0"/>
-      <w:r>
-        <w:t>“</w:t>
+        <w:t>The symbols mentioned above also cannot be part of literals used with the prefix “</w:t>
       </w:r>
     </w:p>
     <w:sectPr>
@@ -8714,7 +8790,7 @@
 </file>
 
 <file path=customXml/itemProps1.xml><?xml version="1.0" encoding="utf-8"?>
-<ds:datastoreItem xmlns:ds="http://schemas.openxmlformats.org/officeDocument/2006/customXml" ds:itemID="{70964D1E-C910-4EFF-B9DA-59CDD5F8123B}">
+<ds:datastoreItem xmlns:ds="http://schemas.openxmlformats.org/officeDocument/2006/customXml" ds:itemID="{6D1DA610-BFFB-45EC-9F75-8C484C53BFD8}">
   <ds:schemaRefs>
     <ds:schemaRef ds:uri="http://schemas.openxmlformats.org/officeDocument/2006/bibliography"/>
   </ds:schemaRefs>

</xml_diff>

<commit_message>
Added abs min max commands to code and documentation
</commit_message>
<xml_diff>
--- a/assets/Documentation.docx
+++ b/assets/Documentation.docx
@@ -6323,6 +6323,261 @@
           </w:p>
         </w:tc>
       </w:tr>
+      <w:tr>
+        <w:tc>
+          <w:tcPr>
+            <w:cnfStyle w:val="001000000000" w:firstRow="0" w:lastRow="0" w:firstColumn="1" w:lastColumn="0" w:oddVBand="0" w:evenVBand="0" w:oddHBand="0" w:evenHBand="0" w:firstRowFirstColumn="0" w:firstRowLastColumn="0" w:lastRowFirstColumn="0" w:lastRowLastColumn="0"/>
+            <w:tcW w:w="787" w:type="dxa"/>
+          </w:tcPr>
+          <w:p>
+            <w:pPr>
+              <w:pStyle w:val="NoSpacing"/>
+              <w:rPr>
+                <w:b w:val="0"/>
+              </w:rPr>
+            </w:pPr>
+            <w:r>
+              <w:rPr>
+                <w:b w:val="0"/>
+              </w:rPr>
+              <w:t>abs</w:t>
+            </w:r>
+          </w:p>
+        </w:tc>
+        <w:tc>
+          <w:tcPr>
+            <w:tcW w:w="1908" w:type="dxa"/>
+          </w:tcPr>
+          <w:p>
+            <w:pPr>
+              <w:pStyle w:val="NoSpacing"/>
+              <w:cnfStyle w:val="000000000000" w:firstRow="0" w:lastRow="0" w:firstColumn="0" w:lastColumn="0" w:oddVBand="0" w:evenVBand="0" w:oddHBand="0" w:evenHBand="0" w:firstRowFirstColumn="0" w:firstRowLastColumn="0" w:lastRowFirstColumn="0" w:lastRowLastColumn="0"/>
+            </w:pPr>
+            <w:r>
+              <w:t>1</w:t>
+            </w:r>
+          </w:p>
+        </w:tc>
+        <w:tc>
+          <w:tcPr>
+            <w:tcW w:w="1257" w:type="dxa"/>
+          </w:tcPr>
+          <w:p>
+            <w:pPr>
+              <w:pStyle w:val="NoSpacing"/>
+              <w:cnfStyle w:val="000000000000" w:firstRow="0" w:lastRow="0" w:firstColumn="0" w:lastColumn="0" w:oddVBand="0" w:evenVBand="0" w:oddHBand="0" w:evenHBand="0" w:firstRowFirstColumn="0" w:firstRowLastColumn="0" w:lastRowFirstColumn="0" w:lastRowLastColumn="0"/>
+            </w:pPr>
+          </w:p>
+        </w:tc>
+        <w:tc>
+          <w:tcPr>
+            <w:tcW w:w="3063" w:type="dxa"/>
+          </w:tcPr>
+          <w:p>
+            <w:pPr>
+              <w:pStyle w:val="NoSpacing"/>
+              <w:cnfStyle w:val="000000000000" w:firstRow="0" w:lastRow="0" w:firstColumn="0" w:lastColumn="0" w:oddVBand="0" w:evenVBand="0" w:oddHBand="0" w:evenHBand="0" w:firstRowFirstColumn="0" w:firstRowLastColumn="0" w:lastRowFirstColumn="0" w:lastRowLastColumn="0"/>
+            </w:pPr>
+            <w:r>
+              <w:t>returns absolute value</w:t>
+            </w:r>
+          </w:p>
+        </w:tc>
+        <w:tc>
+          <w:tcPr>
+            <w:tcW w:w="1530" w:type="dxa"/>
+          </w:tcPr>
+          <w:p>
+            <w:pPr>
+              <w:pStyle w:val="NoSpacing"/>
+              <w:cnfStyle w:val="000000000000" w:firstRow="0" w:lastRow="0" w:firstColumn="0" w:lastColumn="0" w:oddVBand="0" w:evenVBand="0" w:oddHBand="0" w:evenHBand="0" w:firstRowFirstColumn="0" w:firstRowLastColumn="0" w:lastRowFirstColumn="0" w:lastRowLastColumn="0"/>
+              <w:rPr>
+                <w:rFonts w:ascii="Courier New" w:hAnsi="Courier New" w:cs="Courier New"/>
+                <w:sz w:val="20"/>
+                <w:szCs w:val="20"/>
+              </w:rPr>
+            </w:pPr>
+            <w:r>
+              <w:rPr>
+                <w:rFonts w:ascii="Courier New" w:hAnsi="Courier New" w:cs="Courier New"/>
+                <w:sz w:val="20"/>
+                <w:szCs w:val="20"/>
+              </w:rPr>
+              <w:t>abs -3.7</w:t>
+            </w:r>
+          </w:p>
+        </w:tc>
+      </w:tr>
+      <w:tr>
+        <w:tc>
+          <w:tcPr>
+            <w:cnfStyle w:val="001000000000" w:firstRow="0" w:lastRow="0" w:firstColumn="1" w:lastColumn="0" w:oddVBand="0" w:evenVBand="0" w:oddHBand="0" w:evenHBand="0" w:firstRowFirstColumn="0" w:firstRowLastColumn="0" w:lastRowFirstColumn="0" w:lastRowLastColumn="0"/>
+            <w:tcW w:w="787" w:type="dxa"/>
+          </w:tcPr>
+          <w:p>
+            <w:pPr>
+              <w:pStyle w:val="NoSpacing"/>
+              <w:rPr>
+                <w:b w:val="0"/>
+              </w:rPr>
+            </w:pPr>
+            <w:r>
+              <w:rPr>
+                <w:b w:val="0"/>
+              </w:rPr>
+              <w:t>min</w:t>
+            </w:r>
+          </w:p>
+        </w:tc>
+        <w:tc>
+          <w:tcPr>
+            <w:tcW w:w="1908" w:type="dxa"/>
+          </w:tcPr>
+          <w:p>
+            <w:pPr>
+              <w:pStyle w:val="NoSpacing"/>
+              <w:cnfStyle w:val="000000000000" w:firstRow="0" w:lastRow="0" w:firstColumn="0" w:lastColumn="0" w:oddVBand="0" w:evenVBand="0" w:oddHBand="0" w:evenHBand="0" w:firstRowFirstColumn="0" w:firstRowLastColumn="0" w:lastRowFirstColumn="0" w:lastRowLastColumn="0"/>
+            </w:pPr>
+            <w:r>
+              <w:t>2</w:t>
+            </w:r>
+          </w:p>
+        </w:tc>
+        <w:tc>
+          <w:tcPr>
+            <w:tcW w:w="1257" w:type="dxa"/>
+          </w:tcPr>
+          <w:p>
+            <w:pPr>
+              <w:pStyle w:val="NoSpacing"/>
+              <w:cnfStyle w:val="000000000000" w:firstRow="0" w:lastRow="0" w:firstColumn="0" w:lastColumn="0" w:oddVBand="0" w:evenVBand="0" w:oddHBand="0" w:evenHBand="0" w:firstRowFirstColumn="0" w:firstRowLastColumn="0" w:lastRowFirstColumn="0" w:lastRowLastColumn="0"/>
+            </w:pPr>
+          </w:p>
+        </w:tc>
+        <w:tc>
+          <w:tcPr>
+            <w:tcW w:w="3063" w:type="dxa"/>
+          </w:tcPr>
+          <w:p>
+            <w:pPr>
+              <w:pStyle w:val="NoSpacing"/>
+              <w:cnfStyle w:val="000000000000" w:firstRow="0" w:lastRow="0" w:firstColumn="0" w:lastColumn="0" w:oddVBand="0" w:evenVBand="0" w:oddHBand="0" w:evenHBand="0" w:firstRowFirstColumn="0" w:firstRowLastColumn="0" w:lastRowFirstColumn="0" w:lastRowLastColumn="0"/>
+            </w:pPr>
+            <w:r>
+              <w:t xml:space="preserve">returns smallest of two values </w:t>
+            </w:r>
+          </w:p>
+        </w:tc>
+        <w:tc>
+          <w:tcPr>
+            <w:tcW w:w="1530" w:type="dxa"/>
+          </w:tcPr>
+          <w:p>
+            <w:pPr>
+              <w:pStyle w:val="NoSpacing"/>
+              <w:cnfStyle w:val="000000000000" w:firstRow="0" w:lastRow="0" w:firstColumn="0" w:lastColumn="0" w:oddVBand="0" w:evenVBand="0" w:oddHBand="0" w:evenHBand="0" w:firstRowFirstColumn="0" w:firstRowLastColumn="0" w:lastRowFirstColumn="0" w:lastRowLastColumn="0"/>
+              <w:rPr>
+                <w:rFonts w:ascii="Courier New" w:hAnsi="Courier New" w:cs="Courier New"/>
+                <w:sz w:val="20"/>
+                <w:szCs w:val="20"/>
+              </w:rPr>
+            </w:pPr>
+            <w:r>
+              <w:rPr>
+                <w:rFonts w:ascii="Courier New" w:hAnsi="Courier New" w:cs="Courier New"/>
+                <w:sz w:val="20"/>
+                <w:szCs w:val="20"/>
+              </w:rPr>
+              <w:t>min 3 5</w:t>
+            </w:r>
+          </w:p>
+        </w:tc>
+      </w:tr>
+      <w:tr>
+        <w:tc>
+          <w:tcPr>
+            <w:cnfStyle w:val="001000000000" w:firstRow="0" w:lastRow="0" w:firstColumn="1" w:lastColumn="0" w:oddVBand="0" w:evenVBand="0" w:oddHBand="0" w:evenHBand="0" w:firstRowFirstColumn="0" w:firstRowLastColumn="0" w:lastRowFirstColumn="0" w:lastRowLastColumn="0"/>
+            <w:tcW w:w="787" w:type="dxa"/>
+          </w:tcPr>
+          <w:p>
+            <w:pPr>
+              <w:pStyle w:val="NoSpacing"/>
+              <w:rPr>
+                <w:b w:val="0"/>
+              </w:rPr>
+            </w:pPr>
+            <w:r>
+              <w:rPr>
+                <w:b w:val="0"/>
+              </w:rPr>
+              <w:t>max</w:t>
+            </w:r>
+          </w:p>
+        </w:tc>
+        <w:tc>
+          <w:tcPr>
+            <w:tcW w:w="1908" w:type="dxa"/>
+          </w:tcPr>
+          <w:p>
+            <w:pPr>
+              <w:pStyle w:val="NoSpacing"/>
+              <w:cnfStyle w:val="000000000000" w:firstRow="0" w:lastRow="0" w:firstColumn="0" w:lastColumn="0" w:oddVBand="0" w:evenVBand="0" w:oddHBand="0" w:evenHBand="0" w:firstRowFirstColumn="0" w:firstRowLastColumn="0" w:lastRowFirstColumn="0" w:lastRowLastColumn="0"/>
+            </w:pPr>
+            <w:r>
+              <w:t>2</w:t>
+            </w:r>
+          </w:p>
+        </w:tc>
+        <w:tc>
+          <w:tcPr>
+            <w:tcW w:w="1257" w:type="dxa"/>
+          </w:tcPr>
+          <w:p>
+            <w:pPr>
+              <w:pStyle w:val="NoSpacing"/>
+              <w:cnfStyle w:val="000000000000" w:firstRow="0" w:lastRow="0" w:firstColumn="0" w:lastColumn="0" w:oddVBand="0" w:evenVBand="0" w:oddHBand="0" w:evenHBand="0" w:firstRowFirstColumn="0" w:firstRowLastColumn="0" w:lastRowFirstColumn="0" w:lastRowLastColumn="0"/>
+            </w:pPr>
+          </w:p>
+        </w:tc>
+        <w:tc>
+          <w:tcPr>
+            <w:tcW w:w="3063" w:type="dxa"/>
+          </w:tcPr>
+          <w:p>
+            <w:pPr>
+              <w:pStyle w:val="NoSpacing"/>
+              <w:cnfStyle w:val="000000000000" w:firstRow="0" w:lastRow="0" w:firstColumn="0" w:lastColumn="0" w:oddVBand="0" w:evenVBand="0" w:oddHBand="0" w:evenHBand="0" w:firstRowFirstColumn="0" w:firstRowLastColumn="0" w:lastRowFirstColumn="0" w:lastRowLastColumn="0"/>
+            </w:pPr>
+            <w:r>
+              <w:t>returns biggest of two values</w:t>
+            </w:r>
+          </w:p>
+        </w:tc>
+        <w:tc>
+          <w:tcPr>
+            <w:tcW w:w="1530" w:type="dxa"/>
+          </w:tcPr>
+          <w:p>
+            <w:pPr>
+              <w:pStyle w:val="NoSpacing"/>
+              <w:cnfStyle w:val="000000000000" w:firstRow="0" w:lastRow="0" w:firstColumn="0" w:lastColumn="0" w:oddVBand="0" w:evenVBand="0" w:oddHBand="0" w:evenHBand="0" w:firstRowFirstColumn="0" w:firstRowLastColumn="0" w:lastRowFirstColumn="0" w:lastRowLastColumn="0"/>
+              <w:rPr>
+                <w:rFonts w:ascii="Courier New" w:hAnsi="Courier New" w:cs="Courier New"/>
+                <w:sz w:val="20"/>
+                <w:szCs w:val="20"/>
+              </w:rPr>
+            </w:pPr>
+            <w:r>
+              <w:rPr>
+                <w:rFonts w:ascii="Courier New" w:hAnsi="Courier New" w:cs="Courier New"/>
+                <w:sz w:val="20"/>
+                <w:szCs w:val="20"/>
+              </w:rPr>
+              <w:t>max 3 5</w:t>
+            </w:r>
+          </w:p>
+        </w:tc>
+      </w:tr>
     </w:tbl>
     <w:p>
       <w:pPr>
@@ -6672,15 +6927,16 @@
       </w:pPr>
     </w:p>
     <w:p>
-      <w:pPr>
-        <w:pStyle w:val="NoSpacing"/>
-      </w:pPr>
+      <w:r>
+        <w:br w:type="page"/>
+      </w:r>
     </w:p>
     <w:p>
       <w:pPr>
         <w:pStyle w:val="Heading2"/>
       </w:pPr>
       <w:r>
+        <w:lastRenderedPageBreak/>
         <w:t>Random generation</w:t>
       </w:r>
     </w:p>
@@ -6858,8 +7114,6 @@
         </w:rPr>
         <w:t xml:space="preserve"> be returned at every execution, but a different one for each new run of the program.</w:t>
       </w:r>
-      <w:bookmarkStart w:id="0" w:name="_GoBack"/>
-      <w:bookmarkEnd w:id="0"/>
       <w:r>
         <w:rPr>
           <w:sz w:val="16"/>
@@ -6897,10 +7151,21 @@
     </w:p>
     <w:p>
       <w:pPr>
+        <w:pStyle w:val="NoSpacing"/>
+      </w:pPr>
+    </w:p>
+    <w:p>
+      <w:pPr>
+        <w:pStyle w:val="NoSpacing"/>
+      </w:pPr>
+      <w:bookmarkStart w:id="0" w:name="_GoBack"/>
+      <w:bookmarkEnd w:id="0"/>
+    </w:p>
+    <w:p>
+      <w:pPr>
         <w:pStyle w:val="Heading2"/>
       </w:pPr>
       <w:r>
-        <w:lastRenderedPageBreak/>
         <w:t>Timing commands</w:t>
       </w:r>
     </w:p>
@@ -8790,7 +9055,7 @@
 </file>
 
 <file path=customXml/itemProps1.xml><?xml version="1.0" encoding="utf-8"?>
-<ds:datastoreItem xmlns:ds="http://schemas.openxmlformats.org/officeDocument/2006/customXml" ds:itemID="{6D1DA610-BFFB-45EC-9F75-8C484C53BFD8}">
+<ds:datastoreItem xmlns:ds="http://schemas.openxmlformats.org/officeDocument/2006/customXml" ds:itemID="{AEC0765F-90A4-41A0-B636-8BBE849F5F0B}">
   <ds:schemaRefs>
     <ds:schemaRef ds:uri="http://schemas.openxmlformats.org/officeDocument/2006/bibliography"/>
   </ds:schemaRefs>

</xml_diff>

<commit_message>
Added commands beginface, endface that utilize the p5j2 beginShape() and EndShape() functions. Added the corresponding functionality
</commit_message>
<xml_diff>
--- a/assets/Documentation.docx
+++ b/assets/Documentation.docx
@@ -3095,6 +3095,7 @@
     <w:p>
       <w:pPr>
         <w:pStyle w:val="NoSpacing"/>
+        <w:jc w:val="both"/>
       </w:pPr>
       <w:r>
         <w:t xml:space="preserve">Variables are places in memory that we can store a numeric value. </w:t>
@@ -3103,6 +3104,7 @@
     <w:p>
       <w:pPr>
         <w:pStyle w:val="NoSpacing"/>
+        <w:jc w:val="both"/>
       </w:pPr>
       <w:r>
         <w:t xml:space="preserve">The variables can be assigned names and values by the user, using the </w:t>
@@ -3121,6 +3123,7 @@
     <w:p>
       <w:pPr>
         <w:pStyle w:val="NoSpacing"/>
+        <w:jc w:val="both"/>
       </w:pPr>
       <w:r>
         <w:t>After setting it, the value of that variable can be accessed by using the prefix ‘:’</w:t>
@@ -3135,6 +3138,7 @@
     <w:p>
       <w:pPr>
         <w:pStyle w:val="NoSpacing"/>
+        <w:jc w:val="both"/>
       </w:pPr>
       <w:r>
         <w:t>Any variables made outside of a function are considered ‘global’ variables and can be accessed by any part of code, as long as they have already been made when the reference occurs.</w:t>
@@ -3143,6 +3147,7 @@
     <w:p>
       <w:pPr>
         <w:pStyle w:val="NoSpacing"/>
+        <w:jc w:val="both"/>
       </w:pPr>
       <w:r>
         <w:t xml:space="preserve">There is no difference when defining a variable or assigning a value to it. Using </w:t>
@@ -7158,8 +7163,6 @@
       <w:pPr>
         <w:pStyle w:val="NoSpacing"/>
       </w:pPr>
-      <w:bookmarkStart w:id="0" w:name="_GoBack"/>
-      <w:bookmarkEnd w:id="0"/>
     </w:p>
     <w:p>
       <w:pPr>
@@ -7172,6 +7175,7 @@
     <w:p>
       <w:pPr>
         <w:pStyle w:val="NoSpacing"/>
+        <w:jc w:val="both"/>
       </w:pPr>
       <w:r>
         <w:t>These are commands that provide timing information and enable the user to create animated sketches</w:t>
@@ -7180,6 +7184,7 @@
     <w:p>
       <w:pPr>
         <w:pStyle w:val="NoSpacing"/>
+        <w:jc w:val="both"/>
       </w:pPr>
       <w:r>
         <w:t>Explanation: The sketch code is run over and over again and displayed multiple times per second. Each execution displays a ‘frame’ to the view panel. All code and variables remain the same for every execution, except these timing functions, that provide timing info starting from the first run of the program. This means that they give a different result at every frame. And this ability can be exploited to produce animated sketches</w:t>
@@ -7378,6 +7383,298 @@
         <w:pStyle w:val="Heading2"/>
       </w:pPr>
       <w:r>
+        <w:t>Faces</w:t>
+      </w:r>
+    </w:p>
+    <w:p>
+      <w:pPr>
+        <w:pStyle w:val="NoSpacing"/>
+        <w:jc w:val="both"/>
+      </w:pPr>
+      <w:r>
+        <w:t>These are commands that enable the use</w:t>
+      </w:r>
+      <w:r>
+        <w:t>r</w:t>
+      </w:r>
+      <w:r>
+        <w:t xml:space="preserve"> to draw </w:t>
+      </w:r>
+      <w:r>
+        <w:t xml:space="preserve">surfaces as solid objects </w:t>
+      </w:r>
+      <w:r>
+        <w:t>faces</w:t>
+      </w:r>
+      <w:r>
+        <w:t xml:space="preserve">. To draw a </w:t>
+      </w:r>
+      <w:r>
+        <w:t>face</w:t>
+      </w:r>
+      <w:r>
+        <w:t xml:space="preserve"> the user should begin it on its first vertex, draw the edges of the </w:t>
+      </w:r>
+      <w:r>
+        <w:t xml:space="preserve">face </w:t>
+      </w:r>
+      <w:r>
+        <w:t xml:space="preserve">by using the regular move commands and then end it on its final vertex. </w:t>
+      </w:r>
+      <w:bookmarkStart w:id="0" w:name="_GoBack"/>
+      <w:bookmarkEnd w:id="0"/>
+      <w:r>
+        <w:t xml:space="preserve">When ending a </w:t>
+      </w:r>
+      <w:r>
+        <w:t xml:space="preserve">face </w:t>
+      </w:r>
+      <w:r>
+        <w:t xml:space="preserve">the avatar should have arrived back to the initial vertex, but if not, </w:t>
+      </w:r>
+      <w:r>
+        <w:t xml:space="preserve">the </w:t>
+      </w:r>
+      <w:r>
+        <w:t xml:space="preserve">face </w:t>
+      </w:r>
+      <w:r>
+        <w:t xml:space="preserve">will be closed with an extra edge to the initial vertex. This extra edge will not </w:t>
+      </w:r>
+      <w:proofErr w:type="spellStart"/>
+      <w:r>
+        <w:t>not</w:t>
+      </w:r>
+      <w:proofErr w:type="spellEnd"/>
+      <w:r>
+        <w:t xml:space="preserve"> create a line, to indicate the opening to the user.</w:t>
+      </w:r>
+    </w:p>
+    <w:p>
+      <w:pPr>
+        <w:pStyle w:val="NoSpacing"/>
+      </w:pPr>
+    </w:p>
+    <w:tbl>
+      <w:tblPr>
+        <w:tblStyle w:val="GridTable1Light-Accent1"/>
+        <w:tblW w:w="0" w:type="auto"/>
+        <w:tblLook w:val="04A0" w:firstRow="1" w:lastRow="0" w:firstColumn="1" w:lastColumn="0" w:noHBand="0" w:noVBand="1"/>
+      </w:tblPr>
+      <w:tblGrid>
+        <w:gridCol w:w="1615"/>
+        <w:gridCol w:w="5400"/>
+        <w:gridCol w:w="2335"/>
+      </w:tblGrid>
+      <w:tr>
+        <w:trPr>
+          <w:cnfStyle w:val="100000000000" w:firstRow="1" w:lastRow="0" w:firstColumn="0" w:lastColumn="0" w:oddVBand="0" w:evenVBand="0" w:oddHBand="0" w:evenHBand="0" w:firstRowFirstColumn="0" w:firstRowLastColumn="0" w:lastRowFirstColumn="0" w:lastRowLastColumn="0"/>
+        </w:trPr>
+        <w:tc>
+          <w:tcPr>
+            <w:cnfStyle w:val="001000000000" w:firstRow="0" w:lastRow="0" w:firstColumn="1" w:lastColumn="0" w:oddVBand="0" w:evenVBand="0" w:oddHBand="0" w:evenHBand="0" w:firstRowFirstColumn="0" w:firstRowLastColumn="0" w:lastRowFirstColumn="0" w:lastRowLastColumn="0"/>
+            <w:tcW w:w="1615" w:type="dxa"/>
+          </w:tcPr>
+          <w:p>
+            <w:pPr>
+              <w:pStyle w:val="NoSpacing"/>
+            </w:pPr>
+            <w:r>
+              <w:t>Name</w:t>
+            </w:r>
+          </w:p>
+        </w:tc>
+        <w:tc>
+          <w:tcPr>
+            <w:tcW w:w="5400" w:type="dxa"/>
+          </w:tcPr>
+          <w:p>
+            <w:pPr>
+              <w:pStyle w:val="NoSpacing"/>
+              <w:cnfStyle w:val="100000000000" w:firstRow="1" w:lastRow="0" w:firstColumn="0" w:lastColumn="0" w:oddVBand="0" w:evenVBand="0" w:oddHBand="0" w:evenHBand="0" w:firstRowFirstColumn="0" w:firstRowLastColumn="0" w:lastRowFirstColumn="0" w:lastRowLastColumn="0"/>
+            </w:pPr>
+            <w:r>
+              <w:t>Description</w:t>
+            </w:r>
+          </w:p>
+        </w:tc>
+        <w:tc>
+          <w:tcPr>
+            <w:tcW w:w="2335" w:type="dxa"/>
+          </w:tcPr>
+          <w:p>
+            <w:pPr>
+              <w:pStyle w:val="NoSpacing"/>
+              <w:cnfStyle w:val="100000000000" w:firstRow="1" w:lastRow="0" w:firstColumn="0" w:lastColumn="0" w:oddVBand="0" w:evenVBand="0" w:oddHBand="0" w:evenHBand="0" w:firstRowFirstColumn="0" w:firstRowLastColumn="0" w:lastRowFirstColumn="0" w:lastRowLastColumn="0"/>
+            </w:pPr>
+            <w:r>
+              <w:t>Example</w:t>
+            </w:r>
+          </w:p>
+        </w:tc>
+      </w:tr>
+      <w:tr>
+        <w:tc>
+          <w:tcPr>
+            <w:cnfStyle w:val="001000000000" w:firstRow="0" w:lastRow="0" w:firstColumn="1" w:lastColumn="0" w:oddVBand="0" w:evenVBand="0" w:oddHBand="0" w:evenHBand="0" w:firstRowFirstColumn="0" w:firstRowLastColumn="0" w:lastRowFirstColumn="0" w:lastRowLastColumn="0"/>
+            <w:tcW w:w="1615" w:type="dxa"/>
+          </w:tcPr>
+          <w:p>
+            <w:pPr>
+              <w:pStyle w:val="NoSpacing"/>
+              <w:rPr>
+                <w:b w:val="0"/>
+              </w:rPr>
+            </w:pPr>
+            <w:proofErr w:type="spellStart"/>
+            <w:r>
+              <w:rPr>
+                <w:b w:val="0"/>
+              </w:rPr>
+              <w:t>begin</w:t>
+            </w:r>
+            <w:r>
+              <w:rPr>
+                <w:b w:val="0"/>
+              </w:rPr>
+              <w:t>face</w:t>
+            </w:r>
+            <w:proofErr w:type="spellEnd"/>
+          </w:p>
+        </w:tc>
+        <w:tc>
+          <w:tcPr>
+            <w:tcW w:w="5400" w:type="dxa"/>
+          </w:tcPr>
+          <w:p>
+            <w:pPr>
+              <w:pStyle w:val="NoSpacing"/>
+              <w:cnfStyle w:val="000000000000" w:firstRow="0" w:lastRow="0" w:firstColumn="0" w:lastColumn="0" w:oddVBand="0" w:evenVBand="0" w:oddHBand="0" w:evenHBand="0" w:firstRowFirstColumn="0" w:firstRowLastColumn="0" w:lastRowFirstColumn="0" w:lastRowLastColumn="0"/>
+            </w:pPr>
+            <w:r>
+              <w:t>Starting a new surface on its initial vertex</w:t>
+            </w:r>
+          </w:p>
+        </w:tc>
+        <w:tc>
+          <w:tcPr>
+            <w:tcW w:w="2335" w:type="dxa"/>
+          </w:tcPr>
+          <w:p>
+            <w:pPr>
+              <w:pStyle w:val="NoSpacing"/>
+              <w:cnfStyle w:val="000000000000" w:firstRow="0" w:lastRow="0" w:firstColumn="0" w:lastColumn="0" w:oddVBand="0" w:evenVBand="0" w:oddHBand="0" w:evenHBand="0" w:firstRowFirstColumn="0" w:firstRowLastColumn="0" w:lastRowFirstColumn="0" w:lastRowLastColumn="0"/>
+            </w:pPr>
+            <w:proofErr w:type="spellStart"/>
+            <w:r>
+              <w:rPr>
+                <w:rFonts w:ascii="Courier New" w:hAnsi="Courier New" w:cs="Courier New"/>
+                <w:sz w:val="20"/>
+                <w:szCs w:val="20"/>
+              </w:rPr>
+              <w:t>begin</w:t>
+            </w:r>
+            <w:r>
+              <w:rPr>
+                <w:rFonts w:ascii="Courier New" w:hAnsi="Courier New" w:cs="Courier New"/>
+                <w:sz w:val="20"/>
+                <w:szCs w:val="20"/>
+              </w:rPr>
+              <w:t>face</w:t>
+            </w:r>
+            <w:proofErr w:type="spellEnd"/>
+          </w:p>
+        </w:tc>
+      </w:tr>
+      <w:tr>
+        <w:tc>
+          <w:tcPr>
+            <w:cnfStyle w:val="001000000000" w:firstRow="0" w:lastRow="0" w:firstColumn="1" w:lastColumn="0" w:oddVBand="0" w:evenVBand="0" w:oddHBand="0" w:evenHBand="0" w:firstRowFirstColumn="0" w:firstRowLastColumn="0" w:lastRowFirstColumn="0" w:lastRowLastColumn="0"/>
+            <w:tcW w:w="1615" w:type="dxa"/>
+          </w:tcPr>
+          <w:p>
+            <w:pPr>
+              <w:pStyle w:val="NoSpacing"/>
+              <w:rPr>
+                <w:b w:val="0"/>
+              </w:rPr>
+            </w:pPr>
+            <w:proofErr w:type="spellStart"/>
+            <w:r>
+              <w:rPr>
+                <w:b w:val="0"/>
+              </w:rPr>
+              <w:t>end</w:t>
+            </w:r>
+            <w:r>
+              <w:rPr>
+                <w:b w:val="0"/>
+              </w:rPr>
+              <w:t>face</w:t>
+            </w:r>
+            <w:proofErr w:type="spellEnd"/>
+          </w:p>
+        </w:tc>
+        <w:tc>
+          <w:tcPr>
+            <w:tcW w:w="5400" w:type="dxa"/>
+          </w:tcPr>
+          <w:p>
+            <w:pPr>
+              <w:pStyle w:val="NoSpacing"/>
+              <w:cnfStyle w:val="000000000000" w:firstRow="0" w:lastRow="0" w:firstColumn="0" w:lastColumn="0" w:oddVBand="0" w:evenVBand="0" w:oddHBand="0" w:evenHBand="0" w:firstRowFirstColumn="0" w:firstRowLastColumn="0" w:lastRowFirstColumn="0" w:lastRowLastColumn="0"/>
+            </w:pPr>
+            <w:r>
+              <w:t>Ending a surface on its final vertex</w:t>
+            </w:r>
+          </w:p>
+        </w:tc>
+        <w:tc>
+          <w:tcPr>
+            <w:tcW w:w="2335" w:type="dxa"/>
+          </w:tcPr>
+          <w:p>
+            <w:pPr>
+              <w:pStyle w:val="NoSpacing"/>
+              <w:cnfStyle w:val="000000000000" w:firstRow="0" w:lastRow="0" w:firstColumn="0" w:lastColumn="0" w:oddVBand="0" w:evenVBand="0" w:oddHBand="0" w:evenHBand="0" w:firstRowFirstColumn="0" w:firstRowLastColumn="0" w:lastRowFirstColumn="0" w:lastRowLastColumn="0"/>
+            </w:pPr>
+            <w:proofErr w:type="spellStart"/>
+            <w:r>
+              <w:rPr>
+                <w:rFonts w:ascii="Courier New" w:hAnsi="Courier New" w:cs="Courier New"/>
+                <w:sz w:val="20"/>
+                <w:szCs w:val="20"/>
+              </w:rPr>
+              <w:t>end</w:t>
+            </w:r>
+            <w:r>
+              <w:rPr>
+                <w:rFonts w:ascii="Courier New" w:hAnsi="Courier New" w:cs="Courier New"/>
+                <w:sz w:val="20"/>
+                <w:szCs w:val="20"/>
+              </w:rPr>
+              <w:t>face</w:t>
+            </w:r>
+            <w:proofErr w:type="spellEnd"/>
+          </w:p>
+        </w:tc>
+      </w:tr>
+    </w:tbl>
+    <w:p>
+      <w:pPr>
+        <w:pStyle w:val="NoSpacing"/>
+      </w:pPr>
+    </w:p>
+    <w:p>
+      <w:pPr>
+        <w:pStyle w:val="NoSpacing"/>
+      </w:pPr>
+    </w:p>
+    <w:p>
+      <w:pPr>
+        <w:pStyle w:val="Heading2"/>
+      </w:pPr>
+      <w:r>
         <w:t>Comments</w:t>
       </w:r>
     </w:p>
@@ -7457,19 +7754,23 @@
     </w:p>
     <w:p>
       <w:pPr>
-        <w:pStyle w:val="NoSpacing"/>
-      </w:pPr>
-    </w:p>
-    <w:p>
-      <w:pPr>
-        <w:pStyle w:val="NoSpacing"/>
-      </w:pPr>
+        <w:rPr>
+          <w:rFonts w:ascii="Courier New" w:hAnsi="Courier New" w:cs="Courier New"/>
+        </w:rPr>
+      </w:pPr>
+      <w:r>
+        <w:rPr>
+          <w:rFonts w:ascii="Courier New" w:hAnsi="Courier New" w:cs="Courier New"/>
+        </w:rPr>
+        <w:br w:type="page"/>
+      </w:r>
     </w:p>
     <w:p>
       <w:pPr>
         <w:pStyle w:val="Heading2"/>
       </w:pPr>
       <w:r>
+        <w:lastRenderedPageBreak/>
         <w:t>Ignored Characters</w:t>
       </w:r>
     </w:p>
@@ -9055,7 +9356,7 @@
 </file>
 
 <file path=customXml/itemProps1.xml><?xml version="1.0" encoding="utf-8"?>
-<ds:datastoreItem xmlns:ds="http://schemas.openxmlformats.org/officeDocument/2006/customXml" ds:itemID="{AEC0765F-90A4-41A0-B636-8BBE849F5F0B}">
+<ds:datastoreItem xmlns:ds="http://schemas.openxmlformats.org/officeDocument/2006/customXml" ds:itemID="{8272492F-BAF3-4AB7-94FA-BB2AEEF30E91}">
   <ds:schemaRefs>
     <ds:schemaRef ds:uri="http://schemas.openxmlformats.org/officeDocument/2006/bibliography"/>
   </ds:schemaRefs>

</xml_diff>

<commit_message>
Added and documented mouse tasks
</commit_message>
<xml_diff>
--- a/assets/Documentation.docx
+++ b/assets/Documentation.docx
@@ -6,8 +6,16 @@
       <w:pPr>
         <w:pStyle w:val="Heading1"/>
       </w:pPr>
-      <w:r>
-        <w:t>Logo Documentation</w:t>
+      <w:proofErr w:type="spellStart"/>
+      <w:r>
+        <w:t>Logo</w:t>
+      </w:r>
+      <w:r>
+        <w:t>Mor</w:t>
+      </w:r>
+      <w:proofErr w:type="spellEnd"/>
+      <w:r>
+        <w:t xml:space="preserve"> Documentation</w:t>
       </w:r>
     </w:p>
     <w:p/>
@@ -3362,8 +3370,6 @@
       <w:r>
         <w:t>Variables made in a function are considered local and can only be accessed within that function.</w:t>
       </w:r>
-      <w:bookmarkStart w:id="0" w:name="_GoBack"/>
-      <w:bookmarkEnd w:id="0"/>
     </w:p>
     <w:p>
       <w:pPr>
@@ -8104,6 +8110,336 @@
         <w:pStyle w:val="Heading2"/>
       </w:pPr>
       <w:r>
+        <w:t>Mouse Commands</w:t>
+      </w:r>
+    </w:p>
+    <w:p>
+      <w:pPr>
+        <w:pStyle w:val="NoSpacing"/>
+      </w:pPr>
+      <w:r>
+        <w:t xml:space="preserve">The following commands provide info about the user’s mouse </w:t>
+      </w:r>
+      <w:bookmarkStart w:id="0" w:name="_GoBack"/>
+      <w:bookmarkEnd w:id="0"/>
+      <w:r>
+        <w:t>position and button.</w:t>
+      </w:r>
+    </w:p>
+    <w:p>
+      <w:pPr>
+        <w:pStyle w:val="NoSpacing"/>
+      </w:pPr>
+      <w:r>
+        <w:t>The position of the mouse is 2D and it is calculated with reference the origin of the drawing.</w:t>
+      </w:r>
+    </w:p>
+    <w:p>
+      <w:pPr>
+        <w:pStyle w:val="NoSpacing"/>
+      </w:pPr>
+      <w:r>
+        <w:t>The position calculation takes into account the pan and zoom of the drawing, but not the rotation.</w:t>
+      </w:r>
+    </w:p>
+    <w:p>
+      <w:pPr>
+        <w:pStyle w:val="NoSpacing"/>
+      </w:pPr>
+      <w:r>
+        <w:t>The viewing per</w:t>
+      </w:r>
+      <w:r>
+        <w:t>s</w:t>
+      </w:r>
+      <w:r>
+        <w:t>pective also affects the position calculation.</w:t>
+      </w:r>
+    </w:p>
+    <w:p>
+      <w:pPr>
+        <w:pStyle w:val="NoSpacing"/>
+      </w:pPr>
+      <w:r>
+        <w:t>All of the below commands take no arguments</w:t>
+      </w:r>
+    </w:p>
+    <w:p>
+      <w:pPr>
+        <w:pStyle w:val="NoSpacing"/>
+      </w:pPr>
+      <w:r>
+        <w:t xml:space="preserve"> </w:t>
+      </w:r>
+    </w:p>
+    <w:tbl>
+      <w:tblPr>
+        <w:tblStyle w:val="GridTable1Light-Accent1"/>
+        <w:tblW w:w="0" w:type="auto"/>
+        <w:tblLook w:val="04A0" w:firstRow="1" w:lastRow="0" w:firstColumn="1" w:lastColumn="0" w:noHBand="0" w:noVBand="1"/>
+      </w:tblPr>
+      <w:tblGrid>
+        <w:gridCol w:w="1525"/>
+        <w:gridCol w:w="5850"/>
+        <w:gridCol w:w="1975"/>
+      </w:tblGrid>
+      <w:tr>
+        <w:trPr>
+          <w:cnfStyle w:val="100000000000" w:firstRow="1" w:lastRow="0" w:firstColumn="0" w:lastColumn="0" w:oddVBand="0" w:evenVBand="0" w:oddHBand="0" w:evenHBand="0" w:firstRowFirstColumn="0" w:firstRowLastColumn="0" w:lastRowFirstColumn="0" w:lastRowLastColumn="0"/>
+        </w:trPr>
+        <w:tc>
+          <w:tcPr>
+            <w:cnfStyle w:val="001000000000" w:firstRow="0" w:lastRow="0" w:firstColumn="1" w:lastColumn="0" w:oddVBand="0" w:evenVBand="0" w:oddHBand="0" w:evenHBand="0" w:firstRowFirstColumn="0" w:firstRowLastColumn="0" w:lastRowFirstColumn="0" w:lastRowLastColumn="0"/>
+            <w:tcW w:w="1525" w:type="dxa"/>
+          </w:tcPr>
+          <w:p>
+            <w:pPr>
+              <w:pStyle w:val="NoSpacing"/>
+            </w:pPr>
+            <w:r>
+              <w:t>Name</w:t>
+            </w:r>
+          </w:p>
+        </w:tc>
+        <w:tc>
+          <w:tcPr>
+            <w:tcW w:w="5850" w:type="dxa"/>
+          </w:tcPr>
+          <w:p>
+            <w:pPr>
+              <w:pStyle w:val="NoSpacing"/>
+              <w:cnfStyle w:val="100000000000" w:firstRow="1" w:lastRow="0" w:firstColumn="0" w:lastColumn="0" w:oddVBand="0" w:evenVBand="0" w:oddHBand="0" w:evenHBand="0" w:firstRowFirstColumn="0" w:firstRowLastColumn="0" w:lastRowFirstColumn="0" w:lastRowLastColumn="0"/>
+            </w:pPr>
+            <w:r>
+              <w:t>Description</w:t>
+            </w:r>
+          </w:p>
+        </w:tc>
+        <w:tc>
+          <w:tcPr>
+            <w:tcW w:w="1975" w:type="dxa"/>
+          </w:tcPr>
+          <w:p>
+            <w:pPr>
+              <w:pStyle w:val="NoSpacing"/>
+              <w:cnfStyle w:val="100000000000" w:firstRow="1" w:lastRow="0" w:firstColumn="0" w:lastColumn="0" w:oddVBand="0" w:evenVBand="0" w:oddHBand="0" w:evenHBand="0" w:firstRowFirstColumn="0" w:firstRowLastColumn="0" w:lastRowFirstColumn="0" w:lastRowLastColumn="0"/>
+            </w:pPr>
+            <w:r>
+              <w:t>Example</w:t>
+            </w:r>
+          </w:p>
+        </w:tc>
+      </w:tr>
+      <w:tr>
+        <w:tc>
+          <w:tcPr>
+            <w:cnfStyle w:val="001000000000" w:firstRow="0" w:lastRow="0" w:firstColumn="1" w:lastColumn="0" w:oddVBand="0" w:evenVBand="0" w:oddHBand="0" w:evenHBand="0" w:firstRowFirstColumn="0" w:firstRowLastColumn="0" w:lastRowFirstColumn="0" w:lastRowLastColumn="0"/>
+            <w:tcW w:w="1525" w:type="dxa"/>
+          </w:tcPr>
+          <w:p>
+            <w:pPr>
+              <w:pStyle w:val="NoSpacing"/>
+              <w:rPr>
+                <w:b w:val="0"/>
+              </w:rPr>
+            </w:pPr>
+            <w:proofErr w:type="spellStart"/>
+            <w:r>
+              <w:rPr>
+                <w:b w:val="0"/>
+              </w:rPr>
+              <w:t>mousex</w:t>
+            </w:r>
+            <w:proofErr w:type="spellEnd"/>
+          </w:p>
+        </w:tc>
+        <w:tc>
+          <w:tcPr>
+            <w:tcW w:w="5850" w:type="dxa"/>
+          </w:tcPr>
+          <w:p>
+            <w:pPr>
+              <w:pStyle w:val="NoSpacing"/>
+              <w:tabs>
+                <w:tab w:val="left" w:pos="1710"/>
+              </w:tabs>
+              <w:cnfStyle w:val="000000000000" w:firstRow="0" w:lastRow="0" w:firstColumn="0" w:lastColumn="0" w:oddVBand="0" w:evenVBand="0" w:oddHBand="0" w:evenHBand="0" w:firstRowFirstColumn="0" w:firstRowLastColumn="0" w:lastRowFirstColumn="0" w:lastRowLastColumn="0"/>
+            </w:pPr>
+            <w:r>
+              <w:t>Returns the X position of the mouse</w:t>
+            </w:r>
+          </w:p>
+        </w:tc>
+        <w:tc>
+          <w:tcPr>
+            <w:tcW w:w="1975" w:type="dxa"/>
+          </w:tcPr>
+          <w:p>
+            <w:pPr>
+              <w:pStyle w:val="NoSpacing"/>
+              <w:cnfStyle w:val="000000000000" w:firstRow="0" w:lastRow="0" w:firstColumn="0" w:lastColumn="0" w:oddVBand="0" w:evenVBand="0" w:oddHBand="0" w:evenHBand="0" w:firstRowFirstColumn="0" w:firstRowLastColumn="0" w:lastRowFirstColumn="0" w:lastRowLastColumn="0"/>
+              <w:rPr>
+                <w:rFonts w:ascii="Courier New" w:hAnsi="Courier New" w:cs="Courier New"/>
+                <w:sz w:val="20"/>
+                <w:szCs w:val="20"/>
+              </w:rPr>
+            </w:pPr>
+            <w:proofErr w:type="spellStart"/>
+            <w:r>
+              <w:rPr>
+                <w:rFonts w:ascii="Courier New" w:hAnsi="Courier New" w:cs="Courier New"/>
+                <w:sz w:val="20"/>
+                <w:szCs w:val="20"/>
+              </w:rPr>
+              <w:t>mousex</w:t>
+            </w:r>
+            <w:proofErr w:type="spellEnd"/>
+          </w:p>
+        </w:tc>
+      </w:tr>
+      <w:tr>
+        <w:tc>
+          <w:tcPr>
+            <w:cnfStyle w:val="001000000000" w:firstRow="0" w:lastRow="0" w:firstColumn="1" w:lastColumn="0" w:oddVBand="0" w:evenVBand="0" w:oddHBand="0" w:evenHBand="0" w:firstRowFirstColumn="0" w:firstRowLastColumn="0" w:lastRowFirstColumn="0" w:lastRowLastColumn="0"/>
+            <w:tcW w:w="1525" w:type="dxa"/>
+          </w:tcPr>
+          <w:p>
+            <w:pPr>
+              <w:pStyle w:val="NoSpacing"/>
+              <w:rPr>
+                <w:b w:val="0"/>
+              </w:rPr>
+            </w:pPr>
+            <w:r>
+              <w:rPr>
+                <w:b w:val="0"/>
+              </w:rPr>
+              <w:t>mousey</w:t>
+            </w:r>
+          </w:p>
+        </w:tc>
+        <w:tc>
+          <w:tcPr>
+            <w:tcW w:w="5850" w:type="dxa"/>
+          </w:tcPr>
+          <w:p>
+            <w:pPr>
+              <w:pStyle w:val="NoSpacing"/>
+              <w:cnfStyle w:val="000000000000" w:firstRow="0" w:lastRow="0" w:firstColumn="0" w:lastColumn="0" w:oddVBand="0" w:evenVBand="0" w:oddHBand="0" w:evenHBand="0" w:firstRowFirstColumn="0" w:firstRowLastColumn="0" w:lastRowFirstColumn="0" w:lastRowLastColumn="0"/>
+            </w:pPr>
+            <w:r>
+              <w:t>Returns the Y position of the mouse</w:t>
+            </w:r>
+          </w:p>
+        </w:tc>
+        <w:tc>
+          <w:tcPr>
+            <w:tcW w:w="1975" w:type="dxa"/>
+          </w:tcPr>
+          <w:p>
+            <w:pPr>
+              <w:pStyle w:val="NoSpacing"/>
+              <w:cnfStyle w:val="000000000000" w:firstRow="0" w:lastRow="0" w:firstColumn="0" w:lastColumn="0" w:oddVBand="0" w:evenVBand="0" w:oddHBand="0" w:evenHBand="0" w:firstRowFirstColumn="0" w:firstRowLastColumn="0" w:lastRowFirstColumn="0" w:lastRowLastColumn="0"/>
+              <w:rPr>
+                <w:rFonts w:ascii="Courier New" w:hAnsi="Courier New" w:cs="Courier New"/>
+                <w:sz w:val="20"/>
+                <w:szCs w:val="20"/>
+              </w:rPr>
+            </w:pPr>
+            <w:r>
+              <w:rPr>
+                <w:rFonts w:ascii="Courier New" w:hAnsi="Courier New" w:cs="Courier New"/>
+                <w:sz w:val="20"/>
+                <w:szCs w:val="20"/>
+              </w:rPr>
+              <w:t>mousey</w:t>
+            </w:r>
+          </w:p>
+        </w:tc>
+      </w:tr>
+      <w:tr>
+        <w:tc>
+          <w:tcPr>
+            <w:cnfStyle w:val="001000000000" w:firstRow="0" w:lastRow="0" w:firstColumn="1" w:lastColumn="0" w:oddVBand="0" w:evenVBand="0" w:oddHBand="0" w:evenHBand="0" w:firstRowFirstColumn="0" w:firstRowLastColumn="0" w:lastRowFirstColumn="0" w:lastRowLastColumn="0"/>
+            <w:tcW w:w="1525" w:type="dxa"/>
+          </w:tcPr>
+          <w:p>
+            <w:pPr>
+              <w:pStyle w:val="NoSpacing"/>
+              <w:rPr>
+                <w:b w:val="0"/>
+              </w:rPr>
+            </w:pPr>
+            <w:proofErr w:type="spellStart"/>
+            <w:r>
+              <w:rPr>
+                <w:b w:val="0"/>
+              </w:rPr>
+              <w:t>moucepressed</w:t>
+            </w:r>
+            <w:proofErr w:type="spellEnd"/>
+          </w:p>
+        </w:tc>
+        <w:tc>
+          <w:tcPr>
+            <w:tcW w:w="5850" w:type="dxa"/>
+          </w:tcPr>
+          <w:p>
+            <w:pPr>
+              <w:pStyle w:val="NoSpacing"/>
+              <w:cnfStyle w:val="000000000000" w:firstRow="0" w:lastRow="0" w:firstColumn="0" w:lastColumn="0" w:oddVBand="0" w:evenVBand="0" w:oddHBand="0" w:evenHBand="0" w:firstRowFirstColumn="0" w:firstRowLastColumn="0" w:lastRowFirstColumn="0" w:lastRowLastColumn="0"/>
+            </w:pPr>
+            <w:r>
+              <w:t>Returns</w:t>
+            </w:r>
+            <w:r>
+              <w:t xml:space="preserve"> true if the mouse button is pressed, false otherwise</w:t>
+            </w:r>
+          </w:p>
+        </w:tc>
+        <w:tc>
+          <w:tcPr>
+            <w:tcW w:w="1975" w:type="dxa"/>
+          </w:tcPr>
+          <w:p>
+            <w:pPr>
+              <w:pStyle w:val="NoSpacing"/>
+              <w:cnfStyle w:val="000000000000" w:firstRow="0" w:lastRow="0" w:firstColumn="0" w:lastColumn="0" w:oddVBand="0" w:evenVBand="0" w:oddHBand="0" w:evenHBand="0" w:firstRowFirstColumn="0" w:firstRowLastColumn="0" w:lastRowFirstColumn="0" w:lastRowLastColumn="0"/>
+              <w:rPr>
+                <w:rFonts w:ascii="Courier New" w:hAnsi="Courier New" w:cs="Courier New"/>
+                <w:sz w:val="20"/>
+                <w:szCs w:val="20"/>
+              </w:rPr>
+            </w:pPr>
+            <w:proofErr w:type="spellStart"/>
+            <w:r>
+              <w:rPr>
+                <w:rFonts w:ascii="Courier New" w:hAnsi="Courier New" w:cs="Courier New"/>
+                <w:sz w:val="20"/>
+                <w:szCs w:val="20"/>
+              </w:rPr>
+              <w:t>mousepressed</w:t>
+            </w:r>
+            <w:proofErr w:type="spellEnd"/>
+          </w:p>
+        </w:tc>
+      </w:tr>
+    </w:tbl>
+    <w:p>
+      <w:pPr>
+        <w:pStyle w:val="NoSpacing"/>
+      </w:pPr>
+    </w:p>
+    <w:p>
+      <w:pPr>
+        <w:pStyle w:val="NoSpacing"/>
+      </w:pPr>
+    </w:p>
+    <w:p>
+      <w:pPr>
+        <w:pStyle w:val="Heading2"/>
+      </w:pPr>
+      <w:r>
         <w:t>Comments</w:t>
       </w:r>
     </w:p>
@@ -8279,6 +8615,7 @@
         </w:numPr>
       </w:pPr>
       <w:r>
+        <w:lastRenderedPageBreak/>
         <w:t>Variable names and function names may contain any sequence of alphanumeric characters. Symbols as any of the operators (+,-,*</w:t>
       </w:r>
       <w:proofErr w:type="gramStart"/>
@@ -9767,7 +10104,7 @@
 </file>
 
 <file path=customXml/itemProps1.xml><?xml version="1.0" encoding="utf-8"?>
-<ds:datastoreItem xmlns:ds="http://schemas.openxmlformats.org/officeDocument/2006/customXml" ds:itemID="{08B21CC3-F6B1-4F53-8D20-99F8CECC96E7}">
+<ds:datastoreItem xmlns:ds="http://schemas.openxmlformats.org/officeDocument/2006/customXml" ds:itemID="{EFE16A64-48B3-444E-BCFA-AA5FE8D644B8}">
   <ds:schemaRefs>
     <ds:schemaRef ds:uri="http://schemas.openxmlformats.org/officeDocument/2006/bibliography"/>
   </ds:schemaRefs>

</xml_diff>

<commit_message>
added repcount task. Also documented it
</commit_message>
<xml_diff>
--- a/assets/Documentation.docx
+++ b/assets/Documentation.docx
@@ -2338,7 +2338,12 @@
               <w:cnfStyle w:val="000000000000" w:firstRow="0" w:lastRow="0" w:firstColumn="0" w:lastColumn="0" w:oddVBand="0" w:evenVBand="0" w:oddHBand="0" w:evenHBand="0" w:firstRowFirstColumn="0" w:firstRowLastColumn="0" w:lastRowFirstColumn="0" w:lastRowLastColumn="0"/>
             </w:pPr>
             <w:r>
-              <w:t>hides the avatar</w:t>
+              <w:t>H</w:t>
+            </w:r>
+            <w:bookmarkStart w:id="0" w:name="_GoBack"/>
+            <w:bookmarkEnd w:id="0"/>
+            <w:r>
+              <w:t>ides the avatar</w:t>
             </w:r>
           </w:p>
         </w:tc>
@@ -3790,7 +3795,7 @@
         <w:pStyle w:val="Heading2"/>
       </w:pPr>
       <w:r>
-        <w:t>Program Flow Control</w:t>
+        <w:t xml:space="preserve">Conditionals </w:t>
       </w:r>
     </w:p>
     <w:p>
@@ -3798,8 +3803,13 @@
         <w:pStyle w:val="Heading3"/>
       </w:pPr>
       <w:r>
-        <w:t xml:space="preserve">Conditionals </w:t>
-      </w:r>
+        <w:t xml:space="preserve">If, </w:t>
+      </w:r>
+      <w:proofErr w:type="spellStart"/>
+      <w:r>
+        <w:t>Ifelse</w:t>
+      </w:r>
+      <w:proofErr w:type="spellEnd"/>
     </w:p>
     <w:p>
       <w:pPr>
@@ -4249,10 +4259,18 @@
     </w:p>
     <w:p>
       <w:pPr>
+        <w:pStyle w:val="Heading2"/>
+      </w:pPr>
+      <w:r>
+        <w:t>Loops</w:t>
+      </w:r>
+    </w:p>
+    <w:p>
+      <w:pPr>
         <w:pStyle w:val="Heading3"/>
       </w:pPr>
       <w:r>
-        <w:t>Loops</w:t>
+        <w:t>Repeat</w:t>
       </w:r>
     </w:p>
     <w:p>
@@ -4391,8 +4409,49 @@
     </w:p>
     <w:p>
       <w:pPr>
-        <w:pStyle w:val="NoSpacing"/>
-      </w:pPr>
+        <w:pStyle w:val="Heading5"/>
+      </w:pPr>
+      <w:r>
+        <w:t>Note:</w:t>
+      </w:r>
+    </w:p>
+    <w:p>
+      <w:pPr>
+        <w:pStyle w:val="NoSpacing"/>
+      </w:pPr>
+      <w:r>
+        <w:t xml:space="preserve">Using the command </w:t>
+      </w:r>
+      <w:proofErr w:type="spellStart"/>
+      <w:r>
+        <w:rPr>
+          <w:b/>
+        </w:rPr>
+        <w:t>repcount</w:t>
+      </w:r>
+      <w:proofErr w:type="spellEnd"/>
+      <w:r>
+        <w:rPr>
+          <w:b/>
+        </w:rPr>
+        <w:t xml:space="preserve"> </w:t>
+      </w:r>
+      <w:r>
+        <w:t>we can get the number of the current execution of the innermost repeat block being executed, starting from number 1. If no repeat block is executed, 0 is returned</w:t>
+      </w:r>
+    </w:p>
+    <w:p>
+      <w:pPr>
+        <w:pStyle w:val="NoSpacing"/>
+      </w:pPr>
+    </w:p>
+    <w:p>
+      <w:pPr>
+        <w:pStyle w:val="Heading3"/>
+      </w:pPr>
+      <w:r>
+        <w:t>While</w:t>
+      </w:r>
     </w:p>
     <w:p>
       <w:pPr>
@@ -4586,6 +4645,14 @@
       <w:pPr>
         <w:pStyle w:val="NoSpacing"/>
       </w:pPr>
+    </w:p>
+    <w:p>
+      <w:pPr>
+        <w:pStyle w:val="Heading3"/>
+      </w:pPr>
+      <w:r>
+        <w:t>Until</w:t>
+      </w:r>
     </w:p>
     <w:p>
       <w:pPr>
@@ -8118,12 +8185,7 @@
         <w:pStyle w:val="NoSpacing"/>
       </w:pPr>
       <w:r>
-        <w:t xml:space="preserve">The following commands provide info about the user’s mouse </w:t>
-      </w:r>
-      <w:bookmarkStart w:id="0" w:name="_GoBack"/>
-      <w:bookmarkEnd w:id="0"/>
-      <w:r>
-        <w:t>position and button.</w:t>
+        <w:t>The following commands provide info about the user’s mouse position and button.</w:t>
       </w:r>
     </w:p>
     <w:p>
@@ -8487,20 +8549,32 @@
         <w:pStyle w:val="NoSpacing"/>
       </w:pPr>
       <w:proofErr w:type="spellStart"/>
-      <w:r>
-        <w:t>Fd</w:t>
+      <w:proofErr w:type="gramStart"/>
+      <w:r>
+        <w:rPr>
+          <w:rFonts w:ascii="Courier New" w:hAnsi="Courier New" w:cs="Courier New"/>
+          <w:sz w:val="20"/>
+          <w:szCs w:val="20"/>
+        </w:rPr>
+        <w:t>f</w:t>
+      </w:r>
+      <w:r>
+        <w:rPr>
+          <w:rFonts w:ascii="Courier New" w:hAnsi="Courier New" w:cs="Courier New"/>
+          <w:sz w:val="20"/>
+          <w:szCs w:val="20"/>
+        </w:rPr>
+        <w:t>d</w:t>
       </w:r>
       <w:proofErr w:type="spellEnd"/>
-      <w:r>
-        <w:t xml:space="preserve"> </w:t>
-      </w:r>
-      <w:proofErr w:type="gramStart"/>
-      <w:r>
-        <w:t>20 ;move</w:t>
-      </w:r>
       <w:proofErr w:type="gramEnd"/>
       <w:r>
-        <w:t xml:space="preserve"> a bit forward</w:t>
+        <w:rPr>
+          <w:rFonts w:ascii="Courier New" w:hAnsi="Courier New" w:cs="Courier New"/>
+          <w:sz w:val="20"/>
+          <w:szCs w:val="20"/>
+        </w:rPr>
+        <w:t xml:space="preserve"> 20 ;move a bit forward</w:t>
       </w:r>
     </w:p>
     <w:p>
@@ -10104,7 +10178,7 @@
 </file>
 
 <file path=customXml/itemProps1.xml><?xml version="1.0" encoding="utf-8"?>
-<ds:datastoreItem xmlns:ds="http://schemas.openxmlformats.org/officeDocument/2006/customXml" ds:itemID="{EFE16A64-48B3-444E-BCFA-AA5FE8D644B8}">
+<ds:datastoreItem xmlns:ds="http://schemas.openxmlformats.org/officeDocument/2006/customXml" ds:itemID="{A11DF926-E3E5-419F-B68C-88E03A1A9C10}">
   <ds:schemaRefs>
     <ds:schemaRef ds:uri="http://schemas.openxmlformats.org/officeDocument/2006/bibliography"/>
   </ds:schemaRefs>

</xml_diff>

<commit_message>
documented settextsize and removed the defauls textSize from setup(), since now it is called in logoInit()
</commit_message>
<xml_diff>
--- a/assets/Documentation.docx
+++ b/assets/Documentation.docx
@@ -2052,6 +2052,22 @@
               <w:t>pensize</w:t>
             </w:r>
             <w:proofErr w:type="spellEnd"/>
+            <w:r>
+              <w:rPr>
+                <w:b w:val="0"/>
+                <w:bCs w:val="0"/>
+              </w:rPr>
+              <w:t xml:space="preserve"> or </w:t>
+            </w:r>
+            <w:proofErr w:type="spellStart"/>
+            <w:r>
+              <w:rPr>
+                <w:b w:val="0"/>
+                <w:bCs w:val="0"/>
+              </w:rPr>
+              <w:t>sps</w:t>
+            </w:r>
+            <w:proofErr w:type="spellEnd"/>
           </w:p>
         </w:tc>
         <w:tc>
@@ -2340,8 +2356,6 @@
             <w:r>
               <w:t>H</w:t>
             </w:r>
-            <w:bookmarkStart w:id="0" w:name="_GoBack"/>
-            <w:bookmarkEnd w:id="0"/>
             <w:r>
               <w:t>ides the avatar</w:t>
             </w:r>
@@ -2651,6 +2665,106 @@
                 <w:szCs w:val="20"/>
               </w:rPr>
               <w:t>label “corner</w:t>
+            </w:r>
+          </w:p>
+        </w:tc>
+      </w:tr>
+      <w:tr>
+        <w:tc>
+          <w:tcPr>
+            <w:cnfStyle w:val="001000000000" w:firstRow="0" w:lastRow="0" w:firstColumn="1" w:lastColumn="0" w:oddVBand="0" w:evenVBand="0" w:oddHBand="0" w:evenHBand="0" w:firstRowFirstColumn="0" w:firstRowLastColumn="0" w:lastRowFirstColumn="0" w:lastRowLastColumn="0"/>
+            <w:tcW w:w="1856" w:type="dxa"/>
+          </w:tcPr>
+          <w:p>
+            <w:pPr>
+              <w:pStyle w:val="NoSpacing"/>
+              <w:rPr>
+                <w:b w:val="0"/>
+              </w:rPr>
+            </w:pPr>
+            <w:proofErr w:type="spellStart"/>
+            <w:r>
+              <w:rPr>
+                <w:b w:val="0"/>
+              </w:rPr>
+              <w:t>settextsize</w:t>
+            </w:r>
+            <w:proofErr w:type="spellEnd"/>
+            <w:r>
+              <w:rPr>
+                <w:b w:val="0"/>
+              </w:rPr>
+              <w:t xml:space="preserve"> or </w:t>
+            </w:r>
+            <w:proofErr w:type="spellStart"/>
+            <w:r>
+              <w:rPr>
+                <w:b w:val="0"/>
+              </w:rPr>
+              <w:t>sts</w:t>
+            </w:r>
+            <w:proofErr w:type="spellEnd"/>
+          </w:p>
+        </w:tc>
+        <w:tc>
+          <w:tcPr>
+            <w:tcW w:w="1919" w:type="dxa"/>
+          </w:tcPr>
+          <w:p>
+            <w:pPr>
+              <w:pStyle w:val="NoSpacing"/>
+              <w:cnfStyle w:val="000000000000" w:firstRow="0" w:lastRow="0" w:firstColumn="0" w:lastColumn="0" w:oddVBand="0" w:evenVBand="0" w:oddHBand="0" w:evenHBand="0" w:firstRowFirstColumn="0" w:firstRowLastColumn="0" w:lastRowFirstColumn="0" w:lastRowLastColumn="0"/>
+            </w:pPr>
+            <w:r>
+              <w:t>1 (pixels)</w:t>
+            </w:r>
+          </w:p>
+        </w:tc>
+        <w:tc>
+          <w:tcPr>
+            <w:tcW w:w="3240" w:type="dxa"/>
+          </w:tcPr>
+          <w:p>
+            <w:pPr>
+              <w:pStyle w:val="NoSpacing"/>
+              <w:cnfStyle w:val="000000000000" w:firstRow="0" w:lastRow="0" w:firstColumn="0" w:lastColumn="0" w:oddVBand="0" w:evenVBand="0" w:oddHBand="0" w:evenHBand="0" w:firstRowFirstColumn="0" w:firstRowLastColumn="0" w:lastRowFirstColumn="0" w:lastRowLastColumn="0"/>
+            </w:pPr>
+            <w:r>
+              <w:t>Sets the font size used by label</w:t>
+            </w:r>
+          </w:p>
+        </w:tc>
+        <w:tc>
+          <w:tcPr>
+            <w:tcW w:w="2448" w:type="dxa"/>
+          </w:tcPr>
+          <w:p>
+            <w:pPr>
+              <w:pStyle w:val="NoSpacing"/>
+              <w:cnfStyle w:val="000000000000" w:firstRow="0" w:lastRow="0" w:firstColumn="0" w:lastColumn="0" w:oddVBand="0" w:evenVBand="0" w:oddHBand="0" w:evenHBand="0" w:firstRowFirstColumn="0" w:firstRowLastColumn="0" w:lastRowFirstColumn="0" w:lastRowLastColumn="0"/>
+              <w:rPr>
+                <w:rFonts w:ascii="Courier New" w:hAnsi="Courier New" w:cs="Courier New"/>
+                <w:sz w:val="20"/>
+                <w:szCs w:val="20"/>
+              </w:rPr>
+            </w:pPr>
+            <w:r>
+              <w:rPr>
+                <w:rFonts w:ascii="Courier New" w:hAnsi="Courier New" w:cs="Courier New"/>
+                <w:sz w:val="20"/>
+                <w:szCs w:val="20"/>
+              </w:rPr>
+              <w:t>settextsize</w:t>
+            </w:r>
+            <w:bookmarkStart w:id="0" w:name="_GoBack"/>
+            <w:bookmarkEnd w:id="0"/>
+            <w:r>
+              <w:rPr>
+                <w:rFonts w:ascii="Courier New" w:hAnsi="Courier New" w:cs="Courier New"/>
+                <w:sz w:val="20"/>
+                <w:szCs w:val="20"/>
+              </w:rPr>
+              <w:t xml:space="preserve"> 15</w:t>
             </w:r>
           </w:p>
         </w:tc>
@@ -10178,7 +10292,7 @@
 </file>
 
 <file path=customXml/itemProps1.xml><?xml version="1.0" encoding="utf-8"?>
-<ds:datastoreItem xmlns:ds="http://schemas.openxmlformats.org/officeDocument/2006/customXml" ds:itemID="{A11DF926-E3E5-419F-B68C-88E03A1A9C10}">
+<ds:datastoreItem xmlns:ds="http://schemas.openxmlformats.org/officeDocument/2006/customXml" ds:itemID="{DF646ED8-B442-4928-BA15-6DC1F8989AD2}">
   <ds:schemaRefs>
     <ds:schemaRef ds:uri="http://schemas.openxmlformats.org/officeDocument/2006/bibliography"/>
   </ds:schemaRefs>

</xml_diff>

<commit_message>
Documented changes on variables
</commit_message>
<xml_diff>
--- a/assets/Documentation.docx
+++ b/assets/Documentation.docx
@@ -2756,8 +2756,6 @@
               </w:rPr>
               <w:t>settextsize</w:t>
             </w:r>
-            <w:bookmarkStart w:id="0" w:name="_GoBack"/>
-            <w:bookmarkEnd w:id="0"/>
             <w:r>
               <w:rPr>
                 <w:rFonts w:ascii="Courier New" w:hAnsi="Courier New" w:cs="Courier New"/>
@@ -3435,90 +3433,876 @@
     <w:p>
       <w:pPr>
         <w:pStyle w:val="NoSpacing"/>
+      </w:pPr>
+      <w:r>
+        <w:t xml:space="preserve">The variables can be assigned names and values by the user, using the </w:t>
+      </w:r>
+      <w:r>
+        <w:rPr>
+          <w:rFonts w:ascii="Courier New" w:hAnsi="Courier New" w:cs="Courier New"/>
+          <w:sz w:val="20"/>
+          <w:szCs w:val="20"/>
+        </w:rPr>
+        <w:t>make</w:t>
+      </w:r>
+      <w:r>
+        <w:t xml:space="preserve"> command</w:t>
+      </w:r>
+    </w:p>
+    <w:p>
+      <w:pPr>
+        <w:pStyle w:val="NoSpacing"/>
         <w:jc w:val="both"/>
       </w:pPr>
       <w:r>
-        <w:t xml:space="preserve">The variables can be assigned names and values by the user, using the </w:t>
+        <w:t>After setting it, the value of that variable can be accessed by using the prefix ‘:’</w:t>
+      </w:r>
+      <w:r>
+        <w:t xml:space="preserve"> followed by its name</w:t>
+      </w:r>
+      <w:r>
+        <w:t>.</w:t>
+      </w:r>
+    </w:p>
+    <w:p>
+      <w:pPr>
+        <w:pStyle w:val="NoSpacing"/>
+      </w:pPr>
+      <w:r>
+        <w:t xml:space="preserve">Alternatively, we can get the value of a variable by using command </w:t>
+      </w:r>
+      <w:r>
+        <w:rPr>
+          <w:rFonts w:ascii="Courier New" w:hAnsi="Courier New" w:cs="Courier New"/>
+          <w:sz w:val="20"/>
+          <w:szCs w:val="20"/>
+        </w:rPr>
+        <w:t>thing</w:t>
+      </w:r>
+      <w:r>
+        <w:t>, followed by the variable’s name literal</w:t>
+      </w:r>
+    </w:p>
+    <w:p>
+      <w:pPr>
+        <w:pStyle w:val="NoSpacing"/>
+        <w:jc w:val="both"/>
+      </w:pPr>
+      <w:r>
+        <w:t xml:space="preserve">Any variables made outside of a function are considered ‘global’ variables and can be accessed by any part of </w:t>
+      </w:r>
+      <w:r>
+        <w:t xml:space="preserve">the </w:t>
+      </w:r>
+      <w:r>
+        <w:t>code, as long as they have already been made when the reference occurs.</w:t>
+      </w:r>
+    </w:p>
+    <w:p>
+      <w:pPr>
+        <w:pStyle w:val="NoSpacing"/>
+        <w:jc w:val="both"/>
+      </w:pPr>
+      <w:r>
+        <w:t>Variables made in a function are considered local and can only be accessed within that function.</w:t>
+      </w:r>
+    </w:p>
+    <w:p>
+      <w:pPr>
+        <w:pStyle w:val="NoSpacing"/>
+        <w:jc w:val="both"/>
+      </w:pPr>
+      <w:r>
+        <w:t xml:space="preserve">There is no difference when defining a variable or assigning a value to it. Using </w:t>
+      </w:r>
+      <w:r>
+        <w:rPr>
+          <w:rFonts w:ascii="Courier New" w:hAnsi="Courier New" w:cs="Courier New"/>
+        </w:rPr>
+        <w:t>make</w:t>
+      </w:r>
+      <w:r>
+        <w:t>, if the variable</w:t>
+      </w:r>
+      <w:r>
+        <w:t xml:space="preserve"> already exists at the current scop</w:t>
+      </w:r>
+      <w:r>
+        <w:t xml:space="preserve">e or in global or static scope, </w:t>
+      </w:r>
+      <w:r>
+        <w:t>it is assigned a new value. Otherwise, it is created.</w:t>
+      </w:r>
+    </w:p>
+    <w:p>
+      <w:pPr>
+        <w:pStyle w:val="NoSpacing"/>
+      </w:pPr>
+    </w:p>
+    <w:p>
+      <w:pPr>
+        <w:pStyle w:val="Heading4"/>
+      </w:pPr>
+      <w:r>
+        <w:t>Syntax:</w:t>
+      </w:r>
+    </w:p>
+    <w:p>
+      <w:pPr>
+        <w:pStyle w:val="NoSpacing"/>
+      </w:pPr>
+      <w:proofErr w:type="gramStart"/>
+      <w:r>
+        <w:t>make</w:t>
+      </w:r>
+      <w:proofErr w:type="gramEnd"/>
+      <w:r>
+        <w:t xml:space="preserve"> </w:t>
+      </w:r>
+      <w:r>
+        <w:t>&lt;variable name literal&gt; &lt;</w:t>
+      </w:r>
+      <w:proofErr w:type="spellStart"/>
+      <w:r>
+        <w:t>variableValue</w:t>
+      </w:r>
+      <w:proofErr w:type="spellEnd"/>
+      <w:r>
+        <w:t>&gt;</w:t>
+      </w:r>
+      <w:r>
+        <w:t xml:space="preserve"> </w:t>
+      </w:r>
+    </w:p>
+    <w:p>
+      <w:pPr>
+        <w:pStyle w:val="NoSpacing"/>
+      </w:pPr>
+      <w:r>
+        <w:t>:</w:t>
+      </w:r>
+      <w:r>
+        <w:t>&lt;</w:t>
+      </w:r>
+      <w:r>
+        <w:t xml:space="preserve"> </w:t>
+      </w:r>
+      <w:proofErr w:type="gramStart"/>
+      <w:r>
+        <w:t>variable</w:t>
+      </w:r>
+      <w:proofErr w:type="gramEnd"/>
+      <w:r>
+        <w:t xml:space="preserve"> name</w:t>
+      </w:r>
+      <w:r>
+        <w:t xml:space="preserve"> </w:t>
+      </w:r>
+      <w:r>
+        <w:t>&gt;</w:t>
+      </w:r>
+    </w:p>
+    <w:p>
+      <w:pPr>
+        <w:pStyle w:val="Heading4"/>
+      </w:pPr>
+      <w:proofErr w:type="gramStart"/>
+      <w:r>
+        <w:t>Example</w:t>
+      </w:r>
+      <w:r>
+        <w:t xml:space="preserve"> </w:t>
+      </w:r>
+      <w:r>
+        <w:t>:</w:t>
+      </w:r>
+      <w:proofErr w:type="gramEnd"/>
+      <w:r>
+        <w:t xml:space="preserve"> </w:t>
+      </w:r>
+    </w:p>
+    <w:p>
+      <w:pPr>
+        <w:pStyle w:val="NoSpacing"/>
+        <w:rPr>
+          <w:rFonts w:ascii="Courier New" w:hAnsi="Courier New" w:cs="Courier New"/>
+          <w:sz w:val="20"/>
+          <w:szCs w:val="20"/>
+        </w:rPr>
+      </w:pPr>
+      <w:r>
+        <w:rPr>
+          <w:rFonts w:ascii="Courier New" w:hAnsi="Courier New" w:cs="Courier New"/>
+          <w:sz w:val="20"/>
+          <w:szCs w:val="20"/>
+        </w:rPr>
+        <w:t>Make “</w:t>
+      </w:r>
+      <w:proofErr w:type="spellStart"/>
+      <w:r>
+        <w:rPr>
+          <w:rFonts w:ascii="Courier New" w:hAnsi="Courier New" w:cs="Courier New"/>
+          <w:sz w:val="20"/>
+          <w:szCs w:val="20"/>
+        </w:rPr>
+        <w:t>var</w:t>
+      </w:r>
+      <w:proofErr w:type="spellEnd"/>
+      <w:r>
+        <w:rPr>
+          <w:rFonts w:ascii="Courier New" w:hAnsi="Courier New" w:cs="Courier New"/>
+          <w:sz w:val="20"/>
+          <w:szCs w:val="20"/>
+        </w:rPr>
+        <w:t xml:space="preserve"> 50</w:t>
+      </w:r>
+    </w:p>
+    <w:p>
+      <w:pPr>
+        <w:pStyle w:val="NoSpacing"/>
+      </w:pPr>
+      <w:proofErr w:type="spellStart"/>
+      <w:proofErr w:type="gramStart"/>
+      <w:r>
+        <w:rPr>
+          <w:rFonts w:ascii="Courier New" w:hAnsi="Courier New" w:cs="Courier New"/>
+          <w:sz w:val="20"/>
+          <w:szCs w:val="20"/>
+        </w:rPr>
+        <w:t>fd</w:t>
+      </w:r>
+      <w:proofErr w:type="spellEnd"/>
+      <w:proofErr w:type="gramEnd"/>
+      <w:r>
+        <w:rPr>
+          <w:rFonts w:ascii="Courier New" w:hAnsi="Courier New" w:cs="Courier New"/>
+          <w:sz w:val="20"/>
+          <w:szCs w:val="20"/>
+        </w:rPr>
+        <w:t xml:space="preserve"> :</w:t>
+      </w:r>
+      <w:proofErr w:type="spellStart"/>
+      <w:r>
+        <w:rPr>
+          <w:rFonts w:ascii="Courier New" w:hAnsi="Courier New" w:cs="Courier New"/>
+          <w:sz w:val="20"/>
+          <w:szCs w:val="20"/>
+        </w:rPr>
+        <w:t>var</w:t>
+      </w:r>
+      <w:proofErr w:type="spellEnd"/>
+      <w:r>
+        <w:rPr>
+          <w:sz w:val="20"/>
+          <w:szCs w:val="20"/>
+        </w:rPr>
+        <w:t xml:space="preserve"> </w:t>
+      </w:r>
+      <w:r>
+        <w:rPr>
+          <w:sz w:val="20"/>
+          <w:szCs w:val="20"/>
+        </w:rPr>
+        <w:t xml:space="preserve"> </w:t>
+      </w:r>
+      <w:r>
+        <w:t>(now equivalent to</w:t>
+      </w:r>
+      <w:r>
+        <w:t xml:space="preserve"> </w:t>
+      </w:r>
+      <w:proofErr w:type="spellStart"/>
+      <w:r>
+        <w:t>fd</w:t>
+      </w:r>
+      <w:proofErr w:type="spellEnd"/>
+      <w:r>
+        <w:t xml:space="preserve"> 50)</w:t>
+      </w:r>
+    </w:p>
+    <w:p>
+      <w:pPr>
+        <w:pStyle w:val="NoSpacing"/>
+        <w:rPr>
+          <w:rFonts w:cstheme="minorHAnsi"/>
+        </w:rPr>
+      </w:pPr>
+      <w:proofErr w:type="spellStart"/>
+      <w:proofErr w:type="gramStart"/>
+      <w:r>
+        <w:rPr>
+          <w:rFonts w:ascii="Courier New" w:hAnsi="Courier New" w:cs="Courier New"/>
+          <w:sz w:val="20"/>
+        </w:rPr>
+        <w:t>fd</w:t>
+      </w:r>
+      <w:proofErr w:type="spellEnd"/>
+      <w:proofErr w:type="gramEnd"/>
+      <w:r>
+        <w:rPr>
+          <w:rFonts w:ascii="Courier New" w:hAnsi="Courier New" w:cs="Courier New"/>
+          <w:sz w:val="20"/>
+        </w:rPr>
+        <w:t xml:space="preserve"> thing “</w:t>
+      </w:r>
+      <w:proofErr w:type="spellStart"/>
+      <w:r>
+        <w:rPr>
+          <w:rFonts w:ascii="Courier New" w:hAnsi="Courier New" w:cs="Courier New"/>
+          <w:sz w:val="20"/>
+        </w:rPr>
+        <w:t>var</w:t>
+      </w:r>
+      <w:proofErr w:type="spellEnd"/>
+      <w:r>
+        <w:rPr>
+          <w:rFonts w:ascii="Courier New" w:hAnsi="Courier New" w:cs="Courier New"/>
+          <w:sz w:val="20"/>
+        </w:rPr>
+        <w:t xml:space="preserve"> </w:t>
+      </w:r>
+      <w:r>
+        <w:rPr>
+          <w:rFonts w:cstheme="minorHAnsi"/>
+        </w:rPr>
+        <w:t>(same as above)</w:t>
+      </w:r>
+    </w:p>
+    <w:p>
+      <w:pPr>
+        <w:pStyle w:val="NoSpacing"/>
+        <w:rPr>
+          <w:rFonts w:cstheme="minorHAnsi"/>
+        </w:rPr>
+      </w:pPr>
+    </w:p>
+    <w:p>
+      <w:pPr>
+        <w:pStyle w:val="NoSpacing"/>
+        <w:rPr>
+          <w:rFonts w:cstheme="minorHAnsi"/>
+        </w:rPr>
+      </w:pPr>
+      <w:r>
+        <w:rPr>
+          <w:rFonts w:cstheme="minorHAnsi"/>
+        </w:rPr>
+        <w:t xml:space="preserve">*Note: we can increment/decrement variables by using commands </w:t>
+      </w:r>
+      <w:r>
+        <w:rPr>
+          <w:rFonts w:ascii="Courier New" w:hAnsi="Courier New" w:cs="Courier New"/>
+          <w:sz w:val="20"/>
+          <w:szCs w:val="20"/>
+        </w:rPr>
+        <w:t>increment</w:t>
+      </w:r>
+      <w:r>
+        <w:rPr>
+          <w:rFonts w:cstheme="minorHAnsi"/>
+        </w:rPr>
+        <w:t xml:space="preserve">, </w:t>
+      </w:r>
+      <w:r>
+        <w:rPr>
+          <w:rFonts w:ascii="Courier New" w:hAnsi="Courier New" w:cs="Courier New"/>
+          <w:sz w:val="20"/>
+          <w:szCs w:val="20"/>
+        </w:rPr>
+        <w:t>decrement</w:t>
+      </w:r>
+      <w:r>
+        <w:rPr>
+          <w:rFonts w:cstheme="minorHAnsi"/>
+        </w:rPr>
+        <w:t xml:space="preserve"> followed by the variable name literal:</w:t>
+      </w:r>
+    </w:p>
+    <w:p>
+      <w:pPr>
+        <w:pStyle w:val="NoSpacing"/>
+        <w:rPr>
+          <w:rFonts w:cstheme="minorHAnsi"/>
+        </w:rPr>
+      </w:pPr>
+      <w:proofErr w:type="gramStart"/>
+      <w:r>
+        <w:rPr>
+          <w:rFonts w:ascii="Courier New" w:hAnsi="Courier New" w:cs="Courier New"/>
+          <w:sz w:val="20"/>
+          <w:szCs w:val="20"/>
+        </w:rPr>
+        <w:t>i</w:t>
+      </w:r>
+      <w:r>
+        <w:rPr>
+          <w:rFonts w:ascii="Courier New" w:hAnsi="Courier New" w:cs="Courier New"/>
+          <w:sz w:val="20"/>
+          <w:szCs w:val="20"/>
+        </w:rPr>
+        <w:t>ncrement</w:t>
+      </w:r>
+      <w:proofErr w:type="gramEnd"/>
+      <w:r>
+        <w:rPr>
+          <w:rFonts w:ascii="Courier New" w:hAnsi="Courier New" w:cs="Courier New"/>
+          <w:sz w:val="20"/>
+          <w:szCs w:val="20"/>
+        </w:rPr>
+        <w:t xml:space="preserve"> “</w:t>
+      </w:r>
+      <w:proofErr w:type="spellStart"/>
+      <w:r>
+        <w:rPr>
+          <w:rFonts w:ascii="Courier New" w:hAnsi="Courier New" w:cs="Courier New"/>
+          <w:sz w:val="20"/>
+          <w:szCs w:val="20"/>
+        </w:rPr>
+        <w:t>var</w:t>
+      </w:r>
+      <w:proofErr w:type="spellEnd"/>
+      <w:r>
+        <w:rPr>
+          <w:rFonts w:ascii="Courier New" w:hAnsi="Courier New" w:cs="Courier New"/>
+          <w:sz w:val="20"/>
+          <w:szCs w:val="20"/>
+        </w:rPr>
+        <w:t xml:space="preserve"> </w:t>
+      </w:r>
+      <w:r>
+        <w:rPr>
+          <w:rFonts w:cstheme="minorHAnsi"/>
+        </w:rPr>
+        <w:t>(equivalent to</w:t>
+      </w:r>
+      <w:r>
+        <w:rPr>
+          <w:rFonts w:ascii="Courier New" w:hAnsi="Courier New" w:cs="Courier New"/>
+          <w:sz w:val="20"/>
+          <w:szCs w:val="20"/>
+        </w:rPr>
+        <w:t xml:space="preserve"> make “</w:t>
+      </w:r>
+      <w:proofErr w:type="spellStart"/>
+      <w:r>
+        <w:rPr>
+          <w:rFonts w:ascii="Courier New" w:hAnsi="Courier New" w:cs="Courier New"/>
+          <w:sz w:val="20"/>
+          <w:szCs w:val="20"/>
+        </w:rPr>
+        <w:t>var</w:t>
+      </w:r>
+      <w:proofErr w:type="spellEnd"/>
+      <w:r>
+        <w:rPr>
+          <w:rFonts w:ascii="Courier New" w:hAnsi="Courier New" w:cs="Courier New"/>
+          <w:sz w:val="20"/>
+          <w:szCs w:val="20"/>
+        </w:rPr>
+        <w:t xml:space="preserve"> :</w:t>
+      </w:r>
+      <w:proofErr w:type="spellStart"/>
+      <w:r>
+        <w:rPr>
+          <w:rFonts w:ascii="Courier New" w:hAnsi="Courier New" w:cs="Courier New"/>
+          <w:sz w:val="20"/>
+          <w:szCs w:val="20"/>
+        </w:rPr>
+        <w:t>var</w:t>
+      </w:r>
+      <w:proofErr w:type="spellEnd"/>
+      <w:r>
+        <w:rPr>
+          <w:rFonts w:ascii="Courier New" w:hAnsi="Courier New" w:cs="Courier New"/>
+          <w:sz w:val="20"/>
+          <w:szCs w:val="20"/>
+        </w:rPr>
+        <w:t xml:space="preserve"> + 1</w:t>
+      </w:r>
+      <w:r>
+        <w:rPr>
+          <w:rFonts w:cstheme="minorHAnsi"/>
+        </w:rPr>
+        <w:t>)</w:t>
+      </w:r>
+    </w:p>
+    <w:p>
+      <w:pPr>
+        <w:pStyle w:val="NoSpacing"/>
+        <w:rPr>
+          <w:rFonts w:cstheme="minorHAnsi"/>
+        </w:rPr>
+      </w:pPr>
+      <w:proofErr w:type="gramStart"/>
+      <w:r>
+        <w:rPr>
+          <w:rFonts w:ascii="Courier New" w:hAnsi="Courier New" w:cs="Courier New"/>
+          <w:sz w:val="20"/>
+          <w:szCs w:val="20"/>
+        </w:rPr>
+        <w:t>d</w:t>
+      </w:r>
+      <w:r>
+        <w:rPr>
+          <w:rFonts w:ascii="Courier New" w:hAnsi="Courier New" w:cs="Courier New"/>
+          <w:sz w:val="20"/>
+          <w:szCs w:val="20"/>
+        </w:rPr>
+        <w:t>ecrement</w:t>
+      </w:r>
+      <w:proofErr w:type="gramEnd"/>
+      <w:r>
+        <w:rPr>
+          <w:rFonts w:ascii="Courier New" w:hAnsi="Courier New" w:cs="Courier New"/>
+          <w:sz w:val="20"/>
+          <w:szCs w:val="20"/>
+        </w:rPr>
+        <w:t xml:space="preserve"> “</w:t>
+      </w:r>
+      <w:proofErr w:type="spellStart"/>
+      <w:r>
+        <w:rPr>
+          <w:rFonts w:ascii="Courier New" w:hAnsi="Courier New" w:cs="Courier New"/>
+          <w:sz w:val="20"/>
+          <w:szCs w:val="20"/>
+        </w:rPr>
+        <w:t>var</w:t>
+      </w:r>
+      <w:proofErr w:type="spellEnd"/>
+      <w:r>
+        <w:rPr>
+          <w:rFonts w:ascii="Courier New" w:hAnsi="Courier New" w:cs="Courier New"/>
+          <w:sz w:val="20"/>
+          <w:szCs w:val="20"/>
+        </w:rPr>
+        <w:t xml:space="preserve"> </w:t>
+      </w:r>
+      <w:r>
+        <w:rPr>
+          <w:rFonts w:cstheme="minorHAnsi"/>
+        </w:rPr>
+        <w:t>(equivalent to</w:t>
+      </w:r>
+      <w:r>
+        <w:rPr>
+          <w:rFonts w:ascii="Courier New" w:hAnsi="Courier New" w:cs="Courier New"/>
+          <w:sz w:val="20"/>
+          <w:szCs w:val="20"/>
+        </w:rPr>
+        <w:t xml:space="preserve"> make “</w:t>
+      </w:r>
+      <w:proofErr w:type="spellStart"/>
+      <w:r>
+        <w:rPr>
+          <w:rFonts w:ascii="Courier New" w:hAnsi="Courier New" w:cs="Courier New"/>
+          <w:sz w:val="20"/>
+          <w:szCs w:val="20"/>
+        </w:rPr>
+        <w:t>var</w:t>
+      </w:r>
+      <w:proofErr w:type="spellEnd"/>
+      <w:r>
+        <w:rPr>
+          <w:rFonts w:ascii="Courier New" w:hAnsi="Courier New" w:cs="Courier New"/>
+          <w:sz w:val="20"/>
+          <w:szCs w:val="20"/>
+        </w:rPr>
+        <w:t xml:space="preserve"> :</w:t>
+      </w:r>
+      <w:proofErr w:type="spellStart"/>
+      <w:r>
+        <w:rPr>
+          <w:rFonts w:ascii="Courier New" w:hAnsi="Courier New" w:cs="Courier New"/>
+          <w:sz w:val="20"/>
+          <w:szCs w:val="20"/>
+        </w:rPr>
+        <w:t>var</w:t>
+      </w:r>
+      <w:proofErr w:type="spellEnd"/>
+      <w:r>
+        <w:rPr>
+          <w:rFonts w:ascii="Courier New" w:hAnsi="Courier New" w:cs="Courier New"/>
+          <w:sz w:val="20"/>
+          <w:szCs w:val="20"/>
+        </w:rPr>
+        <w:t xml:space="preserve"> </w:t>
+      </w:r>
+      <w:r>
+        <w:rPr>
+          <w:rFonts w:ascii="Courier New" w:hAnsi="Courier New" w:cs="Courier New"/>
+          <w:sz w:val="20"/>
+          <w:szCs w:val="20"/>
+        </w:rPr>
+        <w:t>-</w:t>
+      </w:r>
+      <w:r>
+        <w:rPr>
+          <w:rFonts w:ascii="Courier New" w:hAnsi="Courier New" w:cs="Courier New"/>
+          <w:sz w:val="20"/>
+          <w:szCs w:val="20"/>
+        </w:rPr>
+        <w:t xml:space="preserve"> 1</w:t>
+      </w:r>
+      <w:r>
+        <w:rPr>
+          <w:rFonts w:cstheme="minorHAnsi"/>
+        </w:rPr>
+        <w:t>)</w:t>
+      </w:r>
+    </w:p>
+    <w:p>
+      <w:pPr>
+        <w:pStyle w:val="NoSpacing"/>
+      </w:pPr>
+    </w:p>
+    <w:p>
+      <w:pPr>
+        <w:pStyle w:val="NoSpacing"/>
+      </w:pPr>
+    </w:p>
+    <w:p>
+      <w:pPr>
+        <w:pStyle w:val="Heading2"/>
+      </w:pPr>
+      <w:r>
+        <w:t>Static Variables</w:t>
+      </w:r>
+    </w:p>
+    <w:p>
+      <w:pPr>
+        <w:pStyle w:val="NoSpacing"/>
+        <w:jc w:val="both"/>
+      </w:pPr>
+      <w:r>
+        <w:t xml:space="preserve">Regular variables may have global or local scope, but their lifetime is limited to a single execution of the program. Using the keyword </w:t>
+      </w:r>
+      <w:r>
+        <w:rPr>
+          <w:rFonts w:ascii="Courier New" w:hAnsi="Courier New" w:cs="Courier New"/>
+          <w:sz w:val="20"/>
+          <w:szCs w:val="20"/>
+        </w:rPr>
+        <w:t>static</w:t>
+      </w:r>
+      <w:r>
+        <w:t xml:space="preserve">, the user can create a variable that is initiated only the first time that the interpreter will come across it in the source code, and </w:t>
+      </w:r>
+      <w:r>
+        <w:t xml:space="preserve">the variable remains accessible for the whole lifetime of the program. After initiating the static variables, the user can access them regularly with the ‘:’ prefix and assign new values to it with the </w:t>
+      </w:r>
+      <w:r>
+        <w:rPr>
+          <w:rFonts w:ascii="Courier New" w:hAnsi="Courier New" w:cs="Courier New"/>
+          <w:sz w:val="20"/>
+          <w:szCs w:val="20"/>
+        </w:rPr>
+        <w:t>make</w:t>
+      </w:r>
+      <w:r>
+        <w:t xml:space="preserve"> keyword</w:t>
+      </w:r>
+    </w:p>
+    <w:p>
+      <w:pPr>
+        <w:pStyle w:val="Heading4"/>
+      </w:pPr>
+      <w:r>
+        <w:t>Syntax:</w:t>
+      </w:r>
+    </w:p>
+    <w:p>
+      <w:pPr>
+        <w:pStyle w:val="NoSpacing"/>
+      </w:pPr>
+      <w:proofErr w:type="gramStart"/>
+      <w:r>
+        <w:t>static</w:t>
+      </w:r>
+      <w:proofErr w:type="gramEnd"/>
+      <w:r>
+        <w:t xml:space="preserve"> &lt;variable name literal&gt;&lt;</w:t>
+      </w:r>
+      <w:proofErr w:type="spellStart"/>
+      <w:r>
+        <w:t>initializationValue</w:t>
+      </w:r>
+      <w:proofErr w:type="spellEnd"/>
+      <w:r>
+        <w:t>&gt;</w:t>
+      </w:r>
+    </w:p>
+    <w:p>
+      <w:pPr>
+        <w:pStyle w:val="Heading4"/>
+      </w:pPr>
+      <w:r>
+        <w:t>Example:</w:t>
+      </w:r>
+    </w:p>
+    <w:p>
+      <w:pPr>
+        <w:pStyle w:val="NoSpacing"/>
+        <w:rPr>
+          <w:rFonts w:ascii="Courier New" w:hAnsi="Courier New" w:cs="Courier New"/>
+          <w:sz w:val="20"/>
+          <w:szCs w:val="20"/>
+        </w:rPr>
+      </w:pPr>
+      <w:proofErr w:type="gramStart"/>
+      <w:r>
+        <w:rPr>
+          <w:rFonts w:ascii="Courier New" w:hAnsi="Courier New" w:cs="Courier New"/>
+          <w:sz w:val="20"/>
+          <w:szCs w:val="20"/>
+        </w:rPr>
+        <w:t>static</w:t>
+      </w:r>
+      <w:proofErr w:type="gramEnd"/>
+      <w:r>
+        <w:rPr>
+          <w:rFonts w:ascii="Courier New" w:hAnsi="Courier New" w:cs="Courier New"/>
+          <w:sz w:val="20"/>
+          <w:szCs w:val="20"/>
+        </w:rPr>
+        <w:t xml:space="preserve"> </w:t>
+      </w:r>
+      <w:r>
+        <w:rPr>
+          <w:rFonts w:ascii="Courier New" w:hAnsi="Courier New" w:cs="Courier New"/>
+          <w:sz w:val="20"/>
+          <w:szCs w:val="20"/>
+        </w:rPr>
+        <w:t>“counter</w:t>
+      </w:r>
+      <w:r>
+        <w:rPr>
+          <w:rFonts w:ascii="Courier New" w:hAnsi="Courier New" w:cs="Courier New"/>
+          <w:sz w:val="20"/>
+          <w:szCs w:val="20"/>
+        </w:rPr>
+        <w:t xml:space="preserve"> 0</w:t>
+      </w:r>
+    </w:p>
+    <w:p>
+      <w:pPr>
+        <w:pStyle w:val="NoSpacing"/>
+        <w:rPr>
+          <w:rFonts w:ascii="Courier New" w:hAnsi="Courier New" w:cs="Courier New"/>
+          <w:sz w:val="20"/>
+          <w:szCs w:val="20"/>
+        </w:rPr>
+      </w:pPr>
+      <w:proofErr w:type="gramStart"/>
+      <w:r>
+        <w:rPr>
+          <w:rFonts w:ascii="Courier New" w:hAnsi="Courier New" w:cs="Courier New"/>
+          <w:sz w:val="20"/>
+          <w:szCs w:val="20"/>
+        </w:rPr>
+        <w:t>make</w:t>
+      </w:r>
+      <w:proofErr w:type="gramEnd"/>
+      <w:r>
+        <w:rPr>
+          <w:rFonts w:ascii="Courier New" w:hAnsi="Courier New" w:cs="Courier New"/>
+          <w:sz w:val="20"/>
+          <w:szCs w:val="20"/>
+        </w:rPr>
+        <w:t xml:space="preserve"> “counter :counter+1</w:t>
+      </w:r>
+    </w:p>
+    <w:p>
+      <w:pPr>
+        <w:pStyle w:val="NoSpacing"/>
+        <w:rPr>
+          <w:rFonts w:ascii="Courier New" w:hAnsi="Courier New" w:cs="Courier New"/>
+          <w:sz w:val="20"/>
+          <w:szCs w:val="20"/>
+        </w:rPr>
+      </w:pPr>
+      <w:proofErr w:type="gramStart"/>
+      <w:r>
+        <w:rPr>
+          <w:rFonts w:ascii="Courier New" w:hAnsi="Courier New" w:cs="Courier New"/>
+          <w:sz w:val="20"/>
+          <w:szCs w:val="20"/>
+        </w:rPr>
+        <w:t>print</w:t>
+      </w:r>
+      <w:proofErr w:type="gramEnd"/>
+      <w:r>
+        <w:rPr>
+          <w:rFonts w:ascii="Courier New" w:hAnsi="Courier New" w:cs="Courier New"/>
+          <w:sz w:val="20"/>
+          <w:szCs w:val="20"/>
+        </w:rPr>
+        <w:t xml:space="preserve"> :counter</w:t>
+      </w:r>
+    </w:p>
+    <w:p>
+      <w:pPr>
+        <w:pStyle w:val="NoSpacing"/>
+      </w:pPr>
+      <w:r>
+        <w:t>The above example will print an incrementing number on each frame/execution, starting from 1</w:t>
+      </w:r>
+    </w:p>
+    <w:p>
+      <w:pPr>
+        <w:pStyle w:val="NoSpacing"/>
+      </w:pPr>
+    </w:p>
+    <w:p>
+      <w:r>
+        <w:br w:type="page"/>
+      </w:r>
+    </w:p>
+    <w:p>
+      <w:pPr>
+        <w:pStyle w:val="Heading2"/>
+      </w:pPr>
+      <w:r>
+        <w:lastRenderedPageBreak/>
+        <w:t xml:space="preserve">Conditionals </w:t>
+      </w:r>
+    </w:p>
+    <w:p>
+      <w:pPr>
+        <w:pStyle w:val="Heading3"/>
+      </w:pPr>
+      <w:r>
+        <w:t xml:space="preserve">If, </w:t>
+      </w:r>
+      <w:proofErr w:type="spellStart"/>
+      <w:r>
+        <w:t>Ifelse</w:t>
+      </w:r>
+      <w:proofErr w:type="spellEnd"/>
+    </w:p>
+    <w:p>
+      <w:pPr>
+        <w:pStyle w:val="NoSpacing"/>
+      </w:pPr>
+      <w:r>
+        <w:t>A block of code can be executed conditionally</w:t>
+      </w:r>
+      <w:r>
+        <w:t xml:space="preserve">, by using the </w:t>
+      </w:r>
+      <w:r>
+        <w:t xml:space="preserve">command </w:t>
       </w:r>
       <w:r>
         <w:rPr>
           <w:b/>
           <w:bCs/>
         </w:rPr>
-        <w:t>make</w:t>
-      </w:r>
-      <w:r>
-        <w:t xml:space="preserve"> command</w:t>
-      </w:r>
-    </w:p>
-    <w:p>
-      <w:pPr>
-        <w:pStyle w:val="NoSpacing"/>
-        <w:jc w:val="both"/>
-      </w:pPr>
-      <w:r>
-        <w:t>After setting it, the value of that variable can be accessed by using the prefix ‘:’</w:t>
-      </w:r>
-      <w:r>
-        <w:t xml:space="preserve"> followed by its name</w:t>
-      </w:r>
-      <w:r>
-        <w:t>.</w:t>
-      </w:r>
-    </w:p>
-    <w:p>
-      <w:pPr>
-        <w:pStyle w:val="NoSpacing"/>
-        <w:jc w:val="both"/>
-      </w:pPr>
-      <w:r>
-        <w:t xml:space="preserve">Any variables made outside of a function are considered ‘global’ variables and can be accessed by any part of </w:t>
-      </w:r>
-      <w:r>
-        <w:t xml:space="preserve">the </w:t>
-      </w:r>
-      <w:r>
-        <w:t>code, as long as they have already been made when the reference occurs.</w:t>
-      </w:r>
-    </w:p>
-    <w:p>
-      <w:pPr>
-        <w:pStyle w:val="NoSpacing"/>
-        <w:jc w:val="both"/>
-      </w:pPr>
-      <w:r>
-        <w:t>Variables made in a function are considered local and can only be accessed within that function.</w:t>
-      </w:r>
-    </w:p>
-    <w:p>
-      <w:pPr>
-        <w:pStyle w:val="NoSpacing"/>
-        <w:jc w:val="both"/>
-      </w:pPr>
-      <w:r>
-        <w:t xml:space="preserve">There is no difference when defining a variable or assigning a value to it. Using </w:t>
-      </w:r>
-      <w:r>
-        <w:rPr>
-          <w:rFonts w:ascii="Courier New" w:hAnsi="Courier New" w:cs="Courier New"/>
-        </w:rPr>
-        <w:t>make</w:t>
-      </w:r>
-      <w:r>
-        <w:t>, if the variable</w:t>
-      </w:r>
-      <w:r>
-        <w:t xml:space="preserve"> already exists at the current scope, it is assigned a new value. Otherwise, it is created.</w:t>
-      </w:r>
-    </w:p>
-    <w:p>
-      <w:pPr>
-        <w:pStyle w:val="NoSpacing"/>
-      </w:pPr>
-    </w:p>
-    <w:p>
-      <w:pPr>
-        <w:pStyle w:val="Heading4"/>
+        <w:t>if</w:t>
+      </w:r>
+    </w:p>
+    <w:p>
+      <w:pPr>
+        <w:pStyle w:val="Heading5"/>
       </w:pPr>
       <w:r>
         <w:t>Syntax:</w:t>
@@ -3528,115 +4312,200 @@
       <w:pPr>
         <w:pStyle w:val="NoSpacing"/>
       </w:pPr>
+      <w:r>
+        <w:t xml:space="preserve">If &lt;condition&gt; </w:t>
+      </w:r>
       <w:proofErr w:type="gramStart"/>
       <w:r>
-        <w:t>make</w:t>
+        <w:t>[ &lt;</w:t>
       </w:r>
       <w:proofErr w:type="gramEnd"/>
       <w:r>
+        <w:t xml:space="preserve">commands to execute if condition is true&gt; ] </w:t>
+      </w:r>
+    </w:p>
+    <w:p>
+      <w:pPr>
+        <w:pStyle w:val="NoSpacing"/>
+      </w:pPr>
+      <w:r>
+        <w:t>&lt;</w:t>
+      </w:r>
+      <w:proofErr w:type="gramStart"/>
+      <w:r>
+        <w:t>condition</w:t>
+      </w:r>
+      <w:proofErr w:type="gramEnd"/>
+      <w:r>
+        <w:t xml:space="preserve">&gt;: </w:t>
+      </w:r>
+      <w:r>
+        <w:t>An argument expression that can be evaluated as true or false</w:t>
+      </w:r>
+    </w:p>
+    <w:p>
+      <w:pPr>
+        <w:pStyle w:val="NoSpacing"/>
+      </w:pPr>
+      <w:r>
+        <w:t>&lt;</w:t>
+      </w:r>
+      <w:r>
         <w:t xml:space="preserve"> </w:t>
       </w:r>
-      <w:r>
-        <w:t>&lt;variable name literal&gt; &lt;</w:t>
+      <w:proofErr w:type="gramStart"/>
+      <w:r>
+        <w:t>commands</w:t>
+      </w:r>
+      <w:proofErr w:type="gramEnd"/>
+      <w:r>
+        <w:t xml:space="preserve"> to execute if condition is true &gt; : any program code</w:t>
+      </w:r>
+    </w:p>
+    <w:p>
+      <w:pPr>
+        <w:pStyle w:val="Heading5"/>
+      </w:pPr>
+      <w:r>
+        <w:t>Example:</w:t>
+      </w:r>
+    </w:p>
+    <w:p>
+      <w:pPr>
+        <w:pStyle w:val="NoSpacing"/>
+        <w:rPr>
+          <w:rFonts w:ascii="Courier New" w:hAnsi="Courier New" w:cs="Courier New"/>
+          <w:sz w:val="20"/>
+          <w:szCs w:val="20"/>
+        </w:rPr>
+      </w:pPr>
+      <w:proofErr w:type="gramStart"/>
+      <w:r>
+        <w:rPr>
+          <w:rFonts w:ascii="Courier New" w:hAnsi="Courier New" w:cs="Courier New"/>
+          <w:sz w:val="20"/>
+          <w:szCs w:val="20"/>
+        </w:rPr>
+        <w:t>If :n</w:t>
+      </w:r>
+      <w:proofErr w:type="gramEnd"/>
+      <w:r>
+        <w:rPr>
+          <w:rFonts w:ascii="Courier New" w:hAnsi="Courier New" w:cs="Courier New"/>
+          <w:sz w:val="20"/>
+          <w:szCs w:val="20"/>
+        </w:rPr>
+        <w:t xml:space="preserve"> &lt; 5 [ print “</w:t>
       </w:r>
       <w:proofErr w:type="spellStart"/>
       <w:r>
-        <w:t>variableValue</w:t>
+        <w:rPr>
+          <w:rFonts w:ascii="Courier New" w:hAnsi="Courier New" w:cs="Courier New"/>
+          <w:sz w:val="20"/>
+          <w:szCs w:val="20"/>
+        </w:rPr>
+        <w:t>lessThanFive</w:t>
       </w:r>
       <w:proofErr w:type="spellEnd"/>
       <w:r>
-        <w:t>&gt;</w:t>
-      </w:r>
-      <w:r>
+        <w:rPr>
+          <w:rFonts w:ascii="Courier New" w:hAnsi="Courier New" w:cs="Courier New"/>
+          <w:sz w:val="20"/>
+          <w:szCs w:val="20"/>
+        </w:rPr>
         <w:t xml:space="preserve"> </w:t>
       </w:r>
-    </w:p>
-    <w:p>
-      <w:pPr>
-        <w:pStyle w:val="NoSpacing"/>
-      </w:pPr>
-      <w:r>
-        <w:t>:</w:t>
-      </w:r>
-      <w:r>
-        <w:t>&lt;</w:t>
-      </w:r>
+      <w:r>
+        <w:rPr>
+          <w:rFonts w:ascii="Courier New" w:hAnsi="Courier New" w:cs="Courier New"/>
+          <w:sz w:val="20"/>
+          <w:szCs w:val="20"/>
+        </w:rPr>
+        <w:t>]</w:t>
+      </w:r>
+    </w:p>
+    <w:p>
+      <w:pPr>
+        <w:pStyle w:val="NoSpacing"/>
+      </w:pPr>
+    </w:p>
+    <w:p>
+      <w:pPr>
+        <w:pStyle w:val="NoSpacing"/>
+      </w:pPr>
+      <w:r>
+        <w:t xml:space="preserve">Similarly, two different blocks of code can be executed, depending on the </w:t>
+      </w:r>
+      <w:r>
+        <w:t>truth value</w:t>
+      </w:r>
+      <w:r>
+        <w:t xml:space="preserve"> of a condition, using </w:t>
+      </w:r>
+      <w:proofErr w:type="spellStart"/>
+      <w:r>
+        <w:rPr>
+          <w:b/>
+          <w:bCs/>
+        </w:rPr>
+        <w:t>ifelse</w:t>
+      </w:r>
+      <w:proofErr w:type="spellEnd"/>
       <w:r>
         <w:t xml:space="preserve"> </w:t>
       </w:r>
+    </w:p>
+    <w:p>
+      <w:pPr>
+        <w:pStyle w:val="Heading5"/>
+      </w:pPr>
+      <w:r>
+        <w:t>Syntax</w:t>
+      </w:r>
+    </w:p>
+    <w:p>
+      <w:pPr>
+        <w:pStyle w:val="NoSpacing"/>
+      </w:pPr>
+      <w:proofErr w:type="spellStart"/>
+      <w:r>
+        <w:t>Ifelse</w:t>
+      </w:r>
+      <w:proofErr w:type="spellEnd"/>
+      <w:r>
+        <w:t xml:space="preserve"> &lt;condition &gt; </w:t>
+      </w:r>
       <w:proofErr w:type="gramStart"/>
       <w:r>
-        <w:t>variable</w:t>
+        <w:t>[ &lt;</w:t>
       </w:r>
       <w:proofErr w:type="gramEnd"/>
       <w:r>
-        <w:t xml:space="preserve"> name</w:t>
+        <w:t>commands to execute if condition is true&gt; ]</w:t>
       </w:r>
       <w:r>
         <w:t xml:space="preserve"> </w:t>
       </w:r>
       <w:r>
-        <w:t>&gt;</w:t>
-      </w:r>
-    </w:p>
-    <w:p>
-      <w:pPr>
-        <w:pStyle w:val="Heading4"/>
-      </w:pPr>
-      <w:proofErr w:type="gramStart"/>
-      <w:r>
-        <w:t>Example</w:t>
-      </w:r>
-      <w:r>
-        <w:t xml:space="preserve"> </w:t>
-      </w:r>
-      <w:r>
-        <w:t>:</w:t>
-      </w:r>
-      <w:proofErr w:type="gramEnd"/>
-      <w:r>
-        <w:t xml:space="preserve"> </w:t>
-      </w:r>
-    </w:p>
-    <w:p>
-      <w:pPr>
-        <w:pStyle w:val="NoSpacing"/>
-        <w:rPr>
-          <w:rFonts w:ascii="Courier New" w:hAnsi="Courier New" w:cs="Courier New"/>
-          <w:sz w:val="20"/>
-          <w:szCs w:val="20"/>
-        </w:rPr>
-      </w:pPr>
-      <w:r>
-        <w:rPr>
-          <w:rFonts w:ascii="Courier New" w:hAnsi="Courier New" w:cs="Courier New"/>
-          <w:sz w:val="20"/>
-          <w:szCs w:val="20"/>
-        </w:rPr>
-        <w:t>Make “</w:t>
-      </w:r>
-      <w:proofErr w:type="spellStart"/>
-      <w:r>
-        <w:rPr>
-          <w:rFonts w:ascii="Courier New" w:hAnsi="Courier New" w:cs="Courier New"/>
-          <w:sz w:val="20"/>
-          <w:szCs w:val="20"/>
-        </w:rPr>
-        <w:t>var</w:t>
-      </w:r>
-      <w:proofErr w:type="spellEnd"/>
-      <w:r>
-        <w:rPr>
-          <w:rFonts w:ascii="Courier New" w:hAnsi="Courier New" w:cs="Courier New"/>
-          <w:sz w:val="20"/>
-          <w:szCs w:val="20"/>
-        </w:rPr>
-        <w:t xml:space="preserve"> 50</w:t>
-      </w:r>
-    </w:p>
-    <w:p>
-      <w:pPr>
-        <w:pStyle w:val="NoSpacing"/>
+        <w:t>[ &lt;commands to execute if condition is false&gt; ]</w:t>
+      </w:r>
+    </w:p>
+    <w:p>
+      <w:pPr>
+        <w:pStyle w:val="Heading5"/>
+      </w:pPr>
+      <w:r>
+        <w:t xml:space="preserve">Example </w:t>
+      </w:r>
+    </w:p>
+    <w:p>
+      <w:pPr>
+        <w:pStyle w:val="NoSpacing"/>
+        <w:rPr>
+          <w:rFonts w:ascii="Courier New" w:hAnsi="Courier New" w:cs="Courier New"/>
+          <w:sz w:val="20"/>
+          <w:szCs w:val="20"/>
+        </w:rPr>
       </w:pPr>
       <w:proofErr w:type="spellStart"/>
       <w:proofErr w:type="gramStart"/>
@@ -3646,6 +4515,115 @@
           <w:sz w:val="20"/>
           <w:szCs w:val="20"/>
         </w:rPr>
+        <w:t>Ifelse</w:t>
+      </w:r>
+      <w:proofErr w:type="spellEnd"/>
+      <w:r>
+        <w:rPr>
+          <w:rFonts w:ascii="Courier New" w:hAnsi="Courier New" w:cs="Courier New"/>
+          <w:sz w:val="20"/>
+          <w:szCs w:val="20"/>
+        </w:rPr>
+        <w:t xml:space="preserve"> :n</w:t>
+      </w:r>
+      <w:proofErr w:type="gramEnd"/>
+      <w:r>
+        <w:rPr>
+          <w:rFonts w:ascii="Courier New" w:hAnsi="Courier New" w:cs="Courier New"/>
+          <w:sz w:val="20"/>
+          <w:szCs w:val="20"/>
+        </w:rPr>
+        <w:t xml:space="preserve"> &lt; 5 [ print “</w:t>
+      </w:r>
+      <w:proofErr w:type="spellStart"/>
+      <w:r>
+        <w:rPr>
+          <w:rFonts w:ascii="Courier New" w:hAnsi="Courier New" w:cs="Courier New"/>
+          <w:sz w:val="20"/>
+          <w:szCs w:val="20"/>
+        </w:rPr>
+        <w:t>lessThanFive</w:t>
+      </w:r>
+      <w:proofErr w:type="spellEnd"/>
+      <w:r>
+        <w:rPr>
+          <w:rFonts w:ascii="Courier New" w:hAnsi="Courier New" w:cs="Courier New"/>
+          <w:sz w:val="20"/>
+          <w:szCs w:val="20"/>
+        </w:rPr>
+        <w:t xml:space="preserve"> ] [ print “</w:t>
+      </w:r>
+      <w:proofErr w:type="spellStart"/>
+      <w:r>
+        <w:rPr>
+          <w:rFonts w:ascii="Courier New" w:hAnsi="Courier New" w:cs="Courier New"/>
+          <w:sz w:val="20"/>
+          <w:szCs w:val="20"/>
+        </w:rPr>
+        <w:t>higherOrEqualToFive</w:t>
+      </w:r>
+      <w:proofErr w:type="spellEnd"/>
+      <w:r>
+        <w:rPr>
+          <w:rFonts w:ascii="Courier New" w:hAnsi="Courier New" w:cs="Courier New"/>
+          <w:sz w:val="20"/>
+          <w:szCs w:val="20"/>
+        </w:rPr>
+        <w:t xml:space="preserve"> ]</w:t>
+      </w:r>
+    </w:p>
+    <w:p>
+      <w:pPr>
+        <w:pStyle w:val="NoSpacing"/>
+      </w:pPr>
+    </w:p>
+    <w:p>
+      <w:pPr>
+        <w:pStyle w:val="NoSpacing"/>
+        <w:rPr>
+          <w:i/>
+        </w:rPr>
+      </w:pPr>
+      <w:r>
+        <w:rPr>
+          <w:i/>
+        </w:rPr>
+        <w:t>*Note: Any plain number can also be evaluated for its truth value.  Any value other that 0 evaluates as true and the value of 0 evaluates as false.</w:t>
+      </w:r>
+    </w:p>
+    <w:p>
+      <w:pPr>
+        <w:pStyle w:val="NoSpacing"/>
+        <w:rPr>
+          <w:rFonts w:cstheme="minorHAnsi"/>
+        </w:rPr>
+      </w:pPr>
+      <w:proofErr w:type="spellStart"/>
+      <w:r>
+        <w:t>E.g</w:t>
+      </w:r>
+      <w:proofErr w:type="spellEnd"/>
+      <w:r>
+        <w:t xml:space="preserve">   </w:t>
+      </w:r>
+      <w:r>
+        <w:rPr>
+          <w:rFonts w:ascii="Courier New" w:hAnsi="Courier New" w:cs="Courier New"/>
+        </w:rPr>
+        <w:t xml:space="preserve">if 5 </w:t>
+      </w:r>
+      <w:proofErr w:type="gramStart"/>
+      <w:r>
+        <w:rPr>
+          <w:rFonts w:ascii="Courier New" w:hAnsi="Courier New" w:cs="Courier New"/>
+        </w:rPr>
+        <w:t xml:space="preserve">[ </w:t>
+      </w:r>
+      <w:proofErr w:type="spellStart"/>
+      <w:r>
+        <w:rPr>
+          <w:rFonts w:ascii="Courier New" w:hAnsi="Courier New" w:cs="Courier New"/>
+        </w:rPr>
         <w:t>fd</w:t>
       </w:r>
       <w:proofErr w:type="spellEnd"/>
@@ -3653,49 +4631,88 @@
       <w:r>
         <w:rPr>
           <w:rFonts w:ascii="Courier New" w:hAnsi="Courier New" w:cs="Courier New"/>
-          <w:sz w:val="20"/>
-          <w:szCs w:val="20"/>
-        </w:rPr>
-        <w:t xml:space="preserve"> :</w:t>
+        </w:rPr>
+        <w:t xml:space="preserve"> 10 ]  -</w:t>
+      </w:r>
+      <w:r>
+        <w:rPr>
+          <w:rFonts w:cstheme="minorHAnsi"/>
+        </w:rPr>
+        <w:t xml:space="preserve">  The </w:t>
       </w:r>
       <w:proofErr w:type="spellStart"/>
       <w:r>
         <w:rPr>
-          <w:rFonts w:ascii="Courier New" w:hAnsi="Courier New" w:cs="Courier New"/>
-          <w:sz w:val="20"/>
-          <w:szCs w:val="20"/>
-        </w:rPr>
-        <w:t>var</w:t>
+          <w:rFonts w:cstheme="minorHAnsi"/>
+        </w:rPr>
+        <w:t>fd</w:t>
       </w:r>
       <w:proofErr w:type="spellEnd"/>
       <w:r>
         <w:rPr>
-          <w:sz w:val="20"/>
-          <w:szCs w:val="20"/>
+          <w:rFonts w:cstheme="minorHAnsi"/>
+        </w:rPr>
+        <w:t xml:space="preserve"> command will be executed</w:t>
+      </w:r>
+    </w:p>
+    <w:p>
+      <w:pPr>
+        <w:pStyle w:val="NoSpacing"/>
+      </w:pPr>
+      <w:r>
+        <w:rPr>
+          <w:rFonts w:ascii="Courier New" w:hAnsi="Courier New" w:cs="Courier New"/>
+        </w:rPr>
+        <w:t xml:space="preserve">   If 0 </w:t>
+      </w:r>
+      <w:proofErr w:type="gramStart"/>
+      <w:r>
+        <w:rPr>
+          <w:rFonts w:ascii="Courier New" w:hAnsi="Courier New" w:cs="Courier New"/>
+        </w:rPr>
+        <w:t xml:space="preserve">[ </w:t>
+      </w:r>
+      <w:proofErr w:type="spellStart"/>
+      <w:r>
+        <w:rPr>
+          <w:rFonts w:ascii="Courier New" w:hAnsi="Courier New" w:cs="Courier New"/>
+        </w:rPr>
+        <w:t>fd</w:t>
+      </w:r>
+      <w:proofErr w:type="spellEnd"/>
+      <w:proofErr w:type="gramEnd"/>
+      <w:r>
+        <w:rPr>
+          <w:rFonts w:ascii="Courier New" w:hAnsi="Courier New" w:cs="Courier New"/>
+        </w:rPr>
+        <w:t xml:space="preserve"> 10 ]  - </w:t>
+      </w:r>
+      <w:r>
+        <w:rPr>
+          <w:rFonts w:cstheme="minorHAnsi"/>
+        </w:rPr>
+        <w:t xml:space="preserve">The </w:t>
+      </w:r>
+      <w:proofErr w:type="spellStart"/>
+      <w:r>
+        <w:rPr>
+          <w:rFonts w:cstheme="minorHAnsi"/>
+        </w:rPr>
+        <w:t>fd</w:t>
+      </w:r>
+      <w:proofErr w:type="spellEnd"/>
+      <w:r>
+        <w:rPr>
+          <w:rFonts w:cstheme="minorHAnsi"/>
+        </w:rPr>
+        <w:t xml:space="preserve"> command will not be executed</w:t>
+      </w:r>
+      <w:r>
+        <w:rPr>
+          <w:rFonts w:ascii="Courier New" w:hAnsi="Courier New" w:cs="Courier New"/>
         </w:rPr>
         <w:t xml:space="preserve"> </w:t>
       </w:r>
-      <w:r>
-        <w:rPr>
-          <w:sz w:val="20"/>
-          <w:szCs w:val="20"/>
-        </w:rPr>
-        <w:t xml:space="preserve"> </w:t>
-      </w:r>
-      <w:r>
-        <w:t>(now equivalent to</w:t>
-      </w:r>
-      <w:r>
-        <w:t xml:space="preserve"> </w:t>
-      </w:r>
-      <w:proofErr w:type="spellStart"/>
-      <w:r>
-        <w:t>fd</w:t>
-      </w:r>
-      <w:proofErr w:type="spellEnd"/>
-      <w:r>
-        <w:t xml:space="preserve"> 50)</w:t>
-      </w:r>
     </w:p>
     <w:p>
       <w:pPr>
@@ -3712,204 +4729,7 @@
         <w:pStyle w:val="Heading2"/>
       </w:pPr>
       <w:r>
-        <w:t>Static Variables</w:t>
-      </w:r>
-    </w:p>
-    <w:p>
-      <w:pPr>
-        <w:pStyle w:val="NoSpacing"/>
-        <w:jc w:val="both"/>
-      </w:pPr>
-      <w:r>
-        <w:t xml:space="preserve">Regular variables may have global or local scope, but their lifetime is limited to a single execution of the program. Using the keyword </w:t>
-      </w:r>
-      <w:r>
-        <w:rPr>
-          <w:rFonts w:ascii="Courier New" w:hAnsi="Courier New" w:cs="Courier New"/>
-          <w:sz w:val="20"/>
-          <w:szCs w:val="20"/>
-        </w:rPr>
-        <w:t>static</w:t>
-      </w:r>
-      <w:r>
-        <w:t xml:space="preserve">, the user can create a variable that is initiated only the first time that the interpreter will come across it in the source code, and </w:t>
-      </w:r>
-      <w:r>
-        <w:t xml:space="preserve">the variable remains accessible for the whole lifetime of the program. After initiating the static variables, the user can access them regularly with the ‘:’ prefix and assign new values to it with the </w:t>
-      </w:r>
-      <w:r>
-        <w:rPr>
-          <w:rFonts w:ascii="Courier New" w:hAnsi="Courier New" w:cs="Courier New"/>
-          <w:sz w:val="20"/>
-          <w:szCs w:val="20"/>
-        </w:rPr>
-        <w:t>make</w:t>
-      </w:r>
-      <w:r>
-        <w:t xml:space="preserve"> keyword</w:t>
-      </w:r>
-    </w:p>
-    <w:p>
-      <w:pPr>
-        <w:pStyle w:val="Heading4"/>
-      </w:pPr>
-      <w:r>
-        <w:t>Syntax:</w:t>
-      </w:r>
-    </w:p>
-    <w:p>
-      <w:pPr>
-        <w:pStyle w:val="NoSpacing"/>
-      </w:pPr>
-      <w:proofErr w:type="gramStart"/>
-      <w:r>
-        <w:t>static</w:t>
-      </w:r>
-      <w:proofErr w:type="gramEnd"/>
-      <w:r>
-        <w:t xml:space="preserve"> &lt;variable name literal&gt;&lt;</w:t>
-      </w:r>
-      <w:proofErr w:type="spellStart"/>
-      <w:r>
-        <w:t>initializationValue</w:t>
-      </w:r>
-      <w:proofErr w:type="spellEnd"/>
-      <w:r>
-        <w:t>&gt;</w:t>
-      </w:r>
-    </w:p>
-    <w:p>
-      <w:pPr>
-        <w:pStyle w:val="Heading4"/>
-      </w:pPr>
-      <w:r>
-        <w:t>Example:</w:t>
-      </w:r>
-    </w:p>
-    <w:p>
-      <w:pPr>
-        <w:pStyle w:val="NoSpacing"/>
-        <w:rPr>
-          <w:rFonts w:ascii="Courier New" w:hAnsi="Courier New" w:cs="Courier New"/>
-          <w:sz w:val="20"/>
-          <w:szCs w:val="20"/>
-        </w:rPr>
-      </w:pPr>
-      <w:proofErr w:type="gramStart"/>
-      <w:r>
-        <w:rPr>
-          <w:rFonts w:ascii="Courier New" w:hAnsi="Courier New" w:cs="Courier New"/>
-          <w:sz w:val="20"/>
-          <w:szCs w:val="20"/>
-        </w:rPr>
-        <w:t>static</w:t>
-      </w:r>
-      <w:proofErr w:type="gramEnd"/>
-      <w:r>
-        <w:rPr>
-          <w:rFonts w:ascii="Courier New" w:hAnsi="Courier New" w:cs="Courier New"/>
-          <w:sz w:val="20"/>
-          <w:szCs w:val="20"/>
-        </w:rPr>
-        <w:t xml:space="preserve"> </w:t>
-      </w:r>
-      <w:r>
-        <w:rPr>
-          <w:rFonts w:ascii="Courier New" w:hAnsi="Courier New" w:cs="Courier New"/>
-          <w:sz w:val="20"/>
-          <w:szCs w:val="20"/>
-        </w:rPr>
-        <w:t>“counter</w:t>
-      </w:r>
-      <w:r>
-        <w:rPr>
-          <w:rFonts w:ascii="Courier New" w:hAnsi="Courier New" w:cs="Courier New"/>
-          <w:sz w:val="20"/>
-          <w:szCs w:val="20"/>
-        </w:rPr>
-        <w:t xml:space="preserve"> 0</w:t>
-      </w:r>
-    </w:p>
-    <w:p>
-      <w:pPr>
-        <w:pStyle w:val="NoSpacing"/>
-        <w:rPr>
-          <w:rFonts w:ascii="Courier New" w:hAnsi="Courier New" w:cs="Courier New"/>
-          <w:sz w:val="20"/>
-          <w:szCs w:val="20"/>
-        </w:rPr>
-      </w:pPr>
-      <w:proofErr w:type="gramStart"/>
-      <w:r>
-        <w:rPr>
-          <w:rFonts w:ascii="Courier New" w:hAnsi="Courier New" w:cs="Courier New"/>
-          <w:sz w:val="20"/>
-          <w:szCs w:val="20"/>
-        </w:rPr>
-        <w:t>make</w:t>
-      </w:r>
-      <w:proofErr w:type="gramEnd"/>
-      <w:r>
-        <w:rPr>
-          <w:rFonts w:ascii="Courier New" w:hAnsi="Courier New" w:cs="Courier New"/>
-          <w:sz w:val="20"/>
-          <w:szCs w:val="20"/>
-        </w:rPr>
-        <w:t xml:space="preserve"> “counter :counter+1</w:t>
-      </w:r>
-    </w:p>
-    <w:p>
-      <w:pPr>
-        <w:pStyle w:val="NoSpacing"/>
-        <w:rPr>
-          <w:rFonts w:ascii="Courier New" w:hAnsi="Courier New" w:cs="Courier New"/>
-          <w:sz w:val="20"/>
-          <w:szCs w:val="20"/>
-        </w:rPr>
-      </w:pPr>
-      <w:proofErr w:type="gramStart"/>
-      <w:r>
-        <w:rPr>
-          <w:rFonts w:ascii="Courier New" w:hAnsi="Courier New" w:cs="Courier New"/>
-          <w:sz w:val="20"/>
-          <w:szCs w:val="20"/>
-        </w:rPr>
-        <w:t>print</w:t>
-      </w:r>
-      <w:proofErr w:type="gramEnd"/>
-      <w:r>
-        <w:rPr>
-          <w:rFonts w:ascii="Courier New" w:hAnsi="Courier New" w:cs="Courier New"/>
-          <w:sz w:val="20"/>
-          <w:szCs w:val="20"/>
-        </w:rPr>
-        <w:t xml:space="preserve"> :counter</w:t>
-      </w:r>
-    </w:p>
-    <w:p>
-      <w:pPr>
-        <w:pStyle w:val="NoSpacing"/>
-      </w:pPr>
-      <w:r>
-        <w:t>The above example will print an incrementing number on each frame/execution, starting from 1</w:t>
-      </w:r>
-    </w:p>
-    <w:p>
-      <w:pPr>
-        <w:pStyle w:val="NoSpacing"/>
-      </w:pPr>
-    </w:p>
-    <w:p>
-      <w:pPr>
-        <w:pStyle w:val="NoSpacing"/>
-      </w:pPr>
-    </w:p>
-    <w:p>
-      <w:pPr>
-        <w:pStyle w:val="Heading2"/>
-      </w:pPr>
-      <w:r>
-        <w:t xml:space="preserve">Conditionals </w:t>
+        <w:t>Loops</w:t>
       </w:r>
     </w:p>
     <w:p>
@@ -3917,33 +4737,37 @@
         <w:pStyle w:val="Heading3"/>
       </w:pPr>
       <w:r>
-        <w:t xml:space="preserve">If, </w:t>
-      </w:r>
-      <w:proofErr w:type="spellStart"/>
-      <w:r>
-        <w:t>Ifelse</w:t>
-      </w:r>
-      <w:proofErr w:type="spellEnd"/>
-    </w:p>
-    <w:p>
-      <w:pPr>
-        <w:pStyle w:val="NoSpacing"/>
-      </w:pPr>
-      <w:r>
-        <w:t>A block of code can be executed conditionally</w:t>
-      </w:r>
-      <w:r>
-        <w:t xml:space="preserve">, by using the </w:t>
-      </w:r>
-      <w:r>
-        <w:t xml:space="preserve">command </w:t>
+        <w:t>Repeat</w:t>
+      </w:r>
+    </w:p>
+    <w:p>
+      <w:pPr>
+        <w:pStyle w:val="NoSpacing"/>
+      </w:pPr>
+      <w:r>
+        <w:t>A block of code can be executed repeat</w:t>
+      </w:r>
+      <w:r>
+        <w:t>ed</w:t>
+      </w:r>
+      <w:r>
+        <w:t>ly n time</w:t>
+      </w:r>
+      <w:r>
+        <w:t>s,</w:t>
+      </w:r>
+      <w:r>
+        <w:t xml:space="preserve"> with the command </w:t>
       </w:r>
       <w:r>
         <w:rPr>
           <w:b/>
           <w:bCs/>
         </w:rPr>
-        <w:t>if</w:t>
+        <w:t>repeat</w:t>
+      </w:r>
+      <w:r>
+        <w:t>:</w:t>
       </w:r>
     </w:p>
     <w:p>
@@ -3959,7 +4783,7 @@
         <w:pStyle w:val="NoSpacing"/>
       </w:pPr>
       <w:r>
-        <w:t xml:space="preserve">If &lt;condition&gt; </w:t>
+        <w:t xml:space="preserve">Repeat &lt;number of executions&gt; </w:t>
       </w:r>
       <w:proofErr w:type="gramStart"/>
       <w:r>
@@ -3967,628 +4791,354 @@
       </w:r>
       <w:proofErr w:type="gramEnd"/>
       <w:r>
-        <w:t xml:space="preserve">commands to execute if condition is true&gt; ] </w:t>
-      </w:r>
-    </w:p>
-    <w:p>
-      <w:pPr>
-        <w:pStyle w:val="NoSpacing"/>
-      </w:pPr>
-      <w:r>
-        <w:t>&lt;</w:t>
-      </w:r>
+        <w:t>commands&gt; ]</w:t>
+      </w:r>
+    </w:p>
+    <w:p>
+      <w:pPr>
+        <w:pStyle w:val="Heading5"/>
+      </w:pPr>
+      <w:r>
+        <w:t>Example:</w:t>
+      </w:r>
+    </w:p>
+    <w:p>
+      <w:pPr>
+        <w:pStyle w:val="NoSpacing"/>
+        <w:rPr>
+          <w:rFonts w:ascii="Courier New" w:hAnsi="Courier New" w:cs="Courier New"/>
+          <w:sz w:val="20"/>
+          <w:szCs w:val="20"/>
+        </w:rPr>
+      </w:pPr>
       <w:proofErr w:type="gramStart"/>
       <w:r>
-        <w:t>condition</w:t>
+        <w:rPr>
+          <w:rFonts w:ascii="Courier New" w:hAnsi="Courier New" w:cs="Courier New"/>
+          <w:sz w:val="20"/>
+          <w:szCs w:val="20"/>
+        </w:rPr>
+        <w:t>repeat</w:t>
       </w:r>
       <w:proofErr w:type="gramEnd"/>
       <w:r>
-        <w:t xml:space="preserve">&gt;: </w:t>
-      </w:r>
-      <w:r>
-        <w:t>An argument expression that can be evaluated as true or false</w:t>
-      </w:r>
-    </w:p>
-    <w:p>
-      <w:pPr>
-        <w:pStyle w:val="NoSpacing"/>
-      </w:pPr>
-      <w:r>
-        <w:t>&lt;</w:t>
-      </w:r>
-      <w:r>
+        <w:rPr>
+          <w:rFonts w:ascii="Courier New" w:hAnsi="Courier New" w:cs="Courier New"/>
+          <w:sz w:val="20"/>
+          <w:szCs w:val="20"/>
+        </w:rPr>
+        <w:t xml:space="preserve"> 4 [ </w:t>
+      </w:r>
+      <w:proofErr w:type="spellStart"/>
+      <w:r>
+        <w:rPr>
+          <w:rFonts w:ascii="Courier New" w:hAnsi="Courier New" w:cs="Courier New"/>
+          <w:sz w:val="20"/>
+          <w:szCs w:val="20"/>
+        </w:rPr>
+        <w:t>fd</w:t>
+      </w:r>
+      <w:proofErr w:type="spellEnd"/>
+      <w:r>
+        <w:rPr>
+          <w:rFonts w:ascii="Courier New" w:hAnsi="Courier New" w:cs="Courier New"/>
+          <w:sz w:val="20"/>
+          <w:szCs w:val="20"/>
+        </w:rPr>
+        <w:t xml:space="preserve"> 10 </w:t>
+      </w:r>
+      <w:proofErr w:type="spellStart"/>
+      <w:r>
+        <w:rPr>
+          <w:rFonts w:ascii="Courier New" w:hAnsi="Courier New" w:cs="Courier New"/>
+          <w:sz w:val="20"/>
+          <w:szCs w:val="20"/>
+        </w:rPr>
+        <w:t>rt</w:t>
+      </w:r>
+      <w:proofErr w:type="spellEnd"/>
+      <w:r>
+        <w:rPr>
+          <w:rFonts w:ascii="Courier New" w:hAnsi="Courier New" w:cs="Courier New"/>
+          <w:sz w:val="20"/>
+          <w:szCs w:val="20"/>
+        </w:rPr>
+        <w:t xml:space="preserve"> 90 ]</w:t>
+      </w:r>
+      <w:r>
+        <w:rPr>
+          <w:rFonts w:ascii="Courier New" w:hAnsi="Courier New" w:cs="Courier New"/>
+          <w:sz w:val="20"/>
+          <w:szCs w:val="20"/>
+        </w:rPr>
         <w:t xml:space="preserve"> </w:t>
       </w:r>
-      <w:proofErr w:type="gramStart"/>
-      <w:r>
-        <w:t>commands</w:t>
-      </w:r>
-      <w:proofErr w:type="gramEnd"/>
-      <w:r>
-        <w:t xml:space="preserve"> to execute if condition is true &gt; : any program code</w:t>
-      </w:r>
     </w:p>
     <w:p>
       <w:pPr>
         <w:pStyle w:val="Heading5"/>
       </w:pPr>
       <w:r>
-        <w:t>Example:</w:t>
-      </w:r>
-    </w:p>
-    <w:p>
-      <w:pPr>
-        <w:pStyle w:val="NoSpacing"/>
-        <w:rPr>
-          <w:rFonts w:ascii="Courier New" w:hAnsi="Courier New" w:cs="Courier New"/>
-          <w:sz w:val="20"/>
-          <w:szCs w:val="20"/>
-        </w:rPr>
-      </w:pPr>
-      <w:proofErr w:type="gramStart"/>
-      <w:r>
-        <w:rPr>
-          <w:rFonts w:ascii="Courier New" w:hAnsi="Courier New" w:cs="Courier New"/>
-          <w:sz w:val="20"/>
-          <w:szCs w:val="20"/>
-        </w:rPr>
-        <w:t>If :n</w:t>
-      </w:r>
-      <w:proofErr w:type="gramEnd"/>
-      <w:r>
-        <w:rPr>
-          <w:rFonts w:ascii="Courier New" w:hAnsi="Courier New" w:cs="Courier New"/>
-          <w:sz w:val="20"/>
-          <w:szCs w:val="20"/>
-        </w:rPr>
-        <w:t xml:space="preserve"> &lt; 5 [ print “</w:t>
+        <w:t>Note:</w:t>
+      </w:r>
+    </w:p>
+    <w:p>
+      <w:pPr>
+        <w:pStyle w:val="NoSpacing"/>
+      </w:pPr>
+      <w:r>
+        <w:t xml:space="preserve">Using the command </w:t>
       </w:r>
       <w:proofErr w:type="spellStart"/>
       <w:r>
         <w:rPr>
-          <w:rFonts w:ascii="Courier New" w:hAnsi="Courier New" w:cs="Courier New"/>
-          <w:sz w:val="20"/>
-          <w:szCs w:val="20"/>
-        </w:rPr>
-        <w:t>lessThanFive</w:t>
+          <w:b/>
+        </w:rPr>
+        <w:t>repcount</w:t>
       </w:r>
       <w:proofErr w:type="spellEnd"/>
       <w:r>
         <w:rPr>
-          <w:rFonts w:ascii="Courier New" w:hAnsi="Courier New" w:cs="Courier New"/>
-          <w:sz w:val="20"/>
-          <w:szCs w:val="20"/>
+          <w:b/>
         </w:rPr>
         <w:t xml:space="preserve"> </w:t>
       </w:r>
       <w:r>
-        <w:rPr>
-          <w:rFonts w:ascii="Courier New" w:hAnsi="Courier New" w:cs="Courier New"/>
-          <w:sz w:val="20"/>
-          <w:szCs w:val="20"/>
-        </w:rPr>
-        <w:t>]</w:t>
-      </w:r>
-    </w:p>
-    <w:p>
-      <w:pPr>
-        <w:pStyle w:val="NoSpacing"/>
-      </w:pPr>
-    </w:p>
-    <w:p>
-      <w:pPr>
-        <w:pStyle w:val="NoSpacing"/>
-      </w:pPr>
-      <w:r>
-        <w:t xml:space="preserve">Similarly, two different blocks of code can be executed, depending on the </w:t>
-      </w:r>
-      <w:r>
-        <w:t>truth value</w:t>
-      </w:r>
-      <w:r>
-        <w:t xml:space="preserve"> of a condition, using </w:t>
-      </w:r>
-      <w:proofErr w:type="spellStart"/>
+        <w:t>we can get the number of the current execution of the innermost repeat block being executed, starting from number 1. If no repeat block is executed, 0 is returned</w:t>
+      </w:r>
+    </w:p>
+    <w:p>
+      <w:pPr>
+        <w:pStyle w:val="NoSpacing"/>
+      </w:pPr>
+    </w:p>
+    <w:p>
+      <w:pPr>
+        <w:pStyle w:val="Heading3"/>
+      </w:pPr>
+      <w:r>
+        <w:t>While</w:t>
+      </w:r>
+    </w:p>
+    <w:p>
+      <w:pPr>
+        <w:pStyle w:val="NoSpacing"/>
+      </w:pPr>
+      <w:r>
+        <w:t xml:space="preserve">A block of code can be executed </w:t>
+      </w:r>
+      <w:r>
+        <w:t>repea</w:t>
+      </w:r>
+      <w:r>
+        <w:t>ted</w:t>
+      </w:r>
+      <w:r>
+        <w:t xml:space="preserve">ly, as long as a condition is true, with the command </w:t>
+      </w:r>
       <w:r>
         <w:rPr>
           <w:b/>
           <w:bCs/>
         </w:rPr>
-        <w:t>ifelse</w:t>
+        <w:t>while</w:t>
+      </w:r>
+    </w:p>
+    <w:p>
+      <w:pPr>
+        <w:pStyle w:val="Heading5"/>
+      </w:pPr>
+      <w:r>
+        <w:t>Syntax:</w:t>
+      </w:r>
+    </w:p>
+    <w:p>
+      <w:pPr>
+        <w:pStyle w:val="NoSpacing"/>
+      </w:pPr>
+      <w:r>
+        <w:t xml:space="preserve">While &lt;condition&gt; </w:t>
+      </w:r>
+      <w:proofErr w:type="gramStart"/>
+      <w:r>
+        <w:t>[ &lt;</w:t>
+      </w:r>
+      <w:proofErr w:type="gramEnd"/>
+      <w:r>
+        <w:t>commands&gt;]</w:t>
+      </w:r>
+    </w:p>
+    <w:p>
+      <w:pPr>
+        <w:pStyle w:val="Heading5"/>
+      </w:pPr>
+      <w:r>
+        <w:t>Example:</w:t>
+      </w:r>
+    </w:p>
+    <w:p>
+      <w:pPr>
+        <w:pStyle w:val="NoSpacing"/>
+        <w:rPr>
+          <w:rFonts w:ascii="Courier New" w:hAnsi="Courier New" w:cs="Courier New"/>
+          <w:sz w:val="20"/>
+          <w:szCs w:val="20"/>
+        </w:rPr>
+      </w:pPr>
+      <w:proofErr w:type="gramStart"/>
+      <w:r>
+        <w:rPr>
+          <w:rFonts w:ascii="Courier New" w:hAnsi="Courier New" w:cs="Courier New"/>
+          <w:sz w:val="20"/>
+          <w:szCs w:val="20"/>
+        </w:rPr>
+        <w:t>make</w:t>
+      </w:r>
+      <w:proofErr w:type="gramEnd"/>
+      <w:r>
+        <w:rPr>
+          <w:rFonts w:ascii="Courier New" w:hAnsi="Courier New" w:cs="Courier New"/>
+          <w:sz w:val="20"/>
+          <w:szCs w:val="20"/>
+        </w:rPr>
+        <w:t xml:space="preserve"> “n 4</w:t>
+      </w:r>
+    </w:p>
+    <w:p>
+      <w:pPr>
+        <w:pStyle w:val="NoSpacing"/>
+        <w:rPr>
+          <w:rFonts w:ascii="Courier New" w:hAnsi="Courier New" w:cs="Courier New"/>
+          <w:sz w:val="20"/>
+          <w:szCs w:val="20"/>
+        </w:rPr>
+      </w:pPr>
+      <w:proofErr w:type="gramStart"/>
+      <w:r>
+        <w:rPr>
+          <w:rFonts w:ascii="Courier New" w:hAnsi="Courier New" w:cs="Courier New"/>
+          <w:sz w:val="20"/>
+          <w:szCs w:val="20"/>
+        </w:rPr>
+        <w:t>while</w:t>
+      </w:r>
+      <w:proofErr w:type="gramEnd"/>
+      <w:r>
+        <w:rPr>
+          <w:rFonts w:ascii="Courier New" w:hAnsi="Courier New" w:cs="Courier New"/>
+          <w:sz w:val="20"/>
+          <w:szCs w:val="20"/>
+        </w:rPr>
+        <w:t xml:space="preserve"> :n &gt; 0 [ </w:t>
+      </w:r>
+      <w:proofErr w:type="spellStart"/>
+      <w:r>
+        <w:rPr>
+          <w:rFonts w:ascii="Courier New" w:hAnsi="Courier New" w:cs="Courier New"/>
+          <w:sz w:val="20"/>
+          <w:szCs w:val="20"/>
+        </w:rPr>
+        <w:t>fd</w:t>
       </w:r>
       <w:proofErr w:type="spellEnd"/>
       <w:r>
+        <w:rPr>
+          <w:rFonts w:ascii="Courier New" w:hAnsi="Courier New" w:cs="Courier New"/>
+          <w:sz w:val="20"/>
+          <w:szCs w:val="20"/>
+        </w:rPr>
+        <w:t xml:space="preserve"> 10 </w:t>
+      </w:r>
+      <w:proofErr w:type="spellStart"/>
+      <w:r>
+        <w:rPr>
+          <w:rFonts w:ascii="Courier New" w:hAnsi="Courier New" w:cs="Courier New"/>
+          <w:sz w:val="20"/>
+          <w:szCs w:val="20"/>
+        </w:rPr>
+        <w:t>rt</w:t>
+      </w:r>
+      <w:proofErr w:type="spellEnd"/>
+      <w:r>
+        <w:rPr>
+          <w:rFonts w:ascii="Courier New" w:hAnsi="Courier New" w:cs="Courier New"/>
+          <w:sz w:val="20"/>
+          <w:szCs w:val="20"/>
+        </w:rPr>
+        <w:t xml:space="preserve"> 90 </w:t>
+      </w:r>
+      <w:r>
+        <w:rPr>
+          <w:rFonts w:ascii="Courier New" w:hAnsi="Courier New" w:cs="Courier New"/>
+          <w:sz w:val="20"/>
+          <w:szCs w:val="20"/>
+        </w:rPr>
+        <w:t xml:space="preserve">make “n :n </w:t>
+      </w:r>
+      <w:r>
+        <w:rPr>
+          <w:rFonts w:ascii="Courier New" w:hAnsi="Courier New" w:cs="Courier New"/>
+          <w:sz w:val="20"/>
+          <w:szCs w:val="20"/>
+        </w:rPr>
+        <w:t>–</w:t>
+      </w:r>
+      <w:r>
+        <w:rPr>
+          <w:rFonts w:ascii="Courier New" w:hAnsi="Courier New" w:cs="Courier New"/>
+          <w:sz w:val="20"/>
+          <w:szCs w:val="20"/>
+        </w:rPr>
+        <w:t xml:space="preserve"> 1</w:t>
+      </w:r>
+      <w:r>
+        <w:rPr>
+          <w:rFonts w:ascii="Courier New" w:hAnsi="Courier New" w:cs="Courier New"/>
+          <w:sz w:val="20"/>
+          <w:szCs w:val="20"/>
+        </w:rPr>
         <w:t xml:space="preserve"> </w:t>
       </w:r>
-    </w:p>
-    <w:p>
-      <w:pPr>
-        <w:pStyle w:val="Heading5"/>
+      <w:r>
+        <w:rPr>
+          <w:rFonts w:ascii="Courier New" w:hAnsi="Courier New" w:cs="Courier New"/>
+          <w:sz w:val="20"/>
+          <w:szCs w:val="20"/>
+        </w:rPr>
+        <w:t>]</w:t>
+      </w:r>
+    </w:p>
+    <w:p>
+      <w:pPr>
+        <w:pStyle w:val="NoSpacing"/>
+      </w:pPr>
+    </w:p>
+    <w:p>
+      <w:pPr>
+        <w:pStyle w:val="Heading3"/>
       </w:pPr>
       <w:r>
         <w:lastRenderedPageBreak/>
-        <w:t>Syntax</w:t>
-      </w:r>
-    </w:p>
-    <w:p>
-      <w:pPr>
-        <w:pStyle w:val="NoSpacing"/>
-      </w:pPr>
-      <w:proofErr w:type="spellStart"/>
-      <w:r>
-        <w:t>Ifelse</w:t>
-      </w:r>
-      <w:proofErr w:type="spellEnd"/>
-      <w:r>
-        <w:t xml:space="preserve"> &lt;condition &gt; </w:t>
-      </w:r>
-      <w:proofErr w:type="gramStart"/>
-      <w:r>
-        <w:t>[ &lt;</w:t>
-      </w:r>
-      <w:proofErr w:type="gramEnd"/>
-      <w:r>
-        <w:t>commands to execute if condition is true&gt; ]</w:t>
-      </w:r>
-      <w:r>
-        <w:t xml:space="preserve"> </w:t>
-      </w:r>
-      <w:r>
-        <w:t>[ &lt;commands to execute if condition is false&gt; ]</w:t>
-      </w:r>
-    </w:p>
-    <w:p>
-      <w:pPr>
-        <w:pStyle w:val="Heading5"/>
-      </w:pPr>
-      <w:r>
-        <w:t xml:space="preserve">Example </w:t>
-      </w:r>
-    </w:p>
-    <w:p>
-      <w:pPr>
-        <w:pStyle w:val="NoSpacing"/>
-        <w:rPr>
-          <w:rFonts w:ascii="Courier New" w:hAnsi="Courier New" w:cs="Courier New"/>
-          <w:sz w:val="20"/>
-          <w:szCs w:val="20"/>
-        </w:rPr>
-      </w:pPr>
-      <w:proofErr w:type="spellStart"/>
-      <w:proofErr w:type="gramStart"/>
-      <w:r>
-        <w:rPr>
-          <w:rFonts w:ascii="Courier New" w:hAnsi="Courier New" w:cs="Courier New"/>
-          <w:sz w:val="20"/>
-          <w:szCs w:val="20"/>
-        </w:rPr>
-        <w:t>Ifelse</w:t>
-      </w:r>
-      <w:proofErr w:type="spellEnd"/>
-      <w:r>
-        <w:rPr>
-          <w:rFonts w:ascii="Courier New" w:hAnsi="Courier New" w:cs="Courier New"/>
-          <w:sz w:val="20"/>
-          <w:szCs w:val="20"/>
-        </w:rPr>
-        <w:t xml:space="preserve"> :n</w:t>
-      </w:r>
-      <w:proofErr w:type="gramEnd"/>
-      <w:r>
-        <w:rPr>
-          <w:rFonts w:ascii="Courier New" w:hAnsi="Courier New" w:cs="Courier New"/>
-          <w:sz w:val="20"/>
-          <w:szCs w:val="20"/>
-        </w:rPr>
-        <w:t xml:space="preserve"> &lt; 5 [ print “</w:t>
-      </w:r>
-      <w:proofErr w:type="spellStart"/>
-      <w:r>
-        <w:rPr>
-          <w:rFonts w:ascii="Courier New" w:hAnsi="Courier New" w:cs="Courier New"/>
-          <w:sz w:val="20"/>
-          <w:szCs w:val="20"/>
-        </w:rPr>
-        <w:t>lessThanFive</w:t>
-      </w:r>
-      <w:proofErr w:type="spellEnd"/>
-      <w:r>
-        <w:rPr>
-          <w:rFonts w:ascii="Courier New" w:hAnsi="Courier New" w:cs="Courier New"/>
-          <w:sz w:val="20"/>
-          <w:szCs w:val="20"/>
-        </w:rPr>
-        <w:t xml:space="preserve"> ] [ print “</w:t>
-      </w:r>
-      <w:proofErr w:type="spellStart"/>
-      <w:r>
-        <w:rPr>
-          <w:rFonts w:ascii="Courier New" w:hAnsi="Courier New" w:cs="Courier New"/>
-          <w:sz w:val="20"/>
-          <w:szCs w:val="20"/>
-        </w:rPr>
-        <w:t>higherOrEqualToFive</w:t>
-      </w:r>
-      <w:proofErr w:type="spellEnd"/>
-      <w:r>
-        <w:rPr>
-          <w:rFonts w:ascii="Courier New" w:hAnsi="Courier New" w:cs="Courier New"/>
-          <w:sz w:val="20"/>
-          <w:szCs w:val="20"/>
-        </w:rPr>
-        <w:t xml:space="preserve"> ]</w:t>
-      </w:r>
-    </w:p>
-    <w:p>
-      <w:pPr>
-        <w:pStyle w:val="NoSpacing"/>
-      </w:pPr>
-    </w:p>
-    <w:p>
-      <w:pPr>
-        <w:pStyle w:val="NoSpacing"/>
-        <w:rPr>
-          <w:i/>
-        </w:rPr>
-      </w:pPr>
-      <w:r>
-        <w:rPr>
-          <w:i/>
-        </w:rPr>
-        <w:t>*Note: Any plain number can also be evaluated for its truth value.  Any value other that 0 evaluates as true and the value of 0 evaluates as false.</w:t>
-      </w:r>
-    </w:p>
-    <w:p>
-      <w:pPr>
-        <w:pStyle w:val="NoSpacing"/>
-        <w:rPr>
-          <w:rFonts w:cstheme="minorHAnsi"/>
-        </w:rPr>
-      </w:pPr>
-      <w:proofErr w:type="spellStart"/>
-      <w:r>
-        <w:t>E.g</w:t>
-      </w:r>
-      <w:proofErr w:type="spellEnd"/>
-      <w:r>
-        <w:t xml:space="preserve">   </w:t>
-      </w:r>
-      <w:r>
-        <w:rPr>
-          <w:rFonts w:ascii="Courier New" w:hAnsi="Courier New" w:cs="Courier New"/>
-        </w:rPr>
-        <w:t xml:space="preserve">if 5 </w:t>
-      </w:r>
-      <w:proofErr w:type="gramStart"/>
-      <w:r>
-        <w:rPr>
-          <w:rFonts w:ascii="Courier New" w:hAnsi="Courier New" w:cs="Courier New"/>
-        </w:rPr>
-        <w:t xml:space="preserve">[ </w:t>
-      </w:r>
-      <w:proofErr w:type="spellStart"/>
-      <w:r>
-        <w:rPr>
-          <w:rFonts w:ascii="Courier New" w:hAnsi="Courier New" w:cs="Courier New"/>
-        </w:rPr>
-        <w:t>fd</w:t>
-      </w:r>
-      <w:proofErr w:type="spellEnd"/>
-      <w:proofErr w:type="gramEnd"/>
-      <w:r>
-        <w:rPr>
-          <w:rFonts w:ascii="Courier New" w:hAnsi="Courier New" w:cs="Courier New"/>
-        </w:rPr>
-        <w:t xml:space="preserve"> 10 ]  -</w:t>
-      </w:r>
-      <w:r>
-        <w:rPr>
-          <w:rFonts w:cstheme="minorHAnsi"/>
-        </w:rPr>
-        <w:t xml:space="preserve">  The </w:t>
-      </w:r>
-      <w:proofErr w:type="spellStart"/>
-      <w:r>
-        <w:rPr>
-          <w:rFonts w:cstheme="minorHAnsi"/>
-        </w:rPr>
-        <w:t>fd</w:t>
-      </w:r>
-      <w:proofErr w:type="spellEnd"/>
-      <w:r>
-        <w:rPr>
-          <w:rFonts w:cstheme="minorHAnsi"/>
-        </w:rPr>
-        <w:t xml:space="preserve"> command will be executed</w:t>
-      </w:r>
-    </w:p>
-    <w:p>
-      <w:pPr>
-        <w:pStyle w:val="NoSpacing"/>
-      </w:pPr>
-      <w:r>
-        <w:rPr>
-          <w:rFonts w:ascii="Courier New" w:hAnsi="Courier New" w:cs="Courier New"/>
-        </w:rPr>
-        <w:t xml:space="preserve">   If 0 </w:t>
-      </w:r>
-      <w:proofErr w:type="gramStart"/>
-      <w:r>
-        <w:rPr>
-          <w:rFonts w:ascii="Courier New" w:hAnsi="Courier New" w:cs="Courier New"/>
-        </w:rPr>
-        <w:t xml:space="preserve">[ </w:t>
-      </w:r>
-      <w:proofErr w:type="spellStart"/>
-      <w:r>
-        <w:rPr>
-          <w:rFonts w:ascii="Courier New" w:hAnsi="Courier New" w:cs="Courier New"/>
-        </w:rPr>
-        <w:t>fd</w:t>
-      </w:r>
-      <w:proofErr w:type="spellEnd"/>
-      <w:proofErr w:type="gramEnd"/>
-      <w:r>
-        <w:rPr>
-          <w:rFonts w:ascii="Courier New" w:hAnsi="Courier New" w:cs="Courier New"/>
-        </w:rPr>
-        <w:t xml:space="preserve"> 10 ]  - </w:t>
-      </w:r>
-      <w:r>
-        <w:rPr>
-          <w:rFonts w:cstheme="minorHAnsi"/>
-        </w:rPr>
-        <w:t xml:space="preserve">The </w:t>
-      </w:r>
-      <w:proofErr w:type="spellStart"/>
-      <w:r>
-        <w:rPr>
-          <w:rFonts w:cstheme="minorHAnsi"/>
-        </w:rPr>
-        <w:t>fd</w:t>
-      </w:r>
-      <w:proofErr w:type="spellEnd"/>
-      <w:r>
-        <w:rPr>
-          <w:rFonts w:cstheme="minorHAnsi"/>
-        </w:rPr>
-        <w:t xml:space="preserve"> command will not be executed</w:t>
-      </w:r>
-      <w:r>
-        <w:rPr>
-          <w:rFonts w:ascii="Courier New" w:hAnsi="Courier New" w:cs="Courier New"/>
-        </w:rPr>
-        <w:t xml:space="preserve"> </w:t>
-      </w:r>
-    </w:p>
-    <w:p>
-      <w:pPr>
-        <w:pStyle w:val="NoSpacing"/>
-      </w:pPr>
-    </w:p>
-    <w:p>
-      <w:pPr>
-        <w:pStyle w:val="NoSpacing"/>
-      </w:pPr>
-    </w:p>
-    <w:p>
-      <w:pPr>
-        <w:pStyle w:val="Heading2"/>
-      </w:pPr>
-      <w:r>
-        <w:t>Loops</w:t>
-      </w:r>
-    </w:p>
-    <w:p>
-      <w:pPr>
-        <w:pStyle w:val="Heading3"/>
-      </w:pPr>
-      <w:r>
-        <w:t>Repeat</w:t>
-      </w:r>
-    </w:p>
-    <w:p>
-      <w:pPr>
-        <w:pStyle w:val="NoSpacing"/>
-      </w:pPr>
-      <w:r>
-        <w:t>A block of code can be executed repeat</w:t>
-      </w:r>
-      <w:r>
-        <w:t>ed</w:t>
-      </w:r>
-      <w:r>
-        <w:t>ly n time</w:t>
-      </w:r>
-      <w:r>
-        <w:t>s,</w:t>
-      </w:r>
-      <w:r>
-        <w:t xml:space="preserve"> with the command </w:t>
-      </w:r>
-      <w:r>
+        <w:t>Until</w:t>
+      </w:r>
+    </w:p>
+    <w:p>
+      <w:pPr>
+        <w:pStyle w:val="NoSpacing"/>
         <w:rPr>
           <w:b/>
           <w:bCs/>
         </w:rPr>
-        <w:t>repeat</w:t>
-      </w:r>
-      <w:r>
-        <w:t>:</w:t>
-      </w:r>
-    </w:p>
-    <w:p>
-      <w:pPr>
-        <w:pStyle w:val="Heading5"/>
-      </w:pPr>
-      <w:r>
-        <w:t>Syntax:</w:t>
-      </w:r>
-    </w:p>
-    <w:p>
-      <w:pPr>
-        <w:pStyle w:val="NoSpacing"/>
-      </w:pPr>
-      <w:r>
-        <w:t xml:space="preserve">Repeat &lt;number of executions&gt; </w:t>
-      </w:r>
-      <w:proofErr w:type="gramStart"/>
-      <w:r>
-        <w:t>[ &lt;</w:t>
-      </w:r>
-      <w:proofErr w:type="gramEnd"/>
-      <w:r>
-        <w:t>commands&gt; ]</w:t>
-      </w:r>
-    </w:p>
-    <w:p>
-      <w:pPr>
-        <w:pStyle w:val="Heading5"/>
-      </w:pPr>
-      <w:r>
-        <w:t>Example:</w:t>
-      </w:r>
-    </w:p>
-    <w:p>
-      <w:pPr>
-        <w:pStyle w:val="NoSpacing"/>
-        <w:rPr>
-          <w:rFonts w:ascii="Courier New" w:hAnsi="Courier New" w:cs="Courier New"/>
-          <w:sz w:val="20"/>
-          <w:szCs w:val="20"/>
-        </w:rPr>
-      </w:pPr>
-      <w:proofErr w:type="gramStart"/>
-      <w:r>
-        <w:rPr>
-          <w:rFonts w:ascii="Courier New" w:hAnsi="Courier New" w:cs="Courier New"/>
-          <w:sz w:val="20"/>
-          <w:szCs w:val="20"/>
-        </w:rPr>
-        <w:t>repeat</w:t>
-      </w:r>
-      <w:proofErr w:type="gramEnd"/>
-      <w:r>
-        <w:rPr>
-          <w:rFonts w:ascii="Courier New" w:hAnsi="Courier New" w:cs="Courier New"/>
-          <w:sz w:val="20"/>
-          <w:szCs w:val="20"/>
-        </w:rPr>
-        <w:t xml:space="preserve"> 4 [ </w:t>
-      </w:r>
-      <w:proofErr w:type="spellStart"/>
-      <w:r>
-        <w:rPr>
-          <w:rFonts w:ascii="Courier New" w:hAnsi="Courier New" w:cs="Courier New"/>
-          <w:sz w:val="20"/>
-          <w:szCs w:val="20"/>
-        </w:rPr>
-        <w:t>fd</w:t>
-      </w:r>
-      <w:proofErr w:type="spellEnd"/>
-      <w:r>
-        <w:rPr>
-          <w:rFonts w:ascii="Courier New" w:hAnsi="Courier New" w:cs="Courier New"/>
-          <w:sz w:val="20"/>
-          <w:szCs w:val="20"/>
-        </w:rPr>
-        <w:t xml:space="preserve"> 10 </w:t>
-      </w:r>
-      <w:proofErr w:type="spellStart"/>
-      <w:r>
-        <w:rPr>
-          <w:rFonts w:ascii="Courier New" w:hAnsi="Courier New" w:cs="Courier New"/>
-          <w:sz w:val="20"/>
-          <w:szCs w:val="20"/>
-        </w:rPr>
-        <w:t>rt</w:t>
-      </w:r>
-      <w:proofErr w:type="spellEnd"/>
-      <w:r>
-        <w:rPr>
-          <w:rFonts w:ascii="Courier New" w:hAnsi="Courier New" w:cs="Courier New"/>
-          <w:sz w:val="20"/>
-          <w:szCs w:val="20"/>
-        </w:rPr>
-        <w:t xml:space="preserve"> 90 ]</w:t>
-      </w:r>
-      <w:r>
-        <w:rPr>
-          <w:rFonts w:ascii="Courier New" w:hAnsi="Courier New" w:cs="Courier New"/>
-          <w:sz w:val="20"/>
-          <w:szCs w:val="20"/>
-        </w:rPr>
-        <w:t xml:space="preserve"> </w:t>
-      </w:r>
-    </w:p>
-    <w:p>
-      <w:pPr>
-        <w:pStyle w:val="Heading5"/>
-      </w:pPr>
-      <w:r>
-        <w:t>Note:</w:t>
-      </w:r>
-    </w:p>
-    <w:p>
-      <w:pPr>
-        <w:pStyle w:val="NoSpacing"/>
-      </w:pPr>
-      <w:r>
-        <w:t xml:space="preserve">Using the command </w:t>
-      </w:r>
-      <w:proofErr w:type="spellStart"/>
-      <w:r>
-        <w:rPr>
-          <w:b/>
-        </w:rPr>
-        <w:t>repcount</w:t>
-      </w:r>
-      <w:proofErr w:type="spellEnd"/>
-      <w:r>
-        <w:rPr>
-          <w:b/>
-        </w:rPr>
-        <w:t xml:space="preserve"> </w:t>
-      </w:r>
-      <w:r>
-        <w:t>we can get the number of the current execution of the innermost repeat block being executed, starting from number 1. If no repeat block is executed, 0 is returned</w:t>
-      </w:r>
-    </w:p>
-    <w:p>
-      <w:pPr>
-        <w:pStyle w:val="NoSpacing"/>
-      </w:pPr>
-    </w:p>
-    <w:p>
-      <w:pPr>
-        <w:pStyle w:val="Heading3"/>
-      </w:pPr>
-      <w:r>
-        <w:t>While</w:t>
-      </w:r>
-    </w:p>
-    <w:p>
-      <w:pPr>
-        <w:pStyle w:val="NoSpacing"/>
-      </w:pPr>
-      <w:r>
-        <w:t xml:space="preserve">A block of code can be executed </w:t>
-      </w:r>
-      <w:r>
-        <w:t>repea</w:t>
-      </w:r>
-      <w:r>
-        <w:t>ted</w:t>
-      </w:r>
-      <w:r>
-        <w:t xml:space="preserve">ly, as long as a condition is true, with the command </w:t>
+      </w:pPr>
+      <w:r>
+        <w:t xml:space="preserve">Similarly, a block of code can be executed repeatedly, as long as a condition is false, with the command </w:t>
       </w:r>
       <w:r>
         <w:rPr>
           <w:b/>
           <w:bCs/>
         </w:rPr>
-        <w:t>while</w:t>
+        <w:t>until</w:t>
       </w:r>
     </w:p>
     <w:p>
@@ -4603,16 +5153,13 @@
       <w:pPr>
         <w:pStyle w:val="NoSpacing"/>
       </w:pPr>
-      <w:r>
-        <w:t xml:space="preserve">While &lt;condition&gt; </w:t>
-      </w:r>
       <w:proofErr w:type="gramStart"/>
       <w:r>
-        <w:t>[ &lt;</w:t>
+        <w:t>until</w:t>
       </w:r>
       <w:proofErr w:type="gramEnd"/>
       <w:r>
-        <w:t>commands&gt;]</w:t>
+        <w:t xml:space="preserve"> &lt;condition&gt; [ &lt;commands&gt;]</w:t>
       </w:r>
     </w:p>
     <w:p>
@@ -4667,7 +5214,7 @@
           <w:sz w:val="20"/>
           <w:szCs w:val="20"/>
         </w:rPr>
-        <w:t>while</w:t>
+        <w:t>until</w:t>
       </w:r>
       <w:proofErr w:type="gramEnd"/>
       <w:r>
@@ -4676,7 +5223,7 @@
           <w:sz w:val="20"/>
           <w:szCs w:val="20"/>
         </w:rPr>
-        <w:t xml:space="preserve"> :n &gt; 0 [ </w:t>
+        <w:t xml:space="preserve"> :n = 0 [ </w:t>
       </w:r>
       <w:proofErr w:type="spellStart"/>
       <w:r>
@@ -4694,7 +5241,15 @@
           <w:sz w:val="20"/>
           <w:szCs w:val="20"/>
         </w:rPr>
-        <w:t xml:space="preserve"> 10 </w:t>
+        <w:t xml:space="preserve"> 10</w:t>
+      </w:r>
+      <w:r>
+        <w:rPr>
+          <w:rFonts w:ascii="Courier New" w:hAnsi="Courier New" w:cs="Courier New"/>
+          <w:sz w:val="20"/>
+          <w:szCs w:val="20"/>
+        </w:rPr>
+        <w:t xml:space="preserve"> </w:t>
       </w:r>
       <w:proofErr w:type="spellStart"/>
       <w:r>
@@ -4712,15 +5267,23 @@
           <w:sz w:val="20"/>
           <w:szCs w:val="20"/>
         </w:rPr>
-        <w:t xml:space="preserve"> 90 </w:t>
-      </w:r>
-      <w:r>
-        <w:rPr>
-          <w:rFonts w:ascii="Courier New" w:hAnsi="Courier New" w:cs="Courier New"/>
-          <w:sz w:val="20"/>
-          <w:szCs w:val="20"/>
-        </w:rPr>
-        <w:t xml:space="preserve">make “n :n </w:t>
+        <w:t xml:space="preserve"> 9</w:t>
+      </w:r>
+      <w:r>
+        <w:rPr>
+          <w:rFonts w:ascii="Courier New" w:hAnsi="Courier New" w:cs="Courier New"/>
+          <w:sz w:val="20"/>
+          <w:szCs w:val="20"/>
+        </w:rPr>
+        <w:t>0</w:t>
+      </w:r>
+      <w:r>
+        <w:rPr>
+          <w:rFonts w:ascii="Courier New" w:hAnsi="Courier New" w:cs="Courier New"/>
+          <w:sz w:val="20"/>
+          <w:szCs w:val="20"/>
+        </w:rPr>
+        <w:t xml:space="preserve"> make “n :n </w:t>
       </w:r>
       <w:r>
         <w:rPr>
@@ -4760,231 +5323,12 @@
         <w:pStyle w:val="NoSpacing"/>
       </w:pPr>
     </w:p>
-    <w:p>
-      <w:pPr>
-        <w:pStyle w:val="Heading3"/>
-      </w:pPr>
-      <w:r>
-        <w:t>Until</w:t>
-      </w:r>
-    </w:p>
-    <w:p>
-      <w:pPr>
-        <w:pStyle w:val="NoSpacing"/>
-        <w:rPr>
-          <w:b/>
-          <w:bCs/>
-        </w:rPr>
-      </w:pPr>
-      <w:r>
-        <w:t xml:space="preserve">Similarly, a block of code can be executed repeatedly, as long as a condition is false, with the command </w:t>
-      </w:r>
-      <w:r>
-        <w:rPr>
-          <w:b/>
-          <w:bCs/>
-        </w:rPr>
-        <w:t>until</w:t>
-      </w:r>
-    </w:p>
-    <w:p>
-      <w:pPr>
-        <w:pStyle w:val="Heading5"/>
-      </w:pPr>
-      <w:r>
-        <w:t>Syntax:</w:t>
-      </w:r>
-    </w:p>
-    <w:p>
-      <w:pPr>
-        <w:pStyle w:val="NoSpacing"/>
-      </w:pPr>
-      <w:proofErr w:type="gramStart"/>
-      <w:r>
-        <w:t>until</w:t>
-      </w:r>
-      <w:proofErr w:type="gramEnd"/>
-      <w:r>
-        <w:t xml:space="preserve"> &lt;condition&gt; [ &lt;commands&gt;]</w:t>
-      </w:r>
-    </w:p>
-    <w:p>
-      <w:pPr>
-        <w:pStyle w:val="Heading5"/>
-      </w:pPr>
-      <w:r>
-        <w:t>Example:</w:t>
-      </w:r>
-    </w:p>
-    <w:p>
-      <w:pPr>
-        <w:pStyle w:val="NoSpacing"/>
-        <w:rPr>
-          <w:rFonts w:ascii="Courier New" w:hAnsi="Courier New" w:cs="Courier New"/>
-          <w:sz w:val="20"/>
-          <w:szCs w:val="20"/>
-        </w:rPr>
-      </w:pPr>
-      <w:proofErr w:type="gramStart"/>
-      <w:r>
-        <w:rPr>
-          <w:rFonts w:ascii="Courier New" w:hAnsi="Courier New" w:cs="Courier New"/>
-          <w:sz w:val="20"/>
-          <w:szCs w:val="20"/>
-        </w:rPr>
-        <w:t>make</w:t>
-      </w:r>
-      <w:proofErr w:type="gramEnd"/>
-      <w:r>
-        <w:rPr>
-          <w:rFonts w:ascii="Courier New" w:hAnsi="Courier New" w:cs="Courier New"/>
-          <w:sz w:val="20"/>
-          <w:szCs w:val="20"/>
-        </w:rPr>
-        <w:t xml:space="preserve"> “n 4</w:t>
-      </w:r>
-    </w:p>
-    <w:p>
-      <w:pPr>
-        <w:pStyle w:val="NoSpacing"/>
-        <w:rPr>
-          <w:rFonts w:ascii="Courier New" w:hAnsi="Courier New" w:cs="Courier New"/>
-          <w:sz w:val="20"/>
-          <w:szCs w:val="20"/>
-        </w:rPr>
-      </w:pPr>
-      <w:proofErr w:type="gramStart"/>
-      <w:r>
-        <w:rPr>
-          <w:rFonts w:ascii="Courier New" w:hAnsi="Courier New" w:cs="Courier New"/>
-          <w:sz w:val="20"/>
-          <w:szCs w:val="20"/>
-        </w:rPr>
-        <w:t>until</w:t>
-      </w:r>
-      <w:proofErr w:type="gramEnd"/>
-      <w:r>
-        <w:rPr>
-          <w:rFonts w:ascii="Courier New" w:hAnsi="Courier New" w:cs="Courier New"/>
-          <w:sz w:val="20"/>
-          <w:szCs w:val="20"/>
-        </w:rPr>
-        <w:t xml:space="preserve"> :n = 0 [ </w:t>
-      </w:r>
-      <w:proofErr w:type="spellStart"/>
-      <w:r>
-        <w:rPr>
-          <w:rFonts w:ascii="Courier New" w:hAnsi="Courier New" w:cs="Courier New"/>
-          <w:sz w:val="20"/>
-          <w:szCs w:val="20"/>
-        </w:rPr>
-        <w:t>fd</w:t>
-      </w:r>
-      <w:proofErr w:type="spellEnd"/>
-      <w:r>
-        <w:rPr>
-          <w:rFonts w:ascii="Courier New" w:hAnsi="Courier New" w:cs="Courier New"/>
-          <w:sz w:val="20"/>
-          <w:szCs w:val="20"/>
-        </w:rPr>
-        <w:t xml:space="preserve"> 10</w:t>
-      </w:r>
-      <w:r>
-        <w:rPr>
-          <w:rFonts w:ascii="Courier New" w:hAnsi="Courier New" w:cs="Courier New"/>
-          <w:sz w:val="20"/>
-          <w:szCs w:val="20"/>
-        </w:rPr>
-        <w:t xml:space="preserve"> </w:t>
-      </w:r>
-      <w:proofErr w:type="spellStart"/>
-      <w:r>
-        <w:rPr>
-          <w:rFonts w:ascii="Courier New" w:hAnsi="Courier New" w:cs="Courier New"/>
-          <w:sz w:val="20"/>
-          <w:szCs w:val="20"/>
-        </w:rPr>
-        <w:t>rt</w:t>
-      </w:r>
-      <w:proofErr w:type="spellEnd"/>
-      <w:r>
-        <w:rPr>
-          <w:rFonts w:ascii="Courier New" w:hAnsi="Courier New" w:cs="Courier New"/>
-          <w:sz w:val="20"/>
-          <w:szCs w:val="20"/>
-        </w:rPr>
-        <w:t xml:space="preserve"> 9</w:t>
-      </w:r>
-      <w:r>
-        <w:rPr>
-          <w:rFonts w:ascii="Courier New" w:hAnsi="Courier New" w:cs="Courier New"/>
-          <w:sz w:val="20"/>
-          <w:szCs w:val="20"/>
-        </w:rPr>
-        <w:t>0</w:t>
-      </w:r>
-      <w:r>
-        <w:rPr>
-          <w:rFonts w:ascii="Courier New" w:hAnsi="Courier New" w:cs="Courier New"/>
-          <w:sz w:val="20"/>
-          <w:szCs w:val="20"/>
-        </w:rPr>
-        <w:t xml:space="preserve"> make “n :n </w:t>
-      </w:r>
-      <w:r>
-        <w:rPr>
-          <w:rFonts w:ascii="Courier New" w:hAnsi="Courier New" w:cs="Courier New"/>
-          <w:sz w:val="20"/>
-          <w:szCs w:val="20"/>
-        </w:rPr>
-        <w:t>–</w:t>
-      </w:r>
-      <w:r>
-        <w:rPr>
-          <w:rFonts w:ascii="Courier New" w:hAnsi="Courier New" w:cs="Courier New"/>
-          <w:sz w:val="20"/>
-          <w:szCs w:val="20"/>
-        </w:rPr>
-        <w:t xml:space="preserve"> 1</w:t>
-      </w:r>
-      <w:r>
-        <w:rPr>
-          <w:rFonts w:ascii="Courier New" w:hAnsi="Courier New" w:cs="Courier New"/>
-          <w:sz w:val="20"/>
-          <w:szCs w:val="20"/>
-        </w:rPr>
-        <w:t xml:space="preserve"> </w:t>
-      </w:r>
-      <w:r>
-        <w:rPr>
-          <w:rFonts w:ascii="Courier New" w:hAnsi="Courier New" w:cs="Courier New"/>
-          <w:sz w:val="20"/>
-          <w:szCs w:val="20"/>
-        </w:rPr>
-        <w:t>]</w:t>
-      </w:r>
-    </w:p>
-    <w:p>
-      <w:pPr>
-        <w:pStyle w:val="NoSpacing"/>
-      </w:pPr>
-    </w:p>
-    <w:p>
-      <w:pPr>
-        <w:pStyle w:val="NoSpacing"/>
-      </w:pPr>
-    </w:p>
-    <w:p>
-      <w:r>
-        <w:br w:type="page"/>
-      </w:r>
-    </w:p>
+    <w:p/>
     <w:p>
       <w:pPr>
         <w:pStyle w:val="Heading2"/>
       </w:pPr>
       <w:r>
-        <w:lastRenderedPageBreak/>
         <w:t>Functions</w:t>
       </w:r>
     </w:p>
@@ -5089,40 +5433,10 @@
         </w:numPr>
       </w:pPr>
       <w:r>
-        <w:t xml:space="preserve">The function parameters and variables declared inside the function body define a ‘local scope’ of variables, visible only within the function. If there is also a global variable with the same name, the local variable takes priority. Attention: inside a function body we can only access global variables but </w:t>
-      </w:r>
-      <w:r>
-        <w:t>n</w:t>
-      </w:r>
-      <w:r>
-        <w:t xml:space="preserve">ot assign values to them. Because using </w:t>
-      </w:r>
-      <w:r>
-        <w:rPr>
-          <w:rFonts w:ascii="Courier New" w:hAnsi="Courier New" w:cs="Courier New"/>
-        </w:rPr>
-        <w:t>make</w:t>
-      </w:r>
-      <w:r>
-        <w:rPr>
-          <w:rFonts w:cstheme="minorHAnsi"/>
-        </w:rPr>
-        <w:t xml:space="preserve"> </w:t>
-      </w:r>
-      <w:r>
-        <w:rPr>
-          <w:rFonts w:cstheme="minorHAnsi"/>
-        </w:rPr>
-        <w:t>would</w:t>
-      </w:r>
-      <w:r>
-        <w:rPr>
-          <w:rFonts w:cstheme="minorHAnsi"/>
-        </w:rPr>
-        <w:t xml:space="preserve"> create a local variable with the same name</w:t>
-      </w:r>
-      <w:r>
-        <w:t xml:space="preserve"> </w:t>
+        <w:t>The function parameters and variables declared inside the function body define a ‘local scope’ of variables, visible only within the function. If there is also a global variable with the same name, the</w:t>
+      </w:r>
+      <w:r>
+        <w:t xml:space="preserve"> local variable takes priority.</w:t>
       </w:r>
     </w:p>
     <w:p>
@@ -5511,15 +5825,16 @@
       </w:pPr>
     </w:p>
     <w:p>
-      <w:pPr>
-        <w:pStyle w:val="NoSpacing"/>
-      </w:pPr>
+      <w:r>
+        <w:br w:type="page"/>
+      </w:r>
     </w:p>
     <w:p>
       <w:pPr>
         <w:pStyle w:val="Heading2"/>
       </w:pPr>
       <w:r>
+        <w:lastRenderedPageBreak/>
         <w:t>Mathematical commands</w:t>
       </w:r>
     </w:p>
@@ -7053,7 +7368,6 @@
               <w:rPr>
                 <w:b w:val="0"/>
               </w:rPr>
-              <w:lastRenderedPageBreak/>
               <w:t>min</w:t>
             </w:r>
           </w:p>
@@ -7774,20 +8088,18 @@
       </w:r>
     </w:p>
     <w:p>
-      <w:pPr>
-        <w:pStyle w:val="NoSpacing"/>
-      </w:pPr>
-    </w:p>
-    <w:p>
-      <w:pPr>
-        <w:pStyle w:val="NoSpacing"/>
-      </w:pPr>
+      <w:bookmarkStart w:id="0" w:name="_GoBack"/>
+      <w:bookmarkEnd w:id="0"/>
+      <w:r>
+        <w:br w:type="page"/>
+      </w:r>
     </w:p>
     <w:p>
       <w:pPr>
         <w:pStyle w:val="Heading2"/>
       </w:pPr>
       <w:r>
+        <w:lastRenderedPageBreak/>
         <w:t>Timing commands</w:t>
       </w:r>
     </w:p>
@@ -7994,16 +8306,10 @@
     </w:p>
     <w:p/>
     <w:p>
-      <w:r>
-        <w:br w:type="page"/>
-      </w:r>
-    </w:p>
-    <w:p>
       <w:pPr>
         <w:pStyle w:val="Heading2"/>
       </w:pPr>
       <w:r>
-        <w:lastRenderedPageBreak/>
         <w:t>Faces</w:t>
       </w:r>
     </w:p>
@@ -8693,19 +8999,10 @@
     </w:p>
     <w:p>
       <w:pPr>
-        <w:pStyle w:val="NoSpacing"/>
-      </w:pPr>
-    </w:p>
-    <w:p>
-      <w:pPr>
-        <w:pStyle w:val="NoSpacing"/>
-      </w:pPr>
-    </w:p>
-    <w:p>
-      <w:pPr>
         <w:pStyle w:val="Heading2"/>
       </w:pPr>
       <w:r>
+        <w:lastRenderedPageBreak/>
         <w:t>Ignored Characters</w:t>
       </w:r>
     </w:p>
@@ -8803,7 +9100,6 @@
         </w:numPr>
       </w:pPr>
       <w:r>
-        <w:lastRenderedPageBreak/>
         <w:t>Variable names and function names may contain any sequence of alphanumeric characters. Symbols as any of the operators (+,-,*</w:t>
       </w:r>
       <w:proofErr w:type="gramStart"/>
@@ -10292,7 +10588,7 @@
 </file>
 
 <file path=customXml/itemProps1.xml><?xml version="1.0" encoding="utf-8"?>
-<ds:datastoreItem xmlns:ds="http://schemas.openxmlformats.org/officeDocument/2006/customXml" ds:itemID="{DF646ED8-B442-4928-BA15-6DC1F8989AD2}">
+<ds:datastoreItem xmlns:ds="http://schemas.openxmlformats.org/officeDocument/2006/customXml" ds:itemID="{6D8F9817-440C-46D1-BA07-14BD6B28A303}">
   <ds:schemaRefs>
     <ds:schemaRef ds:uri="http://schemas.openxmlformats.org/officeDocument/2006/bibliography"/>
   </ds:schemaRefs>

</xml_diff>

<commit_message>
Added clarification notes to documentation about reference semantics
</commit_message>
<xml_diff>
--- a/assets/Documentation.docx
+++ b/assets/Documentation.docx
@@ -3427,7 +3427,19 @@
         <w:jc w:val="both"/>
       </w:pPr>
       <w:r>
-        <w:t xml:space="preserve">Variables are places in memory that we can store a numeric value. </w:t>
+        <w:t>Variables are places in memory that we can store a</w:t>
+      </w:r>
+      <w:r>
+        <w:t>ny</w:t>
+      </w:r>
+      <w:r>
+        <w:t xml:space="preserve"> numeric value</w:t>
+      </w:r>
+      <w:r>
+        <w:t xml:space="preserve"> or literal</w:t>
+      </w:r>
+      <w:r>
+        <w:t xml:space="preserve">. </w:t>
       </w:r>
     </w:p>
     <w:p>
@@ -3533,11 +3545,6 @@
       <w:r>
         <w:t>it is assigned a new value. Otherwise, it is created.</w:t>
       </w:r>
-    </w:p>
-    <w:p>
-      <w:pPr>
-        <w:pStyle w:val="NoSpacing"/>
-      </w:pPr>
     </w:p>
     <w:p>
       <w:pPr>
@@ -3787,7 +3794,19 @@
         <w:rPr>
           <w:rFonts w:cstheme="minorHAnsi"/>
         </w:rPr>
-        <w:t xml:space="preserve">*Note: we can increment/decrement variables by using commands </w:t>
+        <w:t>*Note</w:t>
+      </w:r>
+      <w:r>
+        <w:rPr>
+          <w:rFonts w:cstheme="minorHAnsi"/>
+        </w:rPr>
+        <w:t>1</w:t>
+      </w:r>
+      <w:r>
+        <w:rPr>
+          <w:rFonts w:cstheme="minorHAnsi"/>
+        </w:rPr>
+        <w:t xml:space="preserve">: we can increment/decrement variables by using commands </w:t>
       </w:r>
       <w:r>
         <w:rPr>
@@ -4025,6 +4044,295 @@
           <w:sz w:val="20"/>
           <w:szCs w:val="20"/>
         </w:rPr>
+        <w:t xml:space="preserve"> - 1</w:t>
+      </w:r>
+      <w:r>
+        <w:rPr>
+          <w:rFonts w:cstheme="minorHAnsi"/>
+        </w:rPr>
+        <w:t>)</w:t>
+      </w:r>
+    </w:p>
+    <w:p>
+      <w:pPr>
+        <w:pStyle w:val="NoSpacing"/>
+        <w:rPr>
+          <w:rFonts w:cstheme="minorHAnsi"/>
+        </w:rPr>
+      </w:pPr>
+    </w:p>
+    <w:p>
+      <w:pPr>
+        <w:pStyle w:val="NoSpacing"/>
+        <w:rPr>
+          <w:rFonts w:cstheme="minorHAnsi"/>
+        </w:rPr>
+      </w:pPr>
+      <w:r>
+        <w:rPr>
+          <w:rFonts w:cstheme="minorHAnsi"/>
+        </w:rPr>
+        <w:t>*Note2: Storing variable names literals in variables provide a means of referencing variables and passing variables by reference to functions</w:t>
+      </w:r>
+    </w:p>
+    <w:p>
+      <w:pPr>
+        <w:pStyle w:val="Heading4"/>
+      </w:pPr>
+      <w:r>
+        <w:t>Example:</w:t>
+      </w:r>
+    </w:p>
+    <w:p>
+      <w:pPr>
+        <w:pStyle w:val="NoSpacing"/>
+        <w:rPr>
+          <w:rFonts w:ascii="Courier New" w:hAnsi="Courier New" w:cs="Courier New"/>
+          <w:sz w:val="20"/>
+        </w:rPr>
+      </w:pPr>
+      <w:proofErr w:type="gramStart"/>
+      <w:r>
+        <w:rPr>
+          <w:rFonts w:ascii="Courier New" w:hAnsi="Courier New" w:cs="Courier New"/>
+          <w:sz w:val="20"/>
+        </w:rPr>
+        <w:t>make</w:t>
+      </w:r>
+      <w:proofErr w:type="gramEnd"/>
+      <w:r>
+        <w:rPr>
+          <w:rFonts w:ascii="Courier New" w:hAnsi="Courier New" w:cs="Courier New"/>
+          <w:sz w:val="20"/>
+        </w:rPr>
+        <w:t xml:space="preserve"> “a 5</w:t>
+      </w:r>
+    </w:p>
+    <w:p>
+      <w:pPr>
+        <w:pStyle w:val="NoSpacing"/>
+        <w:rPr>
+          <w:rFonts w:ascii="Courier New" w:hAnsi="Courier New" w:cs="Courier New"/>
+          <w:sz w:val="20"/>
+        </w:rPr>
+      </w:pPr>
+      <w:proofErr w:type="gramStart"/>
+      <w:r>
+        <w:rPr>
+          <w:rFonts w:ascii="Courier New" w:hAnsi="Courier New" w:cs="Courier New"/>
+          <w:sz w:val="20"/>
+        </w:rPr>
+        <w:t>make</w:t>
+      </w:r>
+      <w:proofErr w:type="gramEnd"/>
+      <w:r>
+        <w:rPr>
+          <w:rFonts w:ascii="Courier New" w:hAnsi="Courier New" w:cs="Courier New"/>
+          <w:sz w:val="20"/>
+        </w:rPr>
+        <w:t xml:space="preserve"> “b “a</w:t>
+      </w:r>
+    </w:p>
+    <w:p>
+      <w:pPr>
+        <w:pStyle w:val="NoSpacing"/>
+        <w:rPr>
+          <w:rFonts w:ascii="Courier New" w:hAnsi="Courier New" w:cs="Courier New"/>
+          <w:sz w:val="20"/>
+        </w:rPr>
+      </w:pPr>
+      <w:proofErr w:type="gramStart"/>
+      <w:r>
+        <w:rPr>
+          <w:rFonts w:ascii="Courier New" w:hAnsi="Courier New" w:cs="Courier New"/>
+          <w:sz w:val="20"/>
+        </w:rPr>
+        <w:t>print</w:t>
+      </w:r>
+      <w:proofErr w:type="gramEnd"/>
+      <w:r>
+        <w:rPr>
+          <w:rFonts w:ascii="Courier New" w:hAnsi="Courier New" w:cs="Courier New"/>
+          <w:sz w:val="20"/>
+        </w:rPr>
+        <w:t xml:space="preserve"> “b ;will print ‘b’</w:t>
+      </w:r>
+    </w:p>
+    <w:p>
+      <w:pPr>
+        <w:pStyle w:val="NoSpacing"/>
+        <w:rPr>
+          <w:rFonts w:ascii="Courier New" w:hAnsi="Courier New" w:cs="Courier New"/>
+          <w:sz w:val="20"/>
+        </w:rPr>
+      </w:pPr>
+      <w:proofErr w:type="gramStart"/>
+      <w:r>
+        <w:rPr>
+          <w:rFonts w:ascii="Courier New" w:hAnsi="Courier New" w:cs="Courier New"/>
+          <w:sz w:val="20"/>
+        </w:rPr>
+        <w:t>print</w:t>
+      </w:r>
+      <w:proofErr w:type="gramEnd"/>
+      <w:r>
+        <w:rPr>
+          <w:rFonts w:ascii="Courier New" w:hAnsi="Courier New" w:cs="Courier New"/>
+          <w:sz w:val="20"/>
+        </w:rPr>
+        <w:t xml:space="preserve"> thing “b ;will print ‘a’</w:t>
+      </w:r>
+    </w:p>
+    <w:p>
+      <w:pPr>
+        <w:pStyle w:val="NoSpacing"/>
+        <w:rPr>
+          <w:rFonts w:ascii="Courier New" w:hAnsi="Courier New" w:cs="Courier New"/>
+          <w:sz w:val="20"/>
+        </w:rPr>
+      </w:pPr>
+      <w:proofErr w:type="gramStart"/>
+      <w:r>
+        <w:rPr>
+          <w:rFonts w:ascii="Courier New" w:hAnsi="Courier New" w:cs="Courier New"/>
+          <w:sz w:val="20"/>
+        </w:rPr>
+        <w:t>print</w:t>
+      </w:r>
+      <w:proofErr w:type="gramEnd"/>
+      <w:r>
+        <w:rPr>
+          <w:rFonts w:ascii="Courier New" w:hAnsi="Courier New" w:cs="Courier New"/>
+          <w:sz w:val="20"/>
+        </w:rPr>
+        <w:t xml:space="preserve"> thing </w:t>
+      </w:r>
+      <w:proofErr w:type="spellStart"/>
+      <w:r>
+        <w:rPr>
+          <w:rFonts w:ascii="Courier New" w:hAnsi="Courier New" w:cs="Courier New"/>
+          <w:sz w:val="20"/>
+        </w:rPr>
+        <w:t>thing</w:t>
+      </w:r>
+      <w:proofErr w:type="spellEnd"/>
+      <w:r>
+        <w:rPr>
+          <w:rFonts w:ascii="Courier New" w:hAnsi="Courier New" w:cs="Courier New"/>
+          <w:sz w:val="20"/>
+        </w:rPr>
+        <w:t xml:space="preserve"> “b ;will print ‘5’</w:t>
+      </w:r>
+    </w:p>
+    <w:p>
+      <w:pPr>
+        <w:pStyle w:val="NoSpacing"/>
+      </w:pPr>
+    </w:p>
+    <w:p>
+      <w:pPr>
+        <w:pStyle w:val="Heading2"/>
+      </w:pPr>
+      <w:r>
+        <w:t>Static Variables</w:t>
+      </w:r>
+    </w:p>
+    <w:p>
+      <w:pPr>
+        <w:pStyle w:val="NoSpacing"/>
+        <w:jc w:val="both"/>
+      </w:pPr>
+      <w:r>
+        <w:t xml:space="preserve">Regular variables may have global or local scope, but their lifetime is limited to a single execution of the program. Using the keyword </w:t>
+      </w:r>
+      <w:r>
+        <w:rPr>
+          <w:rFonts w:ascii="Courier New" w:hAnsi="Courier New" w:cs="Courier New"/>
+          <w:sz w:val="20"/>
+          <w:szCs w:val="20"/>
+        </w:rPr>
+        <w:t>static</w:t>
+      </w:r>
+      <w:r>
+        <w:t xml:space="preserve">, the user can create a variable that is initiated only the first time that the interpreter will come across it in the source code, and </w:t>
+      </w:r>
+      <w:r>
+        <w:t xml:space="preserve">the variable remains accessible for the whole lifetime of the program. After initiating the static variables, the user can access them regularly with the ‘:’ prefix and assign new values to it with the </w:t>
+      </w:r>
+      <w:r>
+        <w:rPr>
+          <w:rFonts w:ascii="Courier New" w:hAnsi="Courier New" w:cs="Courier New"/>
+          <w:sz w:val="20"/>
+          <w:szCs w:val="20"/>
+        </w:rPr>
+        <w:t>make</w:t>
+      </w:r>
+      <w:r>
+        <w:t xml:space="preserve"> keyword</w:t>
+      </w:r>
+    </w:p>
+    <w:p>
+      <w:pPr>
+        <w:pStyle w:val="Heading4"/>
+      </w:pPr>
+      <w:r>
+        <w:t>Syntax:</w:t>
+      </w:r>
+    </w:p>
+    <w:p>
+      <w:pPr>
+        <w:pStyle w:val="NoSpacing"/>
+      </w:pPr>
+      <w:proofErr w:type="gramStart"/>
+      <w:r>
+        <w:t>static</w:t>
+      </w:r>
+      <w:proofErr w:type="gramEnd"/>
+      <w:r>
+        <w:t xml:space="preserve"> &lt;variable name literal&gt;&lt;</w:t>
+      </w:r>
+      <w:proofErr w:type="spellStart"/>
+      <w:r>
+        <w:t>initializationValue</w:t>
+      </w:r>
+      <w:proofErr w:type="spellEnd"/>
+      <w:r>
+        <w:t>&gt;</w:t>
+      </w:r>
+    </w:p>
+    <w:p>
+      <w:pPr>
+        <w:pStyle w:val="Heading4"/>
+      </w:pPr>
+      <w:r>
+        <w:t>Example:</w:t>
+      </w:r>
+    </w:p>
+    <w:p>
+      <w:pPr>
+        <w:pStyle w:val="NoSpacing"/>
+        <w:rPr>
+          <w:rFonts w:ascii="Courier New" w:hAnsi="Courier New" w:cs="Courier New"/>
+          <w:sz w:val="20"/>
+          <w:szCs w:val="20"/>
+        </w:rPr>
+      </w:pPr>
+      <w:proofErr w:type="gramStart"/>
+      <w:r>
+        <w:rPr>
+          <w:rFonts w:ascii="Courier New" w:hAnsi="Courier New" w:cs="Courier New"/>
+          <w:sz w:val="20"/>
+          <w:szCs w:val="20"/>
+        </w:rPr>
+        <w:t>static</w:t>
+      </w:r>
+      <w:proofErr w:type="gramEnd"/>
+      <w:r>
+        <w:rPr>
+          <w:rFonts w:ascii="Courier New" w:hAnsi="Courier New" w:cs="Courier New"/>
+          <w:sz w:val="20"/>
+          <w:szCs w:val="20"/>
+        </w:rPr>
         <w:t xml:space="preserve"> </w:t>
       </w:r>
       <w:r>
@@ -4033,234 +4341,87 @@
           <w:sz w:val="20"/>
           <w:szCs w:val="20"/>
         </w:rPr>
-        <w:t>-</w:t>
-      </w:r>
-      <w:r>
-        <w:rPr>
-          <w:rFonts w:ascii="Courier New" w:hAnsi="Courier New" w:cs="Courier New"/>
-          <w:sz w:val="20"/>
-          <w:szCs w:val="20"/>
-        </w:rPr>
-        <w:t xml:space="preserve"> 1</w:t>
-      </w:r>
-      <w:r>
-        <w:rPr>
-          <w:rFonts w:cstheme="minorHAnsi"/>
-        </w:rPr>
-        <w:t>)</w:t>
-      </w:r>
-    </w:p>
-    <w:p>
-      <w:pPr>
-        <w:pStyle w:val="NoSpacing"/>
-      </w:pPr>
-    </w:p>
-    <w:p>
-      <w:pPr>
-        <w:pStyle w:val="NoSpacing"/>
-      </w:pPr>
+        <w:t>“counter</w:t>
+      </w:r>
+      <w:r>
+        <w:rPr>
+          <w:rFonts w:ascii="Courier New" w:hAnsi="Courier New" w:cs="Courier New"/>
+          <w:sz w:val="20"/>
+          <w:szCs w:val="20"/>
+        </w:rPr>
+        <w:t xml:space="preserve"> 0</w:t>
+      </w:r>
+    </w:p>
+    <w:p>
+      <w:pPr>
+        <w:pStyle w:val="NoSpacing"/>
+        <w:rPr>
+          <w:rFonts w:ascii="Courier New" w:hAnsi="Courier New" w:cs="Courier New"/>
+          <w:sz w:val="20"/>
+          <w:szCs w:val="20"/>
+        </w:rPr>
+      </w:pPr>
+      <w:proofErr w:type="gramStart"/>
+      <w:r>
+        <w:rPr>
+          <w:rFonts w:ascii="Courier New" w:hAnsi="Courier New" w:cs="Courier New"/>
+          <w:sz w:val="20"/>
+          <w:szCs w:val="20"/>
+        </w:rPr>
+        <w:t>make</w:t>
+      </w:r>
+      <w:proofErr w:type="gramEnd"/>
+      <w:r>
+        <w:rPr>
+          <w:rFonts w:ascii="Courier New" w:hAnsi="Courier New" w:cs="Courier New"/>
+          <w:sz w:val="20"/>
+          <w:szCs w:val="20"/>
+        </w:rPr>
+        <w:t xml:space="preserve"> “counter :counter+1</w:t>
+      </w:r>
+    </w:p>
+    <w:p>
+      <w:pPr>
+        <w:pStyle w:val="NoSpacing"/>
+        <w:rPr>
+          <w:rFonts w:ascii="Courier New" w:hAnsi="Courier New" w:cs="Courier New"/>
+          <w:sz w:val="20"/>
+          <w:szCs w:val="20"/>
+        </w:rPr>
+      </w:pPr>
+      <w:proofErr w:type="gramStart"/>
+      <w:r>
+        <w:rPr>
+          <w:rFonts w:ascii="Courier New" w:hAnsi="Courier New" w:cs="Courier New"/>
+          <w:sz w:val="20"/>
+          <w:szCs w:val="20"/>
+        </w:rPr>
+        <w:t>print</w:t>
+      </w:r>
+      <w:proofErr w:type="gramEnd"/>
+      <w:r>
+        <w:rPr>
+          <w:rFonts w:ascii="Courier New" w:hAnsi="Courier New" w:cs="Courier New"/>
+          <w:sz w:val="20"/>
+          <w:szCs w:val="20"/>
+        </w:rPr>
+        <w:t xml:space="preserve"> :counter</w:t>
+      </w:r>
+    </w:p>
+    <w:p>
+      <w:pPr>
+        <w:pStyle w:val="NoSpacing"/>
+      </w:pPr>
+      <w:r>
+        <w:t>The above example will print an incrementing number on each frame/execution, starting from 1</w:t>
+      </w:r>
     </w:p>
     <w:p>
       <w:pPr>
         <w:pStyle w:val="Heading2"/>
       </w:pPr>
-      <w:r>
-        <w:t>Static Variables</w:t>
-      </w:r>
-    </w:p>
-    <w:p>
-      <w:pPr>
-        <w:pStyle w:val="NoSpacing"/>
-        <w:jc w:val="both"/>
-      </w:pPr>
-      <w:r>
-        <w:t xml:space="preserve">Regular variables may have global or local scope, but their lifetime is limited to a single execution of the program. Using the keyword </w:t>
-      </w:r>
-      <w:r>
-        <w:rPr>
-          <w:rFonts w:ascii="Courier New" w:hAnsi="Courier New" w:cs="Courier New"/>
-          <w:sz w:val="20"/>
-          <w:szCs w:val="20"/>
-        </w:rPr>
-        <w:t>static</w:t>
-      </w:r>
-      <w:r>
-        <w:t xml:space="preserve">, the user can create a variable that is initiated only the first time that the interpreter will come across it in the source code, and </w:t>
-      </w:r>
-      <w:r>
-        <w:t xml:space="preserve">the variable remains accessible for the whole lifetime of the program. After initiating the static variables, the user can access them regularly with the ‘:’ prefix and assign new values to it with the </w:t>
-      </w:r>
-      <w:r>
-        <w:rPr>
-          <w:rFonts w:ascii="Courier New" w:hAnsi="Courier New" w:cs="Courier New"/>
-          <w:sz w:val="20"/>
-          <w:szCs w:val="20"/>
-        </w:rPr>
-        <w:t>make</w:t>
-      </w:r>
-      <w:r>
-        <w:t xml:space="preserve"> keyword</w:t>
-      </w:r>
-    </w:p>
-    <w:p>
-      <w:pPr>
-        <w:pStyle w:val="Heading4"/>
-      </w:pPr>
-      <w:r>
-        <w:t>Syntax:</w:t>
-      </w:r>
-    </w:p>
-    <w:p>
-      <w:pPr>
-        <w:pStyle w:val="NoSpacing"/>
-      </w:pPr>
-      <w:proofErr w:type="gramStart"/>
-      <w:r>
-        <w:t>static</w:t>
-      </w:r>
-      <w:proofErr w:type="gramEnd"/>
-      <w:r>
-        <w:t xml:space="preserve"> &lt;variable name literal&gt;&lt;</w:t>
-      </w:r>
-      <w:proofErr w:type="spellStart"/>
-      <w:r>
-        <w:t>initializationValue</w:t>
-      </w:r>
-      <w:proofErr w:type="spellEnd"/>
-      <w:r>
-        <w:t>&gt;</w:t>
-      </w:r>
-    </w:p>
-    <w:p>
-      <w:pPr>
-        <w:pStyle w:val="Heading4"/>
-      </w:pPr>
-      <w:r>
-        <w:t>Example:</w:t>
-      </w:r>
-    </w:p>
-    <w:p>
-      <w:pPr>
-        <w:pStyle w:val="NoSpacing"/>
-        <w:rPr>
-          <w:rFonts w:ascii="Courier New" w:hAnsi="Courier New" w:cs="Courier New"/>
-          <w:sz w:val="20"/>
-          <w:szCs w:val="20"/>
-        </w:rPr>
-      </w:pPr>
-      <w:proofErr w:type="gramStart"/>
-      <w:r>
-        <w:rPr>
-          <w:rFonts w:ascii="Courier New" w:hAnsi="Courier New" w:cs="Courier New"/>
-          <w:sz w:val="20"/>
-          <w:szCs w:val="20"/>
-        </w:rPr>
-        <w:t>static</w:t>
-      </w:r>
-      <w:proofErr w:type="gramEnd"/>
-      <w:r>
-        <w:rPr>
-          <w:rFonts w:ascii="Courier New" w:hAnsi="Courier New" w:cs="Courier New"/>
-          <w:sz w:val="20"/>
-          <w:szCs w:val="20"/>
-        </w:rPr>
-        <w:t xml:space="preserve"> </w:t>
-      </w:r>
-      <w:r>
-        <w:rPr>
-          <w:rFonts w:ascii="Courier New" w:hAnsi="Courier New" w:cs="Courier New"/>
-          <w:sz w:val="20"/>
-          <w:szCs w:val="20"/>
-        </w:rPr>
-        <w:t>“counter</w:t>
-      </w:r>
-      <w:r>
-        <w:rPr>
-          <w:rFonts w:ascii="Courier New" w:hAnsi="Courier New" w:cs="Courier New"/>
-          <w:sz w:val="20"/>
-          <w:szCs w:val="20"/>
-        </w:rPr>
-        <w:t xml:space="preserve"> 0</w:t>
-      </w:r>
-    </w:p>
-    <w:p>
-      <w:pPr>
-        <w:pStyle w:val="NoSpacing"/>
-        <w:rPr>
-          <w:rFonts w:ascii="Courier New" w:hAnsi="Courier New" w:cs="Courier New"/>
-          <w:sz w:val="20"/>
-          <w:szCs w:val="20"/>
-        </w:rPr>
-      </w:pPr>
-      <w:proofErr w:type="gramStart"/>
-      <w:r>
-        <w:rPr>
-          <w:rFonts w:ascii="Courier New" w:hAnsi="Courier New" w:cs="Courier New"/>
-          <w:sz w:val="20"/>
-          <w:szCs w:val="20"/>
-        </w:rPr>
-        <w:t>make</w:t>
-      </w:r>
-      <w:proofErr w:type="gramEnd"/>
-      <w:r>
-        <w:rPr>
-          <w:rFonts w:ascii="Courier New" w:hAnsi="Courier New" w:cs="Courier New"/>
-          <w:sz w:val="20"/>
-          <w:szCs w:val="20"/>
-        </w:rPr>
-        <w:t xml:space="preserve"> “counter :counter+1</w:t>
-      </w:r>
-    </w:p>
-    <w:p>
-      <w:pPr>
-        <w:pStyle w:val="NoSpacing"/>
-        <w:rPr>
-          <w:rFonts w:ascii="Courier New" w:hAnsi="Courier New" w:cs="Courier New"/>
-          <w:sz w:val="20"/>
-          <w:szCs w:val="20"/>
-        </w:rPr>
-      </w:pPr>
-      <w:proofErr w:type="gramStart"/>
-      <w:r>
-        <w:rPr>
-          <w:rFonts w:ascii="Courier New" w:hAnsi="Courier New" w:cs="Courier New"/>
-          <w:sz w:val="20"/>
-          <w:szCs w:val="20"/>
-        </w:rPr>
-        <w:t>print</w:t>
-      </w:r>
-      <w:proofErr w:type="gramEnd"/>
-      <w:r>
-        <w:rPr>
-          <w:rFonts w:ascii="Courier New" w:hAnsi="Courier New" w:cs="Courier New"/>
-          <w:sz w:val="20"/>
-          <w:szCs w:val="20"/>
-        </w:rPr>
-        <w:t xml:space="preserve"> :counter</w:t>
-      </w:r>
-    </w:p>
-    <w:p>
-      <w:pPr>
-        <w:pStyle w:val="NoSpacing"/>
-      </w:pPr>
-      <w:r>
-        <w:t>The above example will print an incrementing number on each frame/execution, starting from 1</w:t>
-      </w:r>
-    </w:p>
-    <w:p>
-      <w:pPr>
-        <w:pStyle w:val="NoSpacing"/>
-      </w:pPr>
-    </w:p>
-    <w:p>
-      <w:r>
-        <w:br w:type="page"/>
-      </w:r>
-    </w:p>
-    <w:p>
-      <w:pPr>
-        <w:pStyle w:val="Heading2"/>
-      </w:pPr>
+      <w:bookmarkStart w:id="0" w:name="_GoBack"/>
+      <w:bookmarkEnd w:id="0"/>
       <w:r>
         <w:lastRenderedPageBreak/>
         <w:t xml:space="preserve">Conditionals </w:t>
@@ -8088,8 +8249,6 @@
       </w:r>
     </w:p>
     <w:p>
-      <w:bookmarkStart w:id="0" w:name="_GoBack"/>
-      <w:bookmarkEnd w:id="0"/>
       <w:r>
         <w:br w:type="page"/>
       </w:r>
@@ -10588,7 +10747,7 @@
 </file>
 
 <file path=customXml/itemProps1.xml><?xml version="1.0" encoding="utf-8"?>
-<ds:datastoreItem xmlns:ds="http://schemas.openxmlformats.org/officeDocument/2006/customXml" ds:itemID="{6D8F9817-440C-46D1-BA07-14BD6B28A303}">
+<ds:datastoreItem xmlns:ds="http://schemas.openxmlformats.org/officeDocument/2006/customXml" ds:itemID="{D75712C0-6F01-4A40-A034-83BA295B58E6}">
   <ds:schemaRefs>
     <ds:schemaRef ds:uri="http://schemas.openxmlformats.org/officeDocument/2006/bibliography"/>
   </ds:schemaRefs>

</xml_diff>

<commit_message>
Documented a note about operators precedence and associativity
</commit_message>
<xml_diff>
--- a/assets/Documentation.docx
+++ b/assets/Documentation.docx
@@ -2295,8 +2295,6 @@
             <w:proofErr w:type="spellEnd"/>
           </w:p>
         </w:tc>
-        <w:bookmarkStart w:id="0" w:name="_GoBack"/>
-        <w:bookmarkEnd w:id="0"/>
       </w:tr>
       <w:tr>
         <w:tc>
@@ -3079,8 +3077,18 @@
           <w:sz w:val="20"/>
           <w:szCs w:val="20"/>
         </w:rPr>
-        <w:t>+,-,*,/</w:t>
-      </w:r>
+        <w:t>+,-,*</w:t>
+      </w:r>
+      <w:proofErr w:type="gramStart"/>
+      <w:r>
+        <w:rPr>
+          <w:rFonts w:ascii="Courier New" w:hAnsi="Courier New" w:cs="Courier New"/>
+          <w:sz w:val="20"/>
+          <w:szCs w:val="20"/>
+        </w:rPr>
+        <w:t>,/</w:t>
+      </w:r>
+      <w:proofErr w:type="gramEnd"/>
       <w:r>
         <w:t>) or comparison operators (</w:t>
       </w:r>
@@ -3094,6 +3102,18 @@
       </w:r>
       <w:r>
         <w:t xml:space="preserve">) </w:t>
+      </w:r>
+      <w:r>
+        <w:t xml:space="preserve">. </w:t>
+      </w:r>
+    </w:p>
+    <w:p>
+      <w:pPr>
+        <w:pStyle w:val="NoSpacing"/>
+        <w:ind w:left="720"/>
+      </w:pPr>
+      <w:r>
+        <w:t>Note: All operators have equal precedence and are left-associative</w:t>
       </w:r>
     </w:p>
     <w:p>
@@ -3260,37 +3280,76 @@
       <w:pPr>
         <w:pStyle w:val="NoSpacing"/>
         <w:jc w:val="both"/>
+        <w:rPr>
+          <w:sz w:val="20"/>
+        </w:rPr>
       </w:pPr>
       <w:r>
         <w:rPr>
           <w:b/>
+          <w:sz w:val="20"/>
         </w:rPr>
         <w:t>*</w:t>
       </w:r>
       <w:r>
+        <w:rPr>
+          <w:sz w:val="20"/>
+        </w:rPr>
         <w:t>Parentheses are useful for determin</w:t>
       </w:r>
       <w:r>
+        <w:rPr>
+          <w:sz w:val="20"/>
+        </w:rPr>
         <w:t>ing</w:t>
       </w:r>
       <w:r>
-        <w:t xml:space="preserve"> the priority of operations. Moreover, they are critical for separating arguments in the case of negative numbers. </w:t>
+        <w:rPr>
+          <w:sz w:val="20"/>
+        </w:rPr>
+        <w:t xml:space="preserve"> the </w:t>
+      </w:r>
+      <w:r>
+        <w:rPr>
+          <w:sz w:val="20"/>
+        </w:rPr>
+        <w:t>precedence</w:t>
+      </w:r>
+      <w:bookmarkStart w:id="0" w:name="_GoBack"/>
+      <w:bookmarkEnd w:id="0"/>
+      <w:r>
+        <w:rPr>
+          <w:sz w:val="20"/>
+        </w:rPr>
+        <w:t xml:space="preserve"> of operations. Moreover, they are critical for separating arguments in the case of negative numbers. </w:t>
       </w:r>
     </w:p>
     <w:p>
       <w:pPr>
         <w:pStyle w:val="NoSpacing"/>
         <w:jc w:val="both"/>
-      </w:pPr>
-      <w:r>
+        <w:rPr>
+          <w:sz w:val="20"/>
+        </w:rPr>
+      </w:pPr>
+      <w:r>
+        <w:rPr>
+          <w:sz w:val="20"/>
+        </w:rPr>
         <w:t>E.g.:  To set the position of the avatar to x</w:t>
       </w:r>
       <w:proofErr w:type="gramStart"/>
       <w:r>
+        <w:rPr>
+          <w:sz w:val="20"/>
+        </w:rPr>
         <w:t>:6</w:t>
       </w:r>
       <w:proofErr w:type="gramEnd"/>
       <w:r>
+        <w:rPr>
+          <w:sz w:val="20"/>
+        </w:rPr>
         <w:t>, y:-7, z:8, Writing the below:</w:t>
       </w:r>
     </w:p>
@@ -3300,7 +3359,7 @@
         <w:jc w:val="both"/>
         <w:rPr>
           <w:rFonts w:ascii="Courier New" w:hAnsi="Courier New" w:cs="Courier New"/>
-          <w:sz w:val="20"/>
+          <w:sz w:val="18"/>
           <w:szCs w:val="20"/>
         </w:rPr>
       </w:pPr>
@@ -3308,7 +3367,7 @@
       <w:r>
         <w:rPr>
           <w:rFonts w:ascii="Courier New" w:hAnsi="Courier New" w:cs="Courier New"/>
-          <w:sz w:val="20"/>
+          <w:sz w:val="18"/>
           <w:szCs w:val="20"/>
         </w:rPr>
         <w:t>Setxyz</w:t>
@@ -3317,7 +3376,7 @@
       <w:r>
         <w:rPr>
           <w:rFonts w:ascii="Courier New" w:hAnsi="Courier New" w:cs="Courier New"/>
-          <w:sz w:val="20"/>
+          <w:sz w:val="18"/>
           <w:szCs w:val="20"/>
         </w:rPr>
         <w:t xml:space="preserve"> 6 -7 8</w:t>
@@ -3329,12 +3388,14 @@
         <w:jc w:val="both"/>
         <w:rPr>
           <w:rFonts w:cstheme="minorHAnsi"/>
+          <w:sz w:val="20"/>
           <w:szCs w:val="20"/>
         </w:rPr>
       </w:pPr>
       <w:r>
         <w:rPr>
           <w:rFonts w:cstheme="minorHAnsi"/>
+          <w:sz w:val="20"/>
           <w:szCs w:val="20"/>
         </w:rPr>
         <w:t xml:space="preserve">Will yield an error, as it will consider that the first argument is </w:t>
@@ -3342,7 +3403,7 @@
       <w:r>
         <w:rPr>
           <w:rFonts w:ascii="Courier New" w:hAnsi="Courier New" w:cs="Courier New"/>
-          <w:sz w:val="20"/>
+          <w:sz w:val="18"/>
           <w:szCs w:val="20"/>
         </w:rPr>
         <w:t>6-7</w:t>
@@ -3350,6 +3411,7 @@
       <w:r>
         <w:rPr>
           <w:rFonts w:cstheme="minorHAnsi"/>
+          <w:sz w:val="20"/>
           <w:szCs w:val="20"/>
         </w:rPr>
         <w:t xml:space="preserve"> and the second </w:t>
@@ -3357,6 +3419,7 @@
       <w:r>
         <w:rPr>
           <w:rFonts w:cstheme="minorHAnsi"/>
+          <w:sz w:val="20"/>
           <w:szCs w:val="20"/>
         </w:rPr>
         <w:t xml:space="preserve">argument is </w:t>
@@ -3364,7 +3427,7 @@
       <w:r>
         <w:rPr>
           <w:rFonts w:ascii="Courier New" w:hAnsi="Courier New" w:cs="Courier New"/>
-          <w:sz w:val="20"/>
+          <w:sz w:val="18"/>
           <w:szCs w:val="20"/>
         </w:rPr>
         <w:t>8</w:t>
@@ -3372,6 +3435,7 @@
       <w:r>
         <w:rPr>
           <w:rFonts w:cstheme="minorHAnsi"/>
+          <w:sz w:val="20"/>
           <w:szCs w:val="20"/>
         </w:rPr>
         <w:t xml:space="preserve">. The </w:t>
@@ -3379,6 +3443,7 @@
       <w:r>
         <w:rPr>
           <w:rFonts w:cstheme="minorHAnsi"/>
+          <w:sz w:val="20"/>
           <w:szCs w:val="20"/>
         </w:rPr>
         <w:t>error will indicate that the command is missing a third argument. The correct way is to write:</w:t>
@@ -3386,6 +3451,7 @@
       <w:r>
         <w:rPr>
           <w:rFonts w:cstheme="minorHAnsi"/>
+          <w:sz w:val="20"/>
           <w:szCs w:val="20"/>
         </w:rPr>
         <w:t xml:space="preserve"> </w:t>
@@ -3397,6 +3463,7 @@
         <w:jc w:val="both"/>
         <w:rPr>
           <w:rFonts w:cstheme="minorHAnsi"/>
+          <w:sz w:val="20"/>
           <w:szCs w:val="20"/>
         </w:rPr>
       </w:pPr>
@@ -3405,7 +3472,7 @@
       <w:r>
         <w:rPr>
           <w:rFonts w:ascii="Courier New" w:hAnsi="Courier New" w:cs="Courier New"/>
-          <w:sz w:val="20"/>
+          <w:sz w:val="18"/>
           <w:szCs w:val="20"/>
         </w:rPr>
         <w:t>setxyz</w:t>
@@ -3415,7 +3482,7 @@
       <w:r>
         <w:rPr>
           <w:rFonts w:ascii="Courier New" w:hAnsi="Courier New" w:cs="Courier New"/>
-          <w:sz w:val="20"/>
+          <w:sz w:val="18"/>
           <w:szCs w:val="20"/>
         </w:rPr>
         <w:t xml:space="preserve"> 6 (-7) 8</w:t>
@@ -3423,6 +3490,7 @@
       <w:r>
         <w:rPr>
           <w:rFonts w:cstheme="minorHAnsi"/>
+          <w:sz w:val="20"/>
           <w:szCs w:val="20"/>
         </w:rPr>
         <w:t xml:space="preserve">. </w:t>
@@ -3434,12 +3502,14 @@
         <w:jc w:val="both"/>
         <w:rPr>
           <w:rFonts w:cstheme="minorHAnsi"/>
+          <w:sz w:val="20"/>
           <w:szCs w:val="20"/>
         </w:rPr>
       </w:pPr>
       <w:r>
         <w:rPr>
           <w:rFonts w:cstheme="minorHAnsi"/>
+          <w:sz w:val="20"/>
           <w:szCs w:val="20"/>
         </w:rPr>
         <w:t>Grouping like that leaves no ambiguity for the argum</w:t>
@@ -3447,6 +3517,7 @@
       <w:r>
         <w:rPr>
           <w:rFonts w:cstheme="minorHAnsi"/>
+          <w:sz w:val="20"/>
           <w:szCs w:val="20"/>
         </w:rPr>
         <w:t>ents</w:t>
@@ -3454,6 +3525,7 @@
       <w:r>
         <w:rPr>
           <w:rFonts w:cstheme="minorHAnsi"/>
+          <w:sz w:val="20"/>
           <w:szCs w:val="20"/>
         </w:rPr>
         <w:t xml:space="preserve"> separation</w:t>
@@ -3461,6 +3533,7 @@
       <w:r>
         <w:rPr>
           <w:rFonts w:cstheme="minorHAnsi"/>
+          <w:sz w:val="20"/>
           <w:szCs w:val="20"/>
         </w:rPr>
         <w:t xml:space="preserve">. Of course parentheses may </w:t>
@@ -3468,6 +3541,7 @@
       <w:r>
         <w:rPr>
           <w:rFonts w:cstheme="minorHAnsi"/>
+          <w:sz w:val="20"/>
           <w:szCs w:val="20"/>
         </w:rPr>
         <w:t xml:space="preserve">be optionally used for the other arguments </w:t>
@@ -3475,6 +3549,7 @@
       <w:r>
         <w:rPr>
           <w:rFonts w:cstheme="minorHAnsi"/>
+          <w:sz w:val="20"/>
           <w:szCs w:val="20"/>
         </w:rPr>
         <w:t>as well.</w:t>
@@ -10813,7 +10888,7 @@
 </file>
 
 <file path=customXml/itemProps1.xml><?xml version="1.0" encoding="utf-8"?>
-<ds:datastoreItem xmlns:ds="http://schemas.openxmlformats.org/officeDocument/2006/customXml" ds:itemID="{D1934B66-0EF7-46DB-AD4B-6213A9530722}">
+<ds:datastoreItem xmlns:ds="http://schemas.openxmlformats.org/officeDocument/2006/customXml" ds:itemID="{3CF0AF12-8390-48A8-84A2-429CE72B524F}">
   <ds:schemaRefs>
     <ds:schemaRef ds:uri="http://schemas.openxmlformats.org/officeDocument/2006/bibliography"/>
   </ds:schemaRefs>

</xml_diff>

<commit_message>
added round and trunc, appart from int commands. int is an alias of round Also documented the addition of trunc. round is not mentioned in documentation, just int
</commit_message>
<xml_diff>
--- a/assets/Documentation.docx
+++ b/assets/Documentation.docx
@@ -3315,8 +3315,6 @@
         </w:rPr>
         <w:t>precedence</w:t>
       </w:r>
-      <w:bookmarkStart w:id="0" w:name="_GoBack"/>
-      <w:bookmarkEnd w:id="0"/>
       <w:r>
         <w:rPr>
           <w:sz w:val="20"/>
@@ -7563,7 +7561,15 @@
                 <w:sz w:val="20"/>
                 <w:szCs w:val="20"/>
               </w:rPr>
-              <w:t xml:space="preserve"> 7.32</w:t>
+              <w:t xml:space="preserve"> 7.</w:t>
+            </w:r>
+            <w:r>
+              <w:rPr>
+                <w:rFonts w:ascii="Courier New" w:hAnsi="Courier New" w:cs="Courier New"/>
+                <w:sz w:val="20"/>
+                <w:szCs w:val="20"/>
+              </w:rPr>
+              <w:t>8</w:t>
             </w:r>
           </w:p>
         </w:tc>
@@ -7581,6 +7587,111 @@
                 <w:b w:val="0"/>
               </w:rPr>
             </w:pPr>
+            <w:proofErr w:type="spellStart"/>
+            <w:r>
+              <w:rPr>
+                <w:b w:val="0"/>
+              </w:rPr>
+              <w:t>trunc</w:t>
+            </w:r>
+            <w:proofErr w:type="spellEnd"/>
+          </w:p>
+        </w:tc>
+        <w:tc>
+          <w:tcPr>
+            <w:tcW w:w="1908" w:type="dxa"/>
+          </w:tcPr>
+          <w:p>
+            <w:pPr>
+              <w:pStyle w:val="NoSpacing"/>
+              <w:cnfStyle w:val="000000000000" w:firstRow="0" w:lastRow="0" w:firstColumn="0" w:lastColumn="0" w:oddVBand="0" w:evenVBand="0" w:oddHBand="0" w:evenHBand="0" w:firstRowFirstColumn="0" w:firstRowLastColumn="0" w:lastRowFirstColumn="0" w:lastRowLastColumn="0"/>
+            </w:pPr>
+            <w:r>
+              <w:t>1</w:t>
+            </w:r>
+          </w:p>
+        </w:tc>
+        <w:tc>
+          <w:tcPr>
+            <w:tcW w:w="1257" w:type="dxa"/>
+          </w:tcPr>
+          <w:p>
+            <w:pPr>
+              <w:pStyle w:val="NoSpacing"/>
+              <w:cnfStyle w:val="000000000000" w:firstRow="0" w:lastRow="0" w:firstColumn="0" w:lastColumn="0" w:oddVBand="0" w:evenVBand="0" w:oddHBand="0" w:evenHBand="0" w:firstRowFirstColumn="0" w:firstRowLastColumn="0" w:lastRowFirstColumn="0" w:lastRowLastColumn="0"/>
+            </w:pPr>
+          </w:p>
+        </w:tc>
+        <w:tc>
+          <w:tcPr>
+            <w:tcW w:w="3063" w:type="dxa"/>
+          </w:tcPr>
+          <w:p>
+            <w:pPr>
+              <w:pStyle w:val="NoSpacing"/>
+              <w:cnfStyle w:val="000000000000" w:firstRow="0" w:lastRow="0" w:firstColumn="0" w:lastColumn="0" w:oddVBand="0" w:evenVBand="0" w:oddHBand="0" w:evenHBand="0" w:firstRowFirstColumn="0" w:firstRowLastColumn="0" w:lastRowFirstColumn="0" w:lastRowLastColumn="0"/>
+            </w:pPr>
+            <w:r>
+              <w:t>truncates integer part</w:t>
+            </w:r>
+          </w:p>
+        </w:tc>
+        <w:tc>
+          <w:tcPr>
+            <w:tcW w:w="1530" w:type="dxa"/>
+          </w:tcPr>
+          <w:p>
+            <w:pPr>
+              <w:pStyle w:val="NoSpacing"/>
+              <w:cnfStyle w:val="000000000000" w:firstRow="0" w:lastRow="0" w:firstColumn="0" w:lastColumn="0" w:oddVBand="0" w:evenVBand="0" w:oddHBand="0" w:evenHBand="0" w:firstRowFirstColumn="0" w:firstRowLastColumn="0" w:lastRowFirstColumn="0" w:lastRowLastColumn="0"/>
+              <w:rPr>
+                <w:rFonts w:ascii="Courier New" w:hAnsi="Courier New" w:cs="Courier New"/>
+                <w:sz w:val="20"/>
+                <w:szCs w:val="20"/>
+              </w:rPr>
+            </w:pPr>
+            <w:proofErr w:type="spellStart"/>
+            <w:r>
+              <w:rPr>
+                <w:rFonts w:ascii="Courier New" w:hAnsi="Courier New" w:cs="Courier New"/>
+                <w:sz w:val="20"/>
+                <w:szCs w:val="20"/>
+              </w:rPr>
+              <w:t>trun</w:t>
+            </w:r>
+            <w:r>
+              <w:rPr>
+                <w:rFonts w:ascii="Courier New" w:hAnsi="Courier New" w:cs="Courier New"/>
+                <w:sz w:val="20"/>
+                <w:szCs w:val="20"/>
+              </w:rPr>
+              <w:t>c</w:t>
+            </w:r>
+            <w:proofErr w:type="spellEnd"/>
+            <w:r>
+              <w:rPr>
+                <w:rFonts w:ascii="Courier New" w:hAnsi="Courier New" w:cs="Courier New"/>
+                <w:sz w:val="20"/>
+                <w:szCs w:val="20"/>
+              </w:rPr>
+              <w:t xml:space="preserve"> 7.8</w:t>
+            </w:r>
+          </w:p>
+        </w:tc>
+      </w:tr>
+      <w:tr>
+        <w:tc>
+          <w:tcPr>
+            <w:cnfStyle w:val="001000000000" w:firstRow="0" w:lastRow="0" w:firstColumn="1" w:lastColumn="0" w:oddVBand="0" w:evenVBand="0" w:oddHBand="0" w:evenHBand="0" w:firstRowFirstColumn="0" w:firstRowLastColumn="0" w:lastRowFirstColumn="0" w:lastRowLastColumn="0"/>
+            <w:tcW w:w="787" w:type="dxa"/>
+          </w:tcPr>
+          <w:p>
+            <w:pPr>
+              <w:pStyle w:val="NoSpacing"/>
+              <w:rPr>
+                <w:b w:val="0"/>
+              </w:rPr>
+            </w:pPr>
             <w:r>
               <w:rPr>
                 <w:b w:val="0"/>
@@ -7652,6 +7763,8 @@
             </w:r>
           </w:p>
         </w:tc>
+        <w:bookmarkStart w:id="0" w:name="_GoBack"/>
+        <w:bookmarkEnd w:id="0"/>
       </w:tr>
       <w:tr>
         <w:tc>
@@ -8387,11 +8500,6 @@
           <w:szCs w:val="16"/>
         </w:rPr>
         <w:t>for a different output at each frame</w:t>
-      </w:r>
-    </w:p>
-    <w:p>
-      <w:r>
-        <w:br w:type="page"/>
       </w:r>
     </w:p>
     <w:p>
@@ -10888,7 +10996,7 @@
 </file>
 
 <file path=customXml/itemProps1.xml><?xml version="1.0" encoding="utf-8"?>
-<ds:datastoreItem xmlns:ds="http://schemas.openxmlformats.org/officeDocument/2006/customXml" ds:itemID="{3CF0AF12-8390-48A8-84A2-429CE72B524F}">
+<ds:datastoreItem xmlns:ds="http://schemas.openxmlformats.org/officeDocument/2006/customXml" ds:itemID="{14EA31A2-35BA-4403-B370-0EEF314FF298}">
   <ds:schemaRefs>
     <ds:schemaRef ds:uri="http://schemas.openxmlformats.org/officeDocument/2006/bibliography"/>
   </ds:schemaRefs>

</xml_diff>

<commit_message>
Added 'dist' command and documented it
</commit_message>
<xml_diff>
--- a/assets/Documentation.docx
+++ b/assets/Documentation.docx
@@ -74,6 +74,8 @@
       <w:r>
         <w:t>Movement Commands</w:t>
       </w:r>
+      <w:bookmarkStart w:id="0" w:name="_GoBack"/>
+      <w:bookmarkEnd w:id="0"/>
     </w:p>
     <w:p>
       <w:pPr>
@@ -1401,10 +1403,6 @@
       </w:r>
       <w:r>
         <w:br/>
-        <w:t>All following commands do not accept any arguments.</w:t>
-      </w:r>
-      <w:r>
-        <w:br/>
         <w:t>Their return value can be used by any Logo command accepting arguments</w:t>
       </w:r>
     </w:p>
@@ -1416,14 +1414,14 @@
     <w:tbl>
       <w:tblPr>
         <w:tblStyle w:val="GridTable1Light-Accent1"/>
-        <w:tblW w:w="0" w:type="auto"/>
+        <w:tblW w:w="9265" w:type="dxa"/>
         <w:tblLook w:val="04A0" w:firstRow="1" w:lastRow="0" w:firstColumn="1" w:lastColumn="0" w:noHBand="0" w:noVBand="1"/>
       </w:tblPr>
       <w:tblGrid>
-        <w:gridCol w:w="1856"/>
-        <w:gridCol w:w="1913"/>
-        <w:gridCol w:w="3094"/>
-        <w:gridCol w:w="1105"/>
+        <w:gridCol w:w="1842"/>
+        <w:gridCol w:w="1222"/>
+        <w:gridCol w:w="4221"/>
+        <w:gridCol w:w="1980"/>
       </w:tblGrid>
       <w:tr>
         <w:trPr>
@@ -1432,7 +1430,7 @@
         <w:tc>
           <w:tcPr>
             <w:cnfStyle w:val="001000000000" w:firstRow="0" w:lastRow="0" w:firstColumn="1" w:lastColumn="0" w:oddVBand="0" w:evenVBand="0" w:oddHBand="0" w:evenHBand="0" w:firstRowFirstColumn="0" w:firstRowLastColumn="0" w:lastRowFirstColumn="0" w:lastRowLastColumn="0"/>
-            <w:tcW w:w="1856" w:type="dxa"/>
+            <w:tcW w:w="1842" w:type="dxa"/>
           </w:tcPr>
           <w:p>
             <w:r>
@@ -1442,23 +1440,21 @@
         </w:tc>
         <w:tc>
           <w:tcPr>
-            <w:tcW w:w="1913" w:type="dxa"/>
-          </w:tcPr>
-          <w:p>
-            <w:pPr>
+            <w:tcW w:w="1222" w:type="dxa"/>
+          </w:tcPr>
+          <w:p>
+            <w:pPr>
+              <w:jc w:val="center"/>
               <w:cnfStyle w:val="100000000000" w:firstRow="1" w:lastRow="0" w:firstColumn="0" w:lastColumn="0" w:oddVBand="0" w:evenVBand="0" w:oddHBand="0" w:evenHBand="0" w:firstRowFirstColumn="0" w:firstRowLastColumn="0" w:lastRowFirstColumn="0" w:lastRowLastColumn="0"/>
             </w:pPr>
             <w:r>
-              <w:t>Return value</w:t>
-            </w:r>
-            <w:r>
-              <w:t xml:space="preserve"> unit</w:t>
-            </w:r>
-          </w:p>
-        </w:tc>
-        <w:tc>
-          <w:tcPr>
-            <w:tcW w:w="3094" w:type="dxa"/>
+              <w:t>Arguments</w:t>
+            </w:r>
+          </w:p>
+        </w:tc>
+        <w:tc>
+          <w:tcPr>
+            <w:tcW w:w="4221" w:type="dxa"/>
           </w:tcPr>
           <w:p>
             <w:pPr>
@@ -1471,7 +1467,7 @@
         </w:tc>
         <w:tc>
           <w:tcPr>
-            <w:tcW w:w="1105" w:type="dxa"/>
+            <w:tcW w:w="1980" w:type="dxa"/>
           </w:tcPr>
           <w:p>
             <w:pPr>
@@ -1487,7 +1483,7 @@
         <w:tc>
           <w:tcPr>
             <w:cnfStyle w:val="001000000000" w:firstRow="0" w:lastRow="0" w:firstColumn="1" w:lastColumn="0" w:oddVBand="0" w:evenVBand="0" w:oddHBand="0" w:evenHBand="0" w:firstRowFirstColumn="0" w:firstRowLastColumn="0" w:lastRowFirstColumn="0" w:lastRowLastColumn="0"/>
-            <w:tcW w:w="1856" w:type="dxa"/>
+            <w:tcW w:w="1842" w:type="dxa"/>
           </w:tcPr>
           <w:p>
             <w:pPr>
@@ -1509,20 +1505,20 @@
         </w:tc>
         <w:tc>
           <w:tcPr>
-            <w:tcW w:w="1913" w:type="dxa"/>
-          </w:tcPr>
-          <w:p>
-            <w:pPr>
-              <w:cnfStyle w:val="000000000000" w:firstRow="0" w:lastRow="0" w:firstColumn="0" w:lastColumn="0" w:oddVBand="0" w:evenVBand="0" w:oddHBand="0" w:evenHBand="0" w:firstRowFirstColumn="0" w:firstRowLastColumn="0" w:lastRowFirstColumn="0" w:lastRowLastColumn="0"/>
-            </w:pPr>
-            <w:r>
-              <w:t>coordinate</w:t>
-            </w:r>
-          </w:p>
-        </w:tc>
-        <w:tc>
-          <w:tcPr>
-            <w:tcW w:w="3094" w:type="dxa"/>
+            <w:tcW w:w="1222" w:type="dxa"/>
+          </w:tcPr>
+          <w:p>
+            <w:pPr>
+              <w:cnfStyle w:val="000000000000" w:firstRow="0" w:lastRow="0" w:firstColumn="0" w:lastColumn="0" w:oddVBand="0" w:evenVBand="0" w:oddHBand="0" w:evenHBand="0" w:firstRowFirstColumn="0" w:firstRowLastColumn="0" w:lastRowFirstColumn="0" w:lastRowLastColumn="0"/>
+            </w:pPr>
+            <w:r>
+              <w:t>-</w:t>
+            </w:r>
+          </w:p>
+        </w:tc>
+        <w:tc>
+          <w:tcPr>
+            <w:tcW w:w="4221" w:type="dxa"/>
           </w:tcPr>
           <w:p>
             <w:pPr>
@@ -1535,7 +1531,7 @@
         </w:tc>
         <w:tc>
           <w:tcPr>
-            <w:tcW w:w="1105" w:type="dxa"/>
+            <w:tcW w:w="1980" w:type="dxa"/>
           </w:tcPr>
           <w:p>
             <w:pPr>
@@ -1563,7 +1559,7 @@
         <w:tc>
           <w:tcPr>
             <w:cnfStyle w:val="001000000000" w:firstRow="0" w:lastRow="0" w:firstColumn="1" w:lastColumn="0" w:oddVBand="0" w:evenVBand="0" w:oddHBand="0" w:evenHBand="0" w:firstRowFirstColumn="0" w:firstRowLastColumn="0" w:lastRowFirstColumn="0" w:lastRowLastColumn="0"/>
-            <w:tcW w:w="1856" w:type="dxa"/>
+            <w:tcW w:w="1842" w:type="dxa"/>
           </w:tcPr>
           <w:p>
             <w:pPr>
@@ -1585,20 +1581,20 @@
         </w:tc>
         <w:tc>
           <w:tcPr>
-            <w:tcW w:w="1913" w:type="dxa"/>
-          </w:tcPr>
-          <w:p>
-            <w:pPr>
-              <w:cnfStyle w:val="000000000000" w:firstRow="0" w:lastRow="0" w:firstColumn="0" w:lastColumn="0" w:oddVBand="0" w:evenVBand="0" w:oddHBand="0" w:evenHBand="0" w:firstRowFirstColumn="0" w:firstRowLastColumn="0" w:lastRowFirstColumn="0" w:lastRowLastColumn="0"/>
-            </w:pPr>
-            <w:r>
-              <w:t>coordinate</w:t>
-            </w:r>
-          </w:p>
-        </w:tc>
-        <w:tc>
-          <w:tcPr>
-            <w:tcW w:w="3094" w:type="dxa"/>
+            <w:tcW w:w="1222" w:type="dxa"/>
+          </w:tcPr>
+          <w:p>
+            <w:pPr>
+              <w:cnfStyle w:val="000000000000" w:firstRow="0" w:lastRow="0" w:firstColumn="0" w:lastColumn="0" w:oddVBand="0" w:evenVBand="0" w:oddHBand="0" w:evenHBand="0" w:firstRowFirstColumn="0" w:firstRowLastColumn="0" w:lastRowFirstColumn="0" w:lastRowLastColumn="0"/>
+            </w:pPr>
+            <w:r>
+              <w:t>-</w:t>
+            </w:r>
+          </w:p>
+        </w:tc>
+        <w:tc>
+          <w:tcPr>
+            <w:tcW w:w="4221" w:type="dxa"/>
           </w:tcPr>
           <w:p>
             <w:pPr>
@@ -1611,7 +1607,7 @@
         </w:tc>
         <w:tc>
           <w:tcPr>
-            <w:tcW w:w="1105" w:type="dxa"/>
+            <w:tcW w:w="1980" w:type="dxa"/>
           </w:tcPr>
           <w:p>
             <w:pPr>
@@ -1639,7 +1635,7 @@
         <w:tc>
           <w:tcPr>
             <w:cnfStyle w:val="001000000000" w:firstRow="0" w:lastRow="0" w:firstColumn="1" w:lastColumn="0" w:oddVBand="0" w:evenVBand="0" w:oddHBand="0" w:evenHBand="0" w:firstRowFirstColumn="0" w:firstRowLastColumn="0" w:lastRowFirstColumn="0" w:lastRowLastColumn="0"/>
-            <w:tcW w:w="1856" w:type="dxa"/>
+            <w:tcW w:w="1842" w:type="dxa"/>
           </w:tcPr>
           <w:p>
             <w:pPr>
@@ -1661,20 +1657,20 @@
         </w:tc>
         <w:tc>
           <w:tcPr>
-            <w:tcW w:w="1913" w:type="dxa"/>
-          </w:tcPr>
-          <w:p>
-            <w:pPr>
-              <w:cnfStyle w:val="000000000000" w:firstRow="0" w:lastRow="0" w:firstColumn="0" w:lastColumn="0" w:oddVBand="0" w:evenVBand="0" w:oddHBand="0" w:evenHBand="0" w:firstRowFirstColumn="0" w:firstRowLastColumn="0" w:lastRowFirstColumn="0" w:lastRowLastColumn="0"/>
-            </w:pPr>
-            <w:r>
-              <w:t>coordinate</w:t>
-            </w:r>
-          </w:p>
-        </w:tc>
-        <w:tc>
-          <w:tcPr>
-            <w:tcW w:w="3094" w:type="dxa"/>
+            <w:tcW w:w="1222" w:type="dxa"/>
+          </w:tcPr>
+          <w:p>
+            <w:pPr>
+              <w:cnfStyle w:val="000000000000" w:firstRow="0" w:lastRow="0" w:firstColumn="0" w:lastColumn="0" w:oddVBand="0" w:evenVBand="0" w:oddHBand="0" w:evenHBand="0" w:firstRowFirstColumn="0" w:firstRowLastColumn="0" w:lastRowFirstColumn="0" w:lastRowLastColumn="0"/>
+            </w:pPr>
+            <w:r>
+              <w:t>-</w:t>
+            </w:r>
+          </w:p>
+        </w:tc>
+        <w:tc>
+          <w:tcPr>
+            <w:tcW w:w="4221" w:type="dxa"/>
           </w:tcPr>
           <w:p>
             <w:pPr>
@@ -1687,7 +1683,7 @@
         </w:tc>
         <w:tc>
           <w:tcPr>
-            <w:tcW w:w="1105" w:type="dxa"/>
+            <w:tcW w:w="1980" w:type="dxa"/>
           </w:tcPr>
           <w:p>
             <w:pPr>
@@ -1708,6 +1704,94 @@
               <w:t>getz</w:t>
             </w:r>
             <w:proofErr w:type="spellEnd"/>
+          </w:p>
+        </w:tc>
+      </w:tr>
+      <w:tr>
+        <w:tc>
+          <w:tcPr>
+            <w:cnfStyle w:val="001000000000" w:firstRow="0" w:lastRow="0" w:firstColumn="1" w:lastColumn="0" w:oddVBand="0" w:evenVBand="0" w:oddHBand="0" w:evenHBand="0" w:firstRowFirstColumn="0" w:firstRowLastColumn="0" w:lastRowFirstColumn="0" w:lastRowLastColumn="0"/>
+            <w:tcW w:w="1842" w:type="dxa"/>
+          </w:tcPr>
+          <w:p>
+            <w:pPr>
+              <w:rPr>
+                <w:b w:val="0"/>
+              </w:rPr>
+            </w:pPr>
+            <w:proofErr w:type="spellStart"/>
+            <w:r>
+              <w:rPr>
+                <w:b w:val="0"/>
+              </w:rPr>
+              <w:t>dist</w:t>
+            </w:r>
+            <w:proofErr w:type="spellEnd"/>
+            <w:r>
+              <w:rPr>
+                <w:b w:val="0"/>
+              </w:rPr>
+              <w:t xml:space="preserve"> </w:t>
+            </w:r>
+          </w:p>
+        </w:tc>
+        <w:tc>
+          <w:tcPr>
+            <w:tcW w:w="1222" w:type="dxa"/>
+          </w:tcPr>
+          <w:p>
+            <w:pPr>
+              <w:cnfStyle w:val="000000000000" w:firstRow="0" w:lastRow="0" w:firstColumn="0" w:lastColumn="0" w:oddVBand="0" w:evenVBand="0" w:oddHBand="0" w:evenHBand="0" w:firstRowFirstColumn="0" w:firstRowLastColumn="0" w:lastRowFirstColumn="0" w:lastRowLastColumn="0"/>
+            </w:pPr>
+            <w:r>
+              <w:t>3 (x, y, z)</w:t>
+            </w:r>
+          </w:p>
+        </w:tc>
+        <w:tc>
+          <w:tcPr>
+            <w:tcW w:w="4221" w:type="dxa"/>
+          </w:tcPr>
+          <w:p>
+            <w:pPr>
+              <w:cnfStyle w:val="000000000000" w:firstRow="0" w:lastRow="0" w:firstColumn="0" w:lastColumn="0" w:oddVBand="0" w:evenVBand="0" w:oddHBand="0" w:evenHBand="0" w:firstRowFirstColumn="0" w:firstRowLastColumn="0" w:lastRowFirstColumn="0" w:lastRowLastColumn="0"/>
+            </w:pPr>
+            <w:r>
+              <w:t>returns the distance of the current position from a specified point in space</w:t>
+            </w:r>
+          </w:p>
+        </w:tc>
+        <w:tc>
+          <w:tcPr>
+            <w:tcW w:w="1980" w:type="dxa"/>
+          </w:tcPr>
+          <w:p>
+            <w:pPr>
+              <w:cnfStyle w:val="000000000000" w:firstRow="0" w:lastRow="0" w:firstColumn="0" w:lastColumn="0" w:oddVBand="0" w:evenVBand="0" w:oddHBand="0" w:evenHBand="0" w:firstRowFirstColumn="0" w:firstRowLastColumn="0" w:lastRowFirstColumn="0" w:lastRowLastColumn="0"/>
+              <w:rPr>
+                <w:rFonts w:ascii="Courier New" w:hAnsi="Courier New" w:cs="Courier New"/>
+                <w:sz w:val="20"/>
+                <w:szCs w:val="20"/>
+              </w:rPr>
+            </w:pPr>
+            <w:proofErr w:type="spellStart"/>
+            <w:r>
+              <w:rPr>
+                <w:rFonts w:ascii="Courier New" w:hAnsi="Courier New" w:cs="Courier New"/>
+                <w:sz w:val="20"/>
+                <w:szCs w:val="20"/>
+              </w:rPr>
+              <w:t>dist</w:t>
+            </w:r>
+            <w:proofErr w:type="spellEnd"/>
+            <w:r>
+              <w:rPr>
+                <w:rFonts w:ascii="Courier New" w:hAnsi="Courier New" w:cs="Courier New"/>
+                <w:sz w:val="20"/>
+                <w:szCs w:val="20"/>
+              </w:rPr>
+              <w:t xml:space="preserve"> 20 35 40</w:t>
+            </w:r>
           </w:p>
         </w:tc>
       </w:tr>
@@ -6160,15 +6244,15 @@
     <w:tbl>
       <w:tblPr>
         <w:tblStyle w:val="GridTable1Light-Accent1"/>
-        <w:tblW w:w="0" w:type="auto"/>
+        <w:tblW w:w="9355" w:type="dxa"/>
         <w:tblLook w:val="04A0" w:firstRow="1" w:lastRow="0" w:firstColumn="1" w:lastColumn="0" w:noHBand="0" w:noVBand="1"/>
       </w:tblPr>
       <w:tblGrid>
         <w:gridCol w:w="787"/>
         <w:gridCol w:w="1908"/>
         <w:gridCol w:w="1257"/>
-        <w:gridCol w:w="3063"/>
-        <w:gridCol w:w="1530"/>
+        <w:gridCol w:w="3243"/>
+        <w:gridCol w:w="2160"/>
       </w:tblGrid>
       <w:tr>
         <w:trPr>
@@ -6221,7 +6305,7 @@
         </w:tc>
         <w:tc>
           <w:tcPr>
-            <w:tcW w:w="3063" w:type="dxa"/>
+            <w:tcW w:w="3243" w:type="dxa"/>
           </w:tcPr>
           <w:p>
             <w:pPr>
@@ -6235,7 +6319,7 @@
         </w:tc>
         <w:tc>
           <w:tcPr>
-            <w:tcW w:w="1530" w:type="dxa"/>
+            <w:tcW w:w="2160" w:type="dxa"/>
           </w:tcPr>
           <w:p>
             <w:pPr>
@@ -6296,7 +6380,7 @@
         </w:tc>
         <w:tc>
           <w:tcPr>
-            <w:tcW w:w="3063" w:type="dxa"/>
+            <w:tcW w:w="3243" w:type="dxa"/>
           </w:tcPr>
           <w:p>
             <w:pPr>
@@ -6310,7 +6394,7 @@
         </w:tc>
         <w:tc>
           <w:tcPr>
-            <w:tcW w:w="1530" w:type="dxa"/>
+            <w:tcW w:w="2160" w:type="dxa"/>
           </w:tcPr>
           <w:p>
             <w:pPr>
@@ -6393,7 +6477,7 @@
         </w:tc>
         <w:tc>
           <w:tcPr>
-            <w:tcW w:w="3063" w:type="dxa"/>
+            <w:tcW w:w="3243" w:type="dxa"/>
           </w:tcPr>
           <w:p>
             <w:pPr>
@@ -6407,7 +6491,7 @@
         </w:tc>
         <w:tc>
           <w:tcPr>
-            <w:tcW w:w="1530" w:type="dxa"/>
+            <w:tcW w:w="2160" w:type="dxa"/>
           </w:tcPr>
           <w:p>
             <w:pPr>
@@ -6480,7 +6564,7 @@
         </w:tc>
         <w:tc>
           <w:tcPr>
-            <w:tcW w:w="3063" w:type="dxa"/>
+            <w:tcW w:w="3243" w:type="dxa"/>
           </w:tcPr>
           <w:p>
             <w:pPr>
@@ -6494,7 +6578,7 @@
         </w:tc>
         <w:tc>
           <w:tcPr>
-            <w:tcW w:w="1530" w:type="dxa"/>
+            <w:tcW w:w="2160" w:type="dxa"/>
           </w:tcPr>
           <w:p>
             <w:pPr>
@@ -6569,7 +6653,7 @@
         </w:tc>
         <w:tc>
           <w:tcPr>
-            <w:tcW w:w="3063" w:type="dxa"/>
+            <w:tcW w:w="3243" w:type="dxa"/>
           </w:tcPr>
           <w:p>
             <w:pPr>
@@ -6583,7 +6667,7 @@
         </w:tc>
         <w:tc>
           <w:tcPr>
-            <w:tcW w:w="1530" w:type="dxa"/>
+            <w:tcW w:w="2160" w:type="dxa"/>
           </w:tcPr>
           <w:p>
             <w:pPr>
@@ -6666,7 +6750,7 @@
         </w:tc>
         <w:tc>
           <w:tcPr>
-            <w:tcW w:w="3063" w:type="dxa"/>
+            <w:tcW w:w="3243" w:type="dxa"/>
           </w:tcPr>
           <w:p>
             <w:pPr>
@@ -6680,7 +6764,7 @@
         </w:tc>
         <w:tc>
           <w:tcPr>
-            <w:tcW w:w="1530" w:type="dxa"/>
+            <w:tcW w:w="2160" w:type="dxa"/>
           </w:tcPr>
           <w:p>
             <w:pPr>
@@ -6753,7 +6837,7 @@
         </w:tc>
         <w:tc>
           <w:tcPr>
-            <w:tcW w:w="3063" w:type="dxa"/>
+            <w:tcW w:w="3243" w:type="dxa"/>
           </w:tcPr>
           <w:p>
             <w:pPr>
@@ -6767,7 +6851,7 @@
         </w:tc>
         <w:tc>
           <w:tcPr>
-            <w:tcW w:w="1530" w:type="dxa"/>
+            <w:tcW w:w="2160" w:type="dxa"/>
           </w:tcPr>
           <w:p>
             <w:pPr>
@@ -6845,7 +6929,7 @@
         </w:tc>
         <w:tc>
           <w:tcPr>
-            <w:tcW w:w="3063" w:type="dxa"/>
+            <w:tcW w:w="3243" w:type="dxa"/>
           </w:tcPr>
           <w:p>
             <w:pPr>
@@ -6859,7 +6943,7 @@
         </w:tc>
         <w:tc>
           <w:tcPr>
-            <w:tcW w:w="1530" w:type="dxa"/>
+            <w:tcW w:w="2160" w:type="dxa"/>
           </w:tcPr>
           <w:p>
             <w:pPr>
@@ -6947,7 +7031,7 @@
         </w:tc>
         <w:tc>
           <w:tcPr>
-            <w:tcW w:w="3063" w:type="dxa"/>
+            <w:tcW w:w="3243" w:type="dxa"/>
           </w:tcPr>
           <w:p>
             <w:pPr>
@@ -6961,7 +7045,7 @@
         </w:tc>
         <w:tc>
           <w:tcPr>
-            <w:tcW w:w="1530" w:type="dxa"/>
+            <w:tcW w:w="2160" w:type="dxa"/>
           </w:tcPr>
           <w:p>
             <w:pPr>
@@ -7049,7 +7133,7 @@
         </w:tc>
         <w:tc>
           <w:tcPr>
-            <w:tcW w:w="3063" w:type="dxa"/>
+            <w:tcW w:w="3243" w:type="dxa"/>
           </w:tcPr>
           <w:p>
             <w:pPr>
@@ -7063,7 +7147,7 @@
         </w:tc>
         <w:tc>
           <w:tcPr>
-            <w:tcW w:w="1530" w:type="dxa"/>
+            <w:tcW w:w="2160" w:type="dxa"/>
           </w:tcPr>
           <w:p>
             <w:pPr>
@@ -7148,7 +7232,7 @@
         </w:tc>
         <w:tc>
           <w:tcPr>
-            <w:tcW w:w="3063" w:type="dxa"/>
+            <w:tcW w:w="3243" w:type="dxa"/>
           </w:tcPr>
           <w:p>
             <w:pPr>
@@ -7162,7 +7246,7 @@
         </w:tc>
         <w:tc>
           <w:tcPr>
-            <w:tcW w:w="1530" w:type="dxa"/>
+            <w:tcW w:w="2160" w:type="dxa"/>
           </w:tcPr>
           <w:p>
             <w:pPr>
@@ -7245,7 +7329,7 @@
         </w:tc>
         <w:tc>
           <w:tcPr>
-            <w:tcW w:w="3063" w:type="dxa"/>
+            <w:tcW w:w="3243" w:type="dxa"/>
           </w:tcPr>
           <w:p>
             <w:pPr>
@@ -7259,7 +7343,7 @@
         </w:tc>
         <w:tc>
           <w:tcPr>
-            <w:tcW w:w="1530" w:type="dxa"/>
+            <w:tcW w:w="2160" w:type="dxa"/>
           </w:tcPr>
           <w:p>
             <w:pPr>
@@ -7330,7 +7414,7 @@
         </w:tc>
         <w:tc>
           <w:tcPr>
-            <w:tcW w:w="3063" w:type="dxa"/>
+            <w:tcW w:w="3243" w:type="dxa"/>
           </w:tcPr>
           <w:p>
             <w:pPr>
@@ -7344,7 +7428,7 @@
         </w:tc>
         <w:tc>
           <w:tcPr>
-            <w:tcW w:w="1530" w:type="dxa"/>
+            <w:tcW w:w="2160" w:type="dxa"/>
           </w:tcPr>
           <w:p>
             <w:pPr>
@@ -7423,7 +7507,7 @@
         </w:tc>
         <w:tc>
           <w:tcPr>
-            <w:tcW w:w="3063" w:type="dxa"/>
+            <w:tcW w:w="3243" w:type="dxa"/>
           </w:tcPr>
           <w:p>
             <w:pPr>
@@ -7446,7 +7530,7 @@
         </w:tc>
         <w:tc>
           <w:tcPr>
-            <w:tcW w:w="1530" w:type="dxa"/>
+            <w:tcW w:w="2160" w:type="dxa"/>
           </w:tcPr>
           <w:p>
             <w:pPr>
@@ -7519,7 +7603,7 @@
         </w:tc>
         <w:tc>
           <w:tcPr>
-            <w:tcW w:w="3063" w:type="dxa"/>
+            <w:tcW w:w="3243" w:type="dxa"/>
           </w:tcPr>
           <w:p>
             <w:pPr>
@@ -7533,7 +7617,7 @@
         </w:tc>
         <w:tc>
           <w:tcPr>
-            <w:tcW w:w="1530" w:type="dxa"/>
+            <w:tcW w:w="2160" w:type="dxa"/>
           </w:tcPr>
           <w:p>
             <w:pPr>
@@ -7624,7 +7708,7 @@
         </w:tc>
         <w:tc>
           <w:tcPr>
-            <w:tcW w:w="3063" w:type="dxa"/>
+            <w:tcW w:w="3243" w:type="dxa"/>
           </w:tcPr>
           <w:p>
             <w:pPr>
@@ -7638,7 +7722,7 @@
         </w:tc>
         <w:tc>
           <w:tcPr>
-            <w:tcW w:w="1530" w:type="dxa"/>
+            <w:tcW w:w="2160" w:type="dxa"/>
           </w:tcPr>
           <w:p>
             <w:pPr>
@@ -7727,7 +7811,7 @@
         </w:tc>
         <w:tc>
           <w:tcPr>
-            <w:tcW w:w="3063" w:type="dxa"/>
+            <w:tcW w:w="3243" w:type="dxa"/>
           </w:tcPr>
           <w:p>
             <w:pPr>
@@ -7741,7 +7825,7 @@
         </w:tc>
         <w:tc>
           <w:tcPr>
-            <w:tcW w:w="1530" w:type="dxa"/>
+            <w:tcW w:w="2160" w:type="dxa"/>
           </w:tcPr>
           <w:p>
             <w:pPr>
@@ -7763,8 +7847,6 @@
             </w:r>
           </w:p>
         </w:tc>
-        <w:bookmarkStart w:id="0" w:name="_GoBack"/>
-        <w:bookmarkEnd w:id="0"/>
       </w:tr>
       <w:tr>
         <w:tc>
@@ -7814,7 +7896,7 @@
         </w:tc>
         <w:tc>
           <w:tcPr>
-            <w:tcW w:w="3063" w:type="dxa"/>
+            <w:tcW w:w="3243" w:type="dxa"/>
           </w:tcPr>
           <w:p>
             <w:pPr>
@@ -7828,7 +7910,7 @@
         </w:tc>
         <w:tc>
           <w:tcPr>
-            <w:tcW w:w="1530" w:type="dxa"/>
+            <w:tcW w:w="2160" w:type="dxa"/>
           </w:tcPr>
           <w:p>
             <w:pPr>
@@ -7899,7 +7981,7 @@
         </w:tc>
         <w:tc>
           <w:tcPr>
-            <w:tcW w:w="3063" w:type="dxa"/>
+            <w:tcW w:w="3243" w:type="dxa"/>
           </w:tcPr>
           <w:p>
             <w:pPr>
@@ -7913,7 +7995,7 @@
         </w:tc>
         <w:tc>
           <w:tcPr>
-            <w:tcW w:w="1530" w:type="dxa"/>
+            <w:tcW w:w="2160" w:type="dxa"/>
           </w:tcPr>
           <w:p>
             <w:pPr>
@@ -10996,7 +11078,7 @@
 </file>
 
 <file path=customXml/itemProps1.xml><?xml version="1.0" encoding="utf-8"?>
-<ds:datastoreItem xmlns:ds="http://schemas.openxmlformats.org/officeDocument/2006/customXml" ds:itemID="{14EA31A2-35BA-4403-B370-0EEF314FF298}">
+<ds:datastoreItem xmlns:ds="http://schemas.openxmlformats.org/officeDocument/2006/customXml" ds:itemID="{EA29D402-8165-4B52-B7B5-A6DB2019F74D}">
   <ds:schemaRefs>
     <ds:schemaRef ds:uri="http://schemas.openxmlformats.org/officeDocument/2006/bibliography"/>
   </ds:schemaRefs>

</xml_diff>

<commit_message>
Added coloralpha command to set the opacity of the colors
</commit_message>
<xml_diff>
--- a/assets/Documentation.docx
+++ b/assets/Documentation.docx
@@ -74,8 +74,6 @@
       <w:r>
         <w:t>Movement Commands</w:t>
       </w:r>
-      <w:bookmarkStart w:id="0" w:name="_GoBack"/>
-      <w:bookmarkEnd w:id="0"/>
     </w:p>
     <w:p>
       <w:pPr>
@@ -2309,6 +2307,90 @@
               <w:rPr>
                 <w:b w:val="0"/>
               </w:rPr>
+              <w:t>coloralpha</w:t>
+            </w:r>
+            <w:proofErr w:type="spellEnd"/>
+          </w:p>
+        </w:tc>
+        <w:tc>
+          <w:tcPr>
+            <w:tcW w:w="1800" w:type="dxa"/>
+          </w:tcPr>
+          <w:p>
+            <w:pPr>
+              <w:cnfStyle w:val="000000000000" w:firstRow="0" w:lastRow="0" w:firstColumn="0" w:lastColumn="0" w:oddVBand="0" w:evenVBand="0" w:oddHBand="0" w:evenHBand="0" w:firstRowFirstColumn="0" w:firstRowLastColumn="0" w:lastRowFirstColumn="0" w:lastRowLastColumn="0"/>
+            </w:pPr>
+            <w:r>
+              <w:t>1 (0-255)</w:t>
+            </w:r>
+          </w:p>
+        </w:tc>
+        <w:tc>
+          <w:tcPr>
+            <w:tcW w:w="3240" w:type="dxa"/>
+          </w:tcPr>
+          <w:p>
+            <w:pPr>
+              <w:cnfStyle w:val="000000000000" w:firstRow="0" w:lastRow="0" w:firstColumn="0" w:lastColumn="0" w:oddVBand="0" w:evenVBand="0" w:oddHBand="0" w:evenHBand="0" w:firstRowFirstColumn="0" w:firstRowLastColumn="0" w:lastRowFirstColumn="0" w:lastRowLastColumn="0"/>
+            </w:pPr>
+            <w:r>
+              <w:t>Sets the color opacity</w:t>
+            </w:r>
+            <w:bookmarkStart w:id="0" w:name="_GoBack"/>
+            <w:bookmarkEnd w:id="0"/>
+          </w:p>
+        </w:tc>
+        <w:tc>
+          <w:tcPr>
+            <w:tcW w:w="2515" w:type="dxa"/>
+          </w:tcPr>
+          <w:p>
+            <w:pPr>
+              <w:cnfStyle w:val="000000000000" w:firstRow="0" w:lastRow="0" w:firstColumn="0" w:lastColumn="0" w:oddVBand="0" w:evenVBand="0" w:oddHBand="0" w:evenHBand="0" w:firstRowFirstColumn="0" w:firstRowLastColumn="0" w:lastRowFirstColumn="0" w:lastRowLastColumn="0"/>
+              <w:rPr>
+                <w:rFonts w:ascii="Courier New" w:hAnsi="Courier New" w:cs="Courier New"/>
+                <w:sz w:val="20"/>
+                <w:szCs w:val="20"/>
+              </w:rPr>
+            </w:pPr>
+            <w:proofErr w:type="spellStart"/>
+            <w:r>
+              <w:rPr>
+                <w:rFonts w:ascii="Courier New" w:hAnsi="Courier New" w:cs="Courier New"/>
+                <w:sz w:val="20"/>
+                <w:szCs w:val="20"/>
+              </w:rPr>
+              <w:t>coloralpha</w:t>
+            </w:r>
+            <w:proofErr w:type="spellEnd"/>
+            <w:r>
+              <w:rPr>
+                <w:rFonts w:ascii="Courier New" w:hAnsi="Courier New" w:cs="Courier New"/>
+                <w:sz w:val="20"/>
+                <w:szCs w:val="20"/>
+              </w:rPr>
+              <w:t xml:space="preserve"> 128</w:t>
+            </w:r>
+          </w:p>
+        </w:tc>
+      </w:tr>
+      <w:tr>
+        <w:tc>
+          <w:tcPr>
+            <w:cnfStyle w:val="001000000000" w:firstRow="0" w:lastRow="0" w:firstColumn="1" w:lastColumn="0" w:oddVBand="0" w:evenVBand="0" w:oddHBand="0" w:evenHBand="0" w:firstRowFirstColumn="0" w:firstRowLastColumn="0" w:lastRowFirstColumn="0" w:lastRowLastColumn="0"/>
+            <w:tcW w:w="1795" w:type="dxa"/>
+          </w:tcPr>
+          <w:p>
+            <w:pPr>
+              <w:rPr>
+                <w:b w:val="0"/>
+              </w:rPr>
+            </w:pPr>
+            <w:proofErr w:type="spellStart"/>
+            <w:r>
+              <w:rPr>
+                <w:b w:val="0"/>
+              </w:rPr>
               <w:t>showturtle</w:t>
             </w:r>
             <w:proofErr w:type="spellEnd"/>
@@ -3365,43 +3447,43 @@
         <w:pStyle w:val="NoSpacing"/>
         <w:jc w:val="both"/>
         <w:rPr>
-          <w:sz w:val="20"/>
+          <w:sz w:val="18"/>
         </w:rPr>
       </w:pPr>
       <w:r>
         <w:rPr>
           <w:b/>
-          <w:sz w:val="20"/>
+          <w:sz w:val="18"/>
         </w:rPr>
         <w:t>*</w:t>
       </w:r>
       <w:r>
         <w:rPr>
-          <w:sz w:val="20"/>
+          <w:sz w:val="18"/>
         </w:rPr>
         <w:t>Parentheses are useful for determin</w:t>
       </w:r>
       <w:r>
         <w:rPr>
-          <w:sz w:val="20"/>
+          <w:sz w:val="18"/>
         </w:rPr>
         <w:t>ing</w:t>
       </w:r>
       <w:r>
         <w:rPr>
-          <w:sz w:val="20"/>
+          <w:sz w:val="18"/>
         </w:rPr>
         <w:t xml:space="preserve"> the </w:t>
       </w:r>
       <w:r>
         <w:rPr>
-          <w:sz w:val="20"/>
+          <w:sz w:val="18"/>
         </w:rPr>
         <w:t>precedence</w:t>
       </w:r>
       <w:r>
         <w:rPr>
-          <w:sz w:val="20"/>
+          <w:sz w:val="18"/>
         </w:rPr>
         <w:t xml:space="preserve"> of operations. Moreover, they are critical for separating arguments in the case of negative numbers. </w:t>
       </w:r>
@@ -3411,26 +3493,26 @@
         <w:pStyle w:val="NoSpacing"/>
         <w:jc w:val="both"/>
         <w:rPr>
-          <w:sz w:val="20"/>
-        </w:rPr>
-      </w:pPr>
-      <w:r>
-        <w:rPr>
-          <w:sz w:val="20"/>
+          <w:sz w:val="18"/>
+        </w:rPr>
+      </w:pPr>
+      <w:r>
+        <w:rPr>
+          <w:sz w:val="18"/>
         </w:rPr>
         <w:t>E.g.:  To set the position of the avatar to x</w:t>
       </w:r>
       <w:proofErr w:type="gramStart"/>
       <w:r>
         <w:rPr>
-          <w:sz w:val="20"/>
+          <w:sz w:val="18"/>
         </w:rPr>
         <w:t>:6</w:t>
       </w:r>
       <w:proofErr w:type="gramEnd"/>
       <w:r>
         <w:rPr>
-          <w:sz w:val="20"/>
+          <w:sz w:val="18"/>
         </w:rPr>
         <w:t>, y:-7, z:8, Writing the below:</w:t>
       </w:r>
@@ -3441,27 +3523,102 @@
         <w:jc w:val="both"/>
         <w:rPr>
           <w:rFonts w:ascii="Courier New" w:hAnsi="Courier New" w:cs="Courier New"/>
+          <w:sz w:val="16"/>
+          <w:szCs w:val="20"/>
+        </w:rPr>
+      </w:pPr>
+      <w:proofErr w:type="spellStart"/>
+      <w:r>
+        <w:rPr>
+          <w:rFonts w:ascii="Courier New" w:hAnsi="Courier New" w:cs="Courier New"/>
+          <w:sz w:val="16"/>
+          <w:szCs w:val="20"/>
+        </w:rPr>
+        <w:t>Setxyz</w:t>
+      </w:r>
+      <w:proofErr w:type="spellEnd"/>
+      <w:r>
+        <w:rPr>
+          <w:rFonts w:ascii="Courier New" w:hAnsi="Courier New" w:cs="Courier New"/>
+          <w:sz w:val="16"/>
+          <w:szCs w:val="20"/>
+        </w:rPr>
+        <w:t xml:space="preserve"> 6 -7 8</w:t>
+      </w:r>
+    </w:p>
+    <w:p>
+      <w:pPr>
+        <w:pStyle w:val="NoSpacing"/>
+        <w:jc w:val="both"/>
+        <w:rPr>
+          <w:rFonts w:cstheme="minorHAnsi"/>
           <w:sz w:val="18"/>
           <w:szCs w:val="20"/>
         </w:rPr>
       </w:pPr>
-      <w:proofErr w:type="spellStart"/>
-      <w:r>
-        <w:rPr>
-          <w:rFonts w:ascii="Courier New" w:hAnsi="Courier New" w:cs="Courier New"/>
+      <w:r>
+        <w:rPr>
+          <w:rFonts w:cstheme="minorHAnsi"/>
           <w:sz w:val="18"/>
           <w:szCs w:val="20"/>
         </w:rPr>
-        <w:t>Setxyz</w:t>
-      </w:r>
-      <w:proofErr w:type="spellEnd"/>
-      <w:r>
-        <w:rPr>
-          <w:rFonts w:ascii="Courier New" w:hAnsi="Courier New" w:cs="Courier New"/>
+        <w:t xml:space="preserve">Will yield an error, as it will consider that the first argument is </w:t>
+      </w:r>
+      <w:r>
+        <w:rPr>
+          <w:rFonts w:ascii="Courier New" w:hAnsi="Courier New" w:cs="Courier New"/>
+          <w:sz w:val="16"/>
+          <w:szCs w:val="20"/>
+        </w:rPr>
+        <w:t>6-7</w:t>
+      </w:r>
+      <w:r>
+        <w:rPr>
+          <w:rFonts w:cstheme="minorHAnsi"/>
           <w:sz w:val="18"/>
           <w:szCs w:val="20"/>
         </w:rPr>
-        <w:t xml:space="preserve"> 6 -7 8</w:t>
+        <w:t xml:space="preserve"> and the second </w:t>
+      </w:r>
+      <w:r>
+        <w:rPr>
+          <w:rFonts w:cstheme="minorHAnsi"/>
+          <w:sz w:val="18"/>
+          <w:szCs w:val="20"/>
+        </w:rPr>
+        <w:t xml:space="preserve">argument is </w:t>
+      </w:r>
+      <w:r>
+        <w:rPr>
+          <w:rFonts w:ascii="Courier New" w:hAnsi="Courier New" w:cs="Courier New"/>
+          <w:sz w:val="16"/>
+          <w:szCs w:val="20"/>
+        </w:rPr>
+        <w:t>8</w:t>
+      </w:r>
+      <w:r>
+        <w:rPr>
+          <w:rFonts w:cstheme="minorHAnsi"/>
+          <w:sz w:val="18"/>
+          <w:szCs w:val="20"/>
+        </w:rPr>
+        <w:t xml:space="preserve">. The </w:t>
+      </w:r>
+      <w:r>
+        <w:rPr>
+          <w:rFonts w:cstheme="minorHAnsi"/>
+          <w:sz w:val="18"/>
+          <w:szCs w:val="20"/>
+        </w:rPr>
+        <w:t>error will indicate that the command is missing a third argument. The correct way is to write:</w:t>
+      </w:r>
+      <w:r>
+        <w:rPr>
+          <w:rFonts w:cstheme="minorHAnsi"/>
+          <w:sz w:val="18"/>
+          <w:szCs w:val="20"/>
+        </w:rPr>
+        <w:t xml:space="preserve"> </w:t>
       </w:r>
     </w:p>
     <w:p>
@@ -3470,82 +3627,7 @@
         <w:jc w:val="both"/>
         <w:rPr>
           <w:rFonts w:cstheme="minorHAnsi"/>
-          <w:sz w:val="20"/>
-          <w:szCs w:val="20"/>
-        </w:rPr>
-      </w:pPr>
-      <w:r>
-        <w:rPr>
-          <w:rFonts w:cstheme="minorHAnsi"/>
-          <w:sz w:val="20"/>
-          <w:szCs w:val="20"/>
-        </w:rPr>
-        <w:t xml:space="preserve">Will yield an error, as it will consider that the first argument is </w:t>
-      </w:r>
-      <w:r>
-        <w:rPr>
-          <w:rFonts w:ascii="Courier New" w:hAnsi="Courier New" w:cs="Courier New"/>
           <w:sz w:val="18"/>
-          <w:szCs w:val="20"/>
-        </w:rPr>
-        <w:t>6-7</w:t>
-      </w:r>
-      <w:r>
-        <w:rPr>
-          <w:rFonts w:cstheme="minorHAnsi"/>
-          <w:sz w:val="20"/>
-          <w:szCs w:val="20"/>
-        </w:rPr>
-        <w:t xml:space="preserve"> and the second </w:t>
-      </w:r>
-      <w:r>
-        <w:rPr>
-          <w:rFonts w:cstheme="minorHAnsi"/>
-          <w:sz w:val="20"/>
-          <w:szCs w:val="20"/>
-        </w:rPr>
-        <w:t xml:space="preserve">argument is </w:t>
-      </w:r>
-      <w:r>
-        <w:rPr>
-          <w:rFonts w:ascii="Courier New" w:hAnsi="Courier New" w:cs="Courier New"/>
-          <w:sz w:val="18"/>
-          <w:szCs w:val="20"/>
-        </w:rPr>
-        <w:t>8</w:t>
-      </w:r>
-      <w:r>
-        <w:rPr>
-          <w:rFonts w:cstheme="minorHAnsi"/>
-          <w:sz w:val="20"/>
-          <w:szCs w:val="20"/>
-        </w:rPr>
-        <w:t xml:space="preserve">. The </w:t>
-      </w:r>
-      <w:r>
-        <w:rPr>
-          <w:rFonts w:cstheme="minorHAnsi"/>
-          <w:sz w:val="20"/>
-          <w:szCs w:val="20"/>
-        </w:rPr>
-        <w:t>error will indicate that the command is missing a third argument. The correct way is to write:</w:t>
-      </w:r>
-      <w:r>
-        <w:rPr>
-          <w:rFonts w:cstheme="minorHAnsi"/>
-          <w:sz w:val="20"/>
-          <w:szCs w:val="20"/>
-        </w:rPr>
-        <w:t xml:space="preserve"> </w:t>
-      </w:r>
-    </w:p>
-    <w:p>
-      <w:pPr>
-        <w:pStyle w:val="NoSpacing"/>
-        <w:jc w:val="both"/>
-        <w:rPr>
-          <w:rFonts w:cstheme="minorHAnsi"/>
-          <w:sz w:val="20"/>
           <w:szCs w:val="20"/>
         </w:rPr>
       </w:pPr>
@@ -3554,7 +3636,7 @@
       <w:r>
         <w:rPr>
           <w:rFonts w:ascii="Courier New" w:hAnsi="Courier New" w:cs="Courier New"/>
-          <w:sz w:val="18"/>
+          <w:sz w:val="16"/>
           <w:szCs w:val="20"/>
         </w:rPr>
         <w:t>setxyz</w:t>
@@ -3564,74 +3646,74 @@
       <w:r>
         <w:rPr>
           <w:rFonts w:ascii="Courier New" w:hAnsi="Courier New" w:cs="Courier New"/>
+          <w:sz w:val="16"/>
+          <w:szCs w:val="20"/>
+        </w:rPr>
+        <w:t xml:space="preserve"> 6 (-7) 8</w:t>
+      </w:r>
+      <w:r>
+        <w:rPr>
+          <w:rFonts w:cstheme="minorHAnsi"/>
           <w:sz w:val="18"/>
           <w:szCs w:val="20"/>
         </w:rPr>
-        <w:t xml:space="preserve"> 6 (-7) 8</w:t>
-      </w:r>
-      <w:r>
+        <w:t xml:space="preserve">. </w:t>
+      </w:r>
+    </w:p>
+    <w:p>
+      <w:pPr>
+        <w:pStyle w:val="NoSpacing"/>
+        <w:jc w:val="both"/>
         <w:rPr>
           <w:rFonts w:cstheme="minorHAnsi"/>
-          <w:sz w:val="20"/>
-          <w:szCs w:val="20"/>
-        </w:rPr>
-        <w:t xml:space="preserve">. </w:t>
-      </w:r>
-    </w:p>
-    <w:p>
-      <w:pPr>
-        <w:pStyle w:val="NoSpacing"/>
-        <w:jc w:val="both"/>
+          <w:sz w:val="18"/>
+          <w:szCs w:val="20"/>
+        </w:rPr>
+      </w:pPr>
+      <w:r>
         <w:rPr>
           <w:rFonts w:cstheme="minorHAnsi"/>
-          <w:sz w:val="20"/>
-          <w:szCs w:val="20"/>
-        </w:rPr>
-      </w:pPr>
+          <w:sz w:val="18"/>
+          <w:szCs w:val="20"/>
+        </w:rPr>
+        <w:t>Grouping like that leaves no ambiguity for the argum</w:t>
+      </w:r>
       <w:r>
         <w:rPr>
           <w:rFonts w:cstheme="minorHAnsi"/>
-          <w:sz w:val="20"/>
-          <w:szCs w:val="20"/>
-        </w:rPr>
-        <w:t>Grouping like that leaves no ambiguity for the argum</w:t>
+          <w:sz w:val="18"/>
+          <w:szCs w:val="20"/>
+        </w:rPr>
+        <w:t>ents</w:t>
       </w:r>
       <w:r>
         <w:rPr>
           <w:rFonts w:cstheme="minorHAnsi"/>
-          <w:sz w:val="20"/>
-          <w:szCs w:val="20"/>
-        </w:rPr>
-        <w:t>ents</w:t>
+          <w:sz w:val="18"/>
+          <w:szCs w:val="20"/>
+        </w:rPr>
+        <w:t xml:space="preserve"> separation</w:t>
       </w:r>
       <w:r>
         <w:rPr>
           <w:rFonts w:cstheme="minorHAnsi"/>
-          <w:sz w:val="20"/>
-          <w:szCs w:val="20"/>
-        </w:rPr>
-        <w:t xml:space="preserve"> separation</w:t>
+          <w:sz w:val="18"/>
+          <w:szCs w:val="20"/>
+        </w:rPr>
+        <w:t xml:space="preserve">. Of course parentheses may </w:t>
       </w:r>
       <w:r>
         <w:rPr>
           <w:rFonts w:cstheme="minorHAnsi"/>
-          <w:sz w:val="20"/>
-          <w:szCs w:val="20"/>
-        </w:rPr>
-        <w:t xml:space="preserve">. Of course parentheses may </w:t>
+          <w:sz w:val="18"/>
+          <w:szCs w:val="20"/>
+        </w:rPr>
+        <w:t xml:space="preserve">be optionally used for the other arguments </w:t>
       </w:r>
       <w:r>
         <w:rPr>
           <w:rFonts w:cstheme="minorHAnsi"/>
-          <w:sz w:val="20"/>
-          <w:szCs w:val="20"/>
-        </w:rPr>
-        <w:t xml:space="preserve">be optionally used for the other arguments </w:t>
-      </w:r>
-      <w:r>
-        <w:rPr>
-          <w:rFonts w:cstheme="minorHAnsi"/>
-          <w:sz w:val="20"/>
+          <w:sz w:val="18"/>
           <w:szCs w:val="20"/>
         </w:rPr>
         <w:t>as well.</w:t>
@@ -11078,7 +11160,7 @@
 </file>
 
 <file path=customXml/itemProps1.xml><?xml version="1.0" encoding="utf-8"?>
-<ds:datastoreItem xmlns:ds="http://schemas.openxmlformats.org/officeDocument/2006/customXml" ds:itemID="{EA29D402-8165-4B52-B7B5-A6DB2019F74D}">
+<ds:datastoreItem xmlns:ds="http://schemas.openxmlformats.org/officeDocument/2006/customXml" ds:itemID="{7F9C01CC-AC96-412D-99EE-11C7EF202580}">
   <ds:schemaRefs>
     <ds:schemaRef ds:uri="http://schemas.openxmlformats.org/officeDocument/2006/bibliography"/>
   </ds:schemaRefs>

</xml_diff>

<commit_message>
Added commands radtodeg and degtorad for converting between degrees and radians angle modes
</commit_message>
<xml_diff>
--- a/assets/Documentation.docx
+++ b/assets/Documentation.docx
@@ -6328,11 +6328,11 @@
         <w:tblLook w:val="04A0" w:firstRow="1" w:lastRow="0" w:firstColumn="1" w:lastColumn="0" w:noHBand="0" w:noVBand="1"/>
       </w:tblPr>
       <w:tblGrid>
-        <w:gridCol w:w="787"/>
-        <w:gridCol w:w="1908"/>
-        <w:gridCol w:w="1257"/>
-        <w:gridCol w:w="3243"/>
-        <w:gridCol w:w="2160"/>
+        <w:gridCol w:w="1032"/>
+        <w:gridCol w:w="1866"/>
+        <w:gridCol w:w="1237"/>
+        <w:gridCol w:w="3121"/>
+        <w:gridCol w:w="2099"/>
       </w:tblGrid>
       <w:tr>
         <w:trPr>
@@ -7256,6 +7256,206 @@
                 <w:szCs w:val="20"/>
               </w:rPr>
               <w:t xml:space="preserve"> 4</w:t>
+            </w:r>
+          </w:p>
+        </w:tc>
+      </w:tr>
+      <w:tr>
+        <w:tc>
+          <w:tcPr>
+            <w:cnfStyle w:val="001000000000" w:firstRow="0" w:lastRow="0" w:firstColumn="1" w:lastColumn="0" w:oddVBand="0" w:evenVBand="0" w:oddHBand="0" w:evenHBand="0" w:firstRowFirstColumn="0" w:firstRowLastColumn="0" w:lastRowFirstColumn="0" w:lastRowLastColumn="0"/>
+            <w:tcW w:w="787" w:type="dxa"/>
+          </w:tcPr>
+          <w:p>
+            <w:pPr>
+              <w:pStyle w:val="NoSpacing"/>
+              <w:rPr>
+                <w:b w:val="0"/>
+              </w:rPr>
+            </w:pPr>
+            <w:proofErr w:type="spellStart"/>
+            <w:r>
+              <w:rPr>
+                <w:b w:val="0"/>
+              </w:rPr>
+              <w:t>degtorad</w:t>
+            </w:r>
+            <w:proofErr w:type="spellEnd"/>
+          </w:p>
+        </w:tc>
+        <w:tc>
+          <w:tcPr>
+            <w:tcW w:w="1908" w:type="dxa"/>
+          </w:tcPr>
+          <w:p>
+            <w:pPr>
+              <w:pStyle w:val="NoSpacing"/>
+              <w:cnfStyle w:val="000000000000" w:firstRow="0" w:lastRow="0" w:firstColumn="0" w:lastColumn="0" w:oddVBand="0" w:evenVBand="0" w:oddHBand="0" w:evenHBand="0" w:firstRowFirstColumn="0" w:firstRowLastColumn="0" w:lastRowFirstColumn="0" w:lastRowLastColumn="0"/>
+            </w:pPr>
+            <w:r>
+              <w:t>1</w:t>
+            </w:r>
+          </w:p>
+        </w:tc>
+        <w:tc>
+          <w:tcPr>
+            <w:tcW w:w="1257" w:type="dxa"/>
+          </w:tcPr>
+          <w:p>
+            <w:pPr>
+              <w:pStyle w:val="NoSpacing"/>
+              <w:cnfStyle w:val="000000000000" w:firstRow="0" w:lastRow="0" w:firstColumn="0" w:lastColumn="0" w:oddVBand="0" w:evenVBand="0" w:oddHBand="0" w:evenHBand="0" w:firstRowFirstColumn="0" w:firstRowLastColumn="0" w:lastRowFirstColumn="0" w:lastRowLastColumn="0"/>
+            </w:pPr>
+            <w:r>
+              <w:t>radians</w:t>
+            </w:r>
+          </w:p>
+        </w:tc>
+        <w:tc>
+          <w:tcPr>
+            <w:tcW w:w="3243" w:type="dxa"/>
+          </w:tcPr>
+          <w:p>
+            <w:pPr>
+              <w:pStyle w:val="NoSpacing"/>
+              <w:cnfStyle w:val="000000000000" w:firstRow="0" w:lastRow="0" w:firstColumn="0" w:lastColumn="0" w:oddVBand="0" w:evenVBand="0" w:oddHBand="0" w:evenHBand="0" w:firstRowFirstColumn="0" w:firstRowLastColumn="0" w:lastRowFirstColumn="0" w:lastRowLastColumn="0"/>
+            </w:pPr>
+            <w:r>
+              <w:t>convert degrees to radians</w:t>
+            </w:r>
+          </w:p>
+        </w:tc>
+        <w:tc>
+          <w:tcPr>
+            <w:tcW w:w="2160" w:type="dxa"/>
+          </w:tcPr>
+          <w:p>
+            <w:pPr>
+              <w:pStyle w:val="NoSpacing"/>
+              <w:cnfStyle w:val="000000000000" w:firstRow="0" w:lastRow="0" w:firstColumn="0" w:lastColumn="0" w:oddVBand="0" w:evenVBand="0" w:oddHBand="0" w:evenHBand="0" w:firstRowFirstColumn="0" w:firstRowLastColumn="0" w:lastRowFirstColumn="0" w:lastRowLastColumn="0"/>
+              <w:rPr>
+                <w:rFonts w:ascii="Courier New" w:hAnsi="Courier New" w:cs="Courier New"/>
+                <w:sz w:val="20"/>
+                <w:szCs w:val="20"/>
+              </w:rPr>
+            </w:pPr>
+            <w:proofErr w:type="spellStart"/>
+            <w:r>
+              <w:rPr>
+                <w:rFonts w:ascii="Courier New" w:hAnsi="Courier New" w:cs="Courier New"/>
+                <w:sz w:val="20"/>
+                <w:szCs w:val="20"/>
+              </w:rPr>
+              <w:t>degtorad</w:t>
+            </w:r>
+            <w:proofErr w:type="spellEnd"/>
+            <w:r>
+              <w:rPr>
+                <w:rFonts w:ascii="Courier New" w:hAnsi="Courier New" w:cs="Courier New"/>
+                <w:sz w:val="20"/>
+                <w:szCs w:val="20"/>
+              </w:rPr>
+              <w:t xml:space="preserve"> 180</w:t>
+            </w:r>
+          </w:p>
+        </w:tc>
+      </w:tr>
+      <w:tr>
+        <w:tc>
+          <w:tcPr>
+            <w:cnfStyle w:val="001000000000" w:firstRow="0" w:lastRow="0" w:firstColumn="1" w:lastColumn="0" w:oddVBand="0" w:evenVBand="0" w:oddHBand="0" w:evenHBand="0" w:firstRowFirstColumn="0" w:firstRowLastColumn="0" w:lastRowFirstColumn="0" w:lastRowLastColumn="0"/>
+            <w:tcW w:w="787" w:type="dxa"/>
+          </w:tcPr>
+          <w:p>
+            <w:pPr>
+              <w:pStyle w:val="NoSpacing"/>
+              <w:rPr>
+                <w:b w:val="0"/>
+              </w:rPr>
+            </w:pPr>
+            <w:proofErr w:type="spellStart"/>
+            <w:r>
+              <w:rPr>
+                <w:b w:val="0"/>
+              </w:rPr>
+              <w:t>radtodeg</w:t>
+            </w:r>
+            <w:proofErr w:type="spellEnd"/>
+          </w:p>
+        </w:tc>
+        <w:tc>
+          <w:tcPr>
+            <w:tcW w:w="1908" w:type="dxa"/>
+          </w:tcPr>
+          <w:p>
+            <w:pPr>
+              <w:pStyle w:val="NoSpacing"/>
+              <w:cnfStyle w:val="000000000000" w:firstRow="0" w:lastRow="0" w:firstColumn="0" w:lastColumn="0" w:oddVBand="0" w:evenVBand="0" w:oddHBand="0" w:evenHBand="0" w:firstRowFirstColumn="0" w:firstRowLastColumn="0" w:lastRowFirstColumn="0" w:lastRowLastColumn="0"/>
+            </w:pPr>
+            <w:r>
+              <w:t>1</w:t>
+            </w:r>
+          </w:p>
+        </w:tc>
+        <w:tc>
+          <w:tcPr>
+            <w:tcW w:w="1257" w:type="dxa"/>
+          </w:tcPr>
+          <w:p>
+            <w:pPr>
+              <w:pStyle w:val="NoSpacing"/>
+              <w:cnfStyle w:val="000000000000" w:firstRow="0" w:lastRow="0" w:firstColumn="0" w:lastColumn="0" w:oddVBand="0" w:evenVBand="0" w:oddHBand="0" w:evenHBand="0" w:firstRowFirstColumn="0" w:firstRowLastColumn="0" w:lastRowFirstColumn="0" w:lastRowLastColumn="0"/>
+            </w:pPr>
+            <w:r>
+              <w:t>degrees</w:t>
+            </w:r>
+          </w:p>
+        </w:tc>
+        <w:tc>
+          <w:tcPr>
+            <w:tcW w:w="3243" w:type="dxa"/>
+          </w:tcPr>
+          <w:p>
+            <w:pPr>
+              <w:pStyle w:val="NoSpacing"/>
+              <w:cnfStyle w:val="000000000000" w:firstRow="0" w:lastRow="0" w:firstColumn="0" w:lastColumn="0" w:oddVBand="0" w:evenVBand="0" w:oddHBand="0" w:evenHBand="0" w:firstRowFirstColumn="0" w:firstRowLastColumn="0" w:lastRowFirstColumn="0" w:lastRowLastColumn="0"/>
+            </w:pPr>
+            <w:r>
+              <w:t>convert radians to degreed</w:t>
+            </w:r>
+          </w:p>
+        </w:tc>
+        <w:tc>
+          <w:tcPr>
+            <w:tcW w:w="2160" w:type="dxa"/>
+          </w:tcPr>
+          <w:p>
+            <w:pPr>
+              <w:pStyle w:val="NoSpacing"/>
+              <w:cnfStyle w:val="000000000000" w:firstRow="0" w:lastRow="0" w:firstColumn="0" w:lastColumn="0" w:oddVBand="0" w:evenVBand="0" w:oddHBand="0" w:evenHBand="0" w:firstRowFirstColumn="0" w:firstRowLastColumn="0" w:lastRowFirstColumn="0" w:lastRowLastColumn="0"/>
+              <w:rPr>
+                <w:rFonts w:ascii="Courier New" w:hAnsi="Courier New" w:cs="Courier New"/>
+                <w:sz w:val="20"/>
+                <w:szCs w:val="20"/>
+              </w:rPr>
+            </w:pPr>
+            <w:proofErr w:type="spellStart"/>
+            <w:r>
+              <w:rPr>
+                <w:rFonts w:ascii="Courier New" w:hAnsi="Courier New" w:cs="Courier New"/>
+                <w:sz w:val="20"/>
+                <w:szCs w:val="20"/>
+              </w:rPr>
+              <w:t>radtodeg</w:t>
+            </w:r>
+            <w:proofErr w:type="spellEnd"/>
+            <w:r>
+              <w:rPr>
+                <w:rFonts w:ascii="Courier New" w:hAnsi="Courier New" w:cs="Courier New"/>
+                <w:sz w:val="20"/>
+                <w:szCs w:val="20"/>
+              </w:rPr>
+              <w:t xml:space="preserve"> pi</w:t>
             </w:r>
           </w:p>
         </w:tc>
@@ -8443,16 +8643,35 @@
     </w:tbl>
     <w:p>
       <w:pPr>
-        <w:pStyle w:val="NoSpacing"/>
-      </w:pPr>
-    </w:p>
-    <w:p/>
-    <w:p>
-      <w:pPr>
         <w:pStyle w:val="Heading2"/>
-      </w:pPr>
-      <w:r>
-        <w:t>Random generation</w:t>
+        <w:rPr>
+          <w:rFonts w:asciiTheme="minorHAnsi" w:eastAsiaTheme="minorHAnsi" w:hAnsiTheme="minorHAnsi" w:cstheme="minorBidi"/>
+          <w:color w:val="auto"/>
+          <w:sz w:val="22"/>
+          <w:szCs w:val="22"/>
+        </w:rPr>
+      </w:pPr>
+    </w:p>
+    <w:p>
+      <w:r>
+        <w:br w:type="page"/>
+      </w:r>
+    </w:p>
+    <w:p>
+      <w:pPr>
+        <w:pStyle w:val="Heading2"/>
+      </w:pPr>
+      <w:r>
+        <w:lastRenderedPageBreak/>
+        <w:t xml:space="preserve">Random </w:t>
+      </w:r>
+      <w:r>
+        <w:t xml:space="preserve">number </w:t>
+      </w:r>
+      <w:bookmarkStart w:id="0" w:name="_GoBack"/>
+      <w:bookmarkEnd w:id="0"/>
+      <w:r>
+        <w:t>generation</w:t>
       </w:r>
     </w:p>
     <w:p>
@@ -8666,10 +8885,19 @@
     </w:p>
     <w:p>
       <w:pPr>
+        <w:pStyle w:val="NoSpacing"/>
+      </w:pPr>
+    </w:p>
+    <w:p>
+      <w:pPr>
+        <w:pStyle w:val="NoSpacing"/>
+      </w:pPr>
+    </w:p>
+    <w:p>
+      <w:pPr>
         <w:pStyle w:val="Heading2"/>
       </w:pPr>
       <w:r>
-        <w:lastRenderedPageBreak/>
         <w:t>Timing commands</w:t>
       </w:r>
     </w:p>
@@ -9429,8 +9657,6 @@
               </w:rPr>
               <w:t>mous</w:t>
             </w:r>
-            <w:bookmarkStart w:id="0" w:name="_GoBack"/>
-            <w:bookmarkEnd w:id="0"/>
             <w:r>
               <w:rPr>
                 <w:b w:val="0"/>
@@ -9487,19 +9713,10 @@
     </w:tbl>
     <w:p>
       <w:pPr>
-        <w:pStyle w:val="NoSpacing"/>
-      </w:pPr>
-    </w:p>
-    <w:p>
-      <w:pPr>
-        <w:pStyle w:val="NoSpacing"/>
-      </w:pPr>
-    </w:p>
-    <w:p>
-      <w:pPr>
         <w:pStyle w:val="Heading2"/>
       </w:pPr>
       <w:r>
+        <w:lastRenderedPageBreak/>
         <w:t>Comments</w:t>
       </w:r>
     </w:p>
@@ -9580,7 +9797,6 @@
         <w:pStyle w:val="Heading2"/>
       </w:pPr>
       <w:r>
-        <w:lastRenderedPageBreak/>
         <w:t>Ignored Characters</w:t>
       </w:r>
     </w:p>
@@ -11166,7 +11382,7 @@
 </file>
 
 <file path=customXml/itemProps1.xml><?xml version="1.0" encoding="utf-8"?>
-<ds:datastoreItem xmlns:ds="http://schemas.openxmlformats.org/officeDocument/2006/customXml" ds:itemID="{56483E82-9AE0-4437-8509-A7D746EF924D}">
+<ds:datastoreItem xmlns:ds="http://schemas.openxmlformats.org/officeDocument/2006/customXml" ds:itemID="{9919B52C-809C-4B8F-BEC7-04693B51FA5E}">
   <ds:schemaRefs>
     <ds:schemaRef ds:uri="http://schemas.openxmlformats.org/officeDocument/2006/bibliography"/>
   </ds:schemaRefs>

</xml_diff>

<commit_message>
renamed 'concat' to 'word
</commit_message>
<xml_diff>
--- a/assets/Documentation.docx
+++ b/assets/Documentation.docx
@@ -3417,15 +3417,13 @@
       <w:r>
         <w:t xml:space="preserve">be constructed by string concatenation of 2 arguments, using the command </w:t>
       </w:r>
-      <w:proofErr w:type="spellStart"/>
-      <w:r>
-        <w:rPr>
-          <w:rFonts w:ascii="Courier New" w:hAnsi="Courier New" w:cs="Courier New"/>
-          <w:sz w:val="20"/>
-        </w:rPr>
-        <w:t>concat</w:t>
-      </w:r>
-      <w:proofErr w:type="spellEnd"/>
+      <w:r>
+        <w:rPr>
+          <w:rFonts w:ascii="Courier New" w:hAnsi="Courier New" w:cs="Courier New"/>
+          <w:sz w:val="20"/>
+        </w:rPr>
+        <w:t>word</w:t>
+      </w:r>
     </w:p>
     <w:p>
       <w:pPr>
@@ -3454,15 +3452,13 @@
         </w:rPr>
         <w:t xml:space="preserve">print </w:t>
       </w:r>
-      <w:proofErr w:type="spellStart"/>
-      <w:r>
-        <w:rPr>
-          <w:rFonts w:ascii="Courier New" w:hAnsi="Courier New" w:cs="Courier New"/>
-          <w:sz w:val="20"/>
-        </w:rPr>
-        <w:t>concat</w:t>
-      </w:r>
-      <w:proofErr w:type="spellEnd"/>
+      <w:r>
+        <w:rPr>
+          <w:rFonts w:ascii="Courier New" w:hAnsi="Courier New" w:cs="Courier New"/>
+          <w:sz w:val="20"/>
+        </w:rPr>
+        <w:t>word</w:t>
+      </w:r>
       <w:r>
         <w:rPr>
           <w:rFonts w:ascii="Courier New" w:hAnsi="Courier New" w:cs="Courier New"/>
@@ -3505,27 +3501,34 @@
         </w:rPr>
         <w:t xml:space="preserve"> </w:t>
       </w:r>
-      <w:proofErr w:type="spellStart"/>
-      <w:r>
-        <w:rPr>
-          <w:rFonts w:ascii="Courier New" w:hAnsi="Courier New" w:cs="Courier New"/>
-          <w:sz w:val="20"/>
-        </w:rPr>
-        <w:t>concat</w:t>
-      </w:r>
-      <w:proofErr w:type="spellEnd"/>
-      <w:r>
-        <w:rPr>
-          <w:rFonts w:ascii="Courier New" w:hAnsi="Courier New" w:cs="Courier New"/>
-          <w:sz w:val="20"/>
-        </w:rPr>
-        <w:t xml:space="preserve"> “item 1</w:t>
-      </w:r>
-    </w:p>
-    <w:p>
-      <w:pPr>
-        <w:pStyle w:val="NoSpacing"/>
-      </w:pPr>
+      <w:r>
+        <w:rPr>
+          <w:rFonts w:ascii="Courier New" w:hAnsi="Courier New" w:cs="Courier New"/>
+          <w:sz w:val="20"/>
+        </w:rPr>
+        <w:t>word</w:t>
+      </w:r>
+      <w:r>
+        <w:rPr>
+          <w:rFonts w:ascii="Courier New" w:hAnsi="Courier New" w:cs="Courier New"/>
+          <w:sz w:val="20"/>
+        </w:rPr>
+        <w:t xml:space="preserve"> </w:t>
+      </w:r>
+      <w:r>
+        <w:rPr>
+          <w:rFonts w:ascii="Courier New" w:hAnsi="Courier New" w:cs="Courier New"/>
+          <w:sz w:val="20"/>
+        </w:rPr>
+        <w:t>“item 1</w:t>
+      </w:r>
+    </w:p>
+    <w:p>
+      <w:pPr>
+        <w:pStyle w:val="NoSpacing"/>
+      </w:pPr>
+      <w:bookmarkStart w:id="0" w:name="_GoBack"/>
+      <w:bookmarkEnd w:id="0"/>
     </w:p>
     <w:p>
       <w:pPr>
@@ -5782,12 +5785,7 @@
         <w:pStyle w:val="Heading3"/>
       </w:pPr>
       <w:r>
-        <w:t>Un</w:t>
-      </w:r>
-      <w:bookmarkStart w:id="0" w:name="_GoBack"/>
-      <w:bookmarkEnd w:id="0"/>
-      <w:r>
-        <w:t>til</w:t>
+        <w:t>Until</w:t>
       </w:r>
     </w:p>
     <w:p>
@@ -11575,7 +11573,7 @@
 </file>
 
 <file path=customXml/itemProps1.xml><?xml version="1.0" encoding="utf-8"?>
-<ds:datastoreItem xmlns:ds="http://schemas.openxmlformats.org/officeDocument/2006/customXml" ds:itemID="{615003A0-9D7D-49E2-8D02-11108D98422C}">
+<ds:datastoreItem xmlns:ds="http://schemas.openxmlformats.org/officeDocument/2006/customXml" ds:itemID="{130D4576-F454-4418-B180-8907F9216F1B}">
   <ds:schemaRefs>
     <ds:schemaRef ds:uri="http://schemas.openxmlformats.org/officeDocument/2006/bibliography"/>
   </ds:schemaRefs>

</xml_diff>

<commit_message>
Added the ability to encode a space character into literals by using \s This is only converted to a space by label and print commands
</commit_message>
<xml_diff>
--- a/assets/Documentation.docx
+++ b/assets/Documentation.docx
@@ -3010,6 +3010,11 @@
     </w:p>
     <w:p>
       <w:pPr>
+        <w:pStyle w:val="NoSpacing"/>
+      </w:pPr>
+    </w:p>
+    <w:p>
+      <w:pPr>
         <w:pStyle w:val="Heading2"/>
       </w:pPr>
       <w:r>
@@ -3389,11 +3394,6 @@
     </w:p>
     <w:p>
       <w:pPr>
-        <w:pStyle w:val="NoSpacing"/>
-      </w:pPr>
-    </w:p>
-    <w:p>
-      <w:pPr>
         <w:pStyle w:val="Heading5"/>
       </w:pPr>
       <w:r>
@@ -3457,8 +3457,40 @@
           <w:rFonts w:ascii="Courier New" w:hAnsi="Courier New" w:cs="Courier New"/>
           <w:sz w:val="20"/>
         </w:rPr>
-        <w:t>word</w:t>
-      </w:r>
+        <w:t xml:space="preserve">word </w:t>
+      </w:r>
+      <w:r>
+        <w:rPr>
+          <w:rFonts w:ascii="Courier New" w:hAnsi="Courier New" w:cs="Courier New"/>
+          <w:sz w:val="20"/>
+        </w:rPr>
+        <w:t>“hello “world</w:t>
+      </w:r>
+    </w:p>
+    <w:p>
+      <w:pPr>
+        <w:pStyle w:val="NoSpacing"/>
+        <w:rPr>
+          <w:rFonts w:ascii="Courier New" w:hAnsi="Courier New" w:cs="Courier New"/>
+          <w:sz w:val="20"/>
+        </w:rPr>
+      </w:pPr>
+      <w:r>
+        <w:rPr>
+          <w:rFonts w:ascii="Courier New" w:hAnsi="Courier New" w:cs="Courier New"/>
+          <w:sz w:val="20"/>
+        </w:rPr>
+        <w:t xml:space="preserve">   </w:t>
+      </w:r>
+      <w:proofErr w:type="gramStart"/>
+      <w:r>
+        <w:rPr>
+          <w:rFonts w:ascii="Courier New" w:hAnsi="Courier New" w:cs="Courier New"/>
+          <w:sz w:val="20"/>
+        </w:rPr>
+        <w:t>print</w:t>
+      </w:r>
+      <w:proofErr w:type="gramEnd"/>
       <w:r>
         <w:rPr>
           <w:rFonts w:ascii="Courier New" w:hAnsi="Courier New" w:cs="Courier New"/>
@@ -3471,49 +3503,7 @@
           <w:rFonts w:ascii="Courier New" w:hAnsi="Courier New" w:cs="Courier New"/>
           <w:sz w:val="20"/>
         </w:rPr>
-        <w:t>“hello “world</w:t>
-      </w:r>
-    </w:p>
-    <w:p>
-      <w:pPr>
-        <w:pStyle w:val="NoSpacing"/>
-      </w:pPr>
-      <w:r>
-        <w:rPr>
-          <w:rFonts w:ascii="Courier New" w:hAnsi="Courier New" w:cs="Courier New"/>
-          <w:sz w:val="20"/>
-        </w:rPr>
-        <w:t xml:space="preserve">   </w:t>
-      </w:r>
-      <w:proofErr w:type="gramStart"/>
-      <w:r>
-        <w:rPr>
-          <w:rFonts w:ascii="Courier New" w:hAnsi="Courier New" w:cs="Courier New"/>
-          <w:sz w:val="20"/>
-        </w:rPr>
-        <w:t>print</w:t>
-      </w:r>
-      <w:proofErr w:type="gramEnd"/>
-      <w:r>
-        <w:rPr>
-          <w:rFonts w:ascii="Courier New" w:hAnsi="Courier New" w:cs="Courier New"/>
-          <w:sz w:val="20"/>
-        </w:rPr>
-        <w:t xml:space="preserve"> </w:t>
-      </w:r>
-      <w:r>
-        <w:rPr>
-          <w:rFonts w:ascii="Courier New" w:hAnsi="Courier New" w:cs="Courier New"/>
-          <w:sz w:val="20"/>
-        </w:rPr>
-        <w:t>word</w:t>
-      </w:r>
-      <w:r>
-        <w:rPr>
-          <w:rFonts w:ascii="Courier New" w:hAnsi="Courier New" w:cs="Courier New"/>
-          <w:sz w:val="20"/>
-        </w:rPr>
-        <w:t xml:space="preserve"> </w:t>
+        <w:t xml:space="preserve">word </w:t>
       </w:r>
       <w:r>
         <w:rPr>
@@ -3525,15 +3515,97 @@
     </w:p>
     <w:p>
       <w:pPr>
-        <w:pStyle w:val="NoSpacing"/>
-      </w:pPr>
+        <w:pStyle w:val="Heading5"/>
+      </w:pPr>
+      <w:r>
+        <w:t>Note 2:</w:t>
+      </w:r>
       <w:bookmarkStart w:id="0" w:name="_GoBack"/>
       <w:bookmarkEnd w:id="0"/>
     </w:p>
     <w:p>
       <w:pPr>
         <w:pStyle w:val="NoSpacing"/>
-      </w:pPr>
+        <w:rPr>
+          <w:rFonts w:cstheme="minorHAnsi"/>
+        </w:rPr>
+      </w:pPr>
+      <w:r>
+        <w:t xml:space="preserve">A space character can be encoded into a literal for using with output commands, with the </w:t>
+      </w:r>
+      <w:proofErr w:type="gramStart"/>
+      <w:r>
+        <w:t>sequence  ‘</w:t>
+      </w:r>
+      <w:proofErr w:type="gramEnd"/>
+      <w:r>
+        <w:rPr>
+          <w:rFonts w:ascii="Courier New" w:hAnsi="Courier New" w:cs="Courier New"/>
+          <w:sz w:val="20"/>
+        </w:rPr>
+        <w:t>\s</w:t>
+      </w:r>
+      <w:r>
+        <w:rPr>
+          <w:rFonts w:cstheme="minorHAnsi"/>
+        </w:rPr>
+        <w:t>’</w:t>
+      </w:r>
+    </w:p>
+    <w:p>
+      <w:pPr>
+        <w:pStyle w:val="NoSpacing"/>
+        <w:rPr>
+          <w:rFonts w:ascii="Courier New" w:hAnsi="Courier New" w:cs="Courier New"/>
+          <w:sz w:val="20"/>
+        </w:rPr>
+      </w:pPr>
+      <w:r>
+        <w:t xml:space="preserve">E.g. </w:t>
+      </w:r>
+      <w:r>
+        <w:rPr>
+          <w:rFonts w:ascii="Courier New" w:hAnsi="Courier New" w:cs="Courier New"/>
+          <w:sz w:val="20"/>
+        </w:rPr>
+        <w:t>print “hello\</w:t>
+      </w:r>
+      <w:proofErr w:type="spellStart"/>
+      <w:proofErr w:type="gramStart"/>
+      <w:r>
+        <w:rPr>
+          <w:rFonts w:ascii="Courier New" w:hAnsi="Courier New" w:cs="Courier New"/>
+          <w:sz w:val="20"/>
+        </w:rPr>
+        <w:t>sworld</w:t>
+      </w:r>
+      <w:proofErr w:type="spellEnd"/>
+      <w:r>
+        <w:rPr>
+          <w:rFonts w:ascii="Courier New" w:hAnsi="Courier New" w:cs="Courier New"/>
+          <w:sz w:val="20"/>
+        </w:rPr>
+        <w:t xml:space="preserve">  </w:t>
+      </w:r>
+      <w:r>
+        <w:rPr>
+          <w:rFonts w:cstheme="minorHAnsi"/>
+        </w:rPr>
+        <w:t>This</w:t>
+      </w:r>
+      <w:proofErr w:type="gramEnd"/>
+      <w:r>
+        <w:rPr>
+          <w:rFonts w:cstheme="minorHAnsi"/>
+        </w:rPr>
+        <w:t xml:space="preserve"> </w:t>
+      </w:r>
+      <w:r>
+        <w:rPr>
+          <w:rFonts w:cstheme="minorHAnsi"/>
+        </w:rPr>
+        <w:t>will print ‘hello world’</w:t>
+      </w:r>
     </w:p>
     <w:p>
       <w:pPr>
@@ -3541,7 +3613,13 @@
       </w:pPr>
       <w:r>
         <w:lastRenderedPageBreak/>
-        <w:t>Note 2:</w:t>
+        <w:t xml:space="preserve">Note </w:t>
+      </w:r>
+      <w:r>
+        <w:t>3</w:t>
+      </w:r>
+      <w:r>
+        <w:t>:</w:t>
       </w:r>
     </w:p>
     <w:p>
@@ -4703,11 +4781,6 @@
     </w:p>
     <w:p>
       <w:pPr>
-        <w:pStyle w:val="NoSpacing"/>
-      </w:pPr>
-    </w:p>
-    <w:p>
-      <w:pPr>
         <w:pStyle w:val="Heading2"/>
       </w:pPr>
       <w:r>
@@ -5990,7 +6063,11 @@
         <w:pStyle w:val="NoSpacing"/>
       </w:pPr>
     </w:p>
-    <w:p/>
+    <w:p>
+      <w:pPr>
+        <w:pStyle w:val="NoSpacing"/>
+      </w:pPr>
+    </w:p>
     <w:p>
       <w:pPr>
         <w:pStyle w:val="Heading2"/>
@@ -9982,6 +10059,16 @@
         </w:rPr>
         <w:t xml:space="preserve"> 20 ;move a bit forward</w:t>
       </w:r>
+    </w:p>
+    <w:p>
+      <w:pPr>
+        <w:pStyle w:val="NoSpacing"/>
+      </w:pPr>
+    </w:p>
+    <w:p>
+      <w:pPr>
+        <w:pStyle w:val="NoSpacing"/>
+      </w:pPr>
     </w:p>
     <w:p>
       <w:pPr>
@@ -11573,7 +11660,7 @@
 </file>
 
 <file path=customXml/itemProps1.xml><?xml version="1.0" encoding="utf-8"?>
-<ds:datastoreItem xmlns:ds="http://schemas.openxmlformats.org/officeDocument/2006/customXml" ds:itemID="{130D4576-F454-4418-B180-8907F9216F1B}">
+<ds:datastoreItem xmlns:ds="http://schemas.openxmlformats.org/officeDocument/2006/customXml" ds:itemID="{E05B6112-FE3E-4AFF-902D-B05B32BF0476}">
   <ds:schemaRefs>
     <ds:schemaRef ds:uri="http://schemas.openxmlformats.org/officeDocument/2006/bibliography"/>
   </ds:schemaRefs>

</xml_diff>

<commit_message>
fixed oversight command name 'back' instead of backward in documentation
</commit_message>
<xml_diff>
--- a/assets/Documentation.docx
+++ b/assets/Documentation.docx
@@ -6,14 +6,12 @@
       <w:pPr>
         <w:pStyle w:val="Heading1"/>
       </w:pPr>
-      <w:proofErr w:type="spellStart"/>
       <w:r>
         <w:t>Logo</w:t>
       </w:r>
       <w:r>
         <w:t>Mor</w:t>
       </w:r>
-      <w:proofErr w:type="spellEnd"/>
       <w:r>
         <w:t xml:space="preserve"> Documentation</w:t>
       </w:r>
@@ -179,21 +177,12 @@
                 <w:bCs w:val="0"/>
               </w:rPr>
             </w:pPr>
-            <w:proofErr w:type="spellStart"/>
             <w:r>
               <w:rPr>
                 <w:b w:val="0"/>
                 <w:bCs w:val="0"/>
               </w:rPr>
-              <w:t>fd</w:t>
-            </w:r>
-            <w:proofErr w:type="spellEnd"/>
-            <w:r>
-              <w:rPr>
-                <w:b w:val="0"/>
-                <w:bCs w:val="0"/>
-              </w:rPr>
-              <w:t xml:space="preserve"> or forward</w:t>
+              <w:t>fd or forward</w:t>
             </w:r>
           </w:p>
         </w:tc>
@@ -251,23 +240,13 @@
                 <w:szCs w:val="20"/>
               </w:rPr>
             </w:pPr>
-            <w:proofErr w:type="spellStart"/>
-            <w:r>
-              <w:rPr>
-                <w:rFonts w:ascii="Courier New" w:hAnsi="Courier New" w:cs="Courier New"/>
-                <w:sz w:val="20"/>
-                <w:szCs w:val="20"/>
-              </w:rPr>
-              <w:t>fd</w:t>
-            </w:r>
-            <w:proofErr w:type="spellEnd"/>
-            <w:r>
-              <w:rPr>
-                <w:rFonts w:ascii="Courier New" w:hAnsi="Courier New" w:cs="Courier New"/>
-                <w:sz w:val="20"/>
-                <w:szCs w:val="20"/>
-              </w:rPr>
-              <w:t xml:space="preserve"> 50</w:t>
+            <w:r>
+              <w:rPr>
+                <w:rFonts w:ascii="Courier New" w:hAnsi="Courier New" w:cs="Courier New"/>
+                <w:sz w:val="20"/>
+                <w:szCs w:val="20"/>
+              </w:rPr>
+              <w:t>fd 50</w:t>
             </w:r>
           </w:p>
         </w:tc>
@@ -285,22 +264,15 @@
                 <w:bCs w:val="0"/>
               </w:rPr>
             </w:pPr>
-            <w:proofErr w:type="spellStart"/>
             <w:r>
               <w:rPr>
                 <w:b w:val="0"/>
                 <w:bCs w:val="0"/>
               </w:rPr>
-              <w:t>bk</w:t>
-            </w:r>
-            <w:proofErr w:type="spellEnd"/>
-            <w:r>
-              <w:rPr>
-                <w:b w:val="0"/>
-                <w:bCs w:val="0"/>
-              </w:rPr>
-              <w:t xml:space="preserve"> or backward</w:t>
-            </w:r>
+              <w:t>bk or back</w:t>
+            </w:r>
+            <w:bookmarkStart w:id="0" w:name="_GoBack"/>
+            <w:bookmarkEnd w:id="0"/>
           </w:p>
         </w:tc>
         <w:tc>
@@ -357,23 +329,13 @@
                 <w:szCs w:val="20"/>
               </w:rPr>
             </w:pPr>
-            <w:proofErr w:type="spellStart"/>
-            <w:r>
-              <w:rPr>
-                <w:rFonts w:ascii="Courier New" w:hAnsi="Courier New" w:cs="Courier New"/>
-                <w:sz w:val="20"/>
-                <w:szCs w:val="20"/>
-              </w:rPr>
-              <w:t>bk</w:t>
-            </w:r>
-            <w:proofErr w:type="spellEnd"/>
-            <w:r>
-              <w:rPr>
-                <w:rFonts w:ascii="Courier New" w:hAnsi="Courier New" w:cs="Courier New"/>
-                <w:sz w:val="20"/>
-                <w:szCs w:val="20"/>
-              </w:rPr>
-              <w:t xml:space="preserve"> 50</w:t>
+            <w:r>
+              <w:rPr>
+                <w:rFonts w:ascii="Courier New" w:hAnsi="Courier New" w:cs="Courier New"/>
+                <w:sz w:val="20"/>
+                <w:szCs w:val="20"/>
+              </w:rPr>
+              <w:t>bk 50</w:t>
             </w:r>
           </w:p>
         </w:tc>
@@ -391,21 +353,12 @@
                 <w:bCs w:val="0"/>
               </w:rPr>
             </w:pPr>
-            <w:proofErr w:type="spellStart"/>
             <w:r>
               <w:rPr>
                 <w:b w:val="0"/>
                 <w:bCs w:val="0"/>
               </w:rPr>
-              <w:t>rt</w:t>
-            </w:r>
-            <w:proofErr w:type="spellEnd"/>
-            <w:r>
-              <w:rPr>
-                <w:b w:val="0"/>
-                <w:bCs w:val="0"/>
-              </w:rPr>
-              <w:t xml:space="preserve"> or right</w:t>
+              <w:t>rt or right</w:t>
             </w:r>
           </w:p>
         </w:tc>
@@ -451,23 +404,13 @@
                 <w:szCs w:val="20"/>
               </w:rPr>
             </w:pPr>
-            <w:proofErr w:type="spellStart"/>
-            <w:r>
-              <w:rPr>
-                <w:rFonts w:ascii="Courier New" w:hAnsi="Courier New" w:cs="Courier New"/>
-                <w:sz w:val="20"/>
-                <w:szCs w:val="20"/>
-              </w:rPr>
-              <w:t>rt</w:t>
-            </w:r>
-            <w:proofErr w:type="spellEnd"/>
-            <w:r>
-              <w:rPr>
-                <w:rFonts w:ascii="Courier New" w:hAnsi="Courier New" w:cs="Courier New"/>
-                <w:sz w:val="20"/>
-                <w:szCs w:val="20"/>
-              </w:rPr>
-              <w:t xml:space="preserve"> 90</w:t>
+            <w:r>
+              <w:rPr>
+                <w:rFonts w:ascii="Courier New" w:hAnsi="Courier New" w:cs="Courier New"/>
+                <w:sz w:val="20"/>
+                <w:szCs w:val="20"/>
+              </w:rPr>
+              <w:t>rt 90</w:t>
             </w:r>
           </w:p>
         </w:tc>
@@ -485,21 +428,12 @@
                 <w:bCs w:val="0"/>
               </w:rPr>
             </w:pPr>
-            <w:proofErr w:type="spellStart"/>
             <w:r>
               <w:rPr>
                 <w:b w:val="0"/>
                 <w:bCs w:val="0"/>
               </w:rPr>
-              <w:t>lt</w:t>
-            </w:r>
-            <w:proofErr w:type="spellEnd"/>
-            <w:r>
-              <w:rPr>
-                <w:b w:val="0"/>
-                <w:bCs w:val="0"/>
-              </w:rPr>
-              <w:t xml:space="preserve"> or left</w:t>
+              <w:t>lt or left</w:t>
             </w:r>
           </w:p>
         </w:tc>
@@ -542,23 +476,13 @@
                 <w:szCs w:val="20"/>
               </w:rPr>
             </w:pPr>
-            <w:proofErr w:type="spellStart"/>
-            <w:r>
-              <w:rPr>
-                <w:rFonts w:ascii="Courier New" w:hAnsi="Courier New" w:cs="Courier New"/>
-                <w:sz w:val="20"/>
-                <w:szCs w:val="20"/>
-              </w:rPr>
-              <w:t>lt</w:t>
-            </w:r>
-            <w:proofErr w:type="spellEnd"/>
-            <w:r>
-              <w:rPr>
-                <w:rFonts w:ascii="Courier New" w:hAnsi="Courier New" w:cs="Courier New"/>
-                <w:sz w:val="20"/>
-                <w:szCs w:val="20"/>
-              </w:rPr>
-              <w:t xml:space="preserve"> 90 </w:t>
+            <w:r>
+              <w:rPr>
+                <w:rFonts w:ascii="Courier New" w:hAnsi="Courier New" w:cs="Courier New"/>
+                <w:sz w:val="20"/>
+                <w:szCs w:val="20"/>
+              </w:rPr>
+              <w:t xml:space="preserve">lt 90 </w:t>
             </w:r>
           </w:p>
         </w:tc>
@@ -648,21 +572,12 @@
                 <w:bCs w:val="0"/>
               </w:rPr>
             </w:pPr>
-            <w:proofErr w:type="spellStart"/>
             <w:r>
               <w:rPr>
                 <w:b w:val="0"/>
                 <w:bCs w:val="0"/>
               </w:rPr>
-              <w:t>dn</w:t>
-            </w:r>
-            <w:proofErr w:type="spellEnd"/>
-            <w:r>
-              <w:rPr>
-                <w:b w:val="0"/>
-                <w:bCs w:val="0"/>
-              </w:rPr>
-              <w:t xml:space="preserve"> or down</w:t>
+              <w:t>dn or down</w:t>
             </w:r>
           </w:p>
         </w:tc>
@@ -705,23 +620,13 @@
                 <w:szCs w:val="20"/>
               </w:rPr>
             </w:pPr>
-            <w:proofErr w:type="spellStart"/>
-            <w:r>
-              <w:rPr>
-                <w:rFonts w:ascii="Courier New" w:hAnsi="Courier New" w:cs="Courier New"/>
-                <w:sz w:val="20"/>
-                <w:szCs w:val="20"/>
-              </w:rPr>
-              <w:t>dn</w:t>
-            </w:r>
-            <w:proofErr w:type="spellEnd"/>
-            <w:r>
-              <w:rPr>
-                <w:rFonts w:ascii="Courier New" w:hAnsi="Courier New" w:cs="Courier New"/>
-                <w:sz w:val="20"/>
-                <w:szCs w:val="20"/>
-              </w:rPr>
-              <w:t xml:space="preserve"> 90</w:t>
+            <w:r>
+              <w:rPr>
+                <w:rFonts w:ascii="Courier New" w:hAnsi="Courier New" w:cs="Courier New"/>
+                <w:sz w:val="20"/>
+                <w:szCs w:val="20"/>
+              </w:rPr>
+              <w:t>dn 90</w:t>
             </w:r>
           </w:p>
         </w:tc>
@@ -739,31 +644,13 @@
                 <w:bCs w:val="0"/>
               </w:rPr>
             </w:pPr>
-            <w:proofErr w:type="spellStart"/>
             <w:r>
               <w:rPr>
                 <w:b w:val="0"/>
                 <w:bCs w:val="0"/>
               </w:rPr>
-              <w:t>rr</w:t>
-            </w:r>
-            <w:proofErr w:type="spellEnd"/>
-            <w:r>
-              <w:rPr>
-                <w:b w:val="0"/>
-                <w:bCs w:val="0"/>
-              </w:rPr>
-              <w:t xml:space="preserve"> or </w:t>
-            </w:r>
-            <w:proofErr w:type="spellStart"/>
-            <w:r>
-              <w:rPr>
-                <w:b w:val="0"/>
-                <w:bCs w:val="0"/>
-              </w:rPr>
-              <w:t>roll_right</w:t>
-            </w:r>
-            <w:proofErr w:type="spellEnd"/>
+              <w:t>rr or roll_right</w:t>
+            </w:r>
           </w:p>
         </w:tc>
         <w:tc>
@@ -805,23 +692,13 @@
                 <w:szCs w:val="20"/>
               </w:rPr>
             </w:pPr>
-            <w:proofErr w:type="spellStart"/>
-            <w:r>
-              <w:rPr>
-                <w:rFonts w:ascii="Courier New" w:hAnsi="Courier New" w:cs="Courier New"/>
-                <w:sz w:val="20"/>
-                <w:szCs w:val="20"/>
-              </w:rPr>
-              <w:t>rr</w:t>
-            </w:r>
-            <w:proofErr w:type="spellEnd"/>
-            <w:r>
-              <w:rPr>
-                <w:rFonts w:ascii="Courier New" w:hAnsi="Courier New" w:cs="Courier New"/>
-                <w:sz w:val="20"/>
-                <w:szCs w:val="20"/>
-              </w:rPr>
-              <w:t xml:space="preserve"> 90</w:t>
+            <w:r>
+              <w:rPr>
+                <w:rFonts w:ascii="Courier New" w:hAnsi="Courier New" w:cs="Courier New"/>
+                <w:sz w:val="20"/>
+                <w:szCs w:val="20"/>
+              </w:rPr>
+              <w:t>rr 90</w:t>
             </w:r>
           </w:p>
         </w:tc>
@@ -839,31 +716,13 @@
                 <w:bCs w:val="0"/>
               </w:rPr>
             </w:pPr>
-            <w:proofErr w:type="spellStart"/>
             <w:r>
               <w:rPr>
                 <w:b w:val="0"/>
                 <w:bCs w:val="0"/>
               </w:rPr>
-              <w:t>rl</w:t>
-            </w:r>
-            <w:proofErr w:type="spellEnd"/>
-            <w:r>
-              <w:rPr>
-                <w:b w:val="0"/>
-                <w:bCs w:val="0"/>
-              </w:rPr>
-              <w:t xml:space="preserve"> or </w:t>
-            </w:r>
-            <w:proofErr w:type="spellStart"/>
-            <w:r>
-              <w:rPr>
-                <w:b w:val="0"/>
-                <w:bCs w:val="0"/>
-              </w:rPr>
-              <w:t>roll_left</w:t>
-            </w:r>
-            <w:proofErr w:type="spellEnd"/>
+              <w:t>rl or roll_left</w:t>
+            </w:r>
           </w:p>
         </w:tc>
         <w:tc>
@@ -905,23 +764,13 @@
                 <w:szCs w:val="20"/>
               </w:rPr>
             </w:pPr>
-            <w:proofErr w:type="spellStart"/>
-            <w:r>
-              <w:rPr>
-                <w:rFonts w:ascii="Courier New" w:hAnsi="Courier New" w:cs="Courier New"/>
-                <w:sz w:val="20"/>
-                <w:szCs w:val="20"/>
-              </w:rPr>
-              <w:t>rl</w:t>
-            </w:r>
-            <w:proofErr w:type="spellEnd"/>
-            <w:r>
-              <w:rPr>
-                <w:rFonts w:ascii="Courier New" w:hAnsi="Courier New" w:cs="Courier New"/>
-                <w:sz w:val="20"/>
-                <w:szCs w:val="20"/>
-              </w:rPr>
-              <w:t xml:space="preserve"> 90</w:t>
+            <w:r>
+              <w:rPr>
+                <w:rFonts w:ascii="Courier New" w:hAnsi="Courier New" w:cs="Courier New"/>
+                <w:sz w:val="20"/>
+                <w:szCs w:val="20"/>
+              </w:rPr>
+              <w:t>rl 90</w:t>
             </w:r>
           </w:p>
         </w:tc>
@@ -1011,21 +860,12 @@
                 <w:bCs w:val="0"/>
               </w:rPr>
             </w:pPr>
-            <w:proofErr w:type="spellStart"/>
             <w:r>
               <w:rPr>
                 <w:b w:val="0"/>
                 <w:bCs w:val="0"/>
               </w:rPr>
-              <w:t>setx</w:t>
-            </w:r>
-            <w:proofErr w:type="spellEnd"/>
-            <w:r>
-              <w:rPr>
-                <w:b w:val="0"/>
-                <w:bCs w:val="0"/>
-              </w:rPr>
-              <w:t xml:space="preserve"> </w:t>
+              <w:t xml:space="preserve">setx </w:t>
             </w:r>
           </w:p>
         </w:tc>
@@ -1071,23 +911,13 @@
                 <w:szCs w:val="20"/>
               </w:rPr>
             </w:pPr>
-            <w:proofErr w:type="spellStart"/>
-            <w:r>
-              <w:rPr>
-                <w:rFonts w:ascii="Courier New" w:hAnsi="Courier New" w:cs="Courier New"/>
-                <w:sz w:val="20"/>
-                <w:szCs w:val="20"/>
-              </w:rPr>
-              <w:t>setx</w:t>
-            </w:r>
-            <w:proofErr w:type="spellEnd"/>
-            <w:r>
-              <w:rPr>
-                <w:rFonts w:ascii="Courier New" w:hAnsi="Courier New" w:cs="Courier New"/>
-                <w:sz w:val="20"/>
-                <w:szCs w:val="20"/>
-              </w:rPr>
-              <w:t xml:space="preserve"> 50</w:t>
+            <w:r>
+              <w:rPr>
+                <w:rFonts w:ascii="Courier New" w:hAnsi="Courier New" w:cs="Courier New"/>
+                <w:sz w:val="20"/>
+                <w:szCs w:val="20"/>
+              </w:rPr>
+              <w:t>setx 50</w:t>
             </w:r>
           </w:p>
         </w:tc>
@@ -1105,7 +935,6 @@
                 <w:bCs w:val="0"/>
               </w:rPr>
             </w:pPr>
-            <w:proofErr w:type="spellStart"/>
             <w:r>
               <w:rPr>
                 <w:b w:val="0"/>
@@ -1113,7 +942,6 @@
               </w:rPr>
               <w:t>sety</w:t>
             </w:r>
-            <w:proofErr w:type="spellEnd"/>
           </w:p>
         </w:tc>
         <w:tc>
@@ -1158,23 +986,13 @@
                 <w:szCs w:val="20"/>
               </w:rPr>
             </w:pPr>
-            <w:proofErr w:type="spellStart"/>
-            <w:r>
-              <w:rPr>
-                <w:rFonts w:ascii="Courier New" w:hAnsi="Courier New" w:cs="Courier New"/>
-                <w:sz w:val="20"/>
-                <w:szCs w:val="20"/>
-              </w:rPr>
-              <w:t>sety</w:t>
-            </w:r>
-            <w:proofErr w:type="spellEnd"/>
-            <w:r>
-              <w:rPr>
-                <w:rFonts w:ascii="Courier New" w:hAnsi="Courier New" w:cs="Courier New"/>
-                <w:sz w:val="20"/>
-                <w:szCs w:val="20"/>
-              </w:rPr>
-              <w:t xml:space="preserve"> 50</w:t>
+            <w:r>
+              <w:rPr>
+                <w:rFonts w:ascii="Courier New" w:hAnsi="Courier New" w:cs="Courier New"/>
+                <w:sz w:val="20"/>
+                <w:szCs w:val="20"/>
+              </w:rPr>
+              <w:t>sety 50</w:t>
             </w:r>
           </w:p>
         </w:tc>
@@ -1192,7 +1010,6 @@
                 <w:bCs w:val="0"/>
               </w:rPr>
             </w:pPr>
-            <w:proofErr w:type="spellStart"/>
             <w:r>
               <w:rPr>
                 <w:b w:val="0"/>
@@ -1200,7 +1017,6 @@
               </w:rPr>
               <w:t>setz</w:t>
             </w:r>
-            <w:proofErr w:type="spellEnd"/>
           </w:p>
         </w:tc>
         <w:tc>
@@ -1245,23 +1061,13 @@
                 <w:szCs w:val="20"/>
               </w:rPr>
             </w:pPr>
-            <w:proofErr w:type="spellStart"/>
-            <w:r>
-              <w:rPr>
-                <w:rFonts w:ascii="Courier New" w:hAnsi="Courier New" w:cs="Courier New"/>
-                <w:sz w:val="20"/>
-                <w:szCs w:val="20"/>
-              </w:rPr>
-              <w:t>setz</w:t>
-            </w:r>
-            <w:proofErr w:type="spellEnd"/>
-            <w:r>
-              <w:rPr>
-                <w:rFonts w:ascii="Courier New" w:hAnsi="Courier New" w:cs="Courier New"/>
-                <w:sz w:val="20"/>
-                <w:szCs w:val="20"/>
-              </w:rPr>
-              <w:t xml:space="preserve"> 50</w:t>
+            <w:r>
+              <w:rPr>
+                <w:rFonts w:ascii="Courier New" w:hAnsi="Courier New" w:cs="Courier New"/>
+                <w:sz w:val="20"/>
+                <w:szCs w:val="20"/>
+              </w:rPr>
+              <w:t>setz 50</w:t>
             </w:r>
           </w:p>
         </w:tc>
@@ -1279,7 +1085,6 @@
                 <w:bCs w:val="0"/>
               </w:rPr>
             </w:pPr>
-            <w:proofErr w:type="spellStart"/>
             <w:r>
               <w:rPr>
                 <w:b w:val="0"/>
@@ -1287,7 +1092,6 @@
               </w:rPr>
               <w:t>setxyz</w:t>
             </w:r>
-            <w:proofErr w:type="spellEnd"/>
           </w:p>
         </w:tc>
         <w:tc>
@@ -1315,15 +1119,7 @@
               <w:cnfStyle w:val="000000000000" w:firstRow="0" w:lastRow="0" w:firstColumn="0" w:lastColumn="0" w:oddVBand="0" w:evenVBand="0" w:oddHBand="0" w:evenHBand="0" w:firstRowFirstColumn="0" w:firstRowLastColumn="0" w:lastRowFirstColumn="0" w:lastRowLastColumn="0"/>
             </w:pPr>
             <w:r>
-              <w:t>Move to specific point (</w:t>
-            </w:r>
-            <w:proofErr w:type="spellStart"/>
-            <w:r>
-              <w:t>x,y,z</w:t>
-            </w:r>
-            <w:proofErr w:type="spellEnd"/>
-            <w:r>
-              <w:t>)</w:t>
+              <w:t>Move to specific point (x,y,z)</w:t>
             </w:r>
           </w:p>
         </w:tc>
@@ -1340,23 +1136,13 @@
                 <w:szCs w:val="20"/>
               </w:rPr>
             </w:pPr>
-            <w:proofErr w:type="spellStart"/>
-            <w:r>
-              <w:rPr>
-                <w:rFonts w:ascii="Courier New" w:hAnsi="Courier New" w:cs="Courier New"/>
-                <w:sz w:val="20"/>
-                <w:szCs w:val="20"/>
-              </w:rPr>
-              <w:t>setxyz</w:t>
-            </w:r>
-            <w:proofErr w:type="spellEnd"/>
-            <w:r>
-              <w:rPr>
-                <w:rFonts w:ascii="Courier New" w:hAnsi="Courier New" w:cs="Courier New"/>
-                <w:sz w:val="20"/>
-                <w:szCs w:val="20"/>
-              </w:rPr>
-              <w:t xml:space="preserve"> 50 50 50 </w:t>
+            <w:r>
+              <w:rPr>
+                <w:rFonts w:ascii="Courier New" w:hAnsi="Courier New" w:cs="Courier New"/>
+                <w:sz w:val="20"/>
+                <w:szCs w:val="20"/>
+              </w:rPr>
+              <w:t xml:space="preserve">setxyz 50 50 50 </w:t>
             </w:r>
           </w:p>
         </w:tc>
@@ -1407,12 +1193,7 @@
               <w:cnfStyle w:val="000000000000" w:firstRow="0" w:lastRow="0" w:firstColumn="0" w:lastColumn="0" w:oddVBand="0" w:evenVBand="0" w:oddHBand="0" w:evenHBand="0" w:firstRowFirstColumn="0" w:firstRowLastColumn="0" w:lastRowFirstColumn="0" w:lastRowLastColumn="0"/>
             </w:pPr>
             <w:r>
-              <w:t>Draw a clockwise arc with center the avatar position. Avatar does no</w:t>
-            </w:r>
-            <w:bookmarkStart w:id="0" w:name="_GoBack"/>
-            <w:bookmarkEnd w:id="0"/>
-            <w:r>
-              <w:t>t move</w:t>
+              <w:t>Draw a clockwise arc with center the avatar position. Avatar does not move</w:t>
             </w:r>
           </w:p>
         </w:tc>
@@ -1569,7 +1350,6 @@
                 <w:bCs w:val="0"/>
               </w:rPr>
             </w:pPr>
-            <w:proofErr w:type="spellStart"/>
             <w:r>
               <w:rPr>
                 <w:b w:val="0"/>
@@ -1577,7 +1357,6 @@
               </w:rPr>
               <w:t>getx</w:t>
             </w:r>
-            <w:proofErr w:type="spellEnd"/>
           </w:p>
         </w:tc>
         <w:tc>
@@ -1619,7 +1398,6 @@
                 <w:szCs w:val="20"/>
               </w:rPr>
             </w:pPr>
-            <w:proofErr w:type="spellStart"/>
             <w:r>
               <w:rPr>
                 <w:rFonts w:ascii="Courier New" w:hAnsi="Courier New" w:cs="Courier New"/>
@@ -1628,7 +1406,6 @@
               </w:rPr>
               <w:t>getx</w:t>
             </w:r>
-            <w:proofErr w:type="spellEnd"/>
           </w:p>
         </w:tc>
       </w:tr>
@@ -1645,7 +1422,6 @@
                 <w:bCs w:val="0"/>
               </w:rPr>
             </w:pPr>
-            <w:proofErr w:type="spellStart"/>
             <w:r>
               <w:rPr>
                 <w:b w:val="0"/>
@@ -1653,7 +1429,6 @@
               </w:rPr>
               <w:t>gety</w:t>
             </w:r>
-            <w:proofErr w:type="spellEnd"/>
           </w:p>
         </w:tc>
         <w:tc>
@@ -1695,7 +1470,6 @@
                 <w:szCs w:val="20"/>
               </w:rPr>
             </w:pPr>
-            <w:proofErr w:type="spellStart"/>
             <w:r>
               <w:rPr>
                 <w:rFonts w:ascii="Courier New" w:hAnsi="Courier New" w:cs="Courier New"/>
@@ -1704,7 +1478,6 @@
               </w:rPr>
               <w:t>gety</w:t>
             </w:r>
-            <w:proofErr w:type="spellEnd"/>
           </w:p>
         </w:tc>
       </w:tr>
@@ -1721,7 +1494,6 @@
                 <w:bCs w:val="0"/>
               </w:rPr>
             </w:pPr>
-            <w:proofErr w:type="spellStart"/>
             <w:r>
               <w:rPr>
                 <w:b w:val="0"/>
@@ -1729,7 +1501,6 @@
               </w:rPr>
               <w:t>getz</w:t>
             </w:r>
-            <w:proofErr w:type="spellEnd"/>
           </w:p>
         </w:tc>
         <w:tc>
@@ -1771,7 +1542,6 @@
                 <w:szCs w:val="20"/>
               </w:rPr>
             </w:pPr>
-            <w:proofErr w:type="spellStart"/>
             <w:r>
               <w:rPr>
                 <w:rFonts w:ascii="Courier New" w:hAnsi="Courier New" w:cs="Courier New"/>
@@ -1780,7 +1550,6 @@
               </w:rPr>
               <w:t>getz</w:t>
             </w:r>
-            <w:proofErr w:type="spellEnd"/>
           </w:p>
         </w:tc>
       </w:tr>
@@ -1796,19 +1565,11 @@
                 <w:b w:val="0"/>
               </w:rPr>
             </w:pPr>
-            <w:proofErr w:type="spellStart"/>
-            <w:r>
-              <w:rPr>
-                <w:b w:val="0"/>
-              </w:rPr>
-              <w:t>dist</w:t>
-            </w:r>
-            <w:proofErr w:type="spellEnd"/>
-            <w:r>
-              <w:rPr>
-                <w:b w:val="0"/>
-              </w:rPr>
-              <w:t xml:space="preserve"> </w:t>
+            <w:r>
+              <w:rPr>
+                <w:b w:val="0"/>
+              </w:rPr>
+              <w:t xml:space="preserve">dist </w:t>
             </w:r>
           </w:p>
         </w:tc>
@@ -1851,23 +1612,13 @@
                 <w:szCs w:val="20"/>
               </w:rPr>
             </w:pPr>
-            <w:proofErr w:type="spellStart"/>
-            <w:r>
-              <w:rPr>
-                <w:rFonts w:ascii="Courier New" w:hAnsi="Courier New" w:cs="Courier New"/>
-                <w:sz w:val="20"/>
-                <w:szCs w:val="20"/>
-              </w:rPr>
-              <w:t>dist</w:t>
-            </w:r>
-            <w:proofErr w:type="spellEnd"/>
-            <w:r>
-              <w:rPr>
-                <w:rFonts w:ascii="Courier New" w:hAnsi="Courier New" w:cs="Courier New"/>
-                <w:sz w:val="20"/>
-                <w:szCs w:val="20"/>
-              </w:rPr>
-              <w:t xml:space="preserve"> 20 35 40</w:t>
+            <w:r>
+              <w:rPr>
+                <w:rFonts w:ascii="Courier New" w:hAnsi="Courier New" w:cs="Courier New"/>
+                <w:sz w:val="20"/>
+                <w:szCs w:val="20"/>
+              </w:rPr>
+              <w:t>dist 20 35 40</w:t>
             </w:r>
           </w:p>
         </w:tc>
@@ -2006,7 +1757,6 @@
                 <w:bCs w:val="0"/>
               </w:rPr>
             </w:pPr>
-            <w:proofErr w:type="spellStart"/>
             <w:r>
               <w:rPr>
                 <w:b w:val="0"/>
@@ -2014,23 +1764,13 @@
               </w:rPr>
               <w:t>penup</w:t>
             </w:r>
-            <w:proofErr w:type="spellEnd"/>
             <w:r>
               <w:rPr>
                 <w:b w:val="0"/>
                 <w:bCs w:val="0"/>
               </w:rPr>
-              <w:t xml:space="preserve"> or </w:t>
-            </w:r>
-            <w:proofErr w:type="spellStart"/>
-            <w:r>
-              <w:rPr>
-                <w:b w:val="0"/>
-                <w:bCs w:val="0"/>
-              </w:rPr>
-              <w:t>pu</w:t>
-            </w:r>
-            <w:proofErr w:type="spellEnd"/>
+              <w:t xml:space="preserve"> or pu</w:t>
+            </w:r>
           </w:p>
         </w:tc>
         <w:tc>
@@ -2072,7 +1812,6 @@
                 <w:szCs w:val="20"/>
               </w:rPr>
             </w:pPr>
-            <w:proofErr w:type="spellStart"/>
             <w:r>
               <w:rPr>
                 <w:rFonts w:ascii="Courier New" w:hAnsi="Courier New" w:cs="Courier New"/>
@@ -2081,7 +1820,6 @@
               </w:rPr>
               <w:t>penup</w:t>
             </w:r>
-            <w:proofErr w:type="spellEnd"/>
           </w:p>
         </w:tc>
       </w:tr>
@@ -2098,7 +1836,6 @@
                 <w:bCs w:val="0"/>
               </w:rPr>
             </w:pPr>
-            <w:proofErr w:type="spellStart"/>
             <w:r>
               <w:rPr>
                 <w:b w:val="0"/>
@@ -2106,23 +1843,13 @@
               </w:rPr>
               <w:t>pendown</w:t>
             </w:r>
-            <w:proofErr w:type="spellEnd"/>
             <w:r>
               <w:rPr>
                 <w:b w:val="0"/>
                 <w:bCs w:val="0"/>
               </w:rPr>
-              <w:t xml:space="preserve"> or </w:t>
-            </w:r>
-            <w:proofErr w:type="spellStart"/>
-            <w:r>
-              <w:rPr>
-                <w:b w:val="0"/>
-                <w:bCs w:val="0"/>
-              </w:rPr>
-              <w:t>pd</w:t>
-            </w:r>
-            <w:proofErr w:type="spellEnd"/>
+              <w:t xml:space="preserve"> or pd</w:t>
+            </w:r>
           </w:p>
         </w:tc>
         <w:tc>
@@ -2164,7 +1891,6 @@
                 <w:szCs w:val="20"/>
               </w:rPr>
             </w:pPr>
-            <w:proofErr w:type="spellStart"/>
             <w:r>
               <w:rPr>
                 <w:rFonts w:ascii="Courier New" w:hAnsi="Courier New" w:cs="Courier New"/>
@@ -2173,7 +1899,6 @@
               </w:rPr>
               <w:t>pendown</w:t>
             </w:r>
-            <w:proofErr w:type="spellEnd"/>
           </w:p>
         </w:tc>
       </w:tr>
@@ -2190,7 +1915,6 @@
                 <w:bCs w:val="0"/>
               </w:rPr>
             </w:pPr>
-            <w:proofErr w:type="spellStart"/>
             <w:r>
               <w:rPr>
                 <w:b w:val="0"/>
@@ -2212,23 +1936,13 @@
               </w:rPr>
               <w:t>pensize</w:t>
             </w:r>
-            <w:proofErr w:type="spellEnd"/>
             <w:r>
               <w:rPr>
                 <w:b w:val="0"/>
                 <w:bCs w:val="0"/>
               </w:rPr>
-              <w:t xml:space="preserve"> or </w:t>
-            </w:r>
-            <w:proofErr w:type="spellStart"/>
-            <w:r>
-              <w:rPr>
-                <w:b w:val="0"/>
-                <w:bCs w:val="0"/>
-              </w:rPr>
-              <w:t>sps</w:t>
-            </w:r>
-            <w:proofErr w:type="spellEnd"/>
+              <w:t xml:space="preserve"> or sps</w:t>
+            </w:r>
           </w:p>
         </w:tc>
         <w:tc>
@@ -2270,23 +1984,13 @@
                 <w:szCs w:val="20"/>
               </w:rPr>
             </w:pPr>
-            <w:proofErr w:type="spellStart"/>
-            <w:r>
-              <w:rPr>
-                <w:rFonts w:ascii="Courier New" w:hAnsi="Courier New" w:cs="Courier New"/>
-                <w:sz w:val="20"/>
-                <w:szCs w:val="20"/>
-              </w:rPr>
-              <w:t>setpensize</w:t>
-            </w:r>
-            <w:proofErr w:type="spellEnd"/>
-            <w:r>
-              <w:rPr>
-                <w:rFonts w:ascii="Courier New" w:hAnsi="Courier New" w:cs="Courier New"/>
-                <w:sz w:val="20"/>
-                <w:szCs w:val="20"/>
-              </w:rPr>
-              <w:t xml:space="preserve"> 4</w:t>
+            <w:r>
+              <w:rPr>
+                <w:rFonts w:ascii="Courier New" w:hAnsi="Courier New" w:cs="Courier New"/>
+                <w:sz w:val="20"/>
+                <w:szCs w:val="20"/>
+              </w:rPr>
+              <w:t>setpensize 4</w:t>
             </w:r>
           </w:p>
         </w:tc>
@@ -2381,14 +2085,12 @@
                 <w:b w:val="0"/>
               </w:rPr>
             </w:pPr>
-            <w:proofErr w:type="spellStart"/>
             <w:r>
               <w:rPr>
                 <w:b w:val="0"/>
               </w:rPr>
               <w:t>coloralpha</w:t>
             </w:r>
-            <w:proofErr w:type="spellEnd"/>
           </w:p>
         </w:tc>
         <w:tc>
@@ -2430,23 +2132,13 @@
                 <w:szCs w:val="20"/>
               </w:rPr>
             </w:pPr>
-            <w:proofErr w:type="spellStart"/>
-            <w:r>
-              <w:rPr>
-                <w:rFonts w:ascii="Courier New" w:hAnsi="Courier New" w:cs="Courier New"/>
-                <w:sz w:val="20"/>
-                <w:szCs w:val="20"/>
-              </w:rPr>
-              <w:t>coloralpha</w:t>
-            </w:r>
-            <w:proofErr w:type="spellEnd"/>
-            <w:r>
-              <w:rPr>
-                <w:rFonts w:ascii="Courier New" w:hAnsi="Courier New" w:cs="Courier New"/>
-                <w:sz w:val="20"/>
-                <w:szCs w:val="20"/>
-              </w:rPr>
-              <w:t xml:space="preserve"> 128</w:t>
+            <w:r>
+              <w:rPr>
+                <w:rFonts w:ascii="Courier New" w:hAnsi="Courier New" w:cs="Courier New"/>
+                <w:sz w:val="20"/>
+                <w:szCs w:val="20"/>
+              </w:rPr>
+              <w:t>coloralpha 128</w:t>
             </w:r>
           </w:p>
         </w:tc>
@@ -2463,28 +2155,18 @@
                 <w:b w:val="0"/>
               </w:rPr>
             </w:pPr>
-            <w:proofErr w:type="spellStart"/>
             <w:r>
               <w:rPr>
                 <w:b w:val="0"/>
               </w:rPr>
               <w:t>showturtle</w:t>
             </w:r>
-            <w:proofErr w:type="spellEnd"/>
-            <w:r>
-              <w:rPr>
-                <w:b w:val="0"/>
-              </w:rPr>
-              <w:t xml:space="preserve"> or </w:t>
-            </w:r>
-            <w:proofErr w:type="spellStart"/>
-            <w:r>
-              <w:rPr>
-                <w:b w:val="0"/>
-              </w:rPr>
-              <w:t>st</w:t>
-            </w:r>
-            <w:proofErr w:type="spellEnd"/>
+            <w:r>
+              <w:rPr>
+                <w:b w:val="0"/>
+              </w:rPr>
+              <w:t xml:space="preserve"> or st</w:t>
+            </w:r>
           </w:p>
         </w:tc>
         <w:tc>
@@ -2526,7 +2208,6 @@
                 <w:szCs w:val="20"/>
               </w:rPr>
             </w:pPr>
-            <w:proofErr w:type="spellStart"/>
             <w:r>
               <w:rPr>
                 <w:rFonts w:ascii="Courier New" w:hAnsi="Courier New" w:cs="Courier New"/>
@@ -2535,7 +2216,6 @@
               </w:rPr>
               <w:t>showturtle</w:t>
             </w:r>
-            <w:proofErr w:type="spellEnd"/>
           </w:p>
         </w:tc>
       </w:tr>
@@ -2551,82 +2231,64 @@
                 <w:b w:val="0"/>
               </w:rPr>
             </w:pPr>
-            <w:proofErr w:type="spellStart"/>
-            <w:r>
-              <w:rPr>
-                <w:b w:val="0"/>
+            <w:r>
+              <w:rPr>
+                <w:b w:val="0"/>
+              </w:rPr>
+              <w:t>hideturtle or ht</w:t>
+            </w:r>
+          </w:p>
+        </w:tc>
+        <w:tc>
+          <w:tcPr>
+            <w:tcW w:w="1800" w:type="dxa"/>
+          </w:tcPr>
+          <w:p>
+            <w:pPr>
+              <w:cnfStyle w:val="000000000000" w:firstRow="0" w:lastRow="0" w:firstColumn="0" w:lastColumn="0" w:oddVBand="0" w:evenVBand="0" w:oddHBand="0" w:evenHBand="0" w:firstRowFirstColumn="0" w:firstRowLastColumn="0" w:lastRowFirstColumn="0" w:lastRowLastColumn="0"/>
+            </w:pPr>
+            <w:r>
+              <w:t>-</w:t>
+            </w:r>
+          </w:p>
+        </w:tc>
+        <w:tc>
+          <w:tcPr>
+            <w:tcW w:w="3240" w:type="dxa"/>
+          </w:tcPr>
+          <w:p>
+            <w:pPr>
+              <w:cnfStyle w:val="000000000000" w:firstRow="0" w:lastRow="0" w:firstColumn="0" w:lastColumn="0" w:oddVBand="0" w:evenVBand="0" w:oddHBand="0" w:evenHBand="0" w:firstRowFirstColumn="0" w:firstRowLastColumn="0" w:lastRowFirstColumn="0" w:lastRowLastColumn="0"/>
+            </w:pPr>
+            <w:r>
+              <w:t>H</w:t>
+            </w:r>
+            <w:r>
+              <w:t>ides the avatar</w:t>
+            </w:r>
+          </w:p>
+        </w:tc>
+        <w:tc>
+          <w:tcPr>
+            <w:tcW w:w="2515" w:type="dxa"/>
+          </w:tcPr>
+          <w:p>
+            <w:pPr>
+              <w:cnfStyle w:val="000000000000" w:firstRow="0" w:lastRow="0" w:firstColumn="0" w:lastColumn="0" w:oddVBand="0" w:evenVBand="0" w:oddHBand="0" w:evenHBand="0" w:firstRowFirstColumn="0" w:firstRowLastColumn="0" w:lastRowFirstColumn="0" w:lastRowLastColumn="0"/>
+              <w:rPr>
+                <w:rFonts w:ascii="Courier New" w:hAnsi="Courier New" w:cs="Courier New"/>
+                <w:sz w:val="20"/>
+                <w:szCs w:val="20"/>
+              </w:rPr>
+            </w:pPr>
+            <w:r>
+              <w:rPr>
+                <w:rFonts w:ascii="Courier New" w:hAnsi="Courier New" w:cs="Courier New"/>
+                <w:sz w:val="20"/>
+                <w:szCs w:val="20"/>
               </w:rPr>
               <w:t>hideturtle</w:t>
             </w:r>
-            <w:proofErr w:type="spellEnd"/>
-            <w:r>
-              <w:rPr>
-                <w:b w:val="0"/>
-              </w:rPr>
-              <w:t xml:space="preserve"> or </w:t>
-            </w:r>
-            <w:proofErr w:type="spellStart"/>
-            <w:r>
-              <w:rPr>
-                <w:b w:val="0"/>
-              </w:rPr>
-              <w:t>ht</w:t>
-            </w:r>
-            <w:proofErr w:type="spellEnd"/>
-          </w:p>
-        </w:tc>
-        <w:tc>
-          <w:tcPr>
-            <w:tcW w:w="1800" w:type="dxa"/>
-          </w:tcPr>
-          <w:p>
-            <w:pPr>
-              <w:cnfStyle w:val="000000000000" w:firstRow="0" w:lastRow="0" w:firstColumn="0" w:lastColumn="0" w:oddVBand="0" w:evenVBand="0" w:oddHBand="0" w:evenHBand="0" w:firstRowFirstColumn="0" w:firstRowLastColumn="0" w:lastRowFirstColumn="0" w:lastRowLastColumn="0"/>
-            </w:pPr>
-            <w:r>
-              <w:t>-</w:t>
-            </w:r>
-          </w:p>
-        </w:tc>
-        <w:tc>
-          <w:tcPr>
-            <w:tcW w:w="3240" w:type="dxa"/>
-          </w:tcPr>
-          <w:p>
-            <w:pPr>
-              <w:cnfStyle w:val="000000000000" w:firstRow="0" w:lastRow="0" w:firstColumn="0" w:lastColumn="0" w:oddVBand="0" w:evenVBand="0" w:oddHBand="0" w:evenHBand="0" w:firstRowFirstColumn="0" w:firstRowLastColumn="0" w:lastRowFirstColumn="0" w:lastRowLastColumn="0"/>
-            </w:pPr>
-            <w:r>
-              <w:t>H</w:t>
-            </w:r>
-            <w:r>
-              <w:t>ides the avatar</w:t>
-            </w:r>
-          </w:p>
-        </w:tc>
-        <w:tc>
-          <w:tcPr>
-            <w:tcW w:w="2515" w:type="dxa"/>
-          </w:tcPr>
-          <w:p>
-            <w:pPr>
-              <w:cnfStyle w:val="000000000000" w:firstRow="0" w:lastRow="0" w:firstColumn="0" w:lastColumn="0" w:oddVBand="0" w:evenVBand="0" w:oddHBand="0" w:evenHBand="0" w:firstRowFirstColumn="0" w:firstRowLastColumn="0" w:lastRowFirstColumn="0" w:lastRowLastColumn="0"/>
-              <w:rPr>
-                <w:rFonts w:ascii="Courier New" w:hAnsi="Courier New" w:cs="Courier New"/>
-                <w:sz w:val="20"/>
-                <w:szCs w:val="20"/>
-              </w:rPr>
-            </w:pPr>
-            <w:proofErr w:type="spellStart"/>
-            <w:r>
-              <w:rPr>
-                <w:rFonts w:ascii="Courier New" w:hAnsi="Courier New" w:cs="Courier New"/>
-                <w:sz w:val="20"/>
-                <w:szCs w:val="20"/>
-              </w:rPr>
-              <w:t>hideturtle</w:t>
-            </w:r>
-            <w:proofErr w:type="spellEnd"/>
           </w:p>
         </w:tc>
       </w:tr>
@@ -2925,28 +2587,18 @@
                 <w:b w:val="0"/>
               </w:rPr>
             </w:pPr>
-            <w:proofErr w:type="spellStart"/>
             <w:r>
               <w:rPr>
                 <w:b w:val="0"/>
               </w:rPr>
               <w:t>settextsize</w:t>
             </w:r>
-            <w:proofErr w:type="spellEnd"/>
-            <w:r>
-              <w:rPr>
-                <w:b w:val="0"/>
-              </w:rPr>
-              <w:t xml:space="preserve"> or </w:t>
-            </w:r>
-            <w:proofErr w:type="spellStart"/>
-            <w:r>
-              <w:rPr>
-                <w:b w:val="0"/>
-              </w:rPr>
-              <w:t>sts</w:t>
-            </w:r>
-            <w:proofErr w:type="spellEnd"/>
+            <w:r>
+              <w:rPr>
+                <w:b w:val="0"/>
+              </w:rPr>
+              <w:t xml:space="preserve"> or sts</w:t>
+            </w:r>
           </w:p>
         </w:tc>
         <w:tc>
@@ -3161,25 +2813,14 @@
         </w:rPr>
         <w:t xml:space="preserve">. </w:t>
       </w:r>
-      <w:proofErr w:type="spellStart"/>
-      <w:r>
-        <w:rPr>
-          <w:rFonts w:ascii="Courier New" w:hAnsi="Courier New" w:cs="Courier New"/>
-          <w:sz w:val="20"/>
-          <w:szCs w:val="20"/>
-        </w:rPr>
-        <w:t>fd</w:t>
-      </w:r>
-      <w:proofErr w:type="spellEnd"/>
-      <w:r>
-        <w:rPr>
-          <w:rFonts w:ascii="Courier New" w:hAnsi="Courier New" w:cs="Courier New"/>
-          <w:sz w:val="20"/>
-          <w:szCs w:val="20"/>
-        </w:rPr>
-        <w:t xml:space="preserve"> :</w:t>
-      </w:r>
-      <w:proofErr w:type="spellStart"/>
+      <w:r>
+        <w:rPr>
+          <w:rFonts w:ascii="Courier New" w:hAnsi="Courier New" w:cs="Courier New"/>
+          <w:sz w:val="20"/>
+          <w:szCs w:val="20"/>
+        </w:rPr>
+        <w:t>fd :</w:t>
+      </w:r>
       <w:r>
         <w:rPr>
           <w:rFonts w:ascii="Courier New" w:hAnsi="Courier New" w:cs="Courier New"/>
@@ -3188,7 +2829,6 @@
         </w:rPr>
         <w:t>var</w:t>
       </w:r>
-      <w:proofErr w:type="spellEnd"/>
     </w:p>
     <w:p>
       <w:pPr>
@@ -3228,33 +2868,15 @@
           <w:sz w:val="20"/>
           <w:szCs w:val="20"/>
         </w:rPr>
-        <w:t>print “</w:t>
-      </w:r>
-      <w:proofErr w:type="spellStart"/>
-      <w:r>
-        <w:rPr>
-          <w:rFonts w:ascii="Courier New" w:hAnsi="Courier New" w:cs="Courier New"/>
-          <w:sz w:val="20"/>
-          <w:szCs w:val="20"/>
-        </w:rPr>
-        <w:t>hello</w:t>
-      </w:r>
-      <w:r>
-        <w:rPr>
-          <w:rFonts w:ascii="Courier New" w:hAnsi="Courier New" w:cs="Courier New"/>
-          <w:sz w:val="20"/>
-          <w:szCs w:val="20"/>
-        </w:rPr>
-        <w:t>World</w:t>
-      </w:r>
-      <w:proofErr w:type="spellEnd"/>
-      <w:r>
-        <w:rPr>
-          <w:rFonts w:ascii="Courier New" w:hAnsi="Courier New" w:cs="Courier New"/>
-          <w:sz w:val="20"/>
-          <w:szCs w:val="20"/>
-        </w:rPr>
-        <w:t xml:space="preserve"> label “corner</w:t>
+        <w:t>print “hello</w:t>
+      </w:r>
+      <w:r>
+        <w:rPr>
+          <w:rFonts w:ascii="Courier New" w:hAnsi="Courier New" w:cs="Courier New"/>
+          <w:sz w:val="20"/>
+          <w:szCs w:val="20"/>
+        </w:rPr>
+        <w:t>World label “corner</w:t>
       </w:r>
     </w:p>
     <w:p>
@@ -3283,18 +2905,8 @@
           <w:sz w:val="20"/>
           <w:szCs w:val="20"/>
         </w:rPr>
-        <w:t xml:space="preserve">print </w:t>
-      </w:r>
-      <w:proofErr w:type="spellStart"/>
-      <w:r>
-        <w:rPr>
-          <w:rFonts w:ascii="Courier New" w:hAnsi="Courier New" w:cs="Courier New"/>
-          <w:sz w:val="20"/>
-          <w:szCs w:val="20"/>
-        </w:rPr>
-        <w:t>getx</w:t>
-      </w:r>
-      <w:proofErr w:type="spellEnd"/>
+        <w:t>print getx</w:t>
+      </w:r>
     </w:p>
     <w:p>
       <w:pPr>
@@ -3325,18 +2937,8 @@
           <w:sz w:val="20"/>
           <w:szCs w:val="20"/>
         </w:rPr>
-        <w:t>+,-,*</w:t>
-      </w:r>
-      <w:proofErr w:type="gramStart"/>
-      <w:r>
-        <w:rPr>
-          <w:rFonts w:ascii="Courier New" w:hAnsi="Courier New" w:cs="Courier New"/>
-          <w:sz w:val="20"/>
-          <w:szCs w:val="20"/>
-        </w:rPr>
-        <w:t>,/</w:t>
-      </w:r>
-      <w:proofErr w:type="gramEnd"/>
+        <w:t>+,-,*,/</w:t>
+      </w:r>
       <w:r>
         <w:t>) or comparison operators (</w:t>
       </w:r>
@@ -3381,51 +2983,13 @@
         </w:rPr>
         <w:t xml:space="preserve">. </w:t>
       </w:r>
-      <w:proofErr w:type="spellStart"/>
-      <w:proofErr w:type="gramStart"/>
-      <w:r>
-        <w:rPr>
-          <w:rFonts w:ascii="Courier New" w:hAnsi="Courier New" w:cs="Courier New"/>
-          <w:sz w:val="20"/>
-          <w:szCs w:val="20"/>
-        </w:rPr>
-        <w:t>fd</w:t>
-      </w:r>
-      <w:proofErr w:type="spellEnd"/>
-      <w:r>
-        <w:rPr>
-          <w:rFonts w:ascii="Courier New" w:hAnsi="Courier New" w:cs="Courier New"/>
-          <w:sz w:val="20"/>
-          <w:szCs w:val="20"/>
-        </w:rPr>
-        <w:t xml:space="preserve"> :n</w:t>
-      </w:r>
-      <w:proofErr w:type="gramEnd"/>
-      <w:r>
-        <w:rPr>
-          <w:rFonts w:ascii="Courier New" w:hAnsi="Courier New" w:cs="Courier New"/>
-          <w:sz w:val="20"/>
-          <w:szCs w:val="20"/>
-        </w:rPr>
-        <w:t xml:space="preserve"> + 10  </w:t>
-      </w:r>
-      <w:proofErr w:type="spellStart"/>
-      <w:r>
-        <w:rPr>
-          <w:rFonts w:ascii="Courier New" w:hAnsi="Courier New" w:cs="Courier New"/>
-          <w:sz w:val="20"/>
-          <w:szCs w:val="20"/>
-        </w:rPr>
-        <w:t>rt</w:t>
-      </w:r>
-      <w:proofErr w:type="spellEnd"/>
-      <w:r>
-        <w:rPr>
-          <w:rFonts w:ascii="Courier New" w:hAnsi="Courier New" w:cs="Courier New"/>
-          <w:sz w:val="20"/>
-          <w:szCs w:val="20"/>
-        </w:rPr>
-        <w:t xml:space="preserve"> 360 / 5 print :k &lt;</w:t>
+      <w:r>
+        <w:rPr>
+          <w:rFonts w:ascii="Courier New" w:hAnsi="Courier New" w:cs="Courier New"/>
+          <w:sz w:val="20"/>
+          <w:szCs w:val="20"/>
+        </w:rPr>
+        <w:t>fd :n + 10  rt 360 / 5 print :k &lt;</w:t>
       </w:r>
       <w:r>
         <w:rPr>
@@ -3559,23 +3123,7 @@
           <w:rFonts w:ascii="Courier New" w:hAnsi="Courier New" w:cs="Courier New"/>
           <w:sz w:val="20"/>
         </w:rPr>
-        <w:t xml:space="preserve">   </w:t>
-      </w:r>
-      <w:proofErr w:type="gramStart"/>
-      <w:r>
-        <w:rPr>
-          <w:rFonts w:ascii="Courier New" w:hAnsi="Courier New" w:cs="Courier New"/>
-          <w:sz w:val="20"/>
-        </w:rPr>
-        <w:t>print</w:t>
-      </w:r>
-      <w:proofErr w:type="gramEnd"/>
-      <w:r>
-        <w:rPr>
-          <w:rFonts w:ascii="Courier New" w:hAnsi="Courier New" w:cs="Courier New"/>
-          <w:sz w:val="20"/>
-        </w:rPr>
-        <w:t xml:space="preserve"> </w:t>
+        <w:t xml:space="preserve">   print </w:t>
       </w:r>
       <w:r>
         <w:rPr>
@@ -3608,13 +3156,8 @@
         </w:rPr>
       </w:pPr>
       <w:r>
-        <w:t xml:space="preserve">A space character can be encoded into a literal for using with output commands, with the </w:t>
-      </w:r>
-      <w:proofErr w:type="gramStart"/>
-      <w:r>
-        <w:t>sequence  ‘</w:t>
-      </w:r>
-      <w:proofErr w:type="gramEnd"/>
+        <w:t>A space character can be encoded into a literal for using with output commands, with the sequence  ‘</w:t>
+      </w:r>
       <w:r>
         <w:rPr>
           <w:rFonts w:ascii="Courier New" w:hAnsi="Courier New" w:cs="Courier New"/>
@@ -3645,18 +3188,8 @@
           <w:rFonts w:ascii="Courier New" w:hAnsi="Courier New" w:cs="Courier New"/>
           <w:sz w:val="20"/>
         </w:rPr>
-        <w:t>print “hello\</w:t>
-      </w:r>
-      <w:proofErr w:type="spellStart"/>
-      <w:proofErr w:type="gramStart"/>
-      <w:r>
-        <w:rPr>
-          <w:rFonts w:ascii="Courier New" w:hAnsi="Courier New" w:cs="Courier New"/>
-          <w:sz w:val="20"/>
-        </w:rPr>
-        <w:t>sworld</w:t>
-      </w:r>
-      <w:proofErr w:type="spellEnd"/>
+        <w:t>print “hello\sworld</w:t>
+      </w:r>
       <w:r>
         <w:rPr>
           <w:rFonts w:ascii="Courier New" w:hAnsi="Courier New" w:cs="Courier New"/>
@@ -3668,14 +3201,7 @@
         <w:rPr>
           <w:rFonts w:cstheme="minorHAnsi"/>
         </w:rPr>
-        <w:t>This</w:t>
-      </w:r>
-      <w:proofErr w:type="gramEnd"/>
-      <w:r>
-        <w:rPr>
-          <w:rFonts w:cstheme="minorHAnsi"/>
-        </w:rPr>
-        <w:t xml:space="preserve"> </w:t>
+        <w:t xml:space="preserve">This </w:t>
       </w:r>
       <w:r>
         <w:rPr>
@@ -3806,21 +3332,7 @@
         <w:rPr>
           <w:sz w:val="18"/>
         </w:rPr>
-        <w:t>E.g.:  To set the position of the avatar to x</w:t>
-      </w:r>
-      <w:proofErr w:type="gramStart"/>
-      <w:r>
-        <w:rPr>
-          <w:sz w:val="18"/>
-        </w:rPr>
-        <w:t>:6</w:t>
-      </w:r>
-      <w:proofErr w:type="gramEnd"/>
-      <w:r>
-        <w:rPr>
-          <w:sz w:val="18"/>
-        </w:rPr>
-        <w:t>, y:-7, z:8, Writing the below:</w:t>
+        <w:t>E.g.:  To set the position of the avatar to x:6, y:-7, z:8, Writing the below:</w:t>
       </w:r>
     </w:p>
     <w:p>
@@ -3833,23 +3345,13 @@
           <w:szCs w:val="20"/>
         </w:rPr>
       </w:pPr>
-      <w:proofErr w:type="spellStart"/>
       <w:r>
         <w:rPr>
           <w:rFonts w:ascii="Courier New" w:hAnsi="Courier New" w:cs="Courier New"/>
           <w:sz w:val="16"/>
           <w:szCs w:val="20"/>
         </w:rPr>
-        <w:t>Setxyz</w:t>
-      </w:r>
-      <w:proofErr w:type="spellEnd"/>
-      <w:r>
-        <w:rPr>
-          <w:rFonts w:ascii="Courier New" w:hAnsi="Courier New" w:cs="Courier New"/>
-          <w:sz w:val="16"/>
-          <w:szCs w:val="20"/>
-        </w:rPr>
-        <w:t xml:space="preserve"> 6 -7 8</w:t>
+        <w:t>Setxyz 6 -7 8</w:t>
       </w:r>
     </w:p>
     <w:p>
@@ -3937,25 +3439,13 @@
           <w:szCs w:val="20"/>
         </w:rPr>
       </w:pPr>
-      <w:proofErr w:type="spellStart"/>
-      <w:proofErr w:type="gramStart"/>
       <w:r>
         <w:rPr>
           <w:rFonts w:ascii="Courier New" w:hAnsi="Courier New" w:cs="Courier New"/>
           <w:sz w:val="16"/>
           <w:szCs w:val="20"/>
         </w:rPr>
-        <w:t>setxyz</w:t>
-      </w:r>
-      <w:proofErr w:type="spellEnd"/>
-      <w:proofErr w:type="gramEnd"/>
-      <w:r>
-        <w:rPr>
-          <w:rFonts w:ascii="Courier New" w:hAnsi="Courier New" w:cs="Courier New"/>
-          <w:sz w:val="16"/>
-          <w:szCs w:val="20"/>
-        </w:rPr>
-        <w:t xml:space="preserve"> 6 (-7) 8</w:t>
+        <w:t>setxyz 6 (-7) 8</w:t>
       </w:r>
       <w:r>
         <w:rPr>
@@ -4190,527 +3680,329 @@
       <w:pPr>
         <w:pStyle w:val="NoSpacing"/>
       </w:pPr>
-      <w:proofErr w:type="gramStart"/>
-      <w:r>
-        <w:t>make</w:t>
-      </w:r>
-      <w:proofErr w:type="gramEnd"/>
+      <w:r>
+        <w:t xml:space="preserve">make </w:t>
+      </w:r>
+      <w:r>
+        <w:t>&lt;variable name literal&gt; &lt;</w:t>
+      </w:r>
+      <w:r>
+        <w:t>variableValue</w:t>
+      </w:r>
+      <w:r>
+        <w:t>&gt;</w:t>
+      </w:r>
       <w:r>
         <w:t xml:space="preserve"> </w:t>
       </w:r>
-      <w:r>
-        <w:t>&lt;variable name literal&gt; &lt;</w:t>
-      </w:r>
-      <w:proofErr w:type="spellStart"/>
-      <w:r>
-        <w:t>variableValue</w:t>
-      </w:r>
-      <w:proofErr w:type="spellEnd"/>
+    </w:p>
+    <w:p>
+      <w:pPr>
+        <w:pStyle w:val="NoSpacing"/>
+      </w:pPr>
+      <w:r>
+        <w:t>:</w:t>
+      </w:r>
+      <w:r>
+        <w:t>&lt;</w:t>
+      </w:r>
+      <w:r>
+        <w:t xml:space="preserve"> </w:t>
+      </w:r>
+      <w:r>
+        <w:t>variable name</w:t>
+      </w:r>
+      <w:r>
+        <w:t xml:space="preserve"> </w:t>
+      </w:r>
       <w:r>
         <w:t>&gt;</w:t>
       </w:r>
+    </w:p>
+    <w:p>
+      <w:pPr>
+        <w:pStyle w:val="Heading5"/>
+      </w:pPr>
+      <w:r>
+        <w:t>Example</w:t>
+      </w:r>
       <w:r>
         <w:t xml:space="preserve"> </w:t>
       </w:r>
-    </w:p>
-    <w:p>
-      <w:pPr>
-        <w:pStyle w:val="NoSpacing"/>
-      </w:pPr>
       <w:r>
         <w:t>:</w:t>
       </w:r>
       <w:r>
-        <w:t>&lt;</w:t>
-      </w:r>
-      <w:r>
         <w:t xml:space="preserve"> </w:t>
       </w:r>
-      <w:proofErr w:type="gramStart"/>
-      <w:r>
-        <w:t>variable</w:t>
-      </w:r>
-      <w:proofErr w:type="gramEnd"/>
-      <w:r>
-        <w:t xml:space="preserve"> name</w:t>
-      </w:r>
-      <w:r>
+    </w:p>
+    <w:p>
+      <w:pPr>
+        <w:pStyle w:val="NoSpacing"/>
+        <w:rPr>
+          <w:rFonts w:ascii="Courier New" w:hAnsi="Courier New" w:cs="Courier New"/>
+          <w:sz w:val="20"/>
+          <w:szCs w:val="20"/>
+        </w:rPr>
+      </w:pPr>
+      <w:r>
+        <w:rPr>
+          <w:rFonts w:ascii="Courier New" w:hAnsi="Courier New" w:cs="Courier New"/>
+          <w:sz w:val="20"/>
+          <w:szCs w:val="20"/>
+        </w:rPr>
+        <w:t>Make “var 50</w:t>
+      </w:r>
+    </w:p>
+    <w:p>
+      <w:pPr>
+        <w:pStyle w:val="NoSpacing"/>
+      </w:pPr>
+      <w:r>
+        <w:rPr>
+          <w:rFonts w:ascii="Courier New" w:hAnsi="Courier New" w:cs="Courier New"/>
+          <w:sz w:val="20"/>
+          <w:szCs w:val="20"/>
+        </w:rPr>
+        <w:t>fd :var</w:t>
+      </w:r>
+      <w:r>
+        <w:rPr>
+          <w:sz w:val="20"/>
+          <w:szCs w:val="20"/>
+        </w:rPr>
         <w:t xml:space="preserve"> </w:t>
       </w:r>
       <w:r>
-        <w:t>&gt;</w:t>
+        <w:rPr>
+          <w:sz w:val="20"/>
+          <w:szCs w:val="20"/>
+        </w:rPr>
+        <w:t xml:space="preserve"> </w:t>
+      </w:r>
+      <w:r>
+        <w:t>(now equivalent to</w:t>
+      </w:r>
+      <w:r>
+        <w:t xml:space="preserve"> fd</w:t>
+      </w:r>
+      <w:r>
+        <w:t xml:space="preserve"> 50)</w:t>
+      </w:r>
+    </w:p>
+    <w:p>
+      <w:pPr>
+        <w:pStyle w:val="NoSpacing"/>
+        <w:rPr>
+          <w:rFonts w:cstheme="minorHAnsi"/>
+        </w:rPr>
+      </w:pPr>
+      <w:r>
+        <w:rPr>
+          <w:rFonts w:ascii="Courier New" w:hAnsi="Courier New" w:cs="Courier New"/>
+          <w:sz w:val="20"/>
+        </w:rPr>
+        <w:t xml:space="preserve">fd thing “var </w:t>
+      </w:r>
+      <w:r>
+        <w:rPr>
+          <w:rFonts w:cstheme="minorHAnsi"/>
+        </w:rPr>
+        <w:t>(same as above)</w:t>
+      </w:r>
+    </w:p>
+    <w:p>
+      <w:pPr>
+        <w:pStyle w:val="NoSpacing"/>
+        <w:rPr>
+          <w:rFonts w:cstheme="minorHAnsi"/>
+        </w:rPr>
+      </w:pPr>
+    </w:p>
+    <w:p>
+      <w:pPr>
+        <w:pStyle w:val="NoSpacing"/>
+        <w:rPr>
+          <w:rFonts w:cstheme="minorHAnsi"/>
+        </w:rPr>
+      </w:pPr>
+      <w:r>
+        <w:rPr>
+          <w:rFonts w:cstheme="minorHAnsi"/>
+        </w:rPr>
+        <w:t>*Note</w:t>
+      </w:r>
+      <w:r>
+        <w:rPr>
+          <w:rFonts w:cstheme="minorHAnsi"/>
+        </w:rPr>
+        <w:t>1</w:t>
+      </w:r>
+      <w:r>
+        <w:rPr>
+          <w:rFonts w:cstheme="minorHAnsi"/>
+        </w:rPr>
+        <w:t xml:space="preserve">: we can increment/decrement variables by using commands </w:t>
+      </w:r>
+      <w:r>
+        <w:rPr>
+          <w:rFonts w:ascii="Courier New" w:hAnsi="Courier New" w:cs="Courier New"/>
+          <w:sz w:val="20"/>
+          <w:szCs w:val="20"/>
+        </w:rPr>
+        <w:t>increment</w:t>
+      </w:r>
+      <w:r>
+        <w:rPr>
+          <w:rFonts w:cstheme="minorHAnsi"/>
+        </w:rPr>
+        <w:t xml:space="preserve">, </w:t>
+      </w:r>
+      <w:r>
+        <w:rPr>
+          <w:rFonts w:ascii="Courier New" w:hAnsi="Courier New" w:cs="Courier New"/>
+          <w:sz w:val="20"/>
+          <w:szCs w:val="20"/>
+        </w:rPr>
+        <w:t>decrement</w:t>
+      </w:r>
+      <w:r>
+        <w:rPr>
+          <w:rFonts w:cstheme="minorHAnsi"/>
+        </w:rPr>
+        <w:t xml:space="preserve"> followed by the variable name literal:</w:t>
+      </w:r>
+    </w:p>
+    <w:p>
+      <w:pPr>
+        <w:pStyle w:val="NoSpacing"/>
+        <w:rPr>
+          <w:rFonts w:cstheme="minorHAnsi"/>
+        </w:rPr>
+      </w:pPr>
+      <w:r>
+        <w:rPr>
+          <w:rFonts w:ascii="Courier New" w:hAnsi="Courier New" w:cs="Courier New"/>
+          <w:sz w:val="20"/>
+          <w:szCs w:val="20"/>
+        </w:rPr>
+        <w:t>i</w:t>
+      </w:r>
+      <w:r>
+        <w:rPr>
+          <w:rFonts w:ascii="Courier New" w:hAnsi="Courier New" w:cs="Courier New"/>
+          <w:sz w:val="20"/>
+          <w:szCs w:val="20"/>
+        </w:rPr>
+        <w:t>ncrement “var</w:t>
+      </w:r>
+      <w:r>
+        <w:rPr>
+          <w:rFonts w:ascii="Courier New" w:hAnsi="Courier New" w:cs="Courier New"/>
+          <w:sz w:val="20"/>
+          <w:szCs w:val="20"/>
+        </w:rPr>
+        <w:t xml:space="preserve"> </w:t>
+      </w:r>
+      <w:r>
+        <w:rPr>
+          <w:rFonts w:cstheme="minorHAnsi"/>
+        </w:rPr>
+        <w:t>(equivalent to</w:t>
+      </w:r>
+      <w:r>
+        <w:rPr>
+          <w:rFonts w:ascii="Courier New" w:hAnsi="Courier New" w:cs="Courier New"/>
+          <w:sz w:val="20"/>
+          <w:szCs w:val="20"/>
+        </w:rPr>
+        <w:t xml:space="preserve"> make “var :var + 1</w:t>
+      </w:r>
+      <w:r>
+        <w:rPr>
+          <w:rFonts w:cstheme="minorHAnsi"/>
+        </w:rPr>
+        <w:t>)</w:t>
+      </w:r>
+    </w:p>
+    <w:p>
+      <w:pPr>
+        <w:pStyle w:val="NoSpacing"/>
+        <w:rPr>
+          <w:rFonts w:cstheme="minorHAnsi"/>
+        </w:rPr>
+      </w:pPr>
+      <w:r>
+        <w:rPr>
+          <w:rFonts w:ascii="Courier New" w:hAnsi="Courier New" w:cs="Courier New"/>
+          <w:sz w:val="20"/>
+          <w:szCs w:val="20"/>
+        </w:rPr>
+        <w:t>d</w:t>
+      </w:r>
+      <w:r>
+        <w:rPr>
+          <w:rFonts w:ascii="Courier New" w:hAnsi="Courier New" w:cs="Courier New"/>
+          <w:sz w:val="20"/>
+          <w:szCs w:val="20"/>
+        </w:rPr>
+        <w:t>ecrement “var</w:t>
+      </w:r>
+      <w:r>
+        <w:rPr>
+          <w:rFonts w:ascii="Courier New" w:hAnsi="Courier New" w:cs="Courier New"/>
+          <w:sz w:val="20"/>
+          <w:szCs w:val="20"/>
+        </w:rPr>
+        <w:t xml:space="preserve"> </w:t>
+      </w:r>
+      <w:r>
+        <w:rPr>
+          <w:rFonts w:cstheme="minorHAnsi"/>
+        </w:rPr>
+        <w:t>(equivalent to</w:t>
+      </w:r>
+      <w:r>
+        <w:rPr>
+          <w:rFonts w:ascii="Courier New" w:hAnsi="Courier New" w:cs="Courier New"/>
+          <w:sz w:val="20"/>
+          <w:szCs w:val="20"/>
+        </w:rPr>
+        <w:t xml:space="preserve"> make “var :var - 1</w:t>
+      </w:r>
+      <w:r>
+        <w:rPr>
+          <w:rFonts w:cstheme="minorHAnsi"/>
+        </w:rPr>
+        <w:t>)</w:t>
+      </w:r>
+    </w:p>
+    <w:p>
+      <w:pPr>
+        <w:pStyle w:val="NoSpacing"/>
+        <w:rPr>
+          <w:rFonts w:cstheme="minorHAnsi"/>
+        </w:rPr>
+      </w:pPr>
+    </w:p>
+    <w:p>
+      <w:pPr>
+        <w:pStyle w:val="NoSpacing"/>
+        <w:rPr>
+          <w:rFonts w:cstheme="minorHAnsi"/>
+        </w:rPr>
+      </w:pPr>
+      <w:r>
+        <w:rPr>
+          <w:rFonts w:cstheme="minorHAnsi"/>
+        </w:rPr>
+        <w:t>*Note2: Storing variable names literals in variables provide a means of referencing variables and passing variables by reference to functions</w:t>
       </w:r>
     </w:p>
     <w:p>
       <w:pPr>
         <w:pStyle w:val="Heading5"/>
       </w:pPr>
-      <w:proofErr w:type="gramStart"/>
-      <w:r>
-        <w:t>Example</w:t>
-      </w:r>
-      <w:r>
-        <w:t xml:space="preserve"> </w:t>
-      </w:r>
-      <w:r>
-        <w:t>:</w:t>
-      </w:r>
-      <w:proofErr w:type="gramEnd"/>
-      <w:r>
-        <w:t xml:space="preserve"> </w:t>
-      </w:r>
-    </w:p>
-    <w:p>
-      <w:pPr>
-        <w:pStyle w:val="NoSpacing"/>
-        <w:rPr>
-          <w:rFonts w:ascii="Courier New" w:hAnsi="Courier New" w:cs="Courier New"/>
-          <w:sz w:val="20"/>
-          <w:szCs w:val="20"/>
-        </w:rPr>
-      </w:pPr>
-      <w:r>
-        <w:rPr>
-          <w:rFonts w:ascii="Courier New" w:hAnsi="Courier New" w:cs="Courier New"/>
-          <w:sz w:val="20"/>
-          <w:szCs w:val="20"/>
-        </w:rPr>
-        <w:t>Make “</w:t>
-      </w:r>
-      <w:proofErr w:type="spellStart"/>
-      <w:r>
-        <w:rPr>
-          <w:rFonts w:ascii="Courier New" w:hAnsi="Courier New" w:cs="Courier New"/>
-          <w:sz w:val="20"/>
-          <w:szCs w:val="20"/>
-        </w:rPr>
-        <w:t>var</w:t>
-      </w:r>
-      <w:proofErr w:type="spellEnd"/>
-      <w:r>
-        <w:rPr>
-          <w:rFonts w:ascii="Courier New" w:hAnsi="Courier New" w:cs="Courier New"/>
-          <w:sz w:val="20"/>
-          <w:szCs w:val="20"/>
-        </w:rPr>
-        <w:t xml:space="preserve"> 50</w:t>
-      </w:r>
-    </w:p>
-    <w:p>
-      <w:pPr>
-        <w:pStyle w:val="NoSpacing"/>
-      </w:pPr>
-      <w:proofErr w:type="spellStart"/>
-      <w:proofErr w:type="gramStart"/>
-      <w:r>
-        <w:rPr>
-          <w:rFonts w:ascii="Courier New" w:hAnsi="Courier New" w:cs="Courier New"/>
-          <w:sz w:val="20"/>
-          <w:szCs w:val="20"/>
-        </w:rPr>
-        <w:t>fd</w:t>
-      </w:r>
-      <w:proofErr w:type="spellEnd"/>
-      <w:proofErr w:type="gramEnd"/>
-      <w:r>
-        <w:rPr>
-          <w:rFonts w:ascii="Courier New" w:hAnsi="Courier New" w:cs="Courier New"/>
-          <w:sz w:val="20"/>
-          <w:szCs w:val="20"/>
-        </w:rPr>
-        <w:t xml:space="preserve"> :</w:t>
-      </w:r>
-      <w:proofErr w:type="spellStart"/>
-      <w:r>
-        <w:rPr>
-          <w:rFonts w:ascii="Courier New" w:hAnsi="Courier New" w:cs="Courier New"/>
-          <w:sz w:val="20"/>
-          <w:szCs w:val="20"/>
-        </w:rPr>
-        <w:t>var</w:t>
-      </w:r>
-      <w:proofErr w:type="spellEnd"/>
-      <w:r>
-        <w:rPr>
-          <w:sz w:val="20"/>
-          <w:szCs w:val="20"/>
-        </w:rPr>
-        <w:t xml:space="preserve"> </w:t>
-      </w:r>
-      <w:r>
-        <w:rPr>
-          <w:sz w:val="20"/>
-          <w:szCs w:val="20"/>
-        </w:rPr>
-        <w:t xml:space="preserve"> </w:t>
-      </w:r>
-      <w:r>
-        <w:t>(now equivalent to</w:t>
-      </w:r>
-      <w:r>
-        <w:t xml:space="preserve"> </w:t>
-      </w:r>
-      <w:proofErr w:type="spellStart"/>
-      <w:r>
-        <w:t>fd</w:t>
-      </w:r>
-      <w:proofErr w:type="spellEnd"/>
-      <w:r>
-        <w:t xml:space="preserve"> 50)</w:t>
-      </w:r>
-    </w:p>
-    <w:p>
-      <w:pPr>
-        <w:pStyle w:val="NoSpacing"/>
-        <w:rPr>
-          <w:rFonts w:cstheme="minorHAnsi"/>
-        </w:rPr>
-      </w:pPr>
-      <w:proofErr w:type="spellStart"/>
-      <w:proofErr w:type="gramStart"/>
-      <w:r>
-        <w:rPr>
-          <w:rFonts w:ascii="Courier New" w:hAnsi="Courier New" w:cs="Courier New"/>
-          <w:sz w:val="20"/>
-        </w:rPr>
-        <w:t>fd</w:t>
-      </w:r>
-      <w:proofErr w:type="spellEnd"/>
-      <w:proofErr w:type="gramEnd"/>
-      <w:r>
-        <w:rPr>
-          <w:rFonts w:ascii="Courier New" w:hAnsi="Courier New" w:cs="Courier New"/>
-          <w:sz w:val="20"/>
-        </w:rPr>
-        <w:t xml:space="preserve"> thing “</w:t>
-      </w:r>
-      <w:proofErr w:type="spellStart"/>
-      <w:r>
-        <w:rPr>
-          <w:rFonts w:ascii="Courier New" w:hAnsi="Courier New" w:cs="Courier New"/>
-          <w:sz w:val="20"/>
-        </w:rPr>
-        <w:t>var</w:t>
-      </w:r>
-      <w:proofErr w:type="spellEnd"/>
-      <w:r>
-        <w:rPr>
-          <w:rFonts w:ascii="Courier New" w:hAnsi="Courier New" w:cs="Courier New"/>
-          <w:sz w:val="20"/>
-        </w:rPr>
-        <w:t xml:space="preserve"> </w:t>
-      </w:r>
-      <w:r>
-        <w:rPr>
-          <w:rFonts w:cstheme="minorHAnsi"/>
-        </w:rPr>
-        <w:t>(same as above)</w:t>
-      </w:r>
-    </w:p>
-    <w:p>
-      <w:pPr>
-        <w:pStyle w:val="NoSpacing"/>
-        <w:rPr>
-          <w:rFonts w:cstheme="minorHAnsi"/>
-        </w:rPr>
-      </w:pPr>
-    </w:p>
-    <w:p>
-      <w:pPr>
-        <w:pStyle w:val="NoSpacing"/>
-        <w:rPr>
-          <w:rFonts w:cstheme="minorHAnsi"/>
-        </w:rPr>
-      </w:pPr>
-      <w:r>
-        <w:rPr>
-          <w:rFonts w:cstheme="minorHAnsi"/>
-        </w:rPr>
-        <w:t>*Note</w:t>
-      </w:r>
-      <w:r>
-        <w:rPr>
-          <w:rFonts w:cstheme="minorHAnsi"/>
-        </w:rPr>
-        <w:t>1</w:t>
-      </w:r>
-      <w:r>
-        <w:rPr>
-          <w:rFonts w:cstheme="minorHAnsi"/>
-        </w:rPr>
-        <w:t xml:space="preserve">: we can increment/decrement variables by using commands </w:t>
-      </w:r>
-      <w:r>
-        <w:rPr>
-          <w:rFonts w:ascii="Courier New" w:hAnsi="Courier New" w:cs="Courier New"/>
-          <w:sz w:val="20"/>
-          <w:szCs w:val="20"/>
-        </w:rPr>
-        <w:t>increment</w:t>
-      </w:r>
-      <w:r>
-        <w:rPr>
-          <w:rFonts w:cstheme="minorHAnsi"/>
-        </w:rPr>
-        <w:t xml:space="preserve">, </w:t>
-      </w:r>
-      <w:r>
-        <w:rPr>
-          <w:rFonts w:ascii="Courier New" w:hAnsi="Courier New" w:cs="Courier New"/>
-          <w:sz w:val="20"/>
-          <w:szCs w:val="20"/>
-        </w:rPr>
-        <w:t>decrement</w:t>
-      </w:r>
-      <w:r>
-        <w:rPr>
-          <w:rFonts w:cstheme="minorHAnsi"/>
-        </w:rPr>
-        <w:t xml:space="preserve"> followed by the variable name literal:</w:t>
-      </w:r>
-    </w:p>
-    <w:p>
-      <w:pPr>
-        <w:pStyle w:val="NoSpacing"/>
-        <w:rPr>
-          <w:rFonts w:cstheme="minorHAnsi"/>
-        </w:rPr>
-      </w:pPr>
-      <w:proofErr w:type="gramStart"/>
-      <w:r>
-        <w:rPr>
-          <w:rFonts w:ascii="Courier New" w:hAnsi="Courier New" w:cs="Courier New"/>
-          <w:sz w:val="20"/>
-          <w:szCs w:val="20"/>
-        </w:rPr>
-        <w:t>i</w:t>
-      </w:r>
-      <w:r>
-        <w:rPr>
-          <w:rFonts w:ascii="Courier New" w:hAnsi="Courier New" w:cs="Courier New"/>
-          <w:sz w:val="20"/>
-          <w:szCs w:val="20"/>
-        </w:rPr>
-        <w:t>ncrement</w:t>
-      </w:r>
-      <w:proofErr w:type="gramEnd"/>
-      <w:r>
-        <w:rPr>
-          <w:rFonts w:ascii="Courier New" w:hAnsi="Courier New" w:cs="Courier New"/>
-          <w:sz w:val="20"/>
-          <w:szCs w:val="20"/>
-        </w:rPr>
-        <w:t xml:space="preserve"> “</w:t>
-      </w:r>
-      <w:proofErr w:type="spellStart"/>
-      <w:r>
-        <w:rPr>
-          <w:rFonts w:ascii="Courier New" w:hAnsi="Courier New" w:cs="Courier New"/>
-          <w:sz w:val="20"/>
-          <w:szCs w:val="20"/>
-        </w:rPr>
-        <w:t>var</w:t>
-      </w:r>
-      <w:proofErr w:type="spellEnd"/>
-      <w:r>
-        <w:rPr>
-          <w:rFonts w:ascii="Courier New" w:hAnsi="Courier New" w:cs="Courier New"/>
-          <w:sz w:val="20"/>
-          <w:szCs w:val="20"/>
-        </w:rPr>
-        <w:t xml:space="preserve"> </w:t>
-      </w:r>
-      <w:r>
-        <w:rPr>
-          <w:rFonts w:cstheme="minorHAnsi"/>
-        </w:rPr>
-        <w:t>(equivalent to</w:t>
-      </w:r>
-      <w:r>
-        <w:rPr>
-          <w:rFonts w:ascii="Courier New" w:hAnsi="Courier New" w:cs="Courier New"/>
-          <w:sz w:val="20"/>
-          <w:szCs w:val="20"/>
-        </w:rPr>
-        <w:t xml:space="preserve"> make “</w:t>
-      </w:r>
-      <w:proofErr w:type="spellStart"/>
-      <w:r>
-        <w:rPr>
-          <w:rFonts w:ascii="Courier New" w:hAnsi="Courier New" w:cs="Courier New"/>
-          <w:sz w:val="20"/>
-          <w:szCs w:val="20"/>
-        </w:rPr>
-        <w:t>var</w:t>
-      </w:r>
-      <w:proofErr w:type="spellEnd"/>
-      <w:r>
-        <w:rPr>
-          <w:rFonts w:ascii="Courier New" w:hAnsi="Courier New" w:cs="Courier New"/>
-          <w:sz w:val="20"/>
-          <w:szCs w:val="20"/>
-        </w:rPr>
-        <w:t xml:space="preserve"> :</w:t>
-      </w:r>
-      <w:proofErr w:type="spellStart"/>
-      <w:r>
-        <w:rPr>
-          <w:rFonts w:ascii="Courier New" w:hAnsi="Courier New" w:cs="Courier New"/>
-          <w:sz w:val="20"/>
-          <w:szCs w:val="20"/>
-        </w:rPr>
-        <w:t>var</w:t>
-      </w:r>
-      <w:proofErr w:type="spellEnd"/>
-      <w:r>
-        <w:rPr>
-          <w:rFonts w:ascii="Courier New" w:hAnsi="Courier New" w:cs="Courier New"/>
-          <w:sz w:val="20"/>
-          <w:szCs w:val="20"/>
-        </w:rPr>
-        <w:t xml:space="preserve"> + 1</w:t>
-      </w:r>
-      <w:r>
-        <w:rPr>
-          <w:rFonts w:cstheme="minorHAnsi"/>
-        </w:rPr>
-        <w:t>)</w:t>
-      </w:r>
-    </w:p>
-    <w:p>
-      <w:pPr>
-        <w:pStyle w:val="NoSpacing"/>
-        <w:rPr>
-          <w:rFonts w:cstheme="minorHAnsi"/>
-        </w:rPr>
-      </w:pPr>
-      <w:proofErr w:type="gramStart"/>
-      <w:r>
-        <w:rPr>
-          <w:rFonts w:ascii="Courier New" w:hAnsi="Courier New" w:cs="Courier New"/>
-          <w:sz w:val="20"/>
-          <w:szCs w:val="20"/>
-        </w:rPr>
-        <w:t>d</w:t>
-      </w:r>
-      <w:r>
-        <w:rPr>
-          <w:rFonts w:ascii="Courier New" w:hAnsi="Courier New" w:cs="Courier New"/>
-          <w:sz w:val="20"/>
-          <w:szCs w:val="20"/>
-        </w:rPr>
-        <w:t>ecrement</w:t>
-      </w:r>
-      <w:proofErr w:type="gramEnd"/>
-      <w:r>
-        <w:rPr>
-          <w:rFonts w:ascii="Courier New" w:hAnsi="Courier New" w:cs="Courier New"/>
-          <w:sz w:val="20"/>
-          <w:szCs w:val="20"/>
-        </w:rPr>
-        <w:t xml:space="preserve"> “</w:t>
-      </w:r>
-      <w:proofErr w:type="spellStart"/>
-      <w:r>
-        <w:rPr>
-          <w:rFonts w:ascii="Courier New" w:hAnsi="Courier New" w:cs="Courier New"/>
-          <w:sz w:val="20"/>
-          <w:szCs w:val="20"/>
-        </w:rPr>
-        <w:t>var</w:t>
-      </w:r>
-      <w:proofErr w:type="spellEnd"/>
-      <w:r>
-        <w:rPr>
-          <w:rFonts w:ascii="Courier New" w:hAnsi="Courier New" w:cs="Courier New"/>
-          <w:sz w:val="20"/>
-          <w:szCs w:val="20"/>
-        </w:rPr>
-        <w:t xml:space="preserve"> </w:t>
-      </w:r>
-      <w:r>
-        <w:rPr>
-          <w:rFonts w:cstheme="minorHAnsi"/>
-        </w:rPr>
-        <w:t>(equivalent to</w:t>
-      </w:r>
-      <w:r>
-        <w:rPr>
-          <w:rFonts w:ascii="Courier New" w:hAnsi="Courier New" w:cs="Courier New"/>
-          <w:sz w:val="20"/>
-          <w:szCs w:val="20"/>
-        </w:rPr>
-        <w:t xml:space="preserve"> make “</w:t>
-      </w:r>
-      <w:proofErr w:type="spellStart"/>
-      <w:r>
-        <w:rPr>
-          <w:rFonts w:ascii="Courier New" w:hAnsi="Courier New" w:cs="Courier New"/>
-          <w:sz w:val="20"/>
-          <w:szCs w:val="20"/>
-        </w:rPr>
-        <w:t>var</w:t>
-      </w:r>
-      <w:proofErr w:type="spellEnd"/>
-      <w:r>
-        <w:rPr>
-          <w:rFonts w:ascii="Courier New" w:hAnsi="Courier New" w:cs="Courier New"/>
-          <w:sz w:val="20"/>
-          <w:szCs w:val="20"/>
-        </w:rPr>
-        <w:t xml:space="preserve"> :</w:t>
-      </w:r>
-      <w:proofErr w:type="spellStart"/>
-      <w:r>
-        <w:rPr>
-          <w:rFonts w:ascii="Courier New" w:hAnsi="Courier New" w:cs="Courier New"/>
-          <w:sz w:val="20"/>
-          <w:szCs w:val="20"/>
-        </w:rPr>
-        <w:t>var</w:t>
-      </w:r>
-      <w:proofErr w:type="spellEnd"/>
-      <w:r>
-        <w:rPr>
-          <w:rFonts w:ascii="Courier New" w:hAnsi="Courier New" w:cs="Courier New"/>
-          <w:sz w:val="20"/>
-          <w:szCs w:val="20"/>
-        </w:rPr>
-        <w:t xml:space="preserve"> - 1</w:t>
-      </w:r>
-      <w:r>
-        <w:rPr>
-          <w:rFonts w:cstheme="minorHAnsi"/>
-        </w:rPr>
-        <w:t>)</w:t>
-      </w:r>
-    </w:p>
-    <w:p>
-      <w:pPr>
-        <w:pStyle w:val="NoSpacing"/>
-        <w:rPr>
-          <w:rFonts w:cstheme="minorHAnsi"/>
-        </w:rPr>
-      </w:pPr>
-    </w:p>
-    <w:p>
-      <w:pPr>
-        <w:pStyle w:val="NoSpacing"/>
-        <w:rPr>
-          <w:rFonts w:cstheme="minorHAnsi"/>
-        </w:rPr>
-      </w:pPr>
-      <w:r>
-        <w:rPr>
-          <w:rFonts w:cstheme="minorHAnsi"/>
-        </w:rPr>
-        <w:t>*Note2: Storing variable names literals in variables provide a means of referencing variables and passing variables by reference to functions</w:t>
-      </w:r>
-    </w:p>
-    <w:p>
-      <w:pPr>
-        <w:pStyle w:val="Heading5"/>
-      </w:pPr>
       <w:r>
         <w:t>Example:</w:t>
       </w:r>
@@ -4723,137 +4015,76 @@
           <w:sz w:val="20"/>
         </w:rPr>
       </w:pPr>
-      <w:proofErr w:type="gramStart"/>
-      <w:r>
-        <w:rPr>
-          <w:rFonts w:ascii="Courier New" w:hAnsi="Courier New" w:cs="Courier New"/>
-          <w:sz w:val="20"/>
-        </w:rPr>
-        <w:t>make</w:t>
-      </w:r>
-      <w:proofErr w:type="gramEnd"/>
-      <w:r>
-        <w:rPr>
-          <w:rFonts w:ascii="Courier New" w:hAnsi="Courier New" w:cs="Courier New"/>
-          <w:sz w:val="20"/>
-        </w:rPr>
-        <w:t xml:space="preserve"> “a 5</w:t>
-      </w:r>
-    </w:p>
-    <w:p>
-      <w:pPr>
-        <w:pStyle w:val="NoSpacing"/>
-        <w:rPr>
-          <w:rFonts w:ascii="Courier New" w:hAnsi="Courier New" w:cs="Courier New"/>
-          <w:sz w:val="20"/>
-        </w:rPr>
-      </w:pPr>
-      <w:proofErr w:type="gramStart"/>
-      <w:r>
-        <w:rPr>
-          <w:rFonts w:ascii="Courier New" w:hAnsi="Courier New" w:cs="Courier New"/>
-          <w:sz w:val="20"/>
-        </w:rPr>
-        <w:t>make</w:t>
-      </w:r>
-      <w:proofErr w:type="gramEnd"/>
-      <w:r>
-        <w:rPr>
-          <w:rFonts w:ascii="Courier New" w:hAnsi="Courier New" w:cs="Courier New"/>
-          <w:sz w:val="20"/>
-        </w:rPr>
-        <w:t xml:space="preserve"> “b “a</w:t>
-      </w:r>
-    </w:p>
-    <w:p>
-      <w:pPr>
-        <w:pStyle w:val="NoSpacing"/>
-        <w:rPr>
-          <w:rFonts w:ascii="Courier New" w:hAnsi="Courier New" w:cs="Courier New"/>
-          <w:sz w:val="20"/>
-        </w:rPr>
-      </w:pPr>
-      <w:proofErr w:type="gramStart"/>
-      <w:r>
-        <w:rPr>
-          <w:rFonts w:ascii="Courier New" w:hAnsi="Courier New" w:cs="Courier New"/>
-          <w:sz w:val="20"/>
-        </w:rPr>
-        <w:t>print</w:t>
-      </w:r>
-      <w:proofErr w:type="gramEnd"/>
-      <w:r>
-        <w:rPr>
-          <w:rFonts w:ascii="Courier New" w:hAnsi="Courier New" w:cs="Courier New"/>
-          <w:sz w:val="20"/>
-        </w:rPr>
-        <w:t xml:space="preserve"> “b ;will print ‘b’</w:t>
-      </w:r>
-    </w:p>
-    <w:p>
-      <w:pPr>
-        <w:pStyle w:val="NoSpacing"/>
-        <w:rPr>
-          <w:rFonts w:ascii="Courier New" w:hAnsi="Courier New" w:cs="Courier New"/>
-          <w:sz w:val="20"/>
-        </w:rPr>
-      </w:pPr>
-      <w:proofErr w:type="gramStart"/>
-      <w:r>
-        <w:rPr>
-          <w:rFonts w:ascii="Courier New" w:hAnsi="Courier New" w:cs="Courier New"/>
-          <w:sz w:val="20"/>
-        </w:rPr>
-        <w:t>print</w:t>
-      </w:r>
-      <w:proofErr w:type="gramEnd"/>
-      <w:r>
-        <w:rPr>
-          <w:rFonts w:ascii="Courier New" w:hAnsi="Courier New" w:cs="Courier New"/>
-          <w:sz w:val="20"/>
-        </w:rPr>
-        <w:t xml:space="preserve"> thing “b ;will print ‘a’</w:t>
-      </w:r>
-    </w:p>
-    <w:p>
-      <w:pPr>
-        <w:pStyle w:val="NoSpacing"/>
-        <w:rPr>
-          <w:rFonts w:ascii="Courier New" w:hAnsi="Courier New" w:cs="Courier New"/>
-          <w:sz w:val="20"/>
-        </w:rPr>
-      </w:pPr>
-      <w:proofErr w:type="gramStart"/>
-      <w:r>
-        <w:rPr>
-          <w:rFonts w:ascii="Courier New" w:hAnsi="Courier New" w:cs="Courier New"/>
-          <w:sz w:val="20"/>
-        </w:rPr>
-        <w:t>print</w:t>
-      </w:r>
-      <w:proofErr w:type="gramEnd"/>
-      <w:r>
-        <w:rPr>
-          <w:rFonts w:ascii="Courier New" w:hAnsi="Courier New" w:cs="Courier New"/>
-          <w:sz w:val="20"/>
-        </w:rPr>
-        <w:t xml:space="preserve"> thing </w:t>
-      </w:r>
-      <w:proofErr w:type="spellStart"/>
-      <w:r>
-        <w:rPr>
-          <w:rFonts w:ascii="Courier New" w:hAnsi="Courier New" w:cs="Courier New"/>
-          <w:sz w:val="20"/>
-        </w:rPr>
-        <w:t>thing</w:t>
-      </w:r>
-      <w:proofErr w:type="spellEnd"/>
-      <w:r>
-        <w:rPr>
-          <w:rFonts w:ascii="Courier New" w:hAnsi="Courier New" w:cs="Courier New"/>
-          <w:sz w:val="20"/>
-        </w:rPr>
-        <w:t xml:space="preserve"> “b ;will print ‘5’</w:t>
+      <w:r>
+        <w:rPr>
+          <w:rFonts w:ascii="Courier New" w:hAnsi="Courier New" w:cs="Courier New"/>
+          <w:sz w:val="20"/>
+        </w:rPr>
+        <w:t>make “a 5</w:t>
+      </w:r>
+    </w:p>
+    <w:p>
+      <w:pPr>
+        <w:pStyle w:val="NoSpacing"/>
+        <w:rPr>
+          <w:rFonts w:ascii="Courier New" w:hAnsi="Courier New" w:cs="Courier New"/>
+          <w:sz w:val="20"/>
+        </w:rPr>
+      </w:pPr>
+      <w:r>
+        <w:rPr>
+          <w:rFonts w:ascii="Courier New" w:hAnsi="Courier New" w:cs="Courier New"/>
+          <w:sz w:val="20"/>
+        </w:rPr>
+        <w:t>make “b “a</w:t>
+      </w:r>
+    </w:p>
+    <w:p>
+      <w:pPr>
+        <w:pStyle w:val="NoSpacing"/>
+        <w:rPr>
+          <w:rFonts w:ascii="Courier New" w:hAnsi="Courier New" w:cs="Courier New"/>
+          <w:sz w:val="20"/>
+        </w:rPr>
+      </w:pPr>
+      <w:r>
+        <w:rPr>
+          <w:rFonts w:ascii="Courier New" w:hAnsi="Courier New" w:cs="Courier New"/>
+          <w:sz w:val="20"/>
+        </w:rPr>
+        <w:t>print “b ;will print ‘b’</w:t>
+      </w:r>
+    </w:p>
+    <w:p>
+      <w:pPr>
+        <w:pStyle w:val="NoSpacing"/>
+        <w:rPr>
+          <w:rFonts w:ascii="Courier New" w:hAnsi="Courier New" w:cs="Courier New"/>
+          <w:sz w:val="20"/>
+        </w:rPr>
+      </w:pPr>
+      <w:r>
+        <w:rPr>
+          <w:rFonts w:ascii="Courier New" w:hAnsi="Courier New" w:cs="Courier New"/>
+          <w:sz w:val="20"/>
+        </w:rPr>
+        <w:t>print thing “b ;will print ‘a’</w:t>
+      </w:r>
+    </w:p>
+    <w:p>
+      <w:pPr>
+        <w:pStyle w:val="NoSpacing"/>
+        <w:rPr>
+          <w:rFonts w:ascii="Courier New" w:hAnsi="Courier New" w:cs="Courier New"/>
+          <w:sz w:val="20"/>
+        </w:rPr>
+      </w:pPr>
+      <w:r>
+        <w:rPr>
+          <w:rFonts w:ascii="Courier New" w:hAnsi="Courier New" w:cs="Courier New"/>
+          <w:sz w:val="20"/>
+        </w:rPr>
+        <w:t>print thing thing “b ;will print ‘5’</w:t>
       </w:r>
     </w:p>
     <w:p>
@@ -4911,21 +4142,8 @@
       <w:pPr>
         <w:pStyle w:val="NoSpacing"/>
       </w:pPr>
-      <w:proofErr w:type="gramStart"/>
-      <w:r>
-        <w:t>static</w:t>
-      </w:r>
-      <w:proofErr w:type="gramEnd"/>
-      <w:r>
-        <w:t xml:space="preserve"> &lt;variable name literal&gt;&lt;</w:t>
-      </w:r>
-      <w:proofErr w:type="spellStart"/>
-      <w:r>
-        <w:t>initializationValue</w:t>
-      </w:r>
-      <w:proofErr w:type="spellEnd"/>
-      <w:r>
-        <w:t>&gt;</w:t>
+      <w:r>
+        <w:t>static &lt;variable name literal&gt;&lt;initializationValue&gt;</w:t>
       </w:r>
     </w:p>
     <w:p>
@@ -4945,103 +4163,361 @@
           <w:szCs w:val="20"/>
         </w:rPr>
       </w:pPr>
-      <w:proofErr w:type="gramStart"/>
-      <w:r>
-        <w:rPr>
-          <w:rFonts w:ascii="Courier New" w:hAnsi="Courier New" w:cs="Courier New"/>
-          <w:sz w:val="20"/>
-          <w:szCs w:val="20"/>
-        </w:rPr>
-        <w:t>static</w:t>
-      </w:r>
-      <w:proofErr w:type="gramEnd"/>
-      <w:r>
-        <w:rPr>
-          <w:rFonts w:ascii="Courier New" w:hAnsi="Courier New" w:cs="Courier New"/>
-          <w:sz w:val="20"/>
-          <w:szCs w:val="20"/>
-        </w:rPr>
+      <w:r>
+        <w:rPr>
+          <w:rFonts w:ascii="Courier New" w:hAnsi="Courier New" w:cs="Courier New"/>
+          <w:sz w:val="20"/>
+          <w:szCs w:val="20"/>
+        </w:rPr>
+        <w:t xml:space="preserve">static </w:t>
+      </w:r>
+      <w:r>
+        <w:rPr>
+          <w:rFonts w:ascii="Courier New" w:hAnsi="Courier New" w:cs="Courier New"/>
+          <w:sz w:val="20"/>
+          <w:szCs w:val="20"/>
+        </w:rPr>
+        <w:t>“counter</w:t>
+      </w:r>
+      <w:r>
+        <w:rPr>
+          <w:rFonts w:ascii="Courier New" w:hAnsi="Courier New" w:cs="Courier New"/>
+          <w:sz w:val="20"/>
+          <w:szCs w:val="20"/>
+        </w:rPr>
+        <w:t xml:space="preserve"> 0</w:t>
+      </w:r>
+    </w:p>
+    <w:p>
+      <w:pPr>
+        <w:pStyle w:val="NoSpacing"/>
+        <w:rPr>
+          <w:rFonts w:ascii="Courier New" w:hAnsi="Courier New" w:cs="Courier New"/>
+          <w:sz w:val="20"/>
+          <w:szCs w:val="20"/>
+        </w:rPr>
+      </w:pPr>
+      <w:r>
+        <w:rPr>
+          <w:rFonts w:ascii="Courier New" w:hAnsi="Courier New" w:cs="Courier New"/>
+          <w:sz w:val="20"/>
+          <w:szCs w:val="20"/>
+        </w:rPr>
+        <w:t>make “counter :counter+1</w:t>
+      </w:r>
+    </w:p>
+    <w:p>
+      <w:pPr>
+        <w:pStyle w:val="NoSpacing"/>
+        <w:rPr>
+          <w:rFonts w:ascii="Courier New" w:hAnsi="Courier New" w:cs="Courier New"/>
+          <w:sz w:val="20"/>
+          <w:szCs w:val="20"/>
+        </w:rPr>
+      </w:pPr>
+      <w:r>
+        <w:rPr>
+          <w:rFonts w:ascii="Courier New" w:hAnsi="Courier New" w:cs="Courier New"/>
+          <w:sz w:val="20"/>
+          <w:szCs w:val="20"/>
+        </w:rPr>
+        <w:t>print :counter</w:t>
+      </w:r>
+    </w:p>
+    <w:p>
+      <w:pPr>
+        <w:pStyle w:val="NoSpacing"/>
+      </w:pPr>
+      <w:r>
+        <w:t>The above example will print an incrementing number on each frame/execution, starting from 1</w:t>
+      </w:r>
+    </w:p>
+    <w:p>
+      <w:pPr>
+        <w:pStyle w:val="NoSpacing"/>
+      </w:pPr>
+    </w:p>
+    <w:p>
+      <w:pPr>
+        <w:pStyle w:val="NoSpacing"/>
+      </w:pPr>
+    </w:p>
+    <w:p>
+      <w:pPr>
+        <w:pStyle w:val="Heading2"/>
+      </w:pPr>
+      <w:r>
+        <w:t xml:space="preserve">Conditionals </w:t>
+      </w:r>
+    </w:p>
+    <w:p>
+      <w:pPr>
+        <w:pStyle w:val="Heading3"/>
+      </w:pPr>
+      <w:r>
+        <w:t>If, Ifelse</w:t>
+      </w:r>
+    </w:p>
+    <w:p>
+      <w:pPr>
+        <w:pStyle w:val="NoSpacing"/>
+      </w:pPr>
+      <w:r>
+        <w:t>A block of code can be executed conditionally</w:t>
+      </w:r>
+      <w:r>
+        <w:t xml:space="preserve">, by using the </w:t>
+      </w:r>
+      <w:r>
+        <w:t xml:space="preserve">command </w:t>
+      </w:r>
+      <w:r>
+        <w:rPr>
+          <w:rFonts w:ascii="Courier New" w:hAnsi="Courier New" w:cs="Courier New"/>
+          <w:sz w:val="20"/>
+          <w:szCs w:val="20"/>
+        </w:rPr>
+        <w:t>if</w:t>
+      </w:r>
+    </w:p>
+    <w:p>
+      <w:pPr>
+        <w:pStyle w:val="Heading5"/>
+      </w:pPr>
+      <w:r>
+        <w:t>Syntax:</w:t>
+      </w:r>
+    </w:p>
+    <w:p>
+      <w:pPr>
+        <w:pStyle w:val="NoSpacing"/>
+      </w:pPr>
+      <w:r>
+        <w:t xml:space="preserve">If &lt;condition&gt; [ &lt;commands to execute if condition is true&gt; ] </w:t>
+      </w:r>
+    </w:p>
+    <w:p>
+      <w:pPr>
+        <w:pStyle w:val="NoSpacing"/>
+      </w:pPr>
+      <w:r>
+        <w:t xml:space="preserve">&lt;condition&gt;: </w:t>
+      </w:r>
+      <w:r>
+        <w:t>An argument expression that can be evaluated as true or false</w:t>
+      </w:r>
+    </w:p>
+    <w:p>
+      <w:pPr>
+        <w:pStyle w:val="NoSpacing"/>
+      </w:pPr>
+      <w:r>
+        <w:t>&lt;</w:t>
+      </w:r>
+      <w:r>
         <w:t xml:space="preserve"> </w:t>
       </w:r>
       <w:r>
-        <w:rPr>
-          <w:rFonts w:ascii="Courier New" w:hAnsi="Courier New" w:cs="Courier New"/>
-          <w:sz w:val="20"/>
-          <w:szCs w:val="20"/>
-        </w:rPr>
-        <w:t>“counter</w:t>
-      </w:r>
-      <w:r>
-        <w:rPr>
-          <w:rFonts w:ascii="Courier New" w:hAnsi="Courier New" w:cs="Courier New"/>
-          <w:sz w:val="20"/>
-          <w:szCs w:val="20"/>
-        </w:rPr>
-        <w:t xml:space="preserve"> 0</w:t>
-      </w:r>
-    </w:p>
-    <w:p>
-      <w:pPr>
-        <w:pStyle w:val="NoSpacing"/>
-        <w:rPr>
-          <w:rFonts w:ascii="Courier New" w:hAnsi="Courier New" w:cs="Courier New"/>
-          <w:sz w:val="20"/>
-          <w:szCs w:val="20"/>
-        </w:rPr>
-      </w:pPr>
-      <w:proofErr w:type="gramStart"/>
-      <w:r>
-        <w:rPr>
-          <w:rFonts w:ascii="Courier New" w:hAnsi="Courier New" w:cs="Courier New"/>
-          <w:sz w:val="20"/>
-          <w:szCs w:val="20"/>
-        </w:rPr>
-        <w:t>make</w:t>
-      </w:r>
-      <w:proofErr w:type="gramEnd"/>
-      <w:r>
-        <w:rPr>
-          <w:rFonts w:ascii="Courier New" w:hAnsi="Courier New" w:cs="Courier New"/>
-          <w:sz w:val="20"/>
-          <w:szCs w:val="20"/>
-        </w:rPr>
-        <w:t xml:space="preserve"> “counter :counter+1</w:t>
-      </w:r>
-    </w:p>
-    <w:p>
-      <w:pPr>
-        <w:pStyle w:val="NoSpacing"/>
-        <w:rPr>
-          <w:rFonts w:ascii="Courier New" w:hAnsi="Courier New" w:cs="Courier New"/>
-          <w:sz w:val="20"/>
-          <w:szCs w:val="20"/>
-        </w:rPr>
-      </w:pPr>
-      <w:proofErr w:type="gramStart"/>
-      <w:r>
-        <w:rPr>
-          <w:rFonts w:ascii="Courier New" w:hAnsi="Courier New" w:cs="Courier New"/>
-          <w:sz w:val="20"/>
-          <w:szCs w:val="20"/>
-        </w:rPr>
-        <w:t>print</w:t>
-      </w:r>
-      <w:proofErr w:type="gramEnd"/>
-      <w:r>
-        <w:rPr>
-          <w:rFonts w:ascii="Courier New" w:hAnsi="Courier New" w:cs="Courier New"/>
-          <w:sz w:val="20"/>
-          <w:szCs w:val="20"/>
-        </w:rPr>
-        <w:t xml:space="preserve"> :counter</w:t>
-      </w:r>
-    </w:p>
-    <w:p>
-      <w:pPr>
-        <w:pStyle w:val="NoSpacing"/>
-      </w:pPr>
-      <w:r>
-        <w:t>The above example will print an incrementing number on each frame/execution, starting from 1</w:t>
+        <w:t>commands to execute if condition is true &gt; : any program code</w:t>
+      </w:r>
+    </w:p>
+    <w:p>
+      <w:pPr>
+        <w:pStyle w:val="Heading5"/>
+      </w:pPr>
+      <w:r>
+        <w:t>Example:</w:t>
+      </w:r>
+    </w:p>
+    <w:p>
+      <w:pPr>
+        <w:pStyle w:val="NoSpacing"/>
+        <w:rPr>
+          <w:rFonts w:ascii="Courier New" w:hAnsi="Courier New" w:cs="Courier New"/>
+          <w:sz w:val="20"/>
+          <w:szCs w:val="20"/>
+        </w:rPr>
+      </w:pPr>
+      <w:r>
+        <w:rPr>
+          <w:rFonts w:ascii="Courier New" w:hAnsi="Courier New" w:cs="Courier New"/>
+          <w:sz w:val="20"/>
+          <w:szCs w:val="20"/>
+        </w:rPr>
+        <w:t>If :n &lt; 5 [ print “lessThanFive</w:t>
+      </w:r>
+      <w:r>
+        <w:rPr>
+          <w:rFonts w:ascii="Courier New" w:hAnsi="Courier New" w:cs="Courier New"/>
+          <w:sz w:val="20"/>
+          <w:szCs w:val="20"/>
+        </w:rPr>
+        <w:t xml:space="preserve"> </w:t>
+      </w:r>
+      <w:r>
+        <w:rPr>
+          <w:rFonts w:ascii="Courier New" w:hAnsi="Courier New" w:cs="Courier New"/>
+          <w:sz w:val="20"/>
+          <w:szCs w:val="20"/>
+        </w:rPr>
+        <w:t>]</w:t>
+      </w:r>
+    </w:p>
+    <w:p>
+      <w:pPr>
+        <w:pStyle w:val="NoSpacing"/>
+      </w:pPr>
+    </w:p>
+    <w:p>
+      <w:pPr>
+        <w:pStyle w:val="NoSpacing"/>
+      </w:pPr>
+      <w:r>
+        <w:t xml:space="preserve">Similarly, two different blocks of code can be executed, depending on the </w:t>
+      </w:r>
+      <w:r>
+        <w:t>truth value</w:t>
+      </w:r>
+      <w:r>
+        <w:t xml:space="preserve"> of a condition, using </w:t>
+      </w:r>
+      <w:r>
+        <w:rPr>
+          <w:rFonts w:ascii="Courier New" w:hAnsi="Courier New" w:cs="Courier New"/>
+          <w:sz w:val="20"/>
+          <w:szCs w:val="20"/>
+        </w:rPr>
+        <w:t>ifelse</w:t>
+      </w:r>
+      <w:r>
+        <w:t xml:space="preserve"> </w:t>
+      </w:r>
+    </w:p>
+    <w:p>
+      <w:pPr>
+        <w:pStyle w:val="Heading5"/>
+      </w:pPr>
+      <w:r>
+        <w:t>Syntax</w:t>
+      </w:r>
+    </w:p>
+    <w:p>
+      <w:pPr>
+        <w:pStyle w:val="NoSpacing"/>
+      </w:pPr>
+      <w:r>
+        <w:t>Ifelse &lt;condition &gt; [ &lt;commands to execute if condition is true&gt; ]</w:t>
+      </w:r>
+      <w:r>
+        <w:t xml:space="preserve"> </w:t>
+      </w:r>
+      <w:r>
+        <w:t>[ &lt;commands to execute if condition is false&gt; ]</w:t>
+      </w:r>
+    </w:p>
+    <w:p>
+      <w:pPr>
+        <w:pStyle w:val="Heading5"/>
+      </w:pPr>
+      <w:r>
+        <w:t xml:space="preserve">Example </w:t>
+      </w:r>
+    </w:p>
+    <w:p>
+      <w:pPr>
+        <w:pStyle w:val="NoSpacing"/>
+        <w:rPr>
+          <w:rFonts w:ascii="Courier New" w:hAnsi="Courier New" w:cs="Courier New"/>
+          <w:sz w:val="20"/>
+          <w:szCs w:val="20"/>
+        </w:rPr>
+      </w:pPr>
+      <w:r>
+        <w:rPr>
+          <w:rFonts w:ascii="Courier New" w:hAnsi="Courier New" w:cs="Courier New"/>
+          <w:sz w:val="20"/>
+          <w:szCs w:val="20"/>
+        </w:rPr>
+        <w:t>Ifelse :n &lt; 5 [ print “lessThanFive ] [ print “higherOrEqualToFive ]</w:t>
+      </w:r>
+    </w:p>
+    <w:p>
+      <w:pPr>
+        <w:pStyle w:val="NoSpacing"/>
+      </w:pPr>
+    </w:p>
+    <w:p>
+      <w:pPr>
+        <w:pStyle w:val="NoSpacing"/>
+        <w:rPr>
+          <w:i/>
+        </w:rPr>
+      </w:pPr>
+      <w:r>
+        <w:rPr>
+          <w:rStyle w:val="Heading5Char"/>
+        </w:rPr>
+        <w:t>Note:</w:t>
+      </w:r>
+      <w:r>
+        <w:rPr>
+          <w:i/>
+        </w:rPr>
+        <w:t xml:space="preserve"> </w:t>
+      </w:r>
+    </w:p>
+    <w:p>
+      <w:pPr>
+        <w:pStyle w:val="NoSpacing"/>
+      </w:pPr>
+      <w:r>
+        <w:t>Any plain number can also be evaluated for its truth value.  Any value other that 0 evaluates as true and the value of 0 evaluates as false.</w:t>
+      </w:r>
+    </w:p>
+    <w:p>
+      <w:pPr>
+        <w:pStyle w:val="NoSpacing"/>
+        <w:rPr>
+          <w:rFonts w:cstheme="minorHAnsi"/>
+        </w:rPr>
+      </w:pPr>
+      <w:r>
+        <w:t xml:space="preserve">E.g   </w:t>
+      </w:r>
+      <w:r>
+        <w:rPr>
+          <w:rFonts w:ascii="Courier New" w:hAnsi="Courier New" w:cs="Courier New"/>
+        </w:rPr>
+        <w:t>if 5 [ fd 10 ]  -</w:t>
+      </w:r>
+      <w:r>
+        <w:rPr>
+          <w:rFonts w:cstheme="minorHAnsi"/>
+        </w:rPr>
+        <w:t xml:space="preserve">  The fd command will be executed</w:t>
+      </w:r>
+    </w:p>
+    <w:p>
+      <w:pPr>
+        <w:pStyle w:val="NoSpacing"/>
+      </w:pPr>
+      <w:r>
+        <w:rPr>
+          <w:rFonts w:ascii="Courier New" w:hAnsi="Courier New" w:cs="Courier New"/>
+        </w:rPr>
+        <w:t xml:space="preserve">   If 0 [ fd 10 ]  - </w:t>
+      </w:r>
+      <w:r>
+        <w:rPr>
+          <w:rFonts w:cstheme="minorHAnsi"/>
+        </w:rPr>
+        <w:t>The fd command will not be executed</w:t>
+      </w:r>
+      <w:r>
+        <w:rPr>
+          <w:rFonts w:ascii="Courier New" w:hAnsi="Courier New" w:cs="Courier New"/>
+        </w:rPr>
+        <w:t xml:space="preserve"> </w:t>
       </w:r>
     </w:p>
     <w:p>
@@ -5059,7 +4535,7 @@
         <w:pStyle w:val="Heading2"/>
       </w:pPr>
       <w:r>
-        <w:t xml:space="preserve">Conditionals </w:t>
+        <w:t>Loops</w:t>
       </w:r>
     </w:p>
     <w:p>
@@ -5067,34 +4543,38 @@
         <w:pStyle w:val="Heading3"/>
       </w:pPr>
       <w:r>
-        <w:t xml:space="preserve">If, </w:t>
-      </w:r>
-      <w:proofErr w:type="spellStart"/>
-      <w:r>
-        <w:t>Ifelse</w:t>
-      </w:r>
-      <w:proofErr w:type="spellEnd"/>
-    </w:p>
-    <w:p>
-      <w:pPr>
-        <w:pStyle w:val="NoSpacing"/>
-      </w:pPr>
-      <w:r>
-        <w:t>A block of code can be executed conditionally</w:t>
-      </w:r>
-      <w:r>
-        <w:t xml:space="preserve">, by using the </w:t>
-      </w:r>
-      <w:r>
-        <w:t xml:space="preserve">command </w:t>
-      </w:r>
-      <w:r>
-        <w:rPr>
-          <w:rFonts w:ascii="Courier New" w:hAnsi="Courier New" w:cs="Courier New"/>
-          <w:sz w:val="20"/>
-          <w:szCs w:val="20"/>
-        </w:rPr>
-        <w:t>if</w:t>
+        <w:t>Repeat</w:t>
+      </w:r>
+    </w:p>
+    <w:p>
+      <w:pPr>
+        <w:pStyle w:val="NoSpacing"/>
+      </w:pPr>
+      <w:r>
+        <w:t>A block of code can be executed repeat</w:t>
+      </w:r>
+      <w:r>
+        <w:t>ed</w:t>
+      </w:r>
+      <w:r>
+        <w:t>ly n time</w:t>
+      </w:r>
+      <w:r>
+        <w:t>s,</w:t>
+      </w:r>
+      <w:r>
+        <w:t xml:space="preserve"> with the command </w:t>
+      </w:r>
+      <w:r>
+        <w:rPr>
+          <w:rFonts w:ascii="Courier New" w:hAnsi="Courier New" w:cs="Courier New"/>
+          <w:sz w:val="20"/>
+          <w:szCs w:val="20"/>
+        </w:rPr>
+        <w:t>repeat</w:t>
+      </w:r>
+      <w:r>
+        <w:t>:</w:t>
       </w:r>
     </w:p>
     <w:p>
@@ -5110,501 +4590,7 @@
         <w:pStyle w:val="NoSpacing"/>
       </w:pPr>
       <w:r>
-        <w:t xml:space="preserve">If &lt;condition&gt; </w:t>
-      </w:r>
-      <w:proofErr w:type="gramStart"/>
-      <w:r>
-        <w:t>[ &lt;</w:t>
-      </w:r>
-      <w:proofErr w:type="gramEnd"/>
-      <w:r>
-        <w:t xml:space="preserve">commands to execute if condition is true&gt; ] </w:t>
-      </w:r>
-    </w:p>
-    <w:p>
-      <w:pPr>
-        <w:pStyle w:val="NoSpacing"/>
-      </w:pPr>
-      <w:r>
-        <w:t>&lt;</w:t>
-      </w:r>
-      <w:proofErr w:type="gramStart"/>
-      <w:r>
-        <w:t>condition</w:t>
-      </w:r>
-      <w:proofErr w:type="gramEnd"/>
-      <w:r>
-        <w:t xml:space="preserve">&gt;: </w:t>
-      </w:r>
-      <w:r>
-        <w:t>An argument expression that can be evaluated as true or false</w:t>
-      </w:r>
-    </w:p>
-    <w:p>
-      <w:pPr>
-        <w:pStyle w:val="NoSpacing"/>
-      </w:pPr>
-      <w:r>
-        <w:t>&lt;</w:t>
-      </w:r>
-      <w:r>
-        <w:t xml:space="preserve"> </w:t>
-      </w:r>
-      <w:proofErr w:type="gramStart"/>
-      <w:r>
-        <w:t>commands</w:t>
-      </w:r>
-      <w:proofErr w:type="gramEnd"/>
-      <w:r>
-        <w:t xml:space="preserve"> to execute if condition is true &gt; : any program code</w:t>
-      </w:r>
-    </w:p>
-    <w:p>
-      <w:pPr>
-        <w:pStyle w:val="Heading5"/>
-      </w:pPr>
-      <w:r>
-        <w:t>Example:</w:t>
-      </w:r>
-    </w:p>
-    <w:p>
-      <w:pPr>
-        <w:pStyle w:val="NoSpacing"/>
-        <w:rPr>
-          <w:rFonts w:ascii="Courier New" w:hAnsi="Courier New" w:cs="Courier New"/>
-          <w:sz w:val="20"/>
-          <w:szCs w:val="20"/>
-        </w:rPr>
-      </w:pPr>
-      <w:proofErr w:type="gramStart"/>
-      <w:r>
-        <w:rPr>
-          <w:rFonts w:ascii="Courier New" w:hAnsi="Courier New" w:cs="Courier New"/>
-          <w:sz w:val="20"/>
-          <w:szCs w:val="20"/>
-        </w:rPr>
-        <w:t>If :n</w:t>
-      </w:r>
-      <w:proofErr w:type="gramEnd"/>
-      <w:r>
-        <w:rPr>
-          <w:rFonts w:ascii="Courier New" w:hAnsi="Courier New" w:cs="Courier New"/>
-          <w:sz w:val="20"/>
-          <w:szCs w:val="20"/>
-        </w:rPr>
-        <w:t xml:space="preserve"> &lt; 5 [ print “</w:t>
-      </w:r>
-      <w:proofErr w:type="spellStart"/>
-      <w:r>
-        <w:rPr>
-          <w:rFonts w:ascii="Courier New" w:hAnsi="Courier New" w:cs="Courier New"/>
-          <w:sz w:val="20"/>
-          <w:szCs w:val="20"/>
-        </w:rPr>
-        <w:t>lessThanFive</w:t>
-      </w:r>
-      <w:proofErr w:type="spellEnd"/>
-      <w:r>
-        <w:rPr>
-          <w:rFonts w:ascii="Courier New" w:hAnsi="Courier New" w:cs="Courier New"/>
-          <w:sz w:val="20"/>
-          <w:szCs w:val="20"/>
-        </w:rPr>
-        <w:t xml:space="preserve"> </w:t>
-      </w:r>
-      <w:r>
-        <w:rPr>
-          <w:rFonts w:ascii="Courier New" w:hAnsi="Courier New" w:cs="Courier New"/>
-          <w:sz w:val="20"/>
-          <w:szCs w:val="20"/>
-        </w:rPr>
-        <w:t>]</w:t>
-      </w:r>
-    </w:p>
-    <w:p>
-      <w:pPr>
-        <w:pStyle w:val="NoSpacing"/>
-      </w:pPr>
-    </w:p>
-    <w:p>
-      <w:pPr>
-        <w:pStyle w:val="NoSpacing"/>
-      </w:pPr>
-      <w:r>
-        <w:t xml:space="preserve">Similarly, two different blocks of code can be executed, depending on the </w:t>
-      </w:r>
-      <w:r>
-        <w:t>truth value</w:t>
-      </w:r>
-      <w:r>
-        <w:t xml:space="preserve"> of a condition, using </w:t>
-      </w:r>
-      <w:proofErr w:type="spellStart"/>
-      <w:r>
-        <w:rPr>
-          <w:rFonts w:ascii="Courier New" w:hAnsi="Courier New" w:cs="Courier New"/>
-          <w:sz w:val="20"/>
-          <w:szCs w:val="20"/>
-        </w:rPr>
-        <w:t>ifelse</w:t>
-      </w:r>
-      <w:proofErr w:type="spellEnd"/>
-      <w:r>
-        <w:t xml:space="preserve"> </w:t>
-      </w:r>
-    </w:p>
-    <w:p>
-      <w:pPr>
-        <w:pStyle w:val="Heading5"/>
-      </w:pPr>
-      <w:r>
-        <w:t>Syntax</w:t>
-      </w:r>
-    </w:p>
-    <w:p>
-      <w:pPr>
-        <w:pStyle w:val="NoSpacing"/>
-      </w:pPr>
-      <w:proofErr w:type="spellStart"/>
-      <w:r>
-        <w:t>Ifelse</w:t>
-      </w:r>
-      <w:proofErr w:type="spellEnd"/>
-      <w:r>
-        <w:t xml:space="preserve"> &lt;condition &gt; </w:t>
-      </w:r>
-      <w:proofErr w:type="gramStart"/>
-      <w:r>
-        <w:t>[ &lt;</w:t>
-      </w:r>
-      <w:proofErr w:type="gramEnd"/>
-      <w:r>
-        <w:t>commands to execute if condition is true&gt; ]</w:t>
-      </w:r>
-      <w:r>
-        <w:t xml:space="preserve"> </w:t>
-      </w:r>
-      <w:r>
-        <w:t>[ &lt;commands to execute if condition is false&gt; ]</w:t>
-      </w:r>
-    </w:p>
-    <w:p>
-      <w:pPr>
-        <w:pStyle w:val="Heading5"/>
-      </w:pPr>
-      <w:r>
-        <w:t xml:space="preserve">Example </w:t>
-      </w:r>
-    </w:p>
-    <w:p>
-      <w:pPr>
-        <w:pStyle w:val="NoSpacing"/>
-        <w:rPr>
-          <w:rFonts w:ascii="Courier New" w:hAnsi="Courier New" w:cs="Courier New"/>
-          <w:sz w:val="20"/>
-          <w:szCs w:val="20"/>
-        </w:rPr>
-      </w:pPr>
-      <w:proofErr w:type="spellStart"/>
-      <w:proofErr w:type="gramStart"/>
-      <w:r>
-        <w:rPr>
-          <w:rFonts w:ascii="Courier New" w:hAnsi="Courier New" w:cs="Courier New"/>
-          <w:sz w:val="20"/>
-          <w:szCs w:val="20"/>
-        </w:rPr>
-        <w:t>Ifelse</w:t>
-      </w:r>
-      <w:proofErr w:type="spellEnd"/>
-      <w:r>
-        <w:rPr>
-          <w:rFonts w:ascii="Courier New" w:hAnsi="Courier New" w:cs="Courier New"/>
-          <w:sz w:val="20"/>
-          <w:szCs w:val="20"/>
-        </w:rPr>
-        <w:t xml:space="preserve"> :n</w:t>
-      </w:r>
-      <w:proofErr w:type="gramEnd"/>
-      <w:r>
-        <w:rPr>
-          <w:rFonts w:ascii="Courier New" w:hAnsi="Courier New" w:cs="Courier New"/>
-          <w:sz w:val="20"/>
-          <w:szCs w:val="20"/>
-        </w:rPr>
-        <w:t xml:space="preserve"> &lt; 5 [ print “</w:t>
-      </w:r>
-      <w:proofErr w:type="spellStart"/>
-      <w:r>
-        <w:rPr>
-          <w:rFonts w:ascii="Courier New" w:hAnsi="Courier New" w:cs="Courier New"/>
-          <w:sz w:val="20"/>
-          <w:szCs w:val="20"/>
-        </w:rPr>
-        <w:t>lessThanFive</w:t>
-      </w:r>
-      <w:proofErr w:type="spellEnd"/>
-      <w:r>
-        <w:rPr>
-          <w:rFonts w:ascii="Courier New" w:hAnsi="Courier New" w:cs="Courier New"/>
-          <w:sz w:val="20"/>
-          <w:szCs w:val="20"/>
-        </w:rPr>
-        <w:t xml:space="preserve"> ] [ print “</w:t>
-      </w:r>
-      <w:proofErr w:type="spellStart"/>
-      <w:r>
-        <w:rPr>
-          <w:rFonts w:ascii="Courier New" w:hAnsi="Courier New" w:cs="Courier New"/>
-          <w:sz w:val="20"/>
-          <w:szCs w:val="20"/>
-        </w:rPr>
-        <w:t>higherOrEqualToFive</w:t>
-      </w:r>
-      <w:proofErr w:type="spellEnd"/>
-      <w:r>
-        <w:rPr>
-          <w:rFonts w:ascii="Courier New" w:hAnsi="Courier New" w:cs="Courier New"/>
-          <w:sz w:val="20"/>
-          <w:szCs w:val="20"/>
-        </w:rPr>
-        <w:t xml:space="preserve"> ]</w:t>
-      </w:r>
-    </w:p>
-    <w:p>
-      <w:pPr>
-        <w:pStyle w:val="NoSpacing"/>
-      </w:pPr>
-    </w:p>
-    <w:p>
-      <w:pPr>
-        <w:pStyle w:val="NoSpacing"/>
-        <w:rPr>
-          <w:i/>
-        </w:rPr>
-      </w:pPr>
-      <w:r>
-        <w:rPr>
-          <w:rStyle w:val="Heading5Char"/>
-        </w:rPr>
-        <w:t>Note:</w:t>
-      </w:r>
-      <w:r>
-        <w:rPr>
-          <w:i/>
-        </w:rPr>
-        <w:t xml:space="preserve"> </w:t>
-      </w:r>
-    </w:p>
-    <w:p>
-      <w:pPr>
-        <w:pStyle w:val="NoSpacing"/>
-      </w:pPr>
-      <w:r>
-        <w:t>Any plain number can also be evaluated for its truth value.  Any value other that 0 evaluates as true and the value of 0 evaluates as false.</w:t>
-      </w:r>
-    </w:p>
-    <w:p>
-      <w:pPr>
-        <w:pStyle w:val="NoSpacing"/>
-        <w:rPr>
-          <w:rFonts w:cstheme="minorHAnsi"/>
-        </w:rPr>
-      </w:pPr>
-      <w:proofErr w:type="spellStart"/>
-      <w:r>
-        <w:t>E.g</w:t>
-      </w:r>
-      <w:proofErr w:type="spellEnd"/>
-      <w:r>
-        <w:t xml:space="preserve">   </w:t>
-      </w:r>
-      <w:r>
-        <w:rPr>
-          <w:rFonts w:ascii="Courier New" w:hAnsi="Courier New" w:cs="Courier New"/>
-        </w:rPr>
-        <w:t xml:space="preserve">if 5 </w:t>
-      </w:r>
-      <w:proofErr w:type="gramStart"/>
-      <w:r>
-        <w:rPr>
-          <w:rFonts w:ascii="Courier New" w:hAnsi="Courier New" w:cs="Courier New"/>
-        </w:rPr>
-        <w:t xml:space="preserve">[ </w:t>
-      </w:r>
-      <w:proofErr w:type="spellStart"/>
-      <w:r>
-        <w:rPr>
-          <w:rFonts w:ascii="Courier New" w:hAnsi="Courier New" w:cs="Courier New"/>
-        </w:rPr>
-        <w:t>fd</w:t>
-      </w:r>
-      <w:proofErr w:type="spellEnd"/>
-      <w:proofErr w:type="gramEnd"/>
-      <w:r>
-        <w:rPr>
-          <w:rFonts w:ascii="Courier New" w:hAnsi="Courier New" w:cs="Courier New"/>
-        </w:rPr>
-        <w:t xml:space="preserve"> 10 ]  -</w:t>
-      </w:r>
-      <w:r>
-        <w:rPr>
-          <w:rFonts w:cstheme="minorHAnsi"/>
-        </w:rPr>
-        <w:t xml:space="preserve">  The </w:t>
-      </w:r>
-      <w:proofErr w:type="spellStart"/>
-      <w:r>
-        <w:rPr>
-          <w:rFonts w:cstheme="minorHAnsi"/>
-        </w:rPr>
-        <w:t>fd</w:t>
-      </w:r>
-      <w:proofErr w:type="spellEnd"/>
-      <w:r>
-        <w:rPr>
-          <w:rFonts w:cstheme="minorHAnsi"/>
-        </w:rPr>
-        <w:t xml:space="preserve"> command will be executed</w:t>
-      </w:r>
-    </w:p>
-    <w:p>
-      <w:pPr>
-        <w:pStyle w:val="NoSpacing"/>
-      </w:pPr>
-      <w:r>
-        <w:rPr>
-          <w:rFonts w:ascii="Courier New" w:hAnsi="Courier New" w:cs="Courier New"/>
-        </w:rPr>
-        <w:t xml:space="preserve">   If 0 </w:t>
-      </w:r>
-      <w:proofErr w:type="gramStart"/>
-      <w:r>
-        <w:rPr>
-          <w:rFonts w:ascii="Courier New" w:hAnsi="Courier New" w:cs="Courier New"/>
-        </w:rPr>
-        <w:t xml:space="preserve">[ </w:t>
-      </w:r>
-      <w:proofErr w:type="spellStart"/>
-      <w:r>
-        <w:rPr>
-          <w:rFonts w:ascii="Courier New" w:hAnsi="Courier New" w:cs="Courier New"/>
-        </w:rPr>
-        <w:t>fd</w:t>
-      </w:r>
-      <w:proofErr w:type="spellEnd"/>
-      <w:proofErr w:type="gramEnd"/>
-      <w:r>
-        <w:rPr>
-          <w:rFonts w:ascii="Courier New" w:hAnsi="Courier New" w:cs="Courier New"/>
-        </w:rPr>
-        <w:t xml:space="preserve"> 10 ]  - </w:t>
-      </w:r>
-      <w:r>
-        <w:rPr>
-          <w:rFonts w:cstheme="minorHAnsi"/>
-        </w:rPr>
-        <w:t xml:space="preserve">The </w:t>
-      </w:r>
-      <w:proofErr w:type="spellStart"/>
-      <w:r>
-        <w:rPr>
-          <w:rFonts w:cstheme="minorHAnsi"/>
-        </w:rPr>
-        <w:t>fd</w:t>
-      </w:r>
-      <w:proofErr w:type="spellEnd"/>
-      <w:r>
-        <w:rPr>
-          <w:rFonts w:cstheme="minorHAnsi"/>
-        </w:rPr>
-        <w:t xml:space="preserve"> command will not be executed</w:t>
-      </w:r>
-      <w:r>
-        <w:rPr>
-          <w:rFonts w:ascii="Courier New" w:hAnsi="Courier New" w:cs="Courier New"/>
-        </w:rPr>
-        <w:t xml:space="preserve"> </w:t>
-      </w:r>
-    </w:p>
-    <w:p>
-      <w:pPr>
-        <w:pStyle w:val="NoSpacing"/>
-      </w:pPr>
-    </w:p>
-    <w:p>
-      <w:pPr>
-        <w:pStyle w:val="NoSpacing"/>
-      </w:pPr>
-    </w:p>
-    <w:p>
-      <w:pPr>
-        <w:pStyle w:val="Heading2"/>
-      </w:pPr>
-      <w:r>
-        <w:t>Loops</w:t>
-      </w:r>
-    </w:p>
-    <w:p>
-      <w:pPr>
-        <w:pStyle w:val="Heading3"/>
-      </w:pPr>
-      <w:r>
-        <w:t>Repeat</w:t>
-      </w:r>
-    </w:p>
-    <w:p>
-      <w:pPr>
-        <w:pStyle w:val="NoSpacing"/>
-      </w:pPr>
-      <w:r>
-        <w:t>A block of code can be executed repeat</w:t>
-      </w:r>
-      <w:r>
-        <w:t>ed</w:t>
-      </w:r>
-      <w:r>
-        <w:t>ly n time</w:t>
-      </w:r>
-      <w:r>
-        <w:t>s,</w:t>
-      </w:r>
-      <w:r>
-        <w:t xml:space="preserve"> with the command </w:t>
-      </w:r>
-      <w:r>
-        <w:rPr>
-          <w:rFonts w:ascii="Courier New" w:hAnsi="Courier New" w:cs="Courier New"/>
-          <w:sz w:val="20"/>
-          <w:szCs w:val="20"/>
-        </w:rPr>
-        <w:t>repeat</w:t>
-      </w:r>
-      <w:r>
-        <w:t>:</w:t>
-      </w:r>
-    </w:p>
-    <w:p>
-      <w:pPr>
-        <w:pStyle w:val="Heading5"/>
-      </w:pPr>
-      <w:r>
-        <w:t>Syntax:</w:t>
-      </w:r>
-    </w:p>
-    <w:p>
-      <w:pPr>
-        <w:pStyle w:val="NoSpacing"/>
-      </w:pPr>
-      <w:r>
-        <w:t xml:space="preserve">Repeat &lt;number of executions&gt; </w:t>
-      </w:r>
-      <w:proofErr w:type="gramStart"/>
-      <w:r>
-        <w:t>[ &lt;</w:t>
-      </w:r>
-      <w:proofErr w:type="gramEnd"/>
-      <w:r>
-        <w:t>commands&gt; ]</w:t>
+        <w:t>Repeat &lt;number of executions&gt; [ &lt;commands&gt; ]</w:t>
       </w:r>
     </w:p>
     <w:p>
@@ -5625,59 +4611,13 @@
           <w:szCs w:val="20"/>
         </w:rPr>
       </w:pPr>
-      <w:proofErr w:type="gramStart"/>
-      <w:r>
-        <w:rPr>
-          <w:rFonts w:ascii="Courier New" w:hAnsi="Courier New" w:cs="Courier New"/>
-          <w:sz w:val="20"/>
-          <w:szCs w:val="20"/>
-        </w:rPr>
-        <w:t>repeat</w:t>
-      </w:r>
-      <w:proofErr w:type="gramEnd"/>
-      <w:r>
-        <w:rPr>
-          <w:rFonts w:ascii="Courier New" w:hAnsi="Courier New" w:cs="Courier New"/>
-          <w:sz w:val="20"/>
-          <w:szCs w:val="20"/>
-        </w:rPr>
-        <w:t xml:space="preserve"> 4 [ </w:t>
-      </w:r>
-      <w:proofErr w:type="spellStart"/>
-      <w:r>
-        <w:rPr>
-          <w:rFonts w:ascii="Courier New" w:hAnsi="Courier New" w:cs="Courier New"/>
-          <w:sz w:val="20"/>
-          <w:szCs w:val="20"/>
-        </w:rPr>
-        <w:t>fd</w:t>
-      </w:r>
-      <w:proofErr w:type="spellEnd"/>
-      <w:r>
-        <w:rPr>
-          <w:rFonts w:ascii="Courier New" w:hAnsi="Courier New" w:cs="Courier New"/>
-          <w:sz w:val="20"/>
-          <w:szCs w:val="20"/>
-        </w:rPr>
-        <w:t xml:space="preserve"> 10 </w:t>
-      </w:r>
-      <w:proofErr w:type="spellStart"/>
-      <w:r>
-        <w:rPr>
-          <w:rFonts w:ascii="Courier New" w:hAnsi="Courier New" w:cs="Courier New"/>
-          <w:sz w:val="20"/>
-          <w:szCs w:val="20"/>
-        </w:rPr>
-        <w:t>rt</w:t>
-      </w:r>
-      <w:proofErr w:type="spellEnd"/>
-      <w:r>
-        <w:rPr>
-          <w:rFonts w:ascii="Courier New" w:hAnsi="Courier New" w:cs="Courier New"/>
-          <w:sz w:val="20"/>
-          <w:szCs w:val="20"/>
-        </w:rPr>
-        <w:t xml:space="preserve"> 90 ]</w:t>
+      <w:r>
+        <w:rPr>
+          <w:rFonts w:ascii="Courier New" w:hAnsi="Courier New" w:cs="Courier New"/>
+          <w:sz w:val="20"/>
+          <w:szCs w:val="20"/>
+        </w:rPr>
+        <w:t>repeat 4 [ fd 10 rt 90 ]</w:t>
       </w:r>
       <w:r>
         <w:rPr>
@@ -5703,7 +4643,6 @@
       <w:r>
         <w:t xml:space="preserve">Using the command </w:t>
       </w:r>
-      <w:proofErr w:type="spellStart"/>
       <w:r>
         <w:rPr>
           <w:rFonts w:ascii="Courier New" w:hAnsi="Courier New" w:cs="Courier New"/>
@@ -5711,7 +4650,6 @@
         </w:rPr>
         <w:t>repcount</w:t>
       </w:r>
-      <w:proofErr w:type="spellEnd"/>
       <w:r>
         <w:rPr>
           <w:b/>
@@ -5774,15 +4712,7 @@
         <w:pStyle w:val="NoSpacing"/>
       </w:pPr>
       <w:r>
-        <w:t xml:space="preserve">While &lt;condition&gt; </w:t>
-      </w:r>
-      <w:proofErr w:type="gramStart"/>
-      <w:r>
-        <w:t>[ &lt;</w:t>
-      </w:r>
-      <w:proofErr w:type="gramEnd"/>
-      <w:r>
-        <w:t>commands&gt;]</w:t>
+        <w:t>While &lt;condition&gt; [ &lt;commands&gt;]</w:t>
       </w:r>
     </w:p>
     <w:p>
@@ -5802,87 +4732,39 @@
           <w:szCs w:val="20"/>
         </w:rPr>
       </w:pPr>
-      <w:proofErr w:type="gramStart"/>
-      <w:r>
-        <w:rPr>
-          <w:rFonts w:ascii="Courier New" w:hAnsi="Courier New" w:cs="Courier New"/>
-          <w:sz w:val="20"/>
-          <w:szCs w:val="20"/>
-        </w:rPr>
-        <w:t>make</w:t>
-      </w:r>
-      <w:proofErr w:type="gramEnd"/>
-      <w:r>
-        <w:rPr>
-          <w:rFonts w:ascii="Courier New" w:hAnsi="Courier New" w:cs="Courier New"/>
-          <w:sz w:val="20"/>
-          <w:szCs w:val="20"/>
-        </w:rPr>
-        <w:t xml:space="preserve"> “n 4</w:t>
-      </w:r>
-    </w:p>
-    <w:p>
-      <w:pPr>
-        <w:pStyle w:val="NoSpacing"/>
-        <w:rPr>
-          <w:rFonts w:ascii="Courier New" w:hAnsi="Courier New" w:cs="Courier New"/>
-          <w:sz w:val="20"/>
-          <w:szCs w:val="20"/>
-        </w:rPr>
-      </w:pPr>
-      <w:proofErr w:type="gramStart"/>
-      <w:r>
-        <w:rPr>
-          <w:rFonts w:ascii="Courier New" w:hAnsi="Courier New" w:cs="Courier New"/>
-          <w:sz w:val="20"/>
-          <w:szCs w:val="20"/>
-        </w:rPr>
-        <w:t>while</w:t>
-      </w:r>
-      <w:proofErr w:type="gramEnd"/>
-      <w:r>
-        <w:rPr>
-          <w:rFonts w:ascii="Courier New" w:hAnsi="Courier New" w:cs="Courier New"/>
-          <w:sz w:val="20"/>
-          <w:szCs w:val="20"/>
-        </w:rPr>
-        <w:t xml:space="preserve"> :n &gt; 0 [ </w:t>
-      </w:r>
-      <w:proofErr w:type="spellStart"/>
-      <w:r>
-        <w:rPr>
-          <w:rFonts w:ascii="Courier New" w:hAnsi="Courier New" w:cs="Courier New"/>
-          <w:sz w:val="20"/>
-          <w:szCs w:val="20"/>
-        </w:rPr>
-        <w:t>fd</w:t>
-      </w:r>
-      <w:proofErr w:type="spellEnd"/>
-      <w:r>
-        <w:rPr>
-          <w:rFonts w:ascii="Courier New" w:hAnsi="Courier New" w:cs="Courier New"/>
-          <w:sz w:val="20"/>
-          <w:szCs w:val="20"/>
-        </w:rPr>
-        <w:t xml:space="preserve"> 10 </w:t>
-      </w:r>
-      <w:proofErr w:type="spellStart"/>
-      <w:r>
-        <w:rPr>
-          <w:rFonts w:ascii="Courier New" w:hAnsi="Courier New" w:cs="Courier New"/>
-          <w:sz w:val="20"/>
-          <w:szCs w:val="20"/>
-        </w:rPr>
-        <w:t>rt</w:t>
-      </w:r>
-      <w:proofErr w:type="spellEnd"/>
-      <w:r>
-        <w:rPr>
-          <w:rFonts w:ascii="Courier New" w:hAnsi="Courier New" w:cs="Courier New"/>
-          <w:sz w:val="20"/>
-          <w:szCs w:val="20"/>
-        </w:rPr>
-        <w:t xml:space="preserve"> 90 </w:t>
+      <w:r>
+        <w:rPr>
+          <w:rFonts w:ascii="Courier New" w:hAnsi="Courier New" w:cs="Courier New"/>
+          <w:sz w:val="20"/>
+          <w:szCs w:val="20"/>
+        </w:rPr>
+        <w:t>make “n 4</w:t>
+      </w:r>
+    </w:p>
+    <w:p>
+      <w:pPr>
+        <w:pStyle w:val="NoSpacing"/>
+        <w:rPr>
+          <w:rFonts w:ascii="Courier New" w:hAnsi="Courier New" w:cs="Courier New"/>
+          <w:sz w:val="20"/>
+          <w:szCs w:val="20"/>
+        </w:rPr>
+      </w:pPr>
+      <w:r>
+        <w:rPr>
+          <w:rFonts w:ascii="Courier New" w:hAnsi="Courier New" w:cs="Courier New"/>
+          <w:sz w:val="20"/>
+          <w:szCs w:val="20"/>
+        </w:rPr>
+        <w:t xml:space="preserve">while :n &gt; 0 [ fd 10 </w:t>
+      </w:r>
+      <w:r>
+        <w:rPr>
+          <w:rFonts w:ascii="Courier New" w:hAnsi="Courier New" w:cs="Courier New"/>
+          <w:sz w:val="20"/>
+          <w:szCs w:val="20"/>
+        </w:rPr>
+        <w:t xml:space="preserve">rt 90 </w:t>
       </w:r>
       <w:r>
         <w:rPr>
@@ -5970,13 +4852,8 @@
       <w:pPr>
         <w:pStyle w:val="NoSpacing"/>
       </w:pPr>
-      <w:proofErr w:type="gramStart"/>
-      <w:r>
-        <w:t>until</w:t>
-      </w:r>
-      <w:proofErr w:type="gramEnd"/>
-      <w:r>
-        <w:t xml:space="preserve"> &lt;condition&gt; [ &lt;commands&gt;]</w:t>
+      <w:r>
+        <w:t>until &lt;condition&gt; [ &lt;commands&gt;]</w:t>
       </w:r>
     </w:p>
     <w:p>
@@ -5996,95 +4873,39 @@
           <w:szCs w:val="20"/>
         </w:rPr>
       </w:pPr>
-      <w:proofErr w:type="gramStart"/>
-      <w:r>
-        <w:rPr>
-          <w:rFonts w:ascii="Courier New" w:hAnsi="Courier New" w:cs="Courier New"/>
-          <w:sz w:val="20"/>
-          <w:szCs w:val="20"/>
-        </w:rPr>
-        <w:t>make</w:t>
-      </w:r>
-      <w:proofErr w:type="gramEnd"/>
-      <w:r>
-        <w:rPr>
-          <w:rFonts w:ascii="Courier New" w:hAnsi="Courier New" w:cs="Courier New"/>
-          <w:sz w:val="20"/>
-          <w:szCs w:val="20"/>
-        </w:rPr>
-        <w:t xml:space="preserve"> “n 4</w:t>
-      </w:r>
-    </w:p>
-    <w:p>
-      <w:pPr>
-        <w:pStyle w:val="NoSpacing"/>
-        <w:rPr>
-          <w:rFonts w:ascii="Courier New" w:hAnsi="Courier New" w:cs="Courier New"/>
-          <w:sz w:val="20"/>
-          <w:szCs w:val="20"/>
-        </w:rPr>
-      </w:pPr>
-      <w:proofErr w:type="gramStart"/>
-      <w:r>
-        <w:rPr>
-          <w:rFonts w:ascii="Courier New" w:hAnsi="Courier New" w:cs="Courier New"/>
-          <w:sz w:val="20"/>
-          <w:szCs w:val="20"/>
-        </w:rPr>
-        <w:t>until</w:t>
-      </w:r>
-      <w:proofErr w:type="gramEnd"/>
-      <w:r>
-        <w:rPr>
-          <w:rFonts w:ascii="Courier New" w:hAnsi="Courier New" w:cs="Courier New"/>
-          <w:sz w:val="20"/>
-          <w:szCs w:val="20"/>
-        </w:rPr>
-        <w:t xml:space="preserve"> :n = 0 [ </w:t>
-      </w:r>
-      <w:proofErr w:type="spellStart"/>
-      <w:r>
-        <w:rPr>
-          <w:rFonts w:ascii="Courier New" w:hAnsi="Courier New" w:cs="Courier New"/>
-          <w:sz w:val="20"/>
-          <w:szCs w:val="20"/>
-        </w:rPr>
-        <w:t>fd</w:t>
-      </w:r>
-      <w:proofErr w:type="spellEnd"/>
-      <w:r>
-        <w:rPr>
-          <w:rFonts w:ascii="Courier New" w:hAnsi="Courier New" w:cs="Courier New"/>
-          <w:sz w:val="20"/>
-          <w:szCs w:val="20"/>
-        </w:rPr>
-        <w:t xml:space="preserve"> 10</w:t>
-      </w:r>
-      <w:r>
-        <w:rPr>
-          <w:rFonts w:ascii="Courier New" w:hAnsi="Courier New" w:cs="Courier New"/>
-          <w:sz w:val="20"/>
-          <w:szCs w:val="20"/>
-        </w:rPr>
-        <w:t xml:space="preserve"> </w:t>
-      </w:r>
-      <w:proofErr w:type="spellStart"/>
-      <w:r>
-        <w:rPr>
-          <w:rFonts w:ascii="Courier New" w:hAnsi="Courier New" w:cs="Courier New"/>
-          <w:sz w:val="20"/>
-          <w:szCs w:val="20"/>
-        </w:rPr>
-        <w:t>rt</w:t>
-      </w:r>
-      <w:proofErr w:type="spellEnd"/>
-      <w:r>
-        <w:rPr>
-          <w:rFonts w:ascii="Courier New" w:hAnsi="Courier New" w:cs="Courier New"/>
-          <w:sz w:val="20"/>
-          <w:szCs w:val="20"/>
-        </w:rPr>
-        <w:t xml:space="preserve"> 9</w:t>
+      <w:r>
+        <w:rPr>
+          <w:rFonts w:ascii="Courier New" w:hAnsi="Courier New" w:cs="Courier New"/>
+          <w:sz w:val="20"/>
+          <w:szCs w:val="20"/>
+        </w:rPr>
+        <w:t>make “n 4</w:t>
+      </w:r>
+    </w:p>
+    <w:p>
+      <w:pPr>
+        <w:pStyle w:val="NoSpacing"/>
+        <w:rPr>
+          <w:rFonts w:ascii="Courier New" w:hAnsi="Courier New" w:cs="Courier New"/>
+          <w:sz w:val="20"/>
+          <w:szCs w:val="20"/>
+        </w:rPr>
+      </w:pPr>
+      <w:r>
+        <w:rPr>
+          <w:rFonts w:ascii="Courier New" w:hAnsi="Courier New" w:cs="Courier New"/>
+          <w:sz w:val="20"/>
+          <w:szCs w:val="20"/>
+        </w:rPr>
+        <w:t>until :n = 0 [ fd 10</w:t>
+      </w:r>
+      <w:r>
+        <w:rPr>
+          <w:rFonts w:ascii="Courier New" w:hAnsi="Courier New" w:cs="Courier New"/>
+          <w:sz w:val="20"/>
+          <w:szCs w:val="20"/>
+        </w:rPr>
+        <w:t xml:space="preserve"> rt 9</w:t>
       </w:r>
       <w:r>
         <w:rPr>
@@ -6301,21 +5122,8 @@
       <w:pPr>
         <w:pStyle w:val="NoSpacing"/>
       </w:pPr>
-      <w:proofErr w:type="gramStart"/>
-      <w:r>
-        <w:t>to</w:t>
-      </w:r>
-      <w:proofErr w:type="gramEnd"/>
-      <w:r>
-        <w:t xml:space="preserve"> &lt;</w:t>
-      </w:r>
-      <w:proofErr w:type="spellStart"/>
-      <w:r>
-        <w:t>functionName</w:t>
-      </w:r>
-      <w:proofErr w:type="spellEnd"/>
-      <w:r>
-        <w:t xml:space="preserve">&gt; &lt;list of parameter names&gt; &lt;body&gt; </w:t>
+      <w:r>
+        <w:t xml:space="preserve">to &lt;functionName&gt; &lt;list of parameter names&gt; &lt;body&gt; </w:t>
       </w:r>
       <w:r>
         <w:t xml:space="preserve"> &lt;return statement&gt;</w:t>
@@ -6347,59 +5155,13 @@
           <w:szCs w:val="20"/>
         </w:rPr>
       </w:pPr>
-      <w:proofErr w:type="gramStart"/>
-      <w:r>
-        <w:rPr>
-          <w:rFonts w:ascii="Courier New" w:hAnsi="Courier New" w:cs="Courier New"/>
-          <w:sz w:val="20"/>
-          <w:szCs w:val="20"/>
-        </w:rPr>
-        <w:t>to</w:t>
-      </w:r>
-      <w:proofErr w:type="gramEnd"/>
-      <w:r>
-        <w:rPr>
-          <w:rFonts w:ascii="Courier New" w:hAnsi="Courier New" w:cs="Courier New"/>
-          <w:sz w:val="20"/>
-          <w:szCs w:val="20"/>
-        </w:rPr>
-        <w:t xml:space="preserve"> square :side repeat 4 [ </w:t>
-      </w:r>
-      <w:proofErr w:type="spellStart"/>
-      <w:r>
-        <w:rPr>
-          <w:rFonts w:ascii="Courier New" w:hAnsi="Courier New" w:cs="Courier New"/>
-          <w:sz w:val="20"/>
-          <w:szCs w:val="20"/>
-        </w:rPr>
-        <w:t>fd</w:t>
-      </w:r>
-      <w:proofErr w:type="spellEnd"/>
-      <w:r>
-        <w:rPr>
-          <w:rFonts w:ascii="Courier New" w:hAnsi="Courier New" w:cs="Courier New"/>
-          <w:sz w:val="20"/>
-          <w:szCs w:val="20"/>
-        </w:rPr>
-        <w:t xml:space="preserve"> :side </w:t>
-      </w:r>
-      <w:proofErr w:type="spellStart"/>
-      <w:r>
-        <w:rPr>
-          <w:rFonts w:ascii="Courier New" w:hAnsi="Courier New" w:cs="Courier New"/>
-          <w:sz w:val="20"/>
-          <w:szCs w:val="20"/>
-        </w:rPr>
-        <w:t>rt</w:t>
-      </w:r>
-      <w:proofErr w:type="spellEnd"/>
-      <w:r>
-        <w:rPr>
-          <w:rFonts w:ascii="Courier New" w:hAnsi="Courier New" w:cs="Courier New"/>
-          <w:sz w:val="20"/>
-          <w:szCs w:val="20"/>
-        </w:rPr>
-        <w:t xml:space="preserve"> 90 ] end</w:t>
+      <w:r>
+        <w:rPr>
+          <w:rFonts w:ascii="Courier New" w:hAnsi="Courier New" w:cs="Courier New"/>
+          <w:sz w:val="20"/>
+          <w:szCs w:val="20"/>
+        </w:rPr>
+        <w:t>to square :side repeat 4 [ fd :side rt 90 ] end</w:t>
       </w:r>
       <w:r>
         <w:rPr>
@@ -6419,46 +5181,26 @@
           <w:szCs w:val="20"/>
         </w:rPr>
       </w:pPr>
-      <w:proofErr w:type="gramStart"/>
-      <w:r>
-        <w:rPr>
-          <w:rFonts w:ascii="Courier New" w:hAnsi="Courier New" w:cs="Courier New"/>
-          <w:sz w:val="20"/>
-          <w:szCs w:val="20"/>
-        </w:rPr>
-        <w:t>to</w:t>
-      </w:r>
-      <w:proofErr w:type="gramEnd"/>
-      <w:r>
-        <w:rPr>
-          <w:rFonts w:ascii="Courier New" w:hAnsi="Courier New" w:cs="Courier New"/>
-          <w:sz w:val="20"/>
-          <w:szCs w:val="20"/>
-        </w:rPr>
-        <w:t xml:space="preserve"> add :a :b return :a + :b end</w:t>
-      </w:r>
-    </w:p>
-    <w:p>
-      <w:pPr>
-        <w:pStyle w:val="NoSpacing"/>
-      </w:pPr>
-      <w:proofErr w:type="gramStart"/>
-      <w:r>
-        <w:rPr>
-          <w:rFonts w:ascii="Courier New" w:hAnsi="Courier New" w:cs="Courier New"/>
-          <w:sz w:val="20"/>
-          <w:szCs w:val="20"/>
-        </w:rPr>
-        <w:t>square</w:t>
-      </w:r>
-      <w:proofErr w:type="gramEnd"/>
-      <w:r>
-        <w:rPr>
-          <w:rFonts w:ascii="Courier New" w:hAnsi="Courier New" w:cs="Courier New"/>
-          <w:sz w:val="20"/>
-          <w:szCs w:val="20"/>
-        </w:rPr>
-        <w:t xml:space="preserve"> 50</w:t>
+      <w:r>
+        <w:rPr>
+          <w:rFonts w:ascii="Courier New" w:hAnsi="Courier New" w:cs="Courier New"/>
+          <w:sz w:val="20"/>
+          <w:szCs w:val="20"/>
+        </w:rPr>
+        <w:t>to add :a :b return :a + :b end</w:t>
+      </w:r>
+    </w:p>
+    <w:p>
+      <w:pPr>
+        <w:pStyle w:val="NoSpacing"/>
+      </w:pPr>
+      <w:r>
+        <w:rPr>
+          <w:rFonts w:ascii="Courier New" w:hAnsi="Courier New" w:cs="Courier New"/>
+          <w:sz w:val="20"/>
+          <w:szCs w:val="20"/>
+        </w:rPr>
+        <w:t>square 50</w:t>
       </w:r>
       <w:r>
         <w:rPr>
@@ -6514,23 +5256,13 @@
       <w:pPr>
         <w:pStyle w:val="NoSpacing"/>
       </w:pPr>
-      <w:proofErr w:type="gramStart"/>
-      <w:r>
-        <w:rPr>
-          <w:rFonts w:ascii="Courier New" w:hAnsi="Courier New" w:cs="Courier New"/>
-          <w:sz w:val="20"/>
-          <w:szCs w:val="20"/>
-        </w:rPr>
-        <w:t>print</w:t>
-      </w:r>
-      <w:proofErr w:type="gramEnd"/>
-      <w:r>
-        <w:rPr>
-          <w:rFonts w:ascii="Courier New" w:hAnsi="Courier New" w:cs="Courier New"/>
-          <w:sz w:val="20"/>
-          <w:szCs w:val="20"/>
-        </w:rPr>
-        <w:t xml:space="preserve"> add 2 3</w:t>
+      <w:r>
+        <w:rPr>
+          <w:rFonts w:ascii="Courier New" w:hAnsi="Courier New" w:cs="Courier New"/>
+          <w:sz w:val="20"/>
+          <w:szCs w:val="20"/>
+        </w:rPr>
+        <w:t>print add 2 3</w:t>
       </w:r>
       <w:r>
         <w:rPr>
@@ -6548,23 +5280,13 @@
       <w:pPr>
         <w:pStyle w:val="NoSpacing"/>
       </w:pPr>
-      <w:proofErr w:type="gramStart"/>
-      <w:r>
-        <w:rPr>
-          <w:rFonts w:ascii="Courier New" w:hAnsi="Courier New" w:cs="Courier New"/>
-          <w:sz w:val="20"/>
-          <w:szCs w:val="20"/>
-        </w:rPr>
-        <w:t>square</w:t>
-      </w:r>
-      <w:proofErr w:type="gramEnd"/>
-      <w:r>
-        <w:rPr>
-          <w:rFonts w:ascii="Courier New" w:hAnsi="Courier New" w:cs="Courier New"/>
-          <w:sz w:val="20"/>
-          <w:szCs w:val="20"/>
-        </w:rPr>
-        <w:t xml:space="preserve"> add </w:t>
+      <w:r>
+        <w:rPr>
+          <w:rFonts w:ascii="Courier New" w:hAnsi="Courier New" w:cs="Courier New"/>
+          <w:sz w:val="20"/>
+          <w:szCs w:val="20"/>
+        </w:rPr>
+        <w:t xml:space="preserve">square add </w:t>
       </w:r>
       <w:r>
         <w:rPr>
@@ -6769,7 +5491,6 @@
             <w:pPr>
               <w:pStyle w:val="NoSpacing"/>
             </w:pPr>
-            <w:proofErr w:type="spellStart"/>
             <w:r>
               <w:rPr>
                 <w:b w:val="0"/>
@@ -6777,7 +5498,6 @@
               </w:rPr>
               <w:t>sqrt</w:t>
             </w:r>
-            <w:proofErr w:type="spellEnd"/>
           </w:p>
         </w:tc>
         <w:tc>
@@ -6833,23 +5553,13 @@
                 <w:szCs w:val="20"/>
               </w:rPr>
             </w:pPr>
-            <w:proofErr w:type="spellStart"/>
-            <w:r>
-              <w:rPr>
-                <w:rFonts w:ascii="Courier New" w:hAnsi="Courier New" w:cs="Courier New"/>
-                <w:sz w:val="20"/>
-                <w:szCs w:val="20"/>
-              </w:rPr>
-              <w:t>sqrt</w:t>
-            </w:r>
-            <w:proofErr w:type="spellEnd"/>
-            <w:r>
-              <w:rPr>
-                <w:rFonts w:ascii="Courier New" w:hAnsi="Courier New" w:cs="Courier New"/>
-                <w:sz w:val="20"/>
-                <w:szCs w:val="20"/>
-              </w:rPr>
-              <w:t xml:space="preserve"> 4 </w:t>
+            <w:r>
+              <w:rPr>
+                <w:rFonts w:ascii="Courier New" w:hAnsi="Courier New" w:cs="Courier New"/>
+                <w:sz w:val="20"/>
+                <w:szCs w:val="20"/>
+              </w:rPr>
+              <w:t xml:space="preserve">sqrt 4 </w:t>
             </w:r>
           </w:p>
         </w:tc>
@@ -7042,7 +5752,6 @@
                 <w:bCs w:val="0"/>
               </w:rPr>
             </w:pPr>
-            <w:proofErr w:type="spellStart"/>
             <w:r>
               <w:rPr>
                 <w:b w:val="0"/>
@@ -7050,7 +5759,6 @@
               </w:rPr>
               <w:t>cos</w:t>
             </w:r>
-            <w:proofErr w:type="spellEnd"/>
           </w:p>
         </w:tc>
         <w:tc>
@@ -7106,23 +5814,13 @@
                 <w:szCs w:val="20"/>
               </w:rPr>
             </w:pPr>
-            <w:proofErr w:type="spellStart"/>
-            <w:r>
-              <w:rPr>
-                <w:rFonts w:ascii="Courier New" w:hAnsi="Courier New" w:cs="Courier New"/>
-                <w:sz w:val="20"/>
-                <w:szCs w:val="20"/>
-              </w:rPr>
-              <w:t>cos</w:t>
-            </w:r>
-            <w:proofErr w:type="spellEnd"/>
-            <w:r>
-              <w:rPr>
-                <w:rFonts w:ascii="Courier New" w:hAnsi="Courier New" w:cs="Courier New"/>
-                <w:sz w:val="20"/>
-                <w:szCs w:val="20"/>
-              </w:rPr>
-              <w:t xml:space="preserve"> 60</w:t>
+            <w:r>
+              <w:rPr>
+                <w:rFonts w:ascii="Courier New" w:hAnsi="Courier New" w:cs="Courier New"/>
+                <w:sz w:val="20"/>
+                <w:szCs w:val="20"/>
+              </w:rPr>
+              <w:t>cos 60</w:t>
             </w:r>
           </w:p>
         </w:tc>
@@ -7315,7 +6013,6 @@
                 <w:bCs w:val="0"/>
               </w:rPr>
             </w:pPr>
-            <w:proofErr w:type="spellStart"/>
             <w:r>
               <w:rPr>
                 <w:b w:val="0"/>
@@ -7323,7 +6020,6 @@
               </w:rPr>
               <w:t>arccos</w:t>
             </w:r>
-            <w:proofErr w:type="spellEnd"/>
           </w:p>
         </w:tc>
         <w:tc>
@@ -7382,23 +6078,13 @@
                 <w:szCs w:val="20"/>
               </w:rPr>
             </w:pPr>
-            <w:proofErr w:type="spellStart"/>
-            <w:r>
-              <w:rPr>
-                <w:rFonts w:ascii="Courier New" w:hAnsi="Courier New" w:cs="Courier New"/>
-                <w:sz w:val="20"/>
-                <w:szCs w:val="20"/>
-              </w:rPr>
-              <w:t>arccos</w:t>
-            </w:r>
-            <w:proofErr w:type="spellEnd"/>
-            <w:r>
-              <w:rPr>
-                <w:rFonts w:ascii="Courier New" w:hAnsi="Courier New" w:cs="Courier New"/>
-                <w:sz w:val="20"/>
-                <w:szCs w:val="20"/>
-              </w:rPr>
-              <w:t xml:space="preserve"> 0.5</w:t>
+            <w:r>
+              <w:rPr>
+                <w:rFonts w:ascii="Courier New" w:hAnsi="Courier New" w:cs="Courier New"/>
+                <w:sz w:val="20"/>
+                <w:szCs w:val="20"/>
+              </w:rPr>
+              <w:t>arccos 0.5</w:t>
             </w:r>
           </w:p>
         </w:tc>
@@ -7417,7 +6103,6 @@
                 <w:bCs w:val="0"/>
               </w:rPr>
             </w:pPr>
-            <w:proofErr w:type="spellStart"/>
             <w:r>
               <w:rPr>
                 <w:b w:val="0"/>
@@ -7425,7 +6110,6 @@
               </w:rPr>
               <w:t>arcsin</w:t>
             </w:r>
-            <w:proofErr w:type="spellEnd"/>
           </w:p>
         </w:tc>
         <w:tc>
@@ -7484,23 +6168,13 @@
                 <w:szCs w:val="20"/>
               </w:rPr>
             </w:pPr>
-            <w:proofErr w:type="spellStart"/>
-            <w:r>
-              <w:rPr>
-                <w:rFonts w:ascii="Courier New" w:hAnsi="Courier New" w:cs="Courier New"/>
-                <w:sz w:val="20"/>
-                <w:szCs w:val="20"/>
-              </w:rPr>
-              <w:t>arcsin</w:t>
-            </w:r>
-            <w:proofErr w:type="spellEnd"/>
-            <w:r>
-              <w:rPr>
-                <w:rFonts w:ascii="Courier New" w:hAnsi="Courier New" w:cs="Courier New"/>
-                <w:sz w:val="20"/>
-                <w:szCs w:val="20"/>
-              </w:rPr>
-              <w:t xml:space="preserve"> 0.5</w:t>
+            <w:r>
+              <w:rPr>
+                <w:rFonts w:ascii="Courier New" w:hAnsi="Courier New" w:cs="Courier New"/>
+                <w:sz w:val="20"/>
+                <w:szCs w:val="20"/>
+              </w:rPr>
+              <w:t>arcsin 0.5</w:t>
             </w:r>
           </w:p>
         </w:tc>
@@ -7519,7 +6193,6 @@
                 <w:bCs w:val="0"/>
               </w:rPr>
             </w:pPr>
-            <w:proofErr w:type="spellStart"/>
             <w:r>
               <w:rPr>
                 <w:b w:val="0"/>
@@ -7527,7 +6200,6 @@
               </w:rPr>
               <w:t>arctan</w:t>
             </w:r>
-            <w:proofErr w:type="spellEnd"/>
           </w:p>
         </w:tc>
         <w:tc>
@@ -7586,23 +6258,13 @@
                 <w:szCs w:val="20"/>
               </w:rPr>
             </w:pPr>
-            <w:proofErr w:type="spellStart"/>
-            <w:r>
-              <w:rPr>
-                <w:rFonts w:ascii="Courier New" w:hAnsi="Courier New" w:cs="Courier New"/>
-                <w:sz w:val="20"/>
-                <w:szCs w:val="20"/>
-              </w:rPr>
-              <w:t>arctan</w:t>
-            </w:r>
-            <w:proofErr w:type="spellEnd"/>
-            <w:r>
-              <w:rPr>
-                <w:rFonts w:ascii="Courier New" w:hAnsi="Courier New" w:cs="Courier New"/>
-                <w:sz w:val="20"/>
-                <w:szCs w:val="20"/>
-              </w:rPr>
-              <w:t xml:space="preserve"> 4</w:t>
+            <w:r>
+              <w:rPr>
+                <w:rFonts w:ascii="Courier New" w:hAnsi="Courier New" w:cs="Courier New"/>
+                <w:sz w:val="20"/>
+                <w:szCs w:val="20"/>
+              </w:rPr>
+              <w:t>arctan 4</w:t>
             </w:r>
           </w:p>
         </w:tc>
@@ -7620,14 +6282,12 @@
                 <w:b w:val="0"/>
               </w:rPr>
             </w:pPr>
-            <w:proofErr w:type="spellStart"/>
             <w:r>
               <w:rPr>
                 <w:b w:val="0"/>
               </w:rPr>
               <w:t>degtorad</w:t>
             </w:r>
-            <w:proofErr w:type="spellEnd"/>
           </w:p>
         </w:tc>
         <w:tc>
@@ -7686,23 +6346,13 @@
                 <w:szCs w:val="20"/>
               </w:rPr>
             </w:pPr>
-            <w:proofErr w:type="spellStart"/>
-            <w:r>
-              <w:rPr>
-                <w:rFonts w:ascii="Courier New" w:hAnsi="Courier New" w:cs="Courier New"/>
-                <w:sz w:val="20"/>
-                <w:szCs w:val="20"/>
-              </w:rPr>
-              <w:t>degtorad</w:t>
-            </w:r>
-            <w:proofErr w:type="spellEnd"/>
-            <w:r>
-              <w:rPr>
-                <w:rFonts w:ascii="Courier New" w:hAnsi="Courier New" w:cs="Courier New"/>
-                <w:sz w:val="20"/>
-                <w:szCs w:val="20"/>
-              </w:rPr>
-              <w:t xml:space="preserve"> 180</w:t>
+            <w:r>
+              <w:rPr>
+                <w:rFonts w:ascii="Courier New" w:hAnsi="Courier New" w:cs="Courier New"/>
+                <w:sz w:val="20"/>
+                <w:szCs w:val="20"/>
+              </w:rPr>
+              <w:t>degtorad 180</w:t>
             </w:r>
           </w:p>
         </w:tc>
@@ -7720,14 +6370,12 @@
                 <w:b w:val="0"/>
               </w:rPr>
             </w:pPr>
-            <w:proofErr w:type="spellStart"/>
             <w:r>
               <w:rPr>
                 <w:b w:val="0"/>
               </w:rPr>
               <w:t>radtodeg</w:t>
             </w:r>
-            <w:proofErr w:type="spellEnd"/>
           </w:p>
         </w:tc>
         <w:tc>
@@ -7786,23 +6434,13 @@
                 <w:szCs w:val="20"/>
               </w:rPr>
             </w:pPr>
-            <w:proofErr w:type="spellStart"/>
-            <w:r>
-              <w:rPr>
-                <w:rFonts w:ascii="Courier New" w:hAnsi="Courier New" w:cs="Courier New"/>
-                <w:sz w:val="20"/>
-                <w:szCs w:val="20"/>
-              </w:rPr>
-              <w:t>radtodeg</w:t>
-            </w:r>
-            <w:proofErr w:type="spellEnd"/>
-            <w:r>
-              <w:rPr>
-                <w:rFonts w:ascii="Courier New" w:hAnsi="Courier New" w:cs="Courier New"/>
-                <w:sz w:val="20"/>
-                <w:szCs w:val="20"/>
-              </w:rPr>
-              <w:t xml:space="preserve"> pi</w:t>
+            <w:r>
+              <w:rPr>
+                <w:rFonts w:ascii="Courier New" w:hAnsi="Courier New" w:cs="Courier New"/>
+                <w:sz w:val="20"/>
+                <w:szCs w:val="20"/>
+              </w:rPr>
+              <w:t>radtodeg pi</w:t>
             </w:r>
           </w:p>
         </w:tc>
@@ -7821,7 +6459,6 @@
                 <w:bCs w:val="0"/>
               </w:rPr>
             </w:pPr>
-            <w:proofErr w:type="spellStart"/>
             <w:r>
               <w:rPr>
                 <w:b w:val="0"/>
@@ -7829,7 +6466,6 @@
               </w:rPr>
               <w:t>ln</w:t>
             </w:r>
-            <w:proofErr w:type="spellEnd"/>
           </w:p>
         </w:tc>
         <w:tc>
@@ -7885,23 +6521,13 @@
                 <w:szCs w:val="20"/>
               </w:rPr>
             </w:pPr>
-            <w:proofErr w:type="spellStart"/>
-            <w:r>
-              <w:rPr>
-                <w:rFonts w:ascii="Courier New" w:hAnsi="Courier New" w:cs="Courier New"/>
-                <w:sz w:val="20"/>
-                <w:szCs w:val="20"/>
-              </w:rPr>
-              <w:t>ln</w:t>
-            </w:r>
-            <w:proofErr w:type="spellEnd"/>
-            <w:r>
-              <w:rPr>
-                <w:rFonts w:ascii="Courier New" w:hAnsi="Courier New" w:cs="Courier New"/>
-                <w:sz w:val="20"/>
-                <w:szCs w:val="20"/>
-              </w:rPr>
-              <w:t xml:space="preserve"> 7</w:t>
+            <w:r>
+              <w:rPr>
+                <w:rFonts w:ascii="Courier New" w:hAnsi="Courier New" w:cs="Courier New"/>
+                <w:sz w:val="20"/>
+                <w:szCs w:val="20"/>
+              </w:rPr>
+              <w:t>ln 7</w:t>
             </w:r>
           </w:p>
         </w:tc>
@@ -8003,7 +6629,6 @@
                 <w:bCs w:val="0"/>
               </w:rPr>
             </w:pPr>
-            <w:proofErr w:type="spellStart"/>
             <w:r>
               <w:rPr>
                 <w:b w:val="0"/>
@@ -8011,7 +6636,6 @@
               </w:rPr>
               <w:t>exp</w:t>
             </w:r>
-            <w:proofErr w:type="spellEnd"/>
           </w:p>
         </w:tc>
         <w:tc>
@@ -8065,23 +6689,13 @@
                 <w:rFonts w:ascii="Courier New" w:hAnsi="Courier New" w:cs="Courier New"/>
               </w:rPr>
             </w:pPr>
-            <w:proofErr w:type="spellStart"/>
-            <w:r>
-              <w:rPr>
-                <w:rFonts w:ascii="Courier New" w:hAnsi="Courier New" w:cs="Courier New"/>
-                <w:sz w:val="20"/>
-                <w:szCs w:val="20"/>
-              </w:rPr>
-              <w:t>exp</w:t>
-            </w:r>
-            <w:proofErr w:type="spellEnd"/>
-            <w:r>
-              <w:rPr>
-                <w:rFonts w:ascii="Courier New" w:hAnsi="Courier New" w:cs="Courier New"/>
-                <w:sz w:val="20"/>
-                <w:szCs w:val="20"/>
-              </w:rPr>
-              <w:t xml:space="preserve"> 2</w:t>
+            <w:r>
+              <w:rPr>
+                <w:rFonts w:ascii="Courier New" w:hAnsi="Courier New" w:cs="Courier New"/>
+                <w:sz w:val="20"/>
+                <w:szCs w:val="20"/>
+              </w:rPr>
+              <w:t>exp 2</w:t>
             </w:r>
           </w:p>
         </w:tc>
@@ -8193,14 +6807,12 @@
                 <w:b w:val="0"/>
               </w:rPr>
             </w:pPr>
-            <w:proofErr w:type="spellStart"/>
             <w:r>
               <w:rPr>
                 <w:b w:val="0"/>
               </w:rPr>
               <w:t>int</w:t>
             </w:r>
-            <w:proofErr w:type="spellEnd"/>
           </w:p>
         </w:tc>
         <w:tc>
@@ -8256,23 +6868,13 @@
                 <w:szCs w:val="20"/>
               </w:rPr>
             </w:pPr>
-            <w:proofErr w:type="spellStart"/>
-            <w:r>
-              <w:rPr>
-                <w:rFonts w:ascii="Courier New" w:hAnsi="Courier New" w:cs="Courier New"/>
-                <w:sz w:val="20"/>
-                <w:szCs w:val="20"/>
-              </w:rPr>
-              <w:t>int</w:t>
-            </w:r>
-            <w:proofErr w:type="spellEnd"/>
-            <w:r>
-              <w:rPr>
-                <w:rFonts w:ascii="Courier New" w:hAnsi="Courier New" w:cs="Courier New"/>
-                <w:sz w:val="20"/>
-                <w:szCs w:val="20"/>
-              </w:rPr>
-              <w:t xml:space="preserve"> 7.</w:t>
+            <w:r>
+              <w:rPr>
+                <w:rFonts w:ascii="Courier New" w:hAnsi="Courier New" w:cs="Courier New"/>
+                <w:sz w:val="20"/>
+                <w:szCs w:val="20"/>
+              </w:rPr>
+              <w:t>int 7.</w:t>
             </w:r>
             <w:r>
               <w:rPr>
@@ -8298,14 +6900,12 @@
                 <w:b w:val="0"/>
               </w:rPr>
             </w:pPr>
-            <w:proofErr w:type="spellStart"/>
             <w:r>
               <w:rPr>
                 <w:b w:val="0"/>
               </w:rPr>
               <w:t>trunc</w:t>
             </w:r>
-            <w:proofErr w:type="spellEnd"/>
           </w:p>
         </w:tc>
         <w:tc>
@@ -8361,7 +6961,6 @@
                 <w:szCs w:val="20"/>
               </w:rPr>
             </w:pPr>
-            <w:proofErr w:type="spellStart"/>
             <w:r>
               <w:rPr>
                 <w:rFonts w:ascii="Courier New" w:hAnsi="Courier New" w:cs="Courier New"/>
@@ -8378,7 +6977,6 @@
               </w:rPr>
               <w:t>c</w:t>
             </w:r>
-            <w:proofErr w:type="spellEnd"/>
             <w:r>
               <w:rPr>
                 <w:rFonts w:ascii="Courier New" w:hAnsi="Courier New" w:cs="Courier New"/>
@@ -9200,7 +7798,6 @@
         </w:rPr>
         <w:t xml:space="preserve"> Alternatively, use </w:t>
       </w:r>
-      <w:proofErr w:type="spellStart"/>
       <w:r>
         <w:rPr>
           <w:rFonts w:ascii="Courier New" w:hAnsi="Courier New" w:cs="Courier New"/>
@@ -9210,7 +7807,6 @@
         </w:rPr>
         <w:t>randcrazy</w:t>
       </w:r>
-      <w:proofErr w:type="spellEnd"/>
       <w:r>
         <w:rPr>
           <w:b/>
@@ -9504,15 +8100,7 @@
         <w:t xml:space="preserve">face </w:t>
       </w:r>
       <w:r>
-        <w:t xml:space="preserve">will be closed with an extra edge to the initial vertex. This extra edge will not </w:t>
-      </w:r>
-      <w:proofErr w:type="spellStart"/>
-      <w:r>
-        <w:t>not</w:t>
-      </w:r>
-      <w:proofErr w:type="spellEnd"/>
-      <w:r>
-        <w:t xml:space="preserve"> create a line, to indicate the opening to the user.</w:t>
+        <w:t>will be closed with an extra edge to the initial vertex. This extra edge will not not create a line, to indicate the opening to the user.</w:t>
       </w:r>
     </w:p>
     <w:p>
@@ -9591,7 +8179,6 @@
                 <w:b w:val="0"/>
               </w:rPr>
             </w:pPr>
-            <w:proofErr w:type="spellStart"/>
             <w:r>
               <w:rPr>
                 <w:b w:val="0"/>
@@ -9604,7 +8191,6 @@
               </w:rPr>
               <w:t>face</w:t>
             </w:r>
-            <w:proofErr w:type="spellEnd"/>
           </w:p>
         </w:tc>
         <w:tc>
@@ -9630,7 +8216,6 @@
               <w:pStyle w:val="NoSpacing"/>
               <w:cnfStyle w:val="000000000000" w:firstRow="0" w:lastRow="0" w:firstColumn="0" w:lastColumn="0" w:oddVBand="0" w:evenVBand="0" w:oddHBand="0" w:evenHBand="0" w:firstRowFirstColumn="0" w:firstRowLastColumn="0" w:lastRowFirstColumn="0" w:lastRowLastColumn="0"/>
             </w:pPr>
-            <w:proofErr w:type="spellStart"/>
             <w:r>
               <w:rPr>
                 <w:rFonts w:ascii="Courier New" w:hAnsi="Courier New" w:cs="Courier New"/>
@@ -9647,7 +8232,6 @@
               </w:rPr>
               <w:t>face</w:t>
             </w:r>
-            <w:proofErr w:type="spellEnd"/>
           </w:p>
         </w:tc>
       </w:tr>
@@ -9664,7 +8248,6 @@
                 <w:b w:val="0"/>
               </w:rPr>
             </w:pPr>
-            <w:proofErr w:type="spellStart"/>
             <w:r>
               <w:rPr>
                 <w:b w:val="0"/>
@@ -9677,7 +8260,6 @@
               </w:rPr>
               <w:t>face</w:t>
             </w:r>
-            <w:proofErr w:type="spellEnd"/>
           </w:p>
         </w:tc>
         <w:tc>
@@ -9703,7 +8285,6 @@
               <w:pStyle w:val="NoSpacing"/>
               <w:cnfStyle w:val="000000000000" w:firstRow="0" w:lastRow="0" w:firstColumn="0" w:lastColumn="0" w:oddVBand="0" w:evenVBand="0" w:oddHBand="0" w:evenHBand="0" w:firstRowFirstColumn="0" w:firstRowLastColumn="0" w:lastRowFirstColumn="0" w:lastRowLastColumn="0"/>
             </w:pPr>
-            <w:proofErr w:type="spellStart"/>
             <w:r>
               <w:rPr>
                 <w:rFonts w:ascii="Courier New" w:hAnsi="Courier New" w:cs="Courier New"/>
@@ -9720,7 +8301,6 @@
               </w:rPr>
               <w:t>face</w:t>
             </w:r>
-            <w:proofErr w:type="spellEnd"/>
           </w:p>
         </w:tc>
       </w:tr>
@@ -9868,14 +8448,12 @@
                 <w:b w:val="0"/>
               </w:rPr>
             </w:pPr>
-            <w:proofErr w:type="spellStart"/>
             <w:r>
               <w:rPr>
                 <w:b w:val="0"/>
               </w:rPr>
               <w:t>mousex</w:t>
             </w:r>
-            <w:proofErr w:type="spellEnd"/>
           </w:p>
         </w:tc>
         <w:tc>
@@ -9909,7 +8487,6 @@
                 <w:szCs w:val="20"/>
               </w:rPr>
             </w:pPr>
-            <w:proofErr w:type="spellStart"/>
             <w:r>
               <w:rPr>
                 <w:rFonts w:ascii="Courier New" w:hAnsi="Courier New" w:cs="Courier New"/>
@@ -9918,7 +8495,6 @@
               </w:rPr>
               <w:t>mousex</w:t>
             </w:r>
-            <w:proofErr w:type="spellEnd"/>
           </w:p>
         </w:tc>
       </w:tr>
@@ -9995,7 +8571,6 @@
                 <w:b w:val="0"/>
               </w:rPr>
             </w:pPr>
-            <w:proofErr w:type="spellStart"/>
             <w:r>
               <w:rPr>
                 <w:b w:val="0"/>
@@ -10008,7 +8583,6 @@
               </w:rPr>
               <w:t>epressed</w:t>
             </w:r>
-            <w:proofErr w:type="spellEnd"/>
           </w:p>
         </w:tc>
         <w:tc>
@@ -10042,7 +8616,6 @@
                 <w:szCs w:val="20"/>
               </w:rPr>
             </w:pPr>
-            <w:proofErr w:type="spellStart"/>
             <w:r>
               <w:rPr>
                 <w:rFonts w:ascii="Courier New" w:hAnsi="Courier New" w:cs="Courier New"/>
@@ -10051,7 +8624,6 @@
               </w:rPr>
               <w:t>mousepressed</w:t>
             </w:r>
-            <w:proofErr w:type="spellEnd"/>
           </w:p>
         </w:tc>
       </w:tr>
@@ -10108,8 +8680,6 @@
       <w:pPr>
         <w:pStyle w:val="NoSpacing"/>
       </w:pPr>
-      <w:proofErr w:type="spellStart"/>
-      <w:proofErr w:type="gramStart"/>
       <w:r>
         <w:rPr>
           <w:rFonts w:ascii="Courier New" w:hAnsi="Courier New" w:cs="Courier New"/>
@@ -10124,17 +8694,7 @@
           <w:sz w:val="20"/>
           <w:szCs w:val="20"/>
         </w:rPr>
-        <w:t>d</w:t>
-      </w:r>
-      <w:proofErr w:type="spellEnd"/>
-      <w:proofErr w:type="gramEnd"/>
-      <w:r>
-        <w:rPr>
-          <w:rFonts w:ascii="Courier New" w:hAnsi="Courier New" w:cs="Courier New"/>
-          <w:sz w:val="20"/>
-          <w:szCs w:val="20"/>
-        </w:rPr>
-        <w:t xml:space="preserve"> 20 ;move a bit forward</w:t>
+        <w:t>d 20 ;move a bit forward</w:t>
       </w:r>
     </w:p>
     <w:p>
@@ -10172,15 +8732,7 @@
         <w:pStyle w:val="NoSpacing"/>
       </w:pPr>
       <w:r>
-        <w:t xml:space="preserve">These characters are: </w:t>
-      </w:r>
-      <w:proofErr w:type="gramStart"/>
-      <w:r>
-        <w:t>space(</w:t>
-      </w:r>
-      <w:proofErr w:type="gramEnd"/>
-      <w:r>
-        <w:t xml:space="preserve"> ), new line(\n), carriage return(\r), tab(\t), vertical tab(\v), form feed(\f)</w:t>
+        <w:t>These characters are: space( ), new line(\n), carriage return(\r), tab(\t), vertical tab(\v), form feed(\f)</w:t>
       </w:r>
     </w:p>
     <w:p>
@@ -10218,7 +8770,6 @@
       <w:r>
         <w:t xml:space="preserve">, </w:t>
       </w:r>
-      <w:proofErr w:type="spellStart"/>
       <w:r>
         <w:rPr>
           <w:rFonts w:ascii="Courier New" w:hAnsi="Courier New" w:cs="Courier New"/>
@@ -10227,7 +8778,6 @@
         </w:rPr>
         <w:t>EnD</w:t>
       </w:r>
-      <w:proofErr w:type="spellEnd"/>
       <w:r>
         <w:t xml:space="preserve"> is the same as </w:t>
       </w:r>
@@ -10249,15 +8799,7 @@
         </w:numPr>
       </w:pPr>
       <w:r>
-        <w:t>Variable names and function names may contain any sequence of alphanumeric characters. Symbols as any of the operators (+,-,*</w:t>
-      </w:r>
-      <w:proofErr w:type="gramStart"/>
-      <w:r>
-        <w:t>,/</w:t>
-      </w:r>
-      <w:proofErr w:type="gramEnd"/>
-      <w:r>
-        <w:t>,&lt;,&gt;,=),  parentheses or brackets or ‘;’ are not allowed.</w:t>
+        <w:t>Variable names and function names may contain any sequence of alphanumeric characters. Symbols as any of the operators (+,-,*,/,&lt;,&gt;,=),  parentheses or brackets or ‘;’ are not allowed.</w:t>
       </w:r>
     </w:p>
     <w:p>
@@ -11737,7 +10279,7 @@
 </file>
 
 <file path=customXml/itemProps1.xml><?xml version="1.0" encoding="utf-8"?>
-<ds:datastoreItem xmlns:ds="http://schemas.openxmlformats.org/officeDocument/2006/customXml" ds:itemID="{7C924BD4-AFB3-46BD-8E1C-3EED1708913D}">
+<ds:datastoreItem xmlns:ds="http://schemas.openxmlformats.org/officeDocument/2006/customXml" ds:itemID="{10CE2BF8-BCCF-4505-89E3-6ABC1AADCE77}">
   <ds:schemaRefs>
     <ds:schemaRef ds:uri="http://schemas.openxmlformats.org/officeDocument/2006/bibliography"/>
   </ds:schemaRefs>

</xml_diff>

<commit_message>
Removed the note about non-existing operators precedence from Documentation. TODO maybe I should add the explicit precedence and associativity rules
</commit_message>
<xml_diff>
--- a/assets/Documentation.docx
+++ b/assets/Documentation.docx
@@ -6,12 +6,14 @@
       <w:pPr>
         <w:pStyle w:val="Heading1"/>
       </w:pPr>
+      <w:proofErr w:type="spellStart"/>
       <w:r>
         <w:t>Logo</w:t>
       </w:r>
       <w:r>
         <w:t>Mor</w:t>
       </w:r>
+      <w:proofErr w:type="spellEnd"/>
       <w:r>
         <w:t xml:space="preserve"> Documentation</w:t>
       </w:r>
@@ -177,12 +179,21 @@
                 <w:bCs w:val="0"/>
               </w:rPr>
             </w:pPr>
+            <w:proofErr w:type="spellStart"/>
             <w:r>
               <w:rPr>
                 <w:b w:val="0"/>
                 <w:bCs w:val="0"/>
               </w:rPr>
-              <w:t>fd or forward</w:t>
+              <w:t>fd</w:t>
+            </w:r>
+            <w:proofErr w:type="spellEnd"/>
+            <w:r>
+              <w:rPr>
+                <w:b w:val="0"/>
+                <w:bCs w:val="0"/>
+              </w:rPr>
+              <w:t xml:space="preserve"> or forward</w:t>
             </w:r>
           </w:p>
         </w:tc>
@@ -240,13 +251,23 @@
                 <w:szCs w:val="20"/>
               </w:rPr>
             </w:pPr>
-            <w:r>
-              <w:rPr>
-                <w:rFonts w:ascii="Courier New" w:hAnsi="Courier New" w:cs="Courier New"/>
-                <w:sz w:val="20"/>
-                <w:szCs w:val="20"/>
-              </w:rPr>
-              <w:t>fd 50</w:t>
+            <w:proofErr w:type="spellStart"/>
+            <w:r>
+              <w:rPr>
+                <w:rFonts w:ascii="Courier New" w:hAnsi="Courier New" w:cs="Courier New"/>
+                <w:sz w:val="20"/>
+                <w:szCs w:val="20"/>
+              </w:rPr>
+              <w:t>fd</w:t>
+            </w:r>
+            <w:proofErr w:type="spellEnd"/>
+            <w:r>
+              <w:rPr>
+                <w:rFonts w:ascii="Courier New" w:hAnsi="Courier New" w:cs="Courier New"/>
+                <w:sz w:val="20"/>
+                <w:szCs w:val="20"/>
+              </w:rPr>
+              <w:t xml:space="preserve"> 50</w:t>
             </w:r>
           </w:p>
         </w:tc>
@@ -264,15 +285,22 @@
                 <w:bCs w:val="0"/>
               </w:rPr>
             </w:pPr>
+            <w:proofErr w:type="spellStart"/>
             <w:r>
               <w:rPr>
                 <w:b w:val="0"/>
                 <w:bCs w:val="0"/>
               </w:rPr>
-              <w:t>bk or back</w:t>
-            </w:r>
-            <w:bookmarkStart w:id="0" w:name="_GoBack"/>
-            <w:bookmarkEnd w:id="0"/>
+              <w:t>bk</w:t>
+            </w:r>
+            <w:proofErr w:type="spellEnd"/>
+            <w:r>
+              <w:rPr>
+                <w:b w:val="0"/>
+                <w:bCs w:val="0"/>
+              </w:rPr>
+              <w:t xml:space="preserve"> or back</w:t>
+            </w:r>
           </w:p>
         </w:tc>
         <w:tc>
@@ -329,13 +357,23 @@
                 <w:szCs w:val="20"/>
               </w:rPr>
             </w:pPr>
-            <w:r>
-              <w:rPr>
-                <w:rFonts w:ascii="Courier New" w:hAnsi="Courier New" w:cs="Courier New"/>
-                <w:sz w:val="20"/>
-                <w:szCs w:val="20"/>
-              </w:rPr>
-              <w:t>bk 50</w:t>
+            <w:proofErr w:type="spellStart"/>
+            <w:r>
+              <w:rPr>
+                <w:rFonts w:ascii="Courier New" w:hAnsi="Courier New" w:cs="Courier New"/>
+                <w:sz w:val="20"/>
+                <w:szCs w:val="20"/>
+              </w:rPr>
+              <w:t>bk</w:t>
+            </w:r>
+            <w:proofErr w:type="spellEnd"/>
+            <w:r>
+              <w:rPr>
+                <w:rFonts w:ascii="Courier New" w:hAnsi="Courier New" w:cs="Courier New"/>
+                <w:sz w:val="20"/>
+                <w:szCs w:val="20"/>
+              </w:rPr>
+              <w:t xml:space="preserve"> 50</w:t>
             </w:r>
           </w:p>
         </w:tc>
@@ -353,12 +391,21 @@
                 <w:bCs w:val="0"/>
               </w:rPr>
             </w:pPr>
+            <w:proofErr w:type="spellStart"/>
             <w:r>
               <w:rPr>
                 <w:b w:val="0"/>
                 <w:bCs w:val="0"/>
               </w:rPr>
-              <w:t>rt or right</w:t>
+              <w:t>rt</w:t>
+            </w:r>
+            <w:proofErr w:type="spellEnd"/>
+            <w:r>
+              <w:rPr>
+                <w:b w:val="0"/>
+                <w:bCs w:val="0"/>
+              </w:rPr>
+              <w:t xml:space="preserve"> or right</w:t>
             </w:r>
           </w:p>
         </w:tc>
@@ -404,13 +451,23 @@
                 <w:szCs w:val="20"/>
               </w:rPr>
             </w:pPr>
-            <w:r>
-              <w:rPr>
-                <w:rFonts w:ascii="Courier New" w:hAnsi="Courier New" w:cs="Courier New"/>
-                <w:sz w:val="20"/>
-                <w:szCs w:val="20"/>
-              </w:rPr>
-              <w:t>rt 90</w:t>
+            <w:proofErr w:type="spellStart"/>
+            <w:r>
+              <w:rPr>
+                <w:rFonts w:ascii="Courier New" w:hAnsi="Courier New" w:cs="Courier New"/>
+                <w:sz w:val="20"/>
+                <w:szCs w:val="20"/>
+              </w:rPr>
+              <w:t>rt</w:t>
+            </w:r>
+            <w:proofErr w:type="spellEnd"/>
+            <w:r>
+              <w:rPr>
+                <w:rFonts w:ascii="Courier New" w:hAnsi="Courier New" w:cs="Courier New"/>
+                <w:sz w:val="20"/>
+                <w:szCs w:val="20"/>
+              </w:rPr>
+              <w:t xml:space="preserve"> 90</w:t>
             </w:r>
           </w:p>
         </w:tc>
@@ -428,12 +485,21 @@
                 <w:bCs w:val="0"/>
               </w:rPr>
             </w:pPr>
+            <w:proofErr w:type="spellStart"/>
             <w:r>
               <w:rPr>
                 <w:b w:val="0"/>
                 <w:bCs w:val="0"/>
               </w:rPr>
-              <w:t>lt or left</w:t>
+              <w:t>lt</w:t>
+            </w:r>
+            <w:proofErr w:type="spellEnd"/>
+            <w:r>
+              <w:rPr>
+                <w:b w:val="0"/>
+                <w:bCs w:val="0"/>
+              </w:rPr>
+              <w:t xml:space="preserve"> or left</w:t>
             </w:r>
           </w:p>
         </w:tc>
@@ -476,13 +542,23 @@
                 <w:szCs w:val="20"/>
               </w:rPr>
             </w:pPr>
-            <w:r>
-              <w:rPr>
-                <w:rFonts w:ascii="Courier New" w:hAnsi="Courier New" w:cs="Courier New"/>
-                <w:sz w:val="20"/>
-                <w:szCs w:val="20"/>
-              </w:rPr>
-              <w:t xml:space="preserve">lt 90 </w:t>
+            <w:proofErr w:type="spellStart"/>
+            <w:r>
+              <w:rPr>
+                <w:rFonts w:ascii="Courier New" w:hAnsi="Courier New" w:cs="Courier New"/>
+                <w:sz w:val="20"/>
+                <w:szCs w:val="20"/>
+              </w:rPr>
+              <w:t>lt</w:t>
+            </w:r>
+            <w:proofErr w:type="spellEnd"/>
+            <w:r>
+              <w:rPr>
+                <w:rFonts w:ascii="Courier New" w:hAnsi="Courier New" w:cs="Courier New"/>
+                <w:sz w:val="20"/>
+                <w:szCs w:val="20"/>
+              </w:rPr>
+              <w:t xml:space="preserve"> 90 </w:t>
             </w:r>
           </w:p>
         </w:tc>
@@ -572,12 +648,21 @@
                 <w:bCs w:val="0"/>
               </w:rPr>
             </w:pPr>
+            <w:proofErr w:type="spellStart"/>
             <w:r>
               <w:rPr>
                 <w:b w:val="0"/>
                 <w:bCs w:val="0"/>
               </w:rPr>
-              <w:t>dn or down</w:t>
+              <w:t>dn</w:t>
+            </w:r>
+            <w:proofErr w:type="spellEnd"/>
+            <w:r>
+              <w:rPr>
+                <w:b w:val="0"/>
+                <w:bCs w:val="0"/>
+              </w:rPr>
+              <w:t xml:space="preserve"> or down</w:t>
             </w:r>
           </w:p>
         </w:tc>
@@ -620,13 +705,23 @@
                 <w:szCs w:val="20"/>
               </w:rPr>
             </w:pPr>
-            <w:r>
-              <w:rPr>
-                <w:rFonts w:ascii="Courier New" w:hAnsi="Courier New" w:cs="Courier New"/>
-                <w:sz w:val="20"/>
-                <w:szCs w:val="20"/>
-              </w:rPr>
-              <w:t>dn 90</w:t>
+            <w:proofErr w:type="spellStart"/>
+            <w:r>
+              <w:rPr>
+                <w:rFonts w:ascii="Courier New" w:hAnsi="Courier New" w:cs="Courier New"/>
+                <w:sz w:val="20"/>
+                <w:szCs w:val="20"/>
+              </w:rPr>
+              <w:t>dn</w:t>
+            </w:r>
+            <w:proofErr w:type="spellEnd"/>
+            <w:r>
+              <w:rPr>
+                <w:rFonts w:ascii="Courier New" w:hAnsi="Courier New" w:cs="Courier New"/>
+                <w:sz w:val="20"/>
+                <w:szCs w:val="20"/>
+              </w:rPr>
+              <w:t xml:space="preserve"> 90</w:t>
             </w:r>
           </w:p>
         </w:tc>
@@ -644,13 +739,31 @@
                 <w:bCs w:val="0"/>
               </w:rPr>
             </w:pPr>
+            <w:proofErr w:type="spellStart"/>
             <w:r>
               <w:rPr>
                 <w:b w:val="0"/>
                 <w:bCs w:val="0"/>
               </w:rPr>
-              <w:t>rr or roll_right</w:t>
-            </w:r>
+              <w:t>rr</w:t>
+            </w:r>
+            <w:proofErr w:type="spellEnd"/>
+            <w:r>
+              <w:rPr>
+                <w:b w:val="0"/>
+                <w:bCs w:val="0"/>
+              </w:rPr>
+              <w:t xml:space="preserve"> or </w:t>
+            </w:r>
+            <w:proofErr w:type="spellStart"/>
+            <w:r>
+              <w:rPr>
+                <w:b w:val="0"/>
+                <w:bCs w:val="0"/>
+              </w:rPr>
+              <w:t>roll_right</w:t>
+            </w:r>
+            <w:proofErr w:type="spellEnd"/>
           </w:p>
         </w:tc>
         <w:tc>
@@ -692,13 +805,23 @@
                 <w:szCs w:val="20"/>
               </w:rPr>
             </w:pPr>
-            <w:r>
-              <w:rPr>
-                <w:rFonts w:ascii="Courier New" w:hAnsi="Courier New" w:cs="Courier New"/>
-                <w:sz w:val="20"/>
-                <w:szCs w:val="20"/>
-              </w:rPr>
-              <w:t>rr 90</w:t>
+            <w:proofErr w:type="spellStart"/>
+            <w:r>
+              <w:rPr>
+                <w:rFonts w:ascii="Courier New" w:hAnsi="Courier New" w:cs="Courier New"/>
+                <w:sz w:val="20"/>
+                <w:szCs w:val="20"/>
+              </w:rPr>
+              <w:t>rr</w:t>
+            </w:r>
+            <w:proofErr w:type="spellEnd"/>
+            <w:r>
+              <w:rPr>
+                <w:rFonts w:ascii="Courier New" w:hAnsi="Courier New" w:cs="Courier New"/>
+                <w:sz w:val="20"/>
+                <w:szCs w:val="20"/>
+              </w:rPr>
+              <w:t xml:space="preserve"> 90</w:t>
             </w:r>
           </w:p>
         </w:tc>
@@ -716,13 +839,31 @@
                 <w:bCs w:val="0"/>
               </w:rPr>
             </w:pPr>
+            <w:proofErr w:type="spellStart"/>
             <w:r>
               <w:rPr>
                 <w:b w:val="0"/>
                 <w:bCs w:val="0"/>
               </w:rPr>
-              <w:t>rl or roll_left</w:t>
-            </w:r>
+              <w:t>rl</w:t>
+            </w:r>
+            <w:proofErr w:type="spellEnd"/>
+            <w:r>
+              <w:rPr>
+                <w:b w:val="0"/>
+                <w:bCs w:val="0"/>
+              </w:rPr>
+              <w:t xml:space="preserve"> or </w:t>
+            </w:r>
+            <w:proofErr w:type="spellStart"/>
+            <w:r>
+              <w:rPr>
+                <w:b w:val="0"/>
+                <w:bCs w:val="0"/>
+              </w:rPr>
+              <w:t>roll_left</w:t>
+            </w:r>
+            <w:proofErr w:type="spellEnd"/>
           </w:p>
         </w:tc>
         <w:tc>
@@ -764,13 +905,23 @@
                 <w:szCs w:val="20"/>
               </w:rPr>
             </w:pPr>
-            <w:r>
-              <w:rPr>
-                <w:rFonts w:ascii="Courier New" w:hAnsi="Courier New" w:cs="Courier New"/>
-                <w:sz w:val="20"/>
-                <w:szCs w:val="20"/>
-              </w:rPr>
-              <w:t>rl 90</w:t>
+            <w:proofErr w:type="spellStart"/>
+            <w:r>
+              <w:rPr>
+                <w:rFonts w:ascii="Courier New" w:hAnsi="Courier New" w:cs="Courier New"/>
+                <w:sz w:val="20"/>
+                <w:szCs w:val="20"/>
+              </w:rPr>
+              <w:t>rl</w:t>
+            </w:r>
+            <w:proofErr w:type="spellEnd"/>
+            <w:r>
+              <w:rPr>
+                <w:rFonts w:ascii="Courier New" w:hAnsi="Courier New" w:cs="Courier New"/>
+                <w:sz w:val="20"/>
+                <w:szCs w:val="20"/>
+              </w:rPr>
+              <w:t xml:space="preserve"> 90</w:t>
             </w:r>
           </w:p>
         </w:tc>
@@ -860,12 +1011,21 @@
                 <w:bCs w:val="0"/>
               </w:rPr>
             </w:pPr>
+            <w:proofErr w:type="spellStart"/>
             <w:r>
               <w:rPr>
                 <w:b w:val="0"/>
                 <w:bCs w:val="0"/>
               </w:rPr>
-              <w:t xml:space="preserve">setx </w:t>
+              <w:t>setx</w:t>
+            </w:r>
+            <w:proofErr w:type="spellEnd"/>
+            <w:r>
+              <w:rPr>
+                <w:b w:val="0"/>
+                <w:bCs w:val="0"/>
+              </w:rPr>
+              <w:t xml:space="preserve"> </w:t>
             </w:r>
           </w:p>
         </w:tc>
@@ -911,13 +1071,23 @@
                 <w:szCs w:val="20"/>
               </w:rPr>
             </w:pPr>
-            <w:r>
-              <w:rPr>
-                <w:rFonts w:ascii="Courier New" w:hAnsi="Courier New" w:cs="Courier New"/>
-                <w:sz w:val="20"/>
-                <w:szCs w:val="20"/>
-              </w:rPr>
-              <w:t>setx 50</w:t>
+            <w:proofErr w:type="spellStart"/>
+            <w:r>
+              <w:rPr>
+                <w:rFonts w:ascii="Courier New" w:hAnsi="Courier New" w:cs="Courier New"/>
+                <w:sz w:val="20"/>
+                <w:szCs w:val="20"/>
+              </w:rPr>
+              <w:t>setx</w:t>
+            </w:r>
+            <w:proofErr w:type="spellEnd"/>
+            <w:r>
+              <w:rPr>
+                <w:rFonts w:ascii="Courier New" w:hAnsi="Courier New" w:cs="Courier New"/>
+                <w:sz w:val="20"/>
+                <w:szCs w:val="20"/>
+              </w:rPr>
+              <w:t xml:space="preserve"> 50</w:t>
             </w:r>
           </w:p>
         </w:tc>
@@ -935,6 +1105,7 @@
                 <w:bCs w:val="0"/>
               </w:rPr>
             </w:pPr>
+            <w:proofErr w:type="spellStart"/>
             <w:r>
               <w:rPr>
                 <w:b w:val="0"/>
@@ -942,6 +1113,7 @@
               </w:rPr>
               <w:t>sety</w:t>
             </w:r>
+            <w:proofErr w:type="spellEnd"/>
           </w:p>
         </w:tc>
         <w:tc>
@@ -986,13 +1158,23 @@
                 <w:szCs w:val="20"/>
               </w:rPr>
             </w:pPr>
-            <w:r>
-              <w:rPr>
-                <w:rFonts w:ascii="Courier New" w:hAnsi="Courier New" w:cs="Courier New"/>
-                <w:sz w:val="20"/>
-                <w:szCs w:val="20"/>
-              </w:rPr>
-              <w:t>sety 50</w:t>
+            <w:proofErr w:type="spellStart"/>
+            <w:r>
+              <w:rPr>
+                <w:rFonts w:ascii="Courier New" w:hAnsi="Courier New" w:cs="Courier New"/>
+                <w:sz w:val="20"/>
+                <w:szCs w:val="20"/>
+              </w:rPr>
+              <w:t>sety</w:t>
+            </w:r>
+            <w:proofErr w:type="spellEnd"/>
+            <w:r>
+              <w:rPr>
+                <w:rFonts w:ascii="Courier New" w:hAnsi="Courier New" w:cs="Courier New"/>
+                <w:sz w:val="20"/>
+                <w:szCs w:val="20"/>
+              </w:rPr>
+              <w:t xml:space="preserve"> 50</w:t>
             </w:r>
           </w:p>
         </w:tc>
@@ -1010,6 +1192,7 @@
                 <w:bCs w:val="0"/>
               </w:rPr>
             </w:pPr>
+            <w:proofErr w:type="spellStart"/>
             <w:r>
               <w:rPr>
                 <w:b w:val="0"/>
@@ -1017,6 +1200,7 @@
               </w:rPr>
               <w:t>setz</w:t>
             </w:r>
+            <w:proofErr w:type="spellEnd"/>
           </w:p>
         </w:tc>
         <w:tc>
@@ -1061,13 +1245,23 @@
                 <w:szCs w:val="20"/>
               </w:rPr>
             </w:pPr>
-            <w:r>
-              <w:rPr>
-                <w:rFonts w:ascii="Courier New" w:hAnsi="Courier New" w:cs="Courier New"/>
-                <w:sz w:val="20"/>
-                <w:szCs w:val="20"/>
-              </w:rPr>
-              <w:t>setz 50</w:t>
+            <w:proofErr w:type="spellStart"/>
+            <w:r>
+              <w:rPr>
+                <w:rFonts w:ascii="Courier New" w:hAnsi="Courier New" w:cs="Courier New"/>
+                <w:sz w:val="20"/>
+                <w:szCs w:val="20"/>
+              </w:rPr>
+              <w:t>setz</w:t>
+            </w:r>
+            <w:proofErr w:type="spellEnd"/>
+            <w:r>
+              <w:rPr>
+                <w:rFonts w:ascii="Courier New" w:hAnsi="Courier New" w:cs="Courier New"/>
+                <w:sz w:val="20"/>
+                <w:szCs w:val="20"/>
+              </w:rPr>
+              <w:t xml:space="preserve"> 50</w:t>
             </w:r>
           </w:p>
         </w:tc>
@@ -1085,6 +1279,7 @@
                 <w:bCs w:val="0"/>
               </w:rPr>
             </w:pPr>
+            <w:proofErr w:type="spellStart"/>
             <w:r>
               <w:rPr>
                 <w:b w:val="0"/>
@@ -1092,6 +1287,7 @@
               </w:rPr>
               <w:t>setxyz</w:t>
             </w:r>
+            <w:proofErr w:type="spellEnd"/>
           </w:p>
         </w:tc>
         <w:tc>
@@ -1119,7 +1315,15 @@
               <w:cnfStyle w:val="000000000000" w:firstRow="0" w:lastRow="0" w:firstColumn="0" w:lastColumn="0" w:oddVBand="0" w:evenVBand="0" w:oddHBand="0" w:evenHBand="0" w:firstRowFirstColumn="0" w:firstRowLastColumn="0" w:lastRowFirstColumn="0" w:lastRowLastColumn="0"/>
             </w:pPr>
             <w:r>
-              <w:t>Move to specific point (x,y,z)</w:t>
+              <w:t>Move to specific point (</w:t>
+            </w:r>
+            <w:proofErr w:type="spellStart"/>
+            <w:r>
+              <w:t>x,y,z</w:t>
+            </w:r>
+            <w:proofErr w:type="spellEnd"/>
+            <w:r>
+              <w:t>)</w:t>
             </w:r>
           </w:p>
         </w:tc>
@@ -1136,13 +1340,23 @@
                 <w:szCs w:val="20"/>
               </w:rPr>
             </w:pPr>
-            <w:r>
-              <w:rPr>
-                <w:rFonts w:ascii="Courier New" w:hAnsi="Courier New" w:cs="Courier New"/>
-                <w:sz w:val="20"/>
-                <w:szCs w:val="20"/>
-              </w:rPr>
-              <w:t xml:space="preserve">setxyz 50 50 50 </w:t>
+            <w:proofErr w:type="spellStart"/>
+            <w:r>
+              <w:rPr>
+                <w:rFonts w:ascii="Courier New" w:hAnsi="Courier New" w:cs="Courier New"/>
+                <w:sz w:val="20"/>
+                <w:szCs w:val="20"/>
+              </w:rPr>
+              <w:t>setxyz</w:t>
+            </w:r>
+            <w:proofErr w:type="spellEnd"/>
+            <w:r>
+              <w:rPr>
+                <w:rFonts w:ascii="Courier New" w:hAnsi="Courier New" w:cs="Courier New"/>
+                <w:sz w:val="20"/>
+                <w:szCs w:val="20"/>
+              </w:rPr>
+              <w:t xml:space="preserve"> 50 50 50 </w:t>
             </w:r>
           </w:p>
         </w:tc>
@@ -1350,6 +1564,7 @@
                 <w:bCs w:val="0"/>
               </w:rPr>
             </w:pPr>
+            <w:proofErr w:type="spellStart"/>
             <w:r>
               <w:rPr>
                 <w:b w:val="0"/>
@@ -1357,6 +1572,7 @@
               </w:rPr>
               <w:t>getx</w:t>
             </w:r>
+            <w:proofErr w:type="spellEnd"/>
           </w:p>
         </w:tc>
         <w:tc>
@@ -1398,6 +1614,7 @@
                 <w:szCs w:val="20"/>
               </w:rPr>
             </w:pPr>
+            <w:proofErr w:type="spellStart"/>
             <w:r>
               <w:rPr>
                 <w:rFonts w:ascii="Courier New" w:hAnsi="Courier New" w:cs="Courier New"/>
@@ -1406,6 +1623,7 @@
               </w:rPr>
               <w:t>getx</w:t>
             </w:r>
+            <w:proofErr w:type="spellEnd"/>
           </w:p>
         </w:tc>
       </w:tr>
@@ -1422,6 +1640,7 @@
                 <w:bCs w:val="0"/>
               </w:rPr>
             </w:pPr>
+            <w:proofErr w:type="spellStart"/>
             <w:r>
               <w:rPr>
                 <w:b w:val="0"/>
@@ -1429,6 +1648,7 @@
               </w:rPr>
               <w:t>gety</w:t>
             </w:r>
+            <w:proofErr w:type="spellEnd"/>
           </w:p>
         </w:tc>
         <w:tc>
@@ -1470,6 +1690,7 @@
                 <w:szCs w:val="20"/>
               </w:rPr>
             </w:pPr>
+            <w:proofErr w:type="spellStart"/>
             <w:r>
               <w:rPr>
                 <w:rFonts w:ascii="Courier New" w:hAnsi="Courier New" w:cs="Courier New"/>
@@ -1478,6 +1699,7 @@
               </w:rPr>
               <w:t>gety</w:t>
             </w:r>
+            <w:proofErr w:type="spellEnd"/>
           </w:p>
         </w:tc>
       </w:tr>
@@ -1494,6 +1716,7 @@
                 <w:bCs w:val="0"/>
               </w:rPr>
             </w:pPr>
+            <w:proofErr w:type="spellStart"/>
             <w:r>
               <w:rPr>
                 <w:b w:val="0"/>
@@ -1501,6 +1724,7 @@
               </w:rPr>
               <w:t>getz</w:t>
             </w:r>
+            <w:proofErr w:type="spellEnd"/>
           </w:p>
         </w:tc>
         <w:tc>
@@ -1542,6 +1766,7 @@
                 <w:szCs w:val="20"/>
               </w:rPr>
             </w:pPr>
+            <w:proofErr w:type="spellStart"/>
             <w:r>
               <w:rPr>
                 <w:rFonts w:ascii="Courier New" w:hAnsi="Courier New" w:cs="Courier New"/>
@@ -1550,6 +1775,7 @@
               </w:rPr>
               <w:t>getz</w:t>
             </w:r>
+            <w:proofErr w:type="spellEnd"/>
           </w:p>
         </w:tc>
       </w:tr>
@@ -1565,11 +1791,19 @@
                 <w:b w:val="0"/>
               </w:rPr>
             </w:pPr>
-            <w:r>
-              <w:rPr>
-                <w:b w:val="0"/>
-              </w:rPr>
-              <w:t xml:space="preserve">dist </w:t>
+            <w:proofErr w:type="spellStart"/>
+            <w:r>
+              <w:rPr>
+                <w:b w:val="0"/>
+              </w:rPr>
+              <w:t>dist</w:t>
+            </w:r>
+            <w:proofErr w:type="spellEnd"/>
+            <w:r>
+              <w:rPr>
+                <w:b w:val="0"/>
+              </w:rPr>
+              <w:t xml:space="preserve"> </w:t>
             </w:r>
           </w:p>
         </w:tc>
@@ -1612,13 +1846,23 @@
                 <w:szCs w:val="20"/>
               </w:rPr>
             </w:pPr>
-            <w:r>
-              <w:rPr>
-                <w:rFonts w:ascii="Courier New" w:hAnsi="Courier New" w:cs="Courier New"/>
-                <w:sz w:val="20"/>
-                <w:szCs w:val="20"/>
-              </w:rPr>
-              <w:t>dist 20 35 40</w:t>
+            <w:proofErr w:type="spellStart"/>
+            <w:r>
+              <w:rPr>
+                <w:rFonts w:ascii="Courier New" w:hAnsi="Courier New" w:cs="Courier New"/>
+                <w:sz w:val="20"/>
+                <w:szCs w:val="20"/>
+              </w:rPr>
+              <w:t>dist</w:t>
+            </w:r>
+            <w:proofErr w:type="spellEnd"/>
+            <w:r>
+              <w:rPr>
+                <w:rFonts w:ascii="Courier New" w:hAnsi="Courier New" w:cs="Courier New"/>
+                <w:sz w:val="20"/>
+                <w:szCs w:val="20"/>
+              </w:rPr>
+              <w:t xml:space="preserve"> 20 35 40</w:t>
             </w:r>
           </w:p>
         </w:tc>
@@ -1757,6 +2001,7 @@
                 <w:bCs w:val="0"/>
               </w:rPr>
             </w:pPr>
+            <w:proofErr w:type="spellStart"/>
             <w:r>
               <w:rPr>
                 <w:b w:val="0"/>
@@ -1764,13 +2009,23 @@
               </w:rPr>
               <w:t>penup</w:t>
             </w:r>
+            <w:proofErr w:type="spellEnd"/>
             <w:r>
               <w:rPr>
                 <w:b w:val="0"/>
                 <w:bCs w:val="0"/>
               </w:rPr>
-              <w:t xml:space="preserve"> or pu</w:t>
-            </w:r>
+              <w:t xml:space="preserve"> or </w:t>
+            </w:r>
+            <w:proofErr w:type="spellStart"/>
+            <w:r>
+              <w:rPr>
+                <w:b w:val="0"/>
+                <w:bCs w:val="0"/>
+              </w:rPr>
+              <w:t>pu</w:t>
+            </w:r>
+            <w:proofErr w:type="spellEnd"/>
           </w:p>
         </w:tc>
         <w:tc>
@@ -1812,6 +2067,7 @@
                 <w:szCs w:val="20"/>
               </w:rPr>
             </w:pPr>
+            <w:proofErr w:type="spellStart"/>
             <w:r>
               <w:rPr>
                 <w:rFonts w:ascii="Courier New" w:hAnsi="Courier New" w:cs="Courier New"/>
@@ -1820,6 +2076,7 @@
               </w:rPr>
               <w:t>penup</w:t>
             </w:r>
+            <w:proofErr w:type="spellEnd"/>
           </w:p>
         </w:tc>
       </w:tr>
@@ -1836,6 +2093,7 @@
                 <w:bCs w:val="0"/>
               </w:rPr>
             </w:pPr>
+            <w:proofErr w:type="spellStart"/>
             <w:r>
               <w:rPr>
                 <w:b w:val="0"/>
@@ -1843,13 +2101,23 @@
               </w:rPr>
               <w:t>pendown</w:t>
             </w:r>
+            <w:proofErr w:type="spellEnd"/>
             <w:r>
               <w:rPr>
                 <w:b w:val="0"/>
                 <w:bCs w:val="0"/>
               </w:rPr>
-              <w:t xml:space="preserve"> or pd</w:t>
-            </w:r>
+              <w:t xml:space="preserve"> or </w:t>
+            </w:r>
+            <w:proofErr w:type="spellStart"/>
+            <w:r>
+              <w:rPr>
+                <w:b w:val="0"/>
+                <w:bCs w:val="0"/>
+              </w:rPr>
+              <w:t>pd</w:t>
+            </w:r>
+            <w:proofErr w:type="spellEnd"/>
           </w:p>
         </w:tc>
         <w:tc>
@@ -1891,6 +2159,7 @@
                 <w:szCs w:val="20"/>
               </w:rPr>
             </w:pPr>
+            <w:proofErr w:type="spellStart"/>
             <w:r>
               <w:rPr>
                 <w:rFonts w:ascii="Courier New" w:hAnsi="Courier New" w:cs="Courier New"/>
@@ -1899,6 +2168,7 @@
               </w:rPr>
               <w:t>pendown</w:t>
             </w:r>
+            <w:proofErr w:type="spellEnd"/>
           </w:p>
         </w:tc>
       </w:tr>
@@ -1915,6 +2185,7 @@
                 <w:bCs w:val="0"/>
               </w:rPr>
             </w:pPr>
+            <w:proofErr w:type="spellStart"/>
             <w:r>
               <w:rPr>
                 <w:b w:val="0"/>
@@ -1936,13 +2207,23 @@
               </w:rPr>
               <w:t>pensize</w:t>
             </w:r>
+            <w:proofErr w:type="spellEnd"/>
             <w:r>
               <w:rPr>
                 <w:b w:val="0"/>
                 <w:bCs w:val="0"/>
               </w:rPr>
-              <w:t xml:space="preserve"> or sps</w:t>
-            </w:r>
+              <w:t xml:space="preserve"> or </w:t>
+            </w:r>
+            <w:proofErr w:type="spellStart"/>
+            <w:r>
+              <w:rPr>
+                <w:b w:val="0"/>
+                <w:bCs w:val="0"/>
+              </w:rPr>
+              <w:t>sps</w:t>
+            </w:r>
+            <w:proofErr w:type="spellEnd"/>
           </w:p>
         </w:tc>
         <w:tc>
@@ -1984,13 +2265,23 @@
                 <w:szCs w:val="20"/>
               </w:rPr>
             </w:pPr>
-            <w:r>
-              <w:rPr>
-                <w:rFonts w:ascii="Courier New" w:hAnsi="Courier New" w:cs="Courier New"/>
-                <w:sz w:val="20"/>
-                <w:szCs w:val="20"/>
-              </w:rPr>
-              <w:t>setpensize 4</w:t>
+            <w:proofErr w:type="spellStart"/>
+            <w:r>
+              <w:rPr>
+                <w:rFonts w:ascii="Courier New" w:hAnsi="Courier New" w:cs="Courier New"/>
+                <w:sz w:val="20"/>
+                <w:szCs w:val="20"/>
+              </w:rPr>
+              <w:t>setpensize</w:t>
+            </w:r>
+            <w:proofErr w:type="spellEnd"/>
+            <w:r>
+              <w:rPr>
+                <w:rFonts w:ascii="Courier New" w:hAnsi="Courier New" w:cs="Courier New"/>
+                <w:sz w:val="20"/>
+                <w:szCs w:val="20"/>
+              </w:rPr>
+              <w:t xml:space="preserve"> 4</w:t>
             </w:r>
           </w:p>
         </w:tc>
@@ -2085,12 +2376,14 @@
                 <w:b w:val="0"/>
               </w:rPr>
             </w:pPr>
+            <w:proofErr w:type="spellStart"/>
             <w:r>
               <w:rPr>
                 <w:b w:val="0"/>
               </w:rPr>
               <w:t>coloralpha</w:t>
             </w:r>
+            <w:proofErr w:type="spellEnd"/>
           </w:p>
         </w:tc>
         <w:tc>
@@ -2132,13 +2425,23 @@
                 <w:szCs w:val="20"/>
               </w:rPr>
             </w:pPr>
-            <w:r>
-              <w:rPr>
-                <w:rFonts w:ascii="Courier New" w:hAnsi="Courier New" w:cs="Courier New"/>
-                <w:sz w:val="20"/>
-                <w:szCs w:val="20"/>
-              </w:rPr>
-              <w:t>coloralpha 128</w:t>
+            <w:proofErr w:type="spellStart"/>
+            <w:r>
+              <w:rPr>
+                <w:rFonts w:ascii="Courier New" w:hAnsi="Courier New" w:cs="Courier New"/>
+                <w:sz w:val="20"/>
+                <w:szCs w:val="20"/>
+              </w:rPr>
+              <w:t>coloralpha</w:t>
+            </w:r>
+            <w:proofErr w:type="spellEnd"/>
+            <w:r>
+              <w:rPr>
+                <w:rFonts w:ascii="Courier New" w:hAnsi="Courier New" w:cs="Courier New"/>
+                <w:sz w:val="20"/>
+                <w:szCs w:val="20"/>
+              </w:rPr>
+              <w:t xml:space="preserve"> 128</w:t>
             </w:r>
           </w:p>
         </w:tc>
@@ -2155,18 +2458,28 @@
                 <w:b w:val="0"/>
               </w:rPr>
             </w:pPr>
+            <w:proofErr w:type="spellStart"/>
             <w:r>
               <w:rPr>
                 <w:b w:val="0"/>
               </w:rPr>
               <w:t>showturtle</w:t>
             </w:r>
-            <w:r>
-              <w:rPr>
-                <w:b w:val="0"/>
-              </w:rPr>
-              <w:t xml:space="preserve"> or st</w:t>
-            </w:r>
+            <w:proofErr w:type="spellEnd"/>
+            <w:r>
+              <w:rPr>
+                <w:b w:val="0"/>
+              </w:rPr>
+              <w:t xml:space="preserve"> or </w:t>
+            </w:r>
+            <w:proofErr w:type="spellStart"/>
+            <w:r>
+              <w:rPr>
+                <w:b w:val="0"/>
+              </w:rPr>
+              <w:t>st</w:t>
+            </w:r>
+            <w:proofErr w:type="spellEnd"/>
           </w:p>
         </w:tc>
         <w:tc>
@@ -2208,6 +2521,7 @@
                 <w:szCs w:val="20"/>
               </w:rPr>
             </w:pPr>
+            <w:proofErr w:type="spellStart"/>
             <w:r>
               <w:rPr>
                 <w:rFonts w:ascii="Courier New" w:hAnsi="Courier New" w:cs="Courier New"/>
@@ -2216,6 +2530,7 @@
               </w:rPr>
               <w:t>showturtle</w:t>
             </w:r>
+            <w:proofErr w:type="spellEnd"/>
           </w:p>
         </w:tc>
       </w:tr>
@@ -2231,12 +2546,28 @@
                 <w:b w:val="0"/>
               </w:rPr>
             </w:pPr>
-            <w:r>
-              <w:rPr>
-                <w:b w:val="0"/>
-              </w:rPr>
-              <w:t>hideturtle or ht</w:t>
-            </w:r>
+            <w:proofErr w:type="spellStart"/>
+            <w:r>
+              <w:rPr>
+                <w:b w:val="0"/>
+              </w:rPr>
+              <w:t>hideturtle</w:t>
+            </w:r>
+            <w:proofErr w:type="spellEnd"/>
+            <w:r>
+              <w:rPr>
+                <w:b w:val="0"/>
+              </w:rPr>
+              <w:t xml:space="preserve"> or </w:t>
+            </w:r>
+            <w:proofErr w:type="spellStart"/>
+            <w:r>
+              <w:rPr>
+                <w:b w:val="0"/>
+              </w:rPr>
+              <w:t>ht</w:t>
+            </w:r>
+            <w:proofErr w:type="spellEnd"/>
           </w:p>
         </w:tc>
         <w:tc>
@@ -2281,6 +2612,7 @@
                 <w:szCs w:val="20"/>
               </w:rPr>
             </w:pPr>
+            <w:proofErr w:type="spellStart"/>
             <w:r>
               <w:rPr>
                 <w:rFonts w:ascii="Courier New" w:hAnsi="Courier New" w:cs="Courier New"/>
@@ -2289,6 +2621,7 @@
               </w:rPr>
               <w:t>hideturtle</w:t>
             </w:r>
+            <w:proofErr w:type="spellEnd"/>
           </w:p>
         </w:tc>
       </w:tr>
@@ -2587,18 +2920,28 @@
                 <w:b w:val="0"/>
               </w:rPr>
             </w:pPr>
+            <w:proofErr w:type="spellStart"/>
             <w:r>
               <w:rPr>
                 <w:b w:val="0"/>
               </w:rPr>
               <w:t>settextsize</w:t>
             </w:r>
-            <w:r>
-              <w:rPr>
-                <w:b w:val="0"/>
-              </w:rPr>
-              <w:t xml:space="preserve"> or sts</w:t>
-            </w:r>
+            <w:proofErr w:type="spellEnd"/>
+            <w:r>
+              <w:rPr>
+                <w:b w:val="0"/>
+              </w:rPr>
+              <w:t xml:space="preserve"> or </w:t>
+            </w:r>
+            <w:proofErr w:type="spellStart"/>
+            <w:r>
+              <w:rPr>
+                <w:b w:val="0"/>
+              </w:rPr>
+              <w:t>sts</w:t>
+            </w:r>
+            <w:proofErr w:type="spellEnd"/>
           </w:p>
         </w:tc>
         <w:tc>
@@ -2643,6 +2986,7 @@
                 <w:szCs w:val="20"/>
               </w:rPr>
             </w:pPr>
+            <w:proofErr w:type="spellStart"/>
             <w:r>
               <w:rPr>
                 <w:rFonts w:ascii="Courier New" w:hAnsi="Courier New" w:cs="Courier New"/>
@@ -2651,6 +2995,7 @@
               </w:rPr>
               <w:t>settextsize</w:t>
             </w:r>
+            <w:proofErr w:type="spellEnd"/>
             <w:r>
               <w:rPr>
                 <w:rFonts w:ascii="Courier New" w:hAnsi="Courier New" w:cs="Courier New"/>
@@ -2813,14 +3158,25 @@
         </w:rPr>
         <w:t xml:space="preserve">. </w:t>
       </w:r>
-      <w:r>
-        <w:rPr>
-          <w:rFonts w:ascii="Courier New" w:hAnsi="Courier New" w:cs="Courier New"/>
-          <w:sz w:val="20"/>
-          <w:szCs w:val="20"/>
-        </w:rPr>
-        <w:t>fd :</w:t>
-      </w:r>
+      <w:proofErr w:type="spellStart"/>
+      <w:r>
+        <w:rPr>
+          <w:rFonts w:ascii="Courier New" w:hAnsi="Courier New" w:cs="Courier New"/>
+          <w:sz w:val="20"/>
+          <w:szCs w:val="20"/>
+        </w:rPr>
+        <w:t>fd</w:t>
+      </w:r>
+      <w:proofErr w:type="spellEnd"/>
+      <w:r>
+        <w:rPr>
+          <w:rFonts w:ascii="Courier New" w:hAnsi="Courier New" w:cs="Courier New"/>
+          <w:sz w:val="20"/>
+          <w:szCs w:val="20"/>
+        </w:rPr>
+        <w:t xml:space="preserve"> :</w:t>
+      </w:r>
+      <w:proofErr w:type="spellStart"/>
       <w:r>
         <w:rPr>
           <w:rFonts w:ascii="Courier New" w:hAnsi="Courier New" w:cs="Courier New"/>
@@ -2829,6 +3185,7 @@
         </w:rPr>
         <w:t>var</w:t>
       </w:r>
+      <w:proofErr w:type="spellEnd"/>
     </w:p>
     <w:p>
       <w:pPr>
@@ -2868,15 +3225,33 @@
           <w:sz w:val="20"/>
           <w:szCs w:val="20"/>
         </w:rPr>
-        <w:t>print “hello</w:t>
-      </w:r>
-      <w:r>
-        <w:rPr>
-          <w:rFonts w:ascii="Courier New" w:hAnsi="Courier New" w:cs="Courier New"/>
-          <w:sz w:val="20"/>
-          <w:szCs w:val="20"/>
-        </w:rPr>
-        <w:t>World label “corner</w:t>
+        <w:t>print “</w:t>
+      </w:r>
+      <w:proofErr w:type="spellStart"/>
+      <w:r>
+        <w:rPr>
+          <w:rFonts w:ascii="Courier New" w:hAnsi="Courier New" w:cs="Courier New"/>
+          <w:sz w:val="20"/>
+          <w:szCs w:val="20"/>
+        </w:rPr>
+        <w:t>hello</w:t>
+      </w:r>
+      <w:r>
+        <w:rPr>
+          <w:rFonts w:ascii="Courier New" w:hAnsi="Courier New" w:cs="Courier New"/>
+          <w:sz w:val="20"/>
+          <w:szCs w:val="20"/>
+        </w:rPr>
+        <w:t>World</w:t>
+      </w:r>
+      <w:proofErr w:type="spellEnd"/>
+      <w:r>
+        <w:rPr>
+          <w:rFonts w:ascii="Courier New" w:hAnsi="Courier New" w:cs="Courier New"/>
+          <w:sz w:val="20"/>
+          <w:szCs w:val="20"/>
+        </w:rPr>
+        <w:t xml:space="preserve"> label “corner</w:t>
       </w:r>
     </w:p>
     <w:p>
@@ -2905,8 +3280,18 @@
           <w:sz w:val="20"/>
           <w:szCs w:val="20"/>
         </w:rPr>
-        <w:t>print getx</w:t>
-      </w:r>
+        <w:t xml:space="preserve">print </w:t>
+      </w:r>
+      <w:proofErr w:type="spellStart"/>
+      <w:r>
+        <w:rPr>
+          <w:rFonts w:ascii="Courier New" w:hAnsi="Courier New" w:cs="Courier New"/>
+          <w:sz w:val="20"/>
+          <w:szCs w:val="20"/>
+        </w:rPr>
+        <w:t>getx</w:t>
+      </w:r>
+      <w:proofErr w:type="spellEnd"/>
     </w:p>
     <w:p>
       <w:pPr>
@@ -2937,8 +3322,18 @@
           <w:sz w:val="20"/>
           <w:szCs w:val="20"/>
         </w:rPr>
-        <w:t>+,-,*,/</w:t>
-      </w:r>
+        <w:t>+,-,*</w:t>
+      </w:r>
+      <w:proofErr w:type="gramStart"/>
+      <w:r>
+        <w:rPr>
+          <w:rFonts w:ascii="Courier New" w:hAnsi="Courier New" w:cs="Courier New"/>
+          <w:sz w:val="20"/>
+          <w:szCs w:val="20"/>
+        </w:rPr>
+        <w:t>,/</w:t>
+      </w:r>
+      <w:proofErr w:type="gramEnd"/>
       <w:r>
         <w:t>) or comparison operators (</w:t>
       </w:r>
@@ -2956,6 +3351,8 @@
       <w:r>
         <w:t xml:space="preserve">. </w:t>
       </w:r>
+      <w:bookmarkStart w:id="0" w:name="_GoBack"/>
+      <w:bookmarkEnd w:id="0"/>
     </w:p>
     <w:p>
       <w:pPr>
@@ -2963,7 +3360,78 @@
         <w:ind w:left="720"/>
       </w:pPr>
       <w:r>
-        <w:t>Note: All operators have equal precedence and are left-associative</w:t>
+        <w:t>E.</w:t>
+      </w:r>
+      <w:r>
+        <w:t>g</w:t>
+      </w:r>
+      <w:r>
+        <w:rPr>
+          <w:rFonts w:ascii="Courier New" w:hAnsi="Courier New" w:cs="Courier New"/>
+        </w:rPr>
+        <w:t xml:space="preserve">. </w:t>
+      </w:r>
+      <w:proofErr w:type="spellStart"/>
+      <w:proofErr w:type="gramStart"/>
+      <w:r>
+        <w:rPr>
+          <w:rFonts w:ascii="Courier New" w:hAnsi="Courier New" w:cs="Courier New"/>
+          <w:sz w:val="20"/>
+          <w:szCs w:val="20"/>
+        </w:rPr>
+        <w:t>fd</w:t>
+      </w:r>
+      <w:proofErr w:type="spellEnd"/>
+      <w:r>
+        <w:rPr>
+          <w:rFonts w:ascii="Courier New" w:hAnsi="Courier New" w:cs="Courier New"/>
+          <w:sz w:val="20"/>
+          <w:szCs w:val="20"/>
+        </w:rPr>
+        <w:t xml:space="preserve"> :n</w:t>
+      </w:r>
+      <w:proofErr w:type="gramEnd"/>
+      <w:r>
+        <w:rPr>
+          <w:rFonts w:ascii="Courier New" w:hAnsi="Courier New" w:cs="Courier New"/>
+          <w:sz w:val="20"/>
+          <w:szCs w:val="20"/>
+        </w:rPr>
+        <w:t xml:space="preserve"> + 10  </w:t>
+      </w:r>
+      <w:proofErr w:type="spellStart"/>
+      <w:r>
+        <w:rPr>
+          <w:rFonts w:ascii="Courier New" w:hAnsi="Courier New" w:cs="Courier New"/>
+          <w:sz w:val="20"/>
+          <w:szCs w:val="20"/>
+        </w:rPr>
+        <w:t>rt</w:t>
+      </w:r>
+      <w:proofErr w:type="spellEnd"/>
+      <w:r>
+        <w:rPr>
+          <w:rFonts w:ascii="Courier New" w:hAnsi="Courier New" w:cs="Courier New"/>
+          <w:sz w:val="20"/>
+          <w:szCs w:val="20"/>
+        </w:rPr>
+        <w:t xml:space="preserve"> 360 / 5 print :k &lt;</w:t>
+      </w:r>
+      <w:r>
+        <w:rPr>
+          <w:rFonts w:ascii="Courier New" w:hAnsi="Courier New" w:cs="Courier New"/>
+          <w:sz w:val="20"/>
+          <w:szCs w:val="20"/>
+        </w:rPr>
+        <w:t>=</w:t>
+      </w:r>
+      <w:r>
+        <w:rPr>
+          <w:rFonts w:ascii="Courier New" w:hAnsi="Courier New" w:cs="Courier New"/>
+          <w:sz w:val="20"/>
+          <w:szCs w:val="20"/>
+        </w:rPr>
+        <w:t xml:space="preserve"> 5</w:t>
       </w:r>
     </w:p>
     <w:p>
@@ -2972,48 +3440,6 @@
         <w:ind w:left="720"/>
       </w:pPr>
       <w:r>
-        <w:t>E.</w:t>
-      </w:r>
-      <w:r>
-        <w:t>g</w:t>
-      </w:r>
-      <w:r>
-        <w:rPr>
-          <w:rFonts w:ascii="Courier New" w:hAnsi="Courier New" w:cs="Courier New"/>
-        </w:rPr>
-        <w:t xml:space="preserve">. </w:t>
-      </w:r>
-      <w:r>
-        <w:rPr>
-          <w:rFonts w:ascii="Courier New" w:hAnsi="Courier New" w:cs="Courier New"/>
-          <w:sz w:val="20"/>
-          <w:szCs w:val="20"/>
-        </w:rPr>
-        <w:t>fd :n + 10  rt 360 / 5 print :k &lt;</w:t>
-      </w:r>
-      <w:r>
-        <w:rPr>
-          <w:rFonts w:ascii="Courier New" w:hAnsi="Courier New" w:cs="Courier New"/>
-          <w:sz w:val="20"/>
-          <w:szCs w:val="20"/>
-        </w:rPr>
-        <w:t>=</w:t>
-      </w:r>
-      <w:r>
-        <w:rPr>
-          <w:rFonts w:ascii="Courier New" w:hAnsi="Courier New" w:cs="Courier New"/>
-          <w:sz w:val="20"/>
-          <w:szCs w:val="20"/>
-        </w:rPr>
-        <w:t xml:space="preserve"> 5</w:t>
-      </w:r>
-    </w:p>
-    <w:p>
-      <w:pPr>
-        <w:pStyle w:val="NoSpacing"/>
-        <w:ind w:left="720"/>
-      </w:pPr>
-      <w:r>
         <w:t xml:space="preserve">The result of a comparison is </w:t>
       </w:r>
       <w:r>
@@ -3123,7 +3549,23 @@
           <w:rFonts w:ascii="Courier New" w:hAnsi="Courier New" w:cs="Courier New"/>
           <w:sz w:val="20"/>
         </w:rPr>
-        <w:t xml:space="preserve">   print </w:t>
+        <w:t xml:space="preserve">   </w:t>
+      </w:r>
+      <w:proofErr w:type="gramStart"/>
+      <w:r>
+        <w:rPr>
+          <w:rFonts w:ascii="Courier New" w:hAnsi="Courier New" w:cs="Courier New"/>
+          <w:sz w:val="20"/>
+        </w:rPr>
+        <w:t>print</w:t>
+      </w:r>
+      <w:proofErr w:type="gramEnd"/>
+      <w:r>
+        <w:rPr>
+          <w:rFonts w:ascii="Courier New" w:hAnsi="Courier New" w:cs="Courier New"/>
+          <w:sz w:val="20"/>
+        </w:rPr>
+        <w:t xml:space="preserve"> </w:t>
       </w:r>
       <w:r>
         <w:rPr>
@@ -3156,8 +3598,13 @@
         </w:rPr>
       </w:pPr>
       <w:r>
-        <w:t>A space character can be encoded into a literal for using with output commands, with the sequence  ‘</w:t>
-      </w:r>
+        <w:t xml:space="preserve">A space character can be encoded into a literal for using with output commands, with the </w:t>
+      </w:r>
+      <w:proofErr w:type="gramStart"/>
+      <w:r>
+        <w:t>sequence  ‘</w:t>
+      </w:r>
+      <w:proofErr w:type="gramEnd"/>
       <w:r>
         <w:rPr>
           <w:rFonts w:ascii="Courier New" w:hAnsi="Courier New" w:cs="Courier New"/>
@@ -3188,8 +3635,18 @@
           <w:rFonts w:ascii="Courier New" w:hAnsi="Courier New" w:cs="Courier New"/>
           <w:sz w:val="20"/>
         </w:rPr>
-        <w:t>print “hello\sworld</w:t>
-      </w:r>
+        <w:t>print “hello\</w:t>
+      </w:r>
+      <w:proofErr w:type="spellStart"/>
+      <w:proofErr w:type="gramStart"/>
+      <w:r>
+        <w:rPr>
+          <w:rFonts w:ascii="Courier New" w:hAnsi="Courier New" w:cs="Courier New"/>
+          <w:sz w:val="20"/>
+        </w:rPr>
+        <w:t>sworld</w:t>
+      </w:r>
+      <w:proofErr w:type="spellEnd"/>
       <w:r>
         <w:rPr>
           <w:rFonts w:ascii="Courier New" w:hAnsi="Courier New" w:cs="Courier New"/>
@@ -3201,7 +3658,14 @@
         <w:rPr>
           <w:rFonts w:cstheme="minorHAnsi"/>
         </w:rPr>
-        <w:t xml:space="preserve">This </w:t>
+        <w:t>This</w:t>
+      </w:r>
+      <w:proofErr w:type="gramEnd"/>
+      <w:r>
+        <w:rPr>
+          <w:rFonts w:cstheme="minorHAnsi"/>
+        </w:rPr>
+        <w:t xml:space="preserve"> </w:t>
       </w:r>
       <w:r>
         <w:rPr>
@@ -3332,7 +3796,21 @@
         <w:rPr>
           <w:sz w:val="18"/>
         </w:rPr>
-        <w:t>E.g.:  To set the position of the avatar to x:6, y:-7, z:8, Writing the below:</w:t>
+        <w:t>E.g.:  To set the position of the avatar to x</w:t>
+      </w:r>
+      <w:proofErr w:type="gramStart"/>
+      <w:r>
+        <w:rPr>
+          <w:sz w:val="18"/>
+        </w:rPr>
+        <w:t>:6</w:t>
+      </w:r>
+      <w:proofErr w:type="gramEnd"/>
+      <w:r>
+        <w:rPr>
+          <w:sz w:val="18"/>
+        </w:rPr>
+        <w:t>, y:-7, z:8, Writing the below:</w:t>
       </w:r>
     </w:p>
     <w:p>
@@ -3345,13 +3823,23 @@
           <w:szCs w:val="20"/>
         </w:rPr>
       </w:pPr>
+      <w:proofErr w:type="spellStart"/>
       <w:r>
         <w:rPr>
           <w:rFonts w:ascii="Courier New" w:hAnsi="Courier New" w:cs="Courier New"/>
           <w:sz w:val="16"/>
           <w:szCs w:val="20"/>
         </w:rPr>
-        <w:t>Setxyz 6 -7 8</w:t>
+        <w:t>Setxyz</w:t>
+      </w:r>
+      <w:proofErr w:type="spellEnd"/>
+      <w:r>
+        <w:rPr>
+          <w:rFonts w:ascii="Courier New" w:hAnsi="Courier New" w:cs="Courier New"/>
+          <w:sz w:val="16"/>
+          <w:szCs w:val="20"/>
+        </w:rPr>
+        <w:t xml:space="preserve"> 6 -7 8</w:t>
       </w:r>
     </w:p>
     <w:p>
@@ -3439,13 +3927,25 @@
           <w:szCs w:val="20"/>
         </w:rPr>
       </w:pPr>
+      <w:proofErr w:type="spellStart"/>
+      <w:proofErr w:type="gramStart"/>
       <w:r>
         <w:rPr>
           <w:rFonts w:ascii="Courier New" w:hAnsi="Courier New" w:cs="Courier New"/>
           <w:sz w:val="16"/>
           <w:szCs w:val="20"/>
         </w:rPr>
-        <w:t>setxyz 6 (-7) 8</w:t>
+        <w:t>setxyz</w:t>
+      </w:r>
+      <w:proofErr w:type="spellEnd"/>
+      <w:proofErr w:type="gramEnd"/>
+      <w:r>
+        <w:rPr>
+          <w:rFonts w:ascii="Courier New" w:hAnsi="Courier New" w:cs="Courier New"/>
+          <w:sz w:val="16"/>
+          <w:szCs w:val="20"/>
+        </w:rPr>
+        <w:t xml:space="preserve"> 6 (-7) 8</w:t>
       </w:r>
       <w:r>
         <w:rPr>
@@ -3680,15 +4180,22 @@
       <w:pPr>
         <w:pStyle w:val="NoSpacing"/>
       </w:pPr>
-      <w:r>
-        <w:t xml:space="preserve">make </w:t>
+      <w:proofErr w:type="gramStart"/>
+      <w:r>
+        <w:t>make</w:t>
+      </w:r>
+      <w:proofErr w:type="gramEnd"/>
+      <w:r>
+        <w:t xml:space="preserve"> </w:t>
       </w:r>
       <w:r>
         <w:t>&lt;variable name literal&gt; &lt;</w:t>
       </w:r>
+      <w:proofErr w:type="spellStart"/>
       <w:r>
         <w:t>variableValue</w:t>
       </w:r>
+      <w:proofErr w:type="spellEnd"/>
       <w:r>
         <w:t>&gt;</w:t>
       </w:r>
@@ -3709,8 +4216,13 @@
       <w:r>
         <w:t xml:space="preserve"> </w:t>
       </w:r>
-      <w:r>
-        <w:t>variable name</w:t>
+      <w:proofErr w:type="gramStart"/>
+      <w:r>
+        <w:t>variable</w:t>
+      </w:r>
+      <w:proofErr w:type="gramEnd"/>
+      <w:r>
+        <w:t xml:space="preserve"> name</w:t>
       </w:r>
       <w:r>
         <w:t xml:space="preserve"> </w:t>
@@ -3723,6 +4235,7 @@
       <w:pPr>
         <w:pStyle w:val="Heading5"/>
       </w:pPr>
+      <w:proofErr w:type="gramStart"/>
       <w:r>
         <w:t>Example</w:t>
       </w:r>
@@ -3732,6 +4245,7 @@
       <w:r>
         <w:t>:</w:t>
       </w:r>
+      <w:proofErr w:type="gramEnd"/>
       <w:r>
         <w:t xml:space="preserve"> </w:t>
       </w:r>
@@ -3751,21 +4265,61 @@
           <w:sz w:val="20"/>
           <w:szCs w:val="20"/>
         </w:rPr>
-        <w:t>Make “var 50</w:t>
-      </w:r>
-    </w:p>
-    <w:p>
-      <w:pPr>
-        <w:pStyle w:val="NoSpacing"/>
-      </w:pPr>
-      <w:r>
-        <w:rPr>
-          <w:rFonts w:ascii="Courier New" w:hAnsi="Courier New" w:cs="Courier New"/>
-          <w:sz w:val="20"/>
-          <w:szCs w:val="20"/>
-        </w:rPr>
-        <w:t>fd :var</w:t>
-      </w:r>
+        <w:t>Make “</w:t>
+      </w:r>
+      <w:proofErr w:type="spellStart"/>
+      <w:r>
+        <w:rPr>
+          <w:rFonts w:ascii="Courier New" w:hAnsi="Courier New" w:cs="Courier New"/>
+          <w:sz w:val="20"/>
+          <w:szCs w:val="20"/>
+        </w:rPr>
+        <w:t>var</w:t>
+      </w:r>
+      <w:proofErr w:type="spellEnd"/>
+      <w:r>
+        <w:rPr>
+          <w:rFonts w:ascii="Courier New" w:hAnsi="Courier New" w:cs="Courier New"/>
+          <w:sz w:val="20"/>
+          <w:szCs w:val="20"/>
+        </w:rPr>
+        <w:t xml:space="preserve"> 50</w:t>
+      </w:r>
+    </w:p>
+    <w:p>
+      <w:pPr>
+        <w:pStyle w:val="NoSpacing"/>
+      </w:pPr>
+      <w:proofErr w:type="spellStart"/>
+      <w:proofErr w:type="gramStart"/>
+      <w:r>
+        <w:rPr>
+          <w:rFonts w:ascii="Courier New" w:hAnsi="Courier New" w:cs="Courier New"/>
+          <w:sz w:val="20"/>
+          <w:szCs w:val="20"/>
+        </w:rPr>
+        <w:t>fd</w:t>
+      </w:r>
+      <w:proofErr w:type="spellEnd"/>
+      <w:proofErr w:type="gramEnd"/>
+      <w:r>
+        <w:rPr>
+          <w:rFonts w:ascii="Courier New" w:hAnsi="Courier New" w:cs="Courier New"/>
+          <w:sz w:val="20"/>
+          <w:szCs w:val="20"/>
+        </w:rPr>
+        <w:t xml:space="preserve"> :</w:t>
+      </w:r>
+      <w:proofErr w:type="spellStart"/>
+      <w:r>
+        <w:rPr>
+          <w:rFonts w:ascii="Courier New" w:hAnsi="Courier New" w:cs="Courier New"/>
+          <w:sz w:val="20"/>
+          <w:szCs w:val="20"/>
+        </w:rPr>
+        <w:t>var</w:t>
+      </w:r>
+      <w:proofErr w:type="spellEnd"/>
       <w:r>
         <w:rPr>
           <w:sz w:val="20"/>
@@ -3784,8 +4338,13 @@
         <w:t>(now equivalent to</w:t>
       </w:r>
       <w:r>
-        <w:t xml:space="preserve"> fd</w:t>
-      </w:r>
+        <w:t xml:space="preserve"> </w:t>
+      </w:r>
+      <w:proofErr w:type="spellStart"/>
+      <w:r>
+        <w:t>fd</w:t>
+      </w:r>
+      <w:proofErr w:type="spellEnd"/>
       <w:r>
         <w:t xml:space="preserve"> 50)</w:t>
       </w:r>
@@ -3797,12 +4356,39 @@
           <w:rFonts w:cstheme="minorHAnsi"/>
         </w:rPr>
       </w:pPr>
-      <w:r>
-        <w:rPr>
-          <w:rFonts w:ascii="Courier New" w:hAnsi="Courier New" w:cs="Courier New"/>
-          <w:sz w:val="20"/>
-        </w:rPr>
-        <w:t xml:space="preserve">fd thing “var </w:t>
+      <w:proofErr w:type="spellStart"/>
+      <w:proofErr w:type="gramStart"/>
+      <w:r>
+        <w:rPr>
+          <w:rFonts w:ascii="Courier New" w:hAnsi="Courier New" w:cs="Courier New"/>
+          <w:sz w:val="20"/>
+        </w:rPr>
+        <w:t>fd</w:t>
+      </w:r>
+      <w:proofErr w:type="spellEnd"/>
+      <w:proofErr w:type="gramEnd"/>
+      <w:r>
+        <w:rPr>
+          <w:rFonts w:ascii="Courier New" w:hAnsi="Courier New" w:cs="Courier New"/>
+          <w:sz w:val="20"/>
+        </w:rPr>
+        <w:t xml:space="preserve"> thing “</w:t>
+      </w:r>
+      <w:proofErr w:type="spellStart"/>
+      <w:r>
+        <w:rPr>
+          <w:rFonts w:ascii="Courier New" w:hAnsi="Courier New" w:cs="Courier New"/>
+          <w:sz w:val="20"/>
+        </w:rPr>
+        <w:t>var</w:t>
+      </w:r>
+      <w:proofErr w:type="spellEnd"/>
+      <w:r>
+        <w:rPr>
+          <w:rFonts w:ascii="Courier New" w:hAnsi="Courier New" w:cs="Courier New"/>
+          <w:sz w:val="20"/>
+        </w:rPr>
+        <w:t xml:space="preserve"> </w:t>
       </w:r>
       <w:r>
         <w:rPr>
@@ -3880,6 +4466,7 @@
           <w:rFonts w:cstheme="minorHAnsi"/>
         </w:rPr>
       </w:pPr>
+      <w:proofErr w:type="gramStart"/>
       <w:r>
         <w:rPr>
           <w:rFonts w:ascii="Courier New" w:hAnsi="Courier New" w:cs="Courier New"/>
@@ -3894,8 +4481,27 @@
           <w:sz w:val="20"/>
           <w:szCs w:val="20"/>
         </w:rPr>
-        <w:t>ncrement “var</w:t>
-      </w:r>
+        <w:t>ncrement</w:t>
+      </w:r>
+      <w:proofErr w:type="gramEnd"/>
+      <w:r>
+        <w:rPr>
+          <w:rFonts w:ascii="Courier New" w:hAnsi="Courier New" w:cs="Courier New"/>
+          <w:sz w:val="20"/>
+          <w:szCs w:val="20"/>
+        </w:rPr>
+        <w:t xml:space="preserve"> “</w:t>
+      </w:r>
+      <w:proofErr w:type="spellStart"/>
+      <w:r>
+        <w:rPr>
+          <w:rFonts w:ascii="Courier New" w:hAnsi="Courier New" w:cs="Courier New"/>
+          <w:sz w:val="20"/>
+          <w:szCs w:val="20"/>
+        </w:rPr>
+        <w:t>var</w:t>
+      </w:r>
+      <w:proofErr w:type="spellEnd"/>
       <w:r>
         <w:rPr>
           <w:rFonts w:ascii="Courier New" w:hAnsi="Courier New" w:cs="Courier New"/>
@@ -3916,7 +4522,43 @@
           <w:sz w:val="20"/>
           <w:szCs w:val="20"/>
         </w:rPr>
-        <w:t xml:space="preserve"> make “var :var + 1</w:t>
+        <w:t xml:space="preserve"> make “</w:t>
+      </w:r>
+      <w:proofErr w:type="spellStart"/>
+      <w:r>
+        <w:rPr>
+          <w:rFonts w:ascii="Courier New" w:hAnsi="Courier New" w:cs="Courier New"/>
+          <w:sz w:val="20"/>
+          <w:szCs w:val="20"/>
+        </w:rPr>
+        <w:t>var</w:t>
+      </w:r>
+      <w:proofErr w:type="spellEnd"/>
+      <w:r>
+        <w:rPr>
+          <w:rFonts w:ascii="Courier New" w:hAnsi="Courier New" w:cs="Courier New"/>
+          <w:sz w:val="20"/>
+          <w:szCs w:val="20"/>
+        </w:rPr>
+        <w:t xml:space="preserve"> :</w:t>
+      </w:r>
+      <w:proofErr w:type="spellStart"/>
+      <w:r>
+        <w:rPr>
+          <w:rFonts w:ascii="Courier New" w:hAnsi="Courier New" w:cs="Courier New"/>
+          <w:sz w:val="20"/>
+          <w:szCs w:val="20"/>
+        </w:rPr>
+        <w:t>var</w:t>
+      </w:r>
+      <w:proofErr w:type="spellEnd"/>
+      <w:r>
+        <w:rPr>
+          <w:rFonts w:ascii="Courier New" w:hAnsi="Courier New" w:cs="Courier New"/>
+          <w:sz w:val="20"/>
+          <w:szCs w:val="20"/>
+        </w:rPr>
+        <w:t xml:space="preserve"> + 1</w:t>
       </w:r>
       <w:r>
         <w:rPr>
@@ -3932,6 +4574,7 @@
           <w:rFonts w:cstheme="minorHAnsi"/>
         </w:rPr>
       </w:pPr>
+      <w:proofErr w:type="gramStart"/>
       <w:r>
         <w:rPr>
           <w:rFonts w:ascii="Courier New" w:hAnsi="Courier New" w:cs="Courier New"/>
@@ -3946,8 +4589,27 @@
           <w:sz w:val="20"/>
           <w:szCs w:val="20"/>
         </w:rPr>
-        <w:t>ecrement “var</w:t>
-      </w:r>
+        <w:t>ecrement</w:t>
+      </w:r>
+      <w:proofErr w:type="gramEnd"/>
+      <w:r>
+        <w:rPr>
+          <w:rFonts w:ascii="Courier New" w:hAnsi="Courier New" w:cs="Courier New"/>
+          <w:sz w:val="20"/>
+          <w:szCs w:val="20"/>
+        </w:rPr>
+        <w:t xml:space="preserve"> “</w:t>
+      </w:r>
+      <w:proofErr w:type="spellStart"/>
+      <w:r>
+        <w:rPr>
+          <w:rFonts w:ascii="Courier New" w:hAnsi="Courier New" w:cs="Courier New"/>
+          <w:sz w:val="20"/>
+          <w:szCs w:val="20"/>
+        </w:rPr>
+        <w:t>var</w:t>
+      </w:r>
+      <w:proofErr w:type="spellEnd"/>
       <w:r>
         <w:rPr>
           <w:rFonts w:ascii="Courier New" w:hAnsi="Courier New" w:cs="Courier New"/>
@@ -3968,7 +4630,43 @@
           <w:sz w:val="20"/>
           <w:szCs w:val="20"/>
         </w:rPr>
-        <w:t xml:space="preserve"> make “var :var - 1</w:t>
+        <w:t xml:space="preserve"> make “</w:t>
+      </w:r>
+      <w:proofErr w:type="spellStart"/>
+      <w:r>
+        <w:rPr>
+          <w:rFonts w:ascii="Courier New" w:hAnsi="Courier New" w:cs="Courier New"/>
+          <w:sz w:val="20"/>
+          <w:szCs w:val="20"/>
+        </w:rPr>
+        <w:t>var</w:t>
+      </w:r>
+      <w:proofErr w:type="spellEnd"/>
+      <w:r>
+        <w:rPr>
+          <w:rFonts w:ascii="Courier New" w:hAnsi="Courier New" w:cs="Courier New"/>
+          <w:sz w:val="20"/>
+          <w:szCs w:val="20"/>
+        </w:rPr>
+        <w:t xml:space="preserve"> :</w:t>
+      </w:r>
+      <w:proofErr w:type="spellStart"/>
+      <w:r>
+        <w:rPr>
+          <w:rFonts w:ascii="Courier New" w:hAnsi="Courier New" w:cs="Courier New"/>
+          <w:sz w:val="20"/>
+          <w:szCs w:val="20"/>
+        </w:rPr>
+        <w:t>var</w:t>
+      </w:r>
+      <w:proofErr w:type="spellEnd"/>
+      <w:r>
+        <w:rPr>
+          <w:rFonts w:ascii="Courier New" w:hAnsi="Courier New" w:cs="Courier New"/>
+          <w:sz w:val="20"/>
+          <w:szCs w:val="20"/>
+        </w:rPr>
+        <w:t xml:space="preserve"> - 1</w:t>
       </w:r>
       <w:r>
         <w:rPr>
@@ -4015,76 +4713,137 @@
           <w:sz w:val="20"/>
         </w:rPr>
       </w:pPr>
-      <w:r>
-        <w:rPr>
-          <w:rFonts w:ascii="Courier New" w:hAnsi="Courier New" w:cs="Courier New"/>
-          <w:sz w:val="20"/>
-        </w:rPr>
-        <w:t>make “a 5</w:t>
-      </w:r>
-    </w:p>
-    <w:p>
-      <w:pPr>
-        <w:pStyle w:val="NoSpacing"/>
-        <w:rPr>
-          <w:rFonts w:ascii="Courier New" w:hAnsi="Courier New" w:cs="Courier New"/>
-          <w:sz w:val="20"/>
-        </w:rPr>
-      </w:pPr>
-      <w:r>
-        <w:rPr>
-          <w:rFonts w:ascii="Courier New" w:hAnsi="Courier New" w:cs="Courier New"/>
-          <w:sz w:val="20"/>
-        </w:rPr>
-        <w:t>make “b “a</w:t>
-      </w:r>
-    </w:p>
-    <w:p>
-      <w:pPr>
-        <w:pStyle w:val="NoSpacing"/>
-        <w:rPr>
-          <w:rFonts w:ascii="Courier New" w:hAnsi="Courier New" w:cs="Courier New"/>
-          <w:sz w:val="20"/>
-        </w:rPr>
-      </w:pPr>
-      <w:r>
-        <w:rPr>
-          <w:rFonts w:ascii="Courier New" w:hAnsi="Courier New" w:cs="Courier New"/>
-          <w:sz w:val="20"/>
-        </w:rPr>
-        <w:t>print “b ;will print ‘b’</w:t>
-      </w:r>
-    </w:p>
-    <w:p>
-      <w:pPr>
-        <w:pStyle w:val="NoSpacing"/>
-        <w:rPr>
-          <w:rFonts w:ascii="Courier New" w:hAnsi="Courier New" w:cs="Courier New"/>
-          <w:sz w:val="20"/>
-        </w:rPr>
-      </w:pPr>
-      <w:r>
-        <w:rPr>
-          <w:rFonts w:ascii="Courier New" w:hAnsi="Courier New" w:cs="Courier New"/>
-          <w:sz w:val="20"/>
-        </w:rPr>
-        <w:t>print thing “b ;will print ‘a’</w:t>
-      </w:r>
-    </w:p>
-    <w:p>
-      <w:pPr>
-        <w:pStyle w:val="NoSpacing"/>
-        <w:rPr>
-          <w:rFonts w:ascii="Courier New" w:hAnsi="Courier New" w:cs="Courier New"/>
-          <w:sz w:val="20"/>
-        </w:rPr>
-      </w:pPr>
-      <w:r>
-        <w:rPr>
-          <w:rFonts w:ascii="Courier New" w:hAnsi="Courier New" w:cs="Courier New"/>
-          <w:sz w:val="20"/>
-        </w:rPr>
-        <w:t>print thing thing “b ;will print ‘5’</w:t>
+      <w:proofErr w:type="gramStart"/>
+      <w:r>
+        <w:rPr>
+          <w:rFonts w:ascii="Courier New" w:hAnsi="Courier New" w:cs="Courier New"/>
+          <w:sz w:val="20"/>
+        </w:rPr>
+        <w:t>make</w:t>
+      </w:r>
+      <w:proofErr w:type="gramEnd"/>
+      <w:r>
+        <w:rPr>
+          <w:rFonts w:ascii="Courier New" w:hAnsi="Courier New" w:cs="Courier New"/>
+          <w:sz w:val="20"/>
+        </w:rPr>
+        <w:t xml:space="preserve"> “a 5</w:t>
+      </w:r>
+    </w:p>
+    <w:p>
+      <w:pPr>
+        <w:pStyle w:val="NoSpacing"/>
+        <w:rPr>
+          <w:rFonts w:ascii="Courier New" w:hAnsi="Courier New" w:cs="Courier New"/>
+          <w:sz w:val="20"/>
+        </w:rPr>
+      </w:pPr>
+      <w:proofErr w:type="gramStart"/>
+      <w:r>
+        <w:rPr>
+          <w:rFonts w:ascii="Courier New" w:hAnsi="Courier New" w:cs="Courier New"/>
+          <w:sz w:val="20"/>
+        </w:rPr>
+        <w:t>make</w:t>
+      </w:r>
+      <w:proofErr w:type="gramEnd"/>
+      <w:r>
+        <w:rPr>
+          <w:rFonts w:ascii="Courier New" w:hAnsi="Courier New" w:cs="Courier New"/>
+          <w:sz w:val="20"/>
+        </w:rPr>
+        <w:t xml:space="preserve"> “b “a</w:t>
+      </w:r>
+    </w:p>
+    <w:p>
+      <w:pPr>
+        <w:pStyle w:val="NoSpacing"/>
+        <w:rPr>
+          <w:rFonts w:ascii="Courier New" w:hAnsi="Courier New" w:cs="Courier New"/>
+          <w:sz w:val="20"/>
+        </w:rPr>
+      </w:pPr>
+      <w:proofErr w:type="gramStart"/>
+      <w:r>
+        <w:rPr>
+          <w:rFonts w:ascii="Courier New" w:hAnsi="Courier New" w:cs="Courier New"/>
+          <w:sz w:val="20"/>
+        </w:rPr>
+        <w:t>print</w:t>
+      </w:r>
+      <w:proofErr w:type="gramEnd"/>
+      <w:r>
+        <w:rPr>
+          <w:rFonts w:ascii="Courier New" w:hAnsi="Courier New" w:cs="Courier New"/>
+          <w:sz w:val="20"/>
+        </w:rPr>
+        <w:t xml:space="preserve"> “b ;will print ‘b’</w:t>
+      </w:r>
+    </w:p>
+    <w:p>
+      <w:pPr>
+        <w:pStyle w:val="NoSpacing"/>
+        <w:rPr>
+          <w:rFonts w:ascii="Courier New" w:hAnsi="Courier New" w:cs="Courier New"/>
+          <w:sz w:val="20"/>
+        </w:rPr>
+      </w:pPr>
+      <w:proofErr w:type="gramStart"/>
+      <w:r>
+        <w:rPr>
+          <w:rFonts w:ascii="Courier New" w:hAnsi="Courier New" w:cs="Courier New"/>
+          <w:sz w:val="20"/>
+        </w:rPr>
+        <w:t>print</w:t>
+      </w:r>
+      <w:proofErr w:type="gramEnd"/>
+      <w:r>
+        <w:rPr>
+          <w:rFonts w:ascii="Courier New" w:hAnsi="Courier New" w:cs="Courier New"/>
+          <w:sz w:val="20"/>
+        </w:rPr>
+        <w:t xml:space="preserve"> thing “b ;will print ‘a’</w:t>
+      </w:r>
+    </w:p>
+    <w:p>
+      <w:pPr>
+        <w:pStyle w:val="NoSpacing"/>
+        <w:rPr>
+          <w:rFonts w:ascii="Courier New" w:hAnsi="Courier New" w:cs="Courier New"/>
+          <w:sz w:val="20"/>
+        </w:rPr>
+      </w:pPr>
+      <w:proofErr w:type="gramStart"/>
+      <w:r>
+        <w:rPr>
+          <w:rFonts w:ascii="Courier New" w:hAnsi="Courier New" w:cs="Courier New"/>
+          <w:sz w:val="20"/>
+        </w:rPr>
+        <w:t>print</w:t>
+      </w:r>
+      <w:proofErr w:type="gramEnd"/>
+      <w:r>
+        <w:rPr>
+          <w:rFonts w:ascii="Courier New" w:hAnsi="Courier New" w:cs="Courier New"/>
+          <w:sz w:val="20"/>
+        </w:rPr>
+        <w:t xml:space="preserve"> thing </w:t>
+      </w:r>
+      <w:proofErr w:type="spellStart"/>
+      <w:r>
+        <w:rPr>
+          <w:rFonts w:ascii="Courier New" w:hAnsi="Courier New" w:cs="Courier New"/>
+          <w:sz w:val="20"/>
+        </w:rPr>
+        <w:t>thing</w:t>
+      </w:r>
+      <w:proofErr w:type="spellEnd"/>
+      <w:r>
+        <w:rPr>
+          <w:rFonts w:ascii="Courier New" w:hAnsi="Courier New" w:cs="Courier New"/>
+          <w:sz w:val="20"/>
+        </w:rPr>
+        <w:t xml:space="preserve"> “b ;will print ‘5’</w:t>
       </w:r>
     </w:p>
     <w:p>
@@ -4142,8 +4901,21 @@
       <w:pPr>
         <w:pStyle w:val="NoSpacing"/>
       </w:pPr>
-      <w:r>
-        <w:t>static &lt;variable name literal&gt;&lt;initializationValue&gt;</w:t>
+      <w:proofErr w:type="gramStart"/>
+      <w:r>
+        <w:t>static</w:t>
+      </w:r>
+      <w:proofErr w:type="gramEnd"/>
+      <w:r>
+        <w:t xml:space="preserve"> &lt;variable name literal&gt;&lt;</w:t>
+      </w:r>
+      <w:proofErr w:type="spellStart"/>
+      <w:r>
+        <w:t>initializationValue</w:t>
+      </w:r>
+      <w:proofErr w:type="spellEnd"/>
+      <w:r>
+        <w:t>&gt;</w:t>
       </w:r>
     </w:p>
     <w:p>
@@ -4163,13 +4935,23 @@
           <w:szCs w:val="20"/>
         </w:rPr>
       </w:pPr>
-      <w:r>
-        <w:rPr>
-          <w:rFonts w:ascii="Courier New" w:hAnsi="Courier New" w:cs="Courier New"/>
-          <w:sz w:val="20"/>
-          <w:szCs w:val="20"/>
-        </w:rPr>
-        <w:t xml:space="preserve">static </w:t>
+      <w:proofErr w:type="gramStart"/>
+      <w:r>
+        <w:rPr>
+          <w:rFonts w:ascii="Courier New" w:hAnsi="Courier New" w:cs="Courier New"/>
+          <w:sz w:val="20"/>
+          <w:szCs w:val="20"/>
+        </w:rPr>
+        <w:t>static</w:t>
+      </w:r>
+      <w:proofErr w:type="gramEnd"/>
+      <w:r>
+        <w:rPr>
+          <w:rFonts w:ascii="Courier New" w:hAnsi="Courier New" w:cs="Courier New"/>
+          <w:sz w:val="20"/>
+          <w:szCs w:val="20"/>
+        </w:rPr>
+        <w:t xml:space="preserve"> </w:t>
       </w:r>
       <w:r>
         <w:rPr>
@@ -4197,31 +4979,51 @@
           <w:szCs w:val="20"/>
         </w:rPr>
       </w:pPr>
-      <w:r>
-        <w:rPr>
-          <w:rFonts w:ascii="Courier New" w:hAnsi="Courier New" w:cs="Courier New"/>
-          <w:sz w:val="20"/>
-          <w:szCs w:val="20"/>
-        </w:rPr>
-        <w:t>make “counter :counter+1</w:t>
-      </w:r>
-    </w:p>
-    <w:p>
-      <w:pPr>
-        <w:pStyle w:val="NoSpacing"/>
-        <w:rPr>
-          <w:rFonts w:ascii="Courier New" w:hAnsi="Courier New" w:cs="Courier New"/>
-          <w:sz w:val="20"/>
-          <w:szCs w:val="20"/>
-        </w:rPr>
-      </w:pPr>
-      <w:r>
-        <w:rPr>
-          <w:rFonts w:ascii="Courier New" w:hAnsi="Courier New" w:cs="Courier New"/>
-          <w:sz w:val="20"/>
-          <w:szCs w:val="20"/>
-        </w:rPr>
-        <w:t>print :counter</w:t>
+      <w:proofErr w:type="gramStart"/>
+      <w:r>
+        <w:rPr>
+          <w:rFonts w:ascii="Courier New" w:hAnsi="Courier New" w:cs="Courier New"/>
+          <w:sz w:val="20"/>
+          <w:szCs w:val="20"/>
+        </w:rPr>
+        <w:t>make</w:t>
+      </w:r>
+      <w:proofErr w:type="gramEnd"/>
+      <w:r>
+        <w:rPr>
+          <w:rFonts w:ascii="Courier New" w:hAnsi="Courier New" w:cs="Courier New"/>
+          <w:sz w:val="20"/>
+          <w:szCs w:val="20"/>
+        </w:rPr>
+        <w:t xml:space="preserve"> “counter :counter+1</w:t>
+      </w:r>
+    </w:p>
+    <w:p>
+      <w:pPr>
+        <w:pStyle w:val="NoSpacing"/>
+        <w:rPr>
+          <w:rFonts w:ascii="Courier New" w:hAnsi="Courier New" w:cs="Courier New"/>
+          <w:sz w:val="20"/>
+          <w:szCs w:val="20"/>
+        </w:rPr>
+      </w:pPr>
+      <w:proofErr w:type="gramStart"/>
+      <w:r>
+        <w:rPr>
+          <w:rFonts w:ascii="Courier New" w:hAnsi="Courier New" w:cs="Courier New"/>
+          <w:sz w:val="20"/>
+          <w:szCs w:val="20"/>
+        </w:rPr>
+        <w:t>print</w:t>
+      </w:r>
+      <w:proofErr w:type="gramEnd"/>
+      <w:r>
+        <w:rPr>
+          <w:rFonts w:ascii="Courier New" w:hAnsi="Courier New" w:cs="Courier New"/>
+          <w:sz w:val="20"/>
+          <w:szCs w:val="20"/>
+        </w:rPr>
+        <w:t xml:space="preserve"> :counter</w:t>
       </w:r>
     </w:p>
     <w:p>
@@ -4255,8 +5057,13 @@
         <w:pStyle w:val="Heading3"/>
       </w:pPr>
       <w:r>
-        <w:t>If, Ifelse</w:t>
-      </w:r>
+        <w:t xml:space="preserve">If, </w:t>
+      </w:r>
+      <w:proofErr w:type="spellStart"/>
+      <w:r>
+        <w:t>Ifelse</w:t>
+      </w:r>
+      <w:proofErr w:type="spellEnd"/>
     </w:p>
     <w:p>
       <w:pPr>
@@ -4293,15 +5100,31 @@
         <w:pStyle w:val="NoSpacing"/>
       </w:pPr>
       <w:r>
-        <w:t xml:space="preserve">If &lt;condition&gt; [ &lt;commands to execute if condition is true&gt; ] </w:t>
-      </w:r>
-    </w:p>
-    <w:p>
-      <w:pPr>
-        <w:pStyle w:val="NoSpacing"/>
-      </w:pPr>
-      <w:r>
-        <w:t xml:space="preserve">&lt;condition&gt;: </w:t>
+        <w:t xml:space="preserve">If &lt;condition&gt; </w:t>
+      </w:r>
+      <w:proofErr w:type="gramStart"/>
+      <w:r>
+        <w:t>[ &lt;</w:t>
+      </w:r>
+      <w:proofErr w:type="gramEnd"/>
+      <w:r>
+        <w:t xml:space="preserve">commands to execute if condition is true&gt; ] </w:t>
+      </w:r>
+    </w:p>
+    <w:p>
+      <w:pPr>
+        <w:pStyle w:val="NoSpacing"/>
+      </w:pPr>
+      <w:r>
+        <w:t>&lt;</w:t>
+      </w:r>
+      <w:proofErr w:type="gramStart"/>
+      <w:r>
+        <w:t>condition</w:t>
+      </w:r>
+      <w:proofErr w:type="gramEnd"/>
+      <w:r>
+        <w:t xml:space="preserve">&gt;: </w:t>
       </w:r>
       <w:r>
         <w:t>An argument expression that can be evaluated as true or false</w:t>
@@ -4317,8 +5140,13 @@
       <w:r>
         <w:t xml:space="preserve"> </w:t>
       </w:r>
-      <w:r>
-        <w:t>commands to execute if condition is true &gt; : any program code</w:t>
+      <w:proofErr w:type="gramStart"/>
+      <w:r>
+        <w:t>commands</w:t>
+      </w:r>
+      <w:proofErr w:type="gramEnd"/>
+      <w:r>
+        <w:t xml:space="preserve"> to execute if condition is true &gt; : any program code</w:t>
       </w:r>
     </w:p>
     <w:p>
@@ -4338,14 +5166,34 @@
           <w:szCs w:val="20"/>
         </w:rPr>
       </w:pPr>
-      <w:r>
-        <w:rPr>
-          <w:rFonts w:ascii="Courier New" w:hAnsi="Courier New" w:cs="Courier New"/>
-          <w:sz w:val="20"/>
-          <w:szCs w:val="20"/>
-        </w:rPr>
-        <w:t>If :n &lt; 5 [ print “lessThanFive</w:t>
-      </w:r>
+      <w:proofErr w:type="gramStart"/>
+      <w:r>
+        <w:rPr>
+          <w:rFonts w:ascii="Courier New" w:hAnsi="Courier New" w:cs="Courier New"/>
+          <w:sz w:val="20"/>
+          <w:szCs w:val="20"/>
+        </w:rPr>
+        <w:t>If :n</w:t>
+      </w:r>
+      <w:proofErr w:type="gramEnd"/>
+      <w:r>
+        <w:rPr>
+          <w:rFonts w:ascii="Courier New" w:hAnsi="Courier New" w:cs="Courier New"/>
+          <w:sz w:val="20"/>
+          <w:szCs w:val="20"/>
+        </w:rPr>
+        <w:t xml:space="preserve"> &lt; 5 [ print “</w:t>
+      </w:r>
+      <w:proofErr w:type="spellStart"/>
+      <w:r>
+        <w:rPr>
+          <w:rFonts w:ascii="Courier New" w:hAnsi="Courier New" w:cs="Courier New"/>
+          <w:sz w:val="20"/>
+          <w:szCs w:val="20"/>
+        </w:rPr>
+        <w:t>lessThanFive</w:t>
+      </w:r>
+      <w:proofErr w:type="spellEnd"/>
       <w:r>
         <w:rPr>
           <w:rFonts w:ascii="Courier New" w:hAnsi="Courier New" w:cs="Courier New"/>
@@ -4381,6 +5229,7 @@
       <w:r>
         <w:t xml:space="preserve"> of a condition, using </w:t>
       </w:r>
+      <w:proofErr w:type="spellStart"/>
       <w:r>
         <w:rPr>
           <w:rFonts w:ascii="Courier New" w:hAnsi="Courier New" w:cs="Courier New"/>
@@ -4389,6 +5238,7 @@
         </w:rPr>
         <w:t>ifelse</w:t>
       </w:r>
+      <w:proofErr w:type="spellEnd"/>
       <w:r>
         <w:t xml:space="preserve"> </w:t>
       </w:r>
@@ -4405,8 +5255,21 @@
       <w:pPr>
         <w:pStyle w:val="NoSpacing"/>
       </w:pPr>
-      <w:r>
-        <w:t>Ifelse &lt;condition &gt; [ &lt;commands to execute if condition is true&gt; ]</w:t>
+      <w:proofErr w:type="spellStart"/>
+      <w:r>
+        <w:t>Ifelse</w:t>
+      </w:r>
+      <w:proofErr w:type="spellEnd"/>
+      <w:r>
+        <w:t xml:space="preserve"> &lt;condition &gt; </w:t>
+      </w:r>
+      <w:proofErr w:type="gramStart"/>
+      <w:r>
+        <w:t>[ &lt;</w:t>
+      </w:r>
+      <w:proofErr w:type="gramEnd"/>
+      <w:r>
+        <w:t>commands to execute if condition is true&gt; ]</w:t>
       </w:r>
       <w:r>
         <w:t xml:space="preserve"> </w:t>
@@ -4432,13 +5295,69 @@
           <w:szCs w:val="20"/>
         </w:rPr>
       </w:pPr>
-      <w:r>
-        <w:rPr>
-          <w:rFonts w:ascii="Courier New" w:hAnsi="Courier New" w:cs="Courier New"/>
-          <w:sz w:val="20"/>
-          <w:szCs w:val="20"/>
-        </w:rPr>
-        <w:t>Ifelse :n &lt; 5 [ print “lessThanFive ] [ print “higherOrEqualToFive ]</w:t>
+      <w:proofErr w:type="spellStart"/>
+      <w:proofErr w:type="gramStart"/>
+      <w:r>
+        <w:rPr>
+          <w:rFonts w:ascii="Courier New" w:hAnsi="Courier New" w:cs="Courier New"/>
+          <w:sz w:val="20"/>
+          <w:szCs w:val="20"/>
+        </w:rPr>
+        <w:t>Ifelse</w:t>
+      </w:r>
+      <w:proofErr w:type="spellEnd"/>
+      <w:r>
+        <w:rPr>
+          <w:rFonts w:ascii="Courier New" w:hAnsi="Courier New" w:cs="Courier New"/>
+          <w:sz w:val="20"/>
+          <w:szCs w:val="20"/>
+        </w:rPr>
+        <w:t xml:space="preserve"> :n</w:t>
+      </w:r>
+      <w:proofErr w:type="gramEnd"/>
+      <w:r>
+        <w:rPr>
+          <w:rFonts w:ascii="Courier New" w:hAnsi="Courier New" w:cs="Courier New"/>
+          <w:sz w:val="20"/>
+          <w:szCs w:val="20"/>
+        </w:rPr>
+        <w:t xml:space="preserve"> &lt; 5 [ print “</w:t>
+      </w:r>
+      <w:proofErr w:type="spellStart"/>
+      <w:r>
+        <w:rPr>
+          <w:rFonts w:ascii="Courier New" w:hAnsi="Courier New" w:cs="Courier New"/>
+          <w:sz w:val="20"/>
+          <w:szCs w:val="20"/>
+        </w:rPr>
+        <w:t>lessThanFive</w:t>
+      </w:r>
+      <w:proofErr w:type="spellEnd"/>
+      <w:r>
+        <w:rPr>
+          <w:rFonts w:ascii="Courier New" w:hAnsi="Courier New" w:cs="Courier New"/>
+          <w:sz w:val="20"/>
+          <w:szCs w:val="20"/>
+        </w:rPr>
+        <w:t xml:space="preserve"> ] [ print “</w:t>
+      </w:r>
+      <w:proofErr w:type="spellStart"/>
+      <w:r>
+        <w:rPr>
+          <w:rFonts w:ascii="Courier New" w:hAnsi="Courier New" w:cs="Courier New"/>
+          <w:sz w:val="20"/>
+          <w:szCs w:val="20"/>
+        </w:rPr>
+        <w:t>higherOrEqualToFive</w:t>
+      </w:r>
+      <w:proofErr w:type="spellEnd"/>
+      <w:r>
+        <w:rPr>
+          <w:rFonts w:ascii="Courier New" w:hAnsi="Courier New" w:cs="Courier New"/>
+          <w:sz w:val="20"/>
+          <w:szCs w:val="20"/>
+        </w:rPr>
+        <w:t xml:space="preserve"> ]</w:t>
       </w:r>
     </w:p>
     <w:p>
@@ -4481,37 +5400,114 @@
           <w:rFonts w:cstheme="minorHAnsi"/>
         </w:rPr>
       </w:pPr>
-      <w:r>
-        <w:t xml:space="preserve">E.g   </w:t>
-      </w:r>
-      <w:r>
-        <w:rPr>
-          <w:rFonts w:ascii="Courier New" w:hAnsi="Courier New" w:cs="Courier New"/>
-        </w:rPr>
-        <w:t>if 5 [ fd 10 ]  -</w:t>
+      <w:proofErr w:type="spellStart"/>
+      <w:r>
+        <w:t>E.g</w:t>
+      </w:r>
+      <w:proofErr w:type="spellEnd"/>
+      <w:r>
+        <w:t xml:space="preserve">   </w:t>
+      </w:r>
+      <w:r>
+        <w:rPr>
+          <w:rFonts w:ascii="Courier New" w:hAnsi="Courier New" w:cs="Courier New"/>
+        </w:rPr>
+        <w:t xml:space="preserve">if 5 </w:t>
+      </w:r>
+      <w:proofErr w:type="gramStart"/>
+      <w:r>
+        <w:rPr>
+          <w:rFonts w:ascii="Courier New" w:hAnsi="Courier New" w:cs="Courier New"/>
+        </w:rPr>
+        <w:t xml:space="preserve">[ </w:t>
+      </w:r>
+      <w:proofErr w:type="spellStart"/>
+      <w:r>
+        <w:rPr>
+          <w:rFonts w:ascii="Courier New" w:hAnsi="Courier New" w:cs="Courier New"/>
+        </w:rPr>
+        <w:t>fd</w:t>
+      </w:r>
+      <w:proofErr w:type="spellEnd"/>
+      <w:proofErr w:type="gramEnd"/>
+      <w:r>
+        <w:rPr>
+          <w:rFonts w:ascii="Courier New" w:hAnsi="Courier New" w:cs="Courier New"/>
+        </w:rPr>
+        <w:t xml:space="preserve"> 10 ]  -</w:t>
       </w:r>
       <w:r>
         <w:rPr>
           <w:rFonts w:cstheme="minorHAnsi"/>
         </w:rPr>
-        <w:t xml:space="preserve">  The fd command will be executed</w:t>
-      </w:r>
-    </w:p>
-    <w:p>
-      <w:pPr>
-        <w:pStyle w:val="NoSpacing"/>
-      </w:pPr>
-      <w:r>
-        <w:rPr>
-          <w:rFonts w:ascii="Courier New" w:hAnsi="Courier New" w:cs="Courier New"/>
-        </w:rPr>
-        <w:t xml:space="preserve">   If 0 [ fd 10 ]  - </w:t>
-      </w:r>
+        <w:t xml:space="preserve">  The </w:t>
+      </w:r>
+      <w:proofErr w:type="spellStart"/>
       <w:r>
         <w:rPr>
           <w:rFonts w:cstheme="minorHAnsi"/>
         </w:rPr>
-        <w:t>The fd command will not be executed</w:t>
+        <w:t>fd</w:t>
+      </w:r>
+      <w:proofErr w:type="spellEnd"/>
+      <w:r>
+        <w:rPr>
+          <w:rFonts w:cstheme="minorHAnsi"/>
+        </w:rPr>
+        <w:t xml:space="preserve"> command will be executed</w:t>
+      </w:r>
+    </w:p>
+    <w:p>
+      <w:pPr>
+        <w:pStyle w:val="NoSpacing"/>
+      </w:pPr>
+      <w:r>
+        <w:rPr>
+          <w:rFonts w:ascii="Courier New" w:hAnsi="Courier New" w:cs="Courier New"/>
+        </w:rPr>
+        <w:t xml:space="preserve">   If 0 </w:t>
+      </w:r>
+      <w:proofErr w:type="gramStart"/>
+      <w:r>
+        <w:rPr>
+          <w:rFonts w:ascii="Courier New" w:hAnsi="Courier New" w:cs="Courier New"/>
+        </w:rPr>
+        <w:t xml:space="preserve">[ </w:t>
+      </w:r>
+      <w:proofErr w:type="spellStart"/>
+      <w:r>
+        <w:rPr>
+          <w:rFonts w:ascii="Courier New" w:hAnsi="Courier New" w:cs="Courier New"/>
+        </w:rPr>
+        <w:t>fd</w:t>
+      </w:r>
+      <w:proofErr w:type="spellEnd"/>
+      <w:proofErr w:type="gramEnd"/>
+      <w:r>
+        <w:rPr>
+          <w:rFonts w:ascii="Courier New" w:hAnsi="Courier New" w:cs="Courier New"/>
+        </w:rPr>
+        <w:t xml:space="preserve"> 10 ]  - </w:t>
+      </w:r>
+      <w:r>
+        <w:rPr>
+          <w:rFonts w:cstheme="minorHAnsi"/>
+        </w:rPr>
+        <w:t xml:space="preserve">The </w:t>
+      </w:r>
+      <w:proofErr w:type="spellStart"/>
+      <w:r>
+        <w:rPr>
+          <w:rFonts w:cstheme="minorHAnsi"/>
+        </w:rPr>
+        <w:t>fd</w:t>
+      </w:r>
+      <w:proofErr w:type="spellEnd"/>
+      <w:r>
+        <w:rPr>
+          <w:rFonts w:cstheme="minorHAnsi"/>
+        </w:rPr>
+        <w:t xml:space="preserve"> command will not be executed</w:t>
       </w:r>
       <w:r>
         <w:rPr>
@@ -4590,7 +5586,15 @@
         <w:pStyle w:val="NoSpacing"/>
       </w:pPr>
       <w:r>
-        <w:t>Repeat &lt;number of executions&gt; [ &lt;commands&gt; ]</w:t>
+        <w:t xml:space="preserve">Repeat &lt;number of executions&gt; </w:t>
+      </w:r>
+      <w:proofErr w:type="gramStart"/>
+      <w:r>
+        <w:t>[ &lt;</w:t>
+      </w:r>
+      <w:proofErr w:type="gramEnd"/>
+      <w:r>
+        <w:t>commands&gt; ]</w:t>
       </w:r>
     </w:p>
     <w:p>
@@ -4611,13 +5615,59 @@
           <w:szCs w:val="20"/>
         </w:rPr>
       </w:pPr>
-      <w:r>
-        <w:rPr>
-          <w:rFonts w:ascii="Courier New" w:hAnsi="Courier New" w:cs="Courier New"/>
-          <w:sz w:val="20"/>
-          <w:szCs w:val="20"/>
-        </w:rPr>
-        <w:t>repeat 4 [ fd 10 rt 90 ]</w:t>
+      <w:proofErr w:type="gramStart"/>
+      <w:r>
+        <w:rPr>
+          <w:rFonts w:ascii="Courier New" w:hAnsi="Courier New" w:cs="Courier New"/>
+          <w:sz w:val="20"/>
+          <w:szCs w:val="20"/>
+        </w:rPr>
+        <w:t>repeat</w:t>
+      </w:r>
+      <w:proofErr w:type="gramEnd"/>
+      <w:r>
+        <w:rPr>
+          <w:rFonts w:ascii="Courier New" w:hAnsi="Courier New" w:cs="Courier New"/>
+          <w:sz w:val="20"/>
+          <w:szCs w:val="20"/>
+        </w:rPr>
+        <w:t xml:space="preserve"> 4 [ </w:t>
+      </w:r>
+      <w:proofErr w:type="spellStart"/>
+      <w:r>
+        <w:rPr>
+          <w:rFonts w:ascii="Courier New" w:hAnsi="Courier New" w:cs="Courier New"/>
+          <w:sz w:val="20"/>
+          <w:szCs w:val="20"/>
+        </w:rPr>
+        <w:t>fd</w:t>
+      </w:r>
+      <w:proofErr w:type="spellEnd"/>
+      <w:r>
+        <w:rPr>
+          <w:rFonts w:ascii="Courier New" w:hAnsi="Courier New" w:cs="Courier New"/>
+          <w:sz w:val="20"/>
+          <w:szCs w:val="20"/>
+        </w:rPr>
+        <w:t xml:space="preserve"> 10 </w:t>
+      </w:r>
+      <w:proofErr w:type="spellStart"/>
+      <w:r>
+        <w:rPr>
+          <w:rFonts w:ascii="Courier New" w:hAnsi="Courier New" w:cs="Courier New"/>
+          <w:sz w:val="20"/>
+          <w:szCs w:val="20"/>
+        </w:rPr>
+        <w:t>rt</w:t>
+      </w:r>
+      <w:proofErr w:type="spellEnd"/>
+      <w:r>
+        <w:rPr>
+          <w:rFonts w:ascii="Courier New" w:hAnsi="Courier New" w:cs="Courier New"/>
+          <w:sz w:val="20"/>
+          <w:szCs w:val="20"/>
+        </w:rPr>
+        <w:t xml:space="preserve"> 90 ]</w:t>
       </w:r>
       <w:r>
         <w:rPr>
@@ -4643,6 +5693,7 @@
       <w:r>
         <w:t xml:space="preserve">Using the command </w:t>
       </w:r>
+      <w:proofErr w:type="spellStart"/>
       <w:r>
         <w:rPr>
           <w:rFonts w:ascii="Courier New" w:hAnsi="Courier New" w:cs="Courier New"/>
@@ -4650,6 +5701,7 @@
         </w:rPr>
         <w:t>repcount</w:t>
       </w:r>
+      <w:proofErr w:type="spellEnd"/>
       <w:r>
         <w:rPr>
           <w:b/>
@@ -4712,7 +5764,15 @@
         <w:pStyle w:val="NoSpacing"/>
       </w:pPr>
       <w:r>
-        <w:t>While &lt;condition&gt; [ &lt;commands&gt;]</w:t>
+        <w:t xml:space="preserve">While &lt;condition&gt; </w:t>
+      </w:r>
+      <w:proofErr w:type="gramStart"/>
+      <w:r>
+        <w:t>[ &lt;</w:t>
+      </w:r>
+      <w:proofErr w:type="gramEnd"/>
+      <w:r>
+        <w:t>commands&gt;]</w:t>
       </w:r>
     </w:p>
     <w:p>
@@ -4732,39 +5792,87 @@
           <w:szCs w:val="20"/>
         </w:rPr>
       </w:pPr>
-      <w:r>
-        <w:rPr>
-          <w:rFonts w:ascii="Courier New" w:hAnsi="Courier New" w:cs="Courier New"/>
-          <w:sz w:val="20"/>
-          <w:szCs w:val="20"/>
-        </w:rPr>
-        <w:t>make “n 4</w:t>
-      </w:r>
-    </w:p>
-    <w:p>
-      <w:pPr>
-        <w:pStyle w:val="NoSpacing"/>
-        <w:rPr>
-          <w:rFonts w:ascii="Courier New" w:hAnsi="Courier New" w:cs="Courier New"/>
-          <w:sz w:val="20"/>
-          <w:szCs w:val="20"/>
-        </w:rPr>
-      </w:pPr>
-      <w:r>
-        <w:rPr>
-          <w:rFonts w:ascii="Courier New" w:hAnsi="Courier New" w:cs="Courier New"/>
-          <w:sz w:val="20"/>
-          <w:szCs w:val="20"/>
-        </w:rPr>
-        <w:t xml:space="preserve">while :n &gt; 0 [ fd 10 </w:t>
-      </w:r>
-      <w:r>
-        <w:rPr>
-          <w:rFonts w:ascii="Courier New" w:hAnsi="Courier New" w:cs="Courier New"/>
-          <w:sz w:val="20"/>
-          <w:szCs w:val="20"/>
-        </w:rPr>
-        <w:t xml:space="preserve">rt 90 </w:t>
+      <w:proofErr w:type="gramStart"/>
+      <w:r>
+        <w:rPr>
+          <w:rFonts w:ascii="Courier New" w:hAnsi="Courier New" w:cs="Courier New"/>
+          <w:sz w:val="20"/>
+          <w:szCs w:val="20"/>
+        </w:rPr>
+        <w:t>make</w:t>
+      </w:r>
+      <w:proofErr w:type="gramEnd"/>
+      <w:r>
+        <w:rPr>
+          <w:rFonts w:ascii="Courier New" w:hAnsi="Courier New" w:cs="Courier New"/>
+          <w:sz w:val="20"/>
+          <w:szCs w:val="20"/>
+        </w:rPr>
+        <w:t xml:space="preserve"> “n 4</w:t>
+      </w:r>
+    </w:p>
+    <w:p>
+      <w:pPr>
+        <w:pStyle w:val="NoSpacing"/>
+        <w:rPr>
+          <w:rFonts w:ascii="Courier New" w:hAnsi="Courier New" w:cs="Courier New"/>
+          <w:sz w:val="20"/>
+          <w:szCs w:val="20"/>
+        </w:rPr>
+      </w:pPr>
+      <w:proofErr w:type="gramStart"/>
+      <w:r>
+        <w:rPr>
+          <w:rFonts w:ascii="Courier New" w:hAnsi="Courier New" w:cs="Courier New"/>
+          <w:sz w:val="20"/>
+          <w:szCs w:val="20"/>
+        </w:rPr>
+        <w:t>while</w:t>
+      </w:r>
+      <w:proofErr w:type="gramEnd"/>
+      <w:r>
+        <w:rPr>
+          <w:rFonts w:ascii="Courier New" w:hAnsi="Courier New" w:cs="Courier New"/>
+          <w:sz w:val="20"/>
+          <w:szCs w:val="20"/>
+        </w:rPr>
+        <w:t xml:space="preserve"> :n &gt; 0 [ </w:t>
+      </w:r>
+      <w:proofErr w:type="spellStart"/>
+      <w:r>
+        <w:rPr>
+          <w:rFonts w:ascii="Courier New" w:hAnsi="Courier New" w:cs="Courier New"/>
+          <w:sz w:val="20"/>
+          <w:szCs w:val="20"/>
+        </w:rPr>
+        <w:t>fd</w:t>
+      </w:r>
+      <w:proofErr w:type="spellEnd"/>
+      <w:r>
+        <w:rPr>
+          <w:rFonts w:ascii="Courier New" w:hAnsi="Courier New" w:cs="Courier New"/>
+          <w:sz w:val="20"/>
+          <w:szCs w:val="20"/>
+        </w:rPr>
+        <w:t xml:space="preserve"> 10 </w:t>
+      </w:r>
+      <w:proofErr w:type="spellStart"/>
+      <w:r>
+        <w:rPr>
+          <w:rFonts w:ascii="Courier New" w:hAnsi="Courier New" w:cs="Courier New"/>
+          <w:sz w:val="20"/>
+          <w:szCs w:val="20"/>
+        </w:rPr>
+        <w:t>rt</w:t>
+      </w:r>
+      <w:proofErr w:type="spellEnd"/>
+      <w:r>
+        <w:rPr>
+          <w:rFonts w:ascii="Courier New" w:hAnsi="Courier New" w:cs="Courier New"/>
+          <w:sz w:val="20"/>
+          <w:szCs w:val="20"/>
+        </w:rPr>
+        <w:t xml:space="preserve"> 90 </w:t>
       </w:r>
       <w:r>
         <w:rPr>
@@ -4852,8 +5960,13 @@
       <w:pPr>
         <w:pStyle w:val="NoSpacing"/>
       </w:pPr>
-      <w:r>
-        <w:t>until &lt;condition&gt; [ &lt;commands&gt;]</w:t>
+      <w:proofErr w:type="gramStart"/>
+      <w:r>
+        <w:t>until</w:t>
+      </w:r>
+      <w:proofErr w:type="gramEnd"/>
+      <w:r>
+        <w:t xml:space="preserve"> &lt;condition&gt; [ &lt;commands&gt;]</w:t>
       </w:r>
     </w:p>
     <w:p>
@@ -4873,39 +5986,95 @@
           <w:szCs w:val="20"/>
         </w:rPr>
       </w:pPr>
-      <w:r>
-        <w:rPr>
-          <w:rFonts w:ascii="Courier New" w:hAnsi="Courier New" w:cs="Courier New"/>
-          <w:sz w:val="20"/>
-          <w:szCs w:val="20"/>
-        </w:rPr>
-        <w:t>make “n 4</w:t>
-      </w:r>
-    </w:p>
-    <w:p>
-      <w:pPr>
-        <w:pStyle w:val="NoSpacing"/>
-        <w:rPr>
-          <w:rFonts w:ascii="Courier New" w:hAnsi="Courier New" w:cs="Courier New"/>
-          <w:sz w:val="20"/>
-          <w:szCs w:val="20"/>
-        </w:rPr>
-      </w:pPr>
-      <w:r>
-        <w:rPr>
-          <w:rFonts w:ascii="Courier New" w:hAnsi="Courier New" w:cs="Courier New"/>
-          <w:sz w:val="20"/>
-          <w:szCs w:val="20"/>
-        </w:rPr>
-        <w:t>until :n = 0 [ fd 10</w:t>
-      </w:r>
-      <w:r>
-        <w:rPr>
-          <w:rFonts w:ascii="Courier New" w:hAnsi="Courier New" w:cs="Courier New"/>
-          <w:sz w:val="20"/>
-          <w:szCs w:val="20"/>
-        </w:rPr>
-        <w:t xml:space="preserve"> rt 9</w:t>
+      <w:proofErr w:type="gramStart"/>
+      <w:r>
+        <w:rPr>
+          <w:rFonts w:ascii="Courier New" w:hAnsi="Courier New" w:cs="Courier New"/>
+          <w:sz w:val="20"/>
+          <w:szCs w:val="20"/>
+        </w:rPr>
+        <w:t>make</w:t>
+      </w:r>
+      <w:proofErr w:type="gramEnd"/>
+      <w:r>
+        <w:rPr>
+          <w:rFonts w:ascii="Courier New" w:hAnsi="Courier New" w:cs="Courier New"/>
+          <w:sz w:val="20"/>
+          <w:szCs w:val="20"/>
+        </w:rPr>
+        <w:t xml:space="preserve"> “n 4</w:t>
+      </w:r>
+    </w:p>
+    <w:p>
+      <w:pPr>
+        <w:pStyle w:val="NoSpacing"/>
+        <w:rPr>
+          <w:rFonts w:ascii="Courier New" w:hAnsi="Courier New" w:cs="Courier New"/>
+          <w:sz w:val="20"/>
+          <w:szCs w:val="20"/>
+        </w:rPr>
+      </w:pPr>
+      <w:proofErr w:type="gramStart"/>
+      <w:r>
+        <w:rPr>
+          <w:rFonts w:ascii="Courier New" w:hAnsi="Courier New" w:cs="Courier New"/>
+          <w:sz w:val="20"/>
+          <w:szCs w:val="20"/>
+        </w:rPr>
+        <w:t>until</w:t>
+      </w:r>
+      <w:proofErr w:type="gramEnd"/>
+      <w:r>
+        <w:rPr>
+          <w:rFonts w:ascii="Courier New" w:hAnsi="Courier New" w:cs="Courier New"/>
+          <w:sz w:val="20"/>
+          <w:szCs w:val="20"/>
+        </w:rPr>
+        <w:t xml:space="preserve"> :n = 0 [ </w:t>
+      </w:r>
+      <w:proofErr w:type="spellStart"/>
+      <w:r>
+        <w:rPr>
+          <w:rFonts w:ascii="Courier New" w:hAnsi="Courier New" w:cs="Courier New"/>
+          <w:sz w:val="20"/>
+          <w:szCs w:val="20"/>
+        </w:rPr>
+        <w:t>fd</w:t>
+      </w:r>
+      <w:proofErr w:type="spellEnd"/>
+      <w:r>
+        <w:rPr>
+          <w:rFonts w:ascii="Courier New" w:hAnsi="Courier New" w:cs="Courier New"/>
+          <w:sz w:val="20"/>
+          <w:szCs w:val="20"/>
+        </w:rPr>
+        <w:t xml:space="preserve"> 10</w:t>
+      </w:r>
+      <w:r>
+        <w:rPr>
+          <w:rFonts w:ascii="Courier New" w:hAnsi="Courier New" w:cs="Courier New"/>
+          <w:sz w:val="20"/>
+          <w:szCs w:val="20"/>
+        </w:rPr>
+        <w:t xml:space="preserve"> </w:t>
+      </w:r>
+      <w:proofErr w:type="spellStart"/>
+      <w:r>
+        <w:rPr>
+          <w:rFonts w:ascii="Courier New" w:hAnsi="Courier New" w:cs="Courier New"/>
+          <w:sz w:val="20"/>
+          <w:szCs w:val="20"/>
+        </w:rPr>
+        <w:t>rt</w:t>
+      </w:r>
+      <w:proofErr w:type="spellEnd"/>
+      <w:r>
+        <w:rPr>
+          <w:rFonts w:ascii="Courier New" w:hAnsi="Courier New" w:cs="Courier New"/>
+          <w:sz w:val="20"/>
+          <w:szCs w:val="20"/>
+        </w:rPr>
+        <w:t xml:space="preserve"> 9</w:t>
       </w:r>
       <w:r>
         <w:rPr>
@@ -5122,8 +6291,21 @@
       <w:pPr>
         <w:pStyle w:val="NoSpacing"/>
       </w:pPr>
-      <w:r>
-        <w:t xml:space="preserve">to &lt;functionName&gt; &lt;list of parameter names&gt; &lt;body&gt; </w:t>
+      <w:proofErr w:type="gramStart"/>
+      <w:r>
+        <w:t>to</w:t>
+      </w:r>
+      <w:proofErr w:type="gramEnd"/>
+      <w:r>
+        <w:t xml:space="preserve"> &lt;</w:t>
+      </w:r>
+      <w:proofErr w:type="spellStart"/>
+      <w:r>
+        <w:t>functionName</w:t>
+      </w:r>
+      <w:proofErr w:type="spellEnd"/>
+      <w:r>
+        <w:t xml:space="preserve">&gt; &lt;list of parameter names&gt; &lt;body&gt; </w:t>
       </w:r>
       <w:r>
         <w:t xml:space="preserve"> &lt;return statement&gt;</w:t>
@@ -5155,13 +6337,59 @@
           <w:szCs w:val="20"/>
         </w:rPr>
       </w:pPr>
-      <w:r>
-        <w:rPr>
-          <w:rFonts w:ascii="Courier New" w:hAnsi="Courier New" w:cs="Courier New"/>
-          <w:sz w:val="20"/>
-          <w:szCs w:val="20"/>
-        </w:rPr>
-        <w:t>to square :side repeat 4 [ fd :side rt 90 ] end</w:t>
+      <w:proofErr w:type="gramStart"/>
+      <w:r>
+        <w:rPr>
+          <w:rFonts w:ascii="Courier New" w:hAnsi="Courier New" w:cs="Courier New"/>
+          <w:sz w:val="20"/>
+          <w:szCs w:val="20"/>
+        </w:rPr>
+        <w:t>to</w:t>
+      </w:r>
+      <w:proofErr w:type="gramEnd"/>
+      <w:r>
+        <w:rPr>
+          <w:rFonts w:ascii="Courier New" w:hAnsi="Courier New" w:cs="Courier New"/>
+          <w:sz w:val="20"/>
+          <w:szCs w:val="20"/>
+        </w:rPr>
+        <w:t xml:space="preserve"> square :side repeat 4 [ </w:t>
+      </w:r>
+      <w:proofErr w:type="spellStart"/>
+      <w:r>
+        <w:rPr>
+          <w:rFonts w:ascii="Courier New" w:hAnsi="Courier New" w:cs="Courier New"/>
+          <w:sz w:val="20"/>
+          <w:szCs w:val="20"/>
+        </w:rPr>
+        <w:t>fd</w:t>
+      </w:r>
+      <w:proofErr w:type="spellEnd"/>
+      <w:r>
+        <w:rPr>
+          <w:rFonts w:ascii="Courier New" w:hAnsi="Courier New" w:cs="Courier New"/>
+          <w:sz w:val="20"/>
+          <w:szCs w:val="20"/>
+        </w:rPr>
+        <w:t xml:space="preserve"> :side </w:t>
+      </w:r>
+      <w:proofErr w:type="spellStart"/>
+      <w:r>
+        <w:rPr>
+          <w:rFonts w:ascii="Courier New" w:hAnsi="Courier New" w:cs="Courier New"/>
+          <w:sz w:val="20"/>
+          <w:szCs w:val="20"/>
+        </w:rPr>
+        <w:t>rt</w:t>
+      </w:r>
+      <w:proofErr w:type="spellEnd"/>
+      <w:r>
+        <w:rPr>
+          <w:rFonts w:ascii="Courier New" w:hAnsi="Courier New" w:cs="Courier New"/>
+          <w:sz w:val="20"/>
+          <w:szCs w:val="20"/>
+        </w:rPr>
+        <w:t xml:space="preserve"> 90 ] end</w:t>
       </w:r>
       <w:r>
         <w:rPr>
@@ -5181,26 +6409,46 @@
           <w:szCs w:val="20"/>
         </w:rPr>
       </w:pPr>
-      <w:r>
-        <w:rPr>
-          <w:rFonts w:ascii="Courier New" w:hAnsi="Courier New" w:cs="Courier New"/>
-          <w:sz w:val="20"/>
-          <w:szCs w:val="20"/>
-        </w:rPr>
-        <w:t>to add :a :b return :a + :b end</w:t>
-      </w:r>
-    </w:p>
-    <w:p>
-      <w:pPr>
-        <w:pStyle w:val="NoSpacing"/>
-      </w:pPr>
-      <w:r>
-        <w:rPr>
-          <w:rFonts w:ascii="Courier New" w:hAnsi="Courier New" w:cs="Courier New"/>
-          <w:sz w:val="20"/>
-          <w:szCs w:val="20"/>
-        </w:rPr>
-        <w:t>square 50</w:t>
+      <w:proofErr w:type="gramStart"/>
+      <w:r>
+        <w:rPr>
+          <w:rFonts w:ascii="Courier New" w:hAnsi="Courier New" w:cs="Courier New"/>
+          <w:sz w:val="20"/>
+          <w:szCs w:val="20"/>
+        </w:rPr>
+        <w:t>to</w:t>
+      </w:r>
+      <w:proofErr w:type="gramEnd"/>
+      <w:r>
+        <w:rPr>
+          <w:rFonts w:ascii="Courier New" w:hAnsi="Courier New" w:cs="Courier New"/>
+          <w:sz w:val="20"/>
+          <w:szCs w:val="20"/>
+        </w:rPr>
+        <w:t xml:space="preserve"> add :a :b return :a + :b end</w:t>
+      </w:r>
+    </w:p>
+    <w:p>
+      <w:pPr>
+        <w:pStyle w:val="NoSpacing"/>
+      </w:pPr>
+      <w:proofErr w:type="gramStart"/>
+      <w:r>
+        <w:rPr>
+          <w:rFonts w:ascii="Courier New" w:hAnsi="Courier New" w:cs="Courier New"/>
+          <w:sz w:val="20"/>
+          <w:szCs w:val="20"/>
+        </w:rPr>
+        <w:t>square</w:t>
+      </w:r>
+      <w:proofErr w:type="gramEnd"/>
+      <w:r>
+        <w:rPr>
+          <w:rFonts w:ascii="Courier New" w:hAnsi="Courier New" w:cs="Courier New"/>
+          <w:sz w:val="20"/>
+          <w:szCs w:val="20"/>
+        </w:rPr>
+        <w:t xml:space="preserve"> 50</w:t>
       </w:r>
       <w:r>
         <w:rPr>
@@ -5256,13 +6504,23 @@
       <w:pPr>
         <w:pStyle w:val="NoSpacing"/>
       </w:pPr>
-      <w:r>
-        <w:rPr>
-          <w:rFonts w:ascii="Courier New" w:hAnsi="Courier New" w:cs="Courier New"/>
-          <w:sz w:val="20"/>
-          <w:szCs w:val="20"/>
-        </w:rPr>
-        <w:t>print add 2 3</w:t>
+      <w:proofErr w:type="gramStart"/>
+      <w:r>
+        <w:rPr>
+          <w:rFonts w:ascii="Courier New" w:hAnsi="Courier New" w:cs="Courier New"/>
+          <w:sz w:val="20"/>
+          <w:szCs w:val="20"/>
+        </w:rPr>
+        <w:t>print</w:t>
+      </w:r>
+      <w:proofErr w:type="gramEnd"/>
+      <w:r>
+        <w:rPr>
+          <w:rFonts w:ascii="Courier New" w:hAnsi="Courier New" w:cs="Courier New"/>
+          <w:sz w:val="20"/>
+          <w:szCs w:val="20"/>
+        </w:rPr>
+        <w:t xml:space="preserve"> add 2 3</w:t>
       </w:r>
       <w:r>
         <w:rPr>
@@ -5280,13 +6538,23 @@
       <w:pPr>
         <w:pStyle w:val="NoSpacing"/>
       </w:pPr>
-      <w:r>
-        <w:rPr>
-          <w:rFonts w:ascii="Courier New" w:hAnsi="Courier New" w:cs="Courier New"/>
-          <w:sz w:val="20"/>
-          <w:szCs w:val="20"/>
-        </w:rPr>
-        <w:t xml:space="preserve">square add </w:t>
+      <w:proofErr w:type="gramStart"/>
+      <w:r>
+        <w:rPr>
+          <w:rFonts w:ascii="Courier New" w:hAnsi="Courier New" w:cs="Courier New"/>
+          <w:sz w:val="20"/>
+          <w:szCs w:val="20"/>
+        </w:rPr>
+        <w:t>square</w:t>
+      </w:r>
+      <w:proofErr w:type="gramEnd"/>
+      <w:r>
+        <w:rPr>
+          <w:rFonts w:ascii="Courier New" w:hAnsi="Courier New" w:cs="Courier New"/>
+          <w:sz w:val="20"/>
+          <w:szCs w:val="20"/>
+        </w:rPr>
+        <w:t xml:space="preserve"> add </w:t>
       </w:r>
       <w:r>
         <w:rPr>
@@ -5491,6 +6759,7 @@
             <w:pPr>
               <w:pStyle w:val="NoSpacing"/>
             </w:pPr>
+            <w:proofErr w:type="spellStart"/>
             <w:r>
               <w:rPr>
                 <w:b w:val="0"/>
@@ -5498,6 +6767,7 @@
               </w:rPr>
               <w:t>sqrt</w:t>
             </w:r>
+            <w:proofErr w:type="spellEnd"/>
           </w:p>
         </w:tc>
         <w:tc>
@@ -5553,13 +6823,23 @@
                 <w:szCs w:val="20"/>
               </w:rPr>
             </w:pPr>
-            <w:r>
-              <w:rPr>
-                <w:rFonts w:ascii="Courier New" w:hAnsi="Courier New" w:cs="Courier New"/>
-                <w:sz w:val="20"/>
-                <w:szCs w:val="20"/>
-              </w:rPr>
-              <w:t xml:space="preserve">sqrt 4 </w:t>
+            <w:proofErr w:type="spellStart"/>
+            <w:r>
+              <w:rPr>
+                <w:rFonts w:ascii="Courier New" w:hAnsi="Courier New" w:cs="Courier New"/>
+                <w:sz w:val="20"/>
+                <w:szCs w:val="20"/>
+              </w:rPr>
+              <w:t>sqrt</w:t>
+            </w:r>
+            <w:proofErr w:type="spellEnd"/>
+            <w:r>
+              <w:rPr>
+                <w:rFonts w:ascii="Courier New" w:hAnsi="Courier New" w:cs="Courier New"/>
+                <w:sz w:val="20"/>
+                <w:szCs w:val="20"/>
+              </w:rPr>
+              <w:t xml:space="preserve"> 4 </w:t>
             </w:r>
           </w:p>
         </w:tc>
@@ -5752,6 +7032,7 @@
                 <w:bCs w:val="0"/>
               </w:rPr>
             </w:pPr>
+            <w:proofErr w:type="spellStart"/>
             <w:r>
               <w:rPr>
                 <w:b w:val="0"/>
@@ -5759,6 +7040,7 @@
               </w:rPr>
               <w:t>cos</w:t>
             </w:r>
+            <w:proofErr w:type="spellEnd"/>
           </w:p>
         </w:tc>
         <w:tc>
@@ -5814,13 +7096,23 @@
                 <w:szCs w:val="20"/>
               </w:rPr>
             </w:pPr>
-            <w:r>
-              <w:rPr>
-                <w:rFonts w:ascii="Courier New" w:hAnsi="Courier New" w:cs="Courier New"/>
-                <w:sz w:val="20"/>
-                <w:szCs w:val="20"/>
-              </w:rPr>
-              <w:t>cos 60</w:t>
+            <w:proofErr w:type="spellStart"/>
+            <w:r>
+              <w:rPr>
+                <w:rFonts w:ascii="Courier New" w:hAnsi="Courier New" w:cs="Courier New"/>
+                <w:sz w:val="20"/>
+                <w:szCs w:val="20"/>
+              </w:rPr>
+              <w:t>cos</w:t>
+            </w:r>
+            <w:proofErr w:type="spellEnd"/>
+            <w:r>
+              <w:rPr>
+                <w:rFonts w:ascii="Courier New" w:hAnsi="Courier New" w:cs="Courier New"/>
+                <w:sz w:val="20"/>
+                <w:szCs w:val="20"/>
+              </w:rPr>
+              <w:t xml:space="preserve"> 60</w:t>
             </w:r>
           </w:p>
         </w:tc>
@@ -6013,6 +7305,7 @@
                 <w:bCs w:val="0"/>
               </w:rPr>
             </w:pPr>
+            <w:proofErr w:type="spellStart"/>
             <w:r>
               <w:rPr>
                 <w:b w:val="0"/>
@@ -6020,6 +7313,7 @@
               </w:rPr>
               <w:t>arccos</w:t>
             </w:r>
+            <w:proofErr w:type="spellEnd"/>
           </w:p>
         </w:tc>
         <w:tc>
@@ -6078,13 +7372,23 @@
                 <w:szCs w:val="20"/>
               </w:rPr>
             </w:pPr>
-            <w:r>
-              <w:rPr>
-                <w:rFonts w:ascii="Courier New" w:hAnsi="Courier New" w:cs="Courier New"/>
-                <w:sz w:val="20"/>
-                <w:szCs w:val="20"/>
-              </w:rPr>
-              <w:t>arccos 0.5</w:t>
+            <w:proofErr w:type="spellStart"/>
+            <w:r>
+              <w:rPr>
+                <w:rFonts w:ascii="Courier New" w:hAnsi="Courier New" w:cs="Courier New"/>
+                <w:sz w:val="20"/>
+                <w:szCs w:val="20"/>
+              </w:rPr>
+              <w:t>arccos</w:t>
+            </w:r>
+            <w:proofErr w:type="spellEnd"/>
+            <w:r>
+              <w:rPr>
+                <w:rFonts w:ascii="Courier New" w:hAnsi="Courier New" w:cs="Courier New"/>
+                <w:sz w:val="20"/>
+                <w:szCs w:val="20"/>
+              </w:rPr>
+              <w:t xml:space="preserve"> 0.5</w:t>
             </w:r>
           </w:p>
         </w:tc>
@@ -6103,6 +7407,7 @@
                 <w:bCs w:val="0"/>
               </w:rPr>
             </w:pPr>
+            <w:proofErr w:type="spellStart"/>
             <w:r>
               <w:rPr>
                 <w:b w:val="0"/>
@@ -6110,6 +7415,7 @@
               </w:rPr>
               <w:t>arcsin</w:t>
             </w:r>
+            <w:proofErr w:type="spellEnd"/>
           </w:p>
         </w:tc>
         <w:tc>
@@ -6168,13 +7474,23 @@
                 <w:szCs w:val="20"/>
               </w:rPr>
             </w:pPr>
-            <w:r>
-              <w:rPr>
-                <w:rFonts w:ascii="Courier New" w:hAnsi="Courier New" w:cs="Courier New"/>
-                <w:sz w:val="20"/>
-                <w:szCs w:val="20"/>
-              </w:rPr>
-              <w:t>arcsin 0.5</w:t>
+            <w:proofErr w:type="spellStart"/>
+            <w:r>
+              <w:rPr>
+                <w:rFonts w:ascii="Courier New" w:hAnsi="Courier New" w:cs="Courier New"/>
+                <w:sz w:val="20"/>
+                <w:szCs w:val="20"/>
+              </w:rPr>
+              <w:t>arcsin</w:t>
+            </w:r>
+            <w:proofErr w:type="spellEnd"/>
+            <w:r>
+              <w:rPr>
+                <w:rFonts w:ascii="Courier New" w:hAnsi="Courier New" w:cs="Courier New"/>
+                <w:sz w:val="20"/>
+                <w:szCs w:val="20"/>
+              </w:rPr>
+              <w:t xml:space="preserve"> 0.5</w:t>
             </w:r>
           </w:p>
         </w:tc>
@@ -6193,6 +7509,7 @@
                 <w:bCs w:val="0"/>
               </w:rPr>
             </w:pPr>
+            <w:proofErr w:type="spellStart"/>
             <w:r>
               <w:rPr>
                 <w:b w:val="0"/>
@@ -6200,6 +7517,7 @@
               </w:rPr>
               <w:t>arctan</w:t>
             </w:r>
+            <w:proofErr w:type="spellEnd"/>
           </w:p>
         </w:tc>
         <w:tc>
@@ -6258,13 +7576,23 @@
                 <w:szCs w:val="20"/>
               </w:rPr>
             </w:pPr>
-            <w:r>
-              <w:rPr>
-                <w:rFonts w:ascii="Courier New" w:hAnsi="Courier New" w:cs="Courier New"/>
-                <w:sz w:val="20"/>
-                <w:szCs w:val="20"/>
-              </w:rPr>
-              <w:t>arctan 4</w:t>
+            <w:proofErr w:type="spellStart"/>
+            <w:r>
+              <w:rPr>
+                <w:rFonts w:ascii="Courier New" w:hAnsi="Courier New" w:cs="Courier New"/>
+                <w:sz w:val="20"/>
+                <w:szCs w:val="20"/>
+              </w:rPr>
+              <w:t>arctan</w:t>
+            </w:r>
+            <w:proofErr w:type="spellEnd"/>
+            <w:r>
+              <w:rPr>
+                <w:rFonts w:ascii="Courier New" w:hAnsi="Courier New" w:cs="Courier New"/>
+                <w:sz w:val="20"/>
+                <w:szCs w:val="20"/>
+              </w:rPr>
+              <w:t xml:space="preserve"> 4</w:t>
             </w:r>
           </w:p>
         </w:tc>
@@ -6282,12 +7610,14 @@
                 <w:b w:val="0"/>
               </w:rPr>
             </w:pPr>
+            <w:proofErr w:type="spellStart"/>
             <w:r>
               <w:rPr>
                 <w:b w:val="0"/>
               </w:rPr>
               <w:t>degtorad</w:t>
             </w:r>
+            <w:proofErr w:type="spellEnd"/>
           </w:p>
         </w:tc>
         <w:tc>
@@ -6346,13 +7676,23 @@
                 <w:szCs w:val="20"/>
               </w:rPr>
             </w:pPr>
-            <w:r>
-              <w:rPr>
-                <w:rFonts w:ascii="Courier New" w:hAnsi="Courier New" w:cs="Courier New"/>
-                <w:sz w:val="20"/>
-                <w:szCs w:val="20"/>
-              </w:rPr>
-              <w:t>degtorad 180</w:t>
+            <w:proofErr w:type="spellStart"/>
+            <w:r>
+              <w:rPr>
+                <w:rFonts w:ascii="Courier New" w:hAnsi="Courier New" w:cs="Courier New"/>
+                <w:sz w:val="20"/>
+                <w:szCs w:val="20"/>
+              </w:rPr>
+              <w:t>degtorad</w:t>
+            </w:r>
+            <w:proofErr w:type="spellEnd"/>
+            <w:r>
+              <w:rPr>
+                <w:rFonts w:ascii="Courier New" w:hAnsi="Courier New" w:cs="Courier New"/>
+                <w:sz w:val="20"/>
+                <w:szCs w:val="20"/>
+              </w:rPr>
+              <w:t xml:space="preserve"> 180</w:t>
             </w:r>
           </w:p>
         </w:tc>
@@ -6370,12 +7710,14 @@
                 <w:b w:val="0"/>
               </w:rPr>
             </w:pPr>
+            <w:proofErr w:type="spellStart"/>
             <w:r>
               <w:rPr>
                 <w:b w:val="0"/>
               </w:rPr>
               <w:t>radtodeg</w:t>
             </w:r>
+            <w:proofErr w:type="spellEnd"/>
           </w:p>
         </w:tc>
         <w:tc>
@@ -6434,13 +7776,23 @@
                 <w:szCs w:val="20"/>
               </w:rPr>
             </w:pPr>
-            <w:r>
-              <w:rPr>
-                <w:rFonts w:ascii="Courier New" w:hAnsi="Courier New" w:cs="Courier New"/>
-                <w:sz w:val="20"/>
-                <w:szCs w:val="20"/>
-              </w:rPr>
-              <w:t>radtodeg pi</w:t>
+            <w:proofErr w:type="spellStart"/>
+            <w:r>
+              <w:rPr>
+                <w:rFonts w:ascii="Courier New" w:hAnsi="Courier New" w:cs="Courier New"/>
+                <w:sz w:val="20"/>
+                <w:szCs w:val="20"/>
+              </w:rPr>
+              <w:t>radtodeg</w:t>
+            </w:r>
+            <w:proofErr w:type="spellEnd"/>
+            <w:r>
+              <w:rPr>
+                <w:rFonts w:ascii="Courier New" w:hAnsi="Courier New" w:cs="Courier New"/>
+                <w:sz w:val="20"/>
+                <w:szCs w:val="20"/>
+              </w:rPr>
+              <w:t xml:space="preserve"> pi</w:t>
             </w:r>
           </w:p>
         </w:tc>
@@ -6459,6 +7811,7 @@
                 <w:bCs w:val="0"/>
               </w:rPr>
             </w:pPr>
+            <w:proofErr w:type="spellStart"/>
             <w:r>
               <w:rPr>
                 <w:b w:val="0"/>
@@ -6466,6 +7819,7 @@
               </w:rPr>
               <w:t>ln</w:t>
             </w:r>
+            <w:proofErr w:type="spellEnd"/>
           </w:p>
         </w:tc>
         <w:tc>
@@ -6521,13 +7875,23 @@
                 <w:szCs w:val="20"/>
               </w:rPr>
             </w:pPr>
-            <w:r>
-              <w:rPr>
-                <w:rFonts w:ascii="Courier New" w:hAnsi="Courier New" w:cs="Courier New"/>
-                <w:sz w:val="20"/>
-                <w:szCs w:val="20"/>
-              </w:rPr>
-              <w:t>ln 7</w:t>
+            <w:proofErr w:type="spellStart"/>
+            <w:r>
+              <w:rPr>
+                <w:rFonts w:ascii="Courier New" w:hAnsi="Courier New" w:cs="Courier New"/>
+                <w:sz w:val="20"/>
+                <w:szCs w:val="20"/>
+              </w:rPr>
+              <w:t>ln</w:t>
+            </w:r>
+            <w:proofErr w:type="spellEnd"/>
+            <w:r>
+              <w:rPr>
+                <w:rFonts w:ascii="Courier New" w:hAnsi="Courier New" w:cs="Courier New"/>
+                <w:sz w:val="20"/>
+                <w:szCs w:val="20"/>
+              </w:rPr>
+              <w:t xml:space="preserve"> 7</w:t>
             </w:r>
           </w:p>
         </w:tc>
@@ -6629,6 +7993,7 @@
                 <w:bCs w:val="0"/>
               </w:rPr>
             </w:pPr>
+            <w:proofErr w:type="spellStart"/>
             <w:r>
               <w:rPr>
                 <w:b w:val="0"/>
@@ -6636,6 +8001,7 @@
               </w:rPr>
               <w:t>exp</w:t>
             </w:r>
+            <w:proofErr w:type="spellEnd"/>
           </w:p>
         </w:tc>
         <w:tc>
@@ -6689,13 +8055,23 @@
                 <w:rFonts w:ascii="Courier New" w:hAnsi="Courier New" w:cs="Courier New"/>
               </w:rPr>
             </w:pPr>
-            <w:r>
-              <w:rPr>
-                <w:rFonts w:ascii="Courier New" w:hAnsi="Courier New" w:cs="Courier New"/>
-                <w:sz w:val="20"/>
-                <w:szCs w:val="20"/>
-              </w:rPr>
-              <w:t>exp 2</w:t>
+            <w:proofErr w:type="spellStart"/>
+            <w:r>
+              <w:rPr>
+                <w:rFonts w:ascii="Courier New" w:hAnsi="Courier New" w:cs="Courier New"/>
+                <w:sz w:val="20"/>
+                <w:szCs w:val="20"/>
+              </w:rPr>
+              <w:t>exp</w:t>
+            </w:r>
+            <w:proofErr w:type="spellEnd"/>
+            <w:r>
+              <w:rPr>
+                <w:rFonts w:ascii="Courier New" w:hAnsi="Courier New" w:cs="Courier New"/>
+                <w:sz w:val="20"/>
+                <w:szCs w:val="20"/>
+              </w:rPr>
+              <w:t xml:space="preserve"> 2</w:t>
             </w:r>
           </w:p>
         </w:tc>
@@ -6807,12 +8183,14 @@
                 <w:b w:val="0"/>
               </w:rPr>
             </w:pPr>
+            <w:proofErr w:type="spellStart"/>
             <w:r>
               <w:rPr>
                 <w:b w:val="0"/>
               </w:rPr>
               <w:t>int</w:t>
             </w:r>
+            <w:proofErr w:type="spellEnd"/>
           </w:p>
         </w:tc>
         <w:tc>
@@ -6868,13 +8246,23 @@
                 <w:szCs w:val="20"/>
               </w:rPr>
             </w:pPr>
-            <w:r>
-              <w:rPr>
-                <w:rFonts w:ascii="Courier New" w:hAnsi="Courier New" w:cs="Courier New"/>
-                <w:sz w:val="20"/>
-                <w:szCs w:val="20"/>
-              </w:rPr>
-              <w:t>int 7.</w:t>
+            <w:proofErr w:type="spellStart"/>
+            <w:r>
+              <w:rPr>
+                <w:rFonts w:ascii="Courier New" w:hAnsi="Courier New" w:cs="Courier New"/>
+                <w:sz w:val="20"/>
+                <w:szCs w:val="20"/>
+              </w:rPr>
+              <w:t>int</w:t>
+            </w:r>
+            <w:proofErr w:type="spellEnd"/>
+            <w:r>
+              <w:rPr>
+                <w:rFonts w:ascii="Courier New" w:hAnsi="Courier New" w:cs="Courier New"/>
+                <w:sz w:val="20"/>
+                <w:szCs w:val="20"/>
+              </w:rPr>
+              <w:t xml:space="preserve"> 7.</w:t>
             </w:r>
             <w:r>
               <w:rPr>
@@ -6900,12 +8288,14 @@
                 <w:b w:val="0"/>
               </w:rPr>
             </w:pPr>
+            <w:proofErr w:type="spellStart"/>
             <w:r>
               <w:rPr>
                 <w:b w:val="0"/>
               </w:rPr>
               <w:t>trunc</w:t>
             </w:r>
+            <w:proofErr w:type="spellEnd"/>
           </w:p>
         </w:tc>
         <w:tc>
@@ -6961,6 +8351,7 @@
                 <w:szCs w:val="20"/>
               </w:rPr>
             </w:pPr>
+            <w:proofErr w:type="spellStart"/>
             <w:r>
               <w:rPr>
                 <w:rFonts w:ascii="Courier New" w:hAnsi="Courier New" w:cs="Courier New"/>
@@ -6977,6 +8368,7 @@
               </w:rPr>
               <w:t>c</w:t>
             </w:r>
+            <w:proofErr w:type="spellEnd"/>
             <w:r>
               <w:rPr>
                 <w:rFonts w:ascii="Courier New" w:hAnsi="Courier New" w:cs="Courier New"/>
@@ -7798,6 +9190,7 @@
         </w:rPr>
         <w:t xml:space="preserve"> Alternatively, use </w:t>
       </w:r>
+      <w:proofErr w:type="spellStart"/>
       <w:r>
         <w:rPr>
           <w:rFonts w:ascii="Courier New" w:hAnsi="Courier New" w:cs="Courier New"/>
@@ -7807,6 +9200,7 @@
         </w:rPr>
         <w:t>randcrazy</w:t>
       </w:r>
+      <w:proofErr w:type="spellEnd"/>
       <w:r>
         <w:rPr>
           <w:b/>
@@ -8100,7 +9494,15 @@
         <w:t xml:space="preserve">face </w:t>
       </w:r>
       <w:r>
-        <w:t>will be closed with an extra edge to the initial vertex. This extra edge will not not create a line, to indicate the opening to the user.</w:t>
+        <w:t xml:space="preserve">will be closed with an extra edge to the initial vertex. This extra edge will not </w:t>
+      </w:r>
+      <w:proofErr w:type="spellStart"/>
+      <w:r>
+        <w:t>not</w:t>
+      </w:r>
+      <w:proofErr w:type="spellEnd"/>
+      <w:r>
+        <w:t xml:space="preserve"> create a line, to indicate the opening to the user.</w:t>
       </w:r>
     </w:p>
     <w:p>
@@ -8179,6 +9581,7 @@
                 <w:b w:val="0"/>
               </w:rPr>
             </w:pPr>
+            <w:proofErr w:type="spellStart"/>
             <w:r>
               <w:rPr>
                 <w:b w:val="0"/>
@@ -8191,6 +9594,7 @@
               </w:rPr>
               <w:t>face</w:t>
             </w:r>
+            <w:proofErr w:type="spellEnd"/>
           </w:p>
         </w:tc>
         <w:tc>
@@ -8216,6 +9620,7 @@
               <w:pStyle w:val="NoSpacing"/>
               <w:cnfStyle w:val="000000000000" w:firstRow="0" w:lastRow="0" w:firstColumn="0" w:lastColumn="0" w:oddVBand="0" w:evenVBand="0" w:oddHBand="0" w:evenHBand="0" w:firstRowFirstColumn="0" w:firstRowLastColumn="0" w:lastRowFirstColumn="0" w:lastRowLastColumn="0"/>
             </w:pPr>
+            <w:proofErr w:type="spellStart"/>
             <w:r>
               <w:rPr>
                 <w:rFonts w:ascii="Courier New" w:hAnsi="Courier New" w:cs="Courier New"/>
@@ -8232,6 +9637,7 @@
               </w:rPr>
               <w:t>face</w:t>
             </w:r>
+            <w:proofErr w:type="spellEnd"/>
           </w:p>
         </w:tc>
       </w:tr>
@@ -8248,6 +9654,7 @@
                 <w:b w:val="0"/>
               </w:rPr>
             </w:pPr>
+            <w:proofErr w:type="spellStart"/>
             <w:r>
               <w:rPr>
                 <w:b w:val="0"/>
@@ -8260,6 +9667,7 @@
               </w:rPr>
               <w:t>face</w:t>
             </w:r>
+            <w:proofErr w:type="spellEnd"/>
           </w:p>
         </w:tc>
         <w:tc>
@@ -8285,6 +9693,7 @@
               <w:pStyle w:val="NoSpacing"/>
               <w:cnfStyle w:val="000000000000" w:firstRow="0" w:lastRow="0" w:firstColumn="0" w:lastColumn="0" w:oddVBand="0" w:evenVBand="0" w:oddHBand="0" w:evenHBand="0" w:firstRowFirstColumn="0" w:firstRowLastColumn="0" w:lastRowFirstColumn="0" w:lastRowLastColumn="0"/>
             </w:pPr>
+            <w:proofErr w:type="spellStart"/>
             <w:r>
               <w:rPr>
                 <w:rFonts w:ascii="Courier New" w:hAnsi="Courier New" w:cs="Courier New"/>
@@ -8301,6 +9710,7 @@
               </w:rPr>
               <w:t>face</w:t>
             </w:r>
+            <w:proofErr w:type="spellEnd"/>
           </w:p>
         </w:tc>
       </w:tr>
@@ -8448,12 +9858,14 @@
                 <w:b w:val="0"/>
               </w:rPr>
             </w:pPr>
+            <w:proofErr w:type="spellStart"/>
             <w:r>
               <w:rPr>
                 <w:b w:val="0"/>
               </w:rPr>
               <w:t>mousex</w:t>
             </w:r>
+            <w:proofErr w:type="spellEnd"/>
           </w:p>
         </w:tc>
         <w:tc>
@@ -8487,6 +9899,7 @@
                 <w:szCs w:val="20"/>
               </w:rPr>
             </w:pPr>
+            <w:proofErr w:type="spellStart"/>
             <w:r>
               <w:rPr>
                 <w:rFonts w:ascii="Courier New" w:hAnsi="Courier New" w:cs="Courier New"/>
@@ -8495,6 +9908,7 @@
               </w:rPr>
               <w:t>mousex</w:t>
             </w:r>
+            <w:proofErr w:type="spellEnd"/>
           </w:p>
         </w:tc>
       </w:tr>
@@ -8571,6 +9985,7 @@
                 <w:b w:val="0"/>
               </w:rPr>
             </w:pPr>
+            <w:proofErr w:type="spellStart"/>
             <w:r>
               <w:rPr>
                 <w:b w:val="0"/>
@@ -8583,6 +9998,7 @@
               </w:rPr>
               <w:t>epressed</w:t>
             </w:r>
+            <w:proofErr w:type="spellEnd"/>
           </w:p>
         </w:tc>
         <w:tc>
@@ -8616,6 +10032,7 @@
                 <w:szCs w:val="20"/>
               </w:rPr>
             </w:pPr>
+            <w:proofErr w:type="spellStart"/>
             <w:r>
               <w:rPr>
                 <w:rFonts w:ascii="Courier New" w:hAnsi="Courier New" w:cs="Courier New"/>
@@ -8624,6 +10041,7 @@
               </w:rPr>
               <w:t>mousepressed</w:t>
             </w:r>
+            <w:proofErr w:type="spellEnd"/>
           </w:p>
         </w:tc>
       </w:tr>
@@ -8680,6 +10098,8 @@
       <w:pPr>
         <w:pStyle w:val="NoSpacing"/>
       </w:pPr>
+      <w:proofErr w:type="spellStart"/>
+      <w:proofErr w:type="gramStart"/>
       <w:r>
         <w:rPr>
           <w:rFonts w:ascii="Courier New" w:hAnsi="Courier New" w:cs="Courier New"/>
@@ -8694,7 +10114,17 @@
           <w:sz w:val="20"/>
           <w:szCs w:val="20"/>
         </w:rPr>
-        <w:t>d 20 ;move a bit forward</w:t>
+        <w:t>d</w:t>
+      </w:r>
+      <w:proofErr w:type="spellEnd"/>
+      <w:proofErr w:type="gramEnd"/>
+      <w:r>
+        <w:rPr>
+          <w:rFonts w:ascii="Courier New" w:hAnsi="Courier New" w:cs="Courier New"/>
+          <w:sz w:val="20"/>
+          <w:szCs w:val="20"/>
+        </w:rPr>
+        <w:t xml:space="preserve"> 20 ;move a bit forward</w:t>
       </w:r>
     </w:p>
     <w:p>
@@ -8732,7 +10162,15 @@
         <w:pStyle w:val="NoSpacing"/>
       </w:pPr>
       <w:r>
-        <w:t>These characters are: space( ), new line(\n), carriage return(\r), tab(\t), vertical tab(\v), form feed(\f)</w:t>
+        <w:t xml:space="preserve">These characters are: </w:t>
+      </w:r>
+      <w:proofErr w:type="gramStart"/>
+      <w:r>
+        <w:t>space(</w:t>
+      </w:r>
+      <w:proofErr w:type="gramEnd"/>
+      <w:r>
+        <w:t xml:space="preserve"> ), new line(\n), carriage return(\r), tab(\t), vertical tab(\v), form feed(\f)</w:t>
       </w:r>
     </w:p>
     <w:p>
@@ -8770,6 +10208,7 @@
       <w:r>
         <w:t xml:space="preserve">, </w:t>
       </w:r>
+      <w:proofErr w:type="spellStart"/>
       <w:r>
         <w:rPr>
           <w:rFonts w:ascii="Courier New" w:hAnsi="Courier New" w:cs="Courier New"/>
@@ -8778,6 +10217,7 @@
         </w:rPr>
         <w:t>EnD</w:t>
       </w:r>
+      <w:proofErr w:type="spellEnd"/>
       <w:r>
         <w:t xml:space="preserve"> is the same as </w:t>
       </w:r>
@@ -8799,7 +10239,15 @@
         </w:numPr>
       </w:pPr>
       <w:r>
-        <w:t>Variable names and function names may contain any sequence of alphanumeric characters. Symbols as any of the operators (+,-,*,/,&lt;,&gt;,=),  parentheses or brackets or ‘;’ are not allowed.</w:t>
+        <w:t>Variable names and function names may contain any sequence of alphanumeric characters. Symbols as any of the operators (+,-,*</w:t>
+      </w:r>
+      <w:proofErr w:type="gramStart"/>
+      <w:r>
+        <w:t>,/</w:t>
+      </w:r>
+      <w:proofErr w:type="gramEnd"/>
+      <w:r>
+        <w:t>,&lt;,&gt;,=),  parentheses or brackets or ‘;’ are not allowed.</w:t>
       </w:r>
     </w:p>
     <w:p>
@@ -10279,7 +11727,7 @@
 </file>
 
 <file path=customXml/itemProps1.xml><?xml version="1.0" encoding="utf-8"?>
-<ds:datastoreItem xmlns:ds="http://schemas.openxmlformats.org/officeDocument/2006/customXml" ds:itemID="{10CE2BF8-BCCF-4505-89E3-6ABC1AADCE77}">
+<ds:datastoreItem xmlns:ds="http://schemas.openxmlformats.org/officeDocument/2006/customXml" ds:itemID="{57690548-3E97-48CF-B120-3F85DAEEA68A}">
   <ds:schemaRefs>
     <ds:schemaRef ds:uri="http://schemas.openxmlformats.org/officeDocument/2006/bibliography"/>
   </ds:schemaRefs>

</xml_diff>

<commit_message>
Added a note on operators precedence and associativity in documentation
</commit_message>
<xml_diff>
--- a/assets/Documentation.docx
+++ b/assets/Documentation.docx
@@ -3351,668 +3351,687 @@
       <w:r>
         <w:t xml:space="preserve">. </w:t>
       </w:r>
+    </w:p>
+    <w:p>
+      <w:pPr>
+        <w:pStyle w:val="NoSpacing"/>
+        <w:ind w:left="720"/>
+      </w:pPr>
+      <w:r>
+        <w:t>E.</w:t>
+      </w:r>
+      <w:r>
+        <w:t>g</w:t>
+      </w:r>
+      <w:r>
+        <w:rPr>
+          <w:rFonts w:ascii="Courier New" w:hAnsi="Courier New" w:cs="Courier New"/>
+        </w:rPr>
+        <w:t xml:space="preserve">. </w:t>
+      </w:r>
+      <w:proofErr w:type="spellStart"/>
+      <w:proofErr w:type="gramStart"/>
+      <w:r>
+        <w:rPr>
+          <w:rFonts w:ascii="Courier New" w:hAnsi="Courier New" w:cs="Courier New"/>
+          <w:sz w:val="20"/>
+          <w:szCs w:val="20"/>
+        </w:rPr>
+        <w:t>fd</w:t>
+      </w:r>
+      <w:proofErr w:type="spellEnd"/>
+      <w:r>
+        <w:rPr>
+          <w:rFonts w:ascii="Courier New" w:hAnsi="Courier New" w:cs="Courier New"/>
+          <w:sz w:val="20"/>
+          <w:szCs w:val="20"/>
+        </w:rPr>
+        <w:t xml:space="preserve"> :n</w:t>
+      </w:r>
+      <w:proofErr w:type="gramEnd"/>
+      <w:r>
+        <w:rPr>
+          <w:rFonts w:ascii="Courier New" w:hAnsi="Courier New" w:cs="Courier New"/>
+          <w:sz w:val="20"/>
+          <w:szCs w:val="20"/>
+        </w:rPr>
+        <w:t xml:space="preserve"> + 10  </w:t>
+      </w:r>
+      <w:proofErr w:type="spellStart"/>
+      <w:r>
+        <w:rPr>
+          <w:rFonts w:ascii="Courier New" w:hAnsi="Courier New" w:cs="Courier New"/>
+          <w:sz w:val="20"/>
+          <w:szCs w:val="20"/>
+        </w:rPr>
+        <w:t>rt</w:t>
+      </w:r>
+      <w:proofErr w:type="spellEnd"/>
+      <w:r>
+        <w:rPr>
+          <w:rFonts w:ascii="Courier New" w:hAnsi="Courier New" w:cs="Courier New"/>
+          <w:sz w:val="20"/>
+          <w:szCs w:val="20"/>
+        </w:rPr>
+        <w:t xml:space="preserve"> 360 / 5 print :k &lt;</w:t>
+      </w:r>
+      <w:r>
+        <w:rPr>
+          <w:rFonts w:ascii="Courier New" w:hAnsi="Courier New" w:cs="Courier New"/>
+          <w:sz w:val="20"/>
+          <w:szCs w:val="20"/>
+        </w:rPr>
+        <w:t>=</w:t>
+      </w:r>
+      <w:r>
+        <w:rPr>
+          <w:rFonts w:ascii="Courier New" w:hAnsi="Courier New" w:cs="Courier New"/>
+          <w:sz w:val="20"/>
+          <w:szCs w:val="20"/>
+        </w:rPr>
+        <w:t xml:space="preserve"> 5</w:t>
+      </w:r>
+    </w:p>
+    <w:p>
+      <w:pPr>
+        <w:pStyle w:val="NoSpacing"/>
+        <w:ind w:left="720"/>
+      </w:pPr>
+      <w:r>
+        <w:t xml:space="preserve">The result of a comparison is </w:t>
+      </w:r>
+      <w:r>
+        <w:rPr>
+          <w:rFonts w:ascii="Courier New" w:hAnsi="Courier New" w:cs="Courier New"/>
+        </w:rPr>
+        <w:t>1</w:t>
+      </w:r>
+      <w:r>
+        <w:t xml:space="preserve"> if the comparison is true and </w:t>
+      </w:r>
+      <w:r>
+        <w:rPr>
+          <w:rFonts w:ascii="Courier New" w:hAnsi="Courier New" w:cs="Courier New"/>
+        </w:rPr>
+        <w:t>0</w:t>
+      </w:r>
+      <w:r>
+        <w:t xml:space="preserve"> if it is false</w:t>
+      </w:r>
+    </w:p>
+    <w:p>
+      <w:pPr>
+        <w:pStyle w:val="Heading5"/>
+      </w:pPr>
+      <w:r>
+        <w:t>Note 1:</w:t>
+      </w:r>
+    </w:p>
+    <w:p>
+      <w:pPr>
+        <w:pStyle w:val="NoSpacing"/>
+        <w:rPr>
+          <w:rFonts w:ascii="Courier New" w:hAnsi="Courier New" w:cs="Courier New"/>
+          <w:sz w:val="20"/>
+        </w:rPr>
+      </w:pPr>
+      <w:r>
+        <w:t xml:space="preserve">A literal can </w:t>
+      </w:r>
+      <w:r>
+        <w:t xml:space="preserve">also </w:t>
+      </w:r>
+      <w:r>
+        <w:t xml:space="preserve">be constructed by string concatenation of 2 arguments, using the command </w:t>
+      </w:r>
+      <w:r>
+        <w:rPr>
+          <w:rFonts w:ascii="Courier New" w:hAnsi="Courier New" w:cs="Courier New"/>
+          <w:sz w:val="20"/>
+        </w:rPr>
+        <w:t>word</w:t>
+      </w:r>
+    </w:p>
+    <w:p>
+      <w:pPr>
+        <w:pStyle w:val="NoSpacing"/>
+        <w:rPr>
+          <w:rFonts w:ascii="Courier New" w:hAnsi="Courier New" w:cs="Courier New"/>
+          <w:sz w:val="20"/>
+        </w:rPr>
+      </w:pPr>
+      <w:r>
+        <w:rPr>
+          <w:rFonts w:cstheme="minorHAnsi"/>
+        </w:rPr>
+        <w:t>E.g.</w:t>
+      </w:r>
+      <w:r>
+        <w:rPr>
+          <w:rFonts w:ascii="Courier New" w:hAnsi="Courier New" w:cs="Courier New"/>
+        </w:rPr>
+        <w:t xml:space="preserve"> </w:t>
+      </w:r>
+      <w:r>
+        <w:rPr>
+          <w:rFonts w:ascii="Courier New" w:hAnsi="Courier New" w:cs="Courier New"/>
+          <w:sz w:val="20"/>
+        </w:rPr>
+        <w:t xml:space="preserve">print </w:t>
+      </w:r>
+      <w:r>
+        <w:rPr>
+          <w:rFonts w:ascii="Courier New" w:hAnsi="Courier New" w:cs="Courier New"/>
+          <w:sz w:val="20"/>
+        </w:rPr>
+        <w:t xml:space="preserve">word </w:t>
+      </w:r>
+      <w:r>
+        <w:rPr>
+          <w:rFonts w:ascii="Courier New" w:hAnsi="Courier New" w:cs="Courier New"/>
+          <w:sz w:val="20"/>
+        </w:rPr>
+        <w:t>“hello “world</w:t>
+      </w:r>
+    </w:p>
+    <w:p>
+      <w:pPr>
+        <w:pStyle w:val="NoSpacing"/>
+        <w:rPr>
+          <w:rFonts w:ascii="Courier New" w:hAnsi="Courier New" w:cs="Courier New"/>
+          <w:sz w:val="20"/>
+        </w:rPr>
+      </w:pPr>
+      <w:r>
+        <w:rPr>
+          <w:rFonts w:ascii="Courier New" w:hAnsi="Courier New" w:cs="Courier New"/>
+          <w:sz w:val="20"/>
+        </w:rPr>
+        <w:t xml:space="preserve">   </w:t>
+      </w:r>
+      <w:proofErr w:type="gramStart"/>
+      <w:r>
+        <w:rPr>
+          <w:rFonts w:ascii="Courier New" w:hAnsi="Courier New" w:cs="Courier New"/>
+          <w:sz w:val="20"/>
+        </w:rPr>
+        <w:t>print</w:t>
+      </w:r>
+      <w:proofErr w:type="gramEnd"/>
+      <w:r>
+        <w:rPr>
+          <w:rFonts w:ascii="Courier New" w:hAnsi="Courier New" w:cs="Courier New"/>
+          <w:sz w:val="20"/>
+        </w:rPr>
+        <w:t xml:space="preserve"> </w:t>
+      </w:r>
+      <w:r>
+        <w:rPr>
+          <w:rFonts w:ascii="Courier New" w:hAnsi="Courier New" w:cs="Courier New"/>
+          <w:sz w:val="20"/>
+        </w:rPr>
+        <w:t xml:space="preserve">word </w:t>
+      </w:r>
+      <w:r>
+        <w:rPr>
+          <w:rFonts w:ascii="Courier New" w:hAnsi="Courier New" w:cs="Courier New"/>
+          <w:sz w:val="20"/>
+        </w:rPr>
+        <w:t>“item 1</w:t>
+      </w:r>
+    </w:p>
+    <w:p>
+      <w:pPr>
+        <w:pStyle w:val="Heading5"/>
+      </w:pPr>
+      <w:r>
+        <w:t>Note 2:</w:t>
+      </w:r>
+    </w:p>
+    <w:p>
+      <w:pPr>
+        <w:pStyle w:val="NoSpacing"/>
+        <w:rPr>
+          <w:rFonts w:cstheme="minorHAnsi"/>
+        </w:rPr>
+      </w:pPr>
+      <w:r>
+        <w:t xml:space="preserve">A space character can be encoded into a literal for using with output commands, with the </w:t>
+      </w:r>
+      <w:proofErr w:type="gramStart"/>
+      <w:r>
+        <w:t>sequence  ‘</w:t>
+      </w:r>
+      <w:proofErr w:type="gramEnd"/>
+      <w:r>
+        <w:rPr>
+          <w:rFonts w:ascii="Courier New" w:hAnsi="Courier New" w:cs="Courier New"/>
+          <w:sz w:val="20"/>
+        </w:rPr>
+        <w:t>\s</w:t>
+      </w:r>
+      <w:r>
+        <w:rPr>
+          <w:rFonts w:cstheme="minorHAnsi"/>
+        </w:rPr>
+        <w:t>’</w:t>
+      </w:r>
+    </w:p>
+    <w:p>
+      <w:pPr>
+        <w:pStyle w:val="NoSpacing"/>
+        <w:rPr>
+          <w:rFonts w:ascii="Courier New" w:hAnsi="Courier New" w:cs="Courier New"/>
+          <w:sz w:val="20"/>
+        </w:rPr>
+      </w:pPr>
+      <w:r>
+        <w:t xml:space="preserve">E.g. </w:t>
+      </w:r>
+      <w:r>
+        <w:rPr>
+          <w:rFonts w:ascii="Courier New" w:hAnsi="Courier New" w:cs="Courier New"/>
+          <w:sz w:val="20"/>
+        </w:rPr>
+        <w:t>print “hello\</w:t>
+      </w:r>
+      <w:proofErr w:type="spellStart"/>
+      <w:proofErr w:type="gramStart"/>
+      <w:r>
+        <w:rPr>
+          <w:rFonts w:ascii="Courier New" w:hAnsi="Courier New" w:cs="Courier New"/>
+          <w:sz w:val="20"/>
+        </w:rPr>
+        <w:t>sworld</w:t>
+      </w:r>
+      <w:proofErr w:type="spellEnd"/>
+      <w:r>
+        <w:rPr>
+          <w:rFonts w:ascii="Courier New" w:hAnsi="Courier New" w:cs="Courier New"/>
+          <w:sz w:val="20"/>
+        </w:rPr>
+        <w:t xml:space="preserve">  </w:t>
+      </w:r>
+      <w:r>
+        <w:rPr>
+          <w:rFonts w:cstheme="minorHAnsi"/>
+        </w:rPr>
+        <w:t>This</w:t>
+      </w:r>
+      <w:proofErr w:type="gramEnd"/>
+      <w:r>
+        <w:rPr>
+          <w:rFonts w:cstheme="minorHAnsi"/>
+        </w:rPr>
+        <w:t xml:space="preserve"> </w:t>
+      </w:r>
+      <w:r>
+        <w:rPr>
+          <w:rFonts w:cstheme="minorHAnsi"/>
+        </w:rPr>
+        <w:t>will print ‘hello world’</w:t>
+      </w:r>
+    </w:p>
+    <w:p>
+      <w:pPr>
+        <w:pStyle w:val="Heading5"/>
+      </w:pPr>
+      <w:r>
+        <w:lastRenderedPageBreak/>
+        <w:t xml:space="preserve">Note </w:t>
+      </w:r>
+      <w:r>
+        <w:t>3</w:t>
+      </w:r>
+      <w:r>
+        <w:t>:</w:t>
+      </w:r>
+    </w:p>
+    <w:p>
+      <w:pPr>
+        <w:pStyle w:val="NoSpacing"/>
+      </w:pPr>
+      <w:r>
+        <w:t>Any</w:t>
+      </w:r>
+      <w:r>
+        <w:t xml:space="preserve"> expression can be </w:t>
+      </w:r>
+      <w:r>
+        <w:t>sub-grouped</w:t>
+      </w:r>
+      <w:r>
+        <w:t xml:space="preserve"> using parenthes</w:t>
+      </w:r>
+      <w:r>
+        <w:t>e</w:t>
+      </w:r>
+      <w:r>
+        <w:t xml:space="preserve">s </w:t>
+      </w:r>
+      <w:r>
+        <w:t>‘</w:t>
+      </w:r>
+      <w:r>
+        <w:rPr>
+          <w:rFonts w:ascii="Courier New" w:hAnsi="Courier New" w:cs="Courier New"/>
+        </w:rPr>
+        <w:t>(</w:t>
+      </w:r>
+      <w:r>
+        <w:rPr>
+          <w:rFonts w:ascii="Courier New" w:hAnsi="Courier New" w:cs="Courier New"/>
+        </w:rPr>
+        <w:t>)</w:t>
+      </w:r>
+      <w:r>
+        <w:t>’</w:t>
+      </w:r>
+      <w:r>
+        <w:t>*</w:t>
+      </w:r>
+    </w:p>
+    <w:p>
+      <w:pPr>
+        <w:pStyle w:val="NoSpacing"/>
+        <w:jc w:val="both"/>
+        <w:rPr>
+          <w:sz w:val="18"/>
+        </w:rPr>
+      </w:pPr>
+      <w:r>
+        <w:rPr>
+          <w:b/>
+          <w:sz w:val="18"/>
+        </w:rPr>
+        <w:t>*</w:t>
+      </w:r>
+      <w:r>
+        <w:rPr>
+          <w:sz w:val="18"/>
+        </w:rPr>
+        <w:t>Parentheses are useful for determin</w:t>
+      </w:r>
+      <w:r>
+        <w:rPr>
+          <w:sz w:val="18"/>
+        </w:rPr>
+        <w:t>ing</w:t>
+      </w:r>
+      <w:r>
+        <w:rPr>
+          <w:sz w:val="18"/>
+        </w:rPr>
+        <w:t xml:space="preserve"> the </w:t>
+      </w:r>
+      <w:r>
+        <w:rPr>
+          <w:sz w:val="18"/>
+        </w:rPr>
+        <w:t>precedence</w:t>
+      </w:r>
+      <w:r>
+        <w:rPr>
+          <w:sz w:val="18"/>
+        </w:rPr>
+        <w:t xml:space="preserve"> of operations. Moreover, they are critical for separating arguments in the case of negative numbers. </w:t>
+      </w:r>
+    </w:p>
+    <w:p>
+      <w:pPr>
+        <w:pStyle w:val="NoSpacing"/>
+        <w:jc w:val="both"/>
+        <w:rPr>
+          <w:sz w:val="18"/>
+        </w:rPr>
+      </w:pPr>
+      <w:r>
+        <w:rPr>
+          <w:sz w:val="18"/>
+        </w:rPr>
+        <w:t>E.g.:  To set the position of the avatar to x</w:t>
+      </w:r>
+      <w:proofErr w:type="gramStart"/>
+      <w:r>
+        <w:rPr>
+          <w:sz w:val="18"/>
+        </w:rPr>
+        <w:t>:6</w:t>
+      </w:r>
+      <w:proofErr w:type="gramEnd"/>
+      <w:r>
+        <w:rPr>
+          <w:sz w:val="18"/>
+        </w:rPr>
+        <w:t>, y:-7, z:8, Writing the below:</w:t>
+      </w:r>
+    </w:p>
+    <w:p>
+      <w:pPr>
+        <w:pStyle w:val="NoSpacing"/>
+        <w:jc w:val="both"/>
+        <w:rPr>
+          <w:rFonts w:ascii="Courier New" w:hAnsi="Courier New" w:cs="Courier New"/>
+          <w:sz w:val="16"/>
+          <w:szCs w:val="20"/>
+        </w:rPr>
+      </w:pPr>
+      <w:proofErr w:type="spellStart"/>
+      <w:r>
+        <w:rPr>
+          <w:rFonts w:ascii="Courier New" w:hAnsi="Courier New" w:cs="Courier New"/>
+          <w:sz w:val="16"/>
+          <w:szCs w:val="20"/>
+        </w:rPr>
+        <w:t>Setxyz</w:t>
+      </w:r>
+      <w:proofErr w:type="spellEnd"/>
+      <w:r>
+        <w:rPr>
+          <w:rFonts w:ascii="Courier New" w:hAnsi="Courier New" w:cs="Courier New"/>
+          <w:sz w:val="16"/>
+          <w:szCs w:val="20"/>
+        </w:rPr>
+        <w:t xml:space="preserve"> 6 -7 8</w:t>
+      </w:r>
+    </w:p>
+    <w:p>
+      <w:pPr>
+        <w:pStyle w:val="NoSpacing"/>
+        <w:jc w:val="both"/>
+        <w:rPr>
+          <w:rFonts w:cstheme="minorHAnsi"/>
+          <w:sz w:val="18"/>
+          <w:szCs w:val="20"/>
+        </w:rPr>
+      </w:pPr>
+      <w:r>
+        <w:rPr>
+          <w:rFonts w:cstheme="minorHAnsi"/>
+          <w:sz w:val="18"/>
+          <w:szCs w:val="20"/>
+        </w:rPr>
+        <w:t xml:space="preserve">Will yield an error, as it will consider that the first argument is </w:t>
+      </w:r>
+      <w:r>
+        <w:rPr>
+          <w:rFonts w:ascii="Courier New" w:hAnsi="Courier New" w:cs="Courier New"/>
+          <w:sz w:val="16"/>
+          <w:szCs w:val="20"/>
+        </w:rPr>
+        <w:t>6-7</w:t>
+      </w:r>
+      <w:r>
+        <w:rPr>
+          <w:rFonts w:cstheme="minorHAnsi"/>
+          <w:sz w:val="18"/>
+          <w:szCs w:val="20"/>
+        </w:rPr>
+        <w:t xml:space="preserve"> and the second </w:t>
+      </w:r>
+      <w:r>
+        <w:rPr>
+          <w:rFonts w:cstheme="minorHAnsi"/>
+          <w:sz w:val="18"/>
+          <w:szCs w:val="20"/>
+        </w:rPr>
+        <w:t xml:space="preserve">argument is </w:t>
+      </w:r>
+      <w:r>
+        <w:rPr>
+          <w:rFonts w:ascii="Courier New" w:hAnsi="Courier New" w:cs="Courier New"/>
+          <w:sz w:val="16"/>
+          <w:szCs w:val="20"/>
+        </w:rPr>
+        <w:t>8</w:t>
+      </w:r>
+      <w:r>
+        <w:rPr>
+          <w:rFonts w:cstheme="minorHAnsi"/>
+          <w:sz w:val="18"/>
+          <w:szCs w:val="20"/>
+        </w:rPr>
+        <w:t xml:space="preserve">. The </w:t>
+      </w:r>
+      <w:r>
+        <w:rPr>
+          <w:rFonts w:cstheme="minorHAnsi"/>
+          <w:sz w:val="18"/>
+          <w:szCs w:val="20"/>
+        </w:rPr>
+        <w:t>error will indicate that the command is missing a third argument. The correct way is to write:</w:t>
+      </w:r>
+      <w:r>
+        <w:rPr>
+          <w:rFonts w:cstheme="minorHAnsi"/>
+          <w:sz w:val="18"/>
+          <w:szCs w:val="20"/>
+        </w:rPr>
+        <w:t xml:space="preserve"> </w:t>
+      </w:r>
+    </w:p>
+    <w:p>
+      <w:pPr>
+        <w:pStyle w:val="NoSpacing"/>
+        <w:jc w:val="both"/>
+        <w:rPr>
+          <w:rFonts w:cstheme="minorHAnsi"/>
+          <w:sz w:val="18"/>
+          <w:szCs w:val="20"/>
+        </w:rPr>
+      </w:pPr>
+      <w:proofErr w:type="spellStart"/>
+      <w:proofErr w:type="gramStart"/>
+      <w:r>
+        <w:rPr>
+          <w:rFonts w:ascii="Courier New" w:hAnsi="Courier New" w:cs="Courier New"/>
+          <w:sz w:val="16"/>
+          <w:szCs w:val="20"/>
+        </w:rPr>
+        <w:t>setxyz</w:t>
+      </w:r>
+      <w:proofErr w:type="spellEnd"/>
+      <w:proofErr w:type="gramEnd"/>
+      <w:r>
+        <w:rPr>
+          <w:rFonts w:ascii="Courier New" w:hAnsi="Courier New" w:cs="Courier New"/>
+          <w:sz w:val="16"/>
+          <w:szCs w:val="20"/>
+        </w:rPr>
+        <w:t xml:space="preserve"> 6 (-7) 8</w:t>
+      </w:r>
+      <w:r>
+        <w:rPr>
+          <w:rFonts w:cstheme="minorHAnsi"/>
+          <w:sz w:val="18"/>
+          <w:szCs w:val="20"/>
+        </w:rPr>
+        <w:t xml:space="preserve">. </w:t>
+      </w:r>
+    </w:p>
+    <w:p>
+      <w:pPr>
+        <w:pStyle w:val="NoSpacing"/>
+        <w:jc w:val="both"/>
+        <w:rPr>
+          <w:rFonts w:cstheme="minorHAnsi"/>
+          <w:sz w:val="18"/>
+          <w:szCs w:val="20"/>
+        </w:rPr>
+      </w:pPr>
+      <w:r>
+        <w:rPr>
+          <w:rFonts w:cstheme="minorHAnsi"/>
+          <w:sz w:val="18"/>
+          <w:szCs w:val="20"/>
+        </w:rPr>
+        <w:t>Grouping like that leaves no ambiguity for the argum</w:t>
+      </w:r>
+      <w:r>
+        <w:rPr>
+          <w:rFonts w:cstheme="minorHAnsi"/>
+          <w:sz w:val="18"/>
+          <w:szCs w:val="20"/>
+        </w:rPr>
+        <w:t>ents</w:t>
+      </w:r>
+      <w:r>
+        <w:rPr>
+          <w:rFonts w:cstheme="minorHAnsi"/>
+          <w:sz w:val="18"/>
+          <w:szCs w:val="20"/>
+        </w:rPr>
+        <w:t xml:space="preserve"> separation</w:t>
+      </w:r>
+      <w:r>
+        <w:rPr>
+          <w:rFonts w:cstheme="minorHAnsi"/>
+          <w:sz w:val="18"/>
+          <w:szCs w:val="20"/>
+        </w:rPr>
+        <w:t xml:space="preserve">. Of course parentheses may </w:t>
+      </w:r>
+      <w:r>
+        <w:rPr>
+          <w:rFonts w:cstheme="minorHAnsi"/>
+          <w:sz w:val="18"/>
+          <w:szCs w:val="20"/>
+        </w:rPr>
+        <w:t xml:space="preserve">be optionally used for the other arguments </w:t>
+      </w:r>
+      <w:r>
+        <w:rPr>
+          <w:rFonts w:cstheme="minorHAnsi"/>
+          <w:sz w:val="18"/>
+          <w:szCs w:val="20"/>
+        </w:rPr>
+        <w:t>as well.</w:t>
+      </w:r>
       <w:bookmarkStart w:id="0" w:name="_GoBack"/>
       <w:bookmarkEnd w:id="0"/>
     </w:p>
     <w:p>
       <w:pPr>
-        <w:pStyle w:val="NoSpacing"/>
-        <w:ind w:left="720"/>
-      </w:pPr>
-      <w:r>
-        <w:t>E.</w:t>
-      </w:r>
-      <w:r>
-        <w:t>g</w:t>
-      </w:r>
-      <w:r>
-        <w:rPr>
-          <w:rFonts w:ascii="Courier New" w:hAnsi="Courier New" w:cs="Courier New"/>
-        </w:rPr>
-        <w:t xml:space="preserve">. </w:t>
-      </w:r>
-      <w:proofErr w:type="spellStart"/>
-      <w:proofErr w:type="gramStart"/>
-      <w:r>
-        <w:rPr>
-          <w:rFonts w:ascii="Courier New" w:hAnsi="Courier New" w:cs="Courier New"/>
-          <w:sz w:val="20"/>
-          <w:szCs w:val="20"/>
-        </w:rPr>
-        <w:t>fd</w:t>
-      </w:r>
-      <w:proofErr w:type="spellEnd"/>
-      <w:r>
-        <w:rPr>
-          <w:rFonts w:ascii="Courier New" w:hAnsi="Courier New" w:cs="Courier New"/>
-          <w:sz w:val="20"/>
-          <w:szCs w:val="20"/>
-        </w:rPr>
-        <w:t xml:space="preserve"> :n</w:t>
-      </w:r>
-      <w:proofErr w:type="gramEnd"/>
-      <w:r>
-        <w:rPr>
-          <w:rFonts w:ascii="Courier New" w:hAnsi="Courier New" w:cs="Courier New"/>
-          <w:sz w:val="20"/>
-          <w:szCs w:val="20"/>
-        </w:rPr>
-        <w:t xml:space="preserve"> + 10  </w:t>
-      </w:r>
-      <w:proofErr w:type="spellStart"/>
-      <w:r>
-        <w:rPr>
-          <w:rFonts w:ascii="Courier New" w:hAnsi="Courier New" w:cs="Courier New"/>
-          <w:sz w:val="20"/>
-          <w:szCs w:val="20"/>
-        </w:rPr>
-        <w:t>rt</w:t>
-      </w:r>
-      <w:proofErr w:type="spellEnd"/>
-      <w:r>
-        <w:rPr>
-          <w:rFonts w:ascii="Courier New" w:hAnsi="Courier New" w:cs="Courier New"/>
-          <w:sz w:val="20"/>
-          <w:szCs w:val="20"/>
-        </w:rPr>
-        <w:t xml:space="preserve"> 360 / 5 print :k &lt;</w:t>
-      </w:r>
-      <w:r>
-        <w:rPr>
-          <w:rFonts w:ascii="Courier New" w:hAnsi="Courier New" w:cs="Courier New"/>
-          <w:sz w:val="20"/>
-          <w:szCs w:val="20"/>
-        </w:rPr>
-        <w:t>=</w:t>
-      </w:r>
-      <w:r>
-        <w:rPr>
-          <w:rFonts w:ascii="Courier New" w:hAnsi="Courier New" w:cs="Courier New"/>
-          <w:sz w:val="20"/>
-          <w:szCs w:val="20"/>
-        </w:rPr>
-        <w:t xml:space="preserve"> 5</w:t>
-      </w:r>
-    </w:p>
-    <w:p>
-      <w:pPr>
-        <w:pStyle w:val="NoSpacing"/>
-        <w:ind w:left="720"/>
-      </w:pPr>
-      <w:r>
-        <w:t xml:space="preserve">The result of a comparison is </w:t>
-      </w:r>
-      <w:r>
-        <w:rPr>
-          <w:rFonts w:ascii="Courier New" w:hAnsi="Courier New" w:cs="Courier New"/>
-        </w:rPr>
-        <w:t>1</w:t>
-      </w:r>
-      <w:r>
-        <w:t xml:space="preserve"> if the comparison is true and </w:t>
-      </w:r>
-      <w:r>
-        <w:rPr>
-          <w:rFonts w:ascii="Courier New" w:hAnsi="Courier New" w:cs="Courier New"/>
-        </w:rPr>
-        <w:t>0</w:t>
-      </w:r>
-      <w:r>
-        <w:t xml:space="preserve"> if it is false</w:t>
-      </w:r>
-    </w:p>
-    <w:p>
-      <w:pPr>
         <w:pStyle w:val="Heading5"/>
       </w:pPr>
       <w:r>
-        <w:t>Note 1:</w:t>
-      </w:r>
-    </w:p>
-    <w:p>
-      <w:pPr>
-        <w:pStyle w:val="NoSpacing"/>
-        <w:rPr>
-          <w:rFonts w:ascii="Courier New" w:hAnsi="Courier New" w:cs="Courier New"/>
-          <w:sz w:val="20"/>
-        </w:rPr>
-      </w:pPr>
-      <w:r>
-        <w:t xml:space="preserve">A literal can </w:t>
-      </w:r>
-      <w:r>
-        <w:t xml:space="preserve">also </w:t>
-      </w:r>
-      <w:r>
-        <w:t xml:space="preserve">be constructed by string concatenation of 2 arguments, using the command </w:t>
-      </w:r>
-      <w:r>
-        <w:rPr>
-          <w:rFonts w:ascii="Courier New" w:hAnsi="Courier New" w:cs="Courier New"/>
-          <w:sz w:val="20"/>
-        </w:rPr>
-        <w:t>word</w:t>
-      </w:r>
-    </w:p>
-    <w:p>
-      <w:pPr>
-        <w:pStyle w:val="NoSpacing"/>
-        <w:rPr>
-          <w:rFonts w:ascii="Courier New" w:hAnsi="Courier New" w:cs="Courier New"/>
-          <w:sz w:val="20"/>
-        </w:rPr>
-      </w:pPr>
-      <w:r>
-        <w:rPr>
-          <w:rFonts w:cstheme="minorHAnsi"/>
-        </w:rPr>
-        <w:t>E.g.</w:t>
-      </w:r>
-      <w:r>
-        <w:rPr>
-          <w:rFonts w:ascii="Courier New" w:hAnsi="Courier New" w:cs="Courier New"/>
-        </w:rPr>
-        <w:t xml:space="preserve"> </w:t>
-      </w:r>
-      <w:r>
-        <w:rPr>
-          <w:rFonts w:ascii="Courier New" w:hAnsi="Courier New" w:cs="Courier New"/>
-          <w:sz w:val="20"/>
-        </w:rPr>
-        <w:t xml:space="preserve">print </w:t>
-      </w:r>
-      <w:r>
-        <w:rPr>
-          <w:rFonts w:ascii="Courier New" w:hAnsi="Courier New" w:cs="Courier New"/>
-          <w:sz w:val="20"/>
-        </w:rPr>
-        <w:t xml:space="preserve">word </w:t>
-      </w:r>
-      <w:r>
-        <w:rPr>
-          <w:rFonts w:ascii="Courier New" w:hAnsi="Courier New" w:cs="Courier New"/>
-          <w:sz w:val="20"/>
-        </w:rPr>
-        <w:t>“hello “world</w:t>
-      </w:r>
-    </w:p>
-    <w:p>
-      <w:pPr>
-        <w:pStyle w:val="NoSpacing"/>
-        <w:rPr>
-          <w:rFonts w:ascii="Courier New" w:hAnsi="Courier New" w:cs="Courier New"/>
-          <w:sz w:val="20"/>
-        </w:rPr>
-      </w:pPr>
-      <w:r>
-        <w:rPr>
-          <w:rFonts w:ascii="Courier New" w:hAnsi="Courier New" w:cs="Courier New"/>
-          <w:sz w:val="20"/>
-        </w:rPr>
-        <w:t xml:space="preserve">   </w:t>
-      </w:r>
-      <w:proofErr w:type="gramStart"/>
-      <w:r>
-        <w:rPr>
-          <w:rFonts w:ascii="Courier New" w:hAnsi="Courier New" w:cs="Courier New"/>
-          <w:sz w:val="20"/>
-        </w:rPr>
-        <w:t>print</w:t>
-      </w:r>
-      <w:proofErr w:type="gramEnd"/>
-      <w:r>
-        <w:rPr>
-          <w:rFonts w:ascii="Courier New" w:hAnsi="Courier New" w:cs="Courier New"/>
-          <w:sz w:val="20"/>
-        </w:rPr>
-        <w:t xml:space="preserve"> </w:t>
-      </w:r>
-      <w:r>
-        <w:rPr>
-          <w:rFonts w:ascii="Courier New" w:hAnsi="Courier New" w:cs="Courier New"/>
-          <w:sz w:val="20"/>
-        </w:rPr>
-        <w:t xml:space="preserve">word </w:t>
-      </w:r>
-      <w:r>
-        <w:rPr>
-          <w:rFonts w:ascii="Courier New" w:hAnsi="Courier New" w:cs="Courier New"/>
-          <w:sz w:val="20"/>
-        </w:rPr>
-        <w:t>“item 1</w:t>
-      </w:r>
-    </w:p>
-    <w:p>
-      <w:pPr>
-        <w:pStyle w:val="Heading5"/>
-      </w:pPr>
-      <w:r>
-        <w:t>Note 2:</w:t>
-      </w:r>
-    </w:p>
-    <w:p>
-      <w:pPr>
-        <w:pStyle w:val="NoSpacing"/>
-        <w:rPr>
-          <w:rFonts w:cstheme="minorHAnsi"/>
-        </w:rPr>
-      </w:pPr>
-      <w:r>
-        <w:t xml:space="preserve">A space character can be encoded into a literal for using with output commands, with the </w:t>
-      </w:r>
-      <w:proofErr w:type="gramStart"/>
-      <w:r>
-        <w:t>sequence  ‘</w:t>
-      </w:r>
-      <w:proofErr w:type="gramEnd"/>
-      <w:r>
-        <w:rPr>
-          <w:rFonts w:ascii="Courier New" w:hAnsi="Courier New" w:cs="Courier New"/>
-          <w:sz w:val="20"/>
-        </w:rPr>
-        <w:t>\s</w:t>
-      </w:r>
-      <w:r>
-        <w:rPr>
-          <w:rFonts w:cstheme="minorHAnsi"/>
-        </w:rPr>
-        <w:t>’</w:t>
-      </w:r>
-    </w:p>
-    <w:p>
-      <w:pPr>
-        <w:pStyle w:val="NoSpacing"/>
-        <w:rPr>
-          <w:rFonts w:ascii="Courier New" w:hAnsi="Courier New" w:cs="Courier New"/>
-          <w:sz w:val="20"/>
-        </w:rPr>
-      </w:pPr>
-      <w:r>
-        <w:t xml:space="preserve">E.g. </w:t>
-      </w:r>
-      <w:r>
-        <w:rPr>
-          <w:rFonts w:ascii="Courier New" w:hAnsi="Courier New" w:cs="Courier New"/>
-          <w:sz w:val="20"/>
-        </w:rPr>
-        <w:t>print “hello\</w:t>
-      </w:r>
-      <w:proofErr w:type="spellStart"/>
-      <w:proofErr w:type="gramStart"/>
-      <w:r>
-        <w:rPr>
-          <w:rFonts w:ascii="Courier New" w:hAnsi="Courier New" w:cs="Courier New"/>
-          <w:sz w:val="20"/>
-        </w:rPr>
-        <w:t>sworld</w:t>
-      </w:r>
-      <w:proofErr w:type="spellEnd"/>
-      <w:r>
-        <w:rPr>
-          <w:rFonts w:ascii="Courier New" w:hAnsi="Courier New" w:cs="Courier New"/>
-          <w:sz w:val="20"/>
-        </w:rPr>
-        <w:t xml:space="preserve">  </w:t>
-      </w:r>
-      <w:r>
-        <w:rPr>
-          <w:rFonts w:cstheme="minorHAnsi"/>
-        </w:rPr>
-        <w:t>This</w:t>
-      </w:r>
-      <w:proofErr w:type="gramEnd"/>
-      <w:r>
-        <w:rPr>
-          <w:rFonts w:cstheme="minorHAnsi"/>
-        </w:rPr>
-        <w:t xml:space="preserve"> </w:t>
-      </w:r>
-      <w:r>
-        <w:rPr>
-          <w:rFonts w:cstheme="minorHAnsi"/>
-        </w:rPr>
-        <w:t>will print ‘hello world’</w:t>
-      </w:r>
-    </w:p>
-    <w:p>
-      <w:pPr>
-        <w:pStyle w:val="Heading5"/>
-      </w:pPr>
-      <w:r>
-        <w:lastRenderedPageBreak/>
-        <w:t xml:space="preserve">Note </w:t>
-      </w:r>
-      <w:r>
-        <w:t>3</w:t>
-      </w:r>
-      <w:r>
-        <w:t>:</w:t>
-      </w:r>
-    </w:p>
-    <w:p>
-      <w:pPr>
-        <w:pStyle w:val="NoSpacing"/>
-      </w:pPr>
-      <w:r>
-        <w:t>Any</w:t>
-      </w:r>
-      <w:r>
-        <w:t xml:space="preserve"> expression can be </w:t>
-      </w:r>
-      <w:r>
-        <w:t>sub-grouped</w:t>
-      </w:r>
-      <w:r>
-        <w:t xml:space="preserve"> using parenthes</w:t>
-      </w:r>
-      <w:r>
-        <w:t>e</w:t>
-      </w:r>
-      <w:r>
-        <w:t xml:space="preserve">s </w:t>
-      </w:r>
-      <w:r>
-        <w:t>‘</w:t>
-      </w:r>
-      <w:r>
-        <w:rPr>
-          <w:rFonts w:ascii="Courier New" w:hAnsi="Courier New" w:cs="Courier New"/>
-        </w:rPr>
-        <w:t>(</w:t>
-      </w:r>
-      <w:r>
-        <w:rPr>
-          <w:rFonts w:ascii="Courier New" w:hAnsi="Courier New" w:cs="Courier New"/>
-        </w:rPr>
-        <w:t>)</w:t>
-      </w:r>
-      <w:r>
-        <w:t>’</w:t>
-      </w:r>
-      <w:r>
-        <w:t>*</w:t>
-      </w:r>
-    </w:p>
-    <w:p>
-      <w:pPr>
-        <w:pStyle w:val="NoSpacing"/>
-      </w:pPr>
-    </w:p>
-    <w:p>
-      <w:pPr>
-        <w:pStyle w:val="NoSpacing"/>
-        <w:jc w:val="both"/>
-        <w:rPr>
-          <w:sz w:val="18"/>
-        </w:rPr>
-      </w:pPr>
-      <w:r>
-        <w:rPr>
-          <w:b/>
-          <w:sz w:val="18"/>
-        </w:rPr>
-        <w:t>*</w:t>
-      </w:r>
-      <w:r>
-        <w:rPr>
-          <w:sz w:val="18"/>
-        </w:rPr>
-        <w:t>Parentheses are useful for determin</w:t>
-      </w:r>
-      <w:r>
-        <w:rPr>
-          <w:sz w:val="18"/>
-        </w:rPr>
-        <w:t>ing</w:t>
-      </w:r>
-      <w:r>
-        <w:rPr>
-          <w:sz w:val="18"/>
-        </w:rPr>
-        <w:t xml:space="preserve"> the </w:t>
-      </w:r>
-      <w:r>
-        <w:rPr>
-          <w:sz w:val="18"/>
-        </w:rPr>
-        <w:t>precedence</w:t>
-      </w:r>
-      <w:r>
-        <w:rPr>
-          <w:sz w:val="18"/>
-        </w:rPr>
-        <w:t xml:space="preserve"> of operations. Moreover, they are critical for separating arguments in the case of negative numbers. </w:t>
-      </w:r>
-    </w:p>
-    <w:p>
-      <w:pPr>
-        <w:pStyle w:val="NoSpacing"/>
-        <w:jc w:val="both"/>
-        <w:rPr>
-          <w:sz w:val="18"/>
-        </w:rPr>
-      </w:pPr>
-      <w:r>
-        <w:rPr>
-          <w:sz w:val="18"/>
-        </w:rPr>
-        <w:t>E.g.:  To set the position of the avatar to x</w:t>
-      </w:r>
-      <w:proofErr w:type="gramStart"/>
-      <w:r>
-        <w:rPr>
-          <w:sz w:val="18"/>
-        </w:rPr>
-        <w:t>:6</w:t>
-      </w:r>
-      <w:proofErr w:type="gramEnd"/>
-      <w:r>
-        <w:rPr>
-          <w:sz w:val="18"/>
-        </w:rPr>
-        <w:t>, y:-7, z:8, Writing the below:</w:t>
-      </w:r>
-    </w:p>
-    <w:p>
-      <w:pPr>
-        <w:pStyle w:val="NoSpacing"/>
-        <w:jc w:val="both"/>
-        <w:rPr>
-          <w:rFonts w:ascii="Courier New" w:hAnsi="Courier New" w:cs="Courier New"/>
-          <w:sz w:val="16"/>
-          <w:szCs w:val="20"/>
-        </w:rPr>
-      </w:pPr>
-      <w:proofErr w:type="spellStart"/>
-      <w:r>
-        <w:rPr>
-          <w:rFonts w:ascii="Courier New" w:hAnsi="Courier New" w:cs="Courier New"/>
-          <w:sz w:val="16"/>
-          <w:szCs w:val="20"/>
-        </w:rPr>
-        <w:t>Setxyz</w:t>
-      </w:r>
-      <w:proofErr w:type="spellEnd"/>
-      <w:r>
-        <w:rPr>
-          <w:rFonts w:ascii="Courier New" w:hAnsi="Courier New" w:cs="Courier New"/>
-          <w:sz w:val="16"/>
-          <w:szCs w:val="20"/>
-        </w:rPr>
-        <w:t xml:space="preserve"> 6 -7 8</w:t>
-      </w:r>
-    </w:p>
-    <w:p>
-      <w:pPr>
-        <w:pStyle w:val="NoSpacing"/>
-        <w:jc w:val="both"/>
-        <w:rPr>
-          <w:rFonts w:cstheme="minorHAnsi"/>
-          <w:sz w:val="18"/>
-          <w:szCs w:val="20"/>
-        </w:rPr>
-      </w:pPr>
-      <w:r>
-        <w:rPr>
-          <w:rFonts w:cstheme="minorHAnsi"/>
-          <w:sz w:val="18"/>
-          <w:szCs w:val="20"/>
-        </w:rPr>
-        <w:t xml:space="preserve">Will yield an error, as it will consider that the first argument is </w:t>
-      </w:r>
-      <w:r>
-        <w:rPr>
-          <w:rFonts w:ascii="Courier New" w:hAnsi="Courier New" w:cs="Courier New"/>
-          <w:sz w:val="16"/>
-          <w:szCs w:val="20"/>
-        </w:rPr>
-        <w:t>6-7</w:t>
-      </w:r>
-      <w:r>
-        <w:rPr>
-          <w:rFonts w:cstheme="minorHAnsi"/>
-          <w:sz w:val="18"/>
-          <w:szCs w:val="20"/>
-        </w:rPr>
-        <w:t xml:space="preserve"> and the second </w:t>
-      </w:r>
-      <w:r>
-        <w:rPr>
-          <w:rFonts w:cstheme="minorHAnsi"/>
-          <w:sz w:val="18"/>
-          <w:szCs w:val="20"/>
-        </w:rPr>
-        <w:t xml:space="preserve">argument is </w:t>
-      </w:r>
-      <w:r>
-        <w:rPr>
-          <w:rFonts w:ascii="Courier New" w:hAnsi="Courier New" w:cs="Courier New"/>
-          <w:sz w:val="16"/>
-          <w:szCs w:val="20"/>
-        </w:rPr>
-        <w:t>8</w:t>
-      </w:r>
-      <w:r>
-        <w:rPr>
-          <w:rFonts w:cstheme="minorHAnsi"/>
-          <w:sz w:val="18"/>
-          <w:szCs w:val="20"/>
-        </w:rPr>
-        <w:t xml:space="preserve">. The </w:t>
-      </w:r>
-      <w:r>
-        <w:rPr>
-          <w:rFonts w:cstheme="minorHAnsi"/>
-          <w:sz w:val="18"/>
-          <w:szCs w:val="20"/>
-        </w:rPr>
-        <w:t>error will indicate that the command is missing a third argument. The correct way is to write:</w:t>
-      </w:r>
-      <w:r>
-        <w:rPr>
-          <w:rFonts w:cstheme="minorHAnsi"/>
-          <w:sz w:val="18"/>
-          <w:szCs w:val="20"/>
-        </w:rPr>
-        <w:t xml:space="preserve"> </w:t>
-      </w:r>
-    </w:p>
-    <w:p>
-      <w:pPr>
-        <w:pStyle w:val="NoSpacing"/>
-        <w:jc w:val="both"/>
-        <w:rPr>
-          <w:rFonts w:cstheme="minorHAnsi"/>
-          <w:sz w:val="18"/>
-          <w:szCs w:val="20"/>
-        </w:rPr>
-      </w:pPr>
-      <w:proofErr w:type="spellStart"/>
-      <w:proofErr w:type="gramStart"/>
-      <w:r>
-        <w:rPr>
-          <w:rFonts w:ascii="Courier New" w:hAnsi="Courier New" w:cs="Courier New"/>
-          <w:sz w:val="16"/>
-          <w:szCs w:val="20"/>
-        </w:rPr>
-        <w:t>setxyz</w:t>
-      </w:r>
-      <w:proofErr w:type="spellEnd"/>
-      <w:proofErr w:type="gramEnd"/>
-      <w:r>
-        <w:rPr>
-          <w:rFonts w:ascii="Courier New" w:hAnsi="Courier New" w:cs="Courier New"/>
-          <w:sz w:val="16"/>
-          <w:szCs w:val="20"/>
-        </w:rPr>
-        <w:t xml:space="preserve"> 6 (-7) 8</w:t>
-      </w:r>
-      <w:r>
-        <w:rPr>
-          <w:rFonts w:cstheme="minorHAnsi"/>
-          <w:sz w:val="18"/>
-          <w:szCs w:val="20"/>
-        </w:rPr>
-        <w:t xml:space="preserve">. </w:t>
-      </w:r>
-    </w:p>
-    <w:p>
-      <w:pPr>
-        <w:pStyle w:val="NoSpacing"/>
-        <w:jc w:val="both"/>
-        <w:rPr>
-          <w:rFonts w:cstheme="minorHAnsi"/>
-          <w:sz w:val="18"/>
-          <w:szCs w:val="20"/>
-        </w:rPr>
-      </w:pPr>
-      <w:r>
-        <w:rPr>
-          <w:rFonts w:cstheme="minorHAnsi"/>
-          <w:sz w:val="18"/>
-          <w:szCs w:val="20"/>
-        </w:rPr>
-        <w:t>Grouping like that leaves no ambiguity for the argum</w:t>
-      </w:r>
-      <w:r>
-        <w:rPr>
-          <w:rFonts w:cstheme="minorHAnsi"/>
-          <w:sz w:val="18"/>
-          <w:szCs w:val="20"/>
-        </w:rPr>
-        <w:t>ents</w:t>
-      </w:r>
-      <w:r>
-        <w:rPr>
-          <w:rFonts w:cstheme="minorHAnsi"/>
-          <w:sz w:val="18"/>
-          <w:szCs w:val="20"/>
-        </w:rPr>
-        <w:t xml:space="preserve"> separation</w:t>
-      </w:r>
-      <w:r>
-        <w:rPr>
-          <w:rFonts w:cstheme="minorHAnsi"/>
-          <w:sz w:val="18"/>
-          <w:szCs w:val="20"/>
-        </w:rPr>
-        <w:t xml:space="preserve">. Of course parentheses may </w:t>
-      </w:r>
-      <w:r>
-        <w:rPr>
-          <w:rFonts w:cstheme="minorHAnsi"/>
-          <w:sz w:val="18"/>
-          <w:szCs w:val="20"/>
-        </w:rPr>
-        <w:t xml:space="preserve">be optionally used for the other arguments </w:t>
-      </w:r>
-      <w:r>
-        <w:rPr>
-          <w:rFonts w:cstheme="minorHAnsi"/>
-          <w:sz w:val="18"/>
-          <w:szCs w:val="20"/>
-        </w:rPr>
-        <w:t>as well.</w:t>
+        <w:t>Note 4:</w:t>
+      </w:r>
+    </w:p>
+    <w:p>
+      <w:pPr>
+        <w:pStyle w:val="NoSpacing"/>
+      </w:pPr>
+      <w:r>
+        <w:t>Operators precedence: multiplication/division &gt; addition/subtraction &gt; comparisons &gt; equality</w:t>
+      </w:r>
+    </w:p>
+    <w:p>
+      <w:pPr>
+        <w:pStyle w:val="NoSpacing"/>
+      </w:pPr>
+      <w:r>
+        <w:t>Associativity among operations of equal precedence: Left-to-Right</w:t>
       </w:r>
     </w:p>
     <w:p>
@@ -11727,7 +11746,7 @@
 </file>
 
 <file path=customXml/itemProps1.xml><?xml version="1.0" encoding="utf-8"?>
-<ds:datastoreItem xmlns:ds="http://schemas.openxmlformats.org/officeDocument/2006/customXml" ds:itemID="{57690548-3E97-48CF-B120-3F85DAEEA68A}">
+<ds:datastoreItem xmlns:ds="http://schemas.openxmlformats.org/officeDocument/2006/customXml" ds:itemID="{B3DA1311-AD63-48CD-8D5F-C012D46F1D53}">
   <ds:schemaRefs>
     <ds:schemaRef ds:uri="http://schemas.openxmlformats.org/officeDocument/2006/bibliography"/>
   </ds:schemaRefs>

</xml_diff>

<commit_message>
typo in 3d primitives documentation
</commit_message>
<xml_diff>
--- a/assets/Documentation.docx
+++ b/assets/Documentation.docx
@@ -10079,34 +10079,39 @@
       <w:r>
         <w:t>These are the commands that produce some basic 3D shapes.</w:t>
       </w:r>
+    </w:p>
+    <w:p>
+      <w:pPr>
+        <w:pStyle w:val="NoSpacing"/>
+      </w:pPr>
+      <w:r>
+        <w:t>The shapes are solid objects with faces, centered at the avatar’s position.</w:t>
+      </w:r>
+    </w:p>
+    <w:p>
+      <w:pPr>
+        <w:pStyle w:val="NoSpacing"/>
+      </w:pPr>
+      <w:r>
+        <w:t>If the avatar’s tail is visible (</w:t>
+      </w:r>
+      <w:proofErr w:type="gramStart"/>
+      <w:r>
+        <w:rPr>
+          <w:rFonts w:ascii="Courier New" w:hAnsi="Courier New" w:cs="Courier New"/>
+          <w:szCs w:val="20"/>
+        </w:rPr>
+        <w:t>p</w:t>
+      </w:r>
+      <w:r>
+        <w:rPr>
+          <w:rFonts w:ascii="Courier New" w:hAnsi="Courier New" w:cs="Courier New"/>
+          <w:szCs w:val="20"/>
+        </w:rPr>
+        <w:t>d</w:t>
+      </w:r>
       <w:bookmarkStart w:id="0" w:name="_GoBack"/>
       <w:bookmarkEnd w:id="0"/>
-    </w:p>
-    <w:p>
-      <w:pPr>
-        <w:pStyle w:val="NoSpacing"/>
-      </w:pPr>
-      <w:r>
-        <w:t>The shapes are solid objects with faces, centered at the avatar’s position.</w:t>
-      </w:r>
-    </w:p>
-    <w:p>
-      <w:pPr>
-        <w:pStyle w:val="NoSpacing"/>
-      </w:pPr>
-      <w:r>
-        <w:t>If the avatar’s tail is visible (</w:t>
-      </w:r>
-      <w:proofErr w:type="spellStart"/>
-      <w:proofErr w:type="gramStart"/>
-      <w:r>
-        <w:rPr>
-          <w:rFonts w:ascii="Courier New" w:hAnsi="Courier New" w:cs="Courier New"/>
-          <w:szCs w:val="20"/>
-        </w:rPr>
-        <w:t>pu</w:t>
-      </w:r>
-      <w:proofErr w:type="spellEnd"/>
       <w:proofErr w:type="gramEnd"/>
       <w:r>
         <w:rPr>
@@ -10327,10 +10332,7 @@
               <w:cnfStyle w:val="000000000000" w:firstRow="0" w:lastRow="0" w:firstColumn="0" w:lastColumn="0" w:oddVBand="0" w:evenVBand="0" w:oddHBand="0" w:evenHBand="0" w:firstRowFirstColumn="0" w:firstRowLastColumn="0" w:lastRowFirstColumn="0" w:lastRowLastColumn="0"/>
             </w:pPr>
             <w:r>
-              <w:t xml:space="preserve">Draws </w:t>
-            </w:r>
-            <w:r>
-              <w:t xml:space="preserve">a </w:t>
+              <w:t xml:space="preserve">Draws a </w:t>
             </w:r>
             <w:proofErr w:type="spellStart"/>
             <w:r>
@@ -10414,10 +10416,7 @@
               <w:cnfStyle w:val="000000000000" w:firstRow="0" w:lastRow="0" w:firstColumn="0" w:lastColumn="0" w:oddVBand="0" w:evenVBand="0" w:oddHBand="0" w:evenHBand="0" w:firstRowFirstColumn="0" w:firstRowLastColumn="0" w:lastRowFirstColumn="0" w:lastRowLastColumn="0"/>
             </w:pPr>
             <w:r>
-              <w:t xml:space="preserve">Draws </w:t>
-            </w:r>
-            <w:r>
-              <w:t>a cylinder</w:t>
+              <w:t>Draws a cylinder</w:t>
             </w:r>
           </w:p>
         </w:tc>
@@ -10496,10 +10495,7 @@
               <w:cnfStyle w:val="000000000000" w:firstRow="0" w:lastRow="0" w:firstColumn="0" w:lastColumn="0" w:oddVBand="0" w:evenVBand="0" w:oddHBand="0" w:evenHBand="0" w:firstRowFirstColumn="0" w:firstRowLastColumn="0" w:lastRowFirstColumn="0" w:lastRowLastColumn="0"/>
             </w:pPr>
             <w:r>
-              <w:t xml:space="preserve">Draws </w:t>
-            </w:r>
-            <w:r>
-              <w:t>a cone</w:t>
+              <w:t>Draws a cone</w:t>
             </w:r>
           </w:p>
         </w:tc>
@@ -10578,10 +10574,7 @@
               <w:cnfStyle w:val="000000000000" w:firstRow="0" w:lastRow="0" w:firstColumn="0" w:lastColumn="0" w:oddVBand="0" w:evenVBand="0" w:oddHBand="0" w:evenHBand="0" w:firstRowFirstColumn="0" w:firstRowLastColumn="0" w:lastRowFirstColumn="0" w:lastRowLastColumn="0"/>
             </w:pPr>
             <w:r>
-              <w:t xml:space="preserve">Draws </w:t>
-            </w:r>
-            <w:r>
-              <w:t>a torus</w:t>
+              <w:t>Draws a torus</w:t>
             </w:r>
           </w:p>
         </w:tc>
@@ -10684,10 +10677,7 @@
               <w:cnfStyle w:val="000000000000" w:firstRow="0" w:lastRow="0" w:firstColumn="0" w:lastColumn="0" w:oddVBand="0" w:evenVBand="0" w:oddHBand="0" w:evenHBand="0" w:firstRowFirstColumn="0" w:firstRowLastColumn="0" w:lastRowFirstColumn="0" w:lastRowLastColumn="0"/>
             </w:pPr>
             <w:r>
-              <w:t xml:space="preserve">Draws </w:t>
-            </w:r>
-            <w:r>
-              <w:t>an ellipsoid</w:t>
+              <w:t>Draws an ellipsoid</w:t>
             </w:r>
           </w:p>
         </w:tc>
@@ -12407,7 +12397,7 @@
 </file>
 
 <file path=customXml/itemProps1.xml><?xml version="1.0" encoding="utf-8"?>
-<ds:datastoreItem xmlns:ds="http://schemas.openxmlformats.org/officeDocument/2006/customXml" ds:itemID="{B2C547D8-2EC5-40A5-906E-478F0D53DB4A}">
+<ds:datastoreItem xmlns:ds="http://schemas.openxmlformats.org/officeDocument/2006/customXml" ds:itemID="{2353E019-B000-4987-9D8E-532B21AD1EC3}">
   <ds:schemaRefs>
     <ds:schemaRef ds:uri="http://schemas.openxmlformats.org/officeDocument/2006/bibliography"/>
   </ds:schemaRefs>

</xml_diff>

<commit_message>
New feature: images. The UI and the functionality is similar to models feature Documentation updated accordingly
</commit_message>
<xml_diff>
--- a/assets/Documentation.docx
+++ b/assets/Documentation.docx
@@ -10503,8 +10503,6 @@
       <w:r>
         <w:t xml:space="preserve">or .OBJ </w:t>
       </w:r>
-      <w:bookmarkStart w:id="0" w:name="_GoBack"/>
-      <w:bookmarkEnd w:id="0"/>
       <w:r>
         <w:t>3D object files</w:t>
       </w:r>
@@ -10521,6 +10519,7 @@
     <w:p>
       <w:pPr>
         <w:pStyle w:val="NoSpacing"/>
+        <w:jc w:val="both"/>
       </w:pPr>
       <w:r>
         <w:t xml:space="preserve">The models can be drawn on the sketch </w:t>
@@ -10551,6 +10550,7 @@
     <w:p>
       <w:pPr>
         <w:pStyle w:val="NoSpacing"/>
+        <w:jc w:val="both"/>
       </w:pPr>
       <w:r>
         <w:t xml:space="preserve">When the interpreter encounters a </w:t>
@@ -10588,6 +10588,7 @@
     <w:p>
       <w:pPr>
         <w:pStyle w:val="NoSpacing"/>
+        <w:jc w:val="both"/>
       </w:pPr>
       <w:r>
         <w:t>If the avatar’s tail is visible (</w:t>
@@ -10793,6 +10794,231 @@
         <w:pStyle w:val="Heading2"/>
       </w:pPr>
       <w:r>
+        <w:t>Images</w:t>
+      </w:r>
+    </w:p>
+    <w:p>
+      <w:pPr>
+        <w:pStyle w:val="NoSpacing"/>
+      </w:pPr>
+      <w:r>
+        <w:t xml:space="preserve">By pressing the Add button of the IMAGES area, we can upload image files (jpg, </w:t>
+      </w:r>
+      <w:proofErr w:type="spellStart"/>
+      <w:r>
+        <w:t>png</w:t>
+      </w:r>
+      <w:proofErr w:type="spellEnd"/>
+      <w:r>
+        <w:t xml:space="preserve">, gif).  The loaded images are given initial names (image1, image2, etc.) These names can be changed by the user to any valid literal. The images can be drawn on the sketch by using the </w:t>
+      </w:r>
+      <w:r>
+        <w:rPr>
+          <w:rFonts w:ascii="Courier New" w:hAnsi="Courier New" w:cs="Courier New"/>
+          <w:sz w:val="20"/>
+          <w:szCs w:val="20"/>
+        </w:rPr>
+        <w:t>image</w:t>
+      </w:r>
+      <w:r>
+        <w:t xml:space="preserve"> command, followed by the image name and the desired image height. The width of the image is automatically calculated so that the aspect ratio of the original image is not altered. The top-left corner of the image will appear on the current avatar position and the plane of the image will be the avatar’s X-Y plane.</w:t>
+      </w:r>
+      <w:r>
+        <w:br/>
+      </w:r>
+    </w:p>
+    <w:tbl>
+      <w:tblPr>
+        <w:tblStyle w:val="GridTable1Light-Accent1"/>
+        <w:tblW w:w="0" w:type="auto"/>
+        <w:tblLook w:val="04A0" w:firstRow="1" w:lastRow="0" w:firstColumn="1" w:lastColumn="0" w:noHBand="0" w:noVBand="1"/>
+      </w:tblPr>
+      <w:tblGrid>
+        <w:gridCol w:w="985"/>
+        <w:gridCol w:w="2880"/>
+        <w:gridCol w:w="3060"/>
+        <w:gridCol w:w="2425"/>
+      </w:tblGrid>
+      <w:tr>
+        <w:trPr>
+          <w:cnfStyle w:val="100000000000" w:firstRow="1" w:lastRow="0" w:firstColumn="0" w:lastColumn="0" w:oddVBand="0" w:evenVBand="0" w:oddHBand="0" w:evenHBand="0" w:firstRowFirstColumn="0" w:firstRowLastColumn="0" w:lastRowFirstColumn="0" w:lastRowLastColumn="0"/>
+        </w:trPr>
+        <w:tc>
+          <w:tcPr>
+            <w:cnfStyle w:val="001000000000" w:firstRow="0" w:lastRow="0" w:firstColumn="1" w:lastColumn="0" w:oddVBand="0" w:evenVBand="0" w:oddHBand="0" w:evenHBand="0" w:firstRowFirstColumn="0" w:firstRowLastColumn="0" w:lastRowFirstColumn="0" w:lastRowLastColumn="0"/>
+            <w:tcW w:w="985" w:type="dxa"/>
+          </w:tcPr>
+          <w:p>
+            <w:pPr>
+              <w:pStyle w:val="NoSpacing"/>
+            </w:pPr>
+            <w:r>
+              <w:t>Name</w:t>
+            </w:r>
+          </w:p>
+        </w:tc>
+        <w:tc>
+          <w:tcPr>
+            <w:tcW w:w="2880" w:type="dxa"/>
+          </w:tcPr>
+          <w:p>
+            <w:pPr>
+              <w:pStyle w:val="NoSpacing"/>
+              <w:cnfStyle w:val="100000000000" w:firstRow="1" w:lastRow="0" w:firstColumn="0" w:lastColumn="0" w:oddVBand="0" w:evenVBand="0" w:oddHBand="0" w:evenHBand="0" w:firstRowFirstColumn="0" w:firstRowLastColumn="0" w:lastRowFirstColumn="0" w:lastRowLastColumn="0"/>
+            </w:pPr>
+            <w:r>
+              <w:t>Arguments</w:t>
+            </w:r>
+          </w:p>
+        </w:tc>
+        <w:tc>
+          <w:tcPr>
+            <w:tcW w:w="3060" w:type="dxa"/>
+          </w:tcPr>
+          <w:p>
+            <w:pPr>
+              <w:pStyle w:val="NoSpacing"/>
+              <w:cnfStyle w:val="100000000000" w:firstRow="1" w:lastRow="0" w:firstColumn="0" w:lastColumn="0" w:oddVBand="0" w:evenVBand="0" w:oddHBand="0" w:evenHBand="0" w:firstRowFirstColumn="0" w:firstRowLastColumn="0" w:lastRowFirstColumn="0" w:lastRowLastColumn="0"/>
+            </w:pPr>
+            <w:r>
+              <w:t>Description</w:t>
+            </w:r>
+          </w:p>
+        </w:tc>
+        <w:tc>
+          <w:tcPr>
+            <w:tcW w:w="2425" w:type="dxa"/>
+          </w:tcPr>
+          <w:p>
+            <w:pPr>
+              <w:pStyle w:val="NoSpacing"/>
+              <w:cnfStyle w:val="100000000000" w:firstRow="1" w:lastRow="0" w:firstColumn="0" w:lastColumn="0" w:oddVBand="0" w:evenVBand="0" w:oddHBand="0" w:evenHBand="0" w:firstRowFirstColumn="0" w:firstRowLastColumn="0" w:lastRowFirstColumn="0" w:lastRowLastColumn="0"/>
+            </w:pPr>
+            <w:r>
+              <w:t>Example</w:t>
+            </w:r>
+          </w:p>
+        </w:tc>
+      </w:tr>
+      <w:tr>
+        <w:tc>
+          <w:tcPr>
+            <w:cnfStyle w:val="001000000000" w:firstRow="0" w:lastRow="0" w:firstColumn="1" w:lastColumn="0" w:oddVBand="0" w:evenVBand="0" w:oddHBand="0" w:evenHBand="0" w:firstRowFirstColumn="0" w:firstRowLastColumn="0" w:lastRowFirstColumn="0" w:lastRowLastColumn="0"/>
+            <w:tcW w:w="985" w:type="dxa"/>
+          </w:tcPr>
+          <w:p>
+            <w:pPr>
+              <w:pStyle w:val="NoSpacing"/>
+              <w:rPr>
+                <w:b w:val="0"/>
+                <w:bCs w:val="0"/>
+              </w:rPr>
+            </w:pPr>
+            <w:r>
+              <w:rPr>
+                <w:b w:val="0"/>
+                <w:bCs w:val="0"/>
+              </w:rPr>
+              <w:t>image</w:t>
+            </w:r>
+          </w:p>
+        </w:tc>
+        <w:tc>
+          <w:tcPr>
+            <w:tcW w:w="2880" w:type="dxa"/>
+          </w:tcPr>
+          <w:p>
+            <w:pPr>
+              <w:pStyle w:val="NoSpacing"/>
+              <w:cnfStyle w:val="000000000000" w:firstRow="0" w:lastRow="0" w:firstColumn="0" w:lastColumn="0" w:oddVBand="0" w:evenVBand="0" w:oddHBand="0" w:evenHBand="0" w:firstRowFirstColumn="0" w:firstRowLastColumn="0" w:lastRowFirstColumn="0" w:lastRowLastColumn="0"/>
+            </w:pPr>
+            <w:r>
+              <w:t>2 (</w:t>
+            </w:r>
+            <w:r>
+              <w:t>image</w:t>
+            </w:r>
+            <w:r>
+              <w:t xml:space="preserve"> name literal, </w:t>
+            </w:r>
+            <w:r>
+              <w:t>height</w:t>
+            </w:r>
+            <w:r>
+              <w:t>)</w:t>
+            </w:r>
+          </w:p>
+        </w:tc>
+        <w:tc>
+          <w:tcPr>
+            <w:tcW w:w="3060" w:type="dxa"/>
+          </w:tcPr>
+          <w:p>
+            <w:pPr>
+              <w:pStyle w:val="NoSpacing"/>
+              <w:cnfStyle w:val="000000000000" w:firstRow="0" w:lastRow="0" w:firstColumn="0" w:lastColumn="0" w:oddVBand="0" w:evenVBand="0" w:oddHBand="0" w:evenHBand="0" w:firstRowFirstColumn="0" w:firstRowLastColumn="0" w:lastRowFirstColumn="0" w:lastRowLastColumn="0"/>
+            </w:pPr>
+            <w:r>
+              <w:t xml:space="preserve">Draws the </w:t>
+            </w:r>
+            <w:r>
+              <w:t>image</w:t>
+            </w:r>
+            <w:r>
+              <w:t xml:space="preserve"> on the sketch</w:t>
+            </w:r>
+          </w:p>
+        </w:tc>
+        <w:tc>
+          <w:tcPr>
+            <w:tcW w:w="2425" w:type="dxa"/>
+          </w:tcPr>
+          <w:p>
+            <w:pPr>
+              <w:pStyle w:val="NoSpacing"/>
+              <w:cnfStyle w:val="000000000000" w:firstRow="0" w:lastRow="0" w:firstColumn="0" w:lastColumn="0" w:oddVBand="0" w:evenVBand="0" w:oddHBand="0" w:evenHBand="0" w:firstRowFirstColumn="0" w:firstRowLastColumn="0" w:lastRowFirstColumn="0" w:lastRowLastColumn="0"/>
+              <w:rPr>
+                <w:rFonts w:ascii="Courier New" w:hAnsi="Courier New" w:cs="Courier New"/>
+                <w:sz w:val="20"/>
+                <w:szCs w:val="20"/>
+              </w:rPr>
+            </w:pPr>
+            <w:r>
+              <w:rPr>
+                <w:rFonts w:ascii="Courier New" w:hAnsi="Courier New" w:cs="Courier New"/>
+                <w:sz w:val="20"/>
+                <w:szCs w:val="20"/>
+              </w:rPr>
+              <w:t>image “image</w:t>
+            </w:r>
+            <w:r>
+              <w:rPr>
+                <w:rFonts w:ascii="Courier New" w:hAnsi="Courier New" w:cs="Courier New"/>
+                <w:sz w:val="20"/>
+                <w:szCs w:val="20"/>
+              </w:rPr>
+              <w:t>1 50</w:t>
+            </w:r>
+          </w:p>
+        </w:tc>
+      </w:tr>
+    </w:tbl>
+    <w:p>
+      <w:pPr>
+        <w:pStyle w:val="NoSpacing"/>
+      </w:pPr>
+    </w:p>
+    <w:p>
+      <w:r>
+        <w:br w:type="page"/>
+      </w:r>
+    </w:p>
+    <w:p>
+      <w:pPr>
+        <w:pStyle w:val="Heading2"/>
+      </w:pPr>
+      <w:r>
+        <w:lastRenderedPageBreak/>
         <w:t>Comments</w:t>
       </w:r>
     </w:p>
@@ -10803,6 +11029,8 @@
       <w:r>
         <w:t>Comments are notes on the source code that are used for human readability and are not part of the actual program.</w:t>
       </w:r>
+      <w:bookmarkStart w:id="0" w:name="_GoBack"/>
+      <w:bookmarkEnd w:id="0"/>
     </w:p>
     <w:p>
       <w:pPr>
@@ -10929,7 +11157,6 @@
         <w:pStyle w:val="Heading2"/>
       </w:pPr>
       <w:r>
-        <w:lastRenderedPageBreak/>
         <w:t>Naming</w:t>
       </w:r>
     </w:p>
@@ -12469,7 +12696,7 @@
 </file>
 
 <file path=customXml/itemProps1.xml><?xml version="1.0" encoding="utf-8"?>
-<ds:datastoreItem xmlns:ds="http://schemas.openxmlformats.org/officeDocument/2006/customXml" ds:itemID="{302DF482-63E8-4F9C-9A8F-66657B6A6400}">
+<ds:datastoreItem xmlns:ds="http://schemas.openxmlformats.org/officeDocument/2006/customXml" ds:itemID="{D0B74D2E-0F51-4007-A8F4-0EDAD6A9CCFA}">
   <ds:schemaRefs>
     <ds:schemaRef ds:uri="http://schemas.openxmlformats.org/officeDocument/2006/bibliography"/>
   </ds:schemaRefs>

</xml_diff>

<commit_message>
New feature, user can add and control sounds by logo commands or by using the UI
</commit_message>
<xml_diff>
--- a/assets/Documentation.docx
+++ b/assets/Documentation.docx
@@ -10840,8 +10840,6 @@
       <w:r>
         <w:t xml:space="preserve"> will be the avatar’s X-Y plane.</w:t>
       </w:r>
-      <w:bookmarkStart w:id="0" w:name="_GoBack"/>
-      <w:bookmarkEnd w:id="0"/>
     </w:p>
     <w:p>
       <w:pPr>
@@ -11025,11 +11023,6 @@
       </w:tr>
     </w:tbl>
     <w:p>
-      <w:pPr>
-        <w:pStyle w:val="NoSpacing"/>
-      </w:pPr>
-    </w:p>
-    <w:p>
       <w:r>
         <w:br w:type="page"/>
       </w:r>
@@ -11040,6 +11033,495 @@
       </w:pPr>
       <w:r>
         <w:lastRenderedPageBreak/>
+        <w:t>Sounds</w:t>
+      </w:r>
+    </w:p>
+    <w:p>
+      <w:pPr>
+        <w:pStyle w:val="NoSpacing"/>
+      </w:pPr>
+      <w:r>
+        <w:t>By pressing the Add button of the SOUNDS area, we can upload audio files</w:t>
+      </w:r>
+      <w:r>
+        <w:t xml:space="preserve"> (mp3. wav, </w:t>
+      </w:r>
+      <w:proofErr w:type="spellStart"/>
+      <w:r>
+        <w:t>etc</w:t>
+      </w:r>
+      <w:proofErr w:type="spellEnd"/>
+      <w:r>
+        <w:t>)</w:t>
+      </w:r>
+      <w:r>
+        <w:t>.</w:t>
+      </w:r>
+    </w:p>
+    <w:p>
+      <w:pPr>
+        <w:pStyle w:val="NoSpacing"/>
+      </w:pPr>
+      <w:r>
+        <w:t xml:space="preserve">The loaded sounds are given initial names (sound1, sound2, etc.) These names can be changed by the user to any valid literal. Next to the uploaded sounds the user can find the controls for each of them and manipulate them (play/pause, adjust volume </w:t>
+      </w:r>
+      <w:proofErr w:type="spellStart"/>
+      <w:r>
+        <w:t>etc</w:t>
+      </w:r>
+      <w:proofErr w:type="spellEnd"/>
+      <w:r>
+        <w:t xml:space="preserve">). The user can also control the flow of these audio files programmatically, with the </w:t>
+      </w:r>
+      <w:proofErr w:type="spellStart"/>
+      <w:r>
+        <w:rPr>
+          <w:rFonts w:ascii="Courier New" w:hAnsi="Courier New" w:cs="Courier New"/>
+          <w:sz w:val="20"/>
+          <w:szCs w:val="20"/>
+        </w:rPr>
+        <w:t>playsound</w:t>
+      </w:r>
+      <w:proofErr w:type="spellEnd"/>
+      <w:r>
+        <w:t xml:space="preserve">, </w:t>
+      </w:r>
+      <w:proofErr w:type="spellStart"/>
+      <w:r>
+        <w:rPr>
+          <w:rFonts w:ascii="Courier New" w:hAnsi="Courier New" w:cs="Courier New"/>
+          <w:sz w:val="20"/>
+          <w:szCs w:val="20"/>
+        </w:rPr>
+        <w:t>stopsound</w:t>
+      </w:r>
+      <w:proofErr w:type="spellEnd"/>
+      <w:r>
+        <w:t xml:space="preserve"> and </w:t>
+      </w:r>
+      <w:proofErr w:type="spellStart"/>
+      <w:r>
+        <w:rPr>
+          <w:rFonts w:ascii="Courier New" w:hAnsi="Courier New" w:cs="Courier New"/>
+          <w:sz w:val="20"/>
+          <w:szCs w:val="20"/>
+        </w:rPr>
+        <w:t>pausesound</w:t>
+      </w:r>
+      <w:proofErr w:type="spellEnd"/>
+      <w:r>
+        <w:t xml:space="preserve"> commands, followed by the sound name. Note that these commands override the corresponding screen controls. Note that the </w:t>
+      </w:r>
+      <w:proofErr w:type="spellStart"/>
+      <w:r>
+        <w:t>playsound</w:t>
+      </w:r>
+      <w:proofErr w:type="spellEnd"/>
+      <w:r>
+        <w:t xml:space="preserve"> command with start playing the audio file if it was previously paused, stopped or ended. So if a </w:t>
+      </w:r>
+      <w:proofErr w:type="spellStart"/>
+      <w:r>
+        <w:t>playsound</w:t>
+      </w:r>
+      <w:proofErr w:type="spellEnd"/>
+      <w:r>
+        <w:t xml:space="preserve"> command is executed repeatedly, the corresponding </w:t>
+      </w:r>
+      <w:r>
+        <w:t>sound will be played in a loop.</w:t>
+      </w:r>
+    </w:p>
+    <w:p>
+      <w:pPr>
+        <w:pStyle w:val="NoSpacing"/>
+      </w:pPr>
+    </w:p>
+    <w:tbl>
+      <w:tblPr>
+        <w:tblStyle w:val="GridTable1Light-Accent1"/>
+        <w:tblW w:w="0" w:type="auto"/>
+        <w:tblLook w:val="04A0" w:firstRow="1" w:lastRow="0" w:firstColumn="1" w:lastColumn="0" w:noHBand="0" w:noVBand="1"/>
+      </w:tblPr>
+      <w:tblGrid>
+        <w:gridCol w:w="1525"/>
+        <w:gridCol w:w="2439"/>
+        <w:gridCol w:w="3004"/>
+        <w:gridCol w:w="2382"/>
+      </w:tblGrid>
+      <w:tr>
+        <w:trPr>
+          <w:cnfStyle w:val="100000000000" w:firstRow="1" w:lastRow="0" w:firstColumn="0" w:lastColumn="0" w:oddVBand="0" w:evenVBand="0" w:oddHBand="0" w:evenHBand="0" w:firstRowFirstColumn="0" w:firstRowLastColumn="0" w:lastRowFirstColumn="0" w:lastRowLastColumn="0"/>
+        </w:trPr>
+        <w:tc>
+          <w:tcPr>
+            <w:cnfStyle w:val="001000000000" w:firstRow="0" w:lastRow="0" w:firstColumn="1" w:lastColumn="0" w:oddVBand="0" w:evenVBand="0" w:oddHBand="0" w:evenHBand="0" w:firstRowFirstColumn="0" w:firstRowLastColumn="0" w:lastRowFirstColumn="0" w:lastRowLastColumn="0"/>
+            <w:tcW w:w="1525" w:type="dxa"/>
+          </w:tcPr>
+          <w:p>
+            <w:pPr>
+              <w:pStyle w:val="NoSpacing"/>
+            </w:pPr>
+            <w:r>
+              <w:t>Name</w:t>
+            </w:r>
+          </w:p>
+        </w:tc>
+        <w:tc>
+          <w:tcPr>
+            <w:tcW w:w="2439" w:type="dxa"/>
+          </w:tcPr>
+          <w:p>
+            <w:pPr>
+              <w:pStyle w:val="NoSpacing"/>
+              <w:cnfStyle w:val="100000000000" w:firstRow="1" w:lastRow="0" w:firstColumn="0" w:lastColumn="0" w:oddVBand="0" w:evenVBand="0" w:oddHBand="0" w:evenHBand="0" w:firstRowFirstColumn="0" w:firstRowLastColumn="0" w:lastRowFirstColumn="0" w:lastRowLastColumn="0"/>
+            </w:pPr>
+            <w:r>
+              <w:t>Arguments</w:t>
+            </w:r>
+          </w:p>
+        </w:tc>
+        <w:tc>
+          <w:tcPr>
+            <w:tcW w:w="3004" w:type="dxa"/>
+          </w:tcPr>
+          <w:p>
+            <w:pPr>
+              <w:pStyle w:val="NoSpacing"/>
+              <w:cnfStyle w:val="100000000000" w:firstRow="1" w:lastRow="0" w:firstColumn="0" w:lastColumn="0" w:oddVBand="0" w:evenVBand="0" w:oddHBand="0" w:evenHBand="0" w:firstRowFirstColumn="0" w:firstRowLastColumn="0" w:lastRowFirstColumn="0" w:lastRowLastColumn="0"/>
+            </w:pPr>
+            <w:r>
+              <w:t>Description</w:t>
+            </w:r>
+          </w:p>
+        </w:tc>
+        <w:tc>
+          <w:tcPr>
+            <w:tcW w:w="2382" w:type="dxa"/>
+          </w:tcPr>
+          <w:p>
+            <w:pPr>
+              <w:pStyle w:val="NoSpacing"/>
+              <w:cnfStyle w:val="100000000000" w:firstRow="1" w:lastRow="0" w:firstColumn="0" w:lastColumn="0" w:oddVBand="0" w:evenVBand="0" w:oddHBand="0" w:evenHBand="0" w:firstRowFirstColumn="0" w:firstRowLastColumn="0" w:lastRowFirstColumn="0" w:lastRowLastColumn="0"/>
+            </w:pPr>
+            <w:r>
+              <w:t>Example</w:t>
+            </w:r>
+          </w:p>
+        </w:tc>
+      </w:tr>
+      <w:tr>
+        <w:tc>
+          <w:tcPr>
+            <w:cnfStyle w:val="001000000000" w:firstRow="0" w:lastRow="0" w:firstColumn="1" w:lastColumn="0" w:oddVBand="0" w:evenVBand="0" w:oddHBand="0" w:evenHBand="0" w:firstRowFirstColumn="0" w:firstRowLastColumn="0" w:lastRowFirstColumn="0" w:lastRowLastColumn="0"/>
+            <w:tcW w:w="1525" w:type="dxa"/>
+          </w:tcPr>
+          <w:p>
+            <w:pPr>
+              <w:pStyle w:val="NoSpacing"/>
+              <w:rPr>
+                <w:b w:val="0"/>
+                <w:bCs w:val="0"/>
+              </w:rPr>
+            </w:pPr>
+            <w:proofErr w:type="spellStart"/>
+            <w:r>
+              <w:rPr>
+                <w:b w:val="0"/>
+                <w:bCs w:val="0"/>
+              </w:rPr>
+              <w:t>playsound</w:t>
+            </w:r>
+            <w:proofErr w:type="spellEnd"/>
+          </w:p>
+        </w:tc>
+        <w:tc>
+          <w:tcPr>
+            <w:tcW w:w="2439" w:type="dxa"/>
+          </w:tcPr>
+          <w:p>
+            <w:pPr>
+              <w:pStyle w:val="NoSpacing"/>
+              <w:cnfStyle w:val="000000000000" w:firstRow="0" w:lastRow="0" w:firstColumn="0" w:lastColumn="0" w:oddVBand="0" w:evenVBand="0" w:oddHBand="0" w:evenHBand="0" w:firstRowFirstColumn="0" w:firstRowLastColumn="0" w:lastRowFirstColumn="0" w:lastRowLastColumn="0"/>
+            </w:pPr>
+            <w:r>
+              <w:t>1</w:t>
+            </w:r>
+            <w:r>
+              <w:t xml:space="preserve"> (</w:t>
+            </w:r>
+            <w:r>
+              <w:t xml:space="preserve">sound </w:t>
+            </w:r>
+            <w:r>
+              <w:t>name literal</w:t>
+            </w:r>
+            <w:r>
+              <w:t>)</w:t>
+            </w:r>
+          </w:p>
+        </w:tc>
+        <w:tc>
+          <w:tcPr>
+            <w:tcW w:w="3004" w:type="dxa"/>
+          </w:tcPr>
+          <w:p>
+            <w:pPr>
+              <w:pStyle w:val="NoSpacing"/>
+              <w:cnfStyle w:val="000000000000" w:firstRow="0" w:lastRow="0" w:firstColumn="0" w:lastColumn="0" w:oddVBand="0" w:evenVBand="0" w:oddHBand="0" w:evenHBand="0" w:firstRowFirstColumn="0" w:firstRowLastColumn="0" w:lastRowFirstColumn="0" w:lastRowLastColumn="0"/>
+            </w:pPr>
+            <w:r>
+              <w:t>Plays/Resumes the sound</w:t>
+            </w:r>
+          </w:p>
+        </w:tc>
+        <w:tc>
+          <w:tcPr>
+            <w:tcW w:w="2382" w:type="dxa"/>
+          </w:tcPr>
+          <w:p>
+            <w:pPr>
+              <w:pStyle w:val="NoSpacing"/>
+              <w:cnfStyle w:val="000000000000" w:firstRow="0" w:lastRow="0" w:firstColumn="0" w:lastColumn="0" w:oddVBand="0" w:evenVBand="0" w:oddHBand="0" w:evenHBand="0" w:firstRowFirstColumn="0" w:firstRowLastColumn="0" w:lastRowFirstColumn="0" w:lastRowLastColumn="0"/>
+              <w:rPr>
+                <w:rFonts w:ascii="Courier New" w:hAnsi="Courier New" w:cs="Courier New"/>
+                <w:sz w:val="20"/>
+                <w:szCs w:val="20"/>
+              </w:rPr>
+            </w:pPr>
+            <w:proofErr w:type="spellStart"/>
+            <w:r>
+              <w:rPr>
+                <w:rFonts w:ascii="Courier New" w:hAnsi="Courier New" w:cs="Courier New"/>
+                <w:sz w:val="20"/>
+                <w:szCs w:val="20"/>
+              </w:rPr>
+              <w:t>playsound</w:t>
+            </w:r>
+            <w:proofErr w:type="spellEnd"/>
+            <w:r>
+              <w:rPr>
+                <w:rFonts w:ascii="Courier New" w:hAnsi="Courier New" w:cs="Courier New"/>
+                <w:sz w:val="20"/>
+                <w:szCs w:val="20"/>
+              </w:rPr>
+              <w:t xml:space="preserve"> “sound1</w:t>
+            </w:r>
+          </w:p>
+        </w:tc>
+      </w:tr>
+      <w:tr>
+        <w:tc>
+          <w:tcPr>
+            <w:cnfStyle w:val="001000000000" w:firstRow="0" w:lastRow="0" w:firstColumn="1" w:lastColumn="0" w:oddVBand="0" w:evenVBand="0" w:oddHBand="0" w:evenHBand="0" w:firstRowFirstColumn="0" w:firstRowLastColumn="0" w:lastRowFirstColumn="0" w:lastRowLastColumn="0"/>
+            <w:tcW w:w="1525" w:type="dxa"/>
+          </w:tcPr>
+          <w:p>
+            <w:pPr>
+              <w:pStyle w:val="NoSpacing"/>
+              <w:rPr>
+                <w:b w:val="0"/>
+                <w:bCs w:val="0"/>
+              </w:rPr>
+            </w:pPr>
+            <w:proofErr w:type="spellStart"/>
+            <w:r>
+              <w:rPr>
+                <w:b w:val="0"/>
+                <w:bCs w:val="0"/>
+              </w:rPr>
+              <w:t>stopsound</w:t>
+            </w:r>
+            <w:proofErr w:type="spellEnd"/>
+          </w:p>
+        </w:tc>
+        <w:tc>
+          <w:tcPr>
+            <w:tcW w:w="2439" w:type="dxa"/>
+          </w:tcPr>
+          <w:p>
+            <w:pPr>
+              <w:pStyle w:val="NoSpacing"/>
+              <w:cnfStyle w:val="000000000000" w:firstRow="0" w:lastRow="0" w:firstColumn="0" w:lastColumn="0" w:oddVBand="0" w:evenVBand="0" w:oddHBand="0" w:evenHBand="0" w:firstRowFirstColumn="0" w:firstRowLastColumn="0" w:lastRowFirstColumn="0" w:lastRowLastColumn="0"/>
+            </w:pPr>
+            <w:r>
+              <w:t>1</w:t>
+            </w:r>
+            <w:r>
+              <w:t xml:space="preserve"> (sound</w:t>
+            </w:r>
+            <w:r>
+              <w:t xml:space="preserve"> name literal</w:t>
+            </w:r>
+            <w:r>
+              <w:t>)</w:t>
+            </w:r>
+          </w:p>
+        </w:tc>
+        <w:tc>
+          <w:tcPr>
+            <w:tcW w:w="3004" w:type="dxa"/>
+          </w:tcPr>
+          <w:p>
+            <w:pPr>
+              <w:pStyle w:val="NoSpacing"/>
+              <w:cnfStyle w:val="000000000000" w:firstRow="0" w:lastRow="0" w:firstColumn="0" w:lastColumn="0" w:oddVBand="0" w:evenVBand="0" w:oddHBand="0" w:evenHBand="0" w:firstRowFirstColumn="0" w:firstRowLastColumn="0" w:lastRowFirstColumn="0" w:lastRowLastColumn="0"/>
+            </w:pPr>
+            <w:r>
+              <w:t>Stops the sound</w:t>
+            </w:r>
+          </w:p>
+        </w:tc>
+        <w:tc>
+          <w:tcPr>
+            <w:tcW w:w="2382" w:type="dxa"/>
+          </w:tcPr>
+          <w:p>
+            <w:pPr>
+              <w:pStyle w:val="NoSpacing"/>
+              <w:cnfStyle w:val="000000000000" w:firstRow="0" w:lastRow="0" w:firstColumn="0" w:lastColumn="0" w:oddVBand="0" w:evenVBand="0" w:oddHBand="0" w:evenHBand="0" w:firstRowFirstColumn="0" w:firstRowLastColumn="0" w:lastRowFirstColumn="0" w:lastRowLastColumn="0"/>
+              <w:rPr>
+                <w:rFonts w:ascii="Courier New" w:hAnsi="Courier New" w:cs="Courier New"/>
+                <w:sz w:val="20"/>
+                <w:szCs w:val="20"/>
+              </w:rPr>
+            </w:pPr>
+            <w:proofErr w:type="spellStart"/>
+            <w:r>
+              <w:rPr>
+                <w:rFonts w:ascii="Courier New" w:hAnsi="Courier New" w:cs="Courier New"/>
+                <w:sz w:val="20"/>
+                <w:szCs w:val="20"/>
+              </w:rPr>
+              <w:t>stopsound</w:t>
+            </w:r>
+            <w:proofErr w:type="spellEnd"/>
+            <w:r>
+              <w:rPr>
+                <w:rFonts w:ascii="Courier New" w:hAnsi="Courier New" w:cs="Courier New"/>
+                <w:sz w:val="20"/>
+                <w:szCs w:val="20"/>
+              </w:rPr>
+              <w:t xml:space="preserve"> “sound1</w:t>
+            </w:r>
+          </w:p>
+        </w:tc>
+      </w:tr>
+      <w:tr>
+        <w:tc>
+          <w:tcPr>
+            <w:cnfStyle w:val="001000000000" w:firstRow="0" w:lastRow="0" w:firstColumn="1" w:lastColumn="0" w:oddVBand="0" w:evenVBand="0" w:oddHBand="0" w:evenHBand="0" w:firstRowFirstColumn="0" w:firstRowLastColumn="0" w:lastRowFirstColumn="0" w:lastRowLastColumn="0"/>
+            <w:tcW w:w="1525" w:type="dxa"/>
+          </w:tcPr>
+          <w:p>
+            <w:pPr>
+              <w:pStyle w:val="NoSpacing"/>
+              <w:rPr>
+                <w:b w:val="0"/>
+                <w:bCs w:val="0"/>
+              </w:rPr>
+            </w:pPr>
+            <w:proofErr w:type="spellStart"/>
+            <w:r>
+              <w:rPr>
+                <w:b w:val="0"/>
+                <w:bCs w:val="0"/>
+              </w:rPr>
+              <w:t>pausesound</w:t>
+            </w:r>
+            <w:proofErr w:type="spellEnd"/>
+          </w:p>
+        </w:tc>
+        <w:tc>
+          <w:tcPr>
+            <w:tcW w:w="2439" w:type="dxa"/>
+          </w:tcPr>
+          <w:p>
+            <w:pPr>
+              <w:pStyle w:val="NoSpacing"/>
+              <w:cnfStyle w:val="000000000000" w:firstRow="0" w:lastRow="0" w:firstColumn="0" w:lastColumn="0" w:oddVBand="0" w:evenVBand="0" w:oddHBand="0" w:evenHBand="0" w:firstRowFirstColumn="0" w:firstRowLastColumn="0" w:lastRowFirstColumn="0" w:lastRowLastColumn="0"/>
+            </w:pPr>
+            <w:r>
+              <w:t>1</w:t>
+            </w:r>
+            <w:r>
+              <w:t xml:space="preserve"> (sound</w:t>
+            </w:r>
+            <w:r>
+              <w:t xml:space="preserve"> name literal</w:t>
+            </w:r>
+            <w:r>
+              <w:t>)</w:t>
+            </w:r>
+          </w:p>
+        </w:tc>
+        <w:tc>
+          <w:tcPr>
+            <w:tcW w:w="3004" w:type="dxa"/>
+          </w:tcPr>
+          <w:p>
+            <w:pPr>
+              <w:pStyle w:val="NoSpacing"/>
+              <w:cnfStyle w:val="000000000000" w:firstRow="0" w:lastRow="0" w:firstColumn="0" w:lastColumn="0" w:oddVBand="0" w:evenVBand="0" w:oddHBand="0" w:evenHBand="0" w:firstRowFirstColumn="0" w:firstRowLastColumn="0" w:lastRowFirstColumn="0" w:lastRowLastColumn="0"/>
+            </w:pPr>
+            <w:r>
+              <w:t>Pauses the sound</w:t>
+            </w:r>
+          </w:p>
+        </w:tc>
+        <w:tc>
+          <w:tcPr>
+            <w:tcW w:w="2382" w:type="dxa"/>
+          </w:tcPr>
+          <w:p>
+            <w:pPr>
+              <w:pStyle w:val="NoSpacing"/>
+              <w:cnfStyle w:val="000000000000" w:firstRow="0" w:lastRow="0" w:firstColumn="0" w:lastColumn="0" w:oddVBand="0" w:evenVBand="0" w:oddHBand="0" w:evenHBand="0" w:firstRowFirstColumn="0" w:firstRowLastColumn="0" w:lastRowFirstColumn="0" w:lastRowLastColumn="0"/>
+              <w:rPr>
+                <w:rFonts w:ascii="Courier New" w:hAnsi="Courier New" w:cs="Courier New"/>
+                <w:sz w:val="20"/>
+                <w:szCs w:val="20"/>
+              </w:rPr>
+            </w:pPr>
+            <w:proofErr w:type="spellStart"/>
+            <w:r>
+              <w:rPr>
+                <w:rFonts w:ascii="Courier New" w:hAnsi="Courier New" w:cs="Courier New"/>
+                <w:sz w:val="20"/>
+                <w:szCs w:val="20"/>
+              </w:rPr>
+              <w:t>pausesound</w:t>
+            </w:r>
+            <w:proofErr w:type="spellEnd"/>
+            <w:r>
+              <w:rPr>
+                <w:rFonts w:ascii="Courier New" w:hAnsi="Courier New" w:cs="Courier New"/>
+                <w:sz w:val="20"/>
+                <w:szCs w:val="20"/>
+              </w:rPr>
+              <w:t xml:space="preserve"> “sound1</w:t>
+            </w:r>
+          </w:p>
+        </w:tc>
+        <w:bookmarkStart w:id="0" w:name="_GoBack"/>
+        <w:bookmarkEnd w:id="0"/>
+      </w:tr>
+    </w:tbl>
+    <w:p>
+      <w:pPr>
+        <w:pStyle w:val="NoSpacing"/>
+      </w:pPr>
+    </w:p>
+    <w:p>
+      <w:pPr>
+        <w:pStyle w:val="NoSpacing"/>
+      </w:pPr>
+    </w:p>
+    <w:p>
+      <w:pPr>
+        <w:pStyle w:val="Heading2"/>
+      </w:pPr>
+      <w:r>
         <w:t>Comments</w:t>
       </w:r>
     </w:p>
@@ -12715,7 +13197,7 @@
 </file>
 
 <file path=customXml/itemProps1.xml><?xml version="1.0" encoding="utf-8"?>
-<ds:datastoreItem xmlns:ds="http://schemas.openxmlformats.org/officeDocument/2006/customXml" ds:itemID="{5AB9FD0B-18AD-4DDC-976A-9A9ACCB5B6DD}">
+<ds:datastoreItem xmlns:ds="http://schemas.openxmlformats.org/officeDocument/2006/customXml" ds:itemID="{90A96551-13DF-4C72-AF65-5856D09638D7}">
   <ds:schemaRefs>
     <ds:schemaRef ds:uri="http://schemas.openxmlformats.org/officeDocument/2006/bibliography"/>
   </ds:schemaRefs>

</xml_diff>

<commit_message>
Renamed the existing sound commands using the 'sound' as prefix and not postfix. Added more commands for the sound module (isplaying, get/set time, get/set volume) that give more programming control over the sounds
</commit_message>
<xml_diff>
--- a/assets/Documentation.docx
+++ b/assets/Documentation.docx
@@ -11061,6 +11061,7 @@
     <w:p>
       <w:pPr>
         <w:pStyle w:val="NoSpacing"/>
+        <w:jc w:val="both"/>
       </w:pPr>
       <w:r>
         <w:t xml:space="preserve">The loaded sounds are given initial names (sound1, sound2, etc.) These names can be changed by the user to any valid literal. Next to the uploaded sounds the user can find the controls for each of them and manipulate them (play/pause, adjust volume </w:t>
@@ -11080,7 +11081,7 @@
           <w:sz w:val="20"/>
           <w:szCs w:val="20"/>
         </w:rPr>
-        <w:t>playsound</w:t>
+        <w:t>sound_play</w:t>
       </w:r>
       <w:proofErr w:type="spellEnd"/>
       <w:r>
@@ -11093,7 +11094,7 @@
           <w:sz w:val="20"/>
           <w:szCs w:val="20"/>
         </w:rPr>
-        <w:t>stopsound</w:t>
+        <w:t>sound_stop</w:t>
       </w:r>
       <w:proofErr w:type="spellEnd"/>
       <w:r>
@@ -11106,31 +11107,74 @@
           <w:sz w:val="20"/>
           <w:szCs w:val="20"/>
         </w:rPr>
-        <w:t>pausesound</w:t>
+        <w:t>sound_pause</w:t>
       </w:r>
       <w:proofErr w:type="spellEnd"/>
       <w:r>
-        <w:t xml:space="preserve"> commands, followed by the sound name. Note that these commands override the corresponding screen controls. Note that the </w:t>
+        <w:t xml:space="preserve"> commands, followed by the sound name</w:t>
+      </w:r>
+      <w:r>
+        <w:t xml:space="preserve"> literal</w:t>
+      </w:r>
+      <w:r>
+        <w:t xml:space="preserve">. Note that these commands override the corresponding screen controls. Note that the </w:t>
+      </w:r>
+      <w:r>
+        <w:t>play</w:t>
+      </w:r>
+      <w:r>
+        <w:t xml:space="preserve"> command wi</w:t>
+      </w:r>
+      <w:r>
+        <w:t>ll</w:t>
+      </w:r>
+      <w:r>
+        <w:t xml:space="preserve"> start playing the audio file if it was previously paused, stopped or ended. So if a play command is executed repeatedly, the corresponding </w:t>
+      </w:r>
+      <w:r>
+        <w:t>sound will be played in a loop.</w:t>
+      </w:r>
+      <w:r>
+        <w:t xml:space="preserve"> </w:t>
+      </w:r>
+      <w:r>
+        <w:t xml:space="preserve">With the rest of the sound commands the user can control/check the playing status, current playing second and volume of a sound. </w:t>
+      </w:r>
+    </w:p>
+    <w:p>
+      <w:pPr>
+        <w:pStyle w:val="Heading4"/>
+      </w:pPr>
+      <w:r>
+        <w:t xml:space="preserve">Note: </w:t>
+      </w:r>
+    </w:p>
+    <w:p>
+      <w:pPr>
+        <w:pStyle w:val="NoSpacing"/>
+        <w:jc w:val="both"/>
+      </w:pPr>
+      <w:r>
+        <w:t xml:space="preserve">The </w:t>
       </w:r>
       <w:proofErr w:type="spellStart"/>
       <w:r>
-        <w:t>playsound</w:t>
+        <w:t>Logomor</w:t>
       </w:r>
       <w:proofErr w:type="spellEnd"/>
       <w:r>
-        <w:t xml:space="preserve"> command with start playing the audio file if it was previously paused, stopped or ended. So if a </w:t>
+        <w:t xml:space="preserve"> programs are executed repeatedly in a loop. But the sound commands imply their own timing. The user must take this into account when coding. E.g. the command </w:t>
       </w:r>
       <w:proofErr w:type="spellStart"/>
       <w:r>
-        <w:t>playsound</w:t>
+        <w:t>sound_settime</w:t>
       </w:r>
       <w:proofErr w:type="spellEnd"/>
       <w:r>
-        <w:t xml:space="preserve"> command is executed repeatedly, the corresponding </w:t>
-      </w:r>
-      <w:r>
-        <w:t>sound will be played in a loop.</w:t>
-      </w:r>
+        <w:t xml:space="preserve"> in a loop would keep a sound steady on the same timestamp and the sound would not be heard.</w:t>
+      </w:r>
+      <w:bookmarkStart w:id="0" w:name="_GoBack"/>
+      <w:bookmarkEnd w:id="0"/>
     </w:p>
     <w:p>
       <w:pPr>
@@ -11144,10 +11188,11 @@
         <w:tblLook w:val="04A0" w:firstRow="1" w:lastRow="0" w:firstColumn="1" w:lastColumn="0" w:noHBand="0" w:noVBand="1"/>
       </w:tblPr>
       <w:tblGrid>
-        <w:gridCol w:w="1525"/>
-        <w:gridCol w:w="2439"/>
-        <w:gridCol w:w="3004"/>
-        <w:gridCol w:w="2382"/>
+        <w:gridCol w:w="1829"/>
+        <w:gridCol w:w="1676"/>
+        <w:gridCol w:w="929"/>
+        <w:gridCol w:w="1771"/>
+        <w:gridCol w:w="3145"/>
       </w:tblGrid>
       <w:tr>
         <w:trPr>
@@ -11156,7 +11201,7 @@
         <w:tc>
           <w:tcPr>
             <w:cnfStyle w:val="001000000000" w:firstRow="0" w:lastRow="0" w:firstColumn="1" w:lastColumn="0" w:oddVBand="0" w:evenVBand="0" w:oddHBand="0" w:evenHBand="0" w:firstRowFirstColumn="0" w:firstRowLastColumn="0" w:lastRowFirstColumn="0" w:lastRowLastColumn="0"/>
-            <w:tcW w:w="1525" w:type="dxa"/>
+            <w:tcW w:w="1829" w:type="dxa"/>
           </w:tcPr>
           <w:p>
             <w:pPr>
@@ -11169,7 +11214,7 @@
         </w:tc>
         <w:tc>
           <w:tcPr>
-            <w:tcW w:w="2439" w:type="dxa"/>
+            <w:tcW w:w="1676" w:type="dxa"/>
           </w:tcPr>
           <w:p>
             <w:pPr>
@@ -11183,7 +11228,7 @@
         </w:tc>
         <w:tc>
           <w:tcPr>
-            <w:tcW w:w="3004" w:type="dxa"/>
+            <w:tcW w:w="929" w:type="dxa"/>
           </w:tcPr>
           <w:p>
             <w:pPr>
@@ -11191,13 +11236,27 @@
               <w:cnfStyle w:val="100000000000" w:firstRow="1" w:lastRow="0" w:firstColumn="0" w:lastColumn="0" w:oddVBand="0" w:evenVBand="0" w:oddHBand="0" w:evenHBand="0" w:firstRowFirstColumn="0" w:firstRowLastColumn="0" w:lastRowFirstColumn="0" w:lastRowLastColumn="0"/>
             </w:pPr>
             <w:r>
+              <w:t>Returns</w:t>
+            </w:r>
+          </w:p>
+        </w:tc>
+        <w:tc>
+          <w:tcPr>
+            <w:tcW w:w="1771" w:type="dxa"/>
+          </w:tcPr>
+          <w:p>
+            <w:pPr>
+              <w:pStyle w:val="NoSpacing"/>
+              <w:cnfStyle w:val="100000000000" w:firstRow="1" w:lastRow="0" w:firstColumn="0" w:lastColumn="0" w:oddVBand="0" w:evenVBand="0" w:oddHBand="0" w:evenHBand="0" w:firstRowFirstColumn="0" w:firstRowLastColumn="0" w:lastRowFirstColumn="0" w:lastRowLastColumn="0"/>
+            </w:pPr>
+            <w:r>
               <w:t>Description</w:t>
             </w:r>
           </w:p>
         </w:tc>
         <w:tc>
           <w:tcPr>
-            <w:tcW w:w="2382" w:type="dxa"/>
+            <w:tcW w:w="3145" w:type="dxa"/>
           </w:tcPr>
           <w:p>
             <w:pPr>
@@ -11214,7 +11273,7 @@
         <w:tc>
           <w:tcPr>
             <w:cnfStyle w:val="001000000000" w:firstRow="0" w:lastRow="0" w:firstColumn="1" w:lastColumn="0" w:oddVBand="0" w:evenVBand="0" w:oddHBand="0" w:evenHBand="0" w:firstRowFirstColumn="0" w:firstRowLastColumn="0" w:lastRowFirstColumn="0" w:lastRowLastColumn="0"/>
-            <w:tcW w:w="1525" w:type="dxa"/>
+            <w:tcW w:w="1829" w:type="dxa"/>
           </w:tcPr>
           <w:p>
             <w:pPr>
@@ -11230,14 +11289,14 @@
                 <w:b w:val="0"/>
                 <w:bCs w:val="0"/>
               </w:rPr>
-              <w:t>playsound</w:t>
+              <w:t>sound_play</w:t>
             </w:r>
             <w:proofErr w:type="spellEnd"/>
           </w:p>
         </w:tc>
         <w:tc>
           <w:tcPr>
-            <w:tcW w:w="2439" w:type="dxa"/>
+            <w:tcW w:w="1676" w:type="dxa"/>
           </w:tcPr>
           <w:p>
             <w:pPr>
@@ -11251,10 +11310,7 @@
               <w:t xml:space="preserve"> (</w:t>
             </w:r>
             <w:r>
-              <w:t xml:space="preserve">sound </w:t>
-            </w:r>
-            <w:r>
-              <w:t>name literal</w:t>
+              <w:t>sound name</w:t>
             </w:r>
             <w:r>
               <w:t>)</w:t>
@@ -11263,21 +11319,35 @@
         </w:tc>
         <w:tc>
           <w:tcPr>
-            <w:tcW w:w="3004" w:type="dxa"/>
-          </w:tcPr>
-          <w:p>
-            <w:pPr>
-              <w:pStyle w:val="NoSpacing"/>
-              <w:cnfStyle w:val="000000000000" w:firstRow="0" w:lastRow="0" w:firstColumn="0" w:lastColumn="0" w:oddVBand="0" w:evenVBand="0" w:oddHBand="0" w:evenHBand="0" w:firstRowFirstColumn="0" w:firstRowLastColumn="0" w:lastRowFirstColumn="0" w:lastRowLastColumn="0"/>
-            </w:pPr>
-            <w:r>
-              <w:t>Plays/Resumes the sound</w:t>
-            </w:r>
-          </w:p>
-        </w:tc>
-        <w:tc>
-          <w:tcPr>
-            <w:tcW w:w="2382" w:type="dxa"/>
+            <w:tcW w:w="929" w:type="dxa"/>
+          </w:tcPr>
+          <w:p>
+            <w:pPr>
+              <w:pStyle w:val="NoSpacing"/>
+              <w:cnfStyle w:val="000000000000" w:firstRow="0" w:lastRow="0" w:firstColumn="0" w:lastColumn="0" w:oddVBand="0" w:evenVBand="0" w:oddHBand="0" w:evenHBand="0" w:firstRowFirstColumn="0" w:firstRowLastColumn="0" w:lastRowFirstColumn="0" w:lastRowLastColumn="0"/>
+            </w:pPr>
+            <w:r>
+              <w:t>-</w:t>
+            </w:r>
+          </w:p>
+        </w:tc>
+        <w:tc>
+          <w:tcPr>
+            <w:tcW w:w="1771" w:type="dxa"/>
+          </w:tcPr>
+          <w:p>
+            <w:pPr>
+              <w:pStyle w:val="NoSpacing"/>
+              <w:cnfStyle w:val="000000000000" w:firstRow="0" w:lastRow="0" w:firstColumn="0" w:lastColumn="0" w:oddVBand="0" w:evenVBand="0" w:oddHBand="0" w:evenHBand="0" w:firstRowFirstColumn="0" w:firstRowLastColumn="0" w:lastRowFirstColumn="0" w:lastRowLastColumn="0"/>
+            </w:pPr>
+            <w:r>
+              <w:t xml:space="preserve">Play/Resume </w:t>
+            </w:r>
+          </w:p>
+        </w:tc>
+        <w:tc>
+          <w:tcPr>
+            <w:tcW w:w="3145" w:type="dxa"/>
           </w:tcPr>
           <w:p>
             <w:pPr>
@@ -11296,7 +11366,7 @@
                 <w:sz w:val="20"/>
                 <w:szCs w:val="20"/>
               </w:rPr>
-              <w:t>playsound</w:t>
+              <w:t>sound_play</w:t>
             </w:r>
             <w:proofErr w:type="spellEnd"/>
             <w:r>
@@ -11314,7 +11384,7 @@
         <w:tc>
           <w:tcPr>
             <w:cnfStyle w:val="001000000000" w:firstRow="0" w:lastRow="0" w:firstColumn="1" w:lastColumn="0" w:oddVBand="0" w:evenVBand="0" w:oddHBand="0" w:evenHBand="0" w:firstRowFirstColumn="0" w:firstRowLastColumn="0" w:lastRowFirstColumn="0" w:lastRowLastColumn="0"/>
-            <w:tcW w:w="1525" w:type="dxa"/>
+            <w:tcW w:w="1829" w:type="dxa"/>
           </w:tcPr>
           <w:p>
             <w:pPr>
@@ -11330,28 +11400,22 @@
                 <w:b w:val="0"/>
                 <w:bCs w:val="0"/>
               </w:rPr>
-              <w:t>stopsound</w:t>
+              <w:t>sound_stop</w:t>
             </w:r>
             <w:proofErr w:type="spellEnd"/>
           </w:p>
         </w:tc>
         <w:tc>
           <w:tcPr>
-            <w:tcW w:w="2439" w:type="dxa"/>
-          </w:tcPr>
-          <w:p>
-            <w:pPr>
-              <w:pStyle w:val="NoSpacing"/>
-              <w:cnfStyle w:val="000000000000" w:firstRow="0" w:lastRow="0" w:firstColumn="0" w:lastColumn="0" w:oddVBand="0" w:evenVBand="0" w:oddHBand="0" w:evenHBand="0" w:firstRowFirstColumn="0" w:firstRowLastColumn="0" w:lastRowFirstColumn="0" w:lastRowLastColumn="0"/>
-            </w:pPr>
-            <w:r>
-              <w:t>1</w:t>
-            </w:r>
-            <w:r>
-              <w:t xml:space="preserve"> (sound</w:t>
-            </w:r>
-            <w:r>
-              <w:t xml:space="preserve"> name literal</w:t>
+            <w:tcW w:w="1676" w:type="dxa"/>
+          </w:tcPr>
+          <w:p>
+            <w:pPr>
+              <w:pStyle w:val="NoSpacing"/>
+              <w:cnfStyle w:val="000000000000" w:firstRow="0" w:lastRow="0" w:firstColumn="0" w:lastColumn="0" w:oddVBand="0" w:evenVBand="0" w:oddHBand="0" w:evenHBand="0" w:firstRowFirstColumn="0" w:firstRowLastColumn="0" w:lastRowFirstColumn="0" w:lastRowLastColumn="0"/>
+            </w:pPr>
+            <w:r>
+              <w:t>1 (sound name</w:t>
             </w:r>
             <w:r>
               <w:t>)</w:t>
@@ -11360,21 +11424,35 @@
         </w:tc>
         <w:tc>
           <w:tcPr>
-            <w:tcW w:w="3004" w:type="dxa"/>
-          </w:tcPr>
-          <w:p>
-            <w:pPr>
-              <w:pStyle w:val="NoSpacing"/>
-              <w:cnfStyle w:val="000000000000" w:firstRow="0" w:lastRow="0" w:firstColumn="0" w:lastColumn="0" w:oddVBand="0" w:evenVBand="0" w:oddHBand="0" w:evenHBand="0" w:firstRowFirstColumn="0" w:firstRowLastColumn="0" w:lastRowFirstColumn="0" w:lastRowLastColumn="0"/>
-            </w:pPr>
-            <w:r>
-              <w:t>Stops the sound</w:t>
-            </w:r>
-          </w:p>
-        </w:tc>
-        <w:tc>
-          <w:tcPr>
-            <w:tcW w:w="2382" w:type="dxa"/>
+            <w:tcW w:w="929" w:type="dxa"/>
+          </w:tcPr>
+          <w:p>
+            <w:pPr>
+              <w:pStyle w:val="NoSpacing"/>
+              <w:cnfStyle w:val="000000000000" w:firstRow="0" w:lastRow="0" w:firstColumn="0" w:lastColumn="0" w:oddVBand="0" w:evenVBand="0" w:oddHBand="0" w:evenHBand="0" w:firstRowFirstColumn="0" w:firstRowLastColumn="0" w:lastRowFirstColumn="0" w:lastRowLastColumn="0"/>
+            </w:pPr>
+            <w:r>
+              <w:t>-</w:t>
+            </w:r>
+          </w:p>
+        </w:tc>
+        <w:tc>
+          <w:tcPr>
+            <w:tcW w:w="1771" w:type="dxa"/>
+          </w:tcPr>
+          <w:p>
+            <w:pPr>
+              <w:pStyle w:val="NoSpacing"/>
+              <w:cnfStyle w:val="000000000000" w:firstRow="0" w:lastRow="0" w:firstColumn="0" w:lastColumn="0" w:oddVBand="0" w:evenVBand="0" w:oddHBand="0" w:evenHBand="0" w:firstRowFirstColumn="0" w:firstRowLastColumn="0" w:lastRowFirstColumn="0" w:lastRowLastColumn="0"/>
+            </w:pPr>
+            <w:r>
+              <w:t>Stop</w:t>
+            </w:r>
+          </w:p>
+        </w:tc>
+        <w:tc>
+          <w:tcPr>
+            <w:tcW w:w="3145" w:type="dxa"/>
           </w:tcPr>
           <w:p>
             <w:pPr>
@@ -11393,7 +11471,7 @@
                 <w:sz w:val="20"/>
                 <w:szCs w:val="20"/>
               </w:rPr>
-              <w:t>stopsound</w:t>
+              <w:t>sound_stop</w:t>
             </w:r>
             <w:proofErr w:type="spellEnd"/>
             <w:r>
@@ -11411,7 +11489,7 @@
         <w:tc>
           <w:tcPr>
             <w:cnfStyle w:val="001000000000" w:firstRow="0" w:lastRow="0" w:firstColumn="1" w:lastColumn="0" w:oddVBand="0" w:evenVBand="0" w:oddHBand="0" w:evenHBand="0" w:firstRowFirstColumn="0" w:firstRowLastColumn="0" w:lastRowFirstColumn="0" w:lastRowLastColumn="0"/>
-            <w:tcW w:w="1525" w:type="dxa"/>
+            <w:tcW w:w="1829" w:type="dxa"/>
           </w:tcPr>
           <w:p>
             <w:pPr>
@@ -11427,28 +11505,22 @@
                 <w:b w:val="0"/>
                 <w:bCs w:val="0"/>
               </w:rPr>
-              <w:t>pausesound</w:t>
+              <w:t>sound_pause</w:t>
             </w:r>
             <w:proofErr w:type="spellEnd"/>
           </w:p>
         </w:tc>
         <w:tc>
           <w:tcPr>
-            <w:tcW w:w="2439" w:type="dxa"/>
-          </w:tcPr>
-          <w:p>
-            <w:pPr>
-              <w:pStyle w:val="NoSpacing"/>
-              <w:cnfStyle w:val="000000000000" w:firstRow="0" w:lastRow="0" w:firstColumn="0" w:lastColumn="0" w:oddVBand="0" w:evenVBand="0" w:oddHBand="0" w:evenHBand="0" w:firstRowFirstColumn="0" w:firstRowLastColumn="0" w:lastRowFirstColumn="0" w:lastRowLastColumn="0"/>
-            </w:pPr>
-            <w:r>
-              <w:t>1</w:t>
-            </w:r>
-            <w:r>
-              <w:t xml:space="preserve"> (sound</w:t>
-            </w:r>
-            <w:r>
-              <w:t xml:space="preserve"> name literal</w:t>
+            <w:tcW w:w="1676" w:type="dxa"/>
+          </w:tcPr>
+          <w:p>
+            <w:pPr>
+              <w:pStyle w:val="NoSpacing"/>
+              <w:cnfStyle w:val="000000000000" w:firstRow="0" w:lastRow="0" w:firstColumn="0" w:lastColumn="0" w:oddVBand="0" w:evenVBand="0" w:oddHBand="0" w:evenHBand="0" w:firstRowFirstColumn="0" w:firstRowLastColumn="0" w:lastRowFirstColumn="0" w:lastRowLastColumn="0"/>
+            </w:pPr>
+            <w:r>
+              <w:t>1 (sound name</w:t>
             </w:r>
             <w:r>
               <w:t>)</w:t>
@@ -11457,21 +11529,35 @@
         </w:tc>
         <w:tc>
           <w:tcPr>
-            <w:tcW w:w="3004" w:type="dxa"/>
-          </w:tcPr>
-          <w:p>
-            <w:pPr>
-              <w:pStyle w:val="NoSpacing"/>
-              <w:cnfStyle w:val="000000000000" w:firstRow="0" w:lastRow="0" w:firstColumn="0" w:lastColumn="0" w:oddVBand="0" w:evenVBand="0" w:oddHBand="0" w:evenHBand="0" w:firstRowFirstColumn="0" w:firstRowLastColumn="0" w:lastRowFirstColumn="0" w:lastRowLastColumn="0"/>
-            </w:pPr>
-            <w:r>
-              <w:t>Pauses the sound</w:t>
-            </w:r>
-          </w:p>
-        </w:tc>
-        <w:tc>
-          <w:tcPr>
-            <w:tcW w:w="2382" w:type="dxa"/>
+            <w:tcW w:w="929" w:type="dxa"/>
+          </w:tcPr>
+          <w:p>
+            <w:pPr>
+              <w:pStyle w:val="NoSpacing"/>
+              <w:cnfStyle w:val="000000000000" w:firstRow="0" w:lastRow="0" w:firstColumn="0" w:lastColumn="0" w:oddVBand="0" w:evenVBand="0" w:oddHBand="0" w:evenHBand="0" w:firstRowFirstColumn="0" w:firstRowLastColumn="0" w:lastRowFirstColumn="0" w:lastRowLastColumn="0"/>
+            </w:pPr>
+            <w:r>
+              <w:t>-</w:t>
+            </w:r>
+          </w:p>
+        </w:tc>
+        <w:tc>
+          <w:tcPr>
+            <w:tcW w:w="1771" w:type="dxa"/>
+          </w:tcPr>
+          <w:p>
+            <w:pPr>
+              <w:pStyle w:val="NoSpacing"/>
+              <w:cnfStyle w:val="000000000000" w:firstRow="0" w:lastRow="0" w:firstColumn="0" w:lastColumn="0" w:oddVBand="0" w:evenVBand="0" w:oddHBand="0" w:evenHBand="0" w:firstRowFirstColumn="0" w:firstRowLastColumn="0" w:lastRowFirstColumn="0" w:lastRowLastColumn="0"/>
+            </w:pPr>
+            <w:r>
+              <w:t>Pause</w:t>
+            </w:r>
+          </w:p>
+        </w:tc>
+        <w:tc>
+          <w:tcPr>
+            <w:tcW w:w="3145" w:type="dxa"/>
           </w:tcPr>
           <w:p>
             <w:pPr>
@@ -11490,7 +11576,7 @@
                 <w:sz w:val="20"/>
                 <w:szCs w:val="20"/>
               </w:rPr>
-              <w:t>pausesound</w:t>
+              <w:t>sound_pause</w:t>
             </w:r>
             <w:proofErr w:type="spellEnd"/>
             <w:r>
@@ -11503,8 +11589,580 @@
             </w:r>
           </w:p>
         </w:tc>
-        <w:bookmarkStart w:id="0" w:name="_GoBack"/>
-        <w:bookmarkEnd w:id="0"/>
+      </w:tr>
+      <w:tr>
+        <w:tc>
+          <w:tcPr>
+            <w:cnfStyle w:val="001000000000" w:firstRow="0" w:lastRow="0" w:firstColumn="1" w:lastColumn="0" w:oddVBand="0" w:evenVBand="0" w:oddHBand="0" w:evenHBand="0" w:firstRowFirstColumn="0" w:firstRowLastColumn="0" w:lastRowFirstColumn="0" w:lastRowLastColumn="0"/>
+            <w:tcW w:w="1829" w:type="dxa"/>
+          </w:tcPr>
+          <w:p>
+            <w:pPr>
+              <w:pStyle w:val="NoSpacing"/>
+              <w:rPr>
+                <w:b w:val="0"/>
+                <w:bCs w:val="0"/>
+              </w:rPr>
+            </w:pPr>
+            <w:proofErr w:type="spellStart"/>
+            <w:r>
+              <w:rPr>
+                <w:b w:val="0"/>
+                <w:bCs w:val="0"/>
+              </w:rPr>
+              <w:t>sound_isplaying</w:t>
+            </w:r>
+            <w:proofErr w:type="spellEnd"/>
+          </w:p>
+        </w:tc>
+        <w:tc>
+          <w:tcPr>
+            <w:tcW w:w="1676" w:type="dxa"/>
+          </w:tcPr>
+          <w:p>
+            <w:pPr>
+              <w:pStyle w:val="NoSpacing"/>
+              <w:cnfStyle w:val="000000000000" w:firstRow="0" w:lastRow="0" w:firstColumn="0" w:lastColumn="0" w:oddVBand="0" w:evenVBand="0" w:oddHBand="0" w:evenHBand="0" w:firstRowFirstColumn="0" w:firstRowLastColumn="0" w:lastRowFirstColumn="0" w:lastRowLastColumn="0"/>
+            </w:pPr>
+            <w:r>
+              <w:t>1 (sound name)</w:t>
+            </w:r>
+          </w:p>
+        </w:tc>
+        <w:tc>
+          <w:tcPr>
+            <w:tcW w:w="929" w:type="dxa"/>
+          </w:tcPr>
+          <w:p>
+            <w:pPr>
+              <w:pStyle w:val="NoSpacing"/>
+              <w:cnfStyle w:val="000000000000" w:firstRow="0" w:lastRow="0" w:firstColumn="0" w:lastColumn="0" w:oddVBand="0" w:evenVBand="0" w:oddHBand="0" w:evenHBand="0" w:firstRowFirstColumn="0" w:firstRowLastColumn="0" w:lastRowFirstColumn="0" w:lastRowLastColumn="0"/>
+            </w:pPr>
+            <w:r>
+              <w:t>1 or 0</w:t>
+            </w:r>
+          </w:p>
+        </w:tc>
+        <w:tc>
+          <w:tcPr>
+            <w:tcW w:w="1771" w:type="dxa"/>
+          </w:tcPr>
+          <w:p>
+            <w:pPr>
+              <w:pStyle w:val="NoSpacing"/>
+              <w:cnfStyle w:val="000000000000" w:firstRow="0" w:lastRow="0" w:firstColumn="0" w:lastColumn="0" w:oddVBand="0" w:evenVBand="0" w:oddHBand="0" w:evenHBand="0" w:firstRowFirstColumn="0" w:firstRowLastColumn="0" w:lastRowFirstColumn="0" w:lastRowLastColumn="0"/>
+            </w:pPr>
+            <w:r>
+              <w:t>1 if the sound is currently playing</w:t>
+            </w:r>
+          </w:p>
+        </w:tc>
+        <w:tc>
+          <w:tcPr>
+            <w:tcW w:w="3145" w:type="dxa"/>
+          </w:tcPr>
+          <w:p>
+            <w:pPr>
+              <w:pStyle w:val="NoSpacing"/>
+              <w:cnfStyle w:val="000000000000" w:firstRow="0" w:lastRow="0" w:firstColumn="0" w:lastColumn="0" w:oddVBand="0" w:evenVBand="0" w:oddHBand="0" w:evenHBand="0" w:firstRowFirstColumn="0" w:firstRowLastColumn="0" w:lastRowFirstColumn="0" w:lastRowLastColumn="0"/>
+              <w:rPr>
+                <w:rFonts w:ascii="Courier New" w:hAnsi="Courier New" w:cs="Courier New"/>
+                <w:sz w:val="20"/>
+                <w:szCs w:val="20"/>
+              </w:rPr>
+            </w:pPr>
+            <w:proofErr w:type="spellStart"/>
+            <w:r>
+              <w:rPr>
+                <w:rFonts w:ascii="Courier New" w:hAnsi="Courier New" w:cs="Courier New"/>
+                <w:sz w:val="20"/>
+                <w:szCs w:val="20"/>
+              </w:rPr>
+              <w:t>sound_isplaying</w:t>
+            </w:r>
+            <w:proofErr w:type="spellEnd"/>
+            <w:r>
+              <w:rPr>
+                <w:rFonts w:ascii="Courier New" w:hAnsi="Courier New" w:cs="Courier New"/>
+                <w:sz w:val="20"/>
+                <w:szCs w:val="20"/>
+              </w:rPr>
+              <w:t xml:space="preserve"> “</w:t>
+            </w:r>
+            <w:r>
+              <w:rPr>
+                <w:rFonts w:ascii="Courier New" w:hAnsi="Courier New" w:cs="Courier New"/>
+                <w:sz w:val="20"/>
+                <w:szCs w:val="20"/>
+              </w:rPr>
+              <w:t>song</w:t>
+            </w:r>
+          </w:p>
+        </w:tc>
+      </w:tr>
+      <w:tr>
+        <w:tc>
+          <w:tcPr>
+            <w:cnfStyle w:val="001000000000" w:firstRow="0" w:lastRow="0" w:firstColumn="1" w:lastColumn="0" w:oddVBand="0" w:evenVBand="0" w:oddHBand="0" w:evenHBand="0" w:firstRowFirstColumn="0" w:firstRowLastColumn="0" w:lastRowFirstColumn="0" w:lastRowLastColumn="0"/>
+            <w:tcW w:w="1829" w:type="dxa"/>
+          </w:tcPr>
+          <w:p>
+            <w:pPr>
+              <w:pStyle w:val="NoSpacing"/>
+              <w:rPr>
+                <w:b w:val="0"/>
+                <w:bCs w:val="0"/>
+              </w:rPr>
+            </w:pPr>
+            <w:proofErr w:type="spellStart"/>
+            <w:r>
+              <w:rPr>
+                <w:b w:val="0"/>
+                <w:bCs w:val="0"/>
+              </w:rPr>
+              <w:t>sound_gettime</w:t>
+            </w:r>
+            <w:proofErr w:type="spellEnd"/>
+          </w:p>
+        </w:tc>
+        <w:tc>
+          <w:tcPr>
+            <w:tcW w:w="1676" w:type="dxa"/>
+          </w:tcPr>
+          <w:p>
+            <w:pPr>
+              <w:pStyle w:val="NoSpacing"/>
+              <w:cnfStyle w:val="000000000000" w:firstRow="0" w:lastRow="0" w:firstColumn="0" w:lastColumn="0" w:oddVBand="0" w:evenVBand="0" w:oddHBand="0" w:evenHBand="0" w:firstRowFirstColumn="0" w:firstRowLastColumn="0" w:lastRowFirstColumn="0" w:lastRowLastColumn="0"/>
+            </w:pPr>
+            <w:r>
+              <w:t>1 (sound name)</w:t>
+            </w:r>
+          </w:p>
+        </w:tc>
+        <w:tc>
+          <w:tcPr>
+            <w:tcW w:w="929" w:type="dxa"/>
+          </w:tcPr>
+          <w:p>
+            <w:pPr>
+              <w:pStyle w:val="NoSpacing"/>
+              <w:cnfStyle w:val="000000000000" w:firstRow="0" w:lastRow="0" w:firstColumn="0" w:lastColumn="0" w:oddVBand="0" w:evenVBand="0" w:oddHBand="0" w:evenHBand="0" w:firstRowFirstColumn="0" w:firstRowLastColumn="0" w:lastRowFirstColumn="0" w:lastRowLastColumn="0"/>
+            </w:pPr>
+            <w:r>
+              <w:t>sec</w:t>
+            </w:r>
+          </w:p>
+        </w:tc>
+        <w:tc>
+          <w:tcPr>
+            <w:tcW w:w="1771" w:type="dxa"/>
+          </w:tcPr>
+          <w:p>
+            <w:pPr>
+              <w:pStyle w:val="NoSpacing"/>
+              <w:cnfStyle w:val="000000000000" w:firstRow="0" w:lastRow="0" w:firstColumn="0" w:lastColumn="0" w:oddVBand="0" w:evenVBand="0" w:oddHBand="0" w:evenHBand="0" w:firstRowFirstColumn="0" w:firstRowLastColumn="0" w:lastRowFirstColumn="0" w:lastRowLastColumn="0"/>
+            </w:pPr>
+            <w:r>
+              <w:t>Returns current sec of sound</w:t>
+            </w:r>
+          </w:p>
+        </w:tc>
+        <w:tc>
+          <w:tcPr>
+            <w:tcW w:w="3145" w:type="dxa"/>
+          </w:tcPr>
+          <w:p>
+            <w:pPr>
+              <w:pStyle w:val="NoSpacing"/>
+              <w:cnfStyle w:val="000000000000" w:firstRow="0" w:lastRow="0" w:firstColumn="0" w:lastColumn="0" w:oddVBand="0" w:evenVBand="0" w:oddHBand="0" w:evenHBand="0" w:firstRowFirstColumn="0" w:firstRowLastColumn="0" w:lastRowFirstColumn="0" w:lastRowLastColumn="0"/>
+              <w:rPr>
+                <w:rFonts w:ascii="Courier New" w:hAnsi="Courier New" w:cs="Courier New"/>
+                <w:sz w:val="20"/>
+                <w:szCs w:val="20"/>
+              </w:rPr>
+            </w:pPr>
+            <w:proofErr w:type="spellStart"/>
+            <w:r>
+              <w:rPr>
+                <w:rFonts w:ascii="Courier New" w:hAnsi="Courier New" w:cs="Courier New"/>
+                <w:sz w:val="20"/>
+                <w:szCs w:val="20"/>
+              </w:rPr>
+              <w:t>sound_gettime</w:t>
+            </w:r>
+            <w:proofErr w:type="spellEnd"/>
+            <w:r>
+              <w:rPr>
+                <w:rFonts w:ascii="Courier New" w:hAnsi="Courier New" w:cs="Courier New"/>
+                <w:sz w:val="20"/>
+                <w:szCs w:val="20"/>
+              </w:rPr>
+              <w:t xml:space="preserve"> “</w:t>
+            </w:r>
+            <w:r>
+              <w:rPr>
+                <w:rFonts w:ascii="Courier New" w:hAnsi="Courier New" w:cs="Courier New"/>
+                <w:sz w:val="20"/>
+                <w:szCs w:val="20"/>
+              </w:rPr>
+              <w:t>song</w:t>
+            </w:r>
+          </w:p>
+        </w:tc>
+      </w:tr>
+      <w:tr>
+        <w:tc>
+          <w:tcPr>
+            <w:cnfStyle w:val="001000000000" w:firstRow="0" w:lastRow="0" w:firstColumn="1" w:lastColumn="0" w:oddVBand="0" w:evenVBand="0" w:oddHBand="0" w:evenHBand="0" w:firstRowFirstColumn="0" w:firstRowLastColumn="0" w:lastRowFirstColumn="0" w:lastRowLastColumn="0"/>
+            <w:tcW w:w="1829" w:type="dxa"/>
+          </w:tcPr>
+          <w:p>
+            <w:pPr>
+              <w:pStyle w:val="NoSpacing"/>
+              <w:rPr>
+                <w:b w:val="0"/>
+                <w:bCs w:val="0"/>
+              </w:rPr>
+            </w:pPr>
+            <w:proofErr w:type="spellStart"/>
+            <w:r>
+              <w:rPr>
+                <w:b w:val="0"/>
+                <w:bCs w:val="0"/>
+              </w:rPr>
+              <w:t>sound_settime</w:t>
+            </w:r>
+            <w:proofErr w:type="spellEnd"/>
+          </w:p>
+        </w:tc>
+        <w:tc>
+          <w:tcPr>
+            <w:tcW w:w="1676" w:type="dxa"/>
+          </w:tcPr>
+          <w:p>
+            <w:pPr>
+              <w:pStyle w:val="NoSpacing"/>
+              <w:cnfStyle w:val="000000000000" w:firstRow="0" w:lastRow="0" w:firstColumn="0" w:lastColumn="0" w:oddVBand="0" w:evenVBand="0" w:oddHBand="0" w:evenHBand="0" w:firstRowFirstColumn="0" w:firstRowLastColumn="0" w:lastRowFirstColumn="0" w:lastRowLastColumn="0"/>
+            </w:pPr>
+            <w:r>
+              <w:t>2(name, sec)</w:t>
+            </w:r>
+          </w:p>
+        </w:tc>
+        <w:tc>
+          <w:tcPr>
+            <w:tcW w:w="929" w:type="dxa"/>
+          </w:tcPr>
+          <w:p>
+            <w:pPr>
+              <w:pStyle w:val="NoSpacing"/>
+              <w:cnfStyle w:val="000000000000" w:firstRow="0" w:lastRow="0" w:firstColumn="0" w:lastColumn="0" w:oddVBand="0" w:evenVBand="0" w:oddHBand="0" w:evenHBand="0" w:firstRowFirstColumn="0" w:firstRowLastColumn="0" w:lastRowFirstColumn="0" w:lastRowLastColumn="0"/>
+            </w:pPr>
+            <w:r>
+              <w:t>-</w:t>
+            </w:r>
+          </w:p>
+        </w:tc>
+        <w:tc>
+          <w:tcPr>
+            <w:tcW w:w="1771" w:type="dxa"/>
+          </w:tcPr>
+          <w:p>
+            <w:pPr>
+              <w:pStyle w:val="NoSpacing"/>
+              <w:cnfStyle w:val="000000000000" w:firstRow="0" w:lastRow="0" w:firstColumn="0" w:lastColumn="0" w:oddVBand="0" w:evenVBand="0" w:oddHBand="0" w:evenHBand="0" w:firstRowFirstColumn="0" w:firstRowLastColumn="0" w:lastRowFirstColumn="0" w:lastRowLastColumn="0"/>
+            </w:pPr>
+            <w:r>
+              <w:t>Sets the current sec of sound</w:t>
+            </w:r>
+          </w:p>
+        </w:tc>
+        <w:tc>
+          <w:tcPr>
+            <w:tcW w:w="3145" w:type="dxa"/>
+          </w:tcPr>
+          <w:p>
+            <w:pPr>
+              <w:pStyle w:val="NoSpacing"/>
+              <w:cnfStyle w:val="000000000000" w:firstRow="0" w:lastRow="0" w:firstColumn="0" w:lastColumn="0" w:oddVBand="0" w:evenVBand="0" w:oddHBand="0" w:evenHBand="0" w:firstRowFirstColumn="0" w:firstRowLastColumn="0" w:lastRowFirstColumn="0" w:lastRowLastColumn="0"/>
+              <w:rPr>
+                <w:rFonts w:ascii="Courier New" w:hAnsi="Courier New" w:cs="Courier New"/>
+                <w:sz w:val="20"/>
+                <w:szCs w:val="20"/>
+              </w:rPr>
+            </w:pPr>
+            <w:proofErr w:type="spellStart"/>
+            <w:r>
+              <w:rPr>
+                <w:rFonts w:ascii="Courier New" w:hAnsi="Courier New" w:cs="Courier New"/>
+                <w:sz w:val="20"/>
+                <w:szCs w:val="20"/>
+              </w:rPr>
+              <w:t>sound_settime</w:t>
+            </w:r>
+            <w:proofErr w:type="spellEnd"/>
+            <w:r>
+              <w:rPr>
+                <w:rFonts w:ascii="Courier New" w:hAnsi="Courier New" w:cs="Courier New"/>
+                <w:sz w:val="20"/>
+                <w:szCs w:val="20"/>
+              </w:rPr>
+              <w:t xml:space="preserve"> “s</w:t>
+            </w:r>
+            <w:r>
+              <w:rPr>
+                <w:rFonts w:ascii="Courier New" w:hAnsi="Courier New" w:cs="Courier New"/>
+                <w:sz w:val="20"/>
+                <w:szCs w:val="20"/>
+              </w:rPr>
+              <w:t>ong</w:t>
+            </w:r>
+            <w:r>
+              <w:rPr>
+                <w:rFonts w:ascii="Courier New" w:hAnsi="Courier New" w:cs="Courier New"/>
+                <w:sz w:val="20"/>
+                <w:szCs w:val="20"/>
+              </w:rPr>
+              <w:t xml:space="preserve"> 2</w:t>
+            </w:r>
+            <w:r>
+              <w:rPr>
+                <w:rFonts w:ascii="Courier New" w:hAnsi="Courier New" w:cs="Courier New"/>
+                <w:sz w:val="20"/>
+                <w:szCs w:val="20"/>
+              </w:rPr>
+              <w:t>.5</w:t>
+            </w:r>
+          </w:p>
+        </w:tc>
+      </w:tr>
+      <w:tr>
+        <w:tc>
+          <w:tcPr>
+            <w:cnfStyle w:val="001000000000" w:firstRow="0" w:lastRow="0" w:firstColumn="1" w:lastColumn="0" w:oddVBand="0" w:evenVBand="0" w:oddHBand="0" w:evenHBand="0" w:firstRowFirstColumn="0" w:firstRowLastColumn="0" w:lastRowFirstColumn="0" w:lastRowLastColumn="0"/>
+            <w:tcW w:w="1829" w:type="dxa"/>
+          </w:tcPr>
+          <w:p>
+            <w:pPr>
+              <w:pStyle w:val="NoSpacing"/>
+              <w:rPr>
+                <w:b w:val="0"/>
+                <w:bCs w:val="0"/>
+              </w:rPr>
+            </w:pPr>
+            <w:proofErr w:type="spellStart"/>
+            <w:r>
+              <w:rPr>
+                <w:b w:val="0"/>
+                <w:bCs w:val="0"/>
+              </w:rPr>
+              <w:t>sound_getvolume</w:t>
+            </w:r>
+            <w:proofErr w:type="spellEnd"/>
+          </w:p>
+        </w:tc>
+        <w:tc>
+          <w:tcPr>
+            <w:tcW w:w="1676" w:type="dxa"/>
+          </w:tcPr>
+          <w:p>
+            <w:pPr>
+              <w:pStyle w:val="NoSpacing"/>
+              <w:cnfStyle w:val="000000000000" w:firstRow="0" w:lastRow="0" w:firstColumn="0" w:lastColumn="0" w:oddVBand="0" w:evenVBand="0" w:oddHBand="0" w:evenHBand="0" w:firstRowFirstColumn="0" w:firstRowLastColumn="0" w:lastRowFirstColumn="0" w:lastRowLastColumn="0"/>
+            </w:pPr>
+            <w:r>
+              <w:t>1 (sound name)</w:t>
+            </w:r>
+          </w:p>
+        </w:tc>
+        <w:tc>
+          <w:tcPr>
+            <w:tcW w:w="929" w:type="dxa"/>
+          </w:tcPr>
+          <w:p>
+            <w:pPr>
+              <w:pStyle w:val="NoSpacing"/>
+              <w:cnfStyle w:val="000000000000" w:firstRow="0" w:lastRow="0" w:firstColumn="0" w:lastColumn="0" w:oddVBand="0" w:evenVBand="0" w:oddHBand="0" w:evenHBand="0" w:firstRowFirstColumn="0" w:firstRowLastColumn="0" w:lastRowFirstColumn="0" w:lastRowLastColumn="0"/>
+            </w:pPr>
+            <w:r>
+              <w:t>0-100</w:t>
+            </w:r>
+          </w:p>
+        </w:tc>
+        <w:tc>
+          <w:tcPr>
+            <w:tcW w:w="1771" w:type="dxa"/>
+          </w:tcPr>
+          <w:p>
+            <w:pPr>
+              <w:pStyle w:val="NoSpacing"/>
+              <w:cnfStyle w:val="000000000000" w:firstRow="0" w:lastRow="0" w:firstColumn="0" w:lastColumn="0" w:oddVBand="0" w:evenVBand="0" w:oddHBand="0" w:evenHBand="0" w:firstRowFirstColumn="0" w:firstRowLastColumn="0" w:lastRowFirstColumn="0" w:lastRowLastColumn="0"/>
+            </w:pPr>
+            <w:r>
+              <w:t>Returns the volume setting</w:t>
+            </w:r>
+          </w:p>
+        </w:tc>
+        <w:tc>
+          <w:tcPr>
+            <w:tcW w:w="3145" w:type="dxa"/>
+          </w:tcPr>
+          <w:p>
+            <w:pPr>
+              <w:pStyle w:val="NoSpacing"/>
+              <w:cnfStyle w:val="000000000000" w:firstRow="0" w:lastRow="0" w:firstColumn="0" w:lastColumn="0" w:oddVBand="0" w:evenVBand="0" w:oddHBand="0" w:evenHBand="0" w:firstRowFirstColumn="0" w:firstRowLastColumn="0" w:lastRowFirstColumn="0" w:lastRowLastColumn="0"/>
+              <w:rPr>
+                <w:rFonts w:ascii="Courier New" w:hAnsi="Courier New" w:cs="Courier New"/>
+                <w:sz w:val="20"/>
+                <w:szCs w:val="20"/>
+              </w:rPr>
+            </w:pPr>
+            <w:proofErr w:type="spellStart"/>
+            <w:r>
+              <w:rPr>
+                <w:rFonts w:ascii="Courier New" w:hAnsi="Courier New" w:cs="Courier New"/>
+                <w:sz w:val="20"/>
+                <w:szCs w:val="20"/>
+              </w:rPr>
+              <w:t>sound_getvolume</w:t>
+            </w:r>
+            <w:proofErr w:type="spellEnd"/>
+            <w:r>
+              <w:rPr>
+                <w:rFonts w:ascii="Courier New" w:hAnsi="Courier New" w:cs="Courier New"/>
+                <w:sz w:val="20"/>
+                <w:szCs w:val="20"/>
+              </w:rPr>
+              <w:t xml:space="preserve"> “s</w:t>
+            </w:r>
+            <w:r>
+              <w:rPr>
+                <w:rFonts w:ascii="Courier New" w:hAnsi="Courier New" w:cs="Courier New"/>
+                <w:sz w:val="20"/>
+                <w:szCs w:val="20"/>
+              </w:rPr>
+              <w:t>ong</w:t>
+            </w:r>
+          </w:p>
+        </w:tc>
+      </w:tr>
+      <w:tr>
+        <w:tc>
+          <w:tcPr>
+            <w:cnfStyle w:val="001000000000" w:firstRow="0" w:lastRow="0" w:firstColumn="1" w:lastColumn="0" w:oddVBand="0" w:evenVBand="0" w:oddHBand="0" w:evenHBand="0" w:firstRowFirstColumn="0" w:firstRowLastColumn="0" w:lastRowFirstColumn="0" w:lastRowLastColumn="0"/>
+            <w:tcW w:w="1829" w:type="dxa"/>
+          </w:tcPr>
+          <w:p>
+            <w:pPr>
+              <w:pStyle w:val="NoSpacing"/>
+              <w:rPr>
+                <w:b w:val="0"/>
+                <w:bCs w:val="0"/>
+              </w:rPr>
+            </w:pPr>
+            <w:proofErr w:type="spellStart"/>
+            <w:r>
+              <w:rPr>
+                <w:b w:val="0"/>
+                <w:bCs w:val="0"/>
+              </w:rPr>
+              <w:t>sound_setvolume</w:t>
+            </w:r>
+            <w:proofErr w:type="spellEnd"/>
+          </w:p>
+        </w:tc>
+        <w:tc>
+          <w:tcPr>
+            <w:tcW w:w="1676" w:type="dxa"/>
+          </w:tcPr>
+          <w:p>
+            <w:pPr>
+              <w:pStyle w:val="NoSpacing"/>
+              <w:cnfStyle w:val="000000000000" w:firstRow="0" w:lastRow="0" w:firstColumn="0" w:lastColumn="0" w:oddVBand="0" w:evenVBand="0" w:oddHBand="0" w:evenHBand="0" w:firstRowFirstColumn="0" w:firstRowLastColumn="0" w:lastRowFirstColumn="0" w:lastRowLastColumn="0"/>
+            </w:pPr>
+            <w:r>
+              <w:t>2(name, 0-100)</w:t>
+            </w:r>
+          </w:p>
+        </w:tc>
+        <w:tc>
+          <w:tcPr>
+            <w:tcW w:w="929" w:type="dxa"/>
+          </w:tcPr>
+          <w:p>
+            <w:pPr>
+              <w:pStyle w:val="NoSpacing"/>
+              <w:cnfStyle w:val="000000000000" w:firstRow="0" w:lastRow="0" w:firstColumn="0" w:lastColumn="0" w:oddVBand="0" w:evenVBand="0" w:oddHBand="0" w:evenHBand="0" w:firstRowFirstColumn="0" w:firstRowLastColumn="0" w:lastRowFirstColumn="0" w:lastRowLastColumn="0"/>
+            </w:pPr>
+            <w:r>
+              <w:t>-</w:t>
+            </w:r>
+          </w:p>
+        </w:tc>
+        <w:tc>
+          <w:tcPr>
+            <w:tcW w:w="1771" w:type="dxa"/>
+          </w:tcPr>
+          <w:p>
+            <w:pPr>
+              <w:pStyle w:val="NoSpacing"/>
+              <w:cnfStyle w:val="000000000000" w:firstRow="0" w:lastRow="0" w:firstColumn="0" w:lastColumn="0" w:oddVBand="0" w:evenVBand="0" w:oddHBand="0" w:evenHBand="0" w:firstRowFirstColumn="0" w:firstRowLastColumn="0" w:lastRowFirstColumn="0" w:lastRowLastColumn="0"/>
+            </w:pPr>
+            <w:r>
+              <w:t>Sets the volume</w:t>
+            </w:r>
+          </w:p>
+        </w:tc>
+        <w:tc>
+          <w:tcPr>
+            <w:tcW w:w="3145" w:type="dxa"/>
+          </w:tcPr>
+          <w:p>
+            <w:pPr>
+              <w:pStyle w:val="NoSpacing"/>
+              <w:cnfStyle w:val="000000000000" w:firstRow="0" w:lastRow="0" w:firstColumn="0" w:lastColumn="0" w:oddVBand="0" w:evenVBand="0" w:oddHBand="0" w:evenHBand="0" w:firstRowFirstColumn="0" w:firstRowLastColumn="0" w:lastRowFirstColumn="0" w:lastRowLastColumn="0"/>
+              <w:rPr>
+                <w:rFonts w:ascii="Courier New" w:hAnsi="Courier New" w:cs="Courier New"/>
+                <w:sz w:val="20"/>
+                <w:szCs w:val="20"/>
+              </w:rPr>
+            </w:pPr>
+            <w:proofErr w:type="spellStart"/>
+            <w:r>
+              <w:rPr>
+                <w:rFonts w:ascii="Courier New" w:hAnsi="Courier New" w:cs="Courier New"/>
+                <w:sz w:val="20"/>
+                <w:szCs w:val="20"/>
+              </w:rPr>
+              <w:t>sount_setvolume</w:t>
+            </w:r>
+            <w:proofErr w:type="spellEnd"/>
+            <w:r>
+              <w:rPr>
+                <w:rFonts w:ascii="Courier New" w:hAnsi="Courier New" w:cs="Courier New"/>
+                <w:sz w:val="20"/>
+                <w:szCs w:val="20"/>
+              </w:rPr>
+              <w:t xml:space="preserve"> “s</w:t>
+            </w:r>
+            <w:r>
+              <w:rPr>
+                <w:rFonts w:ascii="Courier New" w:hAnsi="Courier New" w:cs="Courier New"/>
+                <w:sz w:val="20"/>
+                <w:szCs w:val="20"/>
+              </w:rPr>
+              <w:t>ong</w:t>
+            </w:r>
+            <w:r>
+              <w:rPr>
+                <w:rFonts w:ascii="Courier New" w:hAnsi="Courier New" w:cs="Courier New"/>
+                <w:sz w:val="20"/>
+                <w:szCs w:val="20"/>
+              </w:rPr>
+              <w:t xml:space="preserve"> 60</w:t>
+            </w:r>
+          </w:p>
+        </w:tc>
       </w:tr>
     </w:tbl>
     <w:p>
@@ -13197,7 +13855,7 @@
 </file>
 
 <file path=customXml/itemProps1.xml><?xml version="1.0" encoding="utf-8"?>
-<ds:datastoreItem xmlns:ds="http://schemas.openxmlformats.org/officeDocument/2006/customXml" ds:itemID="{90A96551-13DF-4C72-AF65-5856D09638D7}">
+<ds:datastoreItem xmlns:ds="http://schemas.openxmlformats.org/officeDocument/2006/customXml" ds:itemID="{51FB060C-D5EB-48F8-AC58-B1DBFA973D9E}">
   <ds:schemaRefs>
     <ds:schemaRef ds:uri="http://schemas.openxmlformats.org/officeDocument/2006/bibliography"/>
   </ds:schemaRefs>

</xml_diff>

<commit_message>
Changes to step, min, max of variable sliders should be reflected to the variable value if the old value is rendered invalid Also minor typo in documentation
</commit_message>
<xml_diff>
--- a/assets/Documentation.docx
+++ b/assets/Documentation.docx
@@ -6,14 +6,12 @@
       <w:pPr>
         <w:pStyle w:val="Heading1"/>
       </w:pPr>
-      <w:proofErr w:type="spellStart"/>
       <w:r>
         <w:t>Logo</w:t>
       </w:r>
       <w:r>
         <w:t>Mor</w:t>
       </w:r>
-      <w:proofErr w:type="spellEnd"/>
       <w:r>
         <w:t xml:space="preserve"> Documentation</w:t>
       </w:r>
@@ -179,21 +177,12 @@
                 <w:bCs w:val="0"/>
               </w:rPr>
             </w:pPr>
-            <w:proofErr w:type="spellStart"/>
             <w:r>
               <w:rPr>
                 <w:b w:val="0"/>
                 <w:bCs w:val="0"/>
               </w:rPr>
-              <w:t>fd</w:t>
-            </w:r>
-            <w:proofErr w:type="spellEnd"/>
-            <w:r>
-              <w:rPr>
-                <w:b w:val="0"/>
-                <w:bCs w:val="0"/>
-              </w:rPr>
-              <w:t xml:space="preserve"> or forward</w:t>
+              <w:t>fd or forward</w:t>
             </w:r>
           </w:p>
         </w:tc>
@@ -251,23 +240,13 @@
                 <w:szCs w:val="20"/>
               </w:rPr>
             </w:pPr>
-            <w:proofErr w:type="spellStart"/>
-            <w:r>
-              <w:rPr>
-                <w:rFonts w:ascii="Courier New" w:hAnsi="Courier New" w:cs="Courier New"/>
-                <w:sz w:val="20"/>
-                <w:szCs w:val="20"/>
-              </w:rPr>
-              <w:t>fd</w:t>
-            </w:r>
-            <w:proofErr w:type="spellEnd"/>
-            <w:r>
-              <w:rPr>
-                <w:rFonts w:ascii="Courier New" w:hAnsi="Courier New" w:cs="Courier New"/>
-                <w:sz w:val="20"/>
-                <w:szCs w:val="20"/>
-              </w:rPr>
-              <w:t xml:space="preserve"> 50</w:t>
+            <w:r>
+              <w:rPr>
+                <w:rFonts w:ascii="Courier New" w:hAnsi="Courier New" w:cs="Courier New"/>
+                <w:sz w:val="20"/>
+                <w:szCs w:val="20"/>
+              </w:rPr>
+              <w:t>fd 50</w:t>
             </w:r>
           </w:p>
         </w:tc>
@@ -285,21 +264,12 @@
                 <w:bCs w:val="0"/>
               </w:rPr>
             </w:pPr>
-            <w:proofErr w:type="spellStart"/>
             <w:r>
               <w:rPr>
                 <w:b w:val="0"/>
                 <w:bCs w:val="0"/>
               </w:rPr>
-              <w:t>bk</w:t>
-            </w:r>
-            <w:proofErr w:type="spellEnd"/>
-            <w:r>
-              <w:rPr>
-                <w:b w:val="0"/>
-                <w:bCs w:val="0"/>
-              </w:rPr>
-              <w:t xml:space="preserve"> or back</w:t>
+              <w:t>bk or back</w:t>
             </w:r>
           </w:p>
         </w:tc>
@@ -357,23 +327,13 @@
                 <w:szCs w:val="20"/>
               </w:rPr>
             </w:pPr>
-            <w:proofErr w:type="spellStart"/>
-            <w:r>
-              <w:rPr>
-                <w:rFonts w:ascii="Courier New" w:hAnsi="Courier New" w:cs="Courier New"/>
-                <w:sz w:val="20"/>
-                <w:szCs w:val="20"/>
-              </w:rPr>
-              <w:t>bk</w:t>
-            </w:r>
-            <w:proofErr w:type="spellEnd"/>
-            <w:r>
-              <w:rPr>
-                <w:rFonts w:ascii="Courier New" w:hAnsi="Courier New" w:cs="Courier New"/>
-                <w:sz w:val="20"/>
-                <w:szCs w:val="20"/>
-              </w:rPr>
-              <w:t xml:space="preserve"> 50</w:t>
+            <w:r>
+              <w:rPr>
+                <w:rFonts w:ascii="Courier New" w:hAnsi="Courier New" w:cs="Courier New"/>
+                <w:sz w:val="20"/>
+                <w:szCs w:val="20"/>
+              </w:rPr>
+              <w:t>bk 50</w:t>
             </w:r>
           </w:p>
         </w:tc>
@@ -391,21 +351,12 @@
                 <w:bCs w:val="0"/>
               </w:rPr>
             </w:pPr>
-            <w:proofErr w:type="spellStart"/>
             <w:r>
               <w:rPr>
                 <w:b w:val="0"/>
                 <w:bCs w:val="0"/>
               </w:rPr>
-              <w:t>rt</w:t>
-            </w:r>
-            <w:proofErr w:type="spellEnd"/>
-            <w:r>
-              <w:rPr>
-                <w:b w:val="0"/>
-                <w:bCs w:val="0"/>
-              </w:rPr>
-              <w:t xml:space="preserve"> or right</w:t>
+              <w:t>rt or right</w:t>
             </w:r>
           </w:p>
         </w:tc>
@@ -451,23 +402,13 @@
                 <w:szCs w:val="20"/>
               </w:rPr>
             </w:pPr>
-            <w:proofErr w:type="spellStart"/>
-            <w:r>
-              <w:rPr>
-                <w:rFonts w:ascii="Courier New" w:hAnsi="Courier New" w:cs="Courier New"/>
-                <w:sz w:val="20"/>
-                <w:szCs w:val="20"/>
-              </w:rPr>
-              <w:t>rt</w:t>
-            </w:r>
-            <w:proofErr w:type="spellEnd"/>
-            <w:r>
-              <w:rPr>
-                <w:rFonts w:ascii="Courier New" w:hAnsi="Courier New" w:cs="Courier New"/>
-                <w:sz w:val="20"/>
-                <w:szCs w:val="20"/>
-              </w:rPr>
-              <w:t xml:space="preserve"> 90</w:t>
+            <w:r>
+              <w:rPr>
+                <w:rFonts w:ascii="Courier New" w:hAnsi="Courier New" w:cs="Courier New"/>
+                <w:sz w:val="20"/>
+                <w:szCs w:val="20"/>
+              </w:rPr>
+              <w:t>rt 90</w:t>
             </w:r>
           </w:p>
         </w:tc>
@@ -485,21 +426,12 @@
                 <w:bCs w:val="0"/>
               </w:rPr>
             </w:pPr>
-            <w:proofErr w:type="spellStart"/>
             <w:r>
               <w:rPr>
                 <w:b w:val="0"/>
                 <w:bCs w:val="0"/>
               </w:rPr>
-              <w:t>lt</w:t>
-            </w:r>
-            <w:proofErr w:type="spellEnd"/>
-            <w:r>
-              <w:rPr>
-                <w:b w:val="0"/>
-                <w:bCs w:val="0"/>
-              </w:rPr>
-              <w:t xml:space="preserve"> or left</w:t>
+              <w:t>lt or left</w:t>
             </w:r>
           </w:p>
         </w:tc>
@@ -542,23 +474,13 @@
                 <w:szCs w:val="20"/>
               </w:rPr>
             </w:pPr>
-            <w:proofErr w:type="spellStart"/>
-            <w:r>
-              <w:rPr>
-                <w:rFonts w:ascii="Courier New" w:hAnsi="Courier New" w:cs="Courier New"/>
-                <w:sz w:val="20"/>
-                <w:szCs w:val="20"/>
-              </w:rPr>
-              <w:t>lt</w:t>
-            </w:r>
-            <w:proofErr w:type="spellEnd"/>
-            <w:r>
-              <w:rPr>
-                <w:rFonts w:ascii="Courier New" w:hAnsi="Courier New" w:cs="Courier New"/>
-                <w:sz w:val="20"/>
-                <w:szCs w:val="20"/>
-              </w:rPr>
-              <w:t xml:space="preserve"> 90 </w:t>
+            <w:r>
+              <w:rPr>
+                <w:rFonts w:ascii="Courier New" w:hAnsi="Courier New" w:cs="Courier New"/>
+                <w:sz w:val="20"/>
+                <w:szCs w:val="20"/>
+              </w:rPr>
+              <w:t xml:space="preserve">lt 90 </w:t>
             </w:r>
           </w:p>
         </w:tc>
@@ -648,21 +570,12 @@
                 <w:bCs w:val="0"/>
               </w:rPr>
             </w:pPr>
-            <w:proofErr w:type="spellStart"/>
             <w:r>
               <w:rPr>
                 <w:b w:val="0"/>
                 <w:bCs w:val="0"/>
               </w:rPr>
-              <w:t>dn</w:t>
-            </w:r>
-            <w:proofErr w:type="spellEnd"/>
-            <w:r>
-              <w:rPr>
-                <w:b w:val="0"/>
-                <w:bCs w:val="0"/>
-              </w:rPr>
-              <w:t xml:space="preserve"> or down</w:t>
+              <w:t>dn or down</w:t>
             </w:r>
           </w:p>
         </w:tc>
@@ -705,23 +618,13 @@
                 <w:szCs w:val="20"/>
               </w:rPr>
             </w:pPr>
-            <w:proofErr w:type="spellStart"/>
-            <w:r>
-              <w:rPr>
-                <w:rFonts w:ascii="Courier New" w:hAnsi="Courier New" w:cs="Courier New"/>
-                <w:sz w:val="20"/>
-                <w:szCs w:val="20"/>
-              </w:rPr>
-              <w:t>dn</w:t>
-            </w:r>
-            <w:proofErr w:type="spellEnd"/>
-            <w:r>
-              <w:rPr>
-                <w:rFonts w:ascii="Courier New" w:hAnsi="Courier New" w:cs="Courier New"/>
-                <w:sz w:val="20"/>
-                <w:szCs w:val="20"/>
-              </w:rPr>
-              <w:t xml:space="preserve"> 90</w:t>
+            <w:r>
+              <w:rPr>
+                <w:rFonts w:ascii="Courier New" w:hAnsi="Courier New" w:cs="Courier New"/>
+                <w:sz w:val="20"/>
+                <w:szCs w:val="20"/>
+              </w:rPr>
+              <w:t>dn 90</w:t>
             </w:r>
           </w:p>
         </w:tc>
@@ -739,31 +642,13 @@
                 <w:bCs w:val="0"/>
               </w:rPr>
             </w:pPr>
-            <w:proofErr w:type="spellStart"/>
             <w:r>
               <w:rPr>
                 <w:b w:val="0"/>
                 <w:bCs w:val="0"/>
               </w:rPr>
-              <w:t>rr</w:t>
-            </w:r>
-            <w:proofErr w:type="spellEnd"/>
-            <w:r>
-              <w:rPr>
-                <w:b w:val="0"/>
-                <w:bCs w:val="0"/>
-              </w:rPr>
-              <w:t xml:space="preserve"> or </w:t>
-            </w:r>
-            <w:proofErr w:type="spellStart"/>
-            <w:r>
-              <w:rPr>
-                <w:b w:val="0"/>
-                <w:bCs w:val="0"/>
-              </w:rPr>
-              <w:t>roll_right</w:t>
-            </w:r>
-            <w:proofErr w:type="spellEnd"/>
+              <w:t>rr or roll_right</w:t>
+            </w:r>
           </w:p>
         </w:tc>
         <w:tc>
@@ -805,23 +690,13 @@
                 <w:szCs w:val="20"/>
               </w:rPr>
             </w:pPr>
-            <w:proofErr w:type="spellStart"/>
-            <w:r>
-              <w:rPr>
-                <w:rFonts w:ascii="Courier New" w:hAnsi="Courier New" w:cs="Courier New"/>
-                <w:sz w:val="20"/>
-                <w:szCs w:val="20"/>
-              </w:rPr>
-              <w:t>rr</w:t>
-            </w:r>
-            <w:proofErr w:type="spellEnd"/>
-            <w:r>
-              <w:rPr>
-                <w:rFonts w:ascii="Courier New" w:hAnsi="Courier New" w:cs="Courier New"/>
-                <w:sz w:val="20"/>
-                <w:szCs w:val="20"/>
-              </w:rPr>
-              <w:t xml:space="preserve"> 90</w:t>
+            <w:r>
+              <w:rPr>
+                <w:rFonts w:ascii="Courier New" w:hAnsi="Courier New" w:cs="Courier New"/>
+                <w:sz w:val="20"/>
+                <w:szCs w:val="20"/>
+              </w:rPr>
+              <w:t>rr 90</w:t>
             </w:r>
           </w:p>
         </w:tc>
@@ -839,31 +714,13 @@
                 <w:bCs w:val="0"/>
               </w:rPr>
             </w:pPr>
-            <w:proofErr w:type="spellStart"/>
             <w:r>
               <w:rPr>
                 <w:b w:val="0"/>
                 <w:bCs w:val="0"/>
               </w:rPr>
-              <w:t>rl</w:t>
-            </w:r>
-            <w:proofErr w:type="spellEnd"/>
-            <w:r>
-              <w:rPr>
-                <w:b w:val="0"/>
-                <w:bCs w:val="0"/>
-              </w:rPr>
-              <w:t xml:space="preserve"> or </w:t>
-            </w:r>
-            <w:proofErr w:type="spellStart"/>
-            <w:r>
-              <w:rPr>
-                <w:b w:val="0"/>
-                <w:bCs w:val="0"/>
-              </w:rPr>
-              <w:t>roll_left</w:t>
-            </w:r>
-            <w:proofErr w:type="spellEnd"/>
+              <w:t>rl or roll_left</w:t>
+            </w:r>
           </w:p>
         </w:tc>
         <w:tc>
@@ -905,23 +762,13 @@
                 <w:szCs w:val="20"/>
               </w:rPr>
             </w:pPr>
-            <w:proofErr w:type="spellStart"/>
-            <w:r>
-              <w:rPr>
-                <w:rFonts w:ascii="Courier New" w:hAnsi="Courier New" w:cs="Courier New"/>
-                <w:sz w:val="20"/>
-                <w:szCs w:val="20"/>
-              </w:rPr>
-              <w:t>rl</w:t>
-            </w:r>
-            <w:proofErr w:type="spellEnd"/>
-            <w:r>
-              <w:rPr>
-                <w:rFonts w:ascii="Courier New" w:hAnsi="Courier New" w:cs="Courier New"/>
-                <w:sz w:val="20"/>
-                <w:szCs w:val="20"/>
-              </w:rPr>
-              <w:t xml:space="preserve"> 90</w:t>
+            <w:r>
+              <w:rPr>
+                <w:rFonts w:ascii="Courier New" w:hAnsi="Courier New" w:cs="Courier New"/>
+                <w:sz w:val="20"/>
+                <w:szCs w:val="20"/>
+              </w:rPr>
+              <w:t>rl 90</w:t>
             </w:r>
           </w:p>
         </w:tc>
@@ -1011,21 +858,12 @@
                 <w:bCs w:val="0"/>
               </w:rPr>
             </w:pPr>
-            <w:proofErr w:type="spellStart"/>
             <w:r>
               <w:rPr>
                 <w:b w:val="0"/>
                 <w:bCs w:val="0"/>
               </w:rPr>
-              <w:t>setx</w:t>
-            </w:r>
-            <w:proofErr w:type="spellEnd"/>
-            <w:r>
-              <w:rPr>
-                <w:b w:val="0"/>
-                <w:bCs w:val="0"/>
-              </w:rPr>
-              <w:t xml:space="preserve"> </w:t>
+              <w:t xml:space="preserve">setx </w:t>
             </w:r>
           </w:p>
         </w:tc>
@@ -1071,23 +909,13 @@
                 <w:szCs w:val="20"/>
               </w:rPr>
             </w:pPr>
-            <w:proofErr w:type="spellStart"/>
-            <w:r>
-              <w:rPr>
-                <w:rFonts w:ascii="Courier New" w:hAnsi="Courier New" w:cs="Courier New"/>
-                <w:sz w:val="20"/>
-                <w:szCs w:val="20"/>
-              </w:rPr>
-              <w:t>setx</w:t>
-            </w:r>
-            <w:proofErr w:type="spellEnd"/>
-            <w:r>
-              <w:rPr>
-                <w:rFonts w:ascii="Courier New" w:hAnsi="Courier New" w:cs="Courier New"/>
-                <w:sz w:val="20"/>
-                <w:szCs w:val="20"/>
-              </w:rPr>
-              <w:t xml:space="preserve"> 50</w:t>
+            <w:r>
+              <w:rPr>
+                <w:rFonts w:ascii="Courier New" w:hAnsi="Courier New" w:cs="Courier New"/>
+                <w:sz w:val="20"/>
+                <w:szCs w:val="20"/>
+              </w:rPr>
+              <w:t>setx 50</w:t>
             </w:r>
           </w:p>
         </w:tc>
@@ -1105,7 +933,6 @@
                 <w:bCs w:val="0"/>
               </w:rPr>
             </w:pPr>
-            <w:proofErr w:type="spellStart"/>
             <w:r>
               <w:rPr>
                 <w:b w:val="0"/>
@@ -1113,7 +940,6 @@
               </w:rPr>
               <w:t>sety</w:t>
             </w:r>
-            <w:proofErr w:type="spellEnd"/>
           </w:p>
         </w:tc>
         <w:tc>
@@ -1158,23 +984,13 @@
                 <w:szCs w:val="20"/>
               </w:rPr>
             </w:pPr>
-            <w:proofErr w:type="spellStart"/>
-            <w:r>
-              <w:rPr>
-                <w:rFonts w:ascii="Courier New" w:hAnsi="Courier New" w:cs="Courier New"/>
-                <w:sz w:val="20"/>
-                <w:szCs w:val="20"/>
-              </w:rPr>
-              <w:t>sety</w:t>
-            </w:r>
-            <w:proofErr w:type="spellEnd"/>
-            <w:r>
-              <w:rPr>
-                <w:rFonts w:ascii="Courier New" w:hAnsi="Courier New" w:cs="Courier New"/>
-                <w:sz w:val="20"/>
-                <w:szCs w:val="20"/>
-              </w:rPr>
-              <w:t xml:space="preserve"> 50</w:t>
+            <w:r>
+              <w:rPr>
+                <w:rFonts w:ascii="Courier New" w:hAnsi="Courier New" w:cs="Courier New"/>
+                <w:sz w:val="20"/>
+                <w:szCs w:val="20"/>
+              </w:rPr>
+              <w:t>sety 50</w:t>
             </w:r>
           </w:p>
         </w:tc>
@@ -1192,7 +1008,6 @@
                 <w:bCs w:val="0"/>
               </w:rPr>
             </w:pPr>
-            <w:proofErr w:type="spellStart"/>
             <w:r>
               <w:rPr>
                 <w:b w:val="0"/>
@@ -1200,7 +1015,6 @@
               </w:rPr>
               <w:t>setz</w:t>
             </w:r>
-            <w:proofErr w:type="spellEnd"/>
           </w:p>
         </w:tc>
         <w:tc>
@@ -1245,23 +1059,13 @@
                 <w:szCs w:val="20"/>
               </w:rPr>
             </w:pPr>
-            <w:proofErr w:type="spellStart"/>
-            <w:r>
-              <w:rPr>
-                <w:rFonts w:ascii="Courier New" w:hAnsi="Courier New" w:cs="Courier New"/>
-                <w:sz w:val="20"/>
-                <w:szCs w:val="20"/>
-              </w:rPr>
-              <w:t>setz</w:t>
-            </w:r>
-            <w:proofErr w:type="spellEnd"/>
-            <w:r>
-              <w:rPr>
-                <w:rFonts w:ascii="Courier New" w:hAnsi="Courier New" w:cs="Courier New"/>
-                <w:sz w:val="20"/>
-                <w:szCs w:val="20"/>
-              </w:rPr>
-              <w:t xml:space="preserve"> 50</w:t>
+            <w:r>
+              <w:rPr>
+                <w:rFonts w:ascii="Courier New" w:hAnsi="Courier New" w:cs="Courier New"/>
+                <w:sz w:val="20"/>
+                <w:szCs w:val="20"/>
+              </w:rPr>
+              <w:t>setz 50</w:t>
             </w:r>
           </w:p>
         </w:tc>
@@ -1279,7 +1083,6 @@
                 <w:bCs w:val="0"/>
               </w:rPr>
             </w:pPr>
-            <w:proofErr w:type="spellStart"/>
             <w:r>
               <w:rPr>
                 <w:b w:val="0"/>
@@ -1287,7 +1090,6 @@
               </w:rPr>
               <w:t>setxyz</w:t>
             </w:r>
-            <w:proofErr w:type="spellEnd"/>
           </w:p>
         </w:tc>
         <w:tc>
@@ -1315,15 +1117,7 @@
               <w:cnfStyle w:val="000000000000" w:firstRow="0" w:lastRow="0" w:firstColumn="0" w:lastColumn="0" w:oddVBand="0" w:evenVBand="0" w:oddHBand="0" w:evenHBand="0" w:firstRowFirstColumn="0" w:firstRowLastColumn="0" w:lastRowFirstColumn="0" w:lastRowLastColumn="0"/>
             </w:pPr>
             <w:r>
-              <w:t>Move to specific point (</w:t>
-            </w:r>
-            <w:proofErr w:type="spellStart"/>
-            <w:r>
-              <w:t>x,y,z</w:t>
-            </w:r>
-            <w:proofErr w:type="spellEnd"/>
-            <w:r>
-              <w:t>)</w:t>
+              <w:t>Move to specific point (x,y,z)</w:t>
             </w:r>
           </w:p>
         </w:tc>
@@ -1340,23 +1134,13 @@
                 <w:szCs w:val="20"/>
               </w:rPr>
             </w:pPr>
-            <w:proofErr w:type="spellStart"/>
-            <w:r>
-              <w:rPr>
-                <w:rFonts w:ascii="Courier New" w:hAnsi="Courier New" w:cs="Courier New"/>
-                <w:sz w:val="20"/>
-                <w:szCs w:val="20"/>
-              </w:rPr>
-              <w:t>setxyz</w:t>
-            </w:r>
-            <w:proofErr w:type="spellEnd"/>
-            <w:r>
-              <w:rPr>
-                <w:rFonts w:ascii="Courier New" w:hAnsi="Courier New" w:cs="Courier New"/>
-                <w:sz w:val="20"/>
-                <w:szCs w:val="20"/>
-              </w:rPr>
-              <w:t xml:space="preserve"> 50 50 50 </w:t>
+            <w:r>
+              <w:rPr>
+                <w:rFonts w:ascii="Courier New" w:hAnsi="Courier New" w:cs="Courier New"/>
+                <w:sz w:val="20"/>
+                <w:szCs w:val="20"/>
+              </w:rPr>
+              <w:t xml:space="preserve">setxyz 50 50 50 </w:t>
             </w:r>
           </w:p>
         </w:tc>
@@ -1564,7 +1348,6 @@
                 <w:bCs w:val="0"/>
               </w:rPr>
             </w:pPr>
-            <w:proofErr w:type="spellStart"/>
             <w:r>
               <w:rPr>
                 <w:b w:val="0"/>
@@ -1572,7 +1355,6 @@
               </w:rPr>
               <w:t>getx</w:t>
             </w:r>
-            <w:proofErr w:type="spellEnd"/>
           </w:p>
         </w:tc>
         <w:tc>
@@ -1614,7 +1396,6 @@
                 <w:szCs w:val="20"/>
               </w:rPr>
             </w:pPr>
-            <w:proofErr w:type="spellStart"/>
             <w:r>
               <w:rPr>
                 <w:rFonts w:ascii="Courier New" w:hAnsi="Courier New" w:cs="Courier New"/>
@@ -1623,7 +1404,6 @@
               </w:rPr>
               <w:t>getx</w:t>
             </w:r>
-            <w:proofErr w:type="spellEnd"/>
           </w:p>
         </w:tc>
       </w:tr>
@@ -1640,7 +1420,6 @@
                 <w:bCs w:val="0"/>
               </w:rPr>
             </w:pPr>
-            <w:proofErr w:type="spellStart"/>
             <w:r>
               <w:rPr>
                 <w:b w:val="0"/>
@@ -1648,7 +1427,6 @@
               </w:rPr>
               <w:t>gety</w:t>
             </w:r>
-            <w:proofErr w:type="spellEnd"/>
           </w:p>
         </w:tc>
         <w:tc>
@@ -1690,7 +1468,6 @@
                 <w:szCs w:val="20"/>
               </w:rPr>
             </w:pPr>
-            <w:proofErr w:type="spellStart"/>
             <w:r>
               <w:rPr>
                 <w:rFonts w:ascii="Courier New" w:hAnsi="Courier New" w:cs="Courier New"/>
@@ -1699,7 +1476,6 @@
               </w:rPr>
               <w:t>gety</w:t>
             </w:r>
-            <w:proofErr w:type="spellEnd"/>
           </w:p>
         </w:tc>
       </w:tr>
@@ -1716,7 +1492,6 @@
                 <w:bCs w:val="0"/>
               </w:rPr>
             </w:pPr>
-            <w:proofErr w:type="spellStart"/>
             <w:r>
               <w:rPr>
                 <w:b w:val="0"/>
@@ -1724,7 +1499,6 @@
               </w:rPr>
               <w:t>getz</w:t>
             </w:r>
-            <w:proofErr w:type="spellEnd"/>
           </w:p>
         </w:tc>
         <w:tc>
@@ -1766,7 +1540,6 @@
                 <w:szCs w:val="20"/>
               </w:rPr>
             </w:pPr>
-            <w:proofErr w:type="spellStart"/>
             <w:r>
               <w:rPr>
                 <w:rFonts w:ascii="Courier New" w:hAnsi="Courier New" w:cs="Courier New"/>
@@ -1775,7 +1548,6 @@
               </w:rPr>
               <w:t>getz</w:t>
             </w:r>
-            <w:proofErr w:type="spellEnd"/>
           </w:p>
         </w:tc>
       </w:tr>
@@ -1791,19 +1563,11 @@
                 <w:b w:val="0"/>
               </w:rPr>
             </w:pPr>
-            <w:proofErr w:type="spellStart"/>
-            <w:r>
-              <w:rPr>
-                <w:b w:val="0"/>
-              </w:rPr>
-              <w:t>dist</w:t>
-            </w:r>
-            <w:proofErr w:type="spellEnd"/>
-            <w:r>
-              <w:rPr>
-                <w:b w:val="0"/>
-              </w:rPr>
-              <w:t xml:space="preserve"> </w:t>
+            <w:r>
+              <w:rPr>
+                <w:b w:val="0"/>
+              </w:rPr>
+              <w:t xml:space="preserve">dist </w:t>
             </w:r>
           </w:p>
         </w:tc>
@@ -1846,23 +1610,13 @@
                 <w:szCs w:val="20"/>
               </w:rPr>
             </w:pPr>
-            <w:proofErr w:type="spellStart"/>
-            <w:r>
-              <w:rPr>
-                <w:rFonts w:ascii="Courier New" w:hAnsi="Courier New" w:cs="Courier New"/>
-                <w:sz w:val="20"/>
-                <w:szCs w:val="20"/>
-              </w:rPr>
-              <w:t>dist</w:t>
-            </w:r>
-            <w:proofErr w:type="spellEnd"/>
-            <w:r>
-              <w:rPr>
-                <w:rFonts w:ascii="Courier New" w:hAnsi="Courier New" w:cs="Courier New"/>
-                <w:sz w:val="20"/>
-                <w:szCs w:val="20"/>
-              </w:rPr>
-              <w:t xml:space="preserve"> 20 35 40</w:t>
+            <w:r>
+              <w:rPr>
+                <w:rFonts w:ascii="Courier New" w:hAnsi="Courier New" w:cs="Courier New"/>
+                <w:sz w:val="20"/>
+                <w:szCs w:val="20"/>
+              </w:rPr>
+              <w:t>dist 20 35 40</w:t>
             </w:r>
           </w:p>
         </w:tc>
@@ -2001,7 +1755,6 @@
                 <w:bCs w:val="0"/>
               </w:rPr>
             </w:pPr>
-            <w:proofErr w:type="spellStart"/>
             <w:r>
               <w:rPr>
                 <w:b w:val="0"/>
@@ -2009,23 +1762,13 @@
               </w:rPr>
               <w:t>penup</w:t>
             </w:r>
-            <w:proofErr w:type="spellEnd"/>
             <w:r>
               <w:rPr>
                 <w:b w:val="0"/>
                 <w:bCs w:val="0"/>
               </w:rPr>
-              <w:t xml:space="preserve"> or </w:t>
-            </w:r>
-            <w:proofErr w:type="spellStart"/>
-            <w:r>
-              <w:rPr>
-                <w:b w:val="0"/>
-                <w:bCs w:val="0"/>
-              </w:rPr>
-              <w:t>pu</w:t>
-            </w:r>
-            <w:proofErr w:type="spellEnd"/>
+              <w:t xml:space="preserve"> or pu</w:t>
+            </w:r>
           </w:p>
         </w:tc>
         <w:tc>
@@ -2067,7 +1810,6 @@
                 <w:szCs w:val="20"/>
               </w:rPr>
             </w:pPr>
-            <w:proofErr w:type="spellStart"/>
             <w:r>
               <w:rPr>
                 <w:rFonts w:ascii="Courier New" w:hAnsi="Courier New" w:cs="Courier New"/>
@@ -2076,7 +1818,6 @@
               </w:rPr>
               <w:t>penup</w:t>
             </w:r>
-            <w:proofErr w:type="spellEnd"/>
           </w:p>
         </w:tc>
       </w:tr>
@@ -2093,7 +1834,6 @@
                 <w:bCs w:val="0"/>
               </w:rPr>
             </w:pPr>
-            <w:proofErr w:type="spellStart"/>
             <w:r>
               <w:rPr>
                 <w:b w:val="0"/>
@@ -2101,23 +1841,13 @@
               </w:rPr>
               <w:t>pendown</w:t>
             </w:r>
-            <w:proofErr w:type="spellEnd"/>
             <w:r>
               <w:rPr>
                 <w:b w:val="0"/>
                 <w:bCs w:val="0"/>
               </w:rPr>
-              <w:t xml:space="preserve"> or </w:t>
-            </w:r>
-            <w:proofErr w:type="spellStart"/>
-            <w:r>
-              <w:rPr>
-                <w:b w:val="0"/>
-                <w:bCs w:val="0"/>
-              </w:rPr>
-              <w:t>pd</w:t>
-            </w:r>
-            <w:proofErr w:type="spellEnd"/>
+              <w:t xml:space="preserve"> or pd</w:t>
+            </w:r>
           </w:p>
         </w:tc>
         <w:tc>
@@ -2159,7 +1889,6 @@
                 <w:szCs w:val="20"/>
               </w:rPr>
             </w:pPr>
-            <w:proofErr w:type="spellStart"/>
             <w:r>
               <w:rPr>
                 <w:rFonts w:ascii="Courier New" w:hAnsi="Courier New" w:cs="Courier New"/>
@@ -2168,7 +1897,6 @@
               </w:rPr>
               <w:t>pendown</w:t>
             </w:r>
-            <w:proofErr w:type="spellEnd"/>
           </w:p>
         </w:tc>
       </w:tr>
@@ -2185,7 +1913,6 @@
                 <w:bCs w:val="0"/>
               </w:rPr>
             </w:pPr>
-            <w:proofErr w:type="spellStart"/>
             <w:r>
               <w:rPr>
                 <w:b w:val="0"/>
@@ -2207,23 +1934,13 @@
               </w:rPr>
               <w:t>pensize</w:t>
             </w:r>
-            <w:proofErr w:type="spellEnd"/>
             <w:r>
               <w:rPr>
                 <w:b w:val="0"/>
                 <w:bCs w:val="0"/>
               </w:rPr>
-              <w:t xml:space="preserve"> or </w:t>
-            </w:r>
-            <w:proofErr w:type="spellStart"/>
-            <w:r>
-              <w:rPr>
-                <w:b w:val="0"/>
-                <w:bCs w:val="0"/>
-              </w:rPr>
-              <w:t>sps</w:t>
-            </w:r>
-            <w:proofErr w:type="spellEnd"/>
+              <w:t xml:space="preserve"> or sps</w:t>
+            </w:r>
           </w:p>
         </w:tc>
         <w:tc>
@@ -2265,23 +1982,13 @@
                 <w:szCs w:val="20"/>
               </w:rPr>
             </w:pPr>
-            <w:proofErr w:type="spellStart"/>
-            <w:r>
-              <w:rPr>
-                <w:rFonts w:ascii="Courier New" w:hAnsi="Courier New" w:cs="Courier New"/>
-                <w:sz w:val="20"/>
-                <w:szCs w:val="20"/>
-              </w:rPr>
-              <w:t>setpensize</w:t>
-            </w:r>
-            <w:proofErr w:type="spellEnd"/>
-            <w:r>
-              <w:rPr>
-                <w:rFonts w:ascii="Courier New" w:hAnsi="Courier New" w:cs="Courier New"/>
-                <w:sz w:val="20"/>
-                <w:szCs w:val="20"/>
-              </w:rPr>
-              <w:t xml:space="preserve"> 4</w:t>
+            <w:r>
+              <w:rPr>
+                <w:rFonts w:ascii="Courier New" w:hAnsi="Courier New" w:cs="Courier New"/>
+                <w:sz w:val="20"/>
+                <w:szCs w:val="20"/>
+              </w:rPr>
+              <w:t>setpensize 4</w:t>
             </w:r>
           </w:p>
         </w:tc>
@@ -2376,14 +2083,12 @@
                 <w:b w:val="0"/>
               </w:rPr>
             </w:pPr>
-            <w:proofErr w:type="spellStart"/>
             <w:r>
               <w:rPr>
                 <w:b w:val="0"/>
               </w:rPr>
               <w:t>colorhsb</w:t>
             </w:r>
-            <w:proofErr w:type="spellEnd"/>
           </w:p>
         </w:tc>
         <w:tc>
@@ -2448,14 +2153,12 @@
                 <w:b w:val="0"/>
               </w:rPr>
             </w:pPr>
-            <w:proofErr w:type="spellStart"/>
             <w:r>
               <w:rPr>
                 <w:b w:val="0"/>
               </w:rPr>
               <w:t>coloralpha</w:t>
             </w:r>
-            <w:proofErr w:type="spellEnd"/>
           </w:p>
         </w:tc>
         <w:tc>
@@ -2497,23 +2200,13 @@
                 <w:szCs w:val="20"/>
               </w:rPr>
             </w:pPr>
-            <w:proofErr w:type="spellStart"/>
-            <w:r>
-              <w:rPr>
-                <w:rFonts w:ascii="Courier New" w:hAnsi="Courier New" w:cs="Courier New"/>
-                <w:sz w:val="20"/>
-                <w:szCs w:val="20"/>
-              </w:rPr>
-              <w:t>coloralpha</w:t>
-            </w:r>
-            <w:proofErr w:type="spellEnd"/>
-            <w:r>
-              <w:rPr>
-                <w:rFonts w:ascii="Courier New" w:hAnsi="Courier New" w:cs="Courier New"/>
-                <w:sz w:val="20"/>
-                <w:szCs w:val="20"/>
-              </w:rPr>
-              <w:t xml:space="preserve"> 128</w:t>
+            <w:r>
+              <w:rPr>
+                <w:rFonts w:ascii="Courier New" w:hAnsi="Courier New" w:cs="Courier New"/>
+                <w:sz w:val="20"/>
+                <w:szCs w:val="20"/>
+              </w:rPr>
+              <w:t>coloralpha 128</w:t>
             </w:r>
           </w:p>
         </w:tc>
@@ -2530,28 +2223,18 @@
                 <w:b w:val="0"/>
               </w:rPr>
             </w:pPr>
-            <w:proofErr w:type="spellStart"/>
             <w:r>
               <w:rPr>
                 <w:b w:val="0"/>
               </w:rPr>
               <w:t>showturtle</w:t>
             </w:r>
-            <w:proofErr w:type="spellEnd"/>
-            <w:r>
-              <w:rPr>
-                <w:b w:val="0"/>
-              </w:rPr>
-              <w:t xml:space="preserve"> or </w:t>
-            </w:r>
-            <w:proofErr w:type="spellStart"/>
-            <w:r>
-              <w:rPr>
-                <w:b w:val="0"/>
-              </w:rPr>
-              <w:t>st</w:t>
-            </w:r>
-            <w:proofErr w:type="spellEnd"/>
+            <w:r>
+              <w:rPr>
+                <w:b w:val="0"/>
+              </w:rPr>
+              <w:t xml:space="preserve"> or st</w:t>
+            </w:r>
           </w:p>
         </w:tc>
         <w:tc>
@@ -2593,7 +2276,6 @@
                 <w:szCs w:val="20"/>
               </w:rPr>
             </w:pPr>
-            <w:proofErr w:type="spellStart"/>
             <w:r>
               <w:rPr>
                 <w:rFonts w:ascii="Courier New" w:hAnsi="Courier New" w:cs="Courier New"/>
@@ -2602,7 +2284,6 @@
               </w:rPr>
               <w:t>showturtle</w:t>
             </w:r>
-            <w:proofErr w:type="spellEnd"/>
           </w:p>
         </w:tc>
       </w:tr>
@@ -2618,82 +2299,64 @@
                 <w:b w:val="0"/>
               </w:rPr>
             </w:pPr>
-            <w:proofErr w:type="spellStart"/>
-            <w:r>
-              <w:rPr>
-                <w:b w:val="0"/>
+            <w:r>
+              <w:rPr>
+                <w:b w:val="0"/>
+              </w:rPr>
+              <w:t>hideturtle or ht</w:t>
+            </w:r>
+          </w:p>
+        </w:tc>
+        <w:tc>
+          <w:tcPr>
+            <w:tcW w:w="2880" w:type="dxa"/>
+          </w:tcPr>
+          <w:p>
+            <w:pPr>
+              <w:cnfStyle w:val="000000000000" w:firstRow="0" w:lastRow="0" w:firstColumn="0" w:lastColumn="0" w:oddVBand="0" w:evenVBand="0" w:oddHBand="0" w:evenHBand="0" w:firstRowFirstColumn="0" w:firstRowLastColumn="0" w:lastRowFirstColumn="0" w:lastRowLastColumn="0"/>
+            </w:pPr>
+            <w:r>
+              <w:t>-</w:t>
+            </w:r>
+          </w:p>
+        </w:tc>
+        <w:tc>
+          <w:tcPr>
+            <w:tcW w:w="2610" w:type="dxa"/>
+          </w:tcPr>
+          <w:p>
+            <w:pPr>
+              <w:cnfStyle w:val="000000000000" w:firstRow="0" w:lastRow="0" w:firstColumn="0" w:lastColumn="0" w:oddVBand="0" w:evenVBand="0" w:oddHBand="0" w:evenHBand="0" w:firstRowFirstColumn="0" w:firstRowLastColumn="0" w:lastRowFirstColumn="0" w:lastRowLastColumn="0"/>
+            </w:pPr>
+            <w:r>
+              <w:t>H</w:t>
+            </w:r>
+            <w:r>
+              <w:t>ides the avatar</w:t>
+            </w:r>
+          </w:p>
+        </w:tc>
+        <w:tc>
+          <w:tcPr>
+            <w:tcW w:w="2065" w:type="dxa"/>
+          </w:tcPr>
+          <w:p>
+            <w:pPr>
+              <w:cnfStyle w:val="000000000000" w:firstRow="0" w:lastRow="0" w:firstColumn="0" w:lastColumn="0" w:oddVBand="0" w:evenVBand="0" w:oddHBand="0" w:evenHBand="0" w:firstRowFirstColumn="0" w:firstRowLastColumn="0" w:lastRowFirstColumn="0" w:lastRowLastColumn="0"/>
+              <w:rPr>
+                <w:rFonts w:ascii="Courier New" w:hAnsi="Courier New" w:cs="Courier New"/>
+                <w:sz w:val="20"/>
+                <w:szCs w:val="20"/>
+              </w:rPr>
+            </w:pPr>
+            <w:r>
+              <w:rPr>
+                <w:rFonts w:ascii="Courier New" w:hAnsi="Courier New" w:cs="Courier New"/>
+                <w:sz w:val="20"/>
+                <w:szCs w:val="20"/>
               </w:rPr>
               <w:t>hideturtle</w:t>
             </w:r>
-            <w:proofErr w:type="spellEnd"/>
-            <w:r>
-              <w:rPr>
-                <w:b w:val="0"/>
-              </w:rPr>
-              <w:t xml:space="preserve"> or </w:t>
-            </w:r>
-            <w:proofErr w:type="spellStart"/>
-            <w:r>
-              <w:rPr>
-                <w:b w:val="0"/>
-              </w:rPr>
-              <w:t>ht</w:t>
-            </w:r>
-            <w:proofErr w:type="spellEnd"/>
-          </w:p>
-        </w:tc>
-        <w:tc>
-          <w:tcPr>
-            <w:tcW w:w="2880" w:type="dxa"/>
-          </w:tcPr>
-          <w:p>
-            <w:pPr>
-              <w:cnfStyle w:val="000000000000" w:firstRow="0" w:lastRow="0" w:firstColumn="0" w:lastColumn="0" w:oddVBand="0" w:evenVBand="0" w:oddHBand="0" w:evenHBand="0" w:firstRowFirstColumn="0" w:firstRowLastColumn="0" w:lastRowFirstColumn="0" w:lastRowLastColumn="0"/>
-            </w:pPr>
-            <w:r>
-              <w:t>-</w:t>
-            </w:r>
-          </w:p>
-        </w:tc>
-        <w:tc>
-          <w:tcPr>
-            <w:tcW w:w="2610" w:type="dxa"/>
-          </w:tcPr>
-          <w:p>
-            <w:pPr>
-              <w:cnfStyle w:val="000000000000" w:firstRow="0" w:lastRow="0" w:firstColumn="0" w:lastColumn="0" w:oddVBand="0" w:evenVBand="0" w:oddHBand="0" w:evenHBand="0" w:firstRowFirstColumn="0" w:firstRowLastColumn="0" w:lastRowFirstColumn="0" w:lastRowLastColumn="0"/>
-            </w:pPr>
-            <w:r>
-              <w:t>H</w:t>
-            </w:r>
-            <w:r>
-              <w:t>ides the avatar</w:t>
-            </w:r>
-          </w:p>
-        </w:tc>
-        <w:tc>
-          <w:tcPr>
-            <w:tcW w:w="2065" w:type="dxa"/>
-          </w:tcPr>
-          <w:p>
-            <w:pPr>
-              <w:cnfStyle w:val="000000000000" w:firstRow="0" w:lastRow="0" w:firstColumn="0" w:lastColumn="0" w:oddVBand="0" w:evenVBand="0" w:oddHBand="0" w:evenHBand="0" w:firstRowFirstColumn="0" w:firstRowLastColumn="0" w:lastRowFirstColumn="0" w:lastRowLastColumn="0"/>
-              <w:rPr>
-                <w:rFonts w:ascii="Courier New" w:hAnsi="Courier New" w:cs="Courier New"/>
-                <w:sz w:val="20"/>
-                <w:szCs w:val="20"/>
-              </w:rPr>
-            </w:pPr>
-            <w:proofErr w:type="spellStart"/>
-            <w:r>
-              <w:rPr>
-                <w:rFonts w:ascii="Courier New" w:hAnsi="Courier New" w:cs="Courier New"/>
-                <w:sz w:val="20"/>
-                <w:szCs w:val="20"/>
-              </w:rPr>
-              <w:t>hideturtle</w:t>
-            </w:r>
-            <w:proofErr w:type="spellEnd"/>
           </w:p>
         </w:tc>
       </w:tr>
@@ -2992,28 +2655,18 @@
                 <w:b w:val="0"/>
               </w:rPr>
             </w:pPr>
-            <w:proofErr w:type="spellStart"/>
             <w:r>
               <w:rPr>
                 <w:b w:val="0"/>
               </w:rPr>
               <w:t>settextsize</w:t>
             </w:r>
-            <w:proofErr w:type="spellEnd"/>
-            <w:r>
-              <w:rPr>
-                <w:b w:val="0"/>
-              </w:rPr>
-              <w:t xml:space="preserve"> or </w:t>
-            </w:r>
-            <w:proofErr w:type="spellStart"/>
-            <w:r>
-              <w:rPr>
-                <w:b w:val="0"/>
-              </w:rPr>
-              <w:t>sts</w:t>
-            </w:r>
-            <w:proofErr w:type="spellEnd"/>
+            <w:r>
+              <w:rPr>
+                <w:b w:val="0"/>
+              </w:rPr>
+              <w:t xml:space="preserve"> or sts</w:t>
+            </w:r>
           </w:p>
         </w:tc>
         <w:tc>
@@ -3058,7 +2711,6 @@
                 <w:szCs w:val="20"/>
               </w:rPr>
             </w:pPr>
-            <w:proofErr w:type="spellStart"/>
             <w:r>
               <w:rPr>
                 <w:rFonts w:ascii="Courier New" w:hAnsi="Courier New" w:cs="Courier New"/>
@@ -3067,7 +2719,6 @@
               </w:rPr>
               <w:t>settextsize</w:t>
             </w:r>
-            <w:proofErr w:type="spellEnd"/>
             <w:r>
               <w:rPr>
                 <w:rFonts w:ascii="Courier New" w:hAnsi="Courier New" w:cs="Courier New"/>
@@ -3238,25 +2889,14 @@
         </w:rPr>
         <w:t xml:space="preserve">. </w:t>
       </w:r>
-      <w:proofErr w:type="spellStart"/>
-      <w:r>
-        <w:rPr>
-          <w:rFonts w:ascii="Courier New" w:hAnsi="Courier New" w:cs="Courier New"/>
-          <w:sz w:val="20"/>
-          <w:szCs w:val="20"/>
-        </w:rPr>
-        <w:t>fd</w:t>
-      </w:r>
-      <w:proofErr w:type="spellEnd"/>
-      <w:r>
-        <w:rPr>
-          <w:rFonts w:ascii="Courier New" w:hAnsi="Courier New" w:cs="Courier New"/>
-          <w:sz w:val="20"/>
-          <w:szCs w:val="20"/>
-        </w:rPr>
-        <w:t xml:space="preserve"> :</w:t>
-      </w:r>
-      <w:proofErr w:type="spellStart"/>
+      <w:r>
+        <w:rPr>
+          <w:rFonts w:ascii="Courier New" w:hAnsi="Courier New" w:cs="Courier New"/>
+          <w:sz w:val="20"/>
+          <w:szCs w:val="20"/>
+        </w:rPr>
+        <w:t>fd :</w:t>
+      </w:r>
       <w:r>
         <w:rPr>
           <w:rFonts w:ascii="Courier New" w:hAnsi="Courier New" w:cs="Courier New"/>
@@ -3265,7 +2905,6 @@
         </w:rPr>
         <w:t>var</w:t>
       </w:r>
-      <w:proofErr w:type="spellEnd"/>
     </w:p>
     <w:p>
       <w:pPr>
@@ -3305,33 +2944,15 @@
           <w:sz w:val="20"/>
           <w:szCs w:val="20"/>
         </w:rPr>
-        <w:t>print “</w:t>
-      </w:r>
-      <w:proofErr w:type="spellStart"/>
-      <w:r>
-        <w:rPr>
-          <w:rFonts w:ascii="Courier New" w:hAnsi="Courier New" w:cs="Courier New"/>
-          <w:sz w:val="20"/>
-          <w:szCs w:val="20"/>
-        </w:rPr>
-        <w:t>hello</w:t>
-      </w:r>
-      <w:r>
-        <w:rPr>
-          <w:rFonts w:ascii="Courier New" w:hAnsi="Courier New" w:cs="Courier New"/>
-          <w:sz w:val="20"/>
-          <w:szCs w:val="20"/>
-        </w:rPr>
-        <w:t>World</w:t>
-      </w:r>
-      <w:proofErr w:type="spellEnd"/>
-      <w:r>
-        <w:rPr>
-          <w:rFonts w:ascii="Courier New" w:hAnsi="Courier New" w:cs="Courier New"/>
-          <w:sz w:val="20"/>
-          <w:szCs w:val="20"/>
-        </w:rPr>
-        <w:t xml:space="preserve"> label “corner</w:t>
+        <w:t>print “hello</w:t>
+      </w:r>
+      <w:r>
+        <w:rPr>
+          <w:rFonts w:ascii="Courier New" w:hAnsi="Courier New" w:cs="Courier New"/>
+          <w:sz w:val="20"/>
+          <w:szCs w:val="20"/>
+        </w:rPr>
+        <w:t>World label “corner</w:t>
       </w:r>
     </w:p>
     <w:p>
@@ -3360,18 +2981,8 @@
           <w:sz w:val="20"/>
           <w:szCs w:val="20"/>
         </w:rPr>
-        <w:t xml:space="preserve">print </w:t>
-      </w:r>
-      <w:proofErr w:type="spellStart"/>
-      <w:r>
-        <w:rPr>
-          <w:rFonts w:ascii="Courier New" w:hAnsi="Courier New" w:cs="Courier New"/>
-          <w:sz w:val="20"/>
-          <w:szCs w:val="20"/>
-        </w:rPr>
-        <w:t>getx</w:t>
-      </w:r>
-      <w:proofErr w:type="spellEnd"/>
+        <w:t>print getx</w:t>
+      </w:r>
     </w:p>
     <w:p>
       <w:pPr>
@@ -3402,18 +3013,8 @@
           <w:sz w:val="20"/>
           <w:szCs w:val="20"/>
         </w:rPr>
-        <w:t>+,-,*</w:t>
-      </w:r>
-      <w:proofErr w:type="gramStart"/>
-      <w:r>
-        <w:rPr>
-          <w:rFonts w:ascii="Courier New" w:hAnsi="Courier New" w:cs="Courier New"/>
-          <w:sz w:val="20"/>
-          <w:szCs w:val="20"/>
-        </w:rPr>
-        <w:t>,/</w:t>
-      </w:r>
-      <w:proofErr w:type="gramEnd"/>
+        <w:t>+,-,*,/</w:t>
+      </w:r>
       <w:r>
         <w:t>) or comparison operators (</w:t>
       </w:r>
@@ -3449,51 +3050,13 @@
         </w:rPr>
         <w:t xml:space="preserve">. </w:t>
       </w:r>
-      <w:proofErr w:type="spellStart"/>
-      <w:proofErr w:type="gramStart"/>
-      <w:r>
-        <w:rPr>
-          <w:rFonts w:ascii="Courier New" w:hAnsi="Courier New" w:cs="Courier New"/>
-          <w:sz w:val="20"/>
-          <w:szCs w:val="20"/>
-        </w:rPr>
-        <w:t>fd</w:t>
-      </w:r>
-      <w:proofErr w:type="spellEnd"/>
-      <w:r>
-        <w:rPr>
-          <w:rFonts w:ascii="Courier New" w:hAnsi="Courier New" w:cs="Courier New"/>
-          <w:sz w:val="20"/>
-          <w:szCs w:val="20"/>
-        </w:rPr>
-        <w:t xml:space="preserve"> :n</w:t>
-      </w:r>
-      <w:proofErr w:type="gramEnd"/>
-      <w:r>
-        <w:rPr>
-          <w:rFonts w:ascii="Courier New" w:hAnsi="Courier New" w:cs="Courier New"/>
-          <w:sz w:val="20"/>
-          <w:szCs w:val="20"/>
-        </w:rPr>
-        <w:t xml:space="preserve"> + 10  </w:t>
-      </w:r>
-      <w:proofErr w:type="spellStart"/>
-      <w:r>
-        <w:rPr>
-          <w:rFonts w:ascii="Courier New" w:hAnsi="Courier New" w:cs="Courier New"/>
-          <w:sz w:val="20"/>
-          <w:szCs w:val="20"/>
-        </w:rPr>
-        <w:t>rt</w:t>
-      </w:r>
-      <w:proofErr w:type="spellEnd"/>
-      <w:r>
-        <w:rPr>
-          <w:rFonts w:ascii="Courier New" w:hAnsi="Courier New" w:cs="Courier New"/>
-          <w:sz w:val="20"/>
-          <w:szCs w:val="20"/>
-        </w:rPr>
-        <w:t xml:space="preserve"> 360 / 5 print :k &lt;</w:t>
+      <w:r>
+        <w:rPr>
+          <w:rFonts w:ascii="Courier New" w:hAnsi="Courier New" w:cs="Courier New"/>
+          <w:sz w:val="20"/>
+          <w:szCs w:val="20"/>
+        </w:rPr>
+        <w:t>fd :n + 10  rt 360 / 5 print :k &lt;</w:t>
       </w:r>
       <w:r>
         <w:rPr>
@@ -3627,23 +3190,7 @@
           <w:rFonts w:ascii="Courier New" w:hAnsi="Courier New" w:cs="Courier New"/>
           <w:sz w:val="20"/>
         </w:rPr>
-        <w:t xml:space="preserve">   </w:t>
-      </w:r>
-      <w:proofErr w:type="gramStart"/>
-      <w:r>
-        <w:rPr>
-          <w:rFonts w:ascii="Courier New" w:hAnsi="Courier New" w:cs="Courier New"/>
-          <w:sz w:val="20"/>
-        </w:rPr>
-        <w:t>print</w:t>
-      </w:r>
-      <w:proofErr w:type="gramEnd"/>
-      <w:r>
-        <w:rPr>
-          <w:rFonts w:ascii="Courier New" w:hAnsi="Courier New" w:cs="Courier New"/>
-          <w:sz w:val="20"/>
-        </w:rPr>
-        <w:t xml:space="preserve"> </w:t>
+        <w:t xml:space="preserve">   print </w:t>
       </w:r>
       <w:r>
         <w:rPr>
@@ -3676,13 +3223,8 @@
         </w:rPr>
       </w:pPr>
       <w:r>
-        <w:t xml:space="preserve">A space character can be encoded into a literal for using with output commands, with the </w:t>
-      </w:r>
-      <w:proofErr w:type="gramStart"/>
-      <w:r>
-        <w:t>sequence  ‘</w:t>
-      </w:r>
-      <w:proofErr w:type="gramEnd"/>
+        <w:t>A space character can be encoded into a literal for using with output commands, with the sequence  ‘</w:t>
+      </w:r>
       <w:r>
         <w:rPr>
           <w:rFonts w:ascii="Courier New" w:hAnsi="Courier New" w:cs="Courier New"/>
@@ -3713,18 +3255,8 @@
           <w:rFonts w:ascii="Courier New" w:hAnsi="Courier New" w:cs="Courier New"/>
           <w:sz w:val="20"/>
         </w:rPr>
-        <w:t>print “hello\</w:t>
-      </w:r>
-      <w:proofErr w:type="spellStart"/>
-      <w:proofErr w:type="gramStart"/>
-      <w:r>
-        <w:rPr>
-          <w:rFonts w:ascii="Courier New" w:hAnsi="Courier New" w:cs="Courier New"/>
-          <w:sz w:val="20"/>
-        </w:rPr>
-        <w:t>sworld</w:t>
-      </w:r>
-      <w:proofErr w:type="spellEnd"/>
+        <w:t>print “hello\sworld</w:t>
+      </w:r>
       <w:r>
         <w:rPr>
           <w:rFonts w:ascii="Courier New" w:hAnsi="Courier New" w:cs="Courier New"/>
@@ -3736,14 +3268,7 @@
         <w:rPr>
           <w:rFonts w:cstheme="minorHAnsi"/>
         </w:rPr>
-        <w:t>This</w:t>
-      </w:r>
-      <w:proofErr w:type="gramEnd"/>
-      <w:r>
-        <w:rPr>
-          <w:rFonts w:cstheme="minorHAnsi"/>
-        </w:rPr>
-        <w:t xml:space="preserve"> </w:t>
+        <w:t xml:space="preserve">This </w:t>
       </w:r>
       <w:r>
         <w:rPr>
@@ -3869,21 +3394,7 @@
         <w:rPr>
           <w:sz w:val="18"/>
         </w:rPr>
-        <w:t>E.g.:  To set the position of the avatar to x</w:t>
-      </w:r>
-      <w:proofErr w:type="gramStart"/>
-      <w:r>
-        <w:rPr>
-          <w:sz w:val="18"/>
-        </w:rPr>
-        <w:t>:6</w:t>
-      </w:r>
-      <w:proofErr w:type="gramEnd"/>
-      <w:r>
-        <w:rPr>
-          <w:sz w:val="18"/>
-        </w:rPr>
-        <w:t>, y:-7, z:8, Writing the below:</w:t>
+        <w:t>E.g.:  To set the position of the avatar to x:6, y:-7, z:8, Writing the below:</w:t>
       </w:r>
     </w:p>
     <w:p>
@@ -3896,23 +3407,13 @@
           <w:szCs w:val="20"/>
         </w:rPr>
       </w:pPr>
-      <w:proofErr w:type="spellStart"/>
       <w:r>
         <w:rPr>
           <w:rFonts w:ascii="Courier New" w:hAnsi="Courier New" w:cs="Courier New"/>
           <w:sz w:val="16"/>
           <w:szCs w:val="20"/>
         </w:rPr>
-        <w:t>Setxyz</w:t>
-      </w:r>
-      <w:proofErr w:type="spellEnd"/>
-      <w:r>
-        <w:rPr>
-          <w:rFonts w:ascii="Courier New" w:hAnsi="Courier New" w:cs="Courier New"/>
-          <w:sz w:val="16"/>
-          <w:szCs w:val="20"/>
-        </w:rPr>
-        <w:t xml:space="preserve"> 6 -7 8</w:t>
+        <w:t>Setxyz 6 -7 8</w:t>
       </w:r>
     </w:p>
     <w:p>
@@ -4000,25 +3501,13 @@
           <w:szCs w:val="20"/>
         </w:rPr>
       </w:pPr>
-      <w:proofErr w:type="spellStart"/>
-      <w:proofErr w:type="gramStart"/>
       <w:r>
         <w:rPr>
           <w:rFonts w:ascii="Courier New" w:hAnsi="Courier New" w:cs="Courier New"/>
           <w:sz w:val="16"/>
           <w:szCs w:val="20"/>
         </w:rPr>
-        <w:t>setxyz</w:t>
-      </w:r>
-      <w:proofErr w:type="spellEnd"/>
-      <w:proofErr w:type="gramEnd"/>
-      <w:r>
-        <w:rPr>
-          <w:rFonts w:ascii="Courier New" w:hAnsi="Courier New" w:cs="Courier New"/>
-          <w:sz w:val="16"/>
-          <w:szCs w:val="20"/>
-        </w:rPr>
-        <w:t xml:space="preserve"> 6 (-7) 8</w:t>
+        <w:t>setxyz 6 (-7) 8</w:t>
       </w:r>
       <w:r>
         <w:rPr>
@@ -4283,11 +3772,9 @@
       <w:r>
         <w:t>&lt;variable name literal&gt; &lt;</w:t>
       </w:r>
-      <w:proofErr w:type="spellStart"/>
       <w:r>
         <w:t>variableValue</w:t>
       </w:r>
-      <w:proofErr w:type="spellEnd"/>
       <w:r>
         <w:t>&gt;</w:t>
       </w:r>
@@ -4350,59 +3837,21 @@
           <w:sz w:val="20"/>
           <w:szCs w:val="20"/>
         </w:rPr>
-        <w:t>Make “</w:t>
-      </w:r>
-      <w:proofErr w:type="spellStart"/>
-      <w:r>
-        <w:rPr>
-          <w:rFonts w:ascii="Courier New" w:hAnsi="Courier New" w:cs="Courier New"/>
-          <w:sz w:val="20"/>
-          <w:szCs w:val="20"/>
-        </w:rPr>
-        <w:t>var</w:t>
-      </w:r>
-      <w:proofErr w:type="spellEnd"/>
-      <w:r>
-        <w:rPr>
-          <w:rFonts w:ascii="Courier New" w:hAnsi="Courier New" w:cs="Courier New"/>
-          <w:sz w:val="20"/>
-          <w:szCs w:val="20"/>
-        </w:rPr>
-        <w:t xml:space="preserve"> 50</w:t>
-      </w:r>
-    </w:p>
-    <w:p>
-      <w:pPr>
-        <w:pStyle w:val="NoSpacing"/>
-      </w:pPr>
-      <w:proofErr w:type="spellStart"/>
-      <w:r>
-        <w:rPr>
-          <w:rFonts w:ascii="Courier New" w:hAnsi="Courier New" w:cs="Courier New"/>
-          <w:sz w:val="20"/>
-          <w:szCs w:val="20"/>
-        </w:rPr>
-        <w:t>fd</w:t>
-      </w:r>
-      <w:proofErr w:type="spellEnd"/>
-      <w:r>
-        <w:rPr>
-          <w:rFonts w:ascii="Courier New" w:hAnsi="Courier New" w:cs="Courier New"/>
-          <w:sz w:val="20"/>
-          <w:szCs w:val="20"/>
-        </w:rPr>
-        <w:t xml:space="preserve"> :</w:t>
-      </w:r>
-      <w:proofErr w:type="spellStart"/>
-      <w:r>
-        <w:rPr>
-          <w:rFonts w:ascii="Courier New" w:hAnsi="Courier New" w:cs="Courier New"/>
-          <w:sz w:val="20"/>
-          <w:szCs w:val="20"/>
-        </w:rPr>
-        <w:t>var</w:t>
-      </w:r>
-      <w:proofErr w:type="spellEnd"/>
+        <w:t>Make “var 50</w:t>
+      </w:r>
+    </w:p>
+    <w:p>
+      <w:pPr>
+        <w:pStyle w:val="NoSpacing"/>
+      </w:pPr>
+      <w:r>
+        <w:rPr>
+          <w:rFonts w:ascii="Courier New" w:hAnsi="Courier New" w:cs="Courier New"/>
+          <w:sz w:val="20"/>
+          <w:szCs w:val="20"/>
+        </w:rPr>
+        <w:t>fd :var</w:t>
+      </w:r>
       <w:r>
         <w:rPr>
           <w:sz w:val="20"/>
@@ -4421,53 +3870,175 @@
         <w:t>(now equivalent to</w:t>
       </w:r>
       <w:r>
+        <w:t xml:space="preserve"> fd</w:t>
+      </w:r>
+      <w:r>
+        <w:t xml:space="preserve"> 50)</w:t>
+      </w:r>
+    </w:p>
+    <w:p>
+      <w:pPr>
+        <w:pStyle w:val="NoSpacing"/>
+        <w:rPr>
+          <w:rFonts w:cstheme="minorHAnsi"/>
+        </w:rPr>
+      </w:pPr>
+      <w:r>
+        <w:rPr>
+          <w:rFonts w:ascii="Courier New" w:hAnsi="Courier New" w:cs="Courier New"/>
+          <w:sz w:val="20"/>
+        </w:rPr>
+        <w:t xml:space="preserve">fd thing “var </w:t>
+      </w:r>
+      <w:r>
+        <w:rPr>
+          <w:rFonts w:cstheme="minorHAnsi"/>
+        </w:rPr>
+        <w:t>(same as above)</w:t>
+      </w:r>
+    </w:p>
+    <w:p>
+      <w:pPr>
+        <w:pStyle w:val="NoSpacing"/>
+        <w:rPr>
+          <w:rFonts w:cstheme="minorHAnsi"/>
+        </w:rPr>
+      </w:pPr>
+    </w:p>
+    <w:p>
+      <w:pPr>
+        <w:pStyle w:val="NoSpacing"/>
+        <w:rPr>
+          <w:rFonts w:cstheme="minorHAnsi"/>
+        </w:rPr>
+      </w:pPr>
+      <w:r>
+        <w:rPr>
+          <w:rFonts w:cstheme="minorHAnsi"/>
+        </w:rPr>
+        <w:t>*Note</w:t>
+      </w:r>
+      <w:r>
+        <w:rPr>
+          <w:rFonts w:cstheme="minorHAnsi"/>
+        </w:rPr>
+        <w:t>1</w:t>
+      </w:r>
+      <w:r>
+        <w:rPr>
+          <w:rFonts w:cstheme="minorHAnsi"/>
+        </w:rPr>
+        <w:t xml:space="preserve">: we can increment/decrement variables by using commands </w:t>
+      </w:r>
+      <w:r>
+        <w:rPr>
+          <w:rFonts w:ascii="Courier New" w:hAnsi="Courier New" w:cs="Courier New"/>
+          <w:sz w:val="20"/>
+          <w:szCs w:val="20"/>
+        </w:rPr>
+        <w:t>increment</w:t>
+      </w:r>
+      <w:r>
+        <w:rPr>
+          <w:rFonts w:cstheme="minorHAnsi"/>
+        </w:rPr>
+        <w:t xml:space="preserve">, </w:t>
+      </w:r>
+      <w:r>
+        <w:rPr>
+          <w:rFonts w:ascii="Courier New" w:hAnsi="Courier New" w:cs="Courier New"/>
+          <w:sz w:val="20"/>
+          <w:szCs w:val="20"/>
+        </w:rPr>
+        <w:t>decrement</w:t>
+      </w:r>
+      <w:r>
+        <w:rPr>
+          <w:rFonts w:cstheme="minorHAnsi"/>
+        </w:rPr>
+        <w:t xml:space="preserve"> followed by the variable name literal:</w:t>
+      </w:r>
+    </w:p>
+    <w:p>
+      <w:pPr>
+        <w:pStyle w:val="NoSpacing"/>
+        <w:rPr>
+          <w:rFonts w:cstheme="minorHAnsi"/>
+        </w:rPr>
+      </w:pPr>
+      <w:r>
+        <w:rPr>
+          <w:rFonts w:ascii="Courier New" w:hAnsi="Courier New" w:cs="Courier New"/>
+          <w:sz w:val="20"/>
+          <w:szCs w:val="20"/>
+        </w:rPr>
+        <w:t>i</w:t>
+      </w:r>
+      <w:r>
+        <w:rPr>
+          <w:rFonts w:ascii="Courier New" w:hAnsi="Courier New" w:cs="Courier New"/>
+          <w:sz w:val="20"/>
+          <w:szCs w:val="20"/>
+        </w:rPr>
+        <w:t>ncrement “var</w:t>
+      </w:r>
+      <w:r>
+        <w:rPr>
+          <w:rFonts w:ascii="Courier New" w:hAnsi="Courier New" w:cs="Courier New"/>
+          <w:sz w:val="20"/>
+          <w:szCs w:val="20"/>
+        </w:rPr>
         <w:t xml:space="preserve"> </w:t>
       </w:r>
-      <w:proofErr w:type="spellStart"/>
-      <w:r>
-        <w:t>fd</w:t>
-      </w:r>
-      <w:proofErr w:type="spellEnd"/>
-      <w:r>
-        <w:t xml:space="preserve"> 50)</w:t>
-      </w:r>
-    </w:p>
-    <w:p>
-      <w:pPr>
-        <w:pStyle w:val="NoSpacing"/>
+      <w:r>
         <w:rPr>
           <w:rFonts w:cstheme="minorHAnsi"/>
         </w:rPr>
-      </w:pPr>
-      <w:proofErr w:type="spellStart"/>
-      <w:r>
-        <w:rPr>
-          <w:rFonts w:ascii="Courier New" w:hAnsi="Courier New" w:cs="Courier New"/>
-          <w:sz w:val="20"/>
-        </w:rPr>
-        <w:t>fd</w:t>
-      </w:r>
-      <w:proofErr w:type="spellEnd"/>
-      <w:r>
-        <w:rPr>
-          <w:rFonts w:ascii="Courier New" w:hAnsi="Courier New" w:cs="Courier New"/>
-          <w:sz w:val="20"/>
-        </w:rPr>
-        <w:t xml:space="preserve"> thing “</w:t>
-      </w:r>
-      <w:proofErr w:type="spellStart"/>
-      <w:r>
-        <w:rPr>
-          <w:rFonts w:ascii="Courier New" w:hAnsi="Courier New" w:cs="Courier New"/>
-          <w:sz w:val="20"/>
-        </w:rPr>
-        <w:t>var</w:t>
-      </w:r>
-      <w:proofErr w:type="spellEnd"/>
-      <w:r>
-        <w:rPr>
-          <w:rFonts w:ascii="Courier New" w:hAnsi="Courier New" w:cs="Courier New"/>
-          <w:sz w:val="20"/>
+        <w:t>(equivalent to</w:t>
+      </w:r>
+      <w:r>
+        <w:rPr>
+          <w:rFonts w:ascii="Courier New" w:hAnsi="Courier New" w:cs="Courier New"/>
+          <w:sz w:val="20"/>
+          <w:szCs w:val="20"/>
+        </w:rPr>
+        <w:t xml:space="preserve"> make “var :var + 1</w:t>
+      </w:r>
+      <w:r>
+        <w:rPr>
+          <w:rFonts w:cstheme="minorHAnsi"/>
+        </w:rPr>
+        <w:t>)</w:t>
+      </w:r>
+    </w:p>
+    <w:p>
+      <w:pPr>
+        <w:pStyle w:val="NoSpacing"/>
+        <w:rPr>
+          <w:rFonts w:cstheme="minorHAnsi"/>
+        </w:rPr>
+      </w:pPr>
+      <w:r>
+        <w:rPr>
+          <w:rFonts w:ascii="Courier New" w:hAnsi="Courier New" w:cs="Courier New"/>
+          <w:sz w:val="20"/>
+          <w:szCs w:val="20"/>
+        </w:rPr>
+        <w:t>d</w:t>
+      </w:r>
+      <w:r>
+        <w:rPr>
+          <w:rFonts w:ascii="Courier New" w:hAnsi="Courier New" w:cs="Courier New"/>
+          <w:sz w:val="20"/>
+          <w:szCs w:val="20"/>
+        </w:rPr>
+        <w:t>ecrement “var</w:t>
+      </w:r>
+      <w:r>
+        <w:rPr>
+          <w:rFonts w:ascii="Courier New" w:hAnsi="Courier New" w:cs="Courier New"/>
+          <w:sz w:val="20"/>
+          <w:szCs w:val="20"/>
         </w:rPr>
         <w:t xml:space="preserve"> </w:t>
       </w:r>
@@ -4475,16 +4046,22 @@
         <w:rPr>
           <w:rFonts w:cstheme="minorHAnsi"/>
         </w:rPr>
-        <w:t>(same as above)</w:t>
-      </w:r>
-    </w:p>
-    <w:p>
-      <w:pPr>
-        <w:pStyle w:val="NoSpacing"/>
+        <w:t>(equivalent to</w:t>
+      </w:r>
+      <w:r>
+        <w:rPr>
+          <w:rFonts w:ascii="Courier New" w:hAnsi="Courier New" w:cs="Courier New"/>
+          <w:sz w:val="20"/>
+          <w:szCs w:val="20"/>
+        </w:rPr>
+        <w:t xml:space="preserve"> make “var :var - 1</w:t>
+      </w:r>
+      <w:r>
         <w:rPr>
           <w:rFonts w:cstheme="minorHAnsi"/>
         </w:rPr>
-      </w:pPr>
+        <w:t>)</w:t>
+      </w:r>
     </w:p>
     <w:p>
       <w:pPr>
@@ -4493,268 +4070,18 @@
           <w:rFonts w:cstheme="minorHAnsi"/>
         </w:rPr>
       </w:pPr>
-      <w:r>
+    </w:p>
+    <w:p>
+      <w:pPr>
+        <w:pStyle w:val="NoSpacing"/>
         <w:rPr>
           <w:rFonts w:cstheme="minorHAnsi"/>
         </w:rPr>
-        <w:t>*Note</w:t>
-      </w:r>
+      </w:pPr>
       <w:r>
         <w:rPr>
           <w:rFonts w:cstheme="minorHAnsi"/>
         </w:rPr>
-        <w:t>1</w:t>
-      </w:r>
-      <w:r>
-        <w:rPr>
-          <w:rFonts w:cstheme="minorHAnsi"/>
-        </w:rPr>
-        <w:t xml:space="preserve">: we can increment/decrement variables by using commands </w:t>
-      </w:r>
-      <w:r>
-        <w:rPr>
-          <w:rFonts w:ascii="Courier New" w:hAnsi="Courier New" w:cs="Courier New"/>
-          <w:sz w:val="20"/>
-          <w:szCs w:val="20"/>
-        </w:rPr>
-        <w:t>increment</w:t>
-      </w:r>
-      <w:r>
-        <w:rPr>
-          <w:rFonts w:cstheme="minorHAnsi"/>
-        </w:rPr>
-        <w:t xml:space="preserve">, </w:t>
-      </w:r>
-      <w:r>
-        <w:rPr>
-          <w:rFonts w:ascii="Courier New" w:hAnsi="Courier New" w:cs="Courier New"/>
-          <w:sz w:val="20"/>
-          <w:szCs w:val="20"/>
-        </w:rPr>
-        <w:t>decrement</w:t>
-      </w:r>
-      <w:r>
-        <w:rPr>
-          <w:rFonts w:cstheme="minorHAnsi"/>
-        </w:rPr>
-        <w:t xml:space="preserve"> followed by the variable name literal:</w:t>
-      </w:r>
-    </w:p>
-    <w:p>
-      <w:pPr>
-        <w:pStyle w:val="NoSpacing"/>
-        <w:rPr>
-          <w:rFonts w:cstheme="minorHAnsi"/>
-        </w:rPr>
-      </w:pPr>
-      <w:r>
-        <w:rPr>
-          <w:rFonts w:ascii="Courier New" w:hAnsi="Courier New" w:cs="Courier New"/>
-          <w:sz w:val="20"/>
-          <w:szCs w:val="20"/>
-        </w:rPr>
-        <w:t>i</w:t>
-      </w:r>
-      <w:r>
-        <w:rPr>
-          <w:rFonts w:ascii="Courier New" w:hAnsi="Courier New" w:cs="Courier New"/>
-          <w:sz w:val="20"/>
-          <w:szCs w:val="20"/>
-        </w:rPr>
-        <w:t>ncrement “</w:t>
-      </w:r>
-      <w:proofErr w:type="spellStart"/>
-      <w:r>
-        <w:rPr>
-          <w:rFonts w:ascii="Courier New" w:hAnsi="Courier New" w:cs="Courier New"/>
-          <w:sz w:val="20"/>
-          <w:szCs w:val="20"/>
-        </w:rPr>
-        <w:t>var</w:t>
-      </w:r>
-      <w:proofErr w:type="spellEnd"/>
-      <w:r>
-        <w:rPr>
-          <w:rFonts w:ascii="Courier New" w:hAnsi="Courier New" w:cs="Courier New"/>
-          <w:sz w:val="20"/>
-          <w:szCs w:val="20"/>
-        </w:rPr>
-        <w:t xml:space="preserve"> </w:t>
-      </w:r>
-      <w:r>
-        <w:rPr>
-          <w:rFonts w:cstheme="minorHAnsi"/>
-        </w:rPr>
-        <w:t>(equivalent to</w:t>
-      </w:r>
-      <w:r>
-        <w:rPr>
-          <w:rFonts w:ascii="Courier New" w:hAnsi="Courier New" w:cs="Courier New"/>
-          <w:sz w:val="20"/>
-          <w:szCs w:val="20"/>
-        </w:rPr>
-        <w:t xml:space="preserve"> make “</w:t>
-      </w:r>
-      <w:proofErr w:type="spellStart"/>
-      <w:r>
-        <w:rPr>
-          <w:rFonts w:ascii="Courier New" w:hAnsi="Courier New" w:cs="Courier New"/>
-          <w:sz w:val="20"/>
-          <w:szCs w:val="20"/>
-        </w:rPr>
-        <w:t>var</w:t>
-      </w:r>
-      <w:proofErr w:type="spellEnd"/>
-      <w:r>
-        <w:rPr>
-          <w:rFonts w:ascii="Courier New" w:hAnsi="Courier New" w:cs="Courier New"/>
-          <w:sz w:val="20"/>
-          <w:szCs w:val="20"/>
-        </w:rPr>
-        <w:t xml:space="preserve"> :</w:t>
-      </w:r>
-      <w:proofErr w:type="spellStart"/>
-      <w:r>
-        <w:rPr>
-          <w:rFonts w:ascii="Courier New" w:hAnsi="Courier New" w:cs="Courier New"/>
-          <w:sz w:val="20"/>
-          <w:szCs w:val="20"/>
-        </w:rPr>
-        <w:t>var</w:t>
-      </w:r>
-      <w:proofErr w:type="spellEnd"/>
-      <w:r>
-        <w:rPr>
-          <w:rFonts w:ascii="Courier New" w:hAnsi="Courier New" w:cs="Courier New"/>
-          <w:sz w:val="20"/>
-          <w:szCs w:val="20"/>
-        </w:rPr>
-        <w:t xml:space="preserve"> + 1</w:t>
-      </w:r>
-      <w:r>
-        <w:rPr>
-          <w:rFonts w:cstheme="minorHAnsi"/>
-        </w:rPr>
-        <w:t>)</w:t>
-      </w:r>
-    </w:p>
-    <w:p>
-      <w:pPr>
-        <w:pStyle w:val="NoSpacing"/>
-        <w:rPr>
-          <w:rFonts w:cstheme="minorHAnsi"/>
-        </w:rPr>
-      </w:pPr>
-      <w:r>
-        <w:rPr>
-          <w:rFonts w:ascii="Courier New" w:hAnsi="Courier New" w:cs="Courier New"/>
-          <w:sz w:val="20"/>
-          <w:szCs w:val="20"/>
-        </w:rPr>
-        <w:t>d</w:t>
-      </w:r>
-      <w:r>
-        <w:rPr>
-          <w:rFonts w:ascii="Courier New" w:hAnsi="Courier New" w:cs="Courier New"/>
-          <w:sz w:val="20"/>
-          <w:szCs w:val="20"/>
-        </w:rPr>
-        <w:t>ecrement “</w:t>
-      </w:r>
-      <w:proofErr w:type="spellStart"/>
-      <w:r>
-        <w:rPr>
-          <w:rFonts w:ascii="Courier New" w:hAnsi="Courier New" w:cs="Courier New"/>
-          <w:sz w:val="20"/>
-          <w:szCs w:val="20"/>
-        </w:rPr>
-        <w:t>var</w:t>
-      </w:r>
-      <w:proofErr w:type="spellEnd"/>
-      <w:r>
-        <w:rPr>
-          <w:rFonts w:ascii="Courier New" w:hAnsi="Courier New" w:cs="Courier New"/>
-          <w:sz w:val="20"/>
-          <w:szCs w:val="20"/>
-        </w:rPr>
-        <w:t xml:space="preserve"> </w:t>
-      </w:r>
-      <w:r>
-        <w:rPr>
-          <w:rFonts w:cstheme="minorHAnsi"/>
-        </w:rPr>
-        <w:t>(equivalent to</w:t>
-      </w:r>
-      <w:r>
-        <w:rPr>
-          <w:rFonts w:ascii="Courier New" w:hAnsi="Courier New" w:cs="Courier New"/>
-          <w:sz w:val="20"/>
-          <w:szCs w:val="20"/>
-        </w:rPr>
-        <w:t xml:space="preserve"> make “</w:t>
-      </w:r>
-      <w:proofErr w:type="spellStart"/>
-      <w:r>
-        <w:rPr>
-          <w:rFonts w:ascii="Courier New" w:hAnsi="Courier New" w:cs="Courier New"/>
-          <w:sz w:val="20"/>
-          <w:szCs w:val="20"/>
-        </w:rPr>
-        <w:t>var</w:t>
-      </w:r>
-      <w:proofErr w:type="spellEnd"/>
-      <w:r>
-        <w:rPr>
-          <w:rFonts w:ascii="Courier New" w:hAnsi="Courier New" w:cs="Courier New"/>
-          <w:sz w:val="20"/>
-          <w:szCs w:val="20"/>
-        </w:rPr>
-        <w:t xml:space="preserve"> :</w:t>
-      </w:r>
-      <w:proofErr w:type="spellStart"/>
-      <w:r>
-        <w:rPr>
-          <w:rFonts w:ascii="Courier New" w:hAnsi="Courier New" w:cs="Courier New"/>
-          <w:sz w:val="20"/>
-          <w:szCs w:val="20"/>
-        </w:rPr>
-        <w:t>var</w:t>
-      </w:r>
-      <w:proofErr w:type="spellEnd"/>
-      <w:r>
-        <w:rPr>
-          <w:rFonts w:ascii="Courier New" w:hAnsi="Courier New" w:cs="Courier New"/>
-          <w:sz w:val="20"/>
-          <w:szCs w:val="20"/>
-        </w:rPr>
-        <w:t xml:space="preserve"> - 1</w:t>
-      </w:r>
-      <w:r>
-        <w:rPr>
-          <w:rFonts w:cstheme="minorHAnsi"/>
-        </w:rPr>
-        <w:t>)</w:t>
-      </w:r>
-    </w:p>
-    <w:p>
-      <w:pPr>
-        <w:pStyle w:val="NoSpacing"/>
-        <w:rPr>
-          <w:rFonts w:cstheme="minorHAnsi"/>
-        </w:rPr>
-      </w:pPr>
-    </w:p>
-    <w:p>
-      <w:pPr>
-        <w:pStyle w:val="NoSpacing"/>
-        <w:rPr>
-          <w:rFonts w:cstheme="minorHAnsi"/>
-        </w:rPr>
-      </w:pPr>
-      <w:r>
-        <w:rPr>
-          <w:rFonts w:cstheme="minorHAnsi"/>
-        </w:rPr>
         <w:t>*Note2: Storing variable names literals in variables provide a means of referencing variables and passing variables by reference to functions</w:t>
       </w:r>
     </w:p>
@@ -4843,23 +4170,7 @@
           <w:rFonts w:ascii="Courier New" w:hAnsi="Courier New" w:cs="Courier New"/>
           <w:sz w:val="20"/>
         </w:rPr>
-        <w:t xml:space="preserve">print thing </w:t>
-      </w:r>
-      <w:proofErr w:type="spellStart"/>
-      <w:r>
-        <w:rPr>
-          <w:rFonts w:ascii="Courier New" w:hAnsi="Courier New" w:cs="Courier New"/>
-          <w:sz w:val="20"/>
-        </w:rPr>
-        <w:t>thing</w:t>
-      </w:r>
-      <w:proofErr w:type="spellEnd"/>
-      <w:r>
-        <w:rPr>
-          <w:rFonts w:ascii="Courier New" w:hAnsi="Courier New" w:cs="Courier New"/>
-          <w:sz w:val="20"/>
-        </w:rPr>
-        <w:t xml:space="preserve"> “b ;will print ‘5’</w:t>
+        <w:t>print thing thing “b ;will print ‘5’</w:t>
       </w:r>
     </w:p>
     <w:p>
@@ -4918,15 +4229,7 @@
         <w:pStyle w:val="NoSpacing"/>
       </w:pPr>
       <w:r>
-        <w:t>static &lt;variable name literal&gt;&lt;</w:t>
-      </w:r>
-      <w:proofErr w:type="spellStart"/>
-      <w:r>
-        <w:t>initializationValue</w:t>
-      </w:r>
-      <w:proofErr w:type="spellEnd"/>
-      <w:r>
-        <w:t>&gt;</w:t>
+        <w:t>static &lt;variable name literal&gt;&lt;initializationValue&gt;</w:t>
       </w:r>
     </w:p>
     <w:p>
@@ -5038,13 +4341,8 @@
         <w:pStyle w:val="Heading3"/>
       </w:pPr>
       <w:r>
-        <w:t xml:space="preserve">If, </w:t>
-      </w:r>
-      <w:proofErr w:type="spellStart"/>
-      <w:r>
-        <w:t>Ifelse</w:t>
-      </w:r>
-      <w:proofErr w:type="spellEnd"/>
+        <w:t>If, Ifelse</w:t>
+      </w:r>
     </w:p>
     <w:p>
       <w:pPr>
@@ -5132,18 +4430,8 @@
           <w:sz w:val="20"/>
           <w:szCs w:val="20"/>
         </w:rPr>
-        <w:t>If :n &lt; 5 [ print “</w:t>
-      </w:r>
-      <w:proofErr w:type="spellStart"/>
-      <w:r>
-        <w:rPr>
-          <w:rFonts w:ascii="Courier New" w:hAnsi="Courier New" w:cs="Courier New"/>
-          <w:sz w:val="20"/>
-          <w:szCs w:val="20"/>
-        </w:rPr>
-        <w:t>lessThanFive</w:t>
-      </w:r>
-      <w:proofErr w:type="spellEnd"/>
+        <w:t>If :n &lt; 5 [ print “lessThanFive</w:t>
+      </w:r>
       <w:r>
         <w:rPr>
           <w:rFonts w:ascii="Courier New" w:hAnsi="Courier New" w:cs="Courier New"/>
@@ -5179,7 +4467,6 @@
       <w:r>
         <w:t xml:space="preserve"> of a condition, using </w:t>
       </w:r>
-      <w:proofErr w:type="spellStart"/>
       <w:r>
         <w:rPr>
           <w:rFonts w:ascii="Courier New" w:hAnsi="Courier New" w:cs="Courier New"/>
@@ -5188,7 +4475,6 @@
         </w:rPr>
         <w:t>ifelse</w:t>
       </w:r>
-      <w:proofErr w:type="spellEnd"/>
       <w:r>
         <w:t xml:space="preserve"> </w:t>
       </w:r>
@@ -5205,13 +4491,8 @@
       <w:pPr>
         <w:pStyle w:val="NoSpacing"/>
       </w:pPr>
-      <w:proofErr w:type="spellStart"/>
-      <w:r>
-        <w:t>Ifelse</w:t>
-      </w:r>
-      <w:proofErr w:type="spellEnd"/>
-      <w:r>
-        <w:t xml:space="preserve"> &lt;condition &gt; [ &lt;commands to execute if condition is true&gt; ]</w:t>
+      <w:r>
+        <w:t>Ifelse &lt;condition &gt; [ &lt;commands to execute if condition is true&gt; ]</w:t>
       </w:r>
       <w:r>
         <w:t xml:space="preserve"> </w:t>
@@ -5237,59 +4518,13 @@
           <w:szCs w:val="20"/>
         </w:rPr>
       </w:pPr>
-      <w:proofErr w:type="spellStart"/>
-      <w:r>
-        <w:rPr>
-          <w:rFonts w:ascii="Courier New" w:hAnsi="Courier New" w:cs="Courier New"/>
-          <w:sz w:val="20"/>
-          <w:szCs w:val="20"/>
-        </w:rPr>
-        <w:t>Ifelse</w:t>
-      </w:r>
-      <w:proofErr w:type="spellEnd"/>
-      <w:r>
-        <w:rPr>
-          <w:rFonts w:ascii="Courier New" w:hAnsi="Courier New" w:cs="Courier New"/>
-          <w:sz w:val="20"/>
-          <w:szCs w:val="20"/>
-        </w:rPr>
-        <w:t xml:space="preserve"> :n &lt; 5 [ print “</w:t>
-      </w:r>
-      <w:proofErr w:type="spellStart"/>
-      <w:r>
-        <w:rPr>
-          <w:rFonts w:ascii="Courier New" w:hAnsi="Courier New" w:cs="Courier New"/>
-          <w:sz w:val="20"/>
-          <w:szCs w:val="20"/>
-        </w:rPr>
-        <w:t>lessThanFive</w:t>
-      </w:r>
-      <w:proofErr w:type="spellEnd"/>
-      <w:r>
-        <w:rPr>
-          <w:rFonts w:ascii="Courier New" w:hAnsi="Courier New" w:cs="Courier New"/>
-          <w:sz w:val="20"/>
-          <w:szCs w:val="20"/>
-        </w:rPr>
-        <w:t xml:space="preserve"> ] [ print “</w:t>
-      </w:r>
-      <w:proofErr w:type="spellStart"/>
-      <w:r>
-        <w:rPr>
-          <w:rFonts w:ascii="Courier New" w:hAnsi="Courier New" w:cs="Courier New"/>
-          <w:sz w:val="20"/>
-          <w:szCs w:val="20"/>
-        </w:rPr>
-        <w:t>higherOrEqualToFive</w:t>
-      </w:r>
-      <w:proofErr w:type="spellEnd"/>
-      <w:r>
-        <w:rPr>
-          <w:rFonts w:ascii="Courier New" w:hAnsi="Courier New" w:cs="Courier New"/>
-          <w:sz w:val="20"/>
-          <w:szCs w:val="20"/>
-        </w:rPr>
-        <w:t xml:space="preserve"> ]</w:t>
+      <w:r>
+        <w:rPr>
+          <w:rFonts w:ascii="Courier New" w:hAnsi="Courier New" w:cs="Courier New"/>
+          <w:sz w:val="20"/>
+          <w:szCs w:val="20"/>
+        </w:rPr>
+        <w:t>Ifelse :n &lt; 5 [ print “lessThanFive ] [ print “higherOrEqualToFive ]</w:t>
       </w:r>
     </w:p>
     <w:p>
@@ -5332,98 +4567,37 @@
           <w:rFonts w:cstheme="minorHAnsi"/>
         </w:rPr>
       </w:pPr>
-      <w:proofErr w:type="spellStart"/>
-      <w:r>
-        <w:t>E.g</w:t>
-      </w:r>
-      <w:proofErr w:type="spellEnd"/>
-      <w:r>
-        <w:t xml:space="preserve">   </w:t>
-      </w:r>
-      <w:r>
-        <w:rPr>
-          <w:rFonts w:ascii="Courier New" w:hAnsi="Courier New" w:cs="Courier New"/>
-        </w:rPr>
-        <w:t xml:space="preserve">if 5 [ </w:t>
-      </w:r>
-      <w:proofErr w:type="spellStart"/>
-      <w:r>
-        <w:rPr>
-          <w:rFonts w:ascii="Courier New" w:hAnsi="Courier New" w:cs="Courier New"/>
-        </w:rPr>
-        <w:t>fd</w:t>
-      </w:r>
-      <w:proofErr w:type="spellEnd"/>
-      <w:r>
-        <w:rPr>
-          <w:rFonts w:ascii="Courier New" w:hAnsi="Courier New" w:cs="Courier New"/>
-        </w:rPr>
-        <w:t xml:space="preserve"> 10 ]  -</w:t>
+      <w:r>
+        <w:t xml:space="preserve">E.g   </w:t>
+      </w:r>
+      <w:r>
+        <w:rPr>
+          <w:rFonts w:ascii="Courier New" w:hAnsi="Courier New" w:cs="Courier New"/>
+        </w:rPr>
+        <w:t>if 5 [ fd 10 ]  -</w:t>
       </w:r>
       <w:r>
         <w:rPr>
           <w:rFonts w:cstheme="minorHAnsi"/>
         </w:rPr>
-        <w:t xml:space="preserve">  The </w:t>
-      </w:r>
-      <w:proofErr w:type="spellStart"/>
+        <w:t xml:space="preserve">  The fd command will be executed</w:t>
+      </w:r>
+    </w:p>
+    <w:p>
+      <w:pPr>
+        <w:pStyle w:val="NoSpacing"/>
+      </w:pPr>
+      <w:r>
+        <w:rPr>
+          <w:rFonts w:ascii="Courier New" w:hAnsi="Courier New" w:cs="Courier New"/>
+        </w:rPr>
+        <w:t xml:space="preserve">   If 0 [ fd 10 ]  - </w:t>
+      </w:r>
       <w:r>
         <w:rPr>
           <w:rFonts w:cstheme="minorHAnsi"/>
         </w:rPr>
-        <w:t>fd</w:t>
-      </w:r>
-      <w:proofErr w:type="spellEnd"/>
-      <w:r>
-        <w:rPr>
-          <w:rFonts w:cstheme="minorHAnsi"/>
-        </w:rPr>
-        <w:t xml:space="preserve"> command will be executed</w:t>
-      </w:r>
-    </w:p>
-    <w:p>
-      <w:pPr>
-        <w:pStyle w:val="NoSpacing"/>
-      </w:pPr>
-      <w:r>
-        <w:rPr>
-          <w:rFonts w:ascii="Courier New" w:hAnsi="Courier New" w:cs="Courier New"/>
-        </w:rPr>
-        <w:t xml:space="preserve">   If 0 [ </w:t>
-      </w:r>
-      <w:proofErr w:type="spellStart"/>
-      <w:r>
-        <w:rPr>
-          <w:rFonts w:ascii="Courier New" w:hAnsi="Courier New" w:cs="Courier New"/>
-        </w:rPr>
-        <w:t>fd</w:t>
-      </w:r>
-      <w:proofErr w:type="spellEnd"/>
-      <w:r>
-        <w:rPr>
-          <w:rFonts w:ascii="Courier New" w:hAnsi="Courier New" w:cs="Courier New"/>
-        </w:rPr>
-        <w:t xml:space="preserve"> 10 ]  - </w:t>
-      </w:r>
-      <w:r>
-        <w:rPr>
-          <w:rFonts w:cstheme="minorHAnsi"/>
-        </w:rPr>
-        <w:t xml:space="preserve">The </w:t>
-      </w:r>
-      <w:proofErr w:type="spellStart"/>
-      <w:r>
-        <w:rPr>
-          <w:rFonts w:cstheme="minorHAnsi"/>
-        </w:rPr>
-        <w:t>fd</w:t>
-      </w:r>
-      <w:proofErr w:type="spellEnd"/>
-      <w:r>
-        <w:rPr>
-          <w:rFonts w:cstheme="minorHAnsi"/>
-        </w:rPr>
-        <w:t xml:space="preserve"> command will not be executed</w:t>
+        <w:t>The fd command will not be executed</w:t>
       </w:r>
       <w:r>
         <w:rPr>
@@ -5529,43 +4703,7 @@
           <w:sz w:val="20"/>
           <w:szCs w:val="20"/>
         </w:rPr>
-        <w:t xml:space="preserve">repeat 4 [ </w:t>
-      </w:r>
-      <w:proofErr w:type="spellStart"/>
-      <w:r>
-        <w:rPr>
-          <w:rFonts w:ascii="Courier New" w:hAnsi="Courier New" w:cs="Courier New"/>
-          <w:sz w:val="20"/>
-          <w:szCs w:val="20"/>
-        </w:rPr>
-        <w:t>fd</w:t>
-      </w:r>
-      <w:proofErr w:type="spellEnd"/>
-      <w:r>
-        <w:rPr>
-          <w:rFonts w:ascii="Courier New" w:hAnsi="Courier New" w:cs="Courier New"/>
-          <w:sz w:val="20"/>
-          <w:szCs w:val="20"/>
-        </w:rPr>
-        <w:t xml:space="preserve"> 10 </w:t>
-      </w:r>
-      <w:proofErr w:type="spellStart"/>
-      <w:r>
-        <w:rPr>
-          <w:rFonts w:ascii="Courier New" w:hAnsi="Courier New" w:cs="Courier New"/>
-          <w:sz w:val="20"/>
-          <w:szCs w:val="20"/>
-        </w:rPr>
-        <w:t>rt</w:t>
-      </w:r>
-      <w:proofErr w:type="spellEnd"/>
-      <w:r>
-        <w:rPr>
-          <w:rFonts w:ascii="Courier New" w:hAnsi="Courier New" w:cs="Courier New"/>
-          <w:sz w:val="20"/>
-          <w:szCs w:val="20"/>
-        </w:rPr>
-        <w:t xml:space="preserve"> 90 ]</w:t>
+        <w:t>repeat 4 [ fd 10 rt 90 ]</w:t>
       </w:r>
       <w:r>
         <w:rPr>
@@ -5591,7 +4729,6 @@
       <w:r>
         <w:t xml:space="preserve">Using the command </w:t>
       </w:r>
-      <w:proofErr w:type="spellStart"/>
       <w:r>
         <w:rPr>
           <w:rFonts w:ascii="Courier New" w:hAnsi="Courier New" w:cs="Courier New"/>
@@ -5599,7 +4736,6 @@
         </w:rPr>
         <w:t>repcount</w:t>
       </w:r>
-      <w:proofErr w:type="spellEnd"/>
       <w:r>
         <w:rPr>
           <w:b/>
@@ -5706,43 +4842,15 @@
           <w:sz w:val="20"/>
           <w:szCs w:val="20"/>
         </w:rPr>
-        <w:t xml:space="preserve">while :n &gt; 0 [ </w:t>
-      </w:r>
-      <w:proofErr w:type="spellStart"/>
-      <w:r>
-        <w:rPr>
-          <w:rFonts w:ascii="Courier New" w:hAnsi="Courier New" w:cs="Courier New"/>
-          <w:sz w:val="20"/>
-          <w:szCs w:val="20"/>
-        </w:rPr>
-        <w:t>fd</w:t>
-      </w:r>
-      <w:proofErr w:type="spellEnd"/>
-      <w:r>
-        <w:rPr>
-          <w:rFonts w:ascii="Courier New" w:hAnsi="Courier New" w:cs="Courier New"/>
-          <w:sz w:val="20"/>
-          <w:szCs w:val="20"/>
-        </w:rPr>
-        <w:t xml:space="preserve"> 10 </w:t>
-      </w:r>
-      <w:proofErr w:type="spellStart"/>
-      <w:r>
-        <w:rPr>
-          <w:rFonts w:ascii="Courier New" w:hAnsi="Courier New" w:cs="Courier New"/>
-          <w:sz w:val="20"/>
-          <w:szCs w:val="20"/>
-        </w:rPr>
-        <w:t>rt</w:t>
-      </w:r>
-      <w:proofErr w:type="spellEnd"/>
-      <w:r>
-        <w:rPr>
-          <w:rFonts w:ascii="Courier New" w:hAnsi="Courier New" w:cs="Courier New"/>
-          <w:sz w:val="20"/>
-          <w:szCs w:val="20"/>
-        </w:rPr>
-        <w:t xml:space="preserve"> 90 </w:t>
+        <w:t xml:space="preserve">while :n &gt; 0 [ fd 10 </w:t>
+      </w:r>
+      <w:r>
+        <w:rPr>
+          <w:rFonts w:ascii="Courier New" w:hAnsi="Courier New" w:cs="Courier New"/>
+          <w:sz w:val="20"/>
+          <w:szCs w:val="20"/>
+        </w:rPr>
+        <w:t xml:space="preserve">rt 90 </w:t>
       </w:r>
       <w:r>
         <w:rPr>
@@ -5875,51 +4983,15 @@
           <w:sz w:val="20"/>
           <w:szCs w:val="20"/>
         </w:rPr>
-        <w:t xml:space="preserve">until :n = 0 [ </w:t>
-      </w:r>
-      <w:proofErr w:type="spellStart"/>
-      <w:r>
-        <w:rPr>
-          <w:rFonts w:ascii="Courier New" w:hAnsi="Courier New" w:cs="Courier New"/>
-          <w:sz w:val="20"/>
-          <w:szCs w:val="20"/>
-        </w:rPr>
-        <w:t>fd</w:t>
-      </w:r>
-      <w:proofErr w:type="spellEnd"/>
-      <w:r>
-        <w:rPr>
-          <w:rFonts w:ascii="Courier New" w:hAnsi="Courier New" w:cs="Courier New"/>
-          <w:sz w:val="20"/>
-          <w:szCs w:val="20"/>
-        </w:rPr>
-        <w:t xml:space="preserve"> 10</w:t>
-      </w:r>
-      <w:r>
-        <w:rPr>
-          <w:rFonts w:ascii="Courier New" w:hAnsi="Courier New" w:cs="Courier New"/>
-          <w:sz w:val="20"/>
-          <w:szCs w:val="20"/>
-        </w:rPr>
-        <w:t xml:space="preserve"> </w:t>
-      </w:r>
-      <w:proofErr w:type="spellStart"/>
-      <w:r>
-        <w:rPr>
-          <w:rFonts w:ascii="Courier New" w:hAnsi="Courier New" w:cs="Courier New"/>
-          <w:sz w:val="20"/>
-          <w:szCs w:val="20"/>
-        </w:rPr>
-        <w:t>rt</w:t>
-      </w:r>
-      <w:proofErr w:type="spellEnd"/>
-      <w:r>
-        <w:rPr>
-          <w:rFonts w:ascii="Courier New" w:hAnsi="Courier New" w:cs="Courier New"/>
-          <w:sz w:val="20"/>
-          <w:szCs w:val="20"/>
-        </w:rPr>
-        <w:t xml:space="preserve"> 9</w:t>
+        <w:t>until :n = 0 [ fd 10</w:t>
+      </w:r>
+      <w:r>
+        <w:rPr>
+          <w:rFonts w:ascii="Courier New" w:hAnsi="Courier New" w:cs="Courier New"/>
+          <w:sz w:val="20"/>
+          <w:szCs w:val="20"/>
+        </w:rPr>
+        <w:t xml:space="preserve"> rt 9</w:t>
       </w:r>
       <w:r>
         <w:rPr>
@@ -6137,15 +5209,7 @@
         <w:pStyle w:val="NoSpacing"/>
       </w:pPr>
       <w:r>
-        <w:t>to &lt;</w:t>
-      </w:r>
-      <w:proofErr w:type="spellStart"/>
-      <w:r>
-        <w:t>functionName</w:t>
-      </w:r>
-      <w:proofErr w:type="spellEnd"/>
-      <w:r>
-        <w:t xml:space="preserve">&gt; &lt;list of parameter names&gt; &lt;body&gt; </w:t>
+        <w:t xml:space="preserve">to &lt;functionName&gt; &lt;list of parameter names&gt; &lt;body&gt; </w:t>
       </w:r>
       <w:r>
         <w:t xml:space="preserve"> &lt;return statement&gt;</w:t>
@@ -6183,43 +5247,7 @@
           <w:sz w:val="20"/>
           <w:szCs w:val="20"/>
         </w:rPr>
-        <w:t xml:space="preserve">to square :side repeat 4 [ </w:t>
-      </w:r>
-      <w:proofErr w:type="spellStart"/>
-      <w:r>
-        <w:rPr>
-          <w:rFonts w:ascii="Courier New" w:hAnsi="Courier New" w:cs="Courier New"/>
-          <w:sz w:val="20"/>
-          <w:szCs w:val="20"/>
-        </w:rPr>
-        <w:t>fd</w:t>
-      </w:r>
-      <w:proofErr w:type="spellEnd"/>
-      <w:r>
-        <w:rPr>
-          <w:rFonts w:ascii="Courier New" w:hAnsi="Courier New" w:cs="Courier New"/>
-          <w:sz w:val="20"/>
-          <w:szCs w:val="20"/>
-        </w:rPr>
-        <w:t xml:space="preserve"> :side </w:t>
-      </w:r>
-      <w:proofErr w:type="spellStart"/>
-      <w:r>
-        <w:rPr>
-          <w:rFonts w:ascii="Courier New" w:hAnsi="Courier New" w:cs="Courier New"/>
-          <w:sz w:val="20"/>
-          <w:szCs w:val="20"/>
-        </w:rPr>
-        <w:t>rt</w:t>
-      </w:r>
-      <w:proofErr w:type="spellEnd"/>
-      <w:r>
-        <w:rPr>
-          <w:rFonts w:ascii="Courier New" w:hAnsi="Courier New" w:cs="Courier New"/>
-          <w:sz w:val="20"/>
-          <w:szCs w:val="20"/>
-        </w:rPr>
-        <w:t xml:space="preserve"> 90 ] end</w:t>
+        <w:t>to square :side repeat 4 [ fd :side rt 90 ] end</w:t>
       </w:r>
       <w:r>
         <w:rPr>
@@ -6549,7 +5577,6 @@
             <w:pPr>
               <w:pStyle w:val="NoSpacing"/>
             </w:pPr>
-            <w:proofErr w:type="spellStart"/>
             <w:r>
               <w:rPr>
                 <w:b w:val="0"/>
@@ -6557,7 +5584,6 @@
               </w:rPr>
               <w:t>sqrt</w:t>
             </w:r>
-            <w:proofErr w:type="spellEnd"/>
           </w:p>
         </w:tc>
         <w:tc>
@@ -6613,23 +5639,13 @@
                 <w:szCs w:val="20"/>
               </w:rPr>
             </w:pPr>
-            <w:proofErr w:type="spellStart"/>
-            <w:r>
-              <w:rPr>
-                <w:rFonts w:ascii="Courier New" w:hAnsi="Courier New" w:cs="Courier New"/>
-                <w:sz w:val="20"/>
-                <w:szCs w:val="20"/>
-              </w:rPr>
-              <w:t>sqrt</w:t>
-            </w:r>
-            <w:proofErr w:type="spellEnd"/>
-            <w:r>
-              <w:rPr>
-                <w:rFonts w:ascii="Courier New" w:hAnsi="Courier New" w:cs="Courier New"/>
-                <w:sz w:val="20"/>
-                <w:szCs w:val="20"/>
-              </w:rPr>
-              <w:t xml:space="preserve"> 4 </w:t>
+            <w:r>
+              <w:rPr>
+                <w:rFonts w:ascii="Courier New" w:hAnsi="Courier New" w:cs="Courier New"/>
+                <w:sz w:val="20"/>
+                <w:szCs w:val="20"/>
+              </w:rPr>
+              <w:t xml:space="preserve">sqrt 4 </w:t>
             </w:r>
           </w:p>
         </w:tc>
@@ -6822,7 +5838,6 @@
                 <w:bCs w:val="0"/>
               </w:rPr>
             </w:pPr>
-            <w:proofErr w:type="spellStart"/>
             <w:r>
               <w:rPr>
                 <w:b w:val="0"/>
@@ -6830,7 +5845,6 @@
               </w:rPr>
               <w:t>cos</w:t>
             </w:r>
-            <w:proofErr w:type="spellEnd"/>
           </w:p>
         </w:tc>
         <w:tc>
@@ -6886,23 +5900,13 @@
                 <w:szCs w:val="20"/>
               </w:rPr>
             </w:pPr>
-            <w:proofErr w:type="spellStart"/>
-            <w:r>
-              <w:rPr>
-                <w:rFonts w:ascii="Courier New" w:hAnsi="Courier New" w:cs="Courier New"/>
-                <w:sz w:val="20"/>
-                <w:szCs w:val="20"/>
-              </w:rPr>
-              <w:t>cos</w:t>
-            </w:r>
-            <w:proofErr w:type="spellEnd"/>
-            <w:r>
-              <w:rPr>
-                <w:rFonts w:ascii="Courier New" w:hAnsi="Courier New" w:cs="Courier New"/>
-                <w:sz w:val="20"/>
-                <w:szCs w:val="20"/>
-              </w:rPr>
-              <w:t xml:space="preserve"> 60</w:t>
+            <w:r>
+              <w:rPr>
+                <w:rFonts w:ascii="Courier New" w:hAnsi="Courier New" w:cs="Courier New"/>
+                <w:sz w:val="20"/>
+                <w:szCs w:val="20"/>
+              </w:rPr>
+              <w:t>cos 60</w:t>
             </w:r>
           </w:p>
         </w:tc>
@@ -7095,7 +6099,6 @@
                 <w:bCs w:val="0"/>
               </w:rPr>
             </w:pPr>
-            <w:proofErr w:type="spellStart"/>
             <w:r>
               <w:rPr>
                 <w:b w:val="0"/>
@@ -7103,7 +6106,6 @@
               </w:rPr>
               <w:t>arccos</w:t>
             </w:r>
-            <w:proofErr w:type="spellEnd"/>
           </w:p>
         </w:tc>
         <w:tc>
@@ -7162,23 +6164,13 @@
                 <w:szCs w:val="20"/>
               </w:rPr>
             </w:pPr>
-            <w:proofErr w:type="spellStart"/>
-            <w:r>
-              <w:rPr>
-                <w:rFonts w:ascii="Courier New" w:hAnsi="Courier New" w:cs="Courier New"/>
-                <w:sz w:val="20"/>
-                <w:szCs w:val="20"/>
-              </w:rPr>
-              <w:t>arccos</w:t>
-            </w:r>
-            <w:proofErr w:type="spellEnd"/>
-            <w:r>
-              <w:rPr>
-                <w:rFonts w:ascii="Courier New" w:hAnsi="Courier New" w:cs="Courier New"/>
-                <w:sz w:val="20"/>
-                <w:szCs w:val="20"/>
-              </w:rPr>
-              <w:t xml:space="preserve"> 0.5</w:t>
+            <w:r>
+              <w:rPr>
+                <w:rFonts w:ascii="Courier New" w:hAnsi="Courier New" w:cs="Courier New"/>
+                <w:sz w:val="20"/>
+                <w:szCs w:val="20"/>
+              </w:rPr>
+              <w:t>arccos 0.5</w:t>
             </w:r>
           </w:p>
         </w:tc>
@@ -7197,7 +6189,6 @@
                 <w:bCs w:val="0"/>
               </w:rPr>
             </w:pPr>
-            <w:proofErr w:type="spellStart"/>
             <w:r>
               <w:rPr>
                 <w:b w:val="0"/>
@@ -7205,7 +6196,6 @@
               </w:rPr>
               <w:t>arcsin</w:t>
             </w:r>
-            <w:proofErr w:type="spellEnd"/>
           </w:p>
         </w:tc>
         <w:tc>
@@ -7264,23 +6254,13 @@
                 <w:szCs w:val="20"/>
               </w:rPr>
             </w:pPr>
-            <w:proofErr w:type="spellStart"/>
-            <w:r>
-              <w:rPr>
-                <w:rFonts w:ascii="Courier New" w:hAnsi="Courier New" w:cs="Courier New"/>
-                <w:sz w:val="20"/>
-                <w:szCs w:val="20"/>
-              </w:rPr>
-              <w:t>arcsin</w:t>
-            </w:r>
-            <w:proofErr w:type="spellEnd"/>
-            <w:r>
-              <w:rPr>
-                <w:rFonts w:ascii="Courier New" w:hAnsi="Courier New" w:cs="Courier New"/>
-                <w:sz w:val="20"/>
-                <w:szCs w:val="20"/>
-              </w:rPr>
-              <w:t xml:space="preserve"> 0.5</w:t>
+            <w:r>
+              <w:rPr>
+                <w:rFonts w:ascii="Courier New" w:hAnsi="Courier New" w:cs="Courier New"/>
+                <w:sz w:val="20"/>
+                <w:szCs w:val="20"/>
+              </w:rPr>
+              <w:t>arcsin 0.5</w:t>
             </w:r>
           </w:p>
         </w:tc>
@@ -7299,7 +6279,6 @@
                 <w:bCs w:val="0"/>
               </w:rPr>
             </w:pPr>
-            <w:proofErr w:type="spellStart"/>
             <w:r>
               <w:rPr>
                 <w:b w:val="0"/>
@@ -7307,7 +6286,6 @@
               </w:rPr>
               <w:t>arctan</w:t>
             </w:r>
-            <w:proofErr w:type="spellEnd"/>
           </w:p>
         </w:tc>
         <w:tc>
@@ -7366,23 +6344,13 @@
                 <w:szCs w:val="20"/>
               </w:rPr>
             </w:pPr>
-            <w:proofErr w:type="spellStart"/>
-            <w:r>
-              <w:rPr>
-                <w:rFonts w:ascii="Courier New" w:hAnsi="Courier New" w:cs="Courier New"/>
-                <w:sz w:val="20"/>
-                <w:szCs w:val="20"/>
-              </w:rPr>
-              <w:t>arctan</w:t>
-            </w:r>
-            <w:proofErr w:type="spellEnd"/>
-            <w:r>
-              <w:rPr>
-                <w:rFonts w:ascii="Courier New" w:hAnsi="Courier New" w:cs="Courier New"/>
-                <w:sz w:val="20"/>
-                <w:szCs w:val="20"/>
-              </w:rPr>
-              <w:t xml:space="preserve"> 4</w:t>
+            <w:r>
+              <w:rPr>
+                <w:rFonts w:ascii="Courier New" w:hAnsi="Courier New" w:cs="Courier New"/>
+                <w:sz w:val="20"/>
+                <w:szCs w:val="20"/>
+              </w:rPr>
+              <w:t>arctan 4</w:t>
             </w:r>
           </w:p>
         </w:tc>
@@ -7400,14 +6368,12 @@
                 <w:b w:val="0"/>
               </w:rPr>
             </w:pPr>
-            <w:proofErr w:type="spellStart"/>
             <w:r>
               <w:rPr>
                 <w:b w:val="0"/>
               </w:rPr>
               <w:t>degtorad</w:t>
             </w:r>
-            <w:proofErr w:type="spellEnd"/>
           </w:p>
         </w:tc>
         <w:tc>
@@ -7466,23 +6432,13 @@
                 <w:szCs w:val="20"/>
               </w:rPr>
             </w:pPr>
-            <w:proofErr w:type="spellStart"/>
-            <w:r>
-              <w:rPr>
-                <w:rFonts w:ascii="Courier New" w:hAnsi="Courier New" w:cs="Courier New"/>
-                <w:sz w:val="20"/>
-                <w:szCs w:val="20"/>
-              </w:rPr>
-              <w:t>degtorad</w:t>
-            </w:r>
-            <w:proofErr w:type="spellEnd"/>
-            <w:r>
-              <w:rPr>
-                <w:rFonts w:ascii="Courier New" w:hAnsi="Courier New" w:cs="Courier New"/>
-                <w:sz w:val="20"/>
-                <w:szCs w:val="20"/>
-              </w:rPr>
-              <w:t xml:space="preserve"> 180</w:t>
+            <w:r>
+              <w:rPr>
+                <w:rFonts w:ascii="Courier New" w:hAnsi="Courier New" w:cs="Courier New"/>
+                <w:sz w:val="20"/>
+                <w:szCs w:val="20"/>
+              </w:rPr>
+              <w:t>degtorad 180</w:t>
             </w:r>
           </w:p>
         </w:tc>
@@ -7500,14 +6456,12 @@
                 <w:b w:val="0"/>
               </w:rPr>
             </w:pPr>
-            <w:proofErr w:type="spellStart"/>
             <w:r>
               <w:rPr>
                 <w:b w:val="0"/>
               </w:rPr>
               <w:t>radtodeg</w:t>
             </w:r>
-            <w:proofErr w:type="spellEnd"/>
           </w:p>
         </w:tc>
         <w:tc>
@@ -7566,23 +6520,13 @@
                 <w:szCs w:val="20"/>
               </w:rPr>
             </w:pPr>
-            <w:proofErr w:type="spellStart"/>
-            <w:r>
-              <w:rPr>
-                <w:rFonts w:ascii="Courier New" w:hAnsi="Courier New" w:cs="Courier New"/>
-                <w:sz w:val="20"/>
-                <w:szCs w:val="20"/>
-              </w:rPr>
-              <w:t>radtodeg</w:t>
-            </w:r>
-            <w:proofErr w:type="spellEnd"/>
-            <w:r>
-              <w:rPr>
-                <w:rFonts w:ascii="Courier New" w:hAnsi="Courier New" w:cs="Courier New"/>
-                <w:sz w:val="20"/>
-                <w:szCs w:val="20"/>
-              </w:rPr>
-              <w:t xml:space="preserve"> pi</w:t>
+            <w:r>
+              <w:rPr>
+                <w:rFonts w:ascii="Courier New" w:hAnsi="Courier New" w:cs="Courier New"/>
+                <w:sz w:val="20"/>
+                <w:szCs w:val="20"/>
+              </w:rPr>
+              <w:t>radtodeg pi</w:t>
             </w:r>
           </w:p>
         </w:tc>
@@ -7601,7 +6545,6 @@
                 <w:bCs w:val="0"/>
               </w:rPr>
             </w:pPr>
-            <w:proofErr w:type="spellStart"/>
             <w:r>
               <w:rPr>
                 <w:b w:val="0"/>
@@ -7609,7 +6552,6 @@
               </w:rPr>
               <w:t>ln</w:t>
             </w:r>
-            <w:proofErr w:type="spellEnd"/>
           </w:p>
         </w:tc>
         <w:tc>
@@ -7665,23 +6607,13 @@
                 <w:szCs w:val="20"/>
               </w:rPr>
             </w:pPr>
-            <w:proofErr w:type="spellStart"/>
-            <w:r>
-              <w:rPr>
-                <w:rFonts w:ascii="Courier New" w:hAnsi="Courier New" w:cs="Courier New"/>
-                <w:sz w:val="20"/>
-                <w:szCs w:val="20"/>
-              </w:rPr>
-              <w:t>ln</w:t>
-            </w:r>
-            <w:proofErr w:type="spellEnd"/>
-            <w:r>
-              <w:rPr>
-                <w:rFonts w:ascii="Courier New" w:hAnsi="Courier New" w:cs="Courier New"/>
-                <w:sz w:val="20"/>
-                <w:szCs w:val="20"/>
-              </w:rPr>
-              <w:t xml:space="preserve"> 7</w:t>
+            <w:r>
+              <w:rPr>
+                <w:rFonts w:ascii="Courier New" w:hAnsi="Courier New" w:cs="Courier New"/>
+                <w:sz w:val="20"/>
+                <w:szCs w:val="20"/>
+              </w:rPr>
+              <w:t>ln 7</w:t>
             </w:r>
           </w:p>
         </w:tc>
@@ -7783,7 +6715,6 @@
                 <w:bCs w:val="0"/>
               </w:rPr>
             </w:pPr>
-            <w:proofErr w:type="spellStart"/>
             <w:r>
               <w:rPr>
                 <w:b w:val="0"/>
@@ -7791,7 +6722,6 @@
               </w:rPr>
               <w:t>exp</w:t>
             </w:r>
-            <w:proofErr w:type="spellEnd"/>
           </w:p>
         </w:tc>
         <w:tc>
@@ -7845,23 +6775,13 @@
                 <w:rFonts w:ascii="Courier New" w:hAnsi="Courier New" w:cs="Courier New"/>
               </w:rPr>
             </w:pPr>
-            <w:proofErr w:type="spellStart"/>
-            <w:r>
-              <w:rPr>
-                <w:rFonts w:ascii="Courier New" w:hAnsi="Courier New" w:cs="Courier New"/>
-                <w:sz w:val="20"/>
-                <w:szCs w:val="20"/>
-              </w:rPr>
-              <w:t>exp</w:t>
-            </w:r>
-            <w:proofErr w:type="spellEnd"/>
-            <w:r>
-              <w:rPr>
-                <w:rFonts w:ascii="Courier New" w:hAnsi="Courier New" w:cs="Courier New"/>
-                <w:sz w:val="20"/>
-                <w:szCs w:val="20"/>
-              </w:rPr>
-              <w:t xml:space="preserve"> 2</w:t>
+            <w:r>
+              <w:rPr>
+                <w:rFonts w:ascii="Courier New" w:hAnsi="Courier New" w:cs="Courier New"/>
+                <w:sz w:val="20"/>
+                <w:szCs w:val="20"/>
+              </w:rPr>
+              <w:t>exp 2</w:t>
             </w:r>
           </w:p>
         </w:tc>
@@ -7973,14 +6893,12 @@
                 <w:b w:val="0"/>
               </w:rPr>
             </w:pPr>
-            <w:proofErr w:type="spellStart"/>
             <w:r>
               <w:rPr>
                 <w:b w:val="0"/>
               </w:rPr>
               <w:t>int</w:t>
             </w:r>
-            <w:proofErr w:type="spellEnd"/>
           </w:p>
         </w:tc>
         <w:tc>
@@ -8036,23 +6954,13 @@
                 <w:szCs w:val="20"/>
               </w:rPr>
             </w:pPr>
-            <w:proofErr w:type="spellStart"/>
-            <w:r>
-              <w:rPr>
-                <w:rFonts w:ascii="Courier New" w:hAnsi="Courier New" w:cs="Courier New"/>
-                <w:sz w:val="20"/>
-                <w:szCs w:val="20"/>
-              </w:rPr>
-              <w:t>int</w:t>
-            </w:r>
-            <w:proofErr w:type="spellEnd"/>
-            <w:r>
-              <w:rPr>
-                <w:rFonts w:ascii="Courier New" w:hAnsi="Courier New" w:cs="Courier New"/>
-                <w:sz w:val="20"/>
-                <w:szCs w:val="20"/>
-              </w:rPr>
-              <w:t xml:space="preserve"> 7.</w:t>
+            <w:r>
+              <w:rPr>
+                <w:rFonts w:ascii="Courier New" w:hAnsi="Courier New" w:cs="Courier New"/>
+                <w:sz w:val="20"/>
+                <w:szCs w:val="20"/>
+              </w:rPr>
+              <w:t>int 7.</w:t>
             </w:r>
             <w:r>
               <w:rPr>
@@ -8078,14 +6986,12 @@
                 <w:b w:val="0"/>
               </w:rPr>
             </w:pPr>
-            <w:proofErr w:type="spellStart"/>
             <w:r>
               <w:rPr>
                 <w:b w:val="0"/>
               </w:rPr>
               <w:t>trunc</w:t>
             </w:r>
-            <w:proofErr w:type="spellEnd"/>
           </w:p>
         </w:tc>
         <w:tc>
@@ -8141,7 +7047,6 @@
                 <w:szCs w:val="20"/>
               </w:rPr>
             </w:pPr>
-            <w:proofErr w:type="spellStart"/>
             <w:r>
               <w:rPr>
                 <w:rFonts w:ascii="Courier New" w:hAnsi="Courier New" w:cs="Courier New"/>
@@ -8158,7 +7063,6 @@
               </w:rPr>
               <w:t>c</w:t>
             </w:r>
-            <w:proofErr w:type="spellEnd"/>
             <w:r>
               <w:rPr>
                 <w:rFonts w:ascii="Courier New" w:hAnsi="Courier New" w:cs="Courier New"/>
@@ -8980,7 +7884,6 @@
         </w:rPr>
         <w:t xml:space="preserve"> Alternatively, use </w:t>
       </w:r>
-      <w:proofErr w:type="spellStart"/>
       <w:r>
         <w:rPr>
           <w:rFonts w:ascii="Courier New" w:hAnsi="Courier New" w:cs="Courier New"/>
@@ -8990,7 +7893,6 @@
         </w:rPr>
         <w:t>randcrazy</w:t>
       </w:r>
-      <w:proofErr w:type="spellEnd"/>
       <w:r>
         <w:rPr>
           <w:b/>
@@ -9284,15 +8186,7 @@
         <w:t xml:space="preserve">face </w:t>
       </w:r>
       <w:r>
-        <w:t xml:space="preserve">will be closed with an extra edge to the initial vertex. This extra edge will not </w:t>
-      </w:r>
-      <w:proofErr w:type="spellStart"/>
-      <w:r>
-        <w:t>not</w:t>
-      </w:r>
-      <w:proofErr w:type="spellEnd"/>
-      <w:r>
-        <w:t xml:space="preserve"> create a line, to indicate the opening to the user.</w:t>
+        <w:t>will be closed with an extra edge to the initial vertex. This extra edge will not not create a line, to indicate the opening to the user.</w:t>
       </w:r>
     </w:p>
     <w:p>
@@ -9371,7 +8265,6 @@
                 <w:b w:val="0"/>
               </w:rPr>
             </w:pPr>
-            <w:proofErr w:type="spellStart"/>
             <w:r>
               <w:rPr>
                 <w:b w:val="0"/>
@@ -9384,7 +8277,6 @@
               </w:rPr>
               <w:t>face</w:t>
             </w:r>
-            <w:proofErr w:type="spellEnd"/>
           </w:p>
         </w:tc>
         <w:tc>
@@ -9410,7 +8302,6 @@
               <w:pStyle w:val="NoSpacing"/>
               <w:cnfStyle w:val="000000000000" w:firstRow="0" w:lastRow="0" w:firstColumn="0" w:lastColumn="0" w:oddVBand="0" w:evenVBand="0" w:oddHBand="0" w:evenHBand="0" w:firstRowFirstColumn="0" w:firstRowLastColumn="0" w:lastRowFirstColumn="0" w:lastRowLastColumn="0"/>
             </w:pPr>
-            <w:proofErr w:type="spellStart"/>
             <w:r>
               <w:rPr>
                 <w:rFonts w:ascii="Courier New" w:hAnsi="Courier New" w:cs="Courier New"/>
@@ -9427,7 +8318,6 @@
               </w:rPr>
               <w:t>face</w:t>
             </w:r>
-            <w:proofErr w:type="spellEnd"/>
           </w:p>
         </w:tc>
       </w:tr>
@@ -9444,7 +8334,6 @@
                 <w:b w:val="0"/>
               </w:rPr>
             </w:pPr>
-            <w:proofErr w:type="spellStart"/>
             <w:r>
               <w:rPr>
                 <w:b w:val="0"/>
@@ -9457,7 +8346,6 @@
               </w:rPr>
               <w:t>face</w:t>
             </w:r>
-            <w:proofErr w:type="spellEnd"/>
           </w:p>
         </w:tc>
         <w:tc>
@@ -9483,7 +8371,6 @@
               <w:pStyle w:val="NoSpacing"/>
               <w:cnfStyle w:val="000000000000" w:firstRow="0" w:lastRow="0" w:firstColumn="0" w:lastColumn="0" w:oddVBand="0" w:evenVBand="0" w:oddHBand="0" w:evenHBand="0" w:firstRowFirstColumn="0" w:firstRowLastColumn="0" w:lastRowFirstColumn="0" w:lastRowLastColumn="0"/>
             </w:pPr>
-            <w:proofErr w:type="spellStart"/>
             <w:r>
               <w:rPr>
                 <w:rFonts w:ascii="Courier New" w:hAnsi="Courier New" w:cs="Courier New"/>
@@ -9500,7 +8387,6 @@
               </w:rPr>
               <w:t>face</w:t>
             </w:r>
-            <w:proofErr w:type="spellEnd"/>
           </w:p>
         </w:tc>
       </w:tr>
@@ -9653,14 +8539,12 @@
                 <w:b w:val="0"/>
               </w:rPr>
             </w:pPr>
-            <w:proofErr w:type="spellStart"/>
             <w:r>
               <w:rPr>
                 <w:b w:val="0"/>
               </w:rPr>
               <w:t>mousex</w:t>
             </w:r>
-            <w:proofErr w:type="spellEnd"/>
           </w:p>
         </w:tc>
         <w:tc>
@@ -9694,7 +8578,6 @@
                 <w:szCs w:val="20"/>
               </w:rPr>
             </w:pPr>
-            <w:proofErr w:type="spellStart"/>
             <w:r>
               <w:rPr>
                 <w:rFonts w:ascii="Courier New" w:hAnsi="Courier New" w:cs="Courier New"/>
@@ -9703,7 +8586,6 @@
               </w:rPr>
               <w:t>mousex</w:t>
             </w:r>
-            <w:proofErr w:type="spellEnd"/>
           </w:p>
         </w:tc>
       </w:tr>
@@ -9780,7 +8662,6 @@
                 <w:b w:val="0"/>
               </w:rPr>
             </w:pPr>
-            <w:proofErr w:type="spellStart"/>
             <w:r>
               <w:rPr>
                 <w:b w:val="0"/>
@@ -9793,7 +8674,6 @@
               </w:rPr>
               <w:t>epressed</w:t>
             </w:r>
-            <w:proofErr w:type="spellEnd"/>
           </w:p>
         </w:tc>
         <w:tc>
@@ -9827,7 +8707,6 @@
                 <w:szCs w:val="20"/>
               </w:rPr>
             </w:pPr>
-            <w:proofErr w:type="spellStart"/>
             <w:r>
               <w:rPr>
                 <w:rFonts w:ascii="Courier New" w:hAnsi="Courier New" w:cs="Courier New"/>
@@ -9836,7 +8715,6 @@
               </w:rPr>
               <w:t>mousepressed</w:t>
             </w:r>
-            <w:proofErr w:type="spellEnd"/>
           </w:p>
         </w:tc>
       </w:tr>
@@ -10112,13 +8990,8 @@
               <w:cnfStyle w:val="000000000000" w:firstRow="0" w:lastRow="0" w:firstColumn="0" w:lastColumn="0" w:oddVBand="0" w:evenVBand="0" w:oddHBand="0" w:evenHBand="0" w:firstRowFirstColumn="0" w:firstRowLastColumn="0" w:lastRowFirstColumn="0" w:lastRowLastColumn="0"/>
             </w:pPr>
             <w:r>
-              <w:t xml:space="preserve">Draws a </w:t>
-            </w:r>
-            <w:proofErr w:type="spellStart"/>
-            <w:r>
-              <w:t>shere</w:t>
-            </w:r>
-            <w:proofErr w:type="spellEnd"/>
+              <w:t>Draws a shere</w:t>
+            </w:r>
           </w:p>
         </w:tc>
         <w:tc>
@@ -10419,31 +9292,7 @@
               <w:cnfStyle w:val="000000000000" w:firstRow="0" w:lastRow="0" w:firstColumn="0" w:lastColumn="0" w:oddVBand="0" w:evenVBand="0" w:oddHBand="0" w:evenHBand="0" w:firstRowFirstColumn="0" w:firstRowLastColumn="0" w:lastRowFirstColumn="0" w:lastRowLastColumn="0"/>
             </w:pPr>
             <w:r>
-              <w:t>3 (</w:t>
-            </w:r>
-            <w:proofErr w:type="spellStart"/>
-            <w:r>
-              <w:t>radiusX</w:t>
-            </w:r>
-            <w:proofErr w:type="spellEnd"/>
-            <w:r>
-              <w:t xml:space="preserve">, </w:t>
-            </w:r>
-            <w:proofErr w:type="spellStart"/>
-            <w:r>
-              <w:t>radiusY</w:t>
-            </w:r>
-            <w:proofErr w:type="spellEnd"/>
-            <w:r>
-              <w:t xml:space="preserve">, </w:t>
-            </w:r>
-            <w:proofErr w:type="spellStart"/>
-            <w:r>
-              <w:t>radiusZ</w:t>
-            </w:r>
-            <w:proofErr w:type="spellEnd"/>
-            <w:r>
-              <w:t>)</w:t>
+              <w:t>3 (radiusX, radiusY, radiusZ)</w:t>
             </w:r>
           </w:p>
         </w:tc>
@@ -10535,20 +9384,35 @@
         <w:jc w:val="both"/>
       </w:pPr>
       <w:r>
-        <w:t xml:space="preserve">The models can be drawn on the sketch </w:t>
-      </w:r>
-      <w:proofErr w:type="gramStart"/>
-      <w:r>
-        <w:t xml:space="preserve">using </w:t>
-      </w:r>
-      <w:r>
-        <w:t xml:space="preserve"> the</w:t>
-      </w:r>
-      <w:proofErr w:type="gramEnd"/>
+        <w:t xml:space="preserve">The models can be drawn on the sketch using </w:t>
+      </w:r>
+      <w:r>
+        <w:t xml:space="preserve"> the </w:t>
+      </w:r>
+      <w:r>
+        <w:rPr>
+          <w:rFonts w:ascii="Courier New" w:hAnsi="Courier New" w:cs="Courier New"/>
+          <w:sz w:val="20"/>
+          <w:szCs w:val="20"/>
+        </w:rPr>
+        <w:t>model</w:t>
+      </w:r>
+      <w:r>
+        <w:t xml:space="preserve"> command, followed by the model name we want to draw and the size of it. The size is defined as the </w:t>
+      </w:r>
+      <w:r>
+        <w:t>side length</w:t>
+      </w:r>
+      <w:r>
+        <w:t xml:space="preserve"> of a cube that would exactly fit the object.</w:t>
+      </w:r>
       <w:r>
         <w:t xml:space="preserve"> </w:t>
       </w:r>
       <w:r>
+        <w:t xml:space="preserve">When the interpreter encounters a </w:t>
+      </w:r>
+      <w:r>
         <w:rPr>
           <w:rFonts w:ascii="Courier New" w:hAnsi="Courier New" w:cs="Courier New"/>
           <w:sz w:val="20"/>
@@ -10557,57 +9421,32 @@
         <w:t>model</w:t>
       </w:r>
       <w:r>
-        <w:t xml:space="preserve"> command, followed by the model name we want to draw and the size of it. The size is defined as the </w:t>
-      </w:r>
-      <w:r>
-        <w:t>side length</w:t>
-      </w:r>
-      <w:r>
-        <w:t xml:space="preserve"> of a cube that would exactly fit the object.</w:t>
+        <w:t xml:space="preserve"> command, it renders the corresponding object centered </w:t>
+      </w:r>
+      <w:r>
+        <w:t>at</w:t>
+      </w:r>
+      <w:r>
+        <w:t xml:space="preserve"> the avatar</w:t>
+      </w:r>
+      <w:r>
+        <w:t xml:space="preserve">’s </w:t>
+      </w:r>
+      <w:r>
+        <w:t xml:space="preserve">current </w:t>
+      </w:r>
+      <w:r>
+        <w:t>position</w:t>
+      </w:r>
+      <w:r>
+        <w:t>.</w:t>
       </w:r>
       <w:r>
         <w:t xml:space="preserve"> </w:t>
       </w:r>
       <w:r>
-        <w:t xml:space="preserve">When the interpreter encounters a </w:t>
-      </w:r>
-      <w:r>
-        <w:rPr>
-          <w:rFonts w:ascii="Courier New" w:hAnsi="Courier New" w:cs="Courier New"/>
-          <w:sz w:val="20"/>
-          <w:szCs w:val="20"/>
-        </w:rPr>
-        <w:t>model</w:t>
-      </w:r>
-      <w:r>
-        <w:t xml:space="preserve"> command, it renders the corresponding object centered </w:t>
-      </w:r>
-      <w:r>
-        <w:t>at</w:t>
-      </w:r>
-      <w:r>
-        <w:t xml:space="preserve"> the avatar</w:t>
-      </w:r>
-      <w:r>
-        <w:t xml:space="preserve">’s </w:t>
-      </w:r>
-      <w:r>
-        <w:t xml:space="preserve">current </w:t>
-      </w:r>
-      <w:r>
-        <w:t>position</w:t>
-      </w:r>
-      <w:r>
-        <w:t>.</w:t>
-      </w:r>
-      <w:r>
-        <w:t xml:space="preserve"> </w:t>
-      </w:r>
-      <w:r>
         <w:t>If the avatar’s tail is visible (</w:t>
       </w:r>
-      <w:proofErr w:type="spellStart"/>
-      <w:proofErr w:type="gramStart"/>
       <w:r>
         <w:rPr>
           <w:rFonts w:ascii="Courier New" w:hAnsi="Courier New" w:cs="Courier New"/>
@@ -10622,8 +9461,6 @@
         </w:rPr>
         <w:t>d</w:t>
       </w:r>
-      <w:proofErr w:type="spellEnd"/>
-      <w:proofErr w:type="gramEnd"/>
       <w:r>
         <w:rPr>
           <w:sz w:val="24"/>
@@ -10816,15 +9653,7 @@
         <w:jc w:val="both"/>
       </w:pPr>
       <w:r>
-        <w:t xml:space="preserve">By pressing the Add button of the IMAGES area, we can upload image files (jpg, </w:t>
-      </w:r>
-      <w:proofErr w:type="spellStart"/>
-      <w:r>
-        <w:t>png</w:t>
-      </w:r>
-      <w:proofErr w:type="spellEnd"/>
-      <w:r>
-        <w:t xml:space="preserve">, gif).  The loaded images are given initial names (image1, image2, etc.) These names can be changed by the user to any valid literal. The images can be drawn on the sketch by using the </w:t>
+        <w:t xml:space="preserve">By pressing the Add button of the IMAGES area, we can upload image files (jpg, png, gif).  The loaded images are given initial names (image1, image2, etc.) These names can be changed by the user to any valid literal. The images can be drawn on the sketch by using the </w:t>
       </w:r>
       <w:r>
         <w:rPr>
@@ -11044,15 +9873,7 @@
         <w:t>By pressing the Add button of the SOUNDS area, we can upload audio files</w:t>
       </w:r>
       <w:r>
-        <w:t xml:space="preserve"> (mp3. wav, </w:t>
-      </w:r>
-      <w:proofErr w:type="spellStart"/>
-      <w:r>
-        <w:t>etc</w:t>
-      </w:r>
-      <w:proofErr w:type="spellEnd"/>
-      <w:r>
-        <w:t>)</w:t>
+        <w:t xml:space="preserve"> (mp3. wav, etc)</w:t>
       </w:r>
       <w:r>
         <w:t>.</w:t>
@@ -11064,17 +9885,8 @@
         <w:jc w:val="both"/>
       </w:pPr>
       <w:r>
-        <w:t xml:space="preserve">The loaded sounds are given initial names (sound1, sound2, etc.) These names can be changed by the user to any valid literal. Next to the uploaded sounds the user can find the controls for each of them and manipulate them (play/pause, adjust volume </w:t>
-      </w:r>
-      <w:proofErr w:type="spellStart"/>
-      <w:r>
-        <w:t>etc</w:t>
-      </w:r>
-      <w:proofErr w:type="spellEnd"/>
-      <w:r>
-        <w:t xml:space="preserve">). The user can also control the flow of these audio files programmatically, with the </w:t>
-      </w:r>
-      <w:proofErr w:type="spellStart"/>
+        <w:t xml:space="preserve">The loaded sounds are given initial names (sound1, sound2, etc.) These names can be changed by the user to any valid literal. Next to the uploaded sounds the user can find the controls for each of them and manipulate them (play/pause, adjust volume etc). The user can also control the flow of these audio files programmatically, with the </w:t>
+      </w:r>
       <w:r>
         <w:rPr>
           <w:rFonts w:ascii="Courier New" w:hAnsi="Courier New" w:cs="Courier New"/>
@@ -11083,11 +9895,9 @@
         </w:rPr>
         <w:t>sound_play</w:t>
       </w:r>
-      <w:proofErr w:type="spellEnd"/>
       <w:r>
         <w:t xml:space="preserve">, </w:t>
       </w:r>
-      <w:proofErr w:type="spellStart"/>
       <w:r>
         <w:rPr>
           <w:rFonts w:ascii="Courier New" w:hAnsi="Courier New" w:cs="Courier New"/>
@@ -11096,11 +9906,9 @@
         </w:rPr>
         <w:t>sound_stop</w:t>
       </w:r>
-      <w:proofErr w:type="spellEnd"/>
       <w:r>
         <w:t xml:space="preserve"> and </w:t>
       </w:r>
-      <w:proofErr w:type="spellStart"/>
       <w:r>
         <w:rPr>
           <w:rFonts w:ascii="Courier New" w:hAnsi="Courier New" w:cs="Courier New"/>
@@ -11109,7 +9917,6 @@
         </w:rPr>
         <w:t>sound_pause</w:t>
       </w:r>
-      <w:proofErr w:type="spellEnd"/>
       <w:r>
         <w:t xml:space="preserve"> commands, followed by the sound name</w:t>
       </w:r>
@@ -11155,26 +9962,8 @@
         <w:jc w:val="both"/>
       </w:pPr>
       <w:r>
-        <w:t xml:space="preserve">The </w:t>
-      </w:r>
-      <w:proofErr w:type="spellStart"/>
-      <w:r>
-        <w:t>Logomor</w:t>
-      </w:r>
-      <w:proofErr w:type="spellEnd"/>
-      <w:r>
-        <w:t xml:space="preserve"> programs are executed repeatedly in a loop. But the sound commands imply their own timing. The user must take this into account when coding. E.g. the command </w:t>
-      </w:r>
-      <w:proofErr w:type="spellStart"/>
-      <w:r>
-        <w:t>sound_settime</w:t>
-      </w:r>
-      <w:proofErr w:type="spellEnd"/>
-      <w:r>
-        <w:t xml:space="preserve"> in a loop would keep a sound steady on the same timestamp and the sound would not be heard.</w:t>
-      </w:r>
-      <w:bookmarkStart w:id="0" w:name="_GoBack"/>
-      <w:bookmarkEnd w:id="0"/>
+        <w:t>The Logomor programs are executed repeatedly in a loop. But the sound commands imply their own timing. The user must take this into account when coding. E.g. the command sound_settime in a loop would keep a sound steady on the same timestamp and the sound would not be heard.</w:t>
+      </w:r>
     </w:p>
     <w:p>
       <w:pPr>
@@ -11283,7 +10072,6 @@
                 <w:bCs w:val="0"/>
               </w:rPr>
             </w:pPr>
-            <w:proofErr w:type="spellStart"/>
             <w:r>
               <w:rPr>
                 <w:b w:val="0"/>
@@ -11291,7 +10079,6 @@
               </w:rPr>
               <w:t>sound_play</w:t>
             </w:r>
-            <w:proofErr w:type="spellEnd"/>
           </w:p>
         </w:tc>
         <w:tc>
@@ -11359,23 +10146,13 @@
                 <w:szCs w:val="20"/>
               </w:rPr>
             </w:pPr>
-            <w:proofErr w:type="spellStart"/>
-            <w:r>
-              <w:rPr>
-                <w:rFonts w:ascii="Courier New" w:hAnsi="Courier New" w:cs="Courier New"/>
-                <w:sz w:val="20"/>
-                <w:szCs w:val="20"/>
-              </w:rPr>
-              <w:t>sound_play</w:t>
-            </w:r>
-            <w:proofErr w:type="spellEnd"/>
-            <w:r>
-              <w:rPr>
-                <w:rFonts w:ascii="Courier New" w:hAnsi="Courier New" w:cs="Courier New"/>
-                <w:sz w:val="20"/>
-                <w:szCs w:val="20"/>
-              </w:rPr>
-              <w:t xml:space="preserve"> “sound1</w:t>
+            <w:r>
+              <w:rPr>
+                <w:rFonts w:ascii="Courier New" w:hAnsi="Courier New" w:cs="Courier New"/>
+                <w:sz w:val="20"/>
+                <w:szCs w:val="20"/>
+              </w:rPr>
+              <w:t>sound_play “sound1</w:t>
             </w:r>
           </w:p>
         </w:tc>
@@ -11394,7 +10171,6 @@
                 <w:bCs w:val="0"/>
               </w:rPr>
             </w:pPr>
-            <w:proofErr w:type="spellStart"/>
             <w:r>
               <w:rPr>
                 <w:b w:val="0"/>
@@ -11402,7 +10178,6 @@
               </w:rPr>
               <w:t>sound_stop</w:t>
             </w:r>
-            <w:proofErr w:type="spellEnd"/>
           </w:p>
         </w:tc>
         <w:tc>
@@ -11464,23 +10239,13 @@
                 <w:szCs w:val="20"/>
               </w:rPr>
             </w:pPr>
-            <w:proofErr w:type="spellStart"/>
-            <w:r>
-              <w:rPr>
-                <w:rFonts w:ascii="Courier New" w:hAnsi="Courier New" w:cs="Courier New"/>
-                <w:sz w:val="20"/>
-                <w:szCs w:val="20"/>
-              </w:rPr>
-              <w:t>sound_stop</w:t>
-            </w:r>
-            <w:proofErr w:type="spellEnd"/>
-            <w:r>
-              <w:rPr>
-                <w:rFonts w:ascii="Courier New" w:hAnsi="Courier New" w:cs="Courier New"/>
-                <w:sz w:val="20"/>
-                <w:szCs w:val="20"/>
-              </w:rPr>
-              <w:t xml:space="preserve"> “sound1</w:t>
+            <w:r>
+              <w:rPr>
+                <w:rFonts w:ascii="Courier New" w:hAnsi="Courier New" w:cs="Courier New"/>
+                <w:sz w:val="20"/>
+                <w:szCs w:val="20"/>
+              </w:rPr>
+              <w:t>sound_stop “sound1</w:t>
             </w:r>
           </w:p>
         </w:tc>
@@ -11499,7 +10264,6 @@
                 <w:bCs w:val="0"/>
               </w:rPr>
             </w:pPr>
-            <w:proofErr w:type="spellStart"/>
             <w:r>
               <w:rPr>
                 <w:b w:val="0"/>
@@ -11507,7 +10271,6 @@
               </w:rPr>
               <w:t>sound_pause</w:t>
             </w:r>
-            <w:proofErr w:type="spellEnd"/>
           </w:p>
         </w:tc>
         <w:tc>
@@ -11569,23 +10332,13 @@
                 <w:szCs w:val="20"/>
               </w:rPr>
             </w:pPr>
-            <w:proofErr w:type="spellStart"/>
-            <w:r>
-              <w:rPr>
-                <w:rFonts w:ascii="Courier New" w:hAnsi="Courier New" w:cs="Courier New"/>
-                <w:sz w:val="20"/>
-                <w:szCs w:val="20"/>
-              </w:rPr>
-              <w:t>sound_pause</w:t>
-            </w:r>
-            <w:proofErr w:type="spellEnd"/>
-            <w:r>
-              <w:rPr>
-                <w:rFonts w:ascii="Courier New" w:hAnsi="Courier New" w:cs="Courier New"/>
-                <w:sz w:val="20"/>
-                <w:szCs w:val="20"/>
-              </w:rPr>
-              <w:t xml:space="preserve"> “sound1</w:t>
+            <w:r>
+              <w:rPr>
+                <w:rFonts w:ascii="Courier New" w:hAnsi="Courier New" w:cs="Courier New"/>
+                <w:sz w:val="20"/>
+                <w:szCs w:val="20"/>
+              </w:rPr>
+              <w:t>sound_pause “sound1</w:t>
             </w:r>
           </w:p>
         </w:tc>
@@ -11604,7 +10357,6 @@
                 <w:bCs w:val="0"/>
               </w:rPr>
             </w:pPr>
-            <w:proofErr w:type="spellStart"/>
             <w:r>
               <w:rPr>
                 <w:b w:val="0"/>
@@ -11612,7 +10364,6 @@
               </w:rPr>
               <w:t>sound_isplaying</w:t>
             </w:r>
-            <w:proofErr w:type="spellEnd"/>
           </w:p>
         </w:tc>
         <w:tc>
@@ -11671,23 +10422,13 @@
                 <w:szCs w:val="20"/>
               </w:rPr>
             </w:pPr>
-            <w:proofErr w:type="spellStart"/>
-            <w:r>
-              <w:rPr>
-                <w:rFonts w:ascii="Courier New" w:hAnsi="Courier New" w:cs="Courier New"/>
-                <w:sz w:val="20"/>
-                <w:szCs w:val="20"/>
-              </w:rPr>
-              <w:t>sound_isplaying</w:t>
-            </w:r>
-            <w:proofErr w:type="spellEnd"/>
-            <w:r>
-              <w:rPr>
-                <w:rFonts w:ascii="Courier New" w:hAnsi="Courier New" w:cs="Courier New"/>
-                <w:sz w:val="20"/>
-                <w:szCs w:val="20"/>
-              </w:rPr>
-              <w:t xml:space="preserve"> “</w:t>
+            <w:r>
+              <w:rPr>
+                <w:rFonts w:ascii="Courier New" w:hAnsi="Courier New" w:cs="Courier New"/>
+                <w:sz w:val="20"/>
+                <w:szCs w:val="20"/>
+              </w:rPr>
+              <w:t>sound_isplaying “</w:t>
             </w:r>
             <w:r>
               <w:rPr>
@@ -11714,7 +10455,6 @@
                 <w:bCs w:val="0"/>
               </w:rPr>
             </w:pPr>
-            <w:proofErr w:type="spellStart"/>
             <w:r>
               <w:rPr>
                 <w:b w:val="0"/>
@@ -11722,7 +10462,6 @@
               </w:rPr>
               <w:t>sound_gettime</w:t>
             </w:r>
-            <w:proofErr w:type="spellEnd"/>
           </w:p>
         </w:tc>
         <w:tc>
@@ -11781,23 +10520,13 @@
                 <w:szCs w:val="20"/>
               </w:rPr>
             </w:pPr>
-            <w:proofErr w:type="spellStart"/>
-            <w:r>
-              <w:rPr>
-                <w:rFonts w:ascii="Courier New" w:hAnsi="Courier New" w:cs="Courier New"/>
-                <w:sz w:val="20"/>
-                <w:szCs w:val="20"/>
-              </w:rPr>
-              <w:t>sound_gettime</w:t>
-            </w:r>
-            <w:proofErr w:type="spellEnd"/>
-            <w:r>
-              <w:rPr>
-                <w:rFonts w:ascii="Courier New" w:hAnsi="Courier New" w:cs="Courier New"/>
-                <w:sz w:val="20"/>
-                <w:szCs w:val="20"/>
-              </w:rPr>
-              <w:t xml:space="preserve"> “</w:t>
+            <w:r>
+              <w:rPr>
+                <w:rFonts w:ascii="Courier New" w:hAnsi="Courier New" w:cs="Courier New"/>
+                <w:sz w:val="20"/>
+                <w:szCs w:val="20"/>
+              </w:rPr>
+              <w:t>sound_gettime “</w:t>
             </w:r>
             <w:r>
               <w:rPr>
@@ -11824,7 +10553,6 @@
                 <w:bCs w:val="0"/>
               </w:rPr>
             </w:pPr>
-            <w:proofErr w:type="spellStart"/>
             <w:r>
               <w:rPr>
                 <w:b w:val="0"/>
@@ -11832,7 +10560,6 @@
               </w:rPr>
               <w:t>sound_settime</w:t>
             </w:r>
-            <w:proofErr w:type="spellEnd"/>
           </w:p>
         </w:tc>
         <w:tc>
@@ -11891,23 +10618,13 @@
                 <w:szCs w:val="20"/>
               </w:rPr>
             </w:pPr>
-            <w:proofErr w:type="spellStart"/>
-            <w:r>
-              <w:rPr>
-                <w:rFonts w:ascii="Courier New" w:hAnsi="Courier New" w:cs="Courier New"/>
-                <w:sz w:val="20"/>
-                <w:szCs w:val="20"/>
-              </w:rPr>
-              <w:t>sound_settime</w:t>
-            </w:r>
-            <w:proofErr w:type="spellEnd"/>
-            <w:r>
-              <w:rPr>
-                <w:rFonts w:ascii="Courier New" w:hAnsi="Courier New" w:cs="Courier New"/>
-                <w:sz w:val="20"/>
-                <w:szCs w:val="20"/>
-              </w:rPr>
-              <w:t xml:space="preserve"> “s</w:t>
+            <w:r>
+              <w:rPr>
+                <w:rFonts w:ascii="Courier New" w:hAnsi="Courier New" w:cs="Courier New"/>
+                <w:sz w:val="20"/>
+                <w:szCs w:val="20"/>
+              </w:rPr>
+              <w:t>sound_settime “s</w:t>
             </w:r>
             <w:r>
               <w:rPr>
@@ -11950,7 +10667,6 @@
                 <w:bCs w:val="0"/>
               </w:rPr>
             </w:pPr>
-            <w:proofErr w:type="spellStart"/>
             <w:r>
               <w:rPr>
                 <w:b w:val="0"/>
@@ -11958,7 +10674,6 @@
               </w:rPr>
               <w:t>sound_getvolume</w:t>
             </w:r>
-            <w:proofErr w:type="spellEnd"/>
           </w:p>
         </w:tc>
         <w:tc>
@@ -12017,23 +10732,13 @@
                 <w:szCs w:val="20"/>
               </w:rPr>
             </w:pPr>
-            <w:proofErr w:type="spellStart"/>
-            <w:r>
-              <w:rPr>
-                <w:rFonts w:ascii="Courier New" w:hAnsi="Courier New" w:cs="Courier New"/>
-                <w:sz w:val="20"/>
-                <w:szCs w:val="20"/>
-              </w:rPr>
-              <w:t>sound_getvolume</w:t>
-            </w:r>
-            <w:proofErr w:type="spellEnd"/>
-            <w:r>
-              <w:rPr>
-                <w:rFonts w:ascii="Courier New" w:hAnsi="Courier New" w:cs="Courier New"/>
-                <w:sz w:val="20"/>
-                <w:szCs w:val="20"/>
-              </w:rPr>
-              <w:t xml:space="preserve"> “s</w:t>
+            <w:r>
+              <w:rPr>
+                <w:rFonts w:ascii="Courier New" w:hAnsi="Courier New" w:cs="Courier New"/>
+                <w:sz w:val="20"/>
+                <w:szCs w:val="20"/>
+              </w:rPr>
+              <w:t>sound_getvolume “s</w:t>
             </w:r>
             <w:r>
               <w:rPr>
@@ -12060,7 +10765,6 @@
                 <w:bCs w:val="0"/>
               </w:rPr>
             </w:pPr>
-            <w:proofErr w:type="spellStart"/>
             <w:r>
               <w:rPr>
                 <w:b w:val="0"/>
@@ -12068,7 +10772,6 @@
               </w:rPr>
               <w:t>sound_setvolume</w:t>
             </w:r>
-            <w:proofErr w:type="spellEnd"/>
           </w:p>
         </w:tc>
         <w:tc>
@@ -12127,23 +10830,23 @@
                 <w:szCs w:val="20"/>
               </w:rPr>
             </w:pPr>
-            <w:proofErr w:type="spellStart"/>
-            <w:r>
-              <w:rPr>
-                <w:rFonts w:ascii="Courier New" w:hAnsi="Courier New" w:cs="Courier New"/>
-                <w:sz w:val="20"/>
-                <w:szCs w:val="20"/>
-              </w:rPr>
-              <w:t>sount_setvolume</w:t>
-            </w:r>
-            <w:proofErr w:type="spellEnd"/>
-            <w:r>
-              <w:rPr>
-                <w:rFonts w:ascii="Courier New" w:hAnsi="Courier New" w:cs="Courier New"/>
-                <w:sz w:val="20"/>
-                <w:szCs w:val="20"/>
-              </w:rPr>
-              <w:t xml:space="preserve"> “s</w:t>
+            <w:r>
+              <w:rPr>
+                <w:rFonts w:ascii="Courier New" w:hAnsi="Courier New" w:cs="Courier New"/>
+                <w:sz w:val="20"/>
+                <w:szCs w:val="20"/>
+              </w:rPr>
+              <w:t>sound</w:t>
+            </w:r>
+            <w:bookmarkStart w:id="0" w:name="_GoBack"/>
+            <w:bookmarkEnd w:id="0"/>
+            <w:r>
+              <w:rPr>
+                <w:rFonts w:ascii="Courier New" w:hAnsi="Courier New" w:cs="Courier New"/>
+                <w:sz w:val="20"/>
+                <w:szCs w:val="20"/>
+              </w:rPr>
+              <w:t>_setvolume “s</w:t>
             </w:r>
             <w:r>
               <w:rPr>
@@ -12226,8 +10929,6 @@
       <w:pPr>
         <w:pStyle w:val="NoSpacing"/>
       </w:pPr>
-      <w:proofErr w:type="spellStart"/>
-      <w:proofErr w:type="gramStart"/>
       <w:r>
         <w:rPr>
           <w:rFonts w:ascii="Courier New" w:hAnsi="Courier New" w:cs="Courier New"/>
@@ -12242,17 +10943,7 @@
           <w:sz w:val="20"/>
           <w:szCs w:val="20"/>
         </w:rPr>
-        <w:t>d</w:t>
-      </w:r>
-      <w:proofErr w:type="spellEnd"/>
-      <w:proofErr w:type="gramEnd"/>
-      <w:r>
-        <w:rPr>
-          <w:rFonts w:ascii="Courier New" w:hAnsi="Courier New" w:cs="Courier New"/>
-          <w:sz w:val="20"/>
-          <w:szCs w:val="20"/>
-        </w:rPr>
-        <w:t xml:space="preserve"> 20 ;move a bit forward</w:t>
+        <w:t>d 20 ;move a bit forward</w:t>
       </w:r>
     </w:p>
     <w:p>
@@ -12290,15 +10981,7 @@
         <w:pStyle w:val="NoSpacing"/>
       </w:pPr>
       <w:r>
-        <w:t xml:space="preserve">These characters are: </w:t>
-      </w:r>
-      <w:proofErr w:type="gramStart"/>
-      <w:r>
-        <w:t>space(</w:t>
-      </w:r>
-      <w:proofErr w:type="gramEnd"/>
-      <w:r>
-        <w:t xml:space="preserve"> ), new line(\n), carriage return(\r), tab(\t), vertical tab(\v), form feed(\f)</w:t>
+        <w:t>These characters are: space( ), new line(\n), carriage return(\r), tab(\t), vertical tab(\v), form feed(\f)</w:t>
       </w:r>
     </w:p>
     <w:p>
@@ -12336,7 +11019,6 @@
       <w:r>
         <w:t xml:space="preserve">, </w:t>
       </w:r>
-      <w:proofErr w:type="spellStart"/>
       <w:r>
         <w:rPr>
           <w:rFonts w:ascii="Courier New" w:hAnsi="Courier New" w:cs="Courier New"/>
@@ -12345,7 +11027,6 @@
         </w:rPr>
         <w:t>EnD</w:t>
       </w:r>
-      <w:proofErr w:type="spellEnd"/>
       <w:r>
         <w:t xml:space="preserve"> is the same as </w:t>
       </w:r>
@@ -12367,15 +11048,7 @@
         </w:numPr>
       </w:pPr>
       <w:r>
-        <w:t>Variable names and function names may contain any sequence of alphanumeric characters. Symbols as any of the operators (+,-,*</w:t>
-      </w:r>
-      <w:proofErr w:type="gramStart"/>
-      <w:r>
-        <w:t>,/</w:t>
-      </w:r>
-      <w:proofErr w:type="gramEnd"/>
-      <w:r>
-        <w:t>,&lt;,&gt;,=),  parentheses or brackets or ‘;’ are not allowed.</w:t>
+        <w:t>Variable names and function names may contain any sequence of alphanumeric characters. Symbols as any of the operators (+,-,*,/,&lt;,&gt;,=),  parentheses or brackets or ‘;’ are not allowed.</w:t>
       </w:r>
     </w:p>
     <w:p>
@@ -13855,7 +12528,7 @@
 </file>
 
 <file path=customXml/itemProps1.xml><?xml version="1.0" encoding="utf-8"?>
-<ds:datastoreItem xmlns:ds="http://schemas.openxmlformats.org/officeDocument/2006/customXml" ds:itemID="{51FB060C-D5EB-48F8-AC58-B1DBFA973D9E}">
+<ds:datastoreItem xmlns:ds="http://schemas.openxmlformats.org/officeDocument/2006/customXml" ds:itemID="{4BA9AA41-A620-4B6E-BCDC-A99568376B3E}">
   <ds:schemaRefs>
     <ds:schemaRef ds:uri="http://schemas.openxmlformats.org/officeDocument/2006/bibliography"/>
   </ds:schemaRefs>

</xml_diff>

<commit_message>
implemented 'keypressed' command to track keyboard activity
</commit_message>
<xml_diff>
--- a/assets/Documentation.docx
+++ b/assets/Documentation.docx
@@ -6,12 +6,14 @@
       <w:pPr>
         <w:pStyle w:val="Heading1"/>
       </w:pPr>
+      <w:proofErr w:type="spellStart"/>
       <w:r>
         <w:t>Logo</w:t>
       </w:r>
       <w:r>
         <w:t>Mor</w:t>
       </w:r>
+      <w:proofErr w:type="spellEnd"/>
       <w:r>
         <w:t xml:space="preserve"> Documentation</w:t>
       </w:r>
@@ -177,12 +179,21 @@
                 <w:bCs w:val="0"/>
               </w:rPr>
             </w:pPr>
+            <w:proofErr w:type="spellStart"/>
             <w:r>
               <w:rPr>
                 <w:b w:val="0"/>
                 <w:bCs w:val="0"/>
               </w:rPr>
-              <w:t>fd or forward</w:t>
+              <w:t>fd</w:t>
+            </w:r>
+            <w:proofErr w:type="spellEnd"/>
+            <w:r>
+              <w:rPr>
+                <w:b w:val="0"/>
+                <w:bCs w:val="0"/>
+              </w:rPr>
+              <w:t xml:space="preserve"> or forward</w:t>
             </w:r>
           </w:p>
         </w:tc>
@@ -240,13 +251,23 @@
                 <w:szCs w:val="20"/>
               </w:rPr>
             </w:pPr>
-            <w:r>
-              <w:rPr>
-                <w:rFonts w:ascii="Courier New" w:hAnsi="Courier New" w:cs="Courier New"/>
-                <w:sz w:val="20"/>
-                <w:szCs w:val="20"/>
-              </w:rPr>
-              <w:t>fd 50</w:t>
+            <w:proofErr w:type="spellStart"/>
+            <w:r>
+              <w:rPr>
+                <w:rFonts w:ascii="Courier New" w:hAnsi="Courier New" w:cs="Courier New"/>
+                <w:sz w:val="20"/>
+                <w:szCs w:val="20"/>
+              </w:rPr>
+              <w:t>fd</w:t>
+            </w:r>
+            <w:proofErr w:type="spellEnd"/>
+            <w:r>
+              <w:rPr>
+                <w:rFonts w:ascii="Courier New" w:hAnsi="Courier New" w:cs="Courier New"/>
+                <w:sz w:val="20"/>
+                <w:szCs w:val="20"/>
+              </w:rPr>
+              <w:t xml:space="preserve"> 50</w:t>
             </w:r>
           </w:p>
         </w:tc>
@@ -264,12 +285,21 @@
                 <w:bCs w:val="0"/>
               </w:rPr>
             </w:pPr>
+            <w:proofErr w:type="spellStart"/>
             <w:r>
               <w:rPr>
                 <w:b w:val="0"/>
                 <w:bCs w:val="0"/>
               </w:rPr>
-              <w:t>bk or back</w:t>
+              <w:t>bk</w:t>
+            </w:r>
+            <w:proofErr w:type="spellEnd"/>
+            <w:r>
+              <w:rPr>
+                <w:b w:val="0"/>
+                <w:bCs w:val="0"/>
+              </w:rPr>
+              <w:t xml:space="preserve"> or back</w:t>
             </w:r>
           </w:p>
         </w:tc>
@@ -327,13 +357,23 @@
                 <w:szCs w:val="20"/>
               </w:rPr>
             </w:pPr>
-            <w:r>
-              <w:rPr>
-                <w:rFonts w:ascii="Courier New" w:hAnsi="Courier New" w:cs="Courier New"/>
-                <w:sz w:val="20"/>
-                <w:szCs w:val="20"/>
-              </w:rPr>
-              <w:t>bk 50</w:t>
+            <w:proofErr w:type="spellStart"/>
+            <w:r>
+              <w:rPr>
+                <w:rFonts w:ascii="Courier New" w:hAnsi="Courier New" w:cs="Courier New"/>
+                <w:sz w:val="20"/>
+                <w:szCs w:val="20"/>
+              </w:rPr>
+              <w:t>bk</w:t>
+            </w:r>
+            <w:proofErr w:type="spellEnd"/>
+            <w:r>
+              <w:rPr>
+                <w:rFonts w:ascii="Courier New" w:hAnsi="Courier New" w:cs="Courier New"/>
+                <w:sz w:val="20"/>
+                <w:szCs w:val="20"/>
+              </w:rPr>
+              <w:t xml:space="preserve"> 50</w:t>
             </w:r>
           </w:p>
         </w:tc>
@@ -351,12 +391,21 @@
                 <w:bCs w:val="0"/>
               </w:rPr>
             </w:pPr>
+            <w:proofErr w:type="spellStart"/>
             <w:r>
               <w:rPr>
                 <w:b w:val="0"/>
                 <w:bCs w:val="0"/>
               </w:rPr>
-              <w:t>rt or right</w:t>
+              <w:t>rt</w:t>
+            </w:r>
+            <w:proofErr w:type="spellEnd"/>
+            <w:r>
+              <w:rPr>
+                <w:b w:val="0"/>
+                <w:bCs w:val="0"/>
+              </w:rPr>
+              <w:t xml:space="preserve"> or right</w:t>
             </w:r>
           </w:p>
         </w:tc>
@@ -402,13 +451,23 @@
                 <w:szCs w:val="20"/>
               </w:rPr>
             </w:pPr>
-            <w:r>
-              <w:rPr>
-                <w:rFonts w:ascii="Courier New" w:hAnsi="Courier New" w:cs="Courier New"/>
-                <w:sz w:val="20"/>
-                <w:szCs w:val="20"/>
-              </w:rPr>
-              <w:t>rt 90</w:t>
+            <w:proofErr w:type="spellStart"/>
+            <w:r>
+              <w:rPr>
+                <w:rFonts w:ascii="Courier New" w:hAnsi="Courier New" w:cs="Courier New"/>
+                <w:sz w:val="20"/>
+                <w:szCs w:val="20"/>
+              </w:rPr>
+              <w:t>rt</w:t>
+            </w:r>
+            <w:proofErr w:type="spellEnd"/>
+            <w:r>
+              <w:rPr>
+                <w:rFonts w:ascii="Courier New" w:hAnsi="Courier New" w:cs="Courier New"/>
+                <w:sz w:val="20"/>
+                <w:szCs w:val="20"/>
+              </w:rPr>
+              <w:t xml:space="preserve"> 90</w:t>
             </w:r>
           </w:p>
         </w:tc>
@@ -426,12 +485,21 @@
                 <w:bCs w:val="0"/>
               </w:rPr>
             </w:pPr>
+            <w:proofErr w:type="spellStart"/>
             <w:r>
               <w:rPr>
                 <w:b w:val="0"/>
                 <w:bCs w:val="0"/>
               </w:rPr>
-              <w:t>lt or left</w:t>
+              <w:t>lt</w:t>
+            </w:r>
+            <w:proofErr w:type="spellEnd"/>
+            <w:r>
+              <w:rPr>
+                <w:b w:val="0"/>
+                <w:bCs w:val="0"/>
+              </w:rPr>
+              <w:t xml:space="preserve"> or left</w:t>
             </w:r>
           </w:p>
         </w:tc>
@@ -474,13 +542,23 @@
                 <w:szCs w:val="20"/>
               </w:rPr>
             </w:pPr>
-            <w:r>
-              <w:rPr>
-                <w:rFonts w:ascii="Courier New" w:hAnsi="Courier New" w:cs="Courier New"/>
-                <w:sz w:val="20"/>
-                <w:szCs w:val="20"/>
-              </w:rPr>
-              <w:t xml:space="preserve">lt 90 </w:t>
+            <w:proofErr w:type="spellStart"/>
+            <w:r>
+              <w:rPr>
+                <w:rFonts w:ascii="Courier New" w:hAnsi="Courier New" w:cs="Courier New"/>
+                <w:sz w:val="20"/>
+                <w:szCs w:val="20"/>
+              </w:rPr>
+              <w:t>lt</w:t>
+            </w:r>
+            <w:proofErr w:type="spellEnd"/>
+            <w:r>
+              <w:rPr>
+                <w:rFonts w:ascii="Courier New" w:hAnsi="Courier New" w:cs="Courier New"/>
+                <w:sz w:val="20"/>
+                <w:szCs w:val="20"/>
+              </w:rPr>
+              <w:t xml:space="preserve"> 90 </w:t>
             </w:r>
           </w:p>
         </w:tc>
@@ -570,12 +648,21 @@
                 <w:bCs w:val="0"/>
               </w:rPr>
             </w:pPr>
+            <w:proofErr w:type="spellStart"/>
             <w:r>
               <w:rPr>
                 <w:b w:val="0"/>
                 <w:bCs w:val="0"/>
               </w:rPr>
-              <w:t>dn or down</w:t>
+              <w:t>dn</w:t>
+            </w:r>
+            <w:proofErr w:type="spellEnd"/>
+            <w:r>
+              <w:rPr>
+                <w:b w:val="0"/>
+                <w:bCs w:val="0"/>
+              </w:rPr>
+              <w:t xml:space="preserve"> or down</w:t>
             </w:r>
           </w:p>
         </w:tc>
@@ -618,13 +705,23 @@
                 <w:szCs w:val="20"/>
               </w:rPr>
             </w:pPr>
-            <w:r>
-              <w:rPr>
-                <w:rFonts w:ascii="Courier New" w:hAnsi="Courier New" w:cs="Courier New"/>
-                <w:sz w:val="20"/>
-                <w:szCs w:val="20"/>
-              </w:rPr>
-              <w:t>dn 90</w:t>
+            <w:proofErr w:type="spellStart"/>
+            <w:r>
+              <w:rPr>
+                <w:rFonts w:ascii="Courier New" w:hAnsi="Courier New" w:cs="Courier New"/>
+                <w:sz w:val="20"/>
+                <w:szCs w:val="20"/>
+              </w:rPr>
+              <w:t>dn</w:t>
+            </w:r>
+            <w:proofErr w:type="spellEnd"/>
+            <w:r>
+              <w:rPr>
+                <w:rFonts w:ascii="Courier New" w:hAnsi="Courier New" w:cs="Courier New"/>
+                <w:sz w:val="20"/>
+                <w:szCs w:val="20"/>
+              </w:rPr>
+              <w:t xml:space="preserve"> 90</w:t>
             </w:r>
           </w:p>
         </w:tc>
@@ -642,13 +739,31 @@
                 <w:bCs w:val="0"/>
               </w:rPr>
             </w:pPr>
+            <w:proofErr w:type="spellStart"/>
             <w:r>
               <w:rPr>
                 <w:b w:val="0"/>
                 <w:bCs w:val="0"/>
               </w:rPr>
-              <w:t>rr or roll_right</w:t>
-            </w:r>
+              <w:t>rr</w:t>
+            </w:r>
+            <w:proofErr w:type="spellEnd"/>
+            <w:r>
+              <w:rPr>
+                <w:b w:val="0"/>
+                <w:bCs w:val="0"/>
+              </w:rPr>
+              <w:t xml:space="preserve"> or </w:t>
+            </w:r>
+            <w:proofErr w:type="spellStart"/>
+            <w:r>
+              <w:rPr>
+                <w:b w:val="0"/>
+                <w:bCs w:val="0"/>
+              </w:rPr>
+              <w:t>roll_right</w:t>
+            </w:r>
+            <w:proofErr w:type="spellEnd"/>
           </w:p>
         </w:tc>
         <w:tc>
@@ -690,13 +805,23 @@
                 <w:szCs w:val="20"/>
               </w:rPr>
             </w:pPr>
-            <w:r>
-              <w:rPr>
-                <w:rFonts w:ascii="Courier New" w:hAnsi="Courier New" w:cs="Courier New"/>
-                <w:sz w:val="20"/>
-                <w:szCs w:val="20"/>
-              </w:rPr>
-              <w:t>rr 90</w:t>
+            <w:proofErr w:type="spellStart"/>
+            <w:r>
+              <w:rPr>
+                <w:rFonts w:ascii="Courier New" w:hAnsi="Courier New" w:cs="Courier New"/>
+                <w:sz w:val="20"/>
+                <w:szCs w:val="20"/>
+              </w:rPr>
+              <w:t>rr</w:t>
+            </w:r>
+            <w:proofErr w:type="spellEnd"/>
+            <w:r>
+              <w:rPr>
+                <w:rFonts w:ascii="Courier New" w:hAnsi="Courier New" w:cs="Courier New"/>
+                <w:sz w:val="20"/>
+                <w:szCs w:val="20"/>
+              </w:rPr>
+              <w:t xml:space="preserve"> 90</w:t>
             </w:r>
           </w:p>
         </w:tc>
@@ -714,13 +839,31 @@
                 <w:bCs w:val="0"/>
               </w:rPr>
             </w:pPr>
+            <w:proofErr w:type="spellStart"/>
             <w:r>
               <w:rPr>
                 <w:b w:val="0"/>
                 <w:bCs w:val="0"/>
               </w:rPr>
-              <w:t>rl or roll_left</w:t>
-            </w:r>
+              <w:t>rl</w:t>
+            </w:r>
+            <w:proofErr w:type="spellEnd"/>
+            <w:r>
+              <w:rPr>
+                <w:b w:val="0"/>
+                <w:bCs w:val="0"/>
+              </w:rPr>
+              <w:t xml:space="preserve"> or </w:t>
+            </w:r>
+            <w:proofErr w:type="spellStart"/>
+            <w:r>
+              <w:rPr>
+                <w:b w:val="0"/>
+                <w:bCs w:val="0"/>
+              </w:rPr>
+              <w:t>roll_left</w:t>
+            </w:r>
+            <w:proofErr w:type="spellEnd"/>
           </w:p>
         </w:tc>
         <w:tc>
@@ -762,13 +905,23 @@
                 <w:szCs w:val="20"/>
               </w:rPr>
             </w:pPr>
-            <w:r>
-              <w:rPr>
-                <w:rFonts w:ascii="Courier New" w:hAnsi="Courier New" w:cs="Courier New"/>
-                <w:sz w:val="20"/>
-                <w:szCs w:val="20"/>
-              </w:rPr>
-              <w:t>rl 90</w:t>
+            <w:proofErr w:type="spellStart"/>
+            <w:r>
+              <w:rPr>
+                <w:rFonts w:ascii="Courier New" w:hAnsi="Courier New" w:cs="Courier New"/>
+                <w:sz w:val="20"/>
+                <w:szCs w:val="20"/>
+              </w:rPr>
+              <w:t>rl</w:t>
+            </w:r>
+            <w:proofErr w:type="spellEnd"/>
+            <w:r>
+              <w:rPr>
+                <w:rFonts w:ascii="Courier New" w:hAnsi="Courier New" w:cs="Courier New"/>
+                <w:sz w:val="20"/>
+                <w:szCs w:val="20"/>
+              </w:rPr>
+              <w:t xml:space="preserve"> 90</w:t>
             </w:r>
           </w:p>
         </w:tc>
@@ -858,12 +1011,21 @@
                 <w:bCs w:val="0"/>
               </w:rPr>
             </w:pPr>
+            <w:proofErr w:type="spellStart"/>
             <w:r>
               <w:rPr>
                 <w:b w:val="0"/>
                 <w:bCs w:val="0"/>
               </w:rPr>
-              <w:t xml:space="preserve">setx </w:t>
+              <w:t>setx</w:t>
+            </w:r>
+            <w:proofErr w:type="spellEnd"/>
+            <w:r>
+              <w:rPr>
+                <w:b w:val="0"/>
+                <w:bCs w:val="0"/>
+              </w:rPr>
+              <w:t xml:space="preserve"> </w:t>
             </w:r>
           </w:p>
         </w:tc>
@@ -909,13 +1071,23 @@
                 <w:szCs w:val="20"/>
               </w:rPr>
             </w:pPr>
-            <w:r>
-              <w:rPr>
-                <w:rFonts w:ascii="Courier New" w:hAnsi="Courier New" w:cs="Courier New"/>
-                <w:sz w:val="20"/>
-                <w:szCs w:val="20"/>
-              </w:rPr>
-              <w:t>setx 50</w:t>
+            <w:proofErr w:type="spellStart"/>
+            <w:r>
+              <w:rPr>
+                <w:rFonts w:ascii="Courier New" w:hAnsi="Courier New" w:cs="Courier New"/>
+                <w:sz w:val="20"/>
+                <w:szCs w:val="20"/>
+              </w:rPr>
+              <w:t>setx</w:t>
+            </w:r>
+            <w:proofErr w:type="spellEnd"/>
+            <w:r>
+              <w:rPr>
+                <w:rFonts w:ascii="Courier New" w:hAnsi="Courier New" w:cs="Courier New"/>
+                <w:sz w:val="20"/>
+                <w:szCs w:val="20"/>
+              </w:rPr>
+              <w:t xml:space="preserve"> 50</w:t>
             </w:r>
           </w:p>
         </w:tc>
@@ -933,6 +1105,7 @@
                 <w:bCs w:val="0"/>
               </w:rPr>
             </w:pPr>
+            <w:proofErr w:type="spellStart"/>
             <w:r>
               <w:rPr>
                 <w:b w:val="0"/>
@@ -940,6 +1113,7 @@
               </w:rPr>
               <w:t>sety</w:t>
             </w:r>
+            <w:proofErr w:type="spellEnd"/>
           </w:p>
         </w:tc>
         <w:tc>
@@ -984,13 +1158,23 @@
                 <w:szCs w:val="20"/>
               </w:rPr>
             </w:pPr>
-            <w:r>
-              <w:rPr>
-                <w:rFonts w:ascii="Courier New" w:hAnsi="Courier New" w:cs="Courier New"/>
-                <w:sz w:val="20"/>
-                <w:szCs w:val="20"/>
-              </w:rPr>
-              <w:t>sety 50</w:t>
+            <w:proofErr w:type="spellStart"/>
+            <w:r>
+              <w:rPr>
+                <w:rFonts w:ascii="Courier New" w:hAnsi="Courier New" w:cs="Courier New"/>
+                <w:sz w:val="20"/>
+                <w:szCs w:val="20"/>
+              </w:rPr>
+              <w:t>sety</w:t>
+            </w:r>
+            <w:proofErr w:type="spellEnd"/>
+            <w:r>
+              <w:rPr>
+                <w:rFonts w:ascii="Courier New" w:hAnsi="Courier New" w:cs="Courier New"/>
+                <w:sz w:val="20"/>
+                <w:szCs w:val="20"/>
+              </w:rPr>
+              <w:t xml:space="preserve"> 50</w:t>
             </w:r>
           </w:p>
         </w:tc>
@@ -1008,6 +1192,7 @@
                 <w:bCs w:val="0"/>
               </w:rPr>
             </w:pPr>
+            <w:proofErr w:type="spellStart"/>
             <w:r>
               <w:rPr>
                 <w:b w:val="0"/>
@@ -1015,6 +1200,7 @@
               </w:rPr>
               <w:t>setz</w:t>
             </w:r>
+            <w:proofErr w:type="spellEnd"/>
           </w:p>
         </w:tc>
         <w:tc>
@@ -1059,13 +1245,23 @@
                 <w:szCs w:val="20"/>
               </w:rPr>
             </w:pPr>
-            <w:r>
-              <w:rPr>
-                <w:rFonts w:ascii="Courier New" w:hAnsi="Courier New" w:cs="Courier New"/>
-                <w:sz w:val="20"/>
-                <w:szCs w:val="20"/>
-              </w:rPr>
-              <w:t>setz 50</w:t>
+            <w:proofErr w:type="spellStart"/>
+            <w:r>
+              <w:rPr>
+                <w:rFonts w:ascii="Courier New" w:hAnsi="Courier New" w:cs="Courier New"/>
+                <w:sz w:val="20"/>
+                <w:szCs w:val="20"/>
+              </w:rPr>
+              <w:t>setz</w:t>
+            </w:r>
+            <w:proofErr w:type="spellEnd"/>
+            <w:r>
+              <w:rPr>
+                <w:rFonts w:ascii="Courier New" w:hAnsi="Courier New" w:cs="Courier New"/>
+                <w:sz w:val="20"/>
+                <w:szCs w:val="20"/>
+              </w:rPr>
+              <w:t xml:space="preserve"> 50</w:t>
             </w:r>
           </w:p>
         </w:tc>
@@ -1083,6 +1279,7 @@
                 <w:bCs w:val="0"/>
               </w:rPr>
             </w:pPr>
+            <w:proofErr w:type="spellStart"/>
             <w:r>
               <w:rPr>
                 <w:b w:val="0"/>
@@ -1090,6 +1287,7 @@
               </w:rPr>
               <w:t>setxyz</w:t>
             </w:r>
+            <w:proofErr w:type="spellEnd"/>
           </w:p>
         </w:tc>
         <w:tc>
@@ -1117,7 +1315,15 @@
               <w:cnfStyle w:val="000000000000" w:firstRow="0" w:lastRow="0" w:firstColumn="0" w:lastColumn="0" w:oddVBand="0" w:evenVBand="0" w:oddHBand="0" w:evenHBand="0" w:firstRowFirstColumn="0" w:firstRowLastColumn="0" w:lastRowFirstColumn="0" w:lastRowLastColumn="0"/>
             </w:pPr>
             <w:r>
-              <w:t>Move to specific point (x,y,z)</w:t>
+              <w:t>Move to specific point (</w:t>
+            </w:r>
+            <w:proofErr w:type="spellStart"/>
+            <w:r>
+              <w:t>x,y,z</w:t>
+            </w:r>
+            <w:proofErr w:type="spellEnd"/>
+            <w:r>
+              <w:t>)</w:t>
             </w:r>
           </w:p>
         </w:tc>
@@ -1134,13 +1340,23 @@
                 <w:szCs w:val="20"/>
               </w:rPr>
             </w:pPr>
-            <w:r>
-              <w:rPr>
-                <w:rFonts w:ascii="Courier New" w:hAnsi="Courier New" w:cs="Courier New"/>
-                <w:sz w:val="20"/>
-                <w:szCs w:val="20"/>
-              </w:rPr>
-              <w:t xml:space="preserve">setxyz 50 50 50 </w:t>
+            <w:proofErr w:type="spellStart"/>
+            <w:r>
+              <w:rPr>
+                <w:rFonts w:ascii="Courier New" w:hAnsi="Courier New" w:cs="Courier New"/>
+                <w:sz w:val="20"/>
+                <w:szCs w:val="20"/>
+              </w:rPr>
+              <w:t>setxyz</w:t>
+            </w:r>
+            <w:proofErr w:type="spellEnd"/>
+            <w:r>
+              <w:rPr>
+                <w:rFonts w:ascii="Courier New" w:hAnsi="Courier New" w:cs="Courier New"/>
+                <w:sz w:val="20"/>
+                <w:szCs w:val="20"/>
+              </w:rPr>
+              <w:t xml:space="preserve"> 50 50 50 </w:t>
             </w:r>
           </w:p>
         </w:tc>
@@ -1348,6 +1564,7 @@
                 <w:bCs w:val="0"/>
               </w:rPr>
             </w:pPr>
+            <w:proofErr w:type="spellStart"/>
             <w:r>
               <w:rPr>
                 <w:b w:val="0"/>
@@ -1355,6 +1572,7 @@
               </w:rPr>
               <w:t>getx</w:t>
             </w:r>
+            <w:proofErr w:type="spellEnd"/>
           </w:p>
         </w:tc>
         <w:tc>
@@ -1396,6 +1614,7 @@
                 <w:szCs w:val="20"/>
               </w:rPr>
             </w:pPr>
+            <w:proofErr w:type="spellStart"/>
             <w:r>
               <w:rPr>
                 <w:rFonts w:ascii="Courier New" w:hAnsi="Courier New" w:cs="Courier New"/>
@@ -1404,6 +1623,7 @@
               </w:rPr>
               <w:t>getx</w:t>
             </w:r>
+            <w:proofErr w:type="spellEnd"/>
           </w:p>
         </w:tc>
       </w:tr>
@@ -1420,6 +1640,7 @@
                 <w:bCs w:val="0"/>
               </w:rPr>
             </w:pPr>
+            <w:proofErr w:type="spellStart"/>
             <w:r>
               <w:rPr>
                 <w:b w:val="0"/>
@@ -1427,6 +1648,7 @@
               </w:rPr>
               <w:t>gety</w:t>
             </w:r>
+            <w:proofErr w:type="spellEnd"/>
           </w:p>
         </w:tc>
         <w:tc>
@@ -1468,6 +1690,7 @@
                 <w:szCs w:val="20"/>
               </w:rPr>
             </w:pPr>
+            <w:proofErr w:type="spellStart"/>
             <w:r>
               <w:rPr>
                 <w:rFonts w:ascii="Courier New" w:hAnsi="Courier New" w:cs="Courier New"/>
@@ -1476,6 +1699,7 @@
               </w:rPr>
               <w:t>gety</w:t>
             </w:r>
+            <w:proofErr w:type="spellEnd"/>
           </w:p>
         </w:tc>
       </w:tr>
@@ -1492,6 +1716,7 @@
                 <w:bCs w:val="0"/>
               </w:rPr>
             </w:pPr>
+            <w:proofErr w:type="spellStart"/>
             <w:r>
               <w:rPr>
                 <w:b w:val="0"/>
@@ -1499,6 +1724,7 @@
               </w:rPr>
               <w:t>getz</w:t>
             </w:r>
+            <w:proofErr w:type="spellEnd"/>
           </w:p>
         </w:tc>
         <w:tc>
@@ -1540,6 +1766,7 @@
                 <w:szCs w:val="20"/>
               </w:rPr>
             </w:pPr>
+            <w:proofErr w:type="spellStart"/>
             <w:r>
               <w:rPr>
                 <w:rFonts w:ascii="Courier New" w:hAnsi="Courier New" w:cs="Courier New"/>
@@ -1548,6 +1775,7 @@
               </w:rPr>
               <w:t>getz</w:t>
             </w:r>
+            <w:proofErr w:type="spellEnd"/>
           </w:p>
         </w:tc>
       </w:tr>
@@ -1563,11 +1791,19 @@
                 <w:b w:val="0"/>
               </w:rPr>
             </w:pPr>
-            <w:r>
-              <w:rPr>
-                <w:b w:val="0"/>
-              </w:rPr>
-              <w:t xml:space="preserve">dist </w:t>
+            <w:proofErr w:type="spellStart"/>
+            <w:r>
+              <w:rPr>
+                <w:b w:val="0"/>
+              </w:rPr>
+              <w:t>dist</w:t>
+            </w:r>
+            <w:proofErr w:type="spellEnd"/>
+            <w:r>
+              <w:rPr>
+                <w:b w:val="0"/>
+              </w:rPr>
+              <w:t xml:space="preserve"> </w:t>
             </w:r>
           </w:p>
         </w:tc>
@@ -1610,13 +1846,23 @@
                 <w:szCs w:val="20"/>
               </w:rPr>
             </w:pPr>
-            <w:r>
-              <w:rPr>
-                <w:rFonts w:ascii="Courier New" w:hAnsi="Courier New" w:cs="Courier New"/>
-                <w:sz w:val="20"/>
-                <w:szCs w:val="20"/>
-              </w:rPr>
-              <w:t>dist 20 35 40</w:t>
+            <w:proofErr w:type="spellStart"/>
+            <w:r>
+              <w:rPr>
+                <w:rFonts w:ascii="Courier New" w:hAnsi="Courier New" w:cs="Courier New"/>
+                <w:sz w:val="20"/>
+                <w:szCs w:val="20"/>
+              </w:rPr>
+              <w:t>dist</w:t>
+            </w:r>
+            <w:proofErr w:type="spellEnd"/>
+            <w:r>
+              <w:rPr>
+                <w:rFonts w:ascii="Courier New" w:hAnsi="Courier New" w:cs="Courier New"/>
+                <w:sz w:val="20"/>
+                <w:szCs w:val="20"/>
+              </w:rPr>
+              <w:t xml:space="preserve"> 20 35 40</w:t>
             </w:r>
           </w:p>
         </w:tc>
@@ -1755,6 +2001,7 @@
                 <w:bCs w:val="0"/>
               </w:rPr>
             </w:pPr>
+            <w:proofErr w:type="spellStart"/>
             <w:r>
               <w:rPr>
                 <w:b w:val="0"/>
@@ -1762,13 +2009,23 @@
               </w:rPr>
               <w:t>penup</w:t>
             </w:r>
+            <w:proofErr w:type="spellEnd"/>
             <w:r>
               <w:rPr>
                 <w:b w:val="0"/>
                 <w:bCs w:val="0"/>
               </w:rPr>
-              <w:t xml:space="preserve"> or pu</w:t>
-            </w:r>
+              <w:t xml:space="preserve"> or </w:t>
+            </w:r>
+            <w:proofErr w:type="spellStart"/>
+            <w:r>
+              <w:rPr>
+                <w:b w:val="0"/>
+                <w:bCs w:val="0"/>
+              </w:rPr>
+              <w:t>pu</w:t>
+            </w:r>
+            <w:proofErr w:type="spellEnd"/>
           </w:p>
         </w:tc>
         <w:tc>
@@ -1810,6 +2067,7 @@
                 <w:szCs w:val="20"/>
               </w:rPr>
             </w:pPr>
+            <w:proofErr w:type="spellStart"/>
             <w:r>
               <w:rPr>
                 <w:rFonts w:ascii="Courier New" w:hAnsi="Courier New" w:cs="Courier New"/>
@@ -1818,6 +2076,7 @@
               </w:rPr>
               <w:t>penup</w:t>
             </w:r>
+            <w:proofErr w:type="spellEnd"/>
           </w:p>
         </w:tc>
       </w:tr>
@@ -1834,6 +2093,7 @@
                 <w:bCs w:val="0"/>
               </w:rPr>
             </w:pPr>
+            <w:proofErr w:type="spellStart"/>
             <w:r>
               <w:rPr>
                 <w:b w:val="0"/>
@@ -1841,13 +2101,23 @@
               </w:rPr>
               <w:t>pendown</w:t>
             </w:r>
+            <w:proofErr w:type="spellEnd"/>
             <w:r>
               <w:rPr>
                 <w:b w:val="0"/>
                 <w:bCs w:val="0"/>
               </w:rPr>
-              <w:t xml:space="preserve"> or pd</w:t>
-            </w:r>
+              <w:t xml:space="preserve"> or </w:t>
+            </w:r>
+            <w:proofErr w:type="spellStart"/>
+            <w:r>
+              <w:rPr>
+                <w:b w:val="0"/>
+                <w:bCs w:val="0"/>
+              </w:rPr>
+              <w:t>pd</w:t>
+            </w:r>
+            <w:proofErr w:type="spellEnd"/>
           </w:p>
         </w:tc>
         <w:tc>
@@ -1889,6 +2159,7 @@
                 <w:szCs w:val="20"/>
               </w:rPr>
             </w:pPr>
+            <w:proofErr w:type="spellStart"/>
             <w:r>
               <w:rPr>
                 <w:rFonts w:ascii="Courier New" w:hAnsi="Courier New" w:cs="Courier New"/>
@@ -1897,6 +2168,7 @@
               </w:rPr>
               <w:t>pendown</w:t>
             </w:r>
+            <w:proofErr w:type="spellEnd"/>
           </w:p>
         </w:tc>
       </w:tr>
@@ -1913,6 +2185,7 @@
                 <w:bCs w:val="0"/>
               </w:rPr>
             </w:pPr>
+            <w:proofErr w:type="spellStart"/>
             <w:r>
               <w:rPr>
                 <w:b w:val="0"/>
@@ -1934,13 +2207,23 @@
               </w:rPr>
               <w:t>pensize</w:t>
             </w:r>
+            <w:proofErr w:type="spellEnd"/>
             <w:r>
               <w:rPr>
                 <w:b w:val="0"/>
                 <w:bCs w:val="0"/>
               </w:rPr>
-              <w:t xml:space="preserve"> or sps</w:t>
-            </w:r>
+              <w:t xml:space="preserve"> or </w:t>
+            </w:r>
+            <w:proofErr w:type="spellStart"/>
+            <w:r>
+              <w:rPr>
+                <w:b w:val="0"/>
+                <w:bCs w:val="0"/>
+              </w:rPr>
+              <w:t>sps</w:t>
+            </w:r>
+            <w:proofErr w:type="spellEnd"/>
           </w:p>
         </w:tc>
         <w:tc>
@@ -1982,13 +2265,23 @@
                 <w:szCs w:val="20"/>
               </w:rPr>
             </w:pPr>
-            <w:r>
-              <w:rPr>
-                <w:rFonts w:ascii="Courier New" w:hAnsi="Courier New" w:cs="Courier New"/>
-                <w:sz w:val="20"/>
-                <w:szCs w:val="20"/>
-              </w:rPr>
-              <w:t>setpensize 4</w:t>
+            <w:proofErr w:type="spellStart"/>
+            <w:r>
+              <w:rPr>
+                <w:rFonts w:ascii="Courier New" w:hAnsi="Courier New" w:cs="Courier New"/>
+                <w:sz w:val="20"/>
+                <w:szCs w:val="20"/>
+              </w:rPr>
+              <w:t>setpensize</w:t>
+            </w:r>
+            <w:proofErr w:type="spellEnd"/>
+            <w:r>
+              <w:rPr>
+                <w:rFonts w:ascii="Courier New" w:hAnsi="Courier New" w:cs="Courier New"/>
+                <w:sz w:val="20"/>
+                <w:szCs w:val="20"/>
+              </w:rPr>
+              <w:t xml:space="preserve"> 4</w:t>
             </w:r>
           </w:p>
         </w:tc>
@@ -2083,12 +2376,14 @@
                 <w:b w:val="0"/>
               </w:rPr>
             </w:pPr>
+            <w:proofErr w:type="spellStart"/>
             <w:r>
               <w:rPr>
                 <w:b w:val="0"/>
               </w:rPr>
               <w:t>colorhsb</w:t>
             </w:r>
+            <w:proofErr w:type="spellEnd"/>
           </w:p>
         </w:tc>
         <w:tc>
@@ -2153,12 +2448,14 @@
                 <w:b w:val="0"/>
               </w:rPr>
             </w:pPr>
+            <w:proofErr w:type="spellStart"/>
             <w:r>
               <w:rPr>
                 <w:b w:val="0"/>
               </w:rPr>
               <w:t>coloralpha</w:t>
             </w:r>
+            <w:proofErr w:type="spellEnd"/>
           </w:p>
         </w:tc>
         <w:tc>
@@ -2200,13 +2497,23 @@
                 <w:szCs w:val="20"/>
               </w:rPr>
             </w:pPr>
-            <w:r>
-              <w:rPr>
-                <w:rFonts w:ascii="Courier New" w:hAnsi="Courier New" w:cs="Courier New"/>
-                <w:sz w:val="20"/>
-                <w:szCs w:val="20"/>
-              </w:rPr>
-              <w:t>coloralpha 128</w:t>
+            <w:proofErr w:type="spellStart"/>
+            <w:r>
+              <w:rPr>
+                <w:rFonts w:ascii="Courier New" w:hAnsi="Courier New" w:cs="Courier New"/>
+                <w:sz w:val="20"/>
+                <w:szCs w:val="20"/>
+              </w:rPr>
+              <w:t>coloralpha</w:t>
+            </w:r>
+            <w:proofErr w:type="spellEnd"/>
+            <w:r>
+              <w:rPr>
+                <w:rFonts w:ascii="Courier New" w:hAnsi="Courier New" w:cs="Courier New"/>
+                <w:sz w:val="20"/>
+                <w:szCs w:val="20"/>
+              </w:rPr>
+              <w:t xml:space="preserve"> 128</w:t>
             </w:r>
           </w:p>
         </w:tc>
@@ -2223,18 +2530,28 @@
                 <w:b w:val="0"/>
               </w:rPr>
             </w:pPr>
+            <w:proofErr w:type="spellStart"/>
             <w:r>
               <w:rPr>
                 <w:b w:val="0"/>
               </w:rPr>
               <w:t>showturtle</w:t>
             </w:r>
-            <w:r>
-              <w:rPr>
-                <w:b w:val="0"/>
-              </w:rPr>
-              <w:t xml:space="preserve"> or st</w:t>
-            </w:r>
+            <w:proofErr w:type="spellEnd"/>
+            <w:r>
+              <w:rPr>
+                <w:b w:val="0"/>
+              </w:rPr>
+              <w:t xml:space="preserve"> or </w:t>
+            </w:r>
+            <w:proofErr w:type="spellStart"/>
+            <w:r>
+              <w:rPr>
+                <w:b w:val="0"/>
+              </w:rPr>
+              <w:t>st</w:t>
+            </w:r>
+            <w:proofErr w:type="spellEnd"/>
           </w:p>
         </w:tc>
         <w:tc>
@@ -2276,6 +2593,7 @@
                 <w:szCs w:val="20"/>
               </w:rPr>
             </w:pPr>
+            <w:proofErr w:type="spellStart"/>
             <w:r>
               <w:rPr>
                 <w:rFonts w:ascii="Courier New" w:hAnsi="Courier New" w:cs="Courier New"/>
@@ -2284,6 +2602,7 @@
               </w:rPr>
               <w:t>showturtle</w:t>
             </w:r>
+            <w:proofErr w:type="spellEnd"/>
           </w:p>
         </w:tc>
       </w:tr>
@@ -2299,12 +2618,28 @@
                 <w:b w:val="0"/>
               </w:rPr>
             </w:pPr>
-            <w:r>
-              <w:rPr>
-                <w:b w:val="0"/>
-              </w:rPr>
-              <w:t>hideturtle or ht</w:t>
-            </w:r>
+            <w:proofErr w:type="spellStart"/>
+            <w:r>
+              <w:rPr>
+                <w:b w:val="0"/>
+              </w:rPr>
+              <w:t>hideturtle</w:t>
+            </w:r>
+            <w:proofErr w:type="spellEnd"/>
+            <w:r>
+              <w:rPr>
+                <w:b w:val="0"/>
+              </w:rPr>
+              <w:t xml:space="preserve"> or </w:t>
+            </w:r>
+            <w:proofErr w:type="spellStart"/>
+            <w:r>
+              <w:rPr>
+                <w:b w:val="0"/>
+              </w:rPr>
+              <w:t>ht</w:t>
+            </w:r>
+            <w:proofErr w:type="spellEnd"/>
           </w:p>
         </w:tc>
         <w:tc>
@@ -2349,6 +2684,7 @@
                 <w:szCs w:val="20"/>
               </w:rPr>
             </w:pPr>
+            <w:proofErr w:type="spellStart"/>
             <w:r>
               <w:rPr>
                 <w:rFonts w:ascii="Courier New" w:hAnsi="Courier New" w:cs="Courier New"/>
@@ -2357,6 +2693,7 @@
               </w:rPr>
               <w:t>hideturtle</w:t>
             </w:r>
+            <w:proofErr w:type="spellEnd"/>
           </w:p>
         </w:tc>
       </w:tr>
@@ -2655,18 +2992,28 @@
                 <w:b w:val="0"/>
               </w:rPr>
             </w:pPr>
+            <w:proofErr w:type="spellStart"/>
             <w:r>
               <w:rPr>
                 <w:b w:val="0"/>
               </w:rPr>
               <w:t>settextsize</w:t>
             </w:r>
-            <w:r>
-              <w:rPr>
-                <w:b w:val="0"/>
-              </w:rPr>
-              <w:t xml:space="preserve"> or sts</w:t>
-            </w:r>
+            <w:proofErr w:type="spellEnd"/>
+            <w:r>
+              <w:rPr>
+                <w:b w:val="0"/>
+              </w:rPr>
+              <w:t xml:space="preserve"> or </w:t>
+            </w:r>
+            <w:proofErr w:type="spellStart"/>
+            <w:r>
+              <w:rPr>
+                <w:b w:val="0"/>
+              </w:rPr>
+              <w:t>sts</w:t>
+            </w:r>
+            <w:proofErr w:type="spellEnd"/>
           </w:p>
         </w:tc>
         <w:tc>
@@ -2711,6 +3058,7 @@
                 <w:szCs w:val="20"/>
               </w:rPr>
             </w:pPr>
+            <w:proofErr w:type="spellStart"/>
             <w:r>
               <w:rPr>
                 <w:rFonts w:ascii="Courier New" w:hAnsi="Courier New" w:cs="Courier New"/>
@@ -2719,6 +3067,7 @@
               </w:rPr>
               <w:t>settextsize</w:t>
             </w:r>
+            <w:proofErr w:type="spellEnd"/>
             <w:r>
               <w:rPr>
                 <w:rFonts w:ascii="Courier New" w:hAnsi="Courier New" w:cs="Courier New"/>
@@ -2889,14 +3238,25 @@
         </w:rPr>
         <w:t xml:space="preserve">. </w:t>
       </w:r>
-      <w:r>
-        <w:rPr>
-          <w:rFonts w:ascii="Courier New" w:hAnsi="Courier New" w:cs="Courier New"/>
-          <w:sz w:val="20"/>
-          <w:szCs w:val="20"/>
-        </w:rPr>
-        <w:t>fd :</w:t>
-      </w:r>
+      <w:proofErr w:type="spellStart"/>
+      <w:r>
+        <w:rPr>
+          <w:rFonts w:ascii="Courier New" w:hAnsi="Courier New" w:cs="Courier New"/>
+          <w:sz w:val="20"/>
+          <w:szCs w:val="20"/>
+        </w:rPr>
+        <w:t>fd</w:t>
+      </w:r>
+      <w:proofErr w:type="spellEnd"/>
+      <w:r>
+        <w:rPr>
+          <w:rFonts w:ascii="Courier New" w:hAnsi="Courier New" w:cs="Courier New"/>
+          <w:sz w:val="20"/>
+          <w:szCs w:val="20"/>
+        </w:rPr>
+        <w:t xml:space="preserve"> :</w:t>
+      </w:r>
+      <w:proofErr w:type="spellStart"/>
       <w:r>
         <w:rPr>
           <w:rFonts w:ascii="Courier New" w:hAnsi="Courier New" w:cs="Courier New"/>
@@ -2905,6 +3265,7 @@
         </w:rPr>
         <w:t>var</w:t>
       </w:r>
+      <w:proofErr w:type="spellEnd"/>
     </w:p>
     <w:p>
       <w:pPr>
@@ -2944,15 +3305,33 @@
           <w:sz w:val="20"/>
           <w:szCs w:val="20"/>
         </w:rPr>
-        <w:t>print “hello</w:t>
-      </w:r>
-      <w:r>
-        <w:rPr>
-          <w:rFonts w:ascii="Courier New" w:hAnsi="Courier New" w:cs="Courier New"/>
-          <w:sz w:val="20"/>
-          <w:szCs w:val="20"/>
-        </w:rPr>
-        <w:t>World label “corner</w:t>
+        <w:t>print “</w:t>
+      </w:r>
+      <w:proofErr w:type="spellStart"/>
+      <w:r>
+        <w:rPr>
+          <w:rFonts w:ascii="Courier New" w:hAnsi="Courier New" w:cs="Courier New"/>
+          <w:sz w:val="20"/>
+          <w:szCs w:val="20"/>
+        </w:rPr>
+        <w:t>hello</w:t>
+      </w:r>
+      <w:r>
+        <w:rPr>
+          <w:rFonts w:ascii="Courier New" w:hAnsi="Courier New" w:cs="Courier New"/>
+          <w:sz w:val="20"/>
+          <w:szCs w:val="20"/>
+        </w:rPr>
+        <w:t>World</w:t>
+      </w:r>
+      <w:proofErr w:type="spellEnd"/>
+      <w:r>
+        <w:rPr>
+          <w:rFonts w:ascii="Courier New" w:hAnsi="Courier New" w:cs="Courier New"/>
+          <w:sz w:val="20"/>
+          <w:szCs w:val="20"/>
+        </w:rPr>
+        <w:t xml:space="preserve"> label “corner</w:t>
       </w:r>
     </w:p>
     <w:p>
@@ -2981,8 +3360,18 @@
           <w:sz w:val="20"/>
           <w:szCs w:val="20"/>
         </w:rPr>
-        <w:t>print getx</w:t>
-      </w:r>
+        <w:t xml:space="preserve">print </w:t>
+      </w:r>
+      <w:proofErr w:type="spellStart"/>
+      <w:r>
+        <w:rPr>
+          <w:rFonts w:ascii="Courier New" w:hAnsi="Courier New" w:cs="Courier New"/>
+          <w:sz w:val="20"/>
+          <w:szCs w:val="20"/>
+        </w:rPr>
+        <w:t>getx</w:t>
+      </w:r>
+      <w:proofErr w:type="spellEnd"/>
     </w:p>
     <w:p>
       <w:pPr>
@@ -3013,8 +3402,18 @@
           <w:sz w:val="20"/>
           <w:szCs w:val="20"/>
         </w:rPr>
-        <w:t>+,-,*,/</w:t>
-      </w:r>
+        <w:t>+,-,*</w:t>
+      </w:r>
+      <w:proofErr w:type="gramStart"/>
+      <w:r>
+        <w:rPr>
+          <w:rFonts w:ascii="Courier New" w:hAnsi="Courier New" w:cs="Courier New"/>
+          <w:sz w:val="20"/>
+          <w:szCs w:val="20"/>
+        </w:rPr>
+        <w:t>,/</w:t>
+      </w:r>
+      <w:proofErr w:type="gramEnd"/>
       <w:r>
         <w:t>) or comparison operators (</w:t>
       </w:r>
@@ -3050,13 +3449,51 @@
         </w:rPr>
         <w:t xml:space="preserve">. </w:t>
       </w:r>
-      <w:r>
-        <w:rPr>
-          <w:rFonts w:ascii="Courier New" w:hAnsi="Courier New" w:cs="Courier New"/>
-          <w:sz w:val="20"/>
-          <w:szCs w:val="20"/>
-        </w:rPr>
-        <w:t>fd :n + 10  rt 360 / 5 print :k &lt;</w:t>
+      <w:proofErr w:type="spellStart"/>
+      <w:proofErr w:type="gramStart"/>
+      <w:r>
+        <w:rPr>
+          <w:rFonts w:ascii="Courier New" w:hAnsi="Courier New" w:cs="Courier New"/>
+          <w:sz w:val="20"/>
+          <w:szCs w:val="20"/>
+        </w:rPr>
+        <w:t>fd</w:t>
+      </w:r>
+      <w:proofErr w:type="spellEnd"/>
+      <w:r>
+        <w:rPr>
+          <w:rFonts w:ascii="Courier New" w:hAnsi="Courier New" w:cs="Courier New"/>
+          <w:sz w:val="20"/>
+          <w:szCs w:val="20"/>
+        </w:rPr>
+        <w:t xml:space="preserve"> :n</w:t>
+      </w:r>
+      <w:proofErr w:type="gramEnd"/>
+      <w:r>
+        <w:rPr>
+          <w:rFonts w:ascii="Courier New" w:hAnsi="Courier New" w:cs="Courier New"/>
+          <w:sz w:val="20"/>
+          <w:szCs w:val="20"/>
+        </w:rPr>
+        <w:t xml:space="preserve"> + 10  </w:t>
+      </w:r>
+      <w:proofErr w:type="spellStart"/>
+      <w:r>
+        <w:rPr>
+          <w:rFonts w:ascii="Courier New" w:hAnsi="Courier New" w:cs="Courier New"/>
+          <w:sz w:val="20"/>
+          <w:szCs w:val="20"/>
+        </w:rPr>
+        <w:t>rt</w:t>
+      </w:r>
+      <w:proofErr w:type="spellEnd"/>
+      <w:r>
+        <w:rPr>
+          <w:rFonts w:ascii="Courier New" w:hAnsi="Courier New" w:cs="Courier New"/>
+          <w:sz w:val="20"/>
+          <w:szCs w:val="20"/>
+        </w:rPr>
+        <w:t xml:space="preserve"> 360 / 5 print :k &lt;</w:t>
       </w:r>
       <w:r>
         <w:rPr>
@@ -3190,7 +3627,23 @@
           <w:rFonts w:ascii="Courier New" w:hAnsi="Courier New" w:cs="Courier New"/>
           <w:sz w:val="20"/>
         </w:rPr>
-        <w:t xml:space="preserve">   print </w:t>
+        <w:t xml:space="preserve">   </w:t>
+      </w:r>
+      <w:proofErr w:type="gramStart"/>
+      <w:r>
+        <w:rPr>
+          <w:rFonts w:ascii="Courier New" w:hAnsi="Courier New" w:cs="Courier New"/>
+          <w:sz w:val="20"/>
+        </w:rPr>
+        <w:t>print</w:t>
+      </w:r>
+      <w:proofErr w:type="gramEnd"/>
+      <w:r>
+        <w:rPr>
+          <w:rFonts w:ascii="Courier New" w:hAnsi="Courier New" w:cs="Courier New"/>
+          <w:sz w:val="20"/>
+        </w:rPr>
+        <w:t xml:space="preserve"> </w:t>
       </w:r>
       <w:r>
         <w:rPr>
@@ -3223,8 +3676,13 @@
         </w:rPr>
       </w:pPr>
       <w:r>
-        <w:t>A space character can be encoded into a literal for using with output commands, with the sequence  ‘</w:t>
-      </w:r>
+        <w:t xml:space="preserve">A space character can be encoded into a literal for using with output commands, with the </w:t>
+      </w:r>
+      <w:proofErr w:type="gramStart"/>
+      <w:r>
+        <w:t>sequence  ‘</w:t>
+      </w:r>
+      <w:proofErr w:type="gramEnd"/>
       <w:r>
         <w:rPr>
           <w:rFonts w:ascii="Courier New" w:hAnsi="Courier New" w:cs="Courier New"/>
@@ -3255,8 +3713,18 @@
           <w:rFonts w:ascii="Courier New" w:hAnsi="Courier New" w:cs="Courier New"/>
           <w:sz w:val="20"/>
         </w:rPr>
-        <w:t>print “hello\sworld</w:t>
-      </w:r>
+        <w:t>print “hello\</w:t>
+      </w:r>
+      <w:proofErr w:type="spellStart"/>
+      <w:proofErr w:type="gramStart"/>
+      <w:r>
+        <w:rPr>
+          <w:rFonts w:ascii="Courier New" w:hAnsi="Courier New" w:cs="Courier New"/>
+          <w:sz w:val="20"/>
+        </w:rPr>
+        <w:t>sworld</w:t>
+      </w:r>
+      <w:proofErr w:type="spellEnd"/>
       <w:r>
         <w:rPr>
           <w:rFonts w:ascii="Courier New" w:hAnsi="Courier New" w:cs="Courier New"/>
@@ -3268,7 +3736,14 @@
         <w:rPr>
           <w:rFonts w:cstheme="minorHAnsi"/>
         </w:rPr>
-        <w:t xml:space="preserve">This </w:t>
+        <w:t>This</w:t>
+      </w:r>
+      <w:proofErr w:type="gramEnd"/>
+      <w:r>
+        <w:rPr>
+          <w:rFonts w:cstheme="minorHAnsi"/>
+        </w:rPr>
+        <w:t xml:space="preserve"> </w:t>
       </w:r>
       <w:r>
         <w:rPr>
@@ -3394,7 +3869,21 @@
         <w:rPr>
           <w:sz w:val="18"/>
         </w:rPr>
-        <w:t>E.g.:  To set the position of the avatar to x:6, y:-7, z:8, Writing the below:</w:t>
+        <w:t>E.g.:  To set the position of the avatar to x</w:t>
+      </w:r>
+      <w:proofErr w:type="gramStart"/>
+      <w:r>
+        <w:rPr>
+          <w:sz w:val="18"/>
+        </w:rPr>
+        <w:t>:6</w:t>
+      </w:r>
+      <w:proofErr w:type="gramEnd"/>
+      <w:r>
+        <w:rPr>
+          <w:sz w:val="18"/>
+        </w:rPr>
+        <w:t>, y:-7, z:8, Writing the below:</w:t>
       </w:r>
     </w:p>
     <w:p>
@@ -3407,13 +3896,23 @@
           <w:szCs w:val="20"/>
         </w:rPr>
       </w:pPr>
+      <w:proofErr w:type="spellStart"/>
       <w:r>
         <w:rPr>
           <w:rFonts w:ascii="Courier New" w:hAnsi="Courier New" w:cs="Courier New"/>
           <w:sz w:val="16"/>
           <w:szCs w:val="20"/>
         </w:rPr>
-        <w:t>Setxyz 6 -7 8</w:t>
+        <w:t>Setxyz</w:t>
+      </w:r>
+      <w:proofErr w:type="spellEnd"/>
+      <w:r>
+        <w:rPr>
+          <w:rFonts w:ascii="Courier New" w:hAnsi="Courier New" w:cs="Courier New"/>
+          <w:sz w:val="16"/>
+          <w:szCs w:val="20"/>
+        </w:rPr>
+        <w:t xml:space="preserve"> 6 -7 8</w:t>
       </w:r>
     </w:p>
     <w:p>
@@ -3501,13 +4000,25 @@
           <w:szCs w:val="20"/>
         </w:rPr>
       </w:pPr>
+      <w:proofErr w:type="spellStart"/>
+      <w:proofErr w:type="gramStart"/>
       <w:r>
         <w:rPr>
           <w:rFonts w:ascii="Courier New" w:hAnsi="Courier New" w:cs="Courier New"/>
           <w:sz w:val="16"/>
           <w:szCs w:val="20"/>
         </w:rPr>
-        <w:t>setxyz 6 (-7) 8</w:t>
+        <w:t>setxyz</w:t>
+      </w:r>
+      <w:proofErr w:type="spellEnd"/>
+      <w:proofErr w:type="gramEnd"/>
+      <w:r>
+        <w:rPr>
+          <w:rFonts w:ascii="Courier New" w:hAnsi="Courier New" w:cs="Courier New"/>
+          <w:sz w:val="16"/>
+          <w:szCs w:val="20"/>
+        </w:rPr>
+        <w:t xml:space="preserve"> 6 (-7) 8</w:t>
       </w:r>
       <w:r>
         <w:rPr>
@@ -3766,15 +4277,22 @@
       <w:pPr>
         <w:pStyle w:val="NoSpacing"/>
       </w:pPr>
-      <w:r>
-        <w:t xml:space="preserve">make </w:t>
+      <w:proofErr w:type="gramStart"/>
+      <w:r>
+        <w:t>make</w:t>
+      </w:r>
+      <w:proofErr w:type="gramEnd"/>
+      <w:r>
+        <w:t xml:space="preserve"> </w:t>
       </w:r>
       <w:r>
         <w:t>&lt;variable name literal&gt; &lt;</w:t>
       </w:r>
+      <w:proofErr w:type="spellStart"/>
       <w:r>
         <w:t>variableValue</w:t>
       </w:r>
+      <w:proofErr w:type="spellEnd"/>
       <w:r>
         <w:t>&gt;</w:t>
       </w:r>
@@ -3795,8 +4313,13 @@
       <w:r>
         <w:t xml:space="preserve"> </w:t>
       </w:r>
-      <w:r>
-        <w:t>variable name</w:t>
+      <w:proofErr w:type="gramStart"/>
+      <w:r>
+        <w:t>variable</w:t>
+      </w:r>
+      <w:proofErr w:type="gramEnd"/>
+      <w:r>
+        <w:t xml:space="preserve"> name</w:t>
       </w:r>
       <w:r>
         <w:t xml:space="preserve"> </w:t>
@@ -3809,6 +4332,7 @@
       <w:pPr>
         <w:pStyle w:val="Heading5"/>
       </w:pPr>
+      <w:proofErr w:type="gramStart"/>
       <w:r>
         <w:t>Example</w:t>
       </w:r>
@@ -3818,6 +4342,7 @@
       <w:r>
         <w:t>:</w:t>
       </w:r>
+      <w:proofErr w:type="gramEnd"/>
       <w:r>
         <w:t xml:space="preserve"> </w:t>
       </w:r>
@@ -3837,21 +4362,61 @@
           <w:sz w:val="20"/>
           <w:szCs w:val="20"/>
         </w:rPr>
-        <w:t>Make “var 50</w:t>
-      </w:r>
-    </w:p>
-    <w:p>
-      <w:pPr>
-        <w:pStyle w:val="NoSpacing"/>
-      </w:pPr>
-      <w:r>
-        <w:rPr>
-          <w:rFonts w:ascii="Courier New" w:hAnsi="Courier New" w:cs="Courier New"/>
-          <w:sz w:val="20"/>
-          <w:szCs w:val="20"/>
-        </w:rPr>
-        <w:t>fd :var</w:t>
-      </w:r>
+        <w:t>Make “</w:t>
+      </w:r>
+      <w:proofErr w:type="spellStart"/>
+      <w:r>
+        <w:rPr>
+          <w:rFonts w:ascii="Courier New" w:hAnsi="Courier New" w:cs="Courier New"/>
+          <w:sz w:val="20"/>
+          <w:szCs w:val="20"/>
+        </w:rPr>
+        <w:t>var</w:t>
+      </w:r>
+      <w:proofErr w:type="spellEnd"/>
+      <w:r>
+        <w:rPr>
+          <w:rFonts w:ascii="Courier New" w:hAnsi="Courier New" w:cs="Courier New"/>
+          <w:sz w:val="20"/>
+          <w:szCs w:val="20"/>
+        </w:rPr>
+        <w:t xml:space="preserve"> 50</w:t>
+      </w:r>
+    </w:p>
+    <w:p>
+      <w:pPr>
+        <w:pStyle w:val="NoSpacing"/>
+      </w:pPr>
+      <w:proofErr w:type="spellStart"/>
+      <w:proofErr w:type="gramStart"/>
+      <w:r>
+        <w:rPr>
+          <w:rFonts w:ascii="Courier New" w:hAnsi="Courier New" w:cs="Courier New"/>
+          <w:sz w:val="20"/>
+          <w:szCs w:val="20"/>
+        </w:rPr>
+        <w:t>fd</w:t>
+      </w:r>
+      <w:proofErr w:type="spellEnd"/>
+      <w:proofErr w:type="gramEnd"/>
+      <w:r>
+        <w:rPr>
+          <w:rFonts w:ascii="Courier New" w:hAnsi="Courier New" w:cs="Courier New"/>
+          <w:sz w:val="20"/>
+          <w:szCs w:val="20"/>
+        </w:rPr>
+        <w:t xml:space="preserve"> :</w:t>
+      </w:r>
+      <w:proofErr w:type="spellStart"/>
+      <w:r>
+        <w:rPr>
+          <w:rFonts w:ascii="Courier New" w:hAnsi="Courier New" w:cs="Courier New"/>
+          <w:sz w:val="20"/>
+          <w:szCs w:val="20"/>
+        </w:rPr>
+        <w:t>var</w:t>
+      </w:r>
+      <w:proofErr w:type="spellEnd"/>
       <w:r>
         <w:rPr>
           <w:sz w:val="20"/>
@@ -3870,8 +4435,13 @@
         <w:t>(now equivalent to</w:t>
       </w:r>
       <w:r>
-        <w:t xml:space="preserve"> fd</w:t>
-      </w:r>
+        <w:t xml:space="preserve"> </w:t>
+      </w:r>
+      <w:proofErr w:type="spellStart"/>
+      <w:r>
+        <w:t>fd</w:t>
+      </w:r>
+      <w:proofErr w:type="spellEnd"/>
       <w:r>
         <w:t xml:space="preserve"> 50)</w:t>
       </w:r>
@@ -3883,12 +4453,39 @@
           <w:rFonts w:cstheme="minorHAnsi"/>
         </w:rPr>
       </w:pPr>
-      <w:r>
-        <w:rPr>
-          <w:rFonts w:ascii="Courier New" w:hAnsi="Courier New" w:cs="Courier New"/>
-          <w:sz w:val="20"/>
-        </w:rPr>
-        <w:t xml:space="preserve">fd thing “var </w:t>
+      <w:proofErr w:type="spellStart"/>
+      <w:proofErr w:type="gramStart"/>
+      <w:r>
+        <w:rPr>
+          <w:rFonts w:ascii="Courier New" w:hAnsi="Courier New" w:cs="Courier New"/>
+          <w:sz w:val="20"/>
+        </w:rPr>
+        <w:t>fd</w:t>
+      </w:r>
+      <w:proofErr w:type="spellEnd"/>
+      <w:proofErr w:type="gramEnd"/>
+      <w:r>
+        <w:rPr>
+          <w:rFonts w:ascii="Courier New" w:hAnsi="Courier New" w:cs="Courier New"/>
+          <w:sz w:val="20"/>
+        </w:rPr>
+        <w:t xml:space="preserve"> thing “</w:t>
+      </w:r>
+      <w:proofErr w:type="spellStart"/>
+      <w:r>
+        <w:rPr>
+          <w:rFonts w:ascii="Courier New" w:hAnsi="Courier New" w:cs="Courier New"/>
+          <w:sz w:val="20"/>
+        </w:rPr>
+        <w:t>var</w:t>
+      </w:r>
+      <w:proofErr w:type="spellEnd"/>
+      <w:r>
+        <w:rPr>
+          <w:rFonts w:ascii="Courier New" w:hAnsi="Courier New" w:cs="Courier New"/>
+          <w:sz w:val="20"/>
+        </w:rPr>
+        <w:t xml:space="preserve"> </w:t>
       </w:r>
       <w:r>
         <w:rPr>
@@ -3966,6 +4563,7 @@
           <w:rFonts w:cstheme="minorHAnsi"/>
         </w:rPr>
       </w:pPr>
+      <w:proofErr w:type="gramStart"/>
       <w:r>
         <w:rPr>
           <w:rFonts w:ascii="Courier New" w:hAnsi="Courier New" w:cs="Courier New"/>
@@ -3980,8 +4578,27 @@
           <w:sz w:val="20"/>
           <w:szCs w:val="20"/>
         </w:rPr>
-        <w:t>ncrement “var</w:t>
-      </w:r>
+        <w:t>ncrement</w:t>
+      </w:r>
+      <w:proofErr w:type="gramEnd"/>
+      <w:r>
+        <w:rPr>
+          <w:rFonts w:ascii="Courier New" w:hAnsi="Courier New" w:cs="Courier New"/>
+          <w:sz w:val="20"/>
+          <w:szCs w:val="20"/>
+        </w:rPr>
+        <w:t xml:space="preserve"> “</w:t>
+      </w:r>
+      <w:proofErr w:type="spellStart"/>
+      <w:r>
+        <w:rPr>
+          <w:rFonts w:ascii="Courier New" w:hAnsi="Courier New" w:cs="Courier New"/>
+          <w:sz w:val="20"/>
+          <w:szCs w:val="20"/>
+        </w:rPr>
+        <w:t>var</w:t>
+      </w:r>
+      <w:proofErr w:type="spellEnd"/>
       <w:r>
         <w:rPr>
           <w:rFonts w:ascii="Courier New" w:hAnsi="Courier New" w:cs="Courier New"/>
@@ -4002,7 +4619,43 @@
           <w:sz w:val="20"/>
           <w:szCs w:val="20"/>
         </w:rPr>
-        <w:t xml:space="preserve"> make “var :var + 1</w:t>
+        <w:t xml:space="preserve"> make “</w:t>
+      </w:r>
+      <w:proofErr w:type="spellStart"/>
+      <w:r>
+        <w:rPr>
+          <w:rFonts w:ascii="Courier New" w:hAnsi="Courier New" w:cs="Courier New"/>
+          <w:sz w:val="20"/>
+          <w:szCs w:val="20"/>
+        </w:rPr>
+        <w:t>var</w:t>
+      </w:r>
+      <w:proofErr w:type="spellEnd"/>
+      <w:r>
+        <w:rPr>
+          <w:rFonts w:ascii="Courier New" w:hAnsi="Courier New" w:cs="Courier New"/>
+          <w:sz w:val="20"/>
+          <w:szCs w:val="20"/>
+        </w:rPr>
+        <w:t xml:space="preserve"> :</w:t>
+      </w:r>
+      <w:proofErr w:type="spellStart"/>
+      <w:r>
+        <w:rPr>
+          <w:rFonts w:ascii="Courier New" w:hAnsi="Courier New" w:cs="Courier New"/>
+          <w:sz w:val="20"/>
+          <w:szCs w:val="20"/>
+        </w:rPr>
+        <w:t>var</w:t>
+      </w:r>
+      <w:proofErr w:type="spellEnd"/>
+      <w:r>
+        <w:rPr>
+          <w:rFonts w:ascii="Courier New" w:hAnsi="Courier New" w:cs="Courier New"/>
+          <w:sz w:val="20"/>
+          <w:szCs w:val="20"/>
+        </w:rPr>
+        <w:t xml:space="preserve"> + 1</w:t>
       </w:r>
       <w:r>
         <w:rPr>
@@ -4018,6 +4671,7 @@
           <w:rFonts w:cstheme="minorHAnsi"/>
         </w:rPr>
       </w:pPr>
+      <w:proofErr w:type="gramStart"/>
       <w:r>
         <w:rPr>
           <w:rFonts w:ascii="Courier New" w:hAnsi="Courier New" w:cs="Courier New"/>
@@ -4032,8 +4686,27 @@
           <w:sz w:val="20"/>
           <w:szCs w:val="20"/>
         </w:rPr>
-        <w:t>ecrement “var</w:t>
-      </w:r>
+        <w:t>ecrement</w:t>
+      </w:r>
+      <w:proofErr w:type="gramEnd"/>
+      <w:r>
+        <w:rPr>
+          <w:rFonts w:ascii="Courier New" w:hAnsi="Courier New" w:cs="Courier New"/>
+          <w:sz w:val="20"/>
+          <w:szCs w:val="20"/>
+        </w:rPr>
+        <w:t xml:space="preserve"> “</w:t>
+      </w:r>
+      <w:proofErr w:type="spellStart"/>
+      <w:r>
+        <w:rPr>
+          <w:rFonts w:ascii="Courier New" w:hAnsi="Courier New" w:cs="Courier New"/>
+          <w:sz w:val="20"/>
+          <w:szCs w:val="20"/>
+        </w:rPr>
+        <w:t>var</w:t>
+      </w:r>
+      <w:proofErr w:type="spellEnd"/>
       <w:r>
         <w:rPr>
           <w:rFonts w:ascii="Courier New" w:hAnsi="Courier New" w:cs="Courier New"/>
@@ -4054,7 +4727,43 @@
           <w:sz w:val="20"/>
           <w:szCs w:val="20"/>
         </w:rPr>
-        <w:t xml:space="preserve"> make “var :var - 1</w:t>
+        <w:t xml:space="preserve"> make “</w:t>
+      </w:r>
+      <w:proofErr w:type="spellStart"/>
+      <w:r>
+        <w:rPr>
+          <w:rFonts w:ascii="Courier New" w:hAnsi="Courier New" w:cs="Courier New"/>
+          <w:sz w:val="20"/>
+          <w:szCs w:val="20"/>
+        </w:rPr>
+        <w:t>var</w:t>
+      </w:r>
+      <w:proofErr w:type="spellEnd"/>
+      <w:r>
+        <w:rPr>
+          <w:rFonts w:ascii="Courier New" w:hAnsi="Courier New" w:cs="Courier New"/>
+          <w:sz w:val="20"/>
+          <w:szCs w:val="20"/>
+        </w:rPr>
+        <w:t xml:space="preserve"> :</w:t>
+      </w:r>
+      <w:proofErr w:type="spellStart"/>
+      <w:r>
+        <w:rPr>
+          <w:rFonts w:ascii="Courier New" w:hAnsi="Courier New" w:cs="Courier New"/>
+          <w:sz w:val="20"/>
+          <w:szCs w:val="20"/>
+        </w:rPr>
+        <w:t>var</w:t>
+      </w:r>
+      <w:proofErr w:type="spellEnd"/>
+      <w:r>
+        <w:rPr>
+          <w:rFonts w:ascii="Courier New" w:hAnsi="Courier New" w:cs="Courier New"/>
+          <w:sz w:val="20"/>
+          <w:szCs w:val="20"/>
+        </w:rPr>
+        <w:t xml:space="preserve"> - 1</w:t>
       </w:r>
       <w:r>
         <w:rPr>
@@ -4101,76 +4810,137 @@
           <w:sz w:val="20"/>
         </w:rPr>
       </w:pPr>
-      <w:r>
-        <w:rPr>
-          <w:rFonts w:ascii="Courier New" w:hAnsi="Courier New" w:cs="Courier New"/>
-          <w:sz w:val="20"/>
-        </w:rPr>
-        <w:t>make “a 5</w:t>
-      </w:r>
-    </w:p>
-    <w:p>
-      <w:pPr>
-        <w:pStyle w:val="NoSpacing"/>
-        <w:rPr>
-          <w:rFonts w:ascii="Courier New" w:hAnsi="Courier New" w:cs="Courier New"/>
-          <w:sz w:val="20"/>
-        </w:rPr>
-      </w:pPr>
-      <w:r>
-        <w:rPr>
-          <w:rFonts w:ascii="Courier New" w:hAnsi="Courier New" w:cs="Courier New"/>
-          <w:sz w:val="20"/>
-        </w:rPr>
-        <w:t>make “b “a</w:t>
-      </w:r>
-    </w:p>
-    <w:p>
-      <w:pPr>
-        <w:pStyle w:val="NoSpacing"/>
-        <w:rPr>
-          <w:rFonts w:ascii="Courier New" w:hAnsi="Courier New" w:cs="Courier New"/>
-          <w:sz w:val="20"/>
-        </w:rPr>
-      </w:pPr>
-      <w:r>
-        <w:rPr>
-          <w:rFonts w:ascii="Courier New" w:hAnsi="Courier New" w:cs="Courier New"/>
-          <w:sz w:val="20"/>
-        </w:rPr>
-        <w:t>print “b ;will print ‘b’</w:t>
-      </w:r>
-    </w:p>
-    <w:p>
-      <w:pPr>
-        <w:pStyle w:val="NoSpacing"/>
-        <w:rPr>
-          <w:rFonts w:ascii="Courier New" w:hAnsi="Courier New" w:cs="Courier New"/>
-          <w:sz w:val="20"/>
-        </w:rPr>
-      </w:pPr>
-      <w:r>
-        <w:rPr>
-          <w:rFonts w:ascii="Courier New" w:hAnsi="Courier New" w:cs="Courier New"/>
-          <w:sz w:val="20"/>
-        </w:rPr>
-        <w:t>print thing “b ;will print ‘a’</w:t>
-      </w:r>
-    </w:p>
-    <w:p>
-      <w:pPr>
-        <w:pStyle w:val="NoSpacing"/>
-        <w:rPr>
-          <w:rFonts w:ascii="Courier New" w:hAnsi="Courier New" w:cs="Courier New"/>
-          <w:sz w:val="20"/>
-        </w:rPr>
-      </w:pPr>
-      <w:r>
-        <w:rPr>
-          <w:rFonts w:ascii="Courier New" w:hAnsi="Courier New" w:cs="Courier New"/>
-          <w:sz w:val="20"/>
-        </w:rPr>
-        <w:t>print thing thing “b ;will print ‘5’</w:t>
+      <w:proofErr w:type="gramStart"/>
+      <w:r>
+        <w:rPr>
+          <w:rFonts w:ascii="Courier New" w:hAnsi="Courier New" w:cs="Courier New"/>
+          <w:sz w:val="20"/>
+        </w:rPr>
+        <w:t>make</w:t>
+      </w:r>
+      <w:proofErr w:type="gramEnd"/>
+      <w:r>
+        <w:rPr>
+          <w:rFonts w:ascii="Courier New" w:hAnsi="Courier New" w:cs="Courier New"/>
+          <w:sz w:val="20"/>
+        </w:rPr>
+        <w:t xml:space="preserve"> “a 5</w:t>
+      </w:r>
+    </w:p>
+    <w:p>
+      <w:pPr>
+        <w:pStyle w:val="NoSpacing"/>
+        <w:rPr>
+          <w:rFonts w:ascii="Courier New" w:hAnsi="Courier New" w:cs="Courier New"/>
+          <w:sz w:val="20"/>
+        </w:rPr>
+      </w:pPr>
+      <w:proofErr w:type="gramStart"/>
+      <w:r>
+        <w:rPr>
+          <w:rFonts w:ascii="Courier New" w:hAnsi="Courier New" w:cs="Courier New"/>
+          <w:sz w:val="20"/>
+        </w:rPr>
+        <w:t>make</w:t>
+      </w:r>
+      <w:proofErr w:type="gramEnd"/>
+      <w:r>
+        <w:rPr>
+          <w:rFonts w:ascii="Courier New" w:hAnsi="Courier New" w:cs="Courier New"/>
+          <w:sz w:val="20"/>
+        </w:rPr>
+        <w:t xml:space="preserve"> “b “a</w:t>
+      </w:r>
+    </w:p>
+    <w:p>
+      <w:pPr>
+        <w:pStyle w:val="NoSpacing"/>
+        <w:rPr>
+          <w:rFonts w:ascii="Courier New" w:hAnsi="Courier New" w:cs="Courier New"/>
+          <w:sz w:val="20"/>
+        </w:rPr>
+      </w:pPr>
+      <w:proofErr w:type="gramStart"/>
+      <w:r>
+        <w:rPr>
+          <w:rFonts w:ascii="Courier New" w:hAnsi="Courier New" w:cs="Courier New"/>
+          <w:sz w:val="20"/>
+        </w:rPr>
+        <w:t>print</w:t>
+      </w:r>
+      <w:proofErr w:type="gramEnd"/>
+      <w:r>
+        <w:rPr>
+          <w:rFonts w:ascii="Courier New" w:hAnsi="Courier New" w:cs="Courier New"/>
+          <w:sz w:val="20"/>
+        </w:rPr>
+        <w:t xml:space="preserve"> “b ;will print ‘b’</w:t>
+      </w:r>
+    </w:p>
+    <w:p>
+      <w:pPr>
+        <w:pStyle w:val="NoSpacing"/>
+        <w:rPr>
+          <w:rFonts w:ascii="Courier New" w:hAnsi="Courier New" w:cs="Courier New"/>
+          <w:sz w:val="20"/>
+        </w:rPr>
+      </w:pPr>
+      <w:proofErr w:type="gramStart"/>
+      <w:r>
+        <w:rPr>
+          <w:rFonts w:ascii="Courier New" w:hAnsi="Courier New" w:cs="Courier New"/>
+          <w:sz w:val="20"/>
+        </w:rPr>
+        <w:t>print</w:t>
+      </w:r>
+      <w:proofErr w:type="gramEnd"/>
+      <w:r>
+        <w:rPr>
+          <w:rFonts w:ascii="Courier New" w:hAnsi="Courier New" w:cs="Courier New"/>
+          <w:sz w:val="20"/>
+        </w:rPr>
+        <w:t xml:space="preserve"> thing “b ;will print ‘a’</w:t>
+      </w:r>
+    </w:p>
+    <w:p>
+      <w:pPr>
+        <w:pStyle w:val="NoSpacing"/>
+        <w:rPr>
+          <w:rFonts w:ascii="Courier New" w:hAnsi="Courier New" w:cs="Courier New"/>
+          <w:sz w:val="20"/>
+        </w:rPr>
+      </w:pPr>
+      <w:proofErr w:type="gramStart"/>
+      <w:r>
+        <w:rPr>
+          <w:rFonts w:ascii="Courier New" w:hAnsi="Courier New" w:cs="Courier New"/>
+          <w:sz w:val="20"/>
+        </w:rPr>
+        <w:t>print</w:t>
+      </w:r>
+      <w:proofErr w:type="gramEnd"/>
+      <w:r>
+        <w:rPr>
+          <w:rFonts w:ascii="Courier New" w:hAnsi="Courier New" w:cs="Courier New"/>
+          <w:sz w:val="20"/>
+        </w:rPr>
+        <w:t xml:space="preserve"> thing </w:t>
+      </w:r>
+      <w:proofErr w:type="spellStart"/>
+      <w:r>
+        <w:rPr>
+          <w:rFonts w:ascii="Courier New" w:hAnsi="Courier New" w:cs="Courier New"/>
+          <w:sz w:val="20"/>
+        </w:rPr>
+        <w:t>thing</w:t>
+      </w:r>
+      <w:proofErr w:type="spellEnd"/>
+      <w:r>
+        <w:rPr>
+          <w:rFonts w:ascii="Courier New" w:hAnsi="Courier New" w:cs="Courier New"/>
+          <w:sz w:val="20"/>
+        </w:rPr>
+        <w:t xml:space="preserve"> “b ;will print ‘5’</w:t>
       </w:r>
     </w:p>
     <w:p>
@@ -4228,8 +4998,21 @@
       <w:pPr>
         <w:pStyle w:val="NoSpacing"/>
       </w:pPr>
-      <w:r>
-        <w:t>static &lt;variable name literal&gt;&lt;initializationValue&gt;</w:t>
+      <w:proofErr w:type="gramStart"/>
+      <w:r>
+        <w:t>static</w:t>
+      </w:r>
+      <w:proofErr w:type="gramEnd"/>
+      <w:r>
+        <w:t xml:space="preserve"> &lt;variable name literal&gt;&lt;</w:t>
+      </w:r>
+      <w:proofErr w:type="spellStart"/>
+      <w:r>
+        <w:t>initializationValue</w:t>
+      </w:r>
+      <w:proofErr w:type="spellEnd"/>
+      <w:r>
+        <w:t>&gt;</w:t>
       </w:r>
     </w:p>
     <w:p>
@@ -4249,13 +5032,23 @@
           <w:szCs w:val="20"/>
         </w:rPr>
       </w:pPr>
-      <w:r>
-        <w:rPr>
-          <w:rFonts w:ascii="Courier New" w:hAnsi="Courier New" w:cs="Courier New"/>
-          <w:sz w:val="20"/>
-          <w:szCs w:val="20"/>
-        </w:rPr>
-        <w:t xml:space="preserve">static </w:t>
+      <w:proofErr w:type="gramStart"/>
+      <w:r>
+        <w:rPr>
+          <w:rFonts w:ascii="Courier New" w:hAnsi="Courier New" w:cs="Courier New"/>
+          <w:sz w:val="20"/>
+          <w:szCs w:val="20"/>
+        </w:rPr>
+        <w:t>static</w:t>
+      </w:r>
+      <w:proofErr w:type="gramEnd"/>
+      <w:r>
+        <w:rPr>
+          <w:rFonts w:ascii="Courier New" w:hAnsi="Courier New" w:cs="Courier New"/>
+          <w:sz w:val="20"/>
+          <w:szCs w:val="20"/>
+        </w:rPr>
+        <w:t xml:space="preserve"> </w:t>
       </w:r>
       <w:r>
         <w:rPr>
@@ -4283,31 +5076,51 @@
           <w:szCs w:val="20"/>
         </w:rPr>
       </w:pPr>
-      <w:r>
-        <w:rPr>
-          <w:rFonts w:ascii="Courier New" w:hAnsi="Courier New" w:cs="Courier New"/>
-          <w:sz w:val="20"/>
-          <w:szCs w:val="20"/>
-        </w:rPr>
-        <w:t>make “counter :counter+1</w:t>
-      </w:r>
-    </w:p>
-    <w:p>
-      <w:pPr>
-        <w:pStyle w:val="NoSpacing"/>
-        <w:rPr>
-          <w:rFonts w:ascii="Courier New" w:hAnsi="Courier New" w:cs="Courier New"/>
-          <w:sz w:val="20"/>
-          <w:szCs w:val="20"/>
-        </w:rPr>
-      </w:pPr>
-      <w:r>
-        <w:rPr>
-          <w:rFonts w:ascii="Courier New" w:hAnsi="Courier New" w:cs="Courier New"/>
-          <w:sz w:val="20"/>
-          <w:szCs w:val="20"/>
-        </w:rPr>
-        <w:t>print :counter</w:t>
+      <w:proofErr w:type="gramStart"/>
+      <w:r>
+        <w:rPr>
+          <w:rFonts w:ascii="Courier New" w:hAnsi="Courier New" w:cs="Courier New"/>
+          <w:sz w:val="20"/>
+          <w:szCs w:val="20"/>
+        </w:rPr>
+        <w:t>make</w:t>
+      </w:r>
+      <w:proofErr w:type="gramEnd"/>
+      <w:r>
+        <w:rPr>
+          <w:rFonts w:ascii="Courier New" w:hAnsi="Courier New" w:cs="Courier New"/>
+          <w:sz w:val="20"/>
+          <w:szCs w:val="20"/>
+        </w:rPr>
+        <w:t xml:space="preserve"> “counter :counter+1</w:t>
+      </w:r>
+    </w:p>
+    <w:p>
+      <w:pPr>
+        <w:pStyle w:val="NoSpacing"/>
+        <w:rPr>
+          <w:rFonts w:ascii="Courier New" w:hAnsi="Courier New" w:cs="Courier New"/>
+          <w:sz w:val="20"/>
+          <w:szCs w:val="20"/>
+        </w:rPr>
+      </w:pPr>
+      <w:proofErr w:type="gramStart"/>
+      <w:r>
+        <w:rPr>
+          <w:rFonts w:ascii="Courier New" w:hAnsi="Courier New" w:cs="Courier New"/>
+          <w:sz w:val="20"/>
+          <w:szCs w:val="20"/>
+        </w:rPr>
+        <w:t>print</w:t>
+      </w:r>
+      <w:proofErr w:type="gramEnd"/>
+      <w:r>
+        <w:rPr>
+          <w:rFonts w:ascii="Courier New" w:hAnsi="Courier New" w:cs="Courier New"/>
+          <w:sz w:val="20"/>
+          <w:szCs w:val="20"/>
+        </w:rPr>
+        <w:t xml:space="preserve"> :counter</w:t>
       </w:r>
     </w:p>
     <w:p>
@@ -4341,8 +5154,13 @@
         <w:pStyle w:val="Heading3"/>
       </w:pPr>
       <w:r>
-        <w:t>If, Ifelse</w:t>
-      </w:r>
+        <w:t xml:space="preserve">If, </w:t>
+      </w:r>
+      <w:proofErr w:type="spellStart"/>
+      <w:r>
+        <w:t>Ifelse</w:t>
+      </w:r>
+      <w:proofErr w:type="spellEnd"/>
     </w:p>
     <w:p>
       <w:pPr>
@@ -4379,15 +5197,31 @@
         <w:pStyle w:val="NoSpacing"/>
       </w:pPr>
       <w:r>
-        <w:t xml:space="preserve">If &lt;condition&gt; [ &lt;commands to execute if condition is true&gt; ] </w:t>
-      </w:r>
-    </w:p>
-    <w:p>
-      <w:pPr>
-        <w:pStyle w:val="NoSpacing"/>
-      </w:pPr>
-      <w:r>
-        <w:t xml:space="preserve">&lt;condition&gt;: </w:t>
+        <w:t xml:space="preserve">If &lt;condition&gt; </w:t>
+      </w:r>
+      <w:proofErr w:type="gramStart"/>
+      <w:r>
+        <w:t>[ &lt;</w:t>
+      </w:r>
+      <w:proofErr w:type="gramEnd"/>
+      <w:r>
+        <w:t xml:space="preserve">commands to execute if condition is true&gt; ] </w:t>
+      </w:r>
+    </w:p>
+    <w:p>
+      <w:pPr>
+        <w:pStyle w:val="NoSpacing"/>
+      </w:pPr>
+      <w:r>
+        <w:t>&lt;</w:t>
+      </w:r>
+      <w:proofErr w:type="gramStart"/>
+      <w:r>
+        <w:t>condition</w:t>
+      </w:r>
+      <w:proofErr w:type="gramEnd"/>
+      <w:r>
+        <w:t xml:space="preserve">&gt;: </w:t>
       </w:r>
       <w:r>
         <w:t>An argument expression that can be evaluated as true or false</w:t>
@@ -4403,8 +5237,13 @@
       <w:r>
         <w:t xml:space="preserve"> </w:t>
       </w:r>
-      <w:r>
-        <w:t>commands to execute if condition is true &gt; : any program code</w:t>
+      <w:proofErr w:type="gramStart"/>
+      <w:r>
+        <w:t>commands</w:t>
+      </w:r>
+      <w:proofErr w:type="gramEnd"/>
+      <w:r>
+        <w:t xml:space="preserve"> to execute if condition is true &gt; : any program code</w:t>
       </w:r>
     </w:p>
     <w:p>
@@ -4424,14 +5263,34 @@
           <w:szCs w:val="20"/>
         </w:rPr>
       </w:pPr>
-      <w:r>
-        <w:rPr>
-          <w:rFonts w:ascii="Courier New" w:hAnsi="Courier New" w:cs="Courier New"/>
-          <w:sz w:val="20"/>
-          <w:szCs w:val="20"/>
-        </w:rPr>
-        <w:t>If :n &lt; 5 [ print “lessThanFive</w:t>
-      </w:r>
+      <w:proofErr w:type="gramStart"/>
+      <w:r>
+        <w:rPr>
+          <w:rFonts w:ascii="Courier New" w:hAnsi="Courier New" w:cs="Courier New"/>
+          <w:sz w:val="20"/>
+          <w:szCs w:val="20"/>
+        </w:rPr>
+        <w:t>If :n</w:t>
+      </w:r>
+      <w:proofErr w:type="gramEnd"/>
+      <w:r>
+        <w:rPr>
+          <w:rFonts w:ascii="Courier New" w:hAnsi="Courier New" w:cs="Courier New"/>
+          <w:sz w:val="20"/>
+          <w:szCs w:val="20"/>
+        </w:rPr>
+        <w:t xml:space="preserve"> &lt; 5 [ print “</w:t>
+      </w:r>
+      <w:proofErr w:type="spellStart"/>
+      <w:r>
+        <w:rPr>
+          <w:rFonts w:ascii="Courier New" w:hAnsi="Courier New" w:cs="Courier New"/>
+          <w:sz w:val="20"/>
+          <w:szCs w:val="20"/>
+        </w:rPr>
+        <w:t>lessThanFive</w:t>
+      </w:r>
+      <w:proofErr w:type="spellEnd"/>
       <w:r>
         <w:rPr>
           <w:rFonts w:ascii="Courier New" w:hAnsi="Courier New" w:cs="Courier New"/>
@@ -4467,6 +5326,7 @@
       <w:r>
         <w:t xml:space="preserve"> of a condition, using </w:t>
       </w:r>
+      <w:proofErr w:type="spellStart"/>
       <w:r>
         <w:rPr>
           <w:rFonts w:ascii="Courier New" w:hAnsi="Courier New" w:cs="Courier New"/>
@@ -4475,6 +5335,7 @@
         </w:rPr>
         <w:t>ifelse</w:t>
       </w:r>
+      <w:proofErr w:type="spellEnd"/>
       <w:r>
         <w:t xml:space="preserve"> </w:t>
       </w:r>
@@ -4491,8 +5352,21 @@
       <w:pPr>
         <w:pStyle w:val="NoSpacing"/>
       </w:pPr>
-      <w:r>
-        <w:t>Ifelse &lt;condition &gt; [ &lt;commands to execute if condition is true&gt; ]</w:t>
+      <w:proofErr w:type="spellStart"/>
+      <w:r>
+        <w:t>Ifelse</w:t>
+      </w:r>
+      <w:proofErr w:type="spellEnd"/>
+      <w:r>
+        <w:t xml:space="preserve"> &lt;condition &gt; </w:t>
+      </w:r>
+      <w:proofErr w:type="gramStart"/>
+      <w:r>
+        <w:t>[ &lt;</w:t>
+      </w:r>
+      <w:proofErr w:type="gramEnd"/>
+      <w:r>
+        <w:t>commands to execute if condition is true&gt; ]</w:t>
       </w:r>
       <w:r>
         <w:t xml:space="preserve"> </w:t>
@@ -4518,13 +5392,69 @@
           <w:szCs w:val="20"/>
         </w:rPr>
       </w:pPr>
-      <w:r>
-        <w:rPr>
-          <w:rFonts w:ascii="Courier New" w:hAnsi="Courier New" w:cs="Courier New"/>
-          <w:sz w:val="20"/>
-          <w:szCs w:val="20"/>
-        </w:rPr>
-        <w:t>Ifelse :n &lt; 5 [ print “lessThanFive ] [ print “higherOrEqualToFive ]</w:t>
+      <w:proofErr w:type="spellStart"/>
+      <w:proofErr w:type="gramStart"/>
+      <w:r>
+        <w:rPr>
+          <w:rFonts w:ascii="Courier New" w:hAnsi="Courier New" w:cs="Courier New"/>
+          <w:sz w:val="20"/>
+          <w:szCs w:val="20"/>
+        </w:rPr>
+        <w:t>Ifelse</w:t>
+      </w:r>
+      <w:proofErr w:type="spellEnd"/>
+      <w:r>
+        <w:rPr>
+          <w:rFonts w:ascii="Courier New" w:hAnsi="Courier New" w:cs="Courier New"/>
+          <w:sz w:val="20"/>
+          <w:szCs w:val="20"/>
+        </w:rPr>
+        <w:t xml:space="preserve"> :n</w:t>
+      </w:r>
+      <w:proofErr w:type="gramEnd"/>
+      <w:r>
+        <w:rPr>
+          <w:rFonts w:ascii="Courier New" w:hAnsi="Courier New" w:cs="Courier New"/>
+          <w:sz w:val="20"/>
+          <w:szCs w:val="20"/>
+        </w:rPr>
+        <w:t xml:space="preserve"> &lt; 5 [ print “</w:t>
+      </w:r>
+      <w:proofErr w:type="spellStart"/>
+      <w:r>
+        <w:rPr>
+          <w:rFonts w:ascii="Courier New" w:hAnsi="Courier New" w:cs="Courier New"/>
+          <w:sz w:val="20"/>
+          <w:szCs w:val="20"/>
+        </w:rPr>
+        <w:t>lessThanFive</w:t>
+      </w:r>
+      <w:proofErr w:type="spellEnd"/>
+      <w:r>
+        <w:rPr>
+          <w:rFonts w:ascii="Courier New" w:hAnsi="Courier New" w:cs="Courier New"/>
+          <w:sz w:val="20"/>
+          <w:szCs w:val="20"/>
+        </w:rPr>
+        <w:t xml:space="preserve"> ] [ print “</w:t>
+      </w:r>
+      <w:proofErr w:type="spellStart"/>
+      <w:r>
+        <w:rPr>
+          <w:rFonts w:ascii="Courier New" w:hAnsi="Courier New" w:cs="Courier New"/>
+          <w:sz w:val="20"/>
+          <w:szCs w:val="20"/>
+        </w:rPr>
+        <w:t>higherOrEqualToFive</w:t>
+      </w:r>
+      <w:proofErr w:type="spellEnd"/>
+      <w:r>
+        <w:rPr>
+          <w:rFonts w:ascii="Courier New" w:hAnsi="Courier New" w:cs="Courier New"/>
+          <w:sz w:val="20"/>
+          <w:szCs w:val="20"/>
+        </w:rPr>
+        <w:t xml:space="preserve"> ]</w:t>
       </w:r>
     </w:p>
     <w:p>
@@ -4567,37 +5497,114 @@
           <w:rFonts w:cstheme="minorHAnsi"/>
         </w:rPr>
       </w:pPr>
-      <w:r>
-        <w:t xml:space="preserve">E.g   </w:t>
-      </w:r>
-      <w:r>
-        <w:rPr>
-          <w:rFonts w:ascii="Courier New" w:hAnsi="Courier New" w:cs="Courier New"/>
-        </w:rPr>
-        <w:t>if 5 [ fd 10 ]  -</w:t>
+      <w:proofErr w:type="spellStart"/>
+      <w:r>
+        <w:t>E.g</w:t>
+      </w:r>
+      <w:proofErr w:type="spellEnd"/>
+      <w:r>
+        <w:t xml:space="preserve">   </w:t>
+      </w:r>
+      <w:r>
+        <w:rPr>
+          <w:rFonts w:ascii="Courier New" w:hAnsi="Courier New" w:cs="Courier New"/>
+        </w:rPr>
+        <w:t xml:space="preserve">if 5 </w:t>
+      </w:r>
+      <w:proofErr w:type="gramStart"/>
+      <w:r>
+        <w:rPr>
+          <w:rFonts w:ascii="Courier New" w:hAnsi="Courier New" w:cs="Courier New"/>
+        </w:rPr>
+        <w:t xml:space="preserve">[ </w:t>
+      </w:r>
+      <w:proofErr w:type="spellStart"/>
+      <w:r>
+        <w:rPr>
+          <w:rFonts w:ascii="Courier New" w:hAnsi="Courier New" w:cs="Courier New"/>
+        </w:rPr>
+        <w:t>fd</w:t>
+      </w:r>
+      <w:proofErr w:type="spellEnd"/>
+      <w:proofErr w:type="gramEnd"/>
+      <w:r>
+        <w:rPr>
+          <w:rFonts w:ascii="Courier New" w:hAnsi="Courier New" w:cs="Courier New"/>
+        </w:rPr>
+        <w:t xml:space="preserve"> 10 ]  -</w:t>
       </w:r>
       <w:r>
         <w:rPr>
           <w:rFonts w:cstheme="minorHAnsi"/>
         </w:rPr>
-        <w:t xml:space="preserve">  The fd command will be executed</w:t>
-      </w:r>
-    </w:p>
-    <w:p>
-      <w:pPr>
-        <w:pStyle w:val="NoSpacing"/>
-      </w:pPr>
-      <w:r>
-        <w:rPr>
-          <w:rFonts w:ascii="Courier New" w:hAnsi="Courier New" w:cs="Courier New"/>
-        </w:rPr>
-        <w:t xml:space="preserve">   If 0 [ fd 10 ]  - </w:t>
-      </w:r>
+        <w:t xml:space="preserve">  The </w:t>
+      </w:r>
+      <w:proofErr w:type="spellStart"/>
       <w:r>
         <w:rPr>
           <w:rFonts w:cstheme="minorHAnsi"/>
         </w:rPr>
-        <w:t>The fd command will not be executed</w:t>
+        <w:t>fd</w:t>
+      </w:r>
+      <w:proofErr w:type="spellEnd"/>
+      <w:r>
+        <w:rPr>
+          <w:rFonts w:cstheme="minorHAnsi"/>
+        </w:rPr>
+        <w:t xml:space="preserve"> command will be executed</w:t>
+      </w:r>
+    </w:p>
+    <w:p>
+      <w:pPr>
+        <w:pStyle w:val="NoSpacing"/>
+      </w:pPr>
+      <w:r>
+        <w:rPr>
+          <w:rFonts w:ascii="Courier New" w:hAnsi="Courier New" w:cs="Courier New"/>
+        </w:rPr>
+        <w:t xml:space="preserve">   If 0 </w:t>
+      </w:r>
+      <w:proofErr w:type="gramStart"/>
+      <w:r>
+        <w:rPr>
+          <w:rFonts w:ascii="Courier New" w:hAnsi="Courier New" w:cs="Courier New"/>
+        </w:rPr>
+        <w:t xml:space="preserve">[ </w:t>
+      </w:r>
+      <w:proofErr w:type="spellStart"/>
+      <w:r>
+        <w:rPr>
+          <w:rFonts w:ascii="Courier New" w:hAnsi="Courier New" w:cs="Courier New"/>
+        </w:rPr>
+        <w:t>fd</w:t>
+      </w:r>
+      <w:proofErr w:type="spellEnd"/>
+      <w:proofErr w:type="gramEnd"/>
+      <w:r>
+        <w:rPr>
+          <w:rFonts w:ascii="Courier New" w:hAnsi="Courier New" w:cs="Courier New"/>
+        </w:rPr>
+        <w:t xml:space="preserve"> 10 ]  - </w:t>
+      </w:r>
+      <w:r>
+        <w:rPr>
+          <w:rFonts w:cstheme="minorHAnsi"/>
+        </w:rPr>
+        <w:t xml:space="preserve">The </w:t>
+      </w:r>
+      <w:proofErr w:type="spellStart"/>
+      <w:r>
+        <w:rPr>
+          <w:rFonts w:cstheme="minorHAnsi"/>
+        </w:rPr>
+        <w:t>fd</w:t>
+      </w:r>
+      <w:proofErr w:type="spellEnd"/>
+      <w:r>
+        <w:rPr>
+          <w:rFonts w:cstheme="minorHAnsi"/>
+        </w:rPr>
+        <w:t xml:space="preserve"> command will not be executed</w:t>
       </w:r>
       <w:r>
         <w:rPr>
@@ -4676,7 +5683,15 @@
         <w:pStyle w:val="NoSpacing"/>
       </w:pPr>
       <w:r>
-        <w:t>Repeat &lt;number of executions&gt; [ &lt;commands&gt; ]</w:t>
+        <w:t xml:space="preserve">Repeat &lt;number of executions&gt; </w:t>
+      </w:r>
+      <w:proofErr w:type="gramStart"/>
+      <w:r>
+        <w:t>[ &lt;</w:t>
+      </w:r>
+      <w:proofErr w:type="gramEnd"/>
+      <w:r>
+        <w:t>commands&gt; ]</w:t>
       </w:r>
     </w:p>
     <w:p>
@@ -4697,13 +5712,59 @@
           <w:szCs w:val="20"/>
         </w:rPr>
       </w:pPr>
-      <w:r>
-        <w:rPr>
-          <w:rFonts w:ascii="Courier New" w:hAnsi="Courier New" w:cs="Courier New"/>
-          <w:sz w:val="20"/>
-          <w:szCs w:val="20"/>
-        </w:rPr>
-        <w:t>repeat 4 [ fd 10 rt 90 ]</w:t>
+      <w:proofErr w:type="gramStart"/>
+      <w:r>
+        <w:rPr>
+          <w:rFonts w:ascii="Courier New" w:hAnsi="Courier New" w:cs="Courier New"/>
+          <w:sz w:val="20"/>
+          <w:szCs w:val="20"/>
+        </w:rPr>
+        <w:t>repeat</w:t>
+      </w:r>
+      <w:proofErr w:type="gramEnd"/>
+      <w:r>
+        <w:rPr>
+          <w:rFonts w:ascii="Courier New" w:hAnsi="Courier New" w:cs="Courier New"/>
+          <w:sz w:val="20"/>
+          <w:szCs w:val="20"/>
+        </w:rPr>
+        <w:t xml:space="preserve"> 4 [ </w:t>
+      </w:r>
+      <w:proofErr w:type="spellStart"/>
+      <w:r>
+        <w:rPr>
+          <w:rFonts w:ascii="Courier New" w:hAnsi="Courier New" w:cs="Courier New"/>
+          <w:sz w:val="20"/>
+          <w:szCs w:val="20"/>
+        </w:rPr>
+        <w:t>fd</w:t>
+      </w:r>
+      <w:proofErr w:type="spellEnd"/>
+      <w:r>
+        <w:rPr>
+          <w:rFonts w:ascii="Courier New" w:hAnsi="Courier New" w:cs="Courier New"/>
+          <w:sz w:val="20"/>
+          <w:szCs w:val="20"/>
+        </w:rPr>
+        <w:t xml:space="preserve"> 10 </w:t>
+      </w:r>
+      <w:proofErr w:type="spellStart"/>
+      <w:r>
+        <w:rPr>
+          <w:rFonts w:ascii="Courier New" w:hAnsi="Courier New" w:cs="Courier New"/>
+          <w:sz w:val="20"/>
+          <w:szCs w:val="20"/>
+        </w:rPr>
+        <w:t>rt</w:t>
+      </w:r>
+      <w:proofErr w:type="spellEnd"/>
+      <w:r>
+        <w:rPr>
+          <w:rFonts w:ascii="Courier New" w:hAnsi="Courier New" w:cs="Courier New"/>
+          <w:sz w:val="20"/>
+          <w:szCs w:val="20"/>
+        </w:rPr>
+        <w:t xml:space="preserve"> 90 ]</w:t>
       </w:r>
       <w:r>
         <w:rPr>
@@ -4729,6 +5790,7 @@
       <w:r>
         <w:t xml:space="preserve">Using the command </w:t>
       </w:r>
+      <w:proofErr w:type="spellStart"/>
       <w:r>
         <w:rPr>
           <w:rFonts w:ascii="Courier New" w:hAnsi="Courier New" w:cs="Courier New"/>
@@ -4736,6 +5798,7 @@
         </w:rPr>
         <w:t>repcount</w:t>
       </w:r>
+      <w:proofErr w:type="spellEnd"/>
       <w:r>
         <w:rPr>
           <w:b/>
@@ -4798,7 +5861,15 @@
         <w:pStyle w:val="NoSpacing"/>
       </w:pPr>
       <w:r>
-        <w:t>While &lt;condition&gt; [ &lt;commands&gt;]</w:t>
+        <w:t xml:space="preserve">While &lt;condition&gt; </w:t>
+      </w:r>
+      <w:proofErr w:type="gramStart"/>
+      <w:r>
+        <w:t>[ &lt;</w:t>
+      </w:r>
+      <w:proofErr w:type="gramEnd"/>
+      <w:r>
+        <w:t>commands&gt;]</w:t>
       </w:r>
     </w:p>
     <w:p>
@@ -4818,39 +5889,87 @@
           <w:szCs w:val="20"/>
         </w:rPr>
       </w:pPr>
-      <w:r>
-        <w:rPr>
-          <w:rFonts w:ascii="Courier New" w:hAnsi="Courier New" w:cs="Courier New"/>
-          <w:sz w:val="20"/>
-          <w:szCs w:val="20"/>
-        </w:rPr>
-        <w:t>make “n 4</w:t>
-      </w:r>
-    </w:p>
-    <w:p>
-      <w:pPr>
-        <w:pStyle w:val="NoSpacing"/>
-        <w:rPr>
-          <w:rFonts w:ascii="Courier New" w:hAnsi="Courier New" w:cs="Courier New"/>
-          <w:sz w:val="20"/>
-          <w:szCs w:val="20"/>
-        </w:rPr>
-      </w:pPr>
-      <w:r>
-        <w:rPr>
-          <w:rFonts w:ascii="Courier New" w:hAnsi="Courier New" w:cs="Courier New"/>
-          <w:sz w:val="20"/>
-          <w:szCs w:val="20"/>
-        </w:rPr>
-        <w:t xml:space="preserve">while :n &gt; 0 [ fd 10 </w:t>
-      </w:r>
-      <w:r>
-        <w:rPr>
-          <w:rFonts w:ascii="Courier New" w:hAnsi="Courier New" w:cs="Courier New"/>
-          <w:sz w:val="20"/>
-          <w:szCs w:val="20"/>
-        </w:rPr>
-        <w:t xml:space="preserve">rt 90 </w:t>
+      <w:proofErr w:type="gramStart"/>
+      <w:r>
+        <w:rPr>
+          <w:rFonts w:ascii="Courier New" w:hAnsi="Courier New" w:cs="Courier New"/>
+          <w:sz w:val="20"/>
+          <w:szCs w:val="20"/>
+        </w:rPr>
+        <w:t>make</w:t>
+      </w:r>
+      <w:proofErr w:type="gramEnd"/>
+      <w:r>
+        <w:rPr>
+          <w:rFonts w:ascii="Courier New" w:hAnsi="Courier New" w:cs="Courier New"/>
+          <w:sz w:val="20"/>
+          <w:szCs w:val="20"/>
+        </w:rPr>
+        <w:t xml:space="preserve"> “n 4</w:t>
+      </w:r>
+    </w:p>
+    <w:p>
+      <w:pPr>
+        <w:pStyle w:val="NoSpacing"/>
+        <w:rPr>
+          <w:rFonts w:ascii="Courier New" w:hAnsi="Courier New" w:cs="Courier New"/>
+          <w:sz w:val="20"/>
+          <w:szCs w:val="20"/>
+        </w:rPr>
+      </w:pPr>
+      <w:proofErr w:type="gramStart"/>
+      <w:r>
+        <w:rPr>
+          <w:rFonts w:ascii="Courier New" w:hAnsi="Courier New" w:cs="Courier New"/>
+          <w:sz w:val="20"/>
+          <w:szCs w:val="20"/>
+        </w:rPr>
+        <w:t>while</w:t>
+      </w:r>
+      <w:proofErr w:type="gramEnd"/>
+      <w:r>
+        <w:rPr>
+          <w:rFonts w:ascii="Courier New" w:hAnsi="Courier New" w:cs="Courier New"/>
+          <w:sz w:val="20"/>
+          <w:szCs w:val="20"/>
+        </w:rPr>
+        <w:t xml:space="preserve"> :n &gt; 0 [ </w:t>
+      </w:r>
+      <w:proofErr w:type="spellStart"/>
+      <w:r>
+        <w:rPr>
+          <w:rFonts w:ascii="Courier New" w:hAnsi="Courier New" w:cs="Courier New"/>
+          <w:sz w:val="20"/>
+          <w:szCs w:val="20"/>
+        </w:rPr>
+        <w:t>fd</w:t>
+      </w:r>
+      <w:proofErr w:type="spellEnd"/>
+      <w:r>
+        <w:rPr>
+          <w:rFonts w:ascii="Courier New" w:hAnsi="Courier New" w:cs="Courier New"/>
+          <w:sz w:val="20"/>
+          <w:szCs w:val="20"/>
+        </w:rPr>
+        <w:t xml:space="preserve"> 10 </w:t>
+      </w:r>
+      <w:proofErr w:type="spellStart"/>
+      <w:r>
+        <w:rPr>
+          <w:rFonts w:ascii="Courier New" w:hAnsi="Courier New" w:cs="Courier New"/>
+          <w:sz w:val="20"/>
+          <w:szCs w:val="20"/>
+        </w:rPr>
+        <w:t>rt</w:t>
+      </w:r>
+      <w:proofErr w:type="spellEnd"/>
+      <w:r>
+        <w:rPr>
+          <w:rFonts w:ascii="Courier New" w:hAnsi="Courier New" w:cs="Courier New"/>
+          <w:sz w:val="20"/>
+          <w:szCs w:val="20"/>
+        </w:rPr>
+        <w:t xml:space="preserve"> 90 </w:t>
       </w:r>
       <w:r>
         <w:rPr>
@@ -4938,8 +6057,13 @@
       <w:pPr>
         <w:pStyle w:val="NoSpacing"/>
       </w:pPr>
-      <w:r>
-        <w:t>until &lt;condition&gt; [ &lt;commands&gt;]</w:t>
+      <w:proofErr w:type="gramStart"/>
+      <w:r>
+        <w:t>until</w:t>
+      </w:r>
+      <w:proofErr w:type="gramEnd"/>
+      <w:r>
+        <w:t xml:space="preserve"> &lt;condition&gt; [ &lt;commands&gt;]</w:t>
       </w:r>
     </w:p>
     <w:p>
@@ -4959,39 +6083,95 @@
           <w:szCs w:val="20"/>
         </w:rPr>
       </w:pPr>
-      <w:r>
-        <w:rPr>
-          <w:rFonts w:ascii="Courier New" w:hAnsi="Courier New" w:cs="Courier New"/>
-          <w:sz w:val="20"/>
-          <w:szCs w:val="20"/>
-        </w:rPr>
-        <w:t>make “n 4</w:t>
-      </w:r>
-    </w:p>
-    <w:p>
-      <w:pPr>
-        <w:pStyle w:val="NoSpacing"/>
-        <w:rPr>
-          <w:rFonts w:ascii="Courier New" w:hAnsi="Courier New" w:cs="Courier New"/>
-          <w:sz w:val="20"/>
-          <w:szCs w:val="20"/>
-        </w:rPr>
-      </w:pPr>
-      <w:r>
-        <w:rPr>
-          <w:rFonts w:ascii="Courier New" w:hAnsi="Courier New" w:cs="Courier New"/>
-          <w:sz w:val="20"/>
-          <w:szCs w:val="20"/>
-        </w:rPr>
-        <w:t>until :n = 0 [ fd 10</w:t>
-      </w:r>
-      <w:r>
-        <w:rPr>
-          <w:rFonts w:ascii="Courier New" w:hAnsi="Courier New" w:cs="Courier New"/>
-          <w:sz w:val="20"/>
-          <w:szCs w:val="20"/>
-        </w:rPr>
-        <w:t xml:space="preserve"> rt 9</w:t>
+      <w:proofErr w:type="gramStart"/>
+      <w:r>
+        <w:rPr>
+          <w:rFonts w:ascii="Courier New" w:hAnsi="Courier New" w:cs="Courier New"/>
+          <w:sz w:val="20"/>
+          <w:szCs w:val="20"/>
+        </w:rPr>
+        <w:t>make</w:t>
+      </w:r>
+      <w:proofErr w:type="gramEnd"/>
+      <w:r>
+        <w:rPr>
+          <w:rFonts w:ascii="Courier New" w:hAnsi="Courier New" w:cs="Courier New"/>
+          <w:sz w:val="20"/>
+          <w:szCs w:val="20"/>
+        </w:rPr>
+        <w:t xml:space="preserve"> “n 4</w:t>
+      </w:r>
+    </w:p>
+    <w:p>
+      <w:pPr>
+        <w:pStyle w:val="NoSpacing"/>
+        <w:rPr>
+          <w:rFonts w:ascii="Courier New" w:hAnsi="Courier New" w:cs="Courier New"/>
+          <w:sz w:val="20"/>
+          <w:szCs w:val="20"/>
+        </w:rPr>
+      </w:pPr>
+      <w:proofErr w:type="gramStart"/>
+      <w:r>
+        <w:rPr>
+          <w:rFonts w:ascii="Courier New" w:hAnsi="Courier New" w:cs="Courier New"/>
+          <w:sz w:val="20"/>
+          <w:szCs w:val="20"/>
+        </w:rPr>
+        <w:t>until</w:t>
+      </w:r>
+      <w:proofErr w:type="gramEnd"/>
+      <w:r>
+        <w:rPr>
+          <w:rFonts w:ascii="Courier New" w:hAnsi="Courier New" w:cs="Courier New"/>
+          <w:sz w:val="20"/>
+          <w:szCs w:val="20"/>
+        </w:rPr>
+        <w:t xml:space="preserve"> :n = 0 [ </w:t>
+      </w:r>
+      <w:proofErr w:type="spellStart"/>
+      <w:r>
+        <w:rPr>
+          <w:rFonts w:ascii="Courier New" w:hAnsi="Courier New" w:cs="Courier New"/>
+          <w:sz w:val="20"/>
+          <w:szCs w:val="20"/>
+        </w:rPr>
+        <w:t>fd</w:t>
+      </w:r>
+      <w:proofErr w:type="spellEnd"/>
+      <w:r>
+        <w:rPr>
+          <w:rFonts w:ascii="Courier New" w:hAnsi="Courier New" w:cs="Courier New"/>
+          <w:sz w:val="20"/>
+          <w:szCs w:val="20"/>
+        </w:rPr>
+        <w:t xml:space="preserve"> 10</w:t>
+      </w:r>
+      <w:r>
+        <w:rPr>
+          <w:rFonts w:ascii="Courier New" w:hAnsi="Courier New" w:cs="Courier New"/>
+          <w:sz w:val="20"/>
+          <w:szCs w:val="20"/>
+        </w:rPr>
+        <w:t xml:space="preserve"> </w:t>
+      </w:r>
+      <w:proofErr w:type="spellStart"/>
+      <w:r>
+        <w:rPr>
+          <w:rFonts w:ascii="Courier New" w:hAnsi="Courier New" w:cs="Courier New"/>
+          <w:sz w:val="20"/>
+          <w:szCs w:val="20"/>
+        </w:rPr>
+        <w:t>rt</w:t>
+      </w:r>
+      <w:proofErr w:type="spellEnd"/>
+      <w:r>
+        <w:rPr>
+          <w:rFonts w:ascii="Courier New" w:hAnsi="Courier New" w:cs="Courier New"/>
+          <w:sz w:val="20"/>
+          <w:szCs w:val="20"/>
+        </w:rPr>
+        <w:t xml:space="preserve"> 9</w:t>
       </w:r>
       <w:r>
         <w:rPr>
@@ -5208,8 +6388,21 @@
       <w:pPr>
         <w:pStyle w:val="NoSpacing"/>
       </w:pPr>
-      <w:r>
-        <w:t xml:space="preserve">to &lt;functionName&gt; &lt;list of parameter names&gt; &lt;body&gt; </w:t>
+      <w:proofErr w:type="gramStart"/>
+      <w:r>
+        <w:t>to</w:t>
+      </w:r>
+      <w:proofErr w:type="gramEnd"/>
+      <w:r>
+        <w:t xml:space="preserve"> &lt;</w:t>
+      </w:r>
+      <w:proofErr w:type="spellStart"/>
+      <w:r>
+        <w:t>functionName</w:t>
+      </w:r>
+      <w:proofErr w:type="spellEnd"/>
+      <w:r>
+        <w:t xml:space="preserve">&gt; &lt;list of parameter names&gt; &lt;body&gt; </w:t>
       </w:r>
       <w:r>
         <w:t xml:space="preserve"> &lt;return statement&gt;</w:t>
@@ -5241,13 +6434,59 @@
           <w:szCs w:val="20"/>
         </w:rPr>
       </w:pPr>
-      <w:r>
-        <w:rPr>
-          <w:rFonts w:ascii="Courier New" w:hAnsi="Courier New" w:cs="Courier New"/>
-          <w:sz w:val="20"/>
-          <w:szCs w:val="20"/>
-        </w:rPr>
-        <w:t>to square :side repeat 4 [ fd :side rt 90 ] end</w:t>
+      <w:proofErr w:type="gramStart"/>
+      <w:r>
+        <w:rPr>
+          <w:rFonts w:ascii="Courier New" w:hAnsi="Courier New" w:cs="Courier New"/>
+          <w:sz w:val="20"/>
+          <w:szCs w:val="20"/>
+        </w:rPr>
+        <w:t>to</w:t>
+      </w:r>
+      <w:proofErr w:type="gramEnd"/>
+      <w:r>
+        <w:rPr>
+          <w:rFonts w:ascii="Courier New" w:hAnsi="Courier New" w:cs="Courier New"/>
+          <w:sz w:val="20"/>
+          <w:szCs w:val="20"/>
+        </w:rPr>
+        <w:t xml:space="preserve"> square :side repeat 4 [ </w:t>
+      </w:r>
+      <w:proofErr w:type="spellStart"/>
+      <w:r>
+        <w:rPr>
+          <w:rFonts w:ascii="Courier New" w:hAnsi="Courier New" w:cs="Courier New"/>
+          <w:sz w:val="20"/>
+          <w:szCs w:val="20"/>
+        </w:rPr>
+        <w:t>fd</w:t>
+      </w:r>
+      <w:proofErr w:type="spellEnd"/>
+      <w:r>
+        <w:rPr>
+          <w:rFonts w:ascii="Courier New" w:hAnsi="Courier New" w:cs="Courier New"/>
+          <w:sz w:val="20"/>
+          <w:szCs w:val="20"/>
+        </w:rPr>
+        <w:t xml:space="preserve"> :side </w:t>
+      </w:r>
+      <w:proofErr w:type="spellStart"/>
+      <w:r>
+        <w:rPr>
+          <w:rFonts w:ascii="Courier New" w:hAnsi="Courier New" w:cs="Courier New"/>
+          <w:sz w:val="20"/>
+          <w:szCs w:val="20"/>
+        </w:rPr>
+        <w:t>rt</w:t>
+      </w:r>
+      <w:proofErr w:type="spellEnd"/>
+      <w:r>
+        <w:rPr>
+          <w:rFonts w:ascii="Courier New" w:hAnsi="Courier New" w:cs="Courier New"/>
+          <w:sz w:val="20"/>
+          <w:szCs w:val="20"/>
+        </w:rPr>
+        <w:t xml:space="preserve"> 90 ] end</w:t>
       </w:r>
       <w:r>
         <w:rPr>
@@ -5267,26 +6506,46 @@
           <w:szCs w:val="20"/>
         </w:rPr>
       </w:pPr>
-      <w:r>
-        <w:rPr>
-          <w:rFonts w:ascii="Courier New" w:hAnsi="Courier New" w:cs="Courier New"/>
-          <w:sz w:val="20"/>
-          <w:szCs w:val="20"/>
-        </w:rPr>
-        <w:t>to add :a :b return :a + :b end</w:t>
-      </w:r>
-    </w:p>
-    <w:p>
-      <w:pPr>
-        <w:pStyle w:val="NoSpacing"/>
-      </w:pPr>
-      <w:r>
-        <w:rPr>
-          <w:rFonts w:ascii="Courier New" w:hAnsi="Courier New" w:cs="Courier New"/>
-          <w:sz w:val="20"/>
-          <w:szCs w:val="20"/>
-        </w:rPr>
-        <w:t>square 50</w:t>
+      <w:proofErr w:type="gramStart"/>
+      <w:r>
+        <w:rPr>
+          <w:rFonts w:ascii="Courier New" w:hAnsi="Courier New" w:cs="Courier New"/>
+          <w:sz w:val="20"/>
+          <w:szCs w:val="20"/>
+        </w:rPr>
+        <w:t>to</w:t>
+      </w:r>
+      <w:proofErr w:type="gramEnd"/>
+      <w:r>
+        <w:rPr>
+          <w:rFonts w:ascii="Courier New" w:hAnsi="Courier New" w:cs="Courier New"/>
+          <w:sz w:val="20"/>
+          <w:szCs w:val="20"/>
+        </w:rPr>
+        <w:t xml:space="preserve"> add :a :b return :a + :b end</w:t>
+      </w:r>
+    </w:p>
+    <w:p>
+      <w:pPr>
+        <w:pStyle w:val="NoSpacing"/>
+      </w:pPr>
+      <w:proofErr w:type="gramStart"/>
+      <w:r>
+        <w:rPr>
+          <w:rFonts w:ascii="Courier New" w:hAnsi="Courier New" w:cs="Courier New"/>
+          <w:sz w:val="20"/>
+          <w:szCs w:val="20"/>
+        </w:rPr>
+        <w:t>square</w:t>
+      </w:r>
+      <w:proofErr w:type="gramEnd"/>
+      <w:r>
+        <w:rPr>
+          <w:rFonts w:ascii="Courier New" w:hAnsi="Courier New" w:cs="Courier New"/>
+          <w:sz w:val="20"/>
+          <w:szCs w:val="20"/>
+        </w:rPr>
+        <w:t xml:space="preserve"> 50</w:t>
       </w:r>
       <w:r>
         <w:rPr>
@@ -5342,13 +6601,23 @@
       <w:pPr>
         <w:pStyle w:val="NoSpacing"/>
       </w:pPr>
-      <w:r>
-        <w:rPr>
-          <w:rFonts w:ascii="Courier New" w:hAnsi="Courier New" w:cs="Courier New"/>
-          <w:sz w:val="20"/>
-          <w:szCs w:val="20"/>
-        </w:rPr>
-        <w:t>print add 2 3</w:t>
+      <w:proofErr w:type="gramStart"/>
+      <w:r>
+        <w:rPr>
+          <w:rFonts w:ascii="Courier New" w:hAnsi="Courier New" w:cs="Courier New"/>
+          <w:sz w:val="20"/>
+          <w:szCs w:val="20"/>
+        </w:rPr>
+        <w:t>print</w:t>
+      </w:r>
+      <w:proofErr w:type="gramEnd"/>
+      <w:r>
+        <w:rPr>
+          <w:rFonts w:ascii="Courier New" w:hAnsi="Courier New" w:cs="Courier New"/>
+          <w:sz w:val="20"/>
+          <w:szCs w:val="20"/>
+        </w:rPr>
+        <w:t xml:space="preserve"> add 2 3</w:t>
       </w:r>
       <w:r>
         <w:rPr>
@@ -5366,13 +6635,23 @@
       <w:pPr>
         <w:pStyle w:val="NoSpacing"/>
       </w:pPr>
-      <w:r>
-        <w:rPr>
-          <w:rFonts w:ascii="Courier New" w:hAnsi="Courier New" w:cs="Courier New"/>
-          <w:sz w:val="20"/>
-          <w:szCs w:val="20"/>
-        </w:rPr>
-        <w:t xml:space="preserve">square add </w:t>
+      <w:proofErr w:type="gramStart"/>
+      <w:r>
+        <w:rPr>
+          <w:rFonts w:ascii="Courier New" w:hAnsi="Courier New" w:cs="Courier New"/>
+          <w:sz w:val="20"/>
+          <w:szCs w:val="20"/>
+        </w:rPr>
+        <w:t>square</w:t>
+      </w:r>
+      <w:proofErr w:type="gramEnd"/>
+      <w:r>
+        <w:rPr>
+          <w:rFonts w:ascii="Courier New" w:hAnsi="Courier New" w:cs="Courier New"/>
+          <w:sz w:val="20"/>
+          <w:szCs w:val="20"/>
+        </w:rPr>
+        <w:t xml:space="preserve"> add </w:t>
       </w:r>
       <w:r>
         <w:rPr>
@@ -5577,6 +6856,7 @@
             <w:pPr>
               <w:pStyle w:val="NoSpacing"/>
             </w:pPr>
+            <w:proofErr w:type="spellStart"/>
             <w:r>
               <w:rPr>
                 <w:b w:val="0"/>
@@ -5584,6 +6864,7 @@
               </w:rPr>
               <w:t>sqrt</w:t>
             </w:r>
+            <w:proofErr w:type="spellEnd"/>
           </w:p>
         </w:tc>
         <w:tc>
@@ -5639,13 +6920,23 @@
                 <w:szCs w:val="20"/>
               </w:rPr>
             </w:pPr>
-            <w:r>
-              <w:rPr>
-                <w:rFonts w:ascii="Courier New" w:hAnsi="Courier New" w:cs="Courier New"/>
-                <w:sz w:val="20"/>
-                <w:szCs w:val="20"/>
-              </w:rPr>
-              <w:t xml:space="preserve">sqrt 4 </w:t>
+            <w:proofErr w:type="spellStart"/>
+            <w:r>
+              <w:rPr>
+                <w:rFonts w:ascii="Courier New" w:hAnsi="Courier New" w:cs="Courier New"/>
+                <w:sz w:val="20"/>
+                <w:szCs w:val="20"/>
+              </w:rPr>
+              <w:t>sqrt</w:t>
+            </w:r>
+            <w:proofErr w:type="spellEnd"/>
+            <w:r>
+              <w:rPr>
+                <w:rFonts w:ascii="Courier New" w:hAnsi="Courier New" w:cs="Courier New"/>
+                <w:sz w:val="20"/>
+                <w:szCs w:val="20"/>
+              </w:rPr>
+              <w:t xml:space="preserve"> 4 </w:t>
             </w:r>
           </w:p>
         </w:tc>
@@ -5838,6 +7129,7 @@
                 <w:bCs w:val="0"/>
               </w:rPr>
             </w:pPr>
+            <w:proofErr w:type="spellStart"/>
             <w:r>
               <w:rPr>
                 <w:b w:val="0"/>
@@ -5845,6 +7137,7 @@
               </w:rPr>
               <w:t>cos</w:t>
             </w:r>
+            <w:proofErr w:type="spellEnd"/>
           </w:p>
         </w:tc>
         <w:tc>
@@ -5900,13 +7193,23 @@
                 <w:szCs w:val="20"/>
               </w:rPr>
             </w:pPr>
-            <w:r>
-              <w:rPr>
-                <w:rFonts w:ascii="Courier New" w:hAnsi="Courier New" w:cs="Courier New"/>
-                <w:sz w:val="20"/>
-                <w:szCs w:val="20"/>
-              </w:rPr>
-              <w:t>cos 60</w:t>
+            <w:proofErr w:type="spellStart"/>
+            <w:r>
+              <w:rPr>
+                <w:rFonts w:ascii="Courier New" w:hAnsi="Courier New" w:cs="Courier New"/>
+                <w:sz w:val="20"/>
+                <w:szCs w:val="20"/>
+              </w:rPr>
+              <w:t>cos</w:t>
+            </w:r>
+            <w:proofErr w:type="spellEnd"/>
+            <w:r>
+              <w:rPr>
+                <w:rFonts w:ascii="Courier New" w:hAnsi="Courier New" w:cs="Courier New"/>
+                <w:sz w:val="20"/>
+                <w:szCs w:val="20"/>
+              </w:rPr>
+              <w:t xml:space="preserve"> 60</w:t>
             </w:r>
           </w:p>
         </w:tc>
@@ -6099,6 +7402,7 @@
                 <w:bCs w:val="0"/>
               </w:rPr>
             </w:pPr>
+            <w:proofErr w:type="spellStart"/>
             <w:r>
               <w:rPr>
                 <w:b w:val="0"/>
@@ -6106,6 +7410,7 @@
               </w:rPr>
               <w:t>arccos</w:t>
             </w:r>
+            <w:proofErr w:type="spellEnd"/>
           </w:p>
         </w:tc>
         <w:tc>
@@ -6164,13 +7469,23 @@
                 <w:szCs w:val="20"/>
               </w:rPr>
             </w:pPr>
-            <w:r>
-              <w:rPr>
-                <w:rFonts w:ascii="Courier New" w:hAnsi="Courier New" w:cs="Courier New"/>
-                <w:sz w:val="20"/>
-                <w:szCs w:val="20"/>
-              </w:rPr>
-              <w:t>arccos 0.5</w:t>
+            <w:proofErr w:type="spellStart"/>
+            <w:r>
+              <w:rPr>
+                <w:rFonts w:ascii="Courier New" w:hAnsi="Courier New" w:cs="Courier New"/>
+                <w:sz w:val="20"/>
+                <w:szCs w:val="20"/>
+              </w:rPr>
+              <w:t>arccos</w:t>
+            </w:r>
+            <w:proofErr w:type="spellEnd"/>
+            <w:r>
+              <w:rPr>
+                <w:rFonts w:ascii="Courier New" w:hAnsi="Courier New" w:cs="Courier New"/>
+                <w:sz w:val="20"/>
+                <w:szCs w:val="20"/>
+              </w:rPr>
+              <w:t xml:space="preserve"> 0.5</w:t>
             </w:r>
           </w:p>
         </w:tc>
@@ -6189,6 +7504,7 @@
                 <w:bCs w:val="0"/>
               </w:rPr>
             </w:pPr>
+            <w:proofErr w:type="spellStart"/>
             <w:r>
               <w:rPr>
                 <w:b w:val="0"/>
@@ -6196,6 +7512,7 @@
               </w:rPr>
               <w:t>arcsin</w:t>
             </w:r>
+            <w:proofErr w:type="spellEnd"/>
           </w:p>
         </w:tc>
         <w:tc>
@@ -6254,13 +7571,23 @@
                 <w:szCs w:val="20"/>
               </w:rPr>
             </w:pPr>
-            <w:r>
-              <w:rPr>
-                <w:rFonts w:ascii="Courier New" w:hAnsi="Courier New" w:cs="Courier New"/>
-                <w:sz w:val="20"/>
-                <w:szCs w:val="20"/>
-              </w:rPr>
-              <w:t>arcsin 0.5</w:t>
+            <w:proofErr w:type="spellStart"/>
+            <w:r>
+              <w:rPr>
+                <w:rFonts w:ascii="Courier New" w:hAnsi="Courier New" w:cs="Courier New"/>
+                <w:sz w:val="20"/>
+                <w:szCs w:val="20"/>
+              </w:rPr>
+              <w:t>arcsin</w:t>
+            </w:r>
+            <w:proofErr w:type="spellEnd"/>
+            <w:r>
+              <w:rPr>
+                <w:rFonts w:ascii="Courier New" w:hAnsi="Courier New" w:cs="Courier New"/>
+                <w:sz w:val="20"/>
+                <w:szCs w:val="20"/>
+              </w:rPr>
+              <w:t xml:space="preserve"> 0.5</w:t>
             </w:r>
           </w:p>
         </w:tc>
@@ -6279,6 +7606,7 @@
                 <w:bCs w:val="0"/>
               </w:rPr>
             </w:pPr>
+            <w:proofErr w:type="spellStart"/>
             <w:r>
               <w:rPr>
                 <w:b w:val="0"/>
@@ -6286,6 +7614,7 @@
               </w:rPr>
               <w:t>arctan</w:t>
             </w:r>
+            <w:proofErr w:type="spellEnd"/>
           </w:p>
         </w:tc>
         <w:tc>
@@ -6344,13 +7673,23 @@
                 <w:szCs w:val="20"/>
               </w:rPr>
             </w:pPr>
-            <w:r>
-              <w:rPr>
-                <w:rFonts w:ascii="Courier New" w:hAnsi="Courier New" w:cs="Courier New"/>
-                <w:sz w:val="20"/>
-                <w:szCs w:val="20"/>
-              </w:rPr>
-              <w:t>arctan 4</w:t>
+            <w:proofErr w:type="spellStart"/>
+            <w:r>
+              <w:rPr>
+                <w:rFonts w:ascii="Courier New" w:hAnsi="Courier New" w:cs="Courier New"/>
+                <w:sz w:val="20"/>
+                <w:szCs w:val="20"/>
+              </w:rPr>
+              <w:t>arctan</w:t>
+            </w:r>
+            <w:proofErr w:type="spellEnd"/>
+            <w:r>
+              <w:rPr>
+                <w:rFonts w:ascii="Courier New" w:hAnsi="Courier New" w:cs="Courier New"/>
+                <w:sz w:val="20"/>
+                <w:szCs w:val="20"/>
+              </w:rPr>
+              <w:t xml:space="preserve"> 4</w:t>
             </w:r>
           </w:p>
         </w:tc>
@@ -6368,12 +7707,14 @@
                 <w:b w:val="0"/>
               </w:rPr>
             </w:pPr>
+            <w:proofErr w:type="spellStart"/>
             <w:r>
               <w:rPr>
                 <w:b w:val="0"/>
               </w:rPr>
               <w:t>degtorad</w:t>
             </w:r>
+            <w:proofErr w:type="spellEnd"/>
           </w:p>
         </w:tc>
         <w:tc>
@@ -6432,13 +7773,23 @@
                 <w:szCs w:val="20"/>
               </w:rPr>
             </w:pPr>
-            <w:r>
-              <w:rPr>
-                <w:rFonts w:ascii="Courier New" w:hAnsi="Courier New" w:cs="Courier New"/>
-                <w:sz w:val="20"/>
-                <w:szCs w:val="20"/>
-              </w:rPr>
-              <w:t>degtorad 180</w:t>
+            <w:proofErr w:type="spellStart"/>
+            <w:r>
+              <w:rPr>
+                <w:rFonts w:ascii="Courier New" w:hAnsi="Courier New" w:cs="Courier New"/>
+                <w:sz w:val="20"/>
+                <w:szCs w:val="20"/>
+              </w:rPr>
+              <w:t>degtorad</w:t>
+            </w:r>
+            <w:proofErr w:type="spellEnd"/>
+            <w:r>
+              <w:rPr>
+                <w:rFonts w:ascii="Courier New" w:hAnsi="Courier New" w:cs="Courier New"/>
+                <w:sz w:val="20"/>
+                <w:szCs w:val="20"/>
+              </w:rPr>
+              <w:t xml:space="preserve"> 180</w:t>
             </w:r>
           </w:p>
         </w:tc>
@@ -6456,12 +7807,14 @@
                 <w:b w:val="0"/>
               </w:rPr>
             </w:pPr>
+            <w:proofErr w:type="spellStart"/>
             <w:r>
               <w:rPr>
                 <w:b w:val="0"/>
               </w:rPr>
               <w:t>radtodeg</w:t>
             </w:r>
+            <w:proofErr w:type="spellEnd"/>
           </w:p>
         </w:tc>
         <w:tc>
@@ -6520,13 +7873,23 @@
                 <w:szCs w:val="20"/>
               </w:rPr>
             </w:pPr>
-            <w:r>
-              <w:rPr>
-                <w:rFonts w:ascii="Courier New" w:hAnsi="Courier New" w:cs="Courier New"/>
-                <w:sz w:val="20"/>
-                <w:szCs w:val="20"/>
-              </w:rPr>
-              <w:t>radtodeg pi</w:t>
+            <w:proofErr w:type="spellStart"/>
+            <w:r>
+              <w:rPr>
+                <w:rFonts w:ascii="Courier New" w:hAnsi="Courier New" w:cs="Courier New"/>
+                <w:sz w:val="20"/>
+                <w:szCs w:val="20"/>
+              </w:rPr>
+              <w:t>radtodeg</w:t>
+            </w:r>
+            <w:proofErr w:type="spellEnd"/>
+            <w:r>
+              <w:rPr>
+                <w:rFonts w:ascii="Courier New" w:hAnsi="Courier New" w:cs="Courier New"/>
+                <w:sz w:val="20"/>
+                <w:szCs w:val="20"/>
+              </w:rPr>
+              <w:t xml:space="preserve"> pi</w:t>
             </w:r>
           </w:p>
         </w:tc>
@@ -6545,6 +7908,7 @@
                 <w:bCs w:val="0"/>
               </w:rPr>
             </w:pPr>
+            <w:proofErr w:type="spellStart"/>
             <w:r>
               <w:rPr>
                 <w:b w:val="0"/>
@@ -6552,6 +7916,7 @@
               </w:rPr>
               <w:t>ln</w:t>
             </w:r>
+            <w:proofErr w:type="spellEnd"/>
           </w:p>
         </w:tc>
         <w:tc>
@@ -6607,13 +7972,23 @@
                 <w:szCs w:val="20"/>
               </w:rPr>
             </w:pPr>
-            <w:r>
-              <w:rPr>
-                <w:rFonts w:ascii="Courier New" w:hAnsi="Courier New" w:cs="Courier New"/>
-                <w:sz w:val="20"/>
-                <w:szCs w:val="20"/>
-              </w:rPr>
-              <w:t>ln 7</w:t>
+            <w:proofErr w:type="spellStart"/>
+            <w:r>
+              <w:rPr>
+                <w:rFonts w:ascii="Courier New" w:hAnsi="Courier New" w:cs="Courier New"/>
+                <w:sz w:val="20"/>
+                <w:szCs w:val="20"/>
+              </w:rPr>
+              <w:t>ln</w:t>
+            </w:r>
+            <w:proofErr w:type="spellEnd"/>
+            <w:r>
+              <w:rPr>
+                <w:rFonts w:ascii="Courier New" w:hAnsi="Courier New" w:cs="Courier New"/>
+                <w:sz w:val="20"/>
+                <w:szCs w:val="20"/>
+              </w:rPr>
+              <w:t xml:space="preserve"> 7</w:t>
             </w:r>
           </w:p>
         </w:tc>
@@ -6715,6 +8090,7 @@
                 <w:bCs w:val="0"/>
               </w:rPr>
             </w:pPr>
+            <w:proofErr w:type="spellStart"/>
             <w:r>
               <w:rPr>
                 <w:b w:val="0"/>
@@ -6722,6 +8098,7 @@
               </w:rPr>
               <w:t>exp</w:t>
             </w:r>
+            <w:proofErr w:type="spellEnd"/>
           </w:p>
         </w:tc>
         <w:tc>
@@ -6775,13 +8152,23 @@
                 <w:rFonts w:ascii="Courier New" w:hAnsi="Courier New" w:cs="Courier New"/>
               </w:rPr>
             </w:pPr>
-            <w:r>
-              <w:rPr>
-                <w:rFonts w:ascii="Courier New" w:hAnsi="Courier New" w:cs="Courier New"/>
-                <w:sz w:val="20"/>
-                <w:szCs w:val="20"/>
-              </w:rPr>
-              <w:t>exp 2</w:t>
+            <w:proofErr w:type="spellStart"/>
+            <w:r>
+              <w:rPr>
+                <w:rFonts w:ascii="Courier New" w:hAnsi="Courier New" w:cs="Courier New"/>
+                <w:sz w:val="20"/>
+                <w:szCs w:val="20"/>
+              </w:rPr>
+              <w:t>exp</w:t>
+            </w:r>
+            <w:proofErr w:type="spellEnd"/>
+            <w:r>
+              <w:rPr>
+                <w:rFonts w:ascii="Courier New" w:hAnsi="Courier New" w:cs="Courier New"/>
+                <w:sz w:val="20"/>
+                <w:szCs w:val="20"/>
+              </w:rPr>
+              <w:t xml:space="preserve"> 2</w:t>
             </w:r>
           </w:p>
         </w:tc>
@@ -6893,12 +8280,14 @@
                 <w:b w:val="0"/>
               </w:rPr>
             </w:pPr>
+            <w:proofErr w:type="spellStart"/>
             <w:r>
               <w:rPr>
                 <w:b w:val="0"/>
               </w:rPr>
               <w:t>int</w:t>
             </w:r>
+            <w:proofErr w:type="spellEnd"/>
           </w:p>
         </w:tc>
         <w:tc>
@@ -6954,13 +8343,23 @@
                 <w:szCs w:val="20"/>
               </w:rPr>
             </w:pPr>
-            <w:r>
-              <w:rPr>
-                <w:rFonts w:ascii="Courier New" w:hAnsi="Courier New" w:cs="Courier New"/>
-                <w:sz w:val="20"/>
-                <w:szCs w:val="20"/>
-              </w:rPr>
-              <w:t>int 7.</w:t>
+            <w:proofErr w:type="spellStart"/>
+            <w:r>
+              <w:rPr>
+                <w:rFonts w:ascii="Courier New" w:hAnsi="Courier New" w:cs="Courier New"/>
+                <w:sz w:val="20"/>
+                <w:szCs w:val="20"/>
+              </w:rPr>
+              <w:t>int</w:t>
+            </w:r>
+            <w:proofErr w:type="spellEnd"/>
+            <w:r>
+              <w:rPr>
+                <w:rFonts w:ascii="Courier New" w:hAnsi="Courier New" w:cs="Courier New"/>
+                <w:sz w:val="20"/>
+                <w:szCs w:val="20"/>
+              </w:rPr>
+              <w:t xml:space="preserve"> 7.</w:t>
             </w:r>
             <w:r>
               <w:rPr>
@@ -6986,12 +8385,14 @@
                 <w:b w:val="0"/>
               </w:rPr>
             </w:pPr>
+            <w:proofErr w:type="spellStart"/>
             <w:r>
               <w:rPr>
                 <w:b w:val="0"/>
               </w:rPr>
               <w:t>trunc</w:t>
             </w:r>
+            <w:proofErr w:type="spellEnd"/>
           </w:p>
         </w:tc>
         <w:tc>
@@ -7047,6 +8448,7 @@
                 <w:szCs w:val="20"/>
               </w:rPr>
             </w:pPr>
+            <w:proofErr w:type="spellStart"/>
             <w:r>
               <w:rPr>
                 <w:rFonts w:ascii="Courier New" w:hAnsi="Courier New" w:cs="Courier New"/>
@@ -7063,6 +8465,7 @@
               </w:rPr>
               <w:t>c</w:t>
             </w:r>
+            <w:proofErr w:type="spellEnd"/>
             <w:r>
               <w:rPr>
                 <w:rFonts w:ascii="Courier New" w:hAnsi="Courier New" w:cs="Courier New"/>
@@ -7884,6 +9287,7 @@
         </w:rPr>
         <w:t xml:space="preserve"> Alternatively, use </w:t>
       </w:r>
+      <w:proofErr w:type="spellStart"/>
       <w:r>
         <w:rPr>
           <w:rFonts w:ascii="Courier New" w:hAnsi="Courier New" w:cs="Courier New"/>
@@ -7893,6 +9297,7 @@
         </w:rPr>
         <w:t>randcrazy</w:t>
       </w:r>
+      <w:proofErr w:type="spellEnd"/>
       <w:r>
         <w:rPr>
           <w:b/>
@@ -8186,7 +9591,15 @@
         <w:t xml:space="preserve">face </w:t>
       </w:r>
       <w:r>
-        <w:t>will be closed with an extra edge to the initial vertex. This extra edge will not not create a line, to indicate the opening to the user.</w:t>
+        <w:t xml:space="preserve">will be closed with an extra edge to the initial vertex. This extra edge will not </w:t>
+      </w:r>
+      <w:proofErr w:type="spellStart"/>
+      <w:r>
+        <w:t>not</w:t>
+      </w:r>
+      <w:proofErr w:type="spellEnd"/>
+      <w:r>
+        <w:t xml:space="preserve"> create a line, to indicate the opening to the user.</w:t>
       </w:r>
     </w:p>
     <w:p>
@@ -8265,6 +9678,7 @@
                 <w:b w:val="0"/>
               </w:rPr>
             </w:pPr>
+            <w:proofErr w:type="spellStart"/>
             <w:r>
               <w:rPr>
                 <w:b w:val="0"/>
@@ -8277,6 +9691,7 @@
               </w:rPr>
               <w:t>face</w:t>
             </w:r>
+            <w:proofErr w:type="spellEnd"/>
           </w:p>
         </w:tc>
         <w:tc>
@@ -8302,6 +9717,7 @@
               <w:pStyle w:val="NoSpacing"/>
               <w:cnfStyle w:val="000000000000" w:firstRow="0" w:lastRow="0" w:firstColumn="0" w:lastColumn="0" w:oddVBand="0" w:evenVBand="0" w:oddHBand="0" w:evenHBand="0" w:firstRowFirstColumn="0" w:firstRowLastColumn="0" w:lastRowFirstColumn="0" w:lastRowLastColumn="0"/>
             </w:pPr>
+            <w:proofErr w:type="spellStart"/>
             <w:r>
               <w:rPr>
                 <w:rFonts w:ascii="Courier New" w:hAnsi="Courier New" w:cs="Courier New"/>
@@ -8318,6 +9734,7 @@
               </w:rPr>
               <w:t>face</w:t>
             </w:r>
+            <w:proofErr w:type="spellEnd"/>
           </w:p>
         </w:tc>
       </w:tr>
@@ -8334,6 +9751,7 @@
                 <w:b w:val="0"/>
               </w:rPr>
             </w:pPr>
+            <w:proofErr w:type="spellStart"/>
             <w:r>
               <w:rPr>
                 <w:b w:val="0"/>
@@ -8346,6 +9764,7 @@
               </w:rPr>
               <w:t>face</w:t>
             </w:r>
+            <w:proofErr w:type="spellEnd"/>
           </w:p>
         </w:tc>
         <w:tc>
@@ -8371,6 +9790,7 @@
               <w:pStyle w:val="NoSpacing"/>
               <w:cnfStyle w:val="000000000000" w:firstRow="0" w:lastRow="0" w:firstColumn="0" w:lastColumn="0" w:oddVBand="0" w:evenVBand="0" w:oddHBand="0" w:evenHBand="0" w:firstRowFirstColumn="0" w:firstRowLastColumn="0" w:lastRowFirstColumn="0" w:lastRowLastColumn="0"/>
             </w:pPr>
+            <w:proofErr w:type="spellStart"/>
             <w:r>
               <w:rPr>
                 <w:rFonts w:ascii="Courier New" w:hAnsi="Courier New" w:cs="Courier New"/>
@@ -8387,6 +9807,7 @@
               </w:rPr>
               <w:t>face</w:t>
             </w:r>
+            <w:proofErr w:type="spellEnd"/>
           </w:p>
         </w:tc>
       </w:tr>
@@ -8406,7 +9827,7 @@
         <w:pStyle w:val="Heading2"/>
       </w:pPr>
       <w:r>
-        <w:t>Mouse Commands</w:t>
+        <w:t>Mouse</w:t>
       </w:r>
     </w:p>
     <w:p>
@@ -8539,12 +9960,14 @@
                 <w:b w:val="0"/>
               </w:rPr>
             </w:pPr>
+            <w:proofErr w:type="spellStart"/>
             <w:r>
               <w:rPr>
                 <w:b w:val="0"/>
               </w:rPr>
               <w:t>mousex</w:t>
             </w:r>
+            <w:proofErr w:type="spellEnd"/>
           </w:p>
         </w:tc>
         <w:tc>
@@ -8578,6 +10001,7 @@
                 <w:szCs w:val="20"/>
               </w:rPr>
             </w:pPr>
+            <w:proofErr w:type="spellStart"/>
             <w:r>
               <w:rPr>
                 <w:rFonts w:ascii="Courier New" w:hAnsi="Courier New" w:cs="Courier New"/>
@@ -8586,6 +10010,7 @@
               </w:rPr>
               <w:t>mousex</w:t>
             </w:r>
+            <w:proofErr w:type="spellEnd"/>
           </w:p>
         </w:tc>
       </w:tr>
@@ -8662,6 +10087,7 @@
                 <w:b w:val="0"/>
               </w:rPr>
             </w:pPr>
+            <w:proofErr w:type="spellStart"/>
             <w:r>
               <w:rPr>
                 <w:b w:val="0"/>
@@ -8674,6 +10100,7 @@
               </w:rPr>
               <w:t>epressed</w:t>
             </w:r>
+            <w:proofErr w:type="spellEnd"/>
           </w:p>
         </w:tc>
         <w:tc>
@@ -8707,6 +10134,7 @@
                 <w:szCs w:val="20"/>
               </w:rPr>
             </w:pPr>
+            <w:proofErr w:type="spellStart"/>
             <w:r>
               <w:rPr>
                 <w:rFonts w:ascii="Courier New" w:hAnsi="Courier New" w:cs="Courier New"/>
@@ -8715,6 +10143,7 @@
               </w:rPr>
               <w:t>mousepressed</w:t>
             </w:r>
+            <w:proofErr w:type="spellEnd"/>
           </w:p>
         </w:tc>
       </w:tr>
@@ -8725,6 +10154,96 @@
       </w:pPr>
       <w:r>
         <w:lastRenderedPageBreak/>
+        <w:t xml:space="preserve">Keyboard </w:t>
+      </w:r>
+    </w:p>
+    <w:p>
+      <w:pPr>
+        <w:pStyle w:val="NoSpacing"/>
+      </w:pPr>
+      <w:r>
+        <w:t xml:space="preserve">The </w:t>
+      </w:r>
+      <w:proofErr w:type="spellStart"/>
+      <w:r>
+        <w:rPr>
+          <w:rFonts w:ascii="Courier New" w:hAnsi="Courier New" w:cs="Courier New"/>
+          <w:sz w:val="20"/>
+          <w:szCs w:val="20"/>
+        </w:rPr>
+        <w:t>keypressed</w:t>
+      </w:r>
+      <w:proofErr w:type="spellEnd"/>
+      <w:r>
+        <w:t xml:space="preserve"> command provides info about the keyboard actions of the user. It returns 0 if no key is pressed, or an integer code number corresponding to the currently pressed key. The key codes follow the </w:t>
+      </w:r>
+      <w:proofErr w:type="spellStart"/>
+      <w:r>
+        <w:t>javascript</w:t>
+      </w:r>
+      <w:proofErr w:type="spellEnd"/>
+      <w:r>
+        <w:t xml:space="preserve"> </w:t>
+      </w:r>
+      <w:proofErr w:type="spellStart"/>
+      <w:r>
+        <w:t>keycode</w:t>
+      </w:r>
+      <w:proofErr w:type="spellEnd"/>
+      <w:r>
+        <w:t xml:space="preserve"> </w:t>
+      </w:r>
+      <w:proofErr w:type="spellStart"/>
+      <w:r>
+        <w:t>convension</w:t>
+      </w:r>
+      <w:proofErr w:type="spellEnd"/>
+      <w:r>
+        <w:t xml:space="preserve"> and can be found here: </w:t>
+      </w:r>
+      <w:hyperlink r:id="rId6" w:history="1">
+        <w:r>
+          <w:rPr>
+            <w:rStyle w:val="Hyperlink"/>
+          </w:rPr>
+          <w:t>http://keycode.info/</w:t>
+        </w:r>
+      </w:hyperlink>
+    </w:p>
+    <w:p>
+      <w:pPr>
+        <w:pStyle w:val="NoSpacing"/>
+      </w:pPr>
+      <w:r>
+        <w:t xml:space="preserve">The </w:t>
+      </w:r>
+      <w:proofErr w:type="spellStart"/>
+      <w:r>
+        <w:rPr>
+          <w:rFonts w:ascii="Courier New" w:hAnsi="Courier New" w:cs="Courier New"/>
+          <w:sz w:val="20"/>
+          <w:szCs w:val="20"/>
+        </w:rPr>
+        <w:t>keypressed</w:t>
+      </w:r>
+      <w:proofErr w:type="spellEnd"/>
+      <w:r>
+        <w:t xml:space="preserve"> command takes no arguments</w:t>
+      </w:r>
+      <w:r>
+        <w:t xml:space="preserve"> </w:t>
+      </w:r>
+    </w:p>
+    <w:p>
+      <w:pPr>
+        <w:pStyle w:val="NoSpacing"/>
+      </w:pPr>
+    </w:p>
+    <w:p>
+      <w:pPr>
+        <w:pStyle w:val="Heading2"/>
+      </w:pPr>
+      <w:r>
         <w:t>3D Primitives</w:t>
       </w:r>
     </w:p>
@@ -8757,6 +10276,8 @@
       <w:r>
         <w:t>If the avatar’s tail is visible (</w:t>
       </w:r>
+      <w:proofErr w:type="spellStart"/>
+      <w:proofErr w:type="gramStart"/>
       <w:r>
         <w:rPr>
           <w:rFonts w:ascii="Courier New" w:hAnsi="Courier New" w:cs="Courier New"/>
@@ -8771,6 +10292,8 @@
         </w:rPr>
         <w:t>d</w:t>
       </w:r>
+      <w:proofErr w:type="spellEnd"/>
+      <w:proofErr w:type="gramEnd"/>
       <w:r>
         <w:rPr>
           <w:sz w:val="24"/>
@@ -8990,8 +10513,13 @@
               <w:cnfStyle w:val="000000000000" w:firstRow="0" w:lastRow="0" w:firstColumn="0" w:lastColumn="0" w:oddVBand="0" w:evenVBand="0" w:oddHBand="0" w:evenHBand="0" w:firstRowFirstColumn="0" w:firstRowLastColumn="0" w:lastRowFirstColumn="0" w:lastRowLastColumn="0"/>
             </w:pPr>
             <w:r>
-              <w:t>Draws a shere</w:t>
-            </w:r>
+              <w:t xml:space="preserve">Draws a </w:t>
+            </w:r>
+            <w:proofErr w:type="spellStart"/>
+            <w:r>
+              <w:t>shere</w:t>
+            </w:r>
+            <w:proofErr w:type="spellEnd"/>
           </w:p>
         </w:tc>
         <w:tc>
@@ -9292,7 +10820,31 @@
               <w:cnfStyle w:val="000000000000" w:firstRow="0" w:lastRow="0" w:firstColumn="0" w:lastColumn="0" w:oddVBand="0" w:evenVBand="0" w:oddHBand="0" w:evenHBand="0" w:firstRowFirstColumn="0" w:firstRowLastColumn="0" w:lastRowFirstColumn="0" w:lastRowLastColumn="0"/>
             </w:pPr>
             <w:r>
-              <w:t>3 (radiusX, radiusY, radiusZ)</w:t>
+              <w:t>3 (</w:t>
+            </w:r>
+            <w:proofErr w:type="spellStart"/>
+            <w:r>
+              <w:t>radiusX</w:t>
+            </w:r>
+            <w:proofErr w:type="spellEnd"/>
+            <w:r>
+              <w:t xml:space="preserve">, </w:t>
+            </w:r>
+            <w:proofErr w:type="spellStart"/>
+            <w:r>
+              <w:t>radiusY</w:t>
+            </w:r>
+            <w:proofErr w:type="spellEnd"/>
+            <w:r>
+              <w:t xml:space="preserve">, </w:t>
+            </w:r>
+            <w:proofErr w:type="spellStart"/>
+            <w:r>
+              <w:t>radiusZ</w:t>
+            </w:r>
+            <w:proofErr w:type="spellEnd"/>
+            <w:r>
+              <w:t>)</w:t>
             </w:r>
           </w:p>
         </w:tc>
@@ -9384,10 +10936,18 @@
         <w:jc w:val="both"/>
       </w:pPr>
       <w:r>
-        <w:t xml:space="preserve">The models can be drawn on the sketch using </w:t>
-      </w:r>
-      <w:r>
-        <w:t xml:space="preserve"> the </w:t>
+        <w:t xml:space="preserve">The models can be drawn on the sketch </w:t>
+      </w:r>
+      <w:proofErr w:type="gramStart"/>
+      <w:r>
+        <w:t xml:space="preserve">using </w:t>
+      </w:r>
+      <w:r>
+        <w:t xml:space="preserve"> the</w:t>
+      </w:r>
+      <w:proofErr w:type="gramEnd"/>
+      <w:r>
+        <w:t xml:space="preserve"> </w:t>
       </w:r>
       <w:r>
         <w:rPr>
@@ -9447,6 +11007,8 @@
       <w:r>
         <w:t>If the avatar’s tail is visible (</w:t>
       </w:r>
+      <w:proofErr w:type="spellStart"/>
+      <w:proofErr w:type="gramStart"/>
       <w:r>
         <w:rPr>
           <w:rFonts w:ascii="Courier New" w:hAnsi="Courier New" w:cs="Courier New"/>
@@ -9461,6 +11023,8 @@
         </w:rPr>
         <w:t>d</w:t>
       </w:r>
+      <w:proofErr w:type="spellEnd"/>
+      <w:proofErr w:type="gramEnd"/>
       <w:r>
         <w:rPr>
           <w:sz w:val="24"/>
@@ -9653,7 +11217,15 @@
         <w:jc w:val="both"/>
       </w:pPr>
       <w:r>
-        <w:t xml:space="preserve">By pressing the Add button of the IMAGES area, we can upload image files (jpg, png, gif).  The loaded images are given initial names (image1, image2, etc.) These names can be changed by the user to any valid literal. The images can be drawn on the sketch by using the </w:t>
+        <w:t xml:space="preserve">By pressing the Add button of the IMAGES area, we can upload image files (jpg, </w:t>
+      </w:r>
+      <w:proofErr w:type="spellStart"/>
+      <w:r>
+        <w:t>png</w:t>
+      </w:r>
+      <w:proofErr w:type="spellEnd"/>
+      <w:r>
+        <w:t xml:space="preserve">, gif).  The loaded images are given initial names (image1, image2, etc.) These names can be changed by the user to any valid literal. The images can be drawn on the sketch by using the </w:t>
       </w:r>
       <w:r>
         <w:rPr>
@@ -9852,14 +11424,11 @@
       </w:tr>
     </w:tbl>
     <w:p>
-      <w:r>
-        <w:br w:type="page"/>
-      </w:r>
-    </w:p>
-    <w:p>
       <w:pPr>
         <w:pStyle w:val="Heading2"/>
       </w:pPr>
+      <w:bookmarkStart w:id="0" w:name="_GoBack"/>
+      <w:bookmarkEnd w:id="0"/>
       <w:r>
         <w:lastRenderedPageBreak/>
         <w:t>Sounds</w:t>
@@ -9873,7 +11442,15 @@
         <w:t>By pressing the Add button of the SOUNDS area, we can upload audio files</w:t>
       </w:r>
       <w:r>
-        <w:t xml:space="preserve"> (mp3. wav, etc)</w:t>
+        <w:t xml:space="preserve"> (mp3. wav, </w:t>
+      </w:r>
+      <w:proofErr w:type="spellStart"/>
+      <w:r>
+        <w:t>etc</w:t>
+      </w:r>
+      <w:proofErr w:type="spellEnd"/>
+      <w:r>
+        <w:t>)</w:t>
       </w:r>
       <w:r>
         <w:t>.</w:t>
@@ -9885,8 +11462,17 @@
         <w:jc w:val="both"/>
       </w:pPr>
       <w:r>
-        <w:t xml:space="preserve">The loaded sounds are given initial names (sound1, sound2, etc.) These names can be changed by the user to any valid literal. Next to the uploaded sounds the user can find the controls for each of them and manipulate them (play/pause, adjust volume etc). The user can also control the flow of these audio files programmatically, with the </w:t>
-      </w:r>
+        <w:t xml:space="preserve">The loaded sounds are given initial names (sound1, sound2, etc.) These names can be changed by the user to any valid literal. Next to the uploaded sounds the user can find the controls for each of them and manipulate them (play/pause, adjust volume </w:t>
+      </w:r>
+      <w:proofErr w:type="spellStart"/>
+      <w:r>
+        <w:t>etc</w:t>
+      </w:r>
+      <w:proofErr w:type="spellEnd"/>
+      <w:r>
+        <w:t xml:space="preserve">). The user can also control the flow of these audio files programmatically, with the </w:t>
+      </w:r>
+      <w:proofErr w:type="spellStart"/>
       <w:r>
         <w:rPr>
           <w:rFonts w:ascii="Courier New" w:hAnsi="Courier New" w:cs="Courier New"/>
@@ -9895,9 +11481,11 @@
         </w:rPr>
         <w:t>sound_play</w:t>
       </w:r>
+      <w:proofErr w:type="spellEnd"/>
       <w:r>
         <w:t xml:space="preserve">, </w:t>
       </w:r>
+      <w:proofErr w:type="spellStart"/>
       <w:r>
         <w:rPr>
           <w:rFonts w:ascii="Courier New" w:hAnsi="Courier New" w:cs="Courier New"/>
@@ -9906,9 +11494,11 @@
         </w:rPr>
         <w:t>sound_stop</w:t>
       </w:r>
+      <w:proofErr w:type="spellEnd"/>
       <w:r>
         <w:t xml:space="preserve"> and </w:t>
       </w:r>
+      <w:proofErr w:type="spellStart"/>
       <w:r>
         <w:rPr>
           <w:rFonts w:ascii="Courier New" w:hAnsi="Courier New" w:cs="Courier New"/>
@@ -9917,6 +11507,7 @@
         </w:rPr>
         <w:t>sound_pause</w:t>
       </w:r>
+      <w:proofErr w:type="spellEnd"/>
       <w:r>
         <w:t xml:space="preserve"> commands, followed by the sound name</w:t>
       </w:r>
@@ -9962,7 +11553,23 @@
         <w:jc w:val="both"/>
       </w:pPr>
       <w:r>
-        <w:t>The Logomor programs are executed repeatedly in a loop. But the sound commands imply their own timing. The user must take this into account when coding. E.g. the command sound_settime in a loop would keep a sound steady on the same timestamp and the sound would not be heard.</w:t>
+        <w:t xml:space="preserve">The </w:t>
+      </w:r>
+      <w:proofErr w:type="spellStart"/>
+      <w:r>
+        <w:t>Logomor</w:t>
+      </w:r>
+      <w:proofErr w:type="spellEnd"/>
+      <w:r>
+        <w:t xml:space="preserve"> programs are executed repeatedly in a loop. But the sound commands imply their own timing. The user must take this into account when coding. E.g. the command </w:t>
+      </w:r>
+      <w:proofErr w:type="spellStart"/>
+      <w:r>
+        <w:t>sound_settime</w:t>
+      </w:r>
+      <w:proofErr w:type="spellEnd"/>
+      <w:r>
+        <w:t xml:space="preserve"> in a loop would keep a sound steady on the same timestamp and the sound would not be heard.</w:t>
       </w:r>
     </w:p>
     <w:p>
@@ -10072,6 +11679,7 @@
                 <w:bCs w:val="0"/>
               </w:rPr>
             </w:pPr>
+            <w:proofErr w:type="spellStart"/>
             <w:r>
               <w:rPr>
                 <w:b w:val="0"/>
@@ -10079,6 +11687,7 @@
               </w:rPr>
               <w:t>sound_play</w:t>
             </w:r>
+            <w:proofErr w:type="spellEnd"/>
           </w:p>
         </w:tc>
         <w:tc>
@@ -10146,13 +11755,23 @@
                 <w:szCs w:val="20"/>
               </w:rPr>
             </w:pPr>
-            <w:r>
-              <w:rPr>
-                <w:rFonts w:ascii="Courier New" w:hAnsi="Courier New" w:cs="Courier New"/>
-                <w:sz w:val="20"/>
-                <w:szCs w:val="20"/>
-              </w:rPr>
-              <w:t>sound_play “sound1</w:t>
+            <w:proofErr w:type="spellStart"/>
+            <w:r>
+              <w:rPr>
+                <w:rFonts w:ascii="Courier New" w:hAnsi="Courier New" w:cs="Courier New"/>
+                <w:sz w:val="20"/>
+                <w:szCs w:val="20"/>
+              </w:rPr>
+              <w:t>sound_play</w:t>
+            </w:r>
+            <w:proofErr w:type="spellEnd"/>
+            <w:r>
+              <w:rPr>
+                <w:rFonts w:ascii="Courier New" w:hAnsi="Courier New" w:cs="Courier New"/>
+                <w:sz w:val="20"/>
+                <w:szCs w:val="20"/>
+              </w:rPr>
+              <w:t xml:space="preserve"> “sound1</w:t>
             </w:r>
           </w:p>
         </w:tc>
@@ -10171,6 +11790,7 @@
                 <w:bCs w:val="0"/>
               </w:rPr>
             </w:pPr>
+            <w:proofErr w:type="spellStart"/>
             <w:r>
               <w:rPr>
                 <w:b w:val="0"/>
@@ -10178,6 +11798,7 @@
               </w:rPr>
               <w:t>sound_stop</w:t>
             </w:r>
+            <w:proofErr w:type="spellEnd"/>
           </w:p>
         </w:tc>
         <w:tc>
@@ -10239,13 +11860,23 @@
                 <w:szCs w:val="20"/>
               </w:rPr>
             </w:pPr>
-            <w:r>
-              <w:rPr>
-                <w:rFonts w:ascii="Courier New" w:hAnsi="Courier New" w:cs="Courier New"/>
-                <w:sz w:val="20"/>
-                <w:szCs w:val="20"/>
-              </w:rPr>
-              <w:t>sound_stop “sound1</w:t>
+            <w:proofErr w:type="spellStart"/>
+            <w:r>
+              <w:rPr>
+                <w:rFonts w:ascii="Courier New" w:hAnsi="Courier New" w:cs="Courier New"/>
+                <w:sz w:val="20"/>
+                <w:szCs w:val="20"/>
+              </w:rPr>
+              <w:t>sound_stop</w:t>
+            </w:r>
+            <w:proofErr w:type="spellEnd"/>
+            <w:r>
+              <w:rPr>
+                <w:rFonts w:ascii="Courier New" w:hAnsi="Courier New" w:cs="Courier New"/>
+                <w:sz w:val="20"/>
+                <w:szCs w:val="20"/>
+              </w:rPr>
+              <w:t xml:space="preserve"> “sound1</w:t>
             </w:r>
           </w:p>
         </w:tc>
@@ -10264,6 +11895,7 @@
                 <w:bCs w:val="0"/>
               </w:rPr>
             </w:pPr>
+            <w:proofErr w:type="spellStart"/>
             <w:r>
               <w:rPr>
                 <w:b w:val="0"/>
@@ -10271,6 +11903,7 @@
               </w:rPr>
               <w:t>sound_pause</w:t>
             </w:r>
+            <w:proofErr w:type="spellEnd"/>
           </w:p>
         </w:tc>
         <w:tc>
@@ -10332,13 +11965,23 @@
                 <w:szCs w:val="20"/>
               </w:rPr>
             </w:pPr>
-            <w:r>
-              <w:rPr>
-                <w:rFonts w:ascii="Courier New" w:hAnsi="Courier New" w:cs="Courier New"/>
-                <w:sz w:val="20"/>
-                <w:szCs w:val="20"/>
-              </w:rPr>
-              <w:t>sound_pause “sound1</w:t>
+            <w:proofErr w:type="spellStart"/>
+            <w:r>
+              <w:rPr>
+                <w:rFonts w:ascii="Courier New" w:hAnsi="Courier New" w:cs="Courier New"/>
+                <w:sz w:val="20"/>
+                <w:szCs w:val="20"/>
+              </w:rPr>
+              <w:t>sound_pause</w:t>
+            </w:r>
+            <w:proofErr w:type="spellEnd"/>
+            <w:r>
+              <w:rPr>
+                <w:rFonts w:ascii="Courier New" w:hAnsi="Courier New" w:cs="Courier New"/>
+                <w:sz w:val="20"/>
+                <w:szCs w:val="20"/>
+              </w:rPr>
+              <w:t xml:space="preserve"> “sound1</w:t>
             </w:r>
           </w:p>
         </w:tc>
@@ -10357,6 +12000,7 @@
                 <w:bCs w:val="0"/>
               </w:rPr>
             </w:pPr>
+            <w:proofErr w:type="spellStart"/>
             <w:r>
               <w:rPr>
                 <w:b w:val="0"/>
@@ -10364,6 +12008,7 @@
               </w:rPr>
               <w:t>sound_isplaying</w:t>
             </w:r>
+            <w:proofErr w:type="spellEnd"/>
           </w:p>
         </w:tc>
         <w:tc>
@@ -10422,13 +12067,23 @@
                 <w:szCs w:val="20"/>
               </w:rPr>
             </w:pPr>
-            <w:r>
-              <w:rPr>
-                <w:rFonts w:ascii="Courier New" w:hAnsi="Courier New" w:cs="Courier New"/>
-                <w:sz w:val="20"/>
-                <w:szCs w:val="20"/>
-              </w:rPr>
-              <w:t>sound_isplaying “</w:t>
+            <w:proofErr w:type="spellStart"/>
+            <w:r>
+              <w:rPr>
+                <w:rFonts w:ascii="Courier New" w:hAnsi="Courier New" w:cs="Courier New"/>
+                <w:sz w:val="20"/>
+                <w:szCs w:val="20"/>
+              </w:rPr>
+              <w:t>sound_isplaying</w:t>
+            </w:r>
+            <w:proofErr w:type="spellEnd"/>
+            <w:r>
+              <w:rPr>
+                <w:rFonts w:ascii="Courier New" w:hAnsi="Courier New" w:cs="Courier New"/>
+                <w:sz w:val="20"/>
+                <w:szCs w:val="20"/>
+              </w:rPr>
+              <w:t xml:space="preserve"> “</w:t>
             </w:r>
             <w:r>
               <w:rPr>
@@ -10455,6 +12110,7 @@
                 <w:bCs w:val="0"/>
               </w:rPr>
             </w:pPr>
+            <w:proofErr w:type="spellStart"/>
             <w:r>
               <w:rPr>
                 <w:b w:val="0"/>
@@ -10462,6 +12118,7 @@
               </w:rPr>
               <w:t>sound_gettime</w:t>
             </w:r>
+            <w:proofErr w:type="spellEnd"/>
           </w:p>
         </w:tc>
         <w:tc>
@@ -10520,13 +12177,23 @@
                 <w:szCs w:val="20"/>
               </w:rPr>
             </w:pPr>
-            <w:r>
-              <w:rPr>
-                <w:rFonts w:ascii="Courier New" w:hAnsi="Courier New" w:cs="Courier New"/>
-                <w:sz w:val="20"/>
-                <w:szCs w:val="20"/>
-              </w:rPr>
-              <w:t>sound_gettime “</w:t>
+            <w:proofErr w:type="spellStart"/>
+            <w:r>
+              <w:rPr>
+                <w:rFonts w:ascii="Courier New" w:hAnsi="Courier New" w:cs="Courier New"/>
+                <w:sz w:val="20"/>
+                <w:szCs w:val="20"/>
+              </w:rPr>
+              <w:t>sound_gettime</w:t>
+            </w:r>
+            <w:proofErr w:type="spellEnd"/>
+            <w:r>
+              <w:rPr>
+                <w:rFonts w:ascii="Courier New" w:hAnsi="Courier New" w:cs="Courier New"/>
+                <w:sz w:val="20"/>
+                <w:szCs w:val="20"/>
+              </w:rPr>
+              <w:t xml:space="preserve"> “</w:t>
             </w:r>
             <w:r>
               <w:rPr>
@@ -10553,6 +12220,7 @@
                 <w:bCs w:val="0"/>
               </w:rPr>
             </w:pPr>
+            <w:proofErr w:type="spellStart"/>
             <w:r>
               <w:rPr>
                 <w:b w:val="0"/>
@@ -10560,6 +12228,7 @@
               </w:rPr>
               <w:t>sound_settime</w:t>
             </w:r>
+            <w:proofErr w:type="spellEnd"/>
           </w:p>
         </w:tc>
         <w:tc>
@@ -10618,13 +12287,23 @@
                 <w:szCs w:val="20"/>
               </w:rPr>
             </w:pPr>
-            <w:r>
-              <w:rPr>
-                <w:rFonts w:ascii="Courier New" w:hAnsi="Courier New" w:cs="Courier New"/>
-                <w:sz w:val="20"/>
-                <w:szCs w:val="20"/>
-              </w:rPr>
-              <w:t>sound_settime “s</w:t>
+            <w:proofErr w:type="spellStart"/>
+            <w:r>
+              <w:rPr>
+                <w:rFonts w:ascii="Courier New" w:hAnsi="Courier New" w:cs="Courier New"/>
+                <w:sz w:val="20"/>
+                <w:szCs w:val="20"/>
+              </w:rPr>
+              <w:t>sound_settime</w:t>
+            </w:r>
+            <w:proofErr w:type="spellEnd"/>
+            <w:r>
+              <w:rPr>
+                <w:rFonts w:ascii="Courier New" w:hAnsi="Courier New" w:cs="Courier New"/>
+                <w:sz w:val="20"/>
+                <w:szCs w:val="20"/>
+              </w:rPr>
+              <w:t xml:space="preserve"> “s</w:t>
             </w:r>
             <w:r>
               <w:rPr>
@@ -10667,6 +12346,7 @@
                 <w:bCs w:val="0"/>
               </w:rPr>
             </w:pPr>
+            <w:proofErr w:type="spellStart"/>
             <w:r>
               <w:rPr>
                 <w:b w:val="0"/>
@@ -10674,6 +12354,7 @@
               </w:rPr>
               <w:t>sound_getvolume</w:t>
             </w:r>
+            <w:proofErr w:type="spellEnd"/>
           </w:p>
         </w:tc>
         <w:tc>
@@ -10732,13 +12413,23 @@
                 <w:szCs w:val="20"/>
               </w:rPr>
             </w:pPr>
-            <w:r>
-              <w:rPr>
-                <w:rFonts w:ascii="Courier New" w:hAnsi="Courier New" w:cs="Courier New"/>
-                <w:sz w:val="20"/>
-                <w:szCs w:val="20"/>
-              </w:rPr>
-              <w:t>sound_getvolume “s</w:t>
+            <w:proofErr w:type="spellStart"/>
+            <w:r>
+              <w:rPr>
+                <w:rFonts w:ascii="Courier New" w:hAnsi="Courier New" w:cs="Courier New"/>
+                <w:sz w:val="20"/>
+                <w:szCs w:val="20"/>
+              </w:rPr>
+              <w:t>sound_getvolume</w:t>
+            </w:r>
+            <w:proofErr w:type="spellEnd"/>
+            <w:r>
+              <w:rPr>
+                <w:rFonts w:ascii="Courier New" w:hAnsi="Courier New" w:cs="Courier New"/>
+                <w:sz w:val="20"/>
+                <w:szCs w:val="20"/>
+              </w:rPr>
+              <w:t xml:space="preserve"> “s</w:t>
             </w:r>
             <w:r>
               <w:rPr>
@@ -10765,6 +12456,7 @@
                 <w:bCs w:val="0"/>
               </w:rPr>
             </w:pPr>
+            <w:proofErr w:type="spellStart"/>
             <w:r>
               <w:rPr>
                 <w:b w:val="0"/>
@@ -10772,6 +12464,7 @@
               </w:rPr>
               <w:t>sound_setvolume</w:t>
             </w:r>
+            <w:proofErr w:type="spellEnd"/>
           </w:p>
         </w:tc>
         <w:tc>
@@ -10830,6 +12523,7 @@
                 <w:szCs w:val="20"/>
               </w:rPr>
             </w:pPr>
+            <w:proofErr w:type="spellStart"/>
             <w:r>
               <w:rPr>
                 <w:rFonts w:ascii="Courier New" w:hAnsi="Courier New" w:cs="Courier New"/>
@@ -10838,15 +12532,22 @@
               </w:rPr>
               <w:t>sound</w:t>
             </w:r>
-            <w:bookmarkStart w:id="0" w:name="_GoBack"/>
-            <w:bookmarkEnd w:id="0"/>
-            <w:r>
-              <w:rPr>
-                <w:rFonts w:ascii="Courier New" w:hAnsi="Courier New" w:cs="Courier New"/>
-                <w:sz w:val="20"/>
-                <w:szCs w:val="20"/>
-              </w:rPr>
-              <w:t>_setvolume “s</w:t>
+            <w:r>
+              <w:rPr>
+                <w:rFonts w:ascii="Courier New" w:hAnsi="Courier New" w:cs="Courier New"/>
+                <w:sz w:val="20"/>
+                <w:szCs w:val="20"/>
+              </w:rPr>
+              <w:t>_setvolume</w:t>
+            </w:r>
+            <w:proofErr w:type="spellEnd"/>
+            <w:r>
+              <w:rPr>
+                <w:rFonts w:ascii="Courier New" w:hAnsi="Courier New" w:cs="Courier New"/>
+                <w:sz w:val="20"/>
+                <w:szCs w:val="20"/>
+              </w:rPr>
+              <w:t xml:space="preserve"> “s</w:t>
             </w:r>
             <w:r>
               <w:rPr>
@@ -10929,6 +12630,8 @@
       <w:pPr>
         <w:pStyle w:val="NoSpacing"/>
       </w:pPr>
+      <w:proofErr w:type="spellStart"/>
+      <w:proofErr w:type="gramStart"/>
       <w:r>
         <w:rPr>
           <w:rFonts w:ascii="Courier New" w:hAnsi="Courier New" w:cs="Courier New"/>
@@ -10943,7 +12646,17 @@
           <w:sz w:val="20"/>
           <w:szCs w:val="20"/>
         </w:rPr>
-        <w:t>d 20 ;move a bit forward</w:t>
+        <w:t>d</w:t>
+      </w:r>
+      <w:proofErr w:type="spellEnd"/>
+      <w:proofErr w:type="gramEnd"/>
+      <w:r>
+        <w:rPr>
+          <w:rFonts w:ascii="Courier New" w:hAnsi="Courier New" w:cs="Courier New"/>
+          <w:sz w:val="20"/>
+          <w:szCs w:val="20"/>
+        </w:rPr>
+        <w:t xml:space="preserve"> 20 ;move a bit forward</w:t>
       </w:r>
     </w:p>
     <w:p>
@@ -10981,7 +12694,15 @@
         <w:pStyle w:val="NoSpacing"/>
       </w:pPr>
       <w:r>
-        <w:t>These characters are: space( ), new line(\n), carriage return(\r), tab(\t), vertical tab(\v), form feed(\f)</w:t>
+        <w:t xml:space="preserve">These characters are: </w:t>
+      </w:r>
+      <w:proofErr w:type="gramStart"/>
+      <w:r>
+        <w:t>space(</w:t>
+      </w:r>
+      <w:proofErr w:type="gramEnd"/>
+      <w:r>
+        <w:t xml:space="preserve"> ), new line(\n), carriage return(\r), tab(\t), vertical tab(\v), form feed(\f)</w:t>
       </w:r>
     </w:p>
     <w:p>
@@ -11019,6 +12740,7 @@
       <w:r>
         <w:t xml:space="preserve">, </w:t>
       </w:r>
+      <w:proofErr w:type="spellStart"/>
       <w:r>
         <w:rPr>
           <w:rFonts w:ascii="Courier New" w:hAnsi="Courier New" w:cs="Courier New"/>
@@ -11027,6 +12749,7 @@
         </w:rPr>
         <w:t>EnD</w:t>
       </w:r>
+      <w:proofErr w:type="spellEnd"/>
       <w:r>
         <w:t xml:space="preserve"> is the same as </w:t>
       </w:r>
@@ -11048,7 +12771,15 @@
         </w:numPr>
       </w:pPr>
       <w:r>
-        <w:t>Variable names and function names may contain any sequence of alphanumeric characters. Symbols as any of the operators (+,-,*,/,&lt;,&gt;,=),  parentheses or brackets or ‘;’ are not allowed.</w:t>
+        <w:t>Variable names and function names may contain any sequence of alphanumeric characters. Symbols as any of the operators (+,-,*</w:t>
+      </w:r>
+      <w:proofErr w:type="gramStart"/>
+      <w:r>
+        <w:t>,/</w:t>
+      </w:r>
+      <w:proofErr w:type="gramEnd"/>
+      <w:r>
+        <w:t>,&lt;,&gt;,=),  parentheses or brackets or ‘;’ are not allowed.</w:t>
       </w:r>
     </w:p>
     <w:p>
@@ -12225,6 +13956,17 @@
       </w:rPr>
     </w:tblStylePr>
   </w:style>
+  <w:style w:type="character" w:styleId="Hyperlink">
+    <w:name w:val="Hyperlink"/>
+    <w:basedOn w:val="DefaultParagraphFont"/>
+    <w:uiPriority w:val="99"/>
+    <w:unhideWhenUsed/>
+    <w:rsid w:val="009823DC"/>
+    <w:rPr>
+      <w:color w:val="0563C1" w:themeColor="hyperlink"/>
+      <w:u w:val="single"/>
+    </w:rPr>
+  </w:style>
 </w:styles>
 </file>
 
@@ -12528,7 +14270,7 @@
 </file>
 
 <file path=customXml/itemProps1.xml><?xml version="1.0" encoding="utf-8"?>
-<ds:datastoreItem xmlns:ds="http://schemas.openxmlformats.org/officeDocument/2006/customXml" ds:itemID="{4BA9AA41-A620-4B6E-BCDC-A99568376B3E}">
+<ds:datastoreItem xmlns:ds="http://schemas.openxmlformats.org/officeDocument/2006/customXml" ds:itemID="{B789AC02-9CFD-48BA-81AB-CEB1981EB55B}">
   <ds:schemaRefs>
     <ds:schemaRef ds:uri="http://schemas.openxmlformats.org/officeDocument/2006/bibliography"/>
   </ds:schemaRefs>

</xml_diff>

<commit_message>
Mousepressed returns a code showing which button was pressed instead of a general 0 or 1 for any key
</commit_message>
<xml_diff>
--- a/assets/Documentation.docx
+++ b/assets/Documentation.docx
@@ -9836,32 +9836,29 @@
         <w:jc w:val="both"/>
       </w:pPr>
       <w:r>
-        <w:t>The following commands provide info about the user’s mouse position and button.</w:t>
-      </w:r>
-    </w:p>
-    <w:p>
-      <w:pPr>
-        <w:pStyle w:val="NoSpacing"/>
-        <w:jc w:val="both"/>
-      </w:pPr>
+        <w:t xml:space="preserve">The following commands provide info about the user’s mouse </w:t>
+      </w:r>
+      <w:r>
+        <w:t>position and actions</w:t>
+      </w:r>
+      <w:r>
+        <w:t>.</w:t>
+      </w:r>
+      <w:r>
+        <w:t xml:space="preserve"> </w:t>
+      </w:r>
       <w:r>
         <w:t>The position of the mouse is 2D and it is calculated with reference the origin of the drawing.</w:t>
       </w:r>
-    </w:p>
-    <w:p>
-      <w:pPr>
-        <w:pStyle w:val="NoSpacing"/>
-        <w:jc w:val="both"/>
-      </w:pPr>
+      <w:r>
+        <w:t xml:space="preserve"> </w:t>
+      </w:r>
       <w:r>
         <w:t>The position calculation takes into account the pan and zoom of the drawing, but not the rotation.</w:t>
       </w:r>
-    </w:p>
-    <w:p>
-      <w:pPr>
-        <w:pStyle w:val="NoSpacing"/>
-        <w:jc w:val="both"/>
-      </w:pPr>
+      <w:r>
+        <w:t xml:space="preserve"> </w:t>
+      </w:r>
       <w:r>
         <w:t>The viewing per</w:t>
       </w:r>
@@ -9870,6 +9867,9 @@
       </w:r>
       <w:r>
         <w:t>pective also affects the position calculation.</w:t>
+      </w:r>
+      <w:r>
+        <w:t xml:space="preserve"> </w:t>
       </w:r>
     </w:p>
     <w:p>
@@ -10116,7 +10116,10 @@
               <w:t>Returns</w:t>
             </w:r>
             <w:r>
-              <w:t xml:space="preserve"> true if the mouse button is pressed, false otherwise</w:t>
+              <w:t xml:space="preserve"> </w:t>
+            </w:r>
+            <w:r>
+              <w:t>0: not pressed, 1:left, 2:right, 3:center button pressed</w:t>
             </w:r>
           </w:p>
         </w:tc>
@@ -10233,6 +10236,153 @@
       <w:r>
         <w:t xml:space="preserve"> </w:t>
       </w:r>
+    </w:p>
+    <w:p>
+      <w:pPr>
+        <w:pStyle w:val="NoSpacing"/>
+      </w:pPr>
+    </w:p>
+    <w:tbl>
+      <w:tblPr>
+        <w:tblStyle w:val="GridTable1Light-Accent1"/>
+        <w:tblW w:w="0" w:type="auto"/>
+        <w:tblLook w:val="04A0" w:firstRow="1" w:lastRow="0" w:firstColumn="1" w:lastColumn="0" w:noHBand="0" w:noVBand="1"/>
+      </w:tblPr>
+      <w:tblGrid>
+        <w:gridCol w:w="1615"/>
+        <w:gridCol w:w="5400"/>
+        <w:gridCol w:w="2335"/>
+      </w:tblGrid>
+      <w:tr>
+        <w:trPr>
+          <w:cnfStyle w:val="100000000000" w:firstRow="1" w:lastRow="0" w:firstColumn="0" w:lastColumn="0" w:oddVBand="0" w:evenVBand="0" w:oddHBand="0" w:evenHBand="0" w:firstRowFirstColumn="0" w:firstRowLastColumn="0" w:lastRowFirstColumn="0" w:lastRowLastColumn="0"/>
+        </w:trPr>
+        <w:tc>
+          <w:tcPr>
+            <w:cnfStyle w:val="001000000000" w:firstRow="0" w:lastRow="0" w:firstColumn="1" w:lastColumn="0" w:oddVBand="0" w:evenVBand="0" w:oddHBand="0" w:evenHBand="0" w:firstRowFirstColumn="0" w:firstRowLastColumn="0" w:lastRowFirstColumn="0" w:lastRowLastColumn="0"/>
+            <w:tcW w:w="1615" w:type="dxa"/>
+          </w:tcPr>
+          <w:p>
+            <w:pPr>
+              <w:pStyle w:val="NoSpacing"/>
+            </w:pPr>
+            <w:r>
+              <w:t>Name</w:t>
+            </w:r>
+          </w:p>
+        </w:tc>
+        <w:tc>
+          <w:tcPr>
+            <w:tcW w:w="5400" w:type="dxa"/>
+          </w:tcPr>
+          <w:p>
+            <w:pPr>
+              <w:pStyle w:val="NoSpacing"/>
+              <w:cnfStyle w:val="100000000000" w:firstRow="1" w:lastRow="0" w:firstColumn="0" w:lastColumn="0" w:oddVBand="0" w:evenVBand="0" w:oddHBand="0" w:evenHBand="0" w:firstRowFirstColumn="0" w:firstRowLastColumn="0" w:lastRowFirstColumn="0" w:lastRowLastColumn="0"/>
+            </w:pPr>
+            <w:r>
+              <w:t>Description</w:t>
+            </w:r>
+          </w:p>
+        </w:tc>
+        <w:tc>
+          <w:tcPr>
+            <w:tcW w:w="2335" w:type="dxa"/>
+          </w:tcPr>
+          <w:p>
+            <w:pPr>
+              <w:pStyle w:val="NoSpacing"/>
+              <w:cnfStyle w:val="100000000000" w:firstRow="1" w:lastRow="0" w:firstColumn="0" w:lastColumn="0" w:oddVBand="0" w:evenVBand="0" w:oddHBand="0" w:evenHBand="0" w:firstRowFirstColumn="0" w:firstRowLastColumn="0" w:lastRowFirstColumn="0" w:lastRowLastColumn="0"/>
+            </w:pPr>
+            <w:r>
+              <w:t>Example</w:t>
+            </w:r>
+          </w:p>
+        </w:tc>
+      </w:tr>
+      <w:tr>
+        <w:tc>
+          <w:tcPr>
+            <w:cnfStyle w:val="001000000000" w:firstRow="0" w:lastRow="0" w:firstColumn="1" w:lastColumn="0" w:oddVBand="0" w:evenVBand="0" w:oddHBand="0" w:evenHBand="0" w:firstRowFirstColumn="0" w:firstRowLastColumn="0" w:lastRowFirstColumn="0" w:lastRowLastColumn="0"/>
+            <w:tcW w:w="1615" w:type="dxa"/>
+          </w:tcPr>
+          <w:p>
+            <w:pPr>
+              <w:pStyle w:val="NoSpacing"/>
+              <w:rPr>
+                <w:b w:val="0"/>
+              </w:rPr>
+            </w:pPr>
+            <w:proofErr w:type="spellStart"/>
+            <w:r>
+              <w:rPr>
+                <w:b w:val="0"/>
+              </w:rPr>
+              <w:t>keypressed</w:t>
+            </w:r>
+            <w:proofErr w:type="spellEnd"/>
+          </w:p>
+        </w:tc>
+        <w:tc>
+          <w:tcPr>
+            <w:tcW w:w="5400" w:type="dxa"/>
+          </w:tcPr>
+          <w:p>
+            <w:pPr>
+              <w:pStyle w:val="NoSpacing"/>
+              <w:cnfStyle w:val="000000000000" w:firstRow="0" w:lastRow="0" w:firstColumn="0" w:lastColumn="0" w:oddVBand="0" w:evenVBand="0" w:oddHBand="0" w:evenHBand="0" w:firstRowFirstColumn="0" w:firstRowLastColumn="0" w:lastRowFirstColumn="0" w:lastRowLastColumn="0"/>
+            </w:pPr>
+            <w:r>
+              <w:t>Returns 0 if no ke</w:t>
+            </w:r>
+            <w:r>
+              <w:t xml:space="preserve">y pressed or the </w:t>
+            </w:r>
+            <w:proofErr w:type="spellStart"/>
+            <w:r>
+              <w:t>key</w:t>
+            </w:r>
+            <w:r>
+              <w:t>code</w:t>
+            </w:r>
+            <w:proofErr w:type="spellEnd"/>
+            <w:r>
+              <w:t xml:space="preserve"> of t</w:t>
+            </w:r>
+            <w:bookmarkStart w:id="0" w:name="_GoBack"/>
+            <w:bookmarkEnd w:id="0"/>
+            <w:r>
+              <w:t>he key</w:t>
+            </w:r>
+          </w:p>
+        </w:tc>
+        <w:tc>
+          <w:tcPr>
+            <w:tcW w:w="2335" w:type="dxa"/>
+          </w:tcPr>
+          <w:p>
+            <w:pPr>
+              <w:pStyle w:val="NoSpacing"/>
+              <w:cnfStyle w:val="000000000000" w:firstRow="0" w:lastRow="0" w:firstColumn="0" w:lastColumn="0" w:oddVBand="0" w:evenVBand="0" w:oddHBand="0" w:evenHBand="0" w:firstRowFirstColumn="0" w:firstRowLastColumn="0" w:lastRowFirstColumn="0" w:lastRowLastColumn="0"/>
+            </w:pPr>
+            <w:proofErr w:type="spellStart"/>
+            <w:r>
+              <w:rPr>
+                <w:rFonts w:ascii="Courier New" w:hAnsi="Courier New" w:cs="Courier New"/>
+                <w:sz w:val="20"/>
+                <w:szCs w:val="20"/>
+              </w:rPr>
+              <w:t>keypressed</w:t>
+            </w:r>
+            <w:proofErr w:type="spellEnd"/>
+          </w:p>
+        </w:tc>
+      </w:tr>
+    </w:tbl>
+    <w:p>
+      <w:pPr>
+        <w:pStyle w:val="NoSpacing"/>
+      </w:pPr>
     </w:p>
     <w:p>
       <w:pPr>
@@ -11236,7 +11386,11 @@
         <w:t>image</w:t>
       </w:r>
       <w:r>
-        <w:t xml:space="preserve"> command, followed by the image name and the desired image height. The width of the image is automatically calculated so that the aspect ratio of the original image is not altered. The top-left corner of the image will appear on the current avatar position and the plane of the image</w:t>
+        <w:t xml:space="preserve"> command, followed by the image name and the desired image height. The width of the image is automatically calculated so that the aspect ratio </w:t>
+      </w:r>
+      <w:r>
+        <w:lastRenderedPageBreak/>
+        <w:t>of the original image is not altered. The top-left corner of the image will appear on the current avatar position and the plane of the image</w:t>
       </w:r>
       <w:r>
         <w:t xml:space="preserve"> will be the avatar’s X-Y plane.</w:t>
@@ -11427,10 +11581,12 @@
       <w:pPr>
         <w:pStyle w:val="Heading2"/>
       </w:pPr>
-      <w:bookmarkStart w:id="0" w:name="_GoBack"/>
-      <w:bookmarkEnd w:id="0"/>
-      <w:r>
-        <w:lastRenderedPageBreak/>
+    </w:p>
+    <w:p>
+      <w:pPr>
+        <w:pStyle w:val="Heading2"/>
+      </w:pPr>
+      <w:r>
         <w:t>Sounds</w:t>
       </w:r>
     </w:p>
@@ -12674,6 +12830,7 @@
         <w:pStyle w:val="Heading2"/>
       </w:pPr>
       <w:r>
+        <w:lastRenderedPageBreak/>
         <w:t>Ignored Characters</w:t>
       </w:r>
     </w:p>
@@ -14270,7 +14427,7 @@
 </file>
 
 <file path=customXml/itemProps1.xml><?xml version="1.0" encoding="utf-8"?>
-<ds:datastoreItem xmlns:ds="http://schemas.openxmlformats.org/officeDocument/2006/customXml" ds:itemID="{B789AC02-9CFD-48BA-81AB-CEB1981EB55B}">
+<ds:datastoreItem xmlns:ds="http://schemas.openxmlformats.org/officeDocument/2006/customXml" ds:itemID="{E3AEA7CE-A916-47C2-9961-3EB9ADF17E1C}">
   <ds:schemaRefs>
     <ds:schemaRef ds:uri="http://schemas.openxmlformats.org/officeDocument/2006/bibliography"/>
   </ds:schemaRefs>

</xml_diff>

<commit_message>
Added the 'equals' command that can compare literal to literal, number to number or number to literal
</commit_message>
<xml_diff>
--- a/assets/Documentation.docx
+++ b/assets/Documentation.docx
@@ -9074,6 +9074,82 @@
           </w:p>
         </w:tc>
       </w:tr>
+      <w:tr>
+        <w:tc>
+          <w:tcPr>
+            <w:cnfStyle w:val="001000000000" w:firstRow="0" w:lastRow="0" w:firstColumn="1" w:lastColumn="0" w:oddVBand="0" w:evenVBand="0" w:oddHBand="0" w:evenHBand="0" w:firstRowFirstColumn="0" w:firstRowLastColumn="0" w:lastRowFirstColumn="0" w:lastRowLastColumn="0"/>
+            <w:tcW w:w="2337" w:type="dxa"/>
+          </w:tcPr>
+          <w:p>
+            <w:pPr>
+              <w:pStyle w:val="NoSpacing"/>
+              <w:rPr>
+                <w:b w:val="0"/>
+              </w:rPr>
+            </w:pPr>
+            <w:r>
+              <w:rPr>
+                <w:b w:val="0"/>
+              </w:rPr>
+              <w:t>equals</w:t>
+            </w:r>
+          </w:p>
+        </w:tc>
+        <w:tc>
+          <w:tcPr>
+            <w:tcW w:w="1258" w:type="dxa"/>
+          </w:tcPr>
+          <w:p>
+            <w:pPr>
+              <w:pStyle w:val="NoSpacing"/>
+              <w:cnfStyle w:val="000000000000" w:firstRow="0" w:lastRow="0" w:firstColumn="0" w:lastColumn="0" w:oddVBand="0" w:evenVBand="0" w:oddHBand="0" w:evenHBand="0" w:firstRowFirstColumn="0" w:firstRowLastColumn="0" w:lastRowFirstColumn="0" w:lastRowLastColumn="0"/>
+            </w:pPr>
+            <w:r>
+              <w:t>2</w:t>
+            </w:r>
+          </w:p>
+        </w:tc>
+        <w:tc>
+          <w:tcPr>
+            <w:tcW w:w="3150" w:type="dxa"/>
+          </w:tcPr>
+          <w:p>
+            <w:pPr>
+              <w:pStyle w:val="NoSpacing"/>
+              <w:cnfStyle w:val="000000000000" w:firstRow="0" w:lastRow="0" w:firstColumn="0" w:lastColumn="0" w:oddVBand="0" w:evenVBand="0" w:oddHBand="0" w:evenHBand="0" w:firstRowFirstColumn="0" w:firstRowLastColumn="0" w:lastRowFirstColumn="0" w:lastRowLastColumn="0"/>
+            </w:pPr>
+            <w:r>
+              <w:t>Checks equality between numbers or literals. Can also compare literal with number</w:t>
+            </w:r>
+            <w:bookmarkStart w:id="0" w:name="_GoBack"/>
+            <w:bookmarkEnd w:id="0"/>
+          </w:p>
+        </w:tc>
+        <w:tc>
+          <w:tcPr>
+            <w:tcW w:w="2605" w:type="dxa"/>
+          </w:tcPr>
+          <w:p>
+            <w:pPr>
+              <w:pStyle w:val="NoSpacing"/>
+              <w:cnfStyle w:val="000000000000" w:firstRow="0" w:lastRow="0" w:firstColumn="0" w:lastColumn="0" w:oddVBand="0" w:evenVBand="0" w:oddHBand="0" w:evenHBand="0" w:firstRowFirstColumn="0" w:firstRowLastColumn="0" w:lastRowFirstColumn="0" w:lastRowLastColumn="0"/>
+              <w:rPr>
+                <w:rFonts w:ascii="Courier New" w:hAnsi="Courier New" w:cs="Courier New"/>
+                <w:sz w:val="20"/>
+                <w:szCs w:val="20"/>
+              </w:rPr>
+            </w:pPr>
+            <w:r>
+              <w:rPr>
+                <w:rFonts w:ascii="Courier New" w:hAnsi="Courier New" w:cs="Courier New"/>
+                <w:sz w:val="20"/>
+                <w:szCs w:val="20"/>
+              </w:rPr>
+              <w:t>equals :n “a</w:t>
+            </w:r>
+          </w:p>
+        </w:tc>
+      </w:tr>
     </w:tbl>
     <w:p>
       <w:pPr>
@@ -10347,12 +10423,7 @@
             </w:r>
             <w:proofErr w:type="spellEnd"/>
             <w:r>
-              <w:t xml:space="preserve"> of t</w:t>
-            </w:r>
-            <w:bookmarkStart w:id="0" w:name="_GoBack"/>
-            <w:bookmarkEnd w:id="0"/>
-            <w:r>
-              <w:t>he key</w:t>
+              <w:t xml:space="preserve"> of the key</w:t>
             </w:r>
           </w:p>
         </w:tc>
@@ -14427,7 +14498,7 @@
 </file>
 
 <file path=customXml/itemProps1.xml><?xml version="1.0" encoding="utf-8"?>
-<ds:datastoreItem xmlns:ds="http://schemas.openxmlformats.org/officeDocument/2006/customXml" ds:itemID="{E3AEA7CE-A916-47C2-9961-3EB9ADF17E1C}">
+<ds:datastoreItem xmlns:ds="http://schemas.openxmlformats.org/officeDocument/2006/customXml" ds:itemID="{FC4EB612-78DB-43C9-8D05-15763ABB9E0D}">
   <ds:schemaRefs>
     <ds:schemaRef ds:uri="http://schemas.openxmlformats.org/officeDocument/2006/bibliography"/>
   </ds:schemaRefs>

</xml_diff>

<commit_message>
Implemented the 'break' keyword that stops any kind of loop execution (repeat, while, until)
</commit_message>
<xml_diff>
--- a/assets/Documentation.docx
+++ b/assets/Documentation.docx
@@ -6226,6 +6226,20 @@
       <w:pPr>
         <w:pStyle w:val="NoSpacing"/>
       </w:pPr>
+      <w:r>
+        <w:t xml:space="preserve">*Note: All loops can be terminated by using the keyword </w:t>
+      </w:r>
+      <w:r>
+        <w:rPr>
+          <w:rFonts w:ascii="Courier New" w:hAnsi="Courier New" w:cs="Courier New"/>
+          <w:sz w:val="20"/>
+          <w:szCs w:val="20"/>
+        </w:rPr>
+        <w:t>break</w:t>
+      </w:r>
+      <w:r>
+        <w:t xml:space="preserve"> inside their code block</w:t>
+      </w:r>
     </w:p>
     <w:p>
       <w:pPr>
@@ -6239,6 +6253,8 @@
       <w:r>
         <w:t>Functions</w:t>
       </w:r>
+      <w:bookmarkStart w:id="0" w:name="_GoBack"/>
+      <w:bookmarkEnd w:id="0"/>
     </w:p>
     <w:p>
       <w:pPr>
@@ -9121,8 +9137,6 @@
             <w:r>
               <w:t>Checks equality between numbers or literals. Can also compare literal with number</w:t>
             </w:r>
-            <w:bookmarkStart w:id="0" w:name="_GoBack"/>
-            <w:bookmarkEnd w:id="0"/>
           </w:p>
         </w:tc>
         <w:tc>
@@ -14498,7 +14512,7 @@
 </file>
 
 <file path=customXml/itemProps1.xml><?xml version="1.0" encoding="utf-8"?>
-<ds:datastoreItem xmlns:ds="http://schemas.openxmlformats.org/officeDocument/2006/customXml" ds:itemID="{FC4EB612-78DB-43C9-8D05-15763ABB9E0D}">
+<ds:datastoreItem xmlns:ds="http://schemas.openxmlformats.org/officeDocument/2006/customXml" ds:itemID="{24FF56AD-E352-42CA-89DE-10629797D6F4}">
   <ds:schemaRefs>
     <ds:schemaRef ds:uri="http://schemas.openxmlformats.org/officeDocument/2006/bibliography"/>
   </ds:schemaRefs>

</xml_diff>

<commit_message>
Added the ability to seed the random generator with a value so that the same random number train is produced at every run. command name: randseed
</commit_message>
<xml_diff>
--- a/assets/Documentation.docx
+++ b/assets/Documentation.docx
@@ -6253,8 +6253,6 @@
       <w:r>
         <w:t>Functions</w:t>
       </w:r>
-      <w:bookmarkStart w:id="0" w:name="_GoBack"/>
-      <w:bookmarkEnd w:id="0"/>
     </w:p>
     <w:p>
       <w:pPr>
@@ -9339,6 +9337,86 @@
             </w:r>
           </w:p>
         </w:tc>
+        <w:bookmarkStart w:id="0" w:name="_GoBack"/>
+        <w:bookmarkEnd w:id="0"/>
+      </w:tr>
+      <w:tr>
+        <w:tc>
+          <w:tcPr>
+            <w:cnfStyle w:val="001000000000" w:firstRow="0" w:lastRow="0" w:firstColumn="1" w:lastColumn="0" w:oddVBand="0" w:evenVBand="0" w:oddHBand="0" w:evenHBand="0" w:firstRowFirstColumn="0" w:firstRowLastColumn="0" w:lastRowFirstColumn="0" w:lastRowLastColumn="0"/>
+            <w:tcW w:w="1345" w:type="dxa"/>
+          </w:tcPr>
+          <w:p>
+            <w:proofErr w:type="spellStart"/>
+            <w:r>
+              <w:rPr>
+                <w:b w:val="0"/>
+                <w:bCs w:val="0"/>
+              </w:rPr>
+              <w:t>randseed</w:t>
+            </w:r>
+            <w:proofErr w:type="spellEnd"/>
+          </w:p>
+        </w:tc>
+        <w:tc>
+          <w:tcPr>
+            <w:tcW w:w="1260" w:type="dxa"/>
+          </w:tcPr>
+          <w:p>
+            <w:pPr>
+              <w:cnfStyle w:val="000000000000" w:firstRow="0" w:lastRow="0" w:firstColumn="0" w:lastColumn="0" w:oddVBand="0" w:evenVBand="0" w:oddHBand="0" w:evenHBand="0" w:firstRowFirstColumn="0" w:firstRowLastColumn="0" w:lastRowFirstColumn="0" w:lastRowLastColumn="0"/>
+            </w:pPr>
+            <w:r>
+              <w:t>1</w:t>
+            </w:r>
+          </w:p>
+        </w:tc>
+        <w:tc>
+          <w:tcPr>
+            <w:tcW w:w="4407" w:type="dxa"/>
+          </w:tcPr>
+          <w:p>
+            <w:pPr>
+              <w:cnfStyle w:val="000000000000" w:firstRow="0" w:lastRow="0" w:firstColumn="0" w:lastColumn="0" w:oddVBand="0" w:evenVBand="0" w:oddHBand="0" w:evenHBand="0" w:firstRowFirstColumn="0" w:firstRowLastColumn="0" w:lastRowFirstColumn="0" w:lastRowLastColumn="0"/>
+            </w:pPr>
+            <w:r>
+              <w:t>Seeds the random generator with a number</w:t>
+            </w:r>
+          </w:p>
+        </w:tc>
+        <w:tc>
+          <w:tcPr>
+            <w:tcW w:w="2338" w:type="dxa"/>
+          </w:tcPr>
+          <w:p>
+            <w:pPr>
+              <w:cnfStyle w:val="000000000000" w:firstRow="0" w:lastRow="0" w:firstColumn="0" w:lastColumn="0" w:oddVBand="0" w:evenVBand="0" w:oddHBand="0" w:evenHBand="0" w:firstRowFirstColumn="0" w:firstRowLastColumn="0" w:lastRowFirstColumn="0" w:lastRowLastColumn="0"/>
+              <w:rPr>
+                <w:rFonts w:ascii="Courier New" w:hAnsi="Courier New" w:cs="Courier New"/>
+                <w:sz w:val="20"/>
+                <w:szCs w:val="20"/>
+              </w:rPr>
+            </w:pPr>
+            <w:proofErr w:type="spellStart"/>
+            <w:r>
+              <w:rPr>
+                <w:rFonts w:ascii="Courier New" w:hAnsi="Courier New" w:cs="Courier New"/>
+                <w:sz w:val="20"/>
+                <w:szCs w:val="20"/>
+              </w:rPr>
+              <w:t>randseed</w:t>
+            </w:r>
+            <w:proofErr w:type="spellEnd"/>
+            <w:r>
+              <w:rPr>
+                <w:rFonts w:ascii="Courier New" w:hAnsi="Courier New" w:cs="Courier New"/>
+                <w:sz w:val="20"/>
+                <w:szCs w:val="20"/>
+              </w:rPr>
+              <w:t xml:space="preserve"> 1234</w:t>
+            </w:r>
+          </w:p>
+        </w:tc>
       </w:tr>
     </w:tbl>
     <w:p>
@@ -9404,11 +9482,6 @@
         </w:rPr>
         <w:t>for a different output at each frame</w:t>
       </w:r>
-    </w:p>
-    <w:p>
-      <w:pPr>
-        <w:pStyle w:val="NoSpacing"/>
-      </w:pPr>
     </w:p>
     <w:p>
       <w:pPr>
@@ -14512,7 +14585,7 @@
 </file>
 
 <file path=customXml/itemProps1.xml><?xml version="1.0" encoding="utf-8"?>
-<ds:datastoreItem xmlns:ds="http://schemas.openxmlformats.org/officeDocument/2006/customXml" ds:itemID="{24FF56AD-E352-42CA-89DE-10629797D6F4}">
+<ds:datastoreItem xmlns:ds="http://schemas.openxmlformats.org/officeDocument/2006/customXml" ds:itemID="{F79AFFE7-E078-428D-B7EE-6BA073354D79}">
   <ds:schemaRefs>
     <ds:schemaRef ds:uri="http://schemas.openxmlformats.org/officeDocument/2006/bibliography"/>
   </ds:schemaRefs>

</xml_diff>

<commit_message>
Added 'output' and 'stop' commands for compatibility with UCBLogo. 'output' command is exactly equivalent to 'return' for inside a function. stop command stops function execution without returning any value
</commit_message>
<xml_diff>
--- a/assets/Documentation.docx
+++ b/assets/Documentation.docx
@@ -6325,7 +6325,27 @@
         <w:t>return</w:t>
       </w:r>
       <w:r>
-        <w:t xml:space="preserve"> statement can be at any position in the body and the execution will stop once it reaches it</w:t>
+        <w:t xml:space="preserve"> </w:t>
+      </w:r>
+      <w:r>
+        <w:t xml:space="preserve">(or </w:t>
+      </w:r>
+      <w:r>
+        <w:rPr>
+          <w:rFonts w:ascii="Courier New" w:hAnsi="Courier New" w:cs="Courier New"/>
+          <w:sz w:val="20"/>
+          <w:szCs w:val="20"/>
+        </w:rPr>
+        <w:t>output</w:t>
+      </w:r>
+      <w:r>
+        <w:t>)</w:t>
+      </w:r>
+      <w:r>
+        <w:t xml:space="preserve"> </w:t>
+      </w:r>
+      <w:r>
+        <w:t>statement can be at any position in the body and the execution will stop once it reaches it</w:t>
       </w:r>
     </w:p>
     <w:p>
@@ -6337,13 +6357,15 @@
         </w:numPr>
       </w:pPr>
       <w:r>
-        <w:t>Function</w:t>
-      </w:r>
-      <w:r>
-        <w:t>s</w:t>
-      </w:r>
-      <w:r>
-        <w:t xml:space="preserve"> are called by using their names, followed by their parameters arguments</w:t>
+        <w:t xml:space="preserve">Execution of a function may stop without returning any value with the command </w:t>
+      </w:r>
+      <w:r>
+        <w:rPr>
+          <w:rFonts w:ascii="Courier New" w:hAnsi="Courier New" w:cs="Courier New"/>
+          <w:sz w:val="20"/>
+          <w:szCs w:val="20"/>
+        </w:rPr>
+        <w:t>stop</w:t>
       </w:r>
     </w:p>
     <w:p>
@@ -6355,10 +6377,13 @@
         </w:numPr>
       </w:pPr>
       <w:r>
-        <w:t>The function parameters and variables declared inside the function body define a ‘local scope’ of variables, visible only within the function. If there is also a global variable with the same name, the</w:t>
-      </w:r>
-      <w:r>
-        <w:t xml:space="preserve"> local variable takes priority.</w:t>
+        <w:t>Function</w:t>
+      </w:r>
+      <w:r>
+        <w:t>s</w:t>
+      </w:r>
+      <w:r>
+        <w:t xml:space="preserve"> are called by using their names, followed by their parameters arguments</w:t>
       </w:r>
     </w:p>
     <w:p>
@@ -6368,6 +6393,21 @@
           <w:ilvl w:val="0"/>
           <w:numId w:val="1"/>
         </w:numPr>
+      </w:pPr>
+      <w:r>
+        <w:t>The function parameters and variables declared inside the function body define a ‘local scope’ of variables, visible only within the function. If there is also a global variable with the same name, the</w:t>
+      </w:r>
+      <w:r>
+        <w:t xml:space="preserve"> local variable takes priority.</w:t>
+      </w:r>
+    </w:p>
+    <w:p>
+      <w:pPr>
+        <w:pStyle w:val="NoSpacing"/>
+        <w:numPr>
+          <w:ilvl w:val="0"/>
+          <w:numId w:val="1"/>
+        </w:numPr>
         <w:rPr>
           <w:b/>
           <w:bCs/>
@@ -6656,6 +6696,7 @@
           <w:sz w:val="20"/>
           <w:szCs w:val="20"/>
         </w:rPr>
+        <w:lastRenderedPageBreak/>
         <w:t>square</w:t>
       </w:r>
       <w:proofErr w:type="gramEnd"/>
@@ -6746,7 +6787,6 @@
         <w:pStyle w:val="Heading2"/>
       </w:pPr>
       <w:r>
-        <w:lastRenderedPageBreak/>
         <w:t>Mathematical commands</w:t>
       </w:r>
     </w:p>
@@ -9164,17 +9204,8 @@
       </w:tr>
     </w:tbl>
     <w:p>
-      <w:pPr>
-        <w:pStyle w:val="Heading2"/>
-        <w:rPr>
-          <w:rFonts w:asciiTheme="minorHAnsi" w:eastAsiaTheme="minorHAnsi" w:hAnsiTheme="minorHAnsi" w:cstheme="minorBidi"/>
-          <w:color w:val="auto"/>
-          <w:sz w:val="22"/>
-          <w:szCs w:val="22"/>
-        </w:rPr>
-      </w:pPr>
-    </w:p>
-    <w:p>
+      <w:bookmarkStart w:id="0" w:name="_GoBack"/>
+      <w:bookmarkEnd w:id="0"/>
       <w:r>
         <w:br w:type="page"/>
       </w:r>
@@ -9500,12 +9531,7 @@
         <w:jc w:val="both"/>
       </w:pPr>
       <w:r>
-        <w:t>These are commands that provide timin</w:t>
-      </w:r>
-      <w:bookmarkStart w:id="0" w:name="_GoBack"/>
-      <w:bookmarkEnd w:id="0"/>
-      <w:r>
-        <w:t>g information and enable the user to create animated sketches</w:t>
+        <w:t>These are commands that provide timing information and enable the user to create animated sketches</w:t>
       </w:r>
     </w:p>
     <w:p>
@@ -14700,7 +14726,7 @@
 </file>
 
 <file path=customXml/itemProps1.xml><?xml version="1.0" encoding="utf-8"?>
-<ds:datastoreItem xmlns:ds="http://schemas.openxmlformats.org/officeDocument/2006/customXml" ds:itemID="{10F01C89-699B-4A01-9F3F-6EDC131A487C}">
+<ds:datastoreItem xmlns:ds="http://schemas.openxmlformats.org/officeDocument/2006/customXml" ds:itemID="{D78B36E4-E103-4018-8DE6-7447FDCFAB5C}">
   <ds:schemaRefs>
     <ds:schemaRef ds:uri="http://schemas.openxmlformats.org/officeDocument/2006/bibliography"/>
   </ds:schemaRefs>

</xml_diff>

<commit_message>
documentation note about face vertex direction of drawing
</commit_message>
<xml_diff>
--- a/assets/Documentation.docx
+++ b/assets/Documentation.docx
@@ -9204,8 +9204,6 @@
       </w:tr>
     </w:tbl>
     <w:p>
-      <w:bookmarkStart w:id="0" w:name="_GoBack"/>
-      <w:bookmarkEnd w:id="0"/>
       <w:r>
         <w:br w:type="page"/>
       </w:r>
@@ -9880,30 +9878,10 @@
         <w:t xml:space="preserve">face </w:t>
       </w:r>
       <w:r>
-        <w:t xml:space="preserve">by using the regular move commands and then end it on its final vertex. When ending a </w:t>
-      </w:r>
-      <w:r>
-        <w:t xml:space="preserve">face </w:t>
-      </w:r>
-      <w:r>
-        <w:t xml:space="preserve">the avatar should have arrived back to the initial vertex, but if not, </w:t>
-      </w:r>
-      <w:r>
-        <w:t xml:space="preserve">the </w:t>
-      </w:r>
-      <w:r>
-        <w:t xml:space="preserve">face </w:t>
-      </w:r>
-      <w:r>
-        <w:t xml:space="preserve">will be closed with an extra edge to the initial vertex. This extra edge will not </w:t>
-      </w:r>
-      <w:proofErr w:type="spellStart"/>
-      <w:r>
-        <w:t>not</w:t>
-      </w:r>
-      <w:proofErr w:type="spellEnd"/>
-      <w:r>
-        <w:t xml:space="preserve"> create a line, to indicate the opening to the user.</w:t>
+        <w:t xml:space="preserve">by using the regular move commands and then end it on its final vertex. </w:t>
+      </w:r>
+      <w:r>
+        <w:t>Each 3 consecutive vertices create a triangle and should be drawn in the clockwise direction for the light reflection to appear properly.</w:t>
       </w:r>
     </w:p>
     <w:p>
@@ -10455,6 +10433,13 @@
         </w:tc>
       </w:tr>
     </w:tbl>
+    <w:p>
+      <w:bookmarkStart w:id="0" w:name="_GoBack"/>
+      <w:bookmarkEnd w:id="0"/>
+      <w:r>
+        <w:br w:type="page"/>
+      </w:r>
+    </w:p>
     <w:p>
       <w:pPr>
         <w:pStyle w:val="Heading2"/>
@@ -14726,7 +14711,7 @@
 </file>
 
 <file path=customXml/itemProps1.xml><?xml version="1.0" encoding="utf-8"?>
-<ds:datastoreItem xmlns:ds="http://schemas.openxmlformats.org/officeDocument/2006/customXml" ds:itemID="{D78B36E4-E103-4018-8DE6-7447FDCFAB5C}">
+<ds:datastoreItem xmlns:ds="http://schemas.openxmlformats.org/officeDocument/2006/customXml" ds:itemID="{4323B74E-FBC3-4EBB-BEF5-5CD020A8A5F8}">
   <ds:schemaRefs>
     <ds:schemaRef ds:uri="http://schemas.openxmlformats.org/officeDocument/2006/bibliography"/>
   </ds:schemaRefs>

</xml_diff>

<commit_message>
documented the penup / pendown behaviour for the face drawing commands
</commit_message>
<xml_diff>
--- a/assets/Documentation.docx
+++ b/assets/Documentation.docx
@@ -9883,6 +9883,27 @@
       <w:r>
         <w:t>Each 3 consecutive vertices create a triangle and should be drawn in the clockwise direction for the light reflection to appear properly.</w:t>
       </w:r>
+      <w:r>
+        <w:t xml:space="preserve"> The </w:t>
+      </w:r>
+      <w:proofErr w:type="spellStart"/>
+      <w:r>
+        <w:t>pendown</w:t>
+      </w:r>
+      <w:proofErr w:type="spellEnd"/>
+      <w:r>
+        <w:t>/</w:t>
+      </w:r>
+      <w:proofErr w:type="spellStart"/>
+      <w:r>
+        <w:t>penup</w:t>
+      </w:r>
+      <w:proofErr w:type="spellEnd"/>
+      <w:r>
+        <w:t xml:space="preserve"> commands before the start of a face determine if the stroke lines of the face will be visible.</w:t>
+      </w:r>
+      <w:bookmarkStart w:id="0" w:name="_GoBack"/>
+      <w:bookmarkEnd w:id="0"/>
     </w:p>
     <w:p>
       <w:pPr>
@@ -10434,8 +10455,6 @@
       </w:tr>
     </w:tbl>
     <w:p>
-      <w:bookmarkStart w:id="0" w:name="_GoBack"/>
-      <w:bookmarkEnd w:id="0"/>
       <w:r>
         <w:br w:type="page"/>
       </w:r>
@@ -14711,7 +14730,7 @@
 </file>
 
 <file path=customXml/itemProps1.xml><?xml version="1.0" encoding="utf-8"?>
-<ds:datastoreItem xmlns:ds="http://schemas.openxmlformats.org/officeDocument/2006/customXml" ds:itemID="{4323B74E-FBC3-4EBB-BEF5-5CD020A8A5F8}">
+<ds:datastoreItem xmlns:ds="http://schemas.openxmlformats.org/officeDocument/2006/customXml" ds:itemID="{07A13B96-CC1C-400E-A9A2-0A72DF22B50F}">
   <ds:schemaRefs>
     <ds:schemaRef ds:uri="http://schemas.openxmlformats.org/officeDocument/2006/bibliography"/>
   </ds:schemaRefs>

</xml_diff>